<commit_message>
added finished students viva to CV
</commit_message>
<xml_diff>
--- a/cv/cv.docx
+++ b/cv/cv.docx
@@ -1510,7 +1510,18 @@
         <w:pStyle w:val="List"/>
       </w:pPr>
       <w:r>
-        <w:t>Lanell Mason, ‘Moral Agents in a Moral World: A New Account of Moral Realism and Moral Perception’, with David Oderberg.</w:t>
+        <w:t xml:space="preserve">Lanell Mason, ‘Moral Agents in a Moral World: A New Account of Moral Realism and Moral Perception’, with David </w:t>
+      </w:r>
+      <w:proofErr w:type="spellStart"/>
+      <w:r>
+        <w:t>Oderberg</w:t>
+      </w:r>
+      <w:proofErr w:type="spellEnd"/>
+      <w:r>
+        <w:t>.</w:t>
+      </w:r>
+      <w:r>
+        <w:t xml:space="preserve"> Viva passed July 2021.</w:t>
       </w:r>
     </w:p>
     <w:p>
@@ -1518,7 +1529,18 @@
         <w:pStyle w:val="List"/>
       </w:pPr>
       <w:r>
-        <w:t>Adam Pearce on the criminalisation of climate change, with Rob Jubb (politics).</w:t>
+        <w:t xml:space="preserve">Adam Pearce on the criminalisation of climate change, with Rob </w:t>
+      </w:r>
+      <w:proofErr w:type="spellStart"/>
+      <w:r>
+        <w:t>Jubb</w:t>
+      </w:r>
+      <w:proofErr w:type="spellEnd"/>
+      <w:r>
+        <w:t xml:space="preserve"> (politics).</w:t>
+      </w:r>
+      <w:r>
+        <w:t xml:space="preserve"> Viva passed May 2021.</w:t>
       </w:r>
     </w:p>
     <w:p>
@@ -1526,7 +1548,18 @@
         <w:pStyle w:val="List"/>
       </w:pPr>
       <w:r>
-        <w:t>Livia Luzzatto on the scope of climate justice, with Rob Jubb (politics).</w:t>
+        <w:t xml:space="preserve">Livia Luzzatto on the scope of climate justice, with Rob </w:t>
+      </w:r>
+      <w:proofErr w:type="spellStart"/>
+      <w:r>
+        <w:t>Jubb</w:t>
+      </w:r>
+      <w:proofErr w:type="spellEnd"/>
+      <w:r>
+        <w:t xml:space="preserve"> (politics).</w:t>
+      </w:r>
+      <w:r>
+        <w:t xml:space="preserve"> Viva passed April 2021.</w:t>
       </w:r>
     </w:p>
     <w:p>
@@ -1876,6 +1909,7 @@
         <w:pStyle w:val="Heading2"/>
       </w:pPr>
       <w:r>
+        <w:lastRenderedPageBreak/>
         <w:t>Main administrative roles outside home university</w:t>
       </w:r>
     </w:p>
@@ -1890,11 +1924,7 @@
         <w:tab/>
       </w:r>
       <w:r>
-        <w:t xml:space="preserve">External examiner for taught postgraduate programmes, School of Philosophy, </w:t>
-      </w:r>
-      <w:r>
-        <w:lastRenderedPageBreak/>
-        <w:t>Theology &amp; Religion at the University of Birmingham.</w:t>
+        <w:t>External examiner for taught postgraduate programmes, School of Philosophy, Theology &amp; Religion at the University of Birmingham.</w:t>
       </w:r>
     </w:p>
     <w:p>
@@ -2481,7 +2511,11 @@
       </w:r>
       <w:proofErr w:type="spellEnd"/>
       <w:r>
-        <w:t>-Curie Individual Fellowship, ‘Austere Reasons.’ Held at the University of Reading, July 2017 to August 2018. Value: €114,015.30</w:t>
+        <w:t xml:space="preserve">-Curie Individual Fellowship, ‘Austere Reasons.’ Held at the University of Reading, </w:t>
+      </w:r>
+      <w:r>
+        <w:lastRenderedPageBreak/>
+        <w:t>July 2017 to August 2018. Value: €114,015.30</w:t>
       </w:r>
     </w:p>
     <w:p>
@@ -2489,11 +2523,7 @@
         <w:pStyle w:val="Textbody"/>
       </w:pPr>
       <w:r>
-        <w:t xml:space="preserve">2020 Research Fellowship (2 terms of teaching relief and £500 travel fund), University of Reading. </w:t>
-      </w:r>
-      <w:r>
-        <w:lastRenderedPageBreak/>
-        <w:t>2015-16.</w:t>
+        <w:t>2020 Research Fellowship (2 terms of teaching relief and £500 travel fund), University of Reading. 2015-16.</w:t>
       </w:r>
     </w:p>
     <w:p>
@@ -2937,6 +2967,7 @@
         <w:rPr>
           <w:rFonts w:cstheme="minorHAnsi"/>
         </w:rPr>
+        <w:lastRenderedPageBreak/>
         <w:t>‘The Size of the Universe and Nihilism’:</w:t>
       </w:r>
     </w:p>
@@ -2961,7 +2992,6 @@
         </w:numPr>
       </w:pPr>
       <w:r>
-        <w:lastRenderedPageBreak/>
         <w:t>Southern Normativity Group meeting at the University of Sussex. September 2016.</w:t>
       </w:r>
     </w:p>

</xml_diff>

<commit_message>
removed book summary from cv
</commit_message>
<xml_diff>
--- a/cv/cv.docx
+++ b/cv/cv.docx
@@ -161,208 +161,295 @@
     <w:p>
       <w:pPr>
         <w:pStyle w:val="Heading2"/>
-      </w:pPr>
-      <w:r>
-        <w:t>Book manuscript</w:t>
-      </w:r>
-    </w:p>
-    <w:p>
-      <w:pPr>
-        <w:pStyle w:val="List"/>
-        <w:numPr>
-          <w:ilvl w:val="0"/>
-          <w:numId w:val="0"/>
-        </w:numPr>
-        <w:contextualSpacing w:val="0"/>
-      </w:pPr>
-      <w:r>
-        <w:t>Circa</w:t>
-      </w:r>
-      <w:r>
-        <w:t xml:space="preserve"> </w:t>
-      </w:r>
-      <w:r>
-        <w:t>55,000 words</w:t>
-      </w:r>
-      <w:r>
-        <w:t>,</w:t>
-      </w:r>
-      <w:r>
-        <w:t xml:space="preserve"> tentatively titled </w:t>
-      </w:r>
-      <w:r>
-        <w:rPr>
+        <w:rPr>
+          <w:rFonts w:cstheme="minorHAnsi"/>
+        </w:rPr>
+      </w:pPr>
+      <w:r>
+        <w:rPr>
+          <w:rFonts w:cstheme="minorHAnsi"/>
+        </w:rPr>
+        <w:t>Published j</w:t>
+      </w:r>
+      <w:bookmarkStart w:id="2" w:name="journal-articles-and-book-chapters"/>
+      <w:r>
+        <w:rPr>
+          <w:rFonts w:cstheme="minorHAnsi"/>
+        </w:rPr>
+        <w:t>ournal articles and book chapters</w:t>
+      </w:r>
+      <w:bookmarkEnd w:id="2"/>
+    </w:p>
+    <w:p>
+      <w:pPr>
+        <w:pStyle w:val="Firstparagraph"/>
+        <w:rPr>
+          <w:rFonts w:cstheme="minorHAnsi"/>
+        </w:rPr>
+      </w:pPr>
+      <w:r>
+        <w:rPr>
+          <w:rFonts w:cstheme="minorHAnsi"/>
+        </w:rPr>
+        <w:t xml:space="preserve">2021 </w:t>
+      </w:r>
+      <w:r>
+        <w:rPr>
+          <w:rFonts w:cstheme="minorHAnsi"/>
+        </w:rPr>
+        <w:tab/>
+      </w:r>
+      <w:r>
+        <w:rPr>
+          <w:rFonts w:cstheme="minorHAnsi"/>
+        </w:rPr>
+        <w:t xml:space="preserve">‘What does incommensurability tell us about agency?’ in </w:t>
+      </w:r>
+      <w:r>
+        <w:rPr>
+          <w:rFonts w:cstheme="minorHAnsi"/>
           <w:i/>
           <w:iCs/>
         </w:rPr>
-        <w:t>V</w:t>
-      </w:r>
-      <w:r>
-        <w:rPr>
+        <w:t>Value Incommensurability: Ethics, Risk, and Decision-Making</w:t>
+      </w:r>
+      <w:r>
+        <w:rPr>
+          <w:rFonts w:cstheme="minorHAnsi"/>
+        </w:rPr>
+        <w:t>, edited by Henrik Andersson and Anders Herlitz. Routledge. doi:10.4324/9781003148012-13</w:t>
+      </w:r>
+    </w:p>
+    <w:p>
+      <w:pPr>
+        <w:pStyle w:val="Textbody"/>
+        <w:rPr>
+          <w:rFonts w:cstheme="minorHAnsi"/>
+        </w:rPr>
+      </w:pPr>
+      <w:r>
+        <w:rPr>
+          <w:rFonts w:cstheme="minorHAnsi"/>
+        </w:rPr>
+        <w:t>2019</w:t>
+      </w:r>
+      <w:r>
+        <w:rPr>
+          <w:rFonts w:cstheme="minorHAnsi"/>
+        </w:rPr>
+        <w:tab/>
+      </w:r>
+      <w:r>
+        <w:rPr>
+          <w:rFonts w:cstheme="minorHAnsi"/>
+        </w:rPr>
+        <w:t xml:space="preserve">‘Probabilistic Promotion and Ability’, </w:t>
+      </w:r>
+      <w:r>
+        <w:rPr>
+          <w:rFonts w:cstheme="minorHAnsi"/>
           <w:i/>
           <w:iCs/>
         </w:rPr>
-        <w:t xml:space="preserve">agueness in </w:t>
-      </w:r>
-      <w:r>
-        <w:rPr>
+        <w:t>Ergo</w:t>
+      </w:r>
+      <w:r>
+        <w:rPr>
+          <w:rFonts w:cstheme="minorHAnsi"/>
+        </w:rPr>
+        <w:t xml:space="preserve"> vol. 6, no. 34. doi:10.3998/ergo.12405314.0006.034</w:t>
+      </w:r>
+    </w:p>
+    <w:p>
+      <w:pPr>
+        <w:pStyle w:val="Textbody"/>
+        <w:rPr>
+          <w:rFonts w:cstheme="minorHAnsi"/>
+        </w:rPr>
+      </w:pPr>
+      <w:r>
+        <w:rPr>
+          <w:rFonts w:cstheme="minorHAnsi"/>
+        </w:rPr>
+        <w:t>2019</w:t>
+      </w:r>
+      <w:r>
+        <w:rPr>
+          <w:rFonts w:cstheme="minorHAnsi"/>
+        </w:rPr>
+        <w:tab/>
+      </w:r>
+      <w:r>
+        <w:rPr>
+          <w:rFonts w:cstheme="minorHAnsi"/>
+        </w:rPr>
+        <w:t xml:space="preserve">‘Can Streumer simply avoid Supervenience?’, </w:t>
+      </w:r>
+      <w:r>
+        <w:rPr>
+          <w:rFonts w:cstheme="minorHAnsi"/>
           <w:i/>
           <w:iCs/>
         </w:rPr>
-        <w:t>A</w:t>
-      </w:r>
-      <w:r>
-        <w:rPr>
+        <w:t>Journal of Ethics &amp; Social Philosophy</w:t>
+      </w:r>
+      <w:r>
+        <w:rPr>
+          <w:rFonts w:cstheme="minorHAnsi"/>
+        </w:rPr>
+        <w:t xml:space="preserve"> vol. 16, no. 3 (2019). doi:10.26556/</w:t>
+      </w:r>
+      <w:proofErr w:type="gramStart"/>
+      <w:r>
+        <w:rPr>
+          <w:rFonts w:cstheme="minorHAnsi"/>
+        </w:rPr>
+        <w:t>jesp.v</w:t>
+      </w:r>
+      <w:proofErr w:type="gramEnd"/>
+      <w:r>
+        <w:rPr>
+          <w:rFonts w:cstheme="minorHAnsi"/>
+        </w:rPr>
+        <w:t>16i3.508</w:t>
+      </w:r>
+    </w:p>
+    <w:p>
+      <w:pPr>
+        <w:pStyle w:val="Textbody"/>
+        <w:rPr>
+          <w:rFonts w:cstheme="minorHAnsi"/>
+        </w:rPr>
+      </w:pPr>
+      <w:r>
+        <w:rPr>
+          <w:rFonts w:cstheme="minorHAnsi"/>
+        </w:rPr>
+        <w:t>2017</w:t>
+      </w:r>
+      <w:r>
+        <w:rPr>
+          <w:rFonts w:cstheme="minorHAnsi"/>
+        </w:rPr>
+        <w:tab/>
+      </w:r>
+      <w:r>
+        <w:rPr>
+          <w:rFonts w:cstheme="minorHAnsi"/>
+        </w:rPr>
+        <w:t xml:space="preserve">‘Incommensurability as Vagueness: </w:t>
+      </w:r>
+      <w:proofErr w:type="gramStart"/>
+      <w:r>
+        <w:rPr>
+          <w:rFonts w:cstheme="minorHAnsi"/>
+        </w:rPr>
+        <w:t>a</w:t>
+      </w:r>
+      <w:proofErr w:type="gramEnd"/>
+      <w:r>
+        <w:rPr>
+          <w:rFonts w:cstheme="minorHAnsi"/>
+        </w:rPr>
+        <w:t xml:space="preserve"> Burden-Shifting Argument’, </w:t>
+      </w:r>
+      <w:proofErr w:type="spellStart"/>
+      <w:r>
+        <w:rPr>
+          <w:rFonts w:cstheme="minorHAnsi"/>
           <w:i/>
           <w:iCs/>
         </w:rPr>
-        <w:t>ction</w:t>
-      </w:r>
-      <w:r>
-        <w:t xml:space="preserve">. I argue that incomplete preferences and imprecise credences are vagueness, so it’s determinately true that we </w:t>
-      </w:r>
-      <w:r>
-        <w:t>are ‘sharp’</w:t>
-      </w:r>
-      <w:r>
-        <w:t xml:space="preserve">: </w:t>
-      </w:r>
-      <w:r>
-        <w:t xml:space="preserve">we </w:t>
-      </w:r>
-      <w:r>
-        <w:t xml:space="preserve">have complete preferences and precise </w:t>
+        <w:t>Theoria</w:t>
+      </w:r>
+      <w:proofErr w:type="spellEnd"/>
+      <w:r>
+        <w:rPr>
+          <w:rFonts w:cstheme="minorHAnsi"/>
+        </w:rPr>
+        <w:t xml:space="preserve"> 83: 341-363. </w:t>
       </w:r>
       <w:proofErr w:type="spellStart"/>
       <w:r>
-        <w:t>credences</w:t>
+        <w:rPr>
+          <w:rFonts w:cstheme="minorHAnsi"/>
+        </w:rPr>
+        <w:t>doi</w:t>
       </w:r>
       <w:proofErr w:type="spellEnd"/>
       <w:r>
-        <w:t xml:space="preserve">, </w:t>
-      </w:r>
-      <w:r>
-        <w:t>but</w:t>
-      </w:r>
-      <w:r>
-        <w:t xml:space="preserve"> it’s</w:t>
-      </w:r>
-      <w:r>
-        <w:t xml:space="preserve"> indeterminate (or unknowable) what they are. I defend a model of how such vagueness arises, </w:t>
-      </w:r>
-      <w:r>
-        <w:t>through</w:t>
-      </w:r>
-      <w:r>
-        <w:t xml:space="preserve"> indeterminacy in the possible-world similarity relation</w:t>
-      </w:r>
-      <w:r>
-        <w:t>.</w:t>
-      </w:r>
-      <w:r>
-        <w:t xml:space="preserve"> </w:t>
-      </w:r>
-      <w:r>
-        <w:t xml:space="preserve">I </w:t>
-      </w:r>
-      <w:r>
-        <w:t>defend</w:t>
-      </w:r>
-      <w:r>
-        <w:t xml:space="preserve"> a decision theory for ‘unsharp’ (incomplete or imprecise) agents, </w:t>
-      </w:r>
-      <w:r>
-        <w:t xml:space="preserve">and </w:t>
-      </w:r>
-      <w:r>
-        <w:t xml:space="preserve">thus </w:t>
-      </w:r>
-      <w:r>
-        <w:t xml:space="preserve">respond to Adam </w:t>
+        <w:rPr>
+          <w:rFonts w:cstheme="minorHAnsi"/>
+        </w:rPr>
+        <w:t>: 10.1111/theo.12129</w:t>
+      </w:r>
+    </w:p>
+    <w:p>
+      <w:pPr>
+        <w:pStyle w:val="Textbody"/>
+        <w:rPr>
+          <w:rFonts w:cstheme="minorHAnsi"/>
+        </w:rPr>
+      </w:pPr>
+      <w:r>
+        <w:rPr>
+          <w:rFonts w:cstheme="minorHAnsi"/>
+        </w:rPr>
+        <w:t>2016</w:t>
+      </w:r>
+      <w:r>
+        <w:rPr>
+          <w:rFonts w:cstheme="minorHAnsi"/>
+        </w:rPr>
+        <w:tab/>
+      </w:r>
+      <w:r>
+        <w:rPr>
+          <w:rFonts w:cstheme="minorHAnsi"/>
+        </w:rPr>
+        <w:t xml:space="preserve">‘Tenenbaum and </w:t>
       </w:r>
       <w:proofErr w:type="spellStart"/>
       <w:r>
-        <w:t>Elga’s</w:t>
+        <w:rPr>
+          <w:rFonts w:cstheme="minorHAnsi"/>
+        </w:rPr>
+        <w:t>Raffaman</w:t>
       </w:r>
       <w:proofErr w:type="spellEnd"/>
       <w:r>
-        <w:t xml:space="preserve"> famous argument that unsharpness is irrational. I </w:t>
-      </w:r>
-      <w:r>
-        <w:t>offer a new solution to</w:t>
-      </w:r>
-      <w:r>
-        <w:t xml:space="preserve"> Warren Quinn’s ‘Puzzle of the Self-Torturer’ </w:t>
-      </w:r>
-      <w:r>
-        <w:t xml:space="preserve">but am pessimistic </w:t>
-      </w:r>
-      <w:r>
-        <w:t xml:space="preserve">on climate change: it </w:t>
-      </w:r>
-      <w:r>
-        <w:t xml:space="preserve">resembles </w:t>
-      </w:r>
-      <w:r>
-        <w:t xml:space="preserve">the Self-Torturer, but </w:t>
-      </w:r>
-      <w:r>
-        <w:rPr>
+        <w:rPr>
+          <w:rFonts w:cstheme="minorHAnsi"/>
+        </w:rPr>
+        <w:t xml:space="preserve"> on Vague Projects, the Self-Torturer, and the Sorites’, </w:t>
+      </w:r>
+      <w:r>
+        <w:rPr>
+          <w:rFonts w:cstheme="minorHAnsi"/>
           <w:i/>
           <w:iCs/>
         </w:rPr>
-        <w:t>group</w:t>
-      </w:r>
-      <w:r>
-        <w:t xml:space="preserve"> dynamics make it hard to see how we will stop emissions</w:t>
-      </w:r>
-      <w:r>
-        <w:t xml:space="preserve"> from rising too far</w:t>
-      </w:r>
-      <w:r>
-        <w:t>.</w:t>
-      </w:r>
-      <w:r>
-        <w:t xml:space="preserve"> Finally, I</w:t>
-      </w:r>
-      <w:r>
-        <w:t xml:space="preserve"> reject Spectrum Arguments that ‘better than’ is intransitive.</w:t>
-      </w:r>
-    </w:p>
-    <w:p>
-      <w:pPr>
-        <w:pStyle w:val="Heading2"/>
-        <w:rPr>
-          <w:rFonts w:cstheme="minorHAnsi"/>
-        </w:rPr>
-      </w:pPr>
-      <w:r>
-        <w:rPr>
-          <w:rFonts w:cstheme="minorHAnsi"/>
-        </w:rPr>
-        <w:t>Published j</w:t>
-      </w:r>
-      <w:bookmarkStart w:id="2" w:name="journal-articles-and-book-chapters"/>
-      <w:r>
-        <w:rPr>
-          <w:rFonts w:cstheme="minorHAnsi"/>
-        </w:rPr>
-        <w:t>ournal articles and book chapters</w:t>
-      </w:r>
-      <w:bookmarkEnd w:id="2"/>
-    </w:p>
-    <w:p>
-      <w:pPr>
-        <w:pStyle w:val="Firstparagraph"/>
-        <w:rPr>
-          <w:rFonts w:cstheme="minorHAnsi"/>
-        </w:rPr>
-      </w:pPr>
-      <w:r>
-        <w:rPr>
-          <w:rFonts w:cstheme="minorHAnsi"/>
-        </w:rPr>
-        <w:t xml:space="preserve">2021 </w:t>
+        <w:t>Ethics</w:t>
+      </w:r>
+      <w:r>
+        <w:rPr>
+          <w:rFonts w:cstheme="minorHAnsi"/>
+        </w:rPr>
+        <w:t xml:space="preserve"> Vol. 126, No. 2, pp. 474-488. doi:10.1086/683533.</w:t>
+      </w:r>
+    </w:p>
+    <w:p>
+      <w:pPr>
+        <w:pStyle w:val="Textbody"/>
+        <w:rPr>
+          <w:rFonts w:cstheme="minorHAnsi"/>
+        </w:rPr>
+      </w:pPr>
+      <w:r>
+        <w:rPr>
+          <w:rFonts w:cstheme="minorHAnsi"/>
+        </w:rPr>
+        <w:t>2014</w:t>
       </w:r>
       <w:r>
         <w:rPr>
@@ -374,7 +461,7 @@
         <w:rPr>
           <w:rFonts w:cstheme="minorHAnsi"/>
         </w:rPr>
-        <w:t xml:space="preserve">‘What does incommensurability tell us about agency?’ in </w:t>
+        <w:t xml:space="preserve">‘Heaps and Chains: is the Chaining Argument for Parity a Sorites?’, </w:t>
       </w:r>
       <w:r>
         <w:rPr>
@@ -382,13 +469,13 @@
           <w:i/>
           <w:iCs/>
         </w:rPr>
-        <w:t>Value Incommensurability: Ethics, Risk, and Decision-Making</w:t>
-      </w:r>
-      <w:r>
-        <w:rPr>
-          <w:rFonts w:cstheme="minorHAnsi"/>
-        </w:rPr>
-        <w:t>, edited by Henrik Andersson and Anders Herlitz. Routledge. doi:10.4324/9781003148012-13</w:t>
+        <w:t>Ethics</w:t>
+      </w:r>
+      <w:r>
+        <w:rPr>
+          <w:rFonts w:cstheme="minorHAnsi"/>
+        </w:rPr>
+        <w:t xml:space="preserve"> Vol. 124, No. 3, pp. 557-571. doi:10.1086/674844</w:t>
       </w:r>
     </w:p>
     <w:p>
@@ -402,7 +489,7 @@
         <w:rPr>
           <w:rFonts w:cstheme="minorHAnsi"/>
         </w:rPr>
-        <w:t>2019</w:t>
+        <w:t>2014</w:t>
       </w:r>
       <w:r>
         <w:rPr>
@@ -414,35 +501,59 @@
         <w:rPr>
           <w:rFonts w:cstheme="minorHAnsi"/>
         </w:rPr>
-        <w:t xml:space="preserve">‘Probabilistic Promotion and Ability’, </w:t>
-      </w:r>
+        <w:t xml:space="preserve">‘Borderline Cases and the Collapsing Principle’, </w:t>
+      </w:r>
+      <w:proofErr w:type="spellStart"/>
       <w:r>
         <w:rPr>
           <w:rFonts w:cstheme="minorHAnsi"/>
           <w:i/>
           <w:iCs/>
         </w:rPr>
-        <w:t>Ergo</w:t>
-      </w:r>
-      <w:r>
-        <w:rPr>
-          <w:rFonts w:cstheme="minorHAnsi"/>
-        </w:rPr>
-        <w:t xml:space="preserve"> vol. 6, no. 34. doi:10.3998/ergo.12405314.0006.034</w:t>
-      </w:r>
-    </w:p>
-    <w:p>
-      <w:pPr>
-        <w:pStyle w:val="Textbody"/>
-        <w:rPr>
-          <w:rFonts w:cstheme="minorHAnsi"/>
-        </w:rPr>
-      </w:pPr>
-      <w:r>
-        <w:rPr>
-          <w:rFonts w:cstheme="minorHAnsi"/>
-        </w:rPr>
-        <w:t>2019</w:t>
+        <w:t>Utilitas</w:t>
+      </w:r>
+      <w:proofErr w:type="spellEnd"/>
+      <w:r>
+        <w:rPr>
+          <w:rFonts w:cstheme="minorHAnsi"/>
+        </w:rPr>
+        <w:t xml:space="preserve"> volume 26, issue 01, pp. 51-60. doi:10.1017/S095382081300023X</w:t>
+      </w:r>
+    </w:p>
+    <w:p>
+      <w:pPr>
+        <w:pStyle w:val="Heading2"/>
+        <w:rPr>
+          <w:rFonts w:cstheme="minorHAnsi"/>
+        </w:rPr>
+      </w:pPr>
+      <w:r>
+        <w:rPr>
+          <w:rFonts w:cstheme="minorHAnsi"/>
+        </w:rPr>
+        <w:t>Edited volumes, book r</w:t>
+      </w:r>
+      <w:bookmarkStart w:id="3" w:name="reviews-and-other-pieces"/>
+      <w:r>
+        <w:rPr>
+          <w:rFonts w:cstheme="minorHAnsi"/>
+        </w:rPr>
+        <w:t>eviews and other pieces</w:t>
+      </w:r>
+      <w:bookmarkEnd w:id="3"/>
+    </w:p>
+    <w:p>
+      <w:pPr>
+        <w:pStyle w:val="Firstparagraph"/>
+        <w:rPr>
+          <w:rFonts w:cstheme="minorHAnsi"/>
+        </w:rPr>
+      </w:pPr>
+      <w:r>
+        <w:rPr>
+          <w:rFonts w:cstheme="minorHAnsi"/>
+        </w:rPr>
+        <w:t>2022</w:t>
       </w:r>
       <w:r>
         <w:rPr>
@@ -454,7 +565,7 @@
         <w:rPr>
           <w:rFonts w:cstheme="minorHAnsi"/>
         </w:rPr>
-        <w:t xml:space="preserve">‘Can Streumer simply avoid Supervenience?’, </w:t>
+        <w:t xml:space="preserve">Edited special edition of </w:t>
       </w:r>
       <w:r>
         <w:rPr>
@@ -462,27 +573,13 @@
           <w:i/>
           <w:iCs/>
         </w:rPr>
-        <w:t>Journal of Ethics &amp; Social Philosophy</w:t>
-      </w:r>
-      <w:r>
-        <w:rPr>
-          <w:rFonts w:cstheme="minorHAnsi"/>
-        </w:rPr>
-        <w:t xml:space="preserve"> vol. 16, no. 3 (2019). doi:10.26556/</w:t>
-      </w:r>
-      <w:proofErr w:type="gramStart"/>
-      <w:r>
-        <w:rPr>
-          <w:rFonts w:cstheme="minorHAnsi"/>
-        </w:rPr>
-        <w:t>jesp.v</w:t>
-      </w:r>
-      <w:proofErr w:type="gramEnd"/>
-      <w:r>
-        <w:rPr>
-          <w:rFonts w:cstheme="minorHAnsi"/>
-        </w:rPr>
-        <w:t>16i3.508</w:t>
+        <w:t>Ratio</w:t>
+      </w:r>
+      <w:r>
+        <w:rPr>
+          <w:rFonts w:cstheme="minorHAnsi"/>
+        </w:rPr>
+        <w:t xml:space="preserve"> in celebration of Brad Hooker’s work, with Charlotte Newey.</w:t>
       </w:r>
     </w:p>
     <w:p>
@@ -496,275 +593,6 @@
         <w:rPr>
           <w:rFonts w:cstheme="minorHAnsi"/>
         </w:rPr>
-        <w:t>2017</w:t>
-      </w:r>
-      <w:r>
-        <w:rPr>
-          <w:rFonts w:cstheme="minorHAnsi"/>
-        </w:rPr>
-        <w:tab/>
-      </w:r>
-      <w:r>
-        <w:rPr>
-          <w:rFonts w:cstheme="minorHAnsi"/>
-        </w:rPr>
-        <w:t xml:space="preserve">‘Incommensurability as Vagueness: </w:t>
-      </w:r>
-      <w:proofErr w:type="gramStart"/>
-      <w:r>
-        <w:rPr>
-          <w:rFonts w:cstheme="minorHAnsi"/>
-        </w:rPr>
-        <w:t>a</w:t>
-      </w:r>
-      <w:proofErr w:type="gramEnd"/>
-      <w:r>
-        <w:rPr>
-          <w:rFonts w:cstheme="minorHAnsi"/>
-        </w:rPr>
-        <w:t xml:space="preserve"> Burden-Shifting Argument’, </w:t>
-      </w:r>
-      <w:proofErr w:type="spellStart"/>
-      <w:r>
-        <w:rPr>
-          <w:rFonts w:cstheme="minorHAnsi"/>
-          <w:i/>
-          <w:iCs/>
-        </w:rPr>
-        <w:t>Theoria</w:t>
-      </w:r>
-      <w:proofErr w:type="spellEnd"/>
-      <w:r>
-        <w:rPr>
-          <w:rFonts w:cstheme="minorHAnsi"/>
-        </w:rPr>
-        <w:t xml:space="preserve"> 83: 341-363. </w:t>
-      </w:r>
-      <w:proofErr w:type="spellStart"/>
-      <w:r>
-        <w:rPr>
-          <w:rFonts w:cstheme="minorHAnsi"/>
-        </w:rPr>
-        <w:t>doi</w:t>
-      </w:r>
-      <w:proofErr w:type="spellEnd"/>
-      <w:r>
-        <w:rPr>
-          <w:rFonts w:cstheme="minorHAnsi"/>
-        </w:rPr>
-        <w:t>: 10.1111/theo.12129</w:t>
-      </w:r>
-    </w:p>
-    <w:p>
-      <w:pPr>
-        <w:pStyle w:val="Textbody"/>
-        <w:rPr>
-          <w:rFonts w:cstheme="minorHAnsi"/>
-        </w:rPr>
-      </w:pPr>
-      <w:r>
-        <w:rPr>
-          <w:rFonts w:cstheme="minorHAnsi"/>
-        </w:rPr>
-        <w:t>2016</w:t>
-      </w:r>
-      <w:r>
-        <w:rPr>
-          <w:rFonts w:cstheme="minorHAnsi"/>
-        </w:rPr>
-        <w:tab/>
-      </w:r>
-      <w:r>
-        <w:rPr>
-          <w:rFonts w:cstheme="minorHAnsi"/>
-        </w:rPr>
-        <w:t xml:space="preserve">‘Tenenbaum and </w:t>
-      </w:r>
-      <w:proofErr w:type="spellStart"/>
-      <w:r>
-        <w:rPr>
-          <w:rFonts w:cstheme="minorHAnsi"/>
-        </w:rPr>
-        <w:t>Raffaman</w:t>
-      </w:r>
-      <w:proofErr w:type="spellEnd"/>
-      <w:r>
-        <w:rPr>
-          <w:rFonts w:cstheme="minorHAnsi"/>
-        </w:rPr>
-        <w:t xml:space="preserve"> on Vague Projects, the Self-Torturer, and the Sorites’, </w:t>
-      </w:r>
-      <w:r>
-        <w:rPr>
-          <w:rFonts w:cstheme="minorHAnsi"/>
-          <w:i/>
-          <w:iCs/>
-        </w:rPr>
-        <w:t>Ethics</w:t>
-      </w:r>
-      <w:r>
-        <w:rPr>
-          <w:rFonts w:cstheme="minorHAnsi"/>
-        </w:rPr>
-        <w:t xml:space="preserve"> Vol. 126, No. 2, pp. 474-488. doi:10.1086/683533.</w:t>
-      </w:r>
-    </w:p>
-    <w:p>
-      <w:pPr>
-        <w:pStyle w:val="Textbody"/>
-        <w:rPr>
-          <w:rFonts w:cstheme="minorHAnsi"/>
-        </w:rPr>
-      </w:pPr>
-      <w:r>
-        <w:rPr>
-          <w:rFonts w:cstheme="minorHAnsi"/>
-        </w:rPr>
-        <w:t>2014</w:t>
-      </w:r>
-      <w:r>
-        <w:rPr>
-          <w:rFonts w:cstheme="minorHAnsi"/>
-        </w:rPr>
-        <w:tab/>
-      </w:r>
-      <w:r>
-        <w:rPr>
-          <w:rFonts w:cstheme="minorHAnsi"/>
-        </w:rPr>
-        <w:t xml:space="preserve">‘Heaps and Chains: is the Chaining Argument for Parity a Sorites?’, </w:t>
-      </w:r>
-      <w:r>
-        <w:rPr>
-          <w:rFonts w:cstheme="minorHAnsi"/>
-          <w:i/>
-          <w:iCs/>
-        </w:rPr>
-        <w:t>Ethics</w:t>
-      </w:r>
-      <w:r>
-        <w:rPr>
-          <w:rFonts w:cstheme="minorHAnsi"/>
-        </w:rPr>
-        <w:t xml:space="preserve"> Vol. 124, No. 3, pp. 557-571. doi:10.1086/674844</w:t>
-      </w:r>
-    </w:p>
-    <w:p>
-      <w:pPr>
-        <w:pStyle w:val="Textbody"/>
-        <w:rPr>
-          <w:rFonts w:cstheme="minorHAnsi"/>
-        </w:rPr>
-      </w:pPr>
-      <w:r>
-        <w:rPr>
-          <w:rFonts w:cstheme="minorHAnsi"/>
-        </w:rPr>
-        <w:t>2014</w:t>
-      </w:r>
-      <w:r>
-        <w:rPr>
-          <w:rFonts w:cstheme="minorHAnsi"/>
-        </w:rPr>
-        <w:tab/>
-      </w:r>
-      <w:r>
-        <w:rPr>
-          <w:rFonts w:cstheme="minorHAnsi"/>
-        </w:rPr>
-        <w:t xml:space="preserve">‘Borderline Cases and the Collapsing Principle’, </w:t>
-      </w:r>
-      <w:proofErr w:type="spellStart"/>
-      <w:r>
-        <w:rPr>
-          <w:rFonts w:cstheme="minorHAnsi"/>
-          <w:i/>
-          <w:iCs/>
-        </w:rPr>
-        <w:t>Utilitas</w:t>
-      </w:r>
-      <w:proofErr w:type="spellEnd"/>
-      <w:r>
-        <w:rPr>
-          <w:rFonts w:cstheme="minorHAnsi"/>
-        </w:rPr>
-        <w:t xml:space="preserve"> volume 26, issue 01, pp. 51-60. doi:10.1017/S095382081300023X</w:t>
-      </w:r>
-    </w:p>
-    <w:p>
-      <w:pPr>
-        <w:pStyle w:val="Heading2"/>
-        <w:rPr>
-          <w:rFonts w:cstheme="minorHAnsi"/>
-        </w:rPr>
-      </w:pPr>
-      <w:r>
-        <w:rPr>
-          <w:rFonts w:cstheme="minorHAnsi"/>
-        </w:rPr>
-        <w:t>Edited volumes, book r</w:t>
-      </w:r>
-      <w:bookmarkStart w:id="3" w:name="reviews-and-other-pieces"/>
-      <w:r>
-        <w:rPr>
-          <w:rFonts w:cstheme="minorHAnsi"/>
-        </w:rPr>
-        <w:t>eviews and other pieces</w:t>
-      </w:r>
-      <w:bookmarkEnd w:id="3"/>
-    </w:p>
-    <w:p>
-      <w:pPr>
-        <w:pStyle w:val="Firstparagraph"/>
-        <w:rPr>
-          <w:rFonts w:cstheme="minorHAnsi"/>
-        </w:rPr>
-      </w:pPr>
-      <w:r>
-        <w:rPr>
-          <w:rFonts w:cstheme="minorHAnsi"/>
-        </w:rPr>
-        <w:t>2022</w:t>
-      </w:r>
-      <w:r>
-        <w:rPr>
-          <w:rFonts w:cstheme="minorHAnsi"/>
-        </w:rPr>
-        <w:tab/>
-      </w:r>
-      <w:r>
-        <w:rPr>
-          <w:rFonts w:cstheme="minorHAnsi"/>
-        </w:rPr>
-        <w:t xml:space="preserve">Edited special edition of </w:t>
-      </w:r>
-      <w:r>
-        <w:rPr>
-          <w:rFonts w:cstheme="minorHAnsi"/>
-          <w:i/>
-          <w:iCs/>
-        </w:rPr>
-        <w:t>Ratio</w:t>
-      </w:r>
-      <w:r>
-        <w:rPr>
-          <w:rFonts w:cstheme="minorHAnsi"/>
-        </w:rPr>
-        <w:t xml:space="preserve"> in celebration of Brad Hooker’s work, with Charlotte Newey.</w:t>
-      </w:r>
-    </w:p>
-    <w:p>
-      <w:pPr>
-        <w:pStyle w:val="Textbody"/>
-        <w:rPr>
-          <w:rFonts w:cstheme="minorHAnsi"/>
-        </w:rPr>
-      </w:pPr>
-      <w:r>
-        <w:rPr>
-          <w:rFonts w:cstheme="minorHAnsi"/>
-        </w:rPr>
-        <w:lastRenderedPageBreak/>
         <w:t>2021</w:t>
       </w:r>
       <w:r>
@@ -981,7 +809,11 @@
         <w:contextualSpacing w:val="0"/>
       </w:pPr>
       <w:r>
-        <w:t>A short paper arguing that if incommensurability is vagueness, then the ‘means-end’ or ‘instrumental’ structural requirement of rationality quickly follows, fixing a lacuna in existing accounts of rationality.</w:t>
+        <w:t xml:space="preserve">A short paper arguing that if incommensurability is vagueness, then the ‘means-end’ or </w:t>
+      </w:r>
+      <w:r>
+        <w:lastRenderedPageBreak/>
+        <w:t>‘instrumental’ structural requirement of rationality quickly follows, fixing a lacuna in existing accounts of rationality.</w:t>
       </w:r>
     </w:p>
     <w:p>
@@ -1151,31 +983,71 @@
           <w:b/>
           <w:bCs/>
         </w:rPr>
-        <w:t>Introductory (</w:t>
-      </w:r>
-      <w:proofErr w:type="gramStart"/>
+        <w:t>Introductory (first-year) ethics.</w:t>
+      </w:r>
+      <w:r>
+        <w:rPr>
+          <w:rFonts w:cstheme="minorHAnsi"/>
+        </w:rPr>
+        <w:t xml:space="preserve"> Spring 2021, 2020, 2019, 2016, 2015. Chapel Hill: Spring 2010.</w:t>
+      </w:r>
+    </w:p>
+    <w:p>
+      <w:pPr>
+        <w:pStyle w:val="Textbody"/>
+        <w:rPr>
+          <w:rFonts w:cstheme="minorHAnsi"/>
+        </w:rPr>
+      </w:pPr>
       <w:r>
         <w:rPr>
           <w:rFonts w:cstheme="minorHAnsi"/>
           <w:b/>
           <w:bCs/>
         </w:rPr>
-        <w:t>first-year</w:t>
-      </w:r>
-      <w:proofErr w:type="gramEnd"/>
+        <w:t>Third-year advanced ethics module on reasons.</w:t>
+      </w:r>
+      <w:r>
+        <w:rPr>
+          <w:rFonts w:cstheme="minorHAnsi"/>
+        </w:rPr>
+        <w:t xml:space="preserve"> Autumn 2018 (with Philip Stratton-Lake).</w:t>
+      </w:r>
+    </w:p>
+    <w:p>
+      <w:pPr>
+        <w:pStyle w:val="Textbody"/>
+        <w:rPr>
+          <w:rFonts w:cstheme="minorHAnsi"/>
+        </w:rPr>
+      </w:pPr>
       <w:r>
         <w:rPr>
           <w:rFonts w:cstheme="minorHAnsi"/>
           <w:b/>
           <w:bCs/>
         </w:rPr>
-        <w:t>) ethics.</w:t>
-      </w:r>
-      <w:r>
-        <w:rPr>
-          <w:rFonts w:cstheme="minorHAnsi"/>
-        </w:rPr>
-        <w:t xml:space="preserve"> Spring 2021, 2020, 2019, 2016, 2015. Chapel Hill: Spring 2010.</w:t>
+        <w:t xml:space="preserve">Logic (up to predicate calculus). </w:t>
+      </w:r>
+      <w:r>
+        <w:rPr>
+          <w:rFonts w:cstheme="minorHAnsi"/>
+        </w:rPr>
+        <w:t xml:space="preserve">Summer 2017, Spring 2015. Chapel Hill: Fall 2013, and as Teaching Assistant for Thomas </w:t>
+      </w:r>
+      <w:proofErr w:type="spellStart"/>
+      <w:r>
+        <w:rPr>
+          <w:rFonts w:cstheme="minorHAnsi"/>
+        </w:rPr>
+        <w:t>Hofweber</w:t>
+      </w:r>
+      <w:proofErr w:type="spellEnd"/>
+      <w:r>
+        <w:rPr>
+          <w:rFonts w:cstheme="minorHAnsi"/>
+        </w:rPr>
+        <w:t xml:space="preserve"> in Spring 2013.</w:t>
       </w:r>
     </w:p>
     <w:p>
@@ -1191,13 +1063,13 @@
           <w:b/>
           <w:bCs/>
         </w:rPr>
-        <w:t>Third-year advanced ethics module on reasons.</w:t>
-      </w:r>
-      <w:r>
-        <w:rPr>
-          <w:rFonts w:cstheme="minorHAnsi"/>
-        </w:rPr>
-        <w:t xml:space="preserve"> Autumn 2018 (with Philip Stratton-Lake).</w:t>
+        <w:t>Epistemology.</w:t>
+      </w:r>
+      <w:r>
+        <w:rPr>
+          <w:rFonts w:cstheme="minorHAnsi"/>
+        </w:rPr>
+        <w:t xml:space="preserve"> Autumn 2015 (justification half only).</w:t>
       </w:r>
     </w:p>
     <w:p>
@@ -1213,27 +1085,13 @@
           <w:b/>
           <w:bCs/>
         </w:rPr>
-        <w:t xml:space="preserve">Logic (up to predicate calculus). </w:t>
-      </w:r>
-      <w:r>
-        <w:rPr>
-          <w:rFonts w:cstheme="minorHAnsi"/>
-        </w:rPr>
-        <w:t xml:space="preserve">Summer 2017, Spring 2015. Chapel Hill: Fall 2013, and as Teaching Assistant for Thomas </w:t>
-      </w:r>
-      <w:proofErr w:type="spellStart"/>
-      <w:r>
-        <w:rPr>
-          <w:rFonts w:cstheme="minorHAnsi"/>
-        </w:rPr>
-        <w:t>Hofweber</w:t>
-      </w:r>
-      <w:proofErr w:type="spellEnd"/>
-      <w:r>
-        <w:rPr>
-          <w:rFonts w:cstheme="minorHAnsi"/>
-        </w:rPr>
-        <w:t xml:space="preserve"> in Spring 2013.</w:t>
+        <w:t>Introduction to Philosophy (online)</w:t>
+      </w:r>
+      <w:r>
+        <w:rPr>
+          <w:rFonts w:cstheme="minorHAnsi"/>
+        </w:rPr>
+        <w:t xml:space="preserve"> at Chapel Hill: Summer 2014.</w:t>
       </w:r>
     </w:p>
     <w:p>
@@ -1249,13 +1107,13 @@
           <w:b/>
           <w:bCs/>
         </w:rPr>
-        <w:t>Epistemology.</w:t>
-      </w:r>
-      <w:r>
-        <w:rPr>
-          <w:rFonts w:cstheme="minorHAnsi"/>
-        </w:rPr>
-        <w:t xml:space="preserve"> Autumn 2015 (justification half only).</w:t>
+        <w:t>Introduction to metaphysics</w:t>
+      </w:r>
+      <w:r>
+        <w:rPr>
+          <w:rFonts w:cstheme="minorHAnsi"/>
+        </w:rPr>
+        <w:t xml:space="preserve"> at Chapel Hill: Summer 2012.</w:t>
       </w:r>
     </w:p>
     <w:p>
@@ -1271,13 +1129,27 @@
           <w:b/>
           <w:bCs/>
         </w:rPr>
-        <w:t>Introduction to Philosophy (online)</w:t>
-      </w:r>
-      <w:r>
-        <w:rPr>
-          <w:rFonts w:cstheme="minorHAnsi"/>
-        </w:rPr>
-        <w:t xml:space="preserve"> at Chapel Hill: Summer 2014.</w:t>
+        <w:t xml:space="preserve">A literary introduction to philosophy </w:t>
+      </w:r>
+      <w:r>
+        <w:rPr>
+          <w:rFonts w:cstheme="minorHAnsi"/>
+        </w:rPr>
+        <w:t xml:space="preserve">at Chapel Hill: Summer 2011, 2009. </w:t>
+      </w:r>
+      <w:proofErr w:type="gramStart"/>
+      <w:r>
+        <w:rPr>
+          <w:rFonts w:cstheme="minorHAnsi"/>
+        </w:rPr>
+        <w:t>Also</w:t>
+      </w:r>
+      <w:proofErr w:type="gramEnd"/>
+      <w:r>
+        <w:rPr>
+          <w:rFonts w:cstheme="minorHAnsi"/>
+        </w:rPr>
+        <w:t xml:space="preserve"> as Teaching Assistant for C.D.C. Reeve in Fall 2008.</w:t>
       </w:r>
     </w:p>
     <w:p>
@@ -1293,13 +1165,13 @@
           <w:b/>
           <w:bCs/>
         </w:rPr>
-        <w:t>Introduction to metaphysics</w:t>
-      </w:r>
-      <w:r>
-        <w:rPr>
-          <w:rFonts w:cstheme="minorHAnsi"/>
-        </w:rPr>
-        <w:t xml:space="preserve"> at Chapel Hill: Summer 2012.</w:t>
+        <w:t>Introduction to Bioethics (online)</w:t>
+      </w:r>
+      <w:r>
+        <w:rPr>
+          <w:rFonts w:cstheme="minorHAnsi"/>
+        </w:rPr>
+        <w:t xml:space="preserve"> at Chapel Hill: Summer 2010.</w:t>
       </w:r>
     </w:p>
     <w:p>
@@ -1315,49 +1187,61 @@
           <w:b/>
           <w:bCs/>
         </w:rPr>
-        <w:t xml:space="preserve">A literary introduction to philosophy </w:t>
-      </w:r>
-      <w:r>
-        <w:rPr>
-          <w:rFonts w:cstheme="minorHAnsi"/>
-        </w:rPr>
-        <w:t xml:space="preserve">at Chapel Hill: Summer 2011, 2009. </w:t>
-      </w:r>
-      <w:proofErr w:type="gramStart"/>
-      <w:r>
-        <w:rPr>
-          <w:rFonts w:cstheme="minorHAnsi"/>
-        </w:rPr>
-        <w:t>Also</w:t>
-      </w:r>
-      <w:proofErr w:type="gramEnd"/>
-      <w:r>
-        <w:rPr>
-          <w:rFonts w:cstheme="minorHAnsi"/>
-        </w:rPr>
-        <w:t xml:space="preserve"> as Teaching Assistant for C.D.C. Reeve in Fall 2008.</w:t>
-      </w:r>
-    </w:p>
-    <w:p>
-      <w:pPr>
-        <w:pStyle w:val="Textbody"/>
-        <w:rPr>
-          <w:rFonts w:cstheme="minorHAnsi"/>
-        </w:rPr>
-      </w:pPr>
+        <w:t>Philosophy of Science</w:t>
+      </w:r>
+      <w:r>
+        <w:rPr>
+          <w:rFonts w:cstheme="minorHAnsi"/>
+        </w:rPr>
+        <w:t xml:space="preserve"> at Chapel Hill: Teaching Assistant for Marc Lange. Spring 2009.</w:t>
+      </w:r>
+    </w:p>
+    <w:p>
+      <w:pPr>
+        <w:pStyle w:val="Firstparagraph"/>
+        <w:rPr>
+          <w:rFonts w:cstheme="minorHAnsi"/>
+        </w:rPr>
+      </w:pPr>
+      <w:bookmarkStart w:id="5" w:name="undergraduate-supervision"/>
+      <w:bookmarkEnd w:id="5"/>
       <w:r>
         <w:rPr>
           <w:rFonts w:cstheme="minorHAnsi"/>
           <w:b/>
           <w:bCs/>
         </w:rPr>
-        <w:t>Introduction to Bioethics (online)</w:t>
-      </w:r>
-      <w:r>
-        <w:rPr>
-          <w:rFonts w:cstheme="minorHAnsi"/>
-        </w:rPr>
-        <w:t xml:space="preserve"> at Chapel Hill: Summer 2010.</w:t>
+        <w:t>Supervised BA dissertations</w:t>
+      </w:r>
+      <w:r>
+        <w:rPr>
+          <w:rFonts w:cstheme="minorHAnsi"/>
+        </w:rPr>
+        <w:t xml:space="preserve"> and </w:t>
+      </w:r>
+      <w:r>
+        <w:rPr>
+          <w:rFonts w:cstheme="minorHAnsi"/>
+        </w:rPr>
+        <w:t>‘m</w:t>
+      </w:r>
+      <w:r>
+        <w:rPr>
+          <w:rFonts w:cstheme="minorHAnsi"/>
+        </w:rPr>
+        <w:t>ini-dissertations</w:t>
+      </w:r>
+      <w:r>
+        <w:rPr>
+          <w:rFonts w:cstheme="minorHAnsi"/>
+        </w:rPr>
+        <w:t>’</w:t>
+      </w:r>
+      <w:r>
+        <w:rPr>
+          <w:rFonts w:cstheme="minorHAnsi"/>
+        </w:rPr>
+        <w:t xml:space="preserve"> each year since 2014.</w:t>
       </w:r>
     </w:p>
     <w:p>
@@ -1373,13 +1257,40 @@
           <w:b/>
           <w:bCs/>
         </w:rPr>
-        <w:t>Philosophy of Science</w:t>
-      </w:r>
-      <w:r>
-        <w:rPr>
-          <w:rFonts w:cstheme="minorHAnsi"/>
-        </w:rPr>
-        <w:t xml:space="preserve"> at Chapel Hill: Teaching Assistant for Marc Lange. Spring 2009.</w:t>
+        <w:t>Summer Undergraduate Research Opportunity Projects</w:t>
+      </w:r>
+      <w:r>
+        <w:rPr>
+          <w:rFonts w:cstheme="minorHAnsi"/>
+        </w:rPr>
+        <w:t xml:space="preserve">: ‘Nihilism and the emotions’ (2021); ‘Ought </w:t>
+      </w:r>
+      <w:proofErr w:type="gramStart"/>
+      <w:r>
+        <w:rPr>
+          <w:rFonts w:cstheme="minorHAnsi"/>
+        </w:rPr>
+        <w:t>implies</w:t>
+      </w:r>
+      <w:proofErr w:type="gramEnd"/>
+      <w:r>
+        <w:rPr>
+          <w:rFonts w:cstheme="minorHAnsi"/>
+        </w:rPr>
+        <w:t xml:space="preserve"> can – history and arguments’ (2017); ‘Climate change and rational choice’ (2015).</w:t>
+      </w:r>
+    </w:p>
+    <w:p>
+      <w:pPr>
+        <w:pStyle w:val="Heading1"/>
+      </w:pPr>
+      <w:bookmarkStart w:id="6" w:name="phd-supervision"/>
+      <w:r>
+        <w:t>G</w:t>
+      </w:r>
+      <w:bookmarkEnd w:id="6"/>
+      <w:r>
+        <w:t>raduate Teaching and Supervision</w:t>
       </w:r>
     </w:p>
     <w:p>
@@ -1389,45 +1300,25 @@
           <w:rFonts w:cstheme="minorHAnsi"/>
         </w:rPr>
       </w:pPr>
-      <w:bookmarkStart w:id="5" w:name="undergraduate-supervision"/>
-      <w:bookmarkEnd w:id="5"/>
-      <w:r>
-        <w:rPr>
-          <w:rFonts w:cstheme="minorHAnsi"/>
-          <w:b/>
-          <w:bCs/>
-        </w:rPr>
-        <w:t>Supervised BA dissertations</w:t>
-      </w:r>
-      <w:r>
-        <w:rPr>
-          <w:rFonts w:cstheme="minorHAnsi"/>
-        </w:rPr>
-        <w:t xml:space="preserve"> and </w:t>
-      </w:r>
-      <w:r>
-        <w:rPr>
-          <w:rFonts w:cstheme="minorHAnsi"/>
-        </w:rPr>
-        <w:t>‘m</w:t>
-      </w:r>
-      <w:r>
-        <w:rPr>
-          <w:rFonts w:cstheme="minorHAnsi"/>
-        </w:rPr>
-        <w:t>ini-dissertations</w:t>
-      </w:r>
-      <w:r>
-        <w:rPr>
-          <w:rFonts w:cstheme="minorHAnsi"/>
-        </w:rPr>
-        <w:t>’</w:t>
-      </w:r>
-      <w:r>
-        <w:rPr>
-          <w:rFonts w:cstheme="minorHAnsi"/>
-        </w:rPr>
-        <w:t xml:space="preserve"> each year since 2014.</w:t>
+      <w:r>
+        <w:rPr>
+          <w:rFonts w:cstheme="minorHAnsi"/>
+        </w:rPr>
+        <w:t xml:space="preserve">Primary supervisor of Tommaso Soriani, on ethics and </w:t>
+      </w:r>
+      <w:proofErr w:type="spellStart"/>
+      <w:r>
+        <w:rPr>
+          <w:rFonts w:cstheme="minorHAnsi"/>
+        </w:rPr>
+        <w:t>personites</w:t>
+      </w:r>
+      <w:proofErr w:type="spellEnd"/>
+      <w:r>
+        <w:rPr>
+          <w:rFonts w:cstheme="minorHAnsi"/>
+        </w:rPr>
+        <w:t>. 2022–</w:t>
       </w:r>
     </w:p>
     <w:p>
@@ -1440,151 +1331,77 @@
       <w:r>
         <w:rPr>
           <w:rFonts w:cstheme="minorHAnsi"/>
-          <w:b/>
-          <w:bCs/>
-        </w:rPr>
-        <w:t>Summer Undergraduate Research Opportunity Projects</w:t>
-      </w:r>
-      <w:r>
-        <w:rPr>
-          <w:rFonts w:cstheme="minorHAnsi"/>
-        </w:rPr>
-        <w:t xml:space="preserve">: ‘Nihilism and the emotions’ (2021); ‘Ought </w:t>
-      </w:r>
-      <w:proofErr w:type="gramStart"/>
-      <w:r>
-        <w:rPr>
-          <w:rFonts w:cstheme="minorHAnsi"/>
-        </w:rPr>
-        <w:t>implies</w:t>
-      </w:r>
-      <w:proofErr w:type="gramEnd"/>
-      <w:r>
-        <w:rPr>
-          <w:rFonts w:cstheme="minorHAnsi"/>
-        </w:rPr>
-        <w:t xml:space="preserve"> can – history and arguments’ (2017); ‘Climate change and rational choice’ (2015).</w:t>
-      </w:r>
-    </w:p>
-    <w:p>
-      <w:pPr>
-        <w:pStyle w:val="Heading1"/>
-      </w:pPr>
-      <w:bookmarkStart w:id="6" w:name="phd-supervision"/>
+        </w:rPr>
+        <w:t>Completed co-supervision:</w:t>
+      </w:r>
+    </w:p>
+    <w:p>
+      <w:pPr>
+        <w:pStyle w:val="List"/>
+      </w:pPr>
+      <w:r>
+        <w:t xml:space="preserve">Lanell Mason, ‘Moral Agents in a Moral World: A New Account of Moral Realism and Moral Perception’, with David </w:t>
+      </w:r>
+      <w:proofErr w:type="spellStart"/>
+      <w:r>
+        <w:t>Oderberg</w:t>
+      </w:r>
+      <w:proofErr w:type="spellEnd"/>
+      <w:r>
+        <w:t>.</w:t>
+      </w:r>
+      <w:r>
+        <w:t xml:space="preserve"> Viva passed July 2021.</w:t>
+      </w:r>
+    </w:p>
+    <w:p>
+      <w:pPr>
+        <w:pStyle w:val="List"/>
+      </w:pPr>
+      <w:r>
+        <w:t xml:space="preserve">Adam Pearce on the criminalisation of climate change, with Rob </w:t>
+      </w:r>
+      <w:proofErr w:type="spellStart"/>
+      <w:r>
+        <w:t>Jubb</w:t>
+      </w:r>
+      <w:proofErr w:type="spellEnd"/>
+      <w:r>
+        <w:t xml:space="preserve"> (politics).</w:t>
+      </w:r>
+      <w:r>
+        <w:t xml:space="preserve"> Viva passed May 2021.</w:t>
+      </w:r>
+    </w:p>
+    <w:p>
+      <w:pPr>
+        <w:pStyle w:val="List"/>
+      </w:pPr>
+      <w:r>
+        <w:t xml:space="preserve">Livia Luzzatto on the scope of climate justice, with Rob </w:t>
+      </w:r>
+      <w:proofErr w:type="spellStart"/>
+      <w:r>
+        <w:t>Jubb</w:t>
+      </w:r>
+      <w:proofErr w:type="spellEnd"/>
+      <w:r>
+        <w:t xml:space="preserve"> (politics).</w:t>
+      </w:r>
+      <w:r>
+        <w:t xml:space="preserve"> Viva passed April 2021.</w:t>
+      </w:r>
+    </w:p>
+    <w:p>
+      <w:pPr>
+        <w:pStyle w:val="List"/>
+      </w:pPr>
+      <w:r>
+        <w:t xml:space="preserve">Bradley Hillier-Smith on the ethics of responses to refugees, with Brad Hooker. Viva passed </w:t>
+      </w:r>
       <w:r>
         <w:lastRenderedPageBreak/>
-        <w:t>G</w:t>
-      </w:r>
-      <w:bookmarkEnd w:id="6"/>
-      <w:r>
-        <w:t>raduate Teaching and Supervision</w:t>
-      </w:r>
-    </w:p>
-    <w:p>
-      <w:pPr>
-        <w:pStyle w:val="Firstparagraph"/>
-        <w:rPr>
-          <w:rFonts w:cstheme="minorHAnsi"/>
-        </w:rPr>
-      </w:pPr>
-      <w:r>
-        <w:rPr>
-          <w:rFonts w:cstheme="minorHAnsi"/>
-        </w:rPr>
-        <w:t xml:space="preserve">Primary supervisor of Tommaso Soriani, on ethics and </w:t>
-      </w:r>
-      <w:proofErr w:type="spellStart"/>
-      <w:r>
-        <w:rPr>
-          <w:rFonts w:cstheme="minorHAnsi"/>
-        </w:rPr>
-        <w:t>personites</w:t>
-      </w:r>
-      <w:proofErr w:type="spellEnd"/>
-      <w:r>
-        <w:rPr>
-          <w:rFonts w:cstheme="minorHAnsi"/>
-        </w:rPr>
-        <w:t>. 2022–</w:t>
-      </w:r>
-    </w:p>
-    <w:p>
-      <w:pPr>
-        <w:pStyle w:val="Textbody"/>
-        <w:rPr>
-          <w:rFonts w:cstheme="minorHAnsi"/>
-        </w:rPr>
-      </w:pPr>
-      <w:r>
-        <w:rPr>
-          <w:rFonts w:cstheme="minorHAnsi"/>
-        </w:rPr>
-        <w:t>Completed co-supervision:</w:t>
-      </w:r>
-    </w:p>
-    <w:p>
-      <w:pPr>
-        <w:pStyle w:val="List"/>
-      </w:pPr>
-      <w:r>
-        <w:t xml:space="preserve">Lanell Mason, ‘Moral Agents in a Moral World: A New Account of Moral Realism and Moral Perception’, with David </w:t>
-      </w:r>
-      <w:proofErr w:type="spellStart"/>
-      <w:r>
-        <w:t>Oderberg</w:t>
-      </w:r>
-      <w:proofErr w:type="spellEnd"/>
-      <w:r>
-        <w:t>.</w:t>
-      </w:r>
-      <w:r>
-        <w:t xml:space="preserve"> Viva passed July 2021.</w:t>
-      </w:r>
-    </w:p>
-    <w:p>
-      <w:pPr>
-        <w:pStyle w:val="List"/>
-      </w:pPr>
-      <w:r>
-        <w:t xml:space="preserve">Adam Pearce on the criminalisation of climate change, with Rob </w:t>
-      </w:r>
-      <w:proofErr w:type="spellStart"/>
-      <w:r>
-        <w:t>Jubb</w:t>
-      </w:r>
-      <w:proofErr w:type="spellEnd"/>
-      <w:r>
-        <w:t xml:space="preserve"> (politics).</w:t>
-      </w:r>
-      <w:r>
-        <w:t xml:space="preserve"> Viva passed May 2021.</w:t>
-      </w:r>
-    </w:p>
-    <w:p>
-      <w:pPr>
-        <w:pStyle w:val="List"/>
-      </w:pPr>
-      <w:r>
-        <w:t xml:space="preserve">Livia Luzzatto on the scope of climate justice, with Rob </w:t>
-      </w:r>
-      <w:proofErr w:type="spellStart"/>
-      <w:r>
-        <w:t>Jubb</w:t>
-      </w:r>
-      <w:proofErr w:type="spellEnd"/>
-      <w:r>
-        <w:t xml:space="preserve"> (politics).</w:t>
-      </w:r>
-      <w:r>
-        <w:t xml:space="preserve"> Viva passed April 2021.</w:t>
-      </w:r>
-    </w:p>
-    <w:p>
-      <w:pPr>
-        <w:pStyle w:val="List"/>
-      </w:pPr>
-      <w:r>
-        <w:t>Bradley Hillier-Smith on the ethics of responses to refugees, with Brad Hooker. Viva passed January 2021.</w:t>
+        <w:t>January 2021.</w:t>
       </w:r>
     </w:p>
     <w:p>
@@ -1926,7 +1743,6 @@
         <w:pStyle w:val="Heading2"/>
       </w:pPr>
       <w:r>
-        <w:lastRenderedPageBreak/>
         <w:t>Main administrative roles outside home university</w:t>
       </w:r>
     </w:p>
@@ -2063,6 +1879,7 @@
         <w:ind w:left="1418" w:hanging="1418"/>
       </w:pPr>
       <w:r>
+        <w:lastRenderedPageBreak/>
         <w:t>2018</w:t>
       </w:r>
       <w:r>
@@ -2528,75 +2345,72 @@
       </w:r>
       <w:proofErr w:type="spellEnd"/>
       <w:r>
-        <w:t xml:space="preserve">-Curie Individual Fellowship, ‘Austere Reasons.’ Held at the University of Reading, </w:t>
-      </w:r>
+        <w:t>-Curie Individual Fellowship, ‘Austere Reasons.’ Held at the University of Reading, July 2017 to August 2018. Value: €114,015.30</w:t>
+      </w:r>
+    </w:p>
+    <w:p>
+      <w:pPr>
+        <w:pStyle w:val="Textbody"/>
+      </w:pPr>
+      <w:r>
+        <w:t>2020 Research Fellowship (2 terms of teaching relief and £500 travel fund), University of Reading. 2015-16.</w:t>
+      </w:r>
+    </w:p>
+    <w:p>
+      <w:pPr>
+        <w:pStyle w:val="Textbody"/>
+      </w:pPr>
+      <w:r>
+        <w:t>Several Travel Awards from University of Reading.</w:t>
+      </w:r>
+    </w:p>
+    <w:p>
+      <w:pPr>
+        <w:pStyle w:val="Textbody"/>
+      </w:pPr>
+      <w:r>
+        <w:t>Mind Association Conference Grant (£500) for Indeterminacy in Ethics conference, April 2015.</w:t>
+      </w:r>
+    </w:p>
+    <w:p>
+      <w:pPr>
+        <w:pStyle w:val="Textbody"/>
+      </w:pPr>
+      <w:r>
+        <w:t>Prize for best graduate student paper. North Carolina Philosophical Society. February 2013.</w:t>
+      </w:r>
+    </w:p>
+    <w:p>
+      <w:pPr>
+        <w:pStyle w:val="Textbody"/>
+      </w:pPr>
+      <w:r>
+        <w:t>Non-teaching Fellowships UNC Philosophy Department. 2007–2008, Fall 2012, Spring 2014.</w:t>
+      </w:r>
+    </w:p>
+    <w:p>
+      <w:pPr>
+        <w:pStyle w:val="Textbody"/>
+      </w:pPr>
+      <w:r>
+        <w:t>UNC Richard Brooke Scholarship. 2008–2010 and 2011–2012.</w:t>
+      </w:r>
+    </w:p>
+    <w:p>
+      <w:pPr>
+        <w:pStyle w:val="Textbody"/>
+      </w:pPr>
+      <w:r>
+        <w:t>Travel Award (x9). UNC Department of Philosophy and graduate school. 2012–13.</w:t>
+      </w:r>
+    </w:p>
+    <w:p>
+      <w:pPr>
+        <w:pStyle w:val="Heading1"/>
+      </w:pPr>
+      <w:bookmarkStart w:id="13" w:name="presentations"/>
       <w:r>
         <w:lastRenderedPageBreak/>
-        <w:t>July 2017 to August 2018. Value: €114,015.30</w:t>
-      </w:r>
-    </w:p>
-    <w:p>
-      <w:pPr>
-        <w:pStyle w:val="Textbody"/>
-      </w:pPr>
-      <w:r>
-        <w:t>2020 Research Fellowship (2 terms of teaching relief and £500 travel fund), University of Reading. 2015-16.</w:t>
-      </w:r>
-    </w:p>
-    <w:p>
-      <w:pPr>
-        <w:pStyle w:val="Textbody"/>
-      </w:pPr>
-      <w:r>
-        <w:t>Several Travel Awards from University of Reading.</w:t>
-      </w:r>
-    </w:p>
-    <w:p>
-      <w:pPr>
-        <w:pStyle w:val="Textbody"/>
-      </w:pPr>
-      <w:r>
-        <w:t>Mind Association Conference Grant (£500) for Indeterminacy in Ethics conference, April 2015.</w:t>
-      </w:r>
-    </w:p>
-    <w:p>
-      <w:pPr>
-        <w:pStyle w:val="Textbody"/>
-      </w:pPr>
-      <w:r>
-        <w:t>Prize for best graduate student paper. North Carolina Philosophical Society. February 2013.</w:t>
-      </w:r>
-    </w:p>
-    <w:p>
-      <w:pPr>
-        <w:pStyle w:val="Textbody"/>
-      </w:pPr>
-      <w:r>
-        <w:t>Non-teaching Fellowships UNC Philosophy Department. 2007–2008, Fall 2012, Spring 2014.</w:t>
-      </w:r>
-    </w:p>
-    <w:p>
-      <w:pPr>
-        <w:pStyle w:val="Textbody"/>
-      </w:pPr>
-      <w:r>
-        <w:t>UNC Richard Brooke Scholarship. 2008–2010 and 2011–2012.</w:t>
-      </w:r>
-    </w:p>
-    <w:p>
-      <w:pPr>
-        <w:pStyle w:val="Textbody"/>
-      </w:pPr>
-      <w:r>
-        <w:t>Travel Award (x9). UNC Department of Philosophy and graduate school. 2012–13.</w:t>
-      </w:r>
-    </w:p>
-    <w:p>
-      <w:pPr>
-        <w:pStyle w:val="Heading1"/>
-      </w:pPr>
-      <w:bookmarkStart w:id="13" w:name="presentations"/>
-      <w:r>
         <w:t>Presentations</w:t>
       </w:r>
       <w:bookmarkEnd w:id="13"/>
@@ -2984,7 +2798,6 @@
         <w:rPr>
           <w:rFonts w:cstheme="minorHAnsi"/>
         </w:rPr>
-        <w:lastRenderedPageBreak/>
         <w:t>‘The Size of the Universe and Nihilism’:</w:t>
       </w:r>
     </w:p>
@@ -3121,6 +2934,7 @@
         <w:rPr>
           <w:rFonts w:cstheme="minorHAnsi"/>
         </w:rPr>
+        <w:lastRenderedPageBreak/>
         <w:t>‘Self-Torture as Practical Sorites’:</w:t>
       </w:r>
     </w:p>

</xml_diff>

<commit_message>
updated website and CV june 2023, note weird pandoc change
</commit_message>
<xml_diff>
--- a/cv/cv.docx
+++ b/cv/cv.docx
@@ -28,13 +28,19 @@
         <w:rPr>
           <w:rFonts w:cstheme="minorHAnsi"/>
         </w:rPr>
-        <w:t>December</w:t>
-      </w:r>
-      <w:r>
-        <w:rPr>
-          <w:rFonts w:cstheme="minorHAnsi"/>
-        </w:rPr>
-        <w:t xml:space="preserve"> 2022</w:t>
+        <w:t>June</w:t>
+      </w:r>
+      <w:r>
+        <w:rPr>
+          <w:rFonts w:cstheme="minorHAnsi"/>
+        </w:rPr>
+        <w:t xml:space="preserve"> 202</w:t>
+      </w:r>
+      <w:r>
+        <w:rPr>
+          <w:rFonts w:cstheme="minorHAnsi"/>
+        </w:rPr>
+        <w:t>3</w:t>
       </w:r>
     </w:p>
     <w:p>
@@ -169,109 +175,87 @@
         <w:rPr>
           <w:rFonts w:cstheme="minorHAnsi"/>
         </w:rPr>
-        <w:t>Published j</w:t>
-      </w:r>
-      <w:bookmarkStart w:id="2" w:name="journal-articles-and-book-chapters"/>
-      <w:r>
-        <w:rPr>
-          <w:rFonts w:cstheme="minorHAnsi"/>
-        </w:rPr>
-        <w:t>ournal articles and book chapters</w:t>
-      </w:r>
-      <w:bookmarkEnd w:id="2"/>
-    </w:p>
-    <w:p>
-      <w:pPr>
-        <w:pStyle w:val="Firstparagraph"/>
-        <w:rPr>
-          <w:rFonts w:cstheme="minorHAnsi"/>
-        </w:rPr>
-      </w:pPr>
-      <w:r>
-        <w:rPr>
-          <w:rFonts w:cstheme="minorHAnsi"/>
-        </w:rPr>
-        <w:t xml:space="preserve">2021 </w:t>
-      </w:r>
-      <w:r>
-        <w:rPr>
-          <w:rFonts w:cstheme="minorHAnsi"/>
-        </w:rPr>
-        <w:tab/>
-      </w:r>
-      <w:r>
-        <w:rPr>
-          <w:rFonts w:cstheme="minorHAnsi"/>
-        </w:rPr>
-        <w:t xml:space="preserve">‘What does incommensurability tell us about agency?’ in </w:t>
-      </w:r>
-      <w:r>
-        <w:rPr>
-          <w:rFonts w:cstheme="minorHAnsi"/>
+        <w:t>Forthcoming</w:t>
+      </w:r>
+    </w:p>
+    <w:p>
+      <w:pPr>
+        <w:pStyle w:val="ListParagraph"/>
+        <w:numPr>
+          <w:ilvl w:val="0"/>
+          <w:numId w:val="46"/>
+        </w:numPr>
+      </w:pPr>
+      <w:r>
+        <w:t xml:space="preserve">(Forthcoming) A paper on healthcare marketisation and the introduction of risk into the doctor patient relationship. Promised to a </w:t>
+      </w:r>
+      <w:r>
+        <w:rPr>
           <w:i/>
           <w:iCs/>
         </w:rPr>
-        <w:t>Value Incommensurability: Ethics, Risk, and Decision-Making</w:t>
-      </w:r>
-      <w:r>
-        <w:rPr>
-          <w:rFonts w:cstheme="minorHAnsi"/>
-        </w:rPr>
-        <w:t>, edited by Henrik Andersson and Anders Herlitz. Routledge. doi:10.4324/9781003148012-13</w:t>
-      </w:r>
-    </w:p>
-    <w:p>
-      <w:pPr>
-        <w:pStyle w:val="Textbody"/>
-        <w:rPr>
-          <w:rFonts w:cstheme="minorHAnsi"/>
-        </w:rPr>
-      </w:pPr>
-      <w:r>
-        <w:rPr>
-          <w:rFonts w:cstheme="minorHAnsi"/>
-        </w:rPr>
-        <w:t>2019</w:t>
-      </w:r>
-      <w:r>
-        <w:rPr>
-          <w:rFonts w:cstheme="minorHAnsi"/>
-        </w:rPr>
-        <w:tab/>
-      </w:r>
-      <w:r>
-        <w:rPr>
-          <w:rFonts w:cstheme="minorHAnsi"/>
-        </w:rPr>
-        <w:t xml:space="preserve">‘Probabilistic Promotion and Ability’, </w:t>
-      </w:r>
-      <w:r>
-        <w:rPr>
-          <w:rFonts w:cstheme="minorHAnsi"/>
+        <w:t>Ratio</w:t>
+      </w:r>
+      <w:r>
+        <w:t xml:space="preserve"> special issue on risk.</w:t>
+      </w:r>
+    </w:p>
+    <w:p>
+      <w:pPr>
+        <w:pStyle w:val="ListParagraph"/>
+        <w:numPr>
+          <w:ilvl w:val="0"/>
+          <w:numId w:val="46"/>
+        </w:numPr>
+      </w:pPr>
+      <w:r>
+        <w:t xml:space="preserve">(Forthcoming) A paper on group responses to climate change given indeterminacy. Promised to an </w:t>
+      </w:r>
+      <w:r>
+        <w:rPr>
           <w:i/>
           <w:iCs/>
         </w:rPr>
-        <w:t>Ergo</w:t>
-      </w:r>
-      <w:r>
-        <w:rPr>
-          <w:rFonts w:cstheme="minorHAnsi"/>
-        </w:rPr>
-        <w:t xml:space="preserve"> vol. 6, no. 34. doi:10.3998/ergo.12405314.0006.034</w:t>
-      </w:r>
-    </w:p>
-    <w:p>
-      <w:pPr>
-        <w:pStyle w:val="Textbody"/>
-        <w:rPr>
-          <w:rFonts w:cstheme="minorHAnsi"/>
-        </w:rPr>
-      </w:pPr>
-      <w:r>
-        <w:rPr>
-          <w:rFonts w:cstheme="minorHAnsi"/>
-        </w:rPr>
-        <w:t>2019</w:t>
+        <w:t>Erasmus Journal for Philosophy and Economics</w:t>
+      </w:r>
+      <w:r>
+        <w:t xml:space="preserve"> special issue on intra- and interpersonal dilemmas in ethics and rational choice.</w:t>
+      </w:r>
+    </w:p>
+    <w:p>
+      <w:pPr>
+        <w:pStyle w:val="Heading2"/>
+        <w:rPr>
+          <w:rFonts w:cstheme="minorHAnsi"/>
+        </w:rPr>
+      </w:pPr>
+      <w:r>
+        <w:rPr>
+          <w:rFonts w:cstheme="minorHAnsi"/>
+        </w:rPr>
+        <w:t>Published j</w:t>
+      </w:r>
+      <w:bookmarkStart w:id="2" w:name="journal-articles-and-book-chapters"/>
+      <w:r>
+        <w:rPr>
+          <w:rFonts w:cstheme="minorHAnsi"/>
+        </w:rPr>
+        <w:t>ournal articles and book chapters</w:t>
+      </w:r>
+      <w:bookmarkEnd w:id="2"/>
+    </w:p>
+    <w:p>
+      <w:pPr>
+        <w:pStyle w:val="Firstparagraph"/>
+        <w:rPr>
+          <w:rFonts w:cstheme="minorHAnsi"/>
+        </w:rPr>
+      </w:pPr>
+      <w:r>
+        <w:rPr>
+          <w:rFonts w:cstheme="minorHAnsi"/>
+        </w:rPr>
+        <w:t xml:space="preserve">2021 </w:t>
       </w:r>
       <w:r>
         <w:rPr>
@@ -283,7 +267,7 @@
         <w:rPr>
           <w:rFonts w:cstheme="minorHAnsi"/>
         </w:rPr>
-        <w:t xml:space="preserve">‘Can Streumer simply avoid Supervenience?’, </w:t>
+        <w:t xml:space="preserve">‘What does incommensurability tell us about agency?’ in </w:t>
       </w:r>
       <w:r>
         <w:rPr>
@@ -291,27 +275,13 @@
           <w:i/>
           <w:iCs/>
         </w:rPr>
-        <w:t>Journal of Ethics &amp; Social Philosophy</w:t>
-      </w:r>
-      <w:r>
-        <w:rPr>
-          <w:rFonts w:cstheme="minorHAnsi"/>
-        </w:rPr>
-        <w:t xml:space="preserve"> vol. 16, no. 3 (2019). doi:10.26556/</w:t>
-      </w:r>
-      <w:proofErr w:type="gramStart"/>
-      <w:r>
-        <w:rPr>
-          <w:rFonts w:cstheme="minorHAnsi"/>
-        </w:rPr>
-        <w:t>jesp.v</w:t>
-      </w:r>
-      <w:proofErr w:type="gramEnd"/>
-      <w:r>
-        <w:rPr>
-          <w:rFonts w:cstheme="minorHAnsi"/>
-        </w:rPr>
-        <w:t>16i3.508</w:t>
+        <w:t>Value Incommensurability: Ethics, Risk, and Decision-Making</w:t>
+      </w:r>
+      <w:r>
+        <w:rPr>
+          <w:rFonts w:cstheme="minorHAnsi"/>
+        </w:rPr>
+        <w:t>, edited by Henrik Andersson and Anders Herlitz. Routledge. doi:10.4324/9781003148012-13</w:t>
       </w:r>
     </w:p>
     <w:p>
@@ -325,7 +295,7 @@
         <w:rPr>
           <w:rFonts w:cstheme="minorHAnsi"/>
         </w:rPr>
-        <w:t>2017</w:t>
+        <w:t>2019</w:t>
       </w:r>
       <w:r>
         <w:rPr>
@@ -337,51 +307,21 @@
         <w:rPr>
           <w:rFonts w:cstheme="minorHAnsi"/>
         </w:rPr>
-        <w:t xml:space="preserve">‘Incommensurability as Vagueness: </w:t>
-      </w:r>
-      <w:proofErr w:type="gramStart"/>
-      <w:r>
-        <w:rPr>
-          <w:rFonts w:cstheme="minorHAnsi"/>
-        </w:rPr>
-        <w:t>a</w:t>
-      </w:r>
-      <w:proofErr w:type="gramEnd"/>
-      <w:r>
-        <w:rPr>
-          <w:rFonts w:cstheme="minorHAnsi"/>
-        </w:rPr>
-        <w:t xml:space="preserve"> Burden-Shifting Argument’, </w:t>
-      </w:r>
-      <w:proofErr w:type="spellStart"/>
+        <w:t xml:space="preserve">‘Probabilistic Promotion and Ability’, </w:t>
+      </w:r>
       <w:r>
         <w:rPr>
           <w:rFonts w:cstheme="minorHAnsi"/>
           <w:i/>
           <w:iCs/>
         </w:rPr>
-        <w:t>Theoria</w:t>
-      </w:r>
-      <w:proofErr w:type="spellEnd"/>
-      <w:r>
-        <w:rPr>
-          <w:rFonts w:cstheme="minorHAnsi"/>
-        </w:rPr>
-        <w:t xml:space="preserve"> 83: 341-363. </w:t>
-      </w:r>
-      <w:proofErr w:type="spellStart"/>
-      <w:r>
-        <w:rPr>
-          <w:rFonts w:cstheme="minorHAnsi"/>
-        </w:rPr>
-        <w:t>doi</w:t>
-      </w:r>
-      <w:proofErr w:type="spellEnd"/>
-      <w:r>
-        <w:rPr>
-          <w:rFonts w:cstheme="minorHAnsi"/>
-        </w:rPr>
-        <w:t>: 10.1111/theo.12129</w:t>
+        <w:t>Ergo</w:t>
+      </w:r>
+      <w:r>
+        <w:rPr>
+          <w:rFonts w:cstheme="minorHAnsi"/>
+        </w:rPr>
+        <w:t xml:space="preserve"> vol. 6, no. 34. doi:10.3998/ergo.12405314.0006.034</w:t>
       </w:r>
     </w:p>
     <w:p>
@@ -395,7 +335,7 @@
         <w:rPr>
           <w:rFonts w:cstheme="minorHAnsi"/>
         </w:rPr>
-        <w:t>2016</w:t>
+        <w:t>2019</w:t>
       </w:r>
       <w:r>
         <w:rPr>
@@ -407,21 +347,7 @@
         <w:rPr>
           <w:rFonts w:cstheme="minorHAnsi"/>
         </w:rPr>
-        <w:t xml:space="preserve">‘Tenenbaum and </w:t>
-      </w:r>
-      <w:proofErr w:type="spellStart"/>
-      <w:r>
-        <w:rPr>
-          <w:rFonts w:cstheme="minorHAnsi"/>
-        </w:rPr>
-        <w:t>Raffaman</w:t>
-      </w:r>
-      <w:proofErr w:type="spellEnd"/>
-      <w:r>
-        <w:rPr>
-          <w:rFonts w:cstheme="minorHAnsi"/>
-        </w:rPr>
-        <w:t xml:space="preserve"> on Vague Projects, the Self-Torturer, and the Sorites’, </w:t>
+        <w:t xml:space="preserve">‘Can Streumer simply avoid Supervenience?’, </w:t>
       </w:r>
       <w:r>
         <w:rPr>
@@ -429,13 +355,13 @@
           <w:i/>
           <w:iCs/>
         </w:rPr>
-        <w:t>Ethics</w:t>
-      </w:r>
-      <w:r>
-        <w:rPr>
-          <w:rFonts w:cstheme="minorHAnsi"/>
-        </w:rPr>
-        <w:t xml:space="preserve"> Vol. 126, No. 2, pp. 474-488. doi:10.1086/683533.</w:t>
+        <w:t>Journal of Ethics &amp; Social Philosophy</w:t>
+      </w:r>
+      <w:r>
+        <w:rPr>
+          <w:rFonts w:cstheme="minorHAnsi"/>
+        </w:rPr>
+        <w:t xml:space="preserve"> vol. 16, no. 3 (2019). doi:10.26556/jesp.v16i3.508</w:t>
       </w:r>
     </w:p>
     <w:p>
@@ -449,7 +375,7 @@
         <w:rPr>
           <w:rFonts w:cstheme="minorHAnsi"/>
         </w:rPr>
-        <w:t>2014</w:t>
+        <w:t>2017</w:t>
       </w:r>
       <w:r>
         <w:rPr>
@@ -461,7 +387,7 @@
         <w:rPr>
           <w:rFonts w:cstheme="minorHAnsi"/>
         </w:rPr>
-        <w:t xml:space="preserve">‘Heaps and Chains: is the Chaining Argument for Parity a Sorites?’, </w:t>
+        <w:t xml:space="preserve">‘Incommensurability as Vagueness: a Burden-Shifting Argument’, </w:t>
       </w:r>
       <w:r>
         <w:rPr>
@@ -469,13 +395,13 @@
           <w:i/>
           <w:iCs/>
         </w:rPr>
-        <w:t>Ethics</w:t>
-      </w:r>
-      <w:r>
-        <w:rPr>
-          <w:rFonts w:cstheme="minorHAnsi"/>
-        </w:rPr>
-        <w:t xml:space="preserve"> Vol. 124, No. 3, pp. 557-571. doi:10.1086/674844</w:t>
+        <w:t>Theoria</w:t>
+      </w:r>
+      <w:r>
+        <w:rPr>
+          <w:rFonts w:cstheme="minorHAnsi"/>
+        </w:rPr>
+        <w:t xml:space="preserve"> 83: 341-363. doi: 10.1111/theo.12129</w:t>
       </w:r>
     </w:p>
     <w:p>
@@ -489,7 +415,7 @@
         <w:rPr>
           <w:rFonts w:cstheme="minorHAnsi"/>
         </w:rPr>
-        <w:t>2014</w:t>
+        <w:t>2016</w:t>
       </w:r>
       <w:r>
         <w:rPr>
@@ -501,59 +427,35 @@
         <w:rPr>
           <w:rFonts w:cstheme="minorHAnsi"/>
         </w:rPr>
-        <w:t xml:space="preserve">‘Borderline Cases and the Collapsing Principle’, </w:t>
-      </w:r>
-      <w:proofErr w:type="spellStart"/>
+        <w:t xml:space="preserve">‘Tenenbaum and Raffaman on Vague Projects, the Self-Torturer, and the Sorites’, </w:t>
+      </w:r>
       <w:r>
         <w:rPr>
           <w:rFonts w:cstheme="minorHAnsi"/>
           <w:i/>
           <w:iCs/>
         </w:rPr>
-        <w:t>Utilitas</w:t>
-      </w:r>
-      <w:proofErr w:type="spellEnd"/>
-      <w:r>
-        <w:rPr>
-          <w:rFonts w:cstheme="minorHAnsi"/>
-        </w:rPr>
-        <w:t xml:space="preserve"> volume 26, issue 01, pp. 51-60. doi:10.1017/S095382081300023X</w:t>
-      </w:r>
-    </w:p>
-    <w:p>
-      <w:pPr>
-        <w:pStyle w:val="Heading2"/>
-        <w:rPr>
-          <w:rFonts w:cstheme="minorHAnsi"/>
-        </w:rPr>
-      </w:pPr>
-      <w:r>
-        <w:rPr>
-          <w:rFonts w:cstheme="minorHAnsi"/>
-        </w:rPr>
-        <w:t>Edited volumes, book r</w:t>
-      </w:r>
-      <w:bookmarkStart w:id="3" w:name="reviews-and-other-pieces"/>
-      <w:r>
-        <w:rPr>
-          <w:rFonts w:cstheme="minorHAnsi"/>
-        </w:rPr>
-        <w:t>eviews and other pieces</w:t>
-      </w:r>
-      <w:bookmarkEnd w:id="3"/>
-    </w:p>
-    <w:p>
-      <w:pPr>
-        <w:pStyle w:val="Firstparagraph"/>
-        <w:rPr>
-          <w:rFonts w:cstheme="minorHAnsi"/>
-        </w:rPr>
-      </w:pPr>
-      <w:r>
-        <w:rPr>
-          <w:rFonts w:cstheme="minorHAnsi"/>
-        </w:rPr>
-        <w:t>2022</w:t>
+        <w:t>Ethics</w:t>
+      </w:r>
+      <w:r>
+        <w:rPr>
+          <w:rFonts w:cstheme="minorHAnsi"/>
+        </w:rPr>
+        <w:t xml:space="preserve"> Vol. 126, No. 2, pp. 474-488. doi:10.1086/683533.</w:t>
+      </w:r>
+    </w:p>
+    <w:p>
+      <w:pPr>
+        <w:pStyle w:val="Textbody"/>
+        <w:rPr>
+          <w:rFonts w:cstheme="minorHAnsi"/>
+        </w:rPr>
+      </w:pPr>
+      <w:r>
+        <w:rPr>
+          <w:rFonts w:cstheme="minorHAnsi"/>
+        </w:rPr>
+        <w:t>2014</w:t>
       </w:r>
       <w:r>
         <w:rPr>
@@ -565,7 +467,7 @@
         <w:rPr>
           <w:rFonts w:cstheme="minorHAnsi"/>
         </w:rPr>
-        <w:t xml:space="preserve">Edited special edition of </w:t>
+        <w:t xml:space="preserve">‘Heaps and Chains: is the Chaining Argument for Parity a Sorites?’, </w:t>
       </w:r>
       <w:r>
         <w:rPr>
@@ -573,13 +475,13 @@
           <w:i/>
           <w:iCs/>
         </w:rPr>
-        <w:t>Ratio</w:t>
-      </w:r>
-      <w:r>
-        <w:rPr>
-          <w:rFonts w:cstheme="minorHAnsi"/>
-        </w:rPr>
-        <w:t xml:space="preserve"> in celebration of Brad Hooker’s work, with Charlotte Newey.</w:t>
+        <w:t>Ethics</w:t>
+      </w:r>
+      <w:r>
+        <w:rPr>
+          <w:rFonts w:cstheme="minorHAnsi"/>
+        </w:rPr>
+        <w:t xml:space="preserve"> Vol. 124, No. 3, pp. 557-571. doi:10.1086/674844</w:t>
       </w:r>
     </w:p>
     <w:p>
@@ -593,7 +495,7 @@
         <w:rPr>
           <w:rFonts w:cstheme="minorHAnsi"/>
         </w:rPr>
-        <w:t>2021</w:t>
+        <w:t>2014</w:t>
       </w:r>
       <w:r>
         <w:rPr>
@@ -605,7 +507,7 @@
         <w:rPr>
           <w:rFonts w:cstheme="minorHAnsi"/>
         </w:rPr>
-        <w:t xml:space="preserve">Review of </w:t>
+        <w:t xml:space="preserve">‘Borderline Cases and the Collapsing Principle’, </w:t>
       </w:r>
       <w:r>
         <w:rPr>
@@ -613,27 +515,49 @@
           <w:i/>
           <w:iCs/>
         </w:rPr>
-        <w:t>Companions in Guilt Arguments in Metaethics</w:t>
-      </w:r>
-      <w:r>
-        <w:rPr>
-          <w:rFonts w:cstheme="minorHAnsi"/>
-        </w:rPr>
-        <w:t xml:space="preserve"> edited by Christopher Cowie and Richard Rowland, at Notre Dame Philosophical Reviews.</w:t>
-      </w:r>
-    </w:p>
-    <w:p>
-      <w:pPr>
-        <w:pStyle w:val="Textbody"/>
-        <w:rPr>
-          <w:rFonts w:cstheme="minorHAnsi"/>
-        </w:rPr>
-      </w:pPr>
-      <w:r>
-        <w:rPr>
-          <w:rFonts w:cstheme="minorHAnsi"/>
-        </w:rPr>
-        <w:t>2018</w:t>
+        <w:t>Utilitas</w:t>
+      </w:r>
+      <w:r>
+        <w:rPr>
+          <w:rFonts w:cstheme="minorHAnsi"/>
+        </w:rPr>
+        <w:t xml:space="preserve"> volume 26, issue 01, pp. 51-60. doi:10.1017/S095382081300023X</w:t>
+      </w:r>
+    </w:p>
+    <w:p>
+      <w:pPr>
+        <w:pStyle w:val="Heading2"/>
+        <w:rPr>
+          <w:rFonts w:cstheme="minorHAnsi"/>
+        </w:rPr>
+      </w:pPr>
+      <w:r>
+        <w:rPr>
+          <w:rFonts w:cstheme="minorHAnsi"/>
+        </w:rPr>
+        <w:t>Edited volumes, book r</w:t>
+      </w:r>
+      <w:bookmarkStart w:id="3" w:name="reviews-and-other-pieces"/>
+      <w:r>
+        <w:rPr>
+          <w:rFonts w:cstheme="minorHAnsi"/>
+        </w:rPr>
+        <w:t>eviews and other pieces</w:t>
+      </w:r>
+      <w:bookmarkEnd w:id="3"/>
+    </w:p>
+    <w:p>
+      <w:pPr>
+        <w:pStyle w:val="Firstparagraph"/>
+        <w:rPr>
+          <w:rFonts w:cstheme="minorHAnsi"/>
+        </w:rPr>
+      </w:pPr>
+      <w:r>
+        <w:rPr>
+          <w:rFonts w:cstheme="minorHAnsi"/>
+        </w:rPr>
+        <w:t>2022</w:t>
       </w:r>
       <w:r>
         <w:rPr>
@@ -645,7 +569,7 @@
         <w:rPr>
           <w:rFonts w:cstheme="minorHAnsi"/>
         </w:rPr>
-        <w:t xml:space="preserve">‘How a moral philosopher justifies his carbon footprint’: a general audience piece on carbon offsetting for </w:t>
+        <w:t xml:space="preserve">Edited special edition of </w:t>
       </w:r>
       <w:r>
         <w:rPr>
@@ -653,13 +577,13 @@
           <w:i/>
           <w:iCs/>
         </w:rPr>
-        <w:t>The Conversation</w:t>
-      </w:r>
-      <w:r>
-        <w:rPr>
-          <w:rFonts w:cstheme="minorHAnsi"/>
-        </w:rPr>
-        <w:t>.</w:t>
+        <w:t>Ratio</w:t>
+      </w:r>
+      <w:r>
+        <w:rPr>
+          <w:rFonts w:cstheme="minorHAnsi"/>
+        </w:rPr>
+        <w:t xml:space="preserve"> in celebration of Brad Hooker’s work, with Charlotte Newey.</w:t>
       </w:r>
     </w:p>
     <w:p>
@@ -673,7 +597,7 @@
         <w:rPr>
           <w:rFonts w:cstheme="minorHAnsi"/>
         </w:rPr>
-        <w:t>2018</w:t>
+        <w:t>2021</w:t>
       </w:r>
       <w:r>
         <w:rPr>
@@ -685,31 +609,88 @@
         <w:rPr>
           <w:rFonts w:cstheme="minorHAnsi"/>
         </w:rPr>
-        <w:t xml:space="preserve">Review of David Sobel’s </w:t>
-      </w:r>
-      <w:proofErr w:type="gramStart"/>
+        <w:t xml:space="preserve">Review of </w:t>
+      </w:r>
       <w:r>
         <w:rPr>
           <w:rFonts w:cstheme="minorHAnsi"/>
           <w:i/>
           <w:iCs/>
         </w:rPr>
-        <w:t>From</w:t>
-      </w:r>
-      <w:proofErr w:type="gramEnd"/>
+        <w:t>Companions in Guilt Arguments in Metaethics</w:t>
+      </w:r>
+      <w:r>
+        <w:rPr>
+          <w:rFonts w:cstheme="minorHAnsi"/>
+        </w:rPr>
+        <w:t xml:space="preserve"> edited by Christopher Cowie and Richard Rowland, at Notre Dame Philosophical Reviews.</w:t>
+      </w:r>
+    </w:p>
+    <w:p>
+      <w:pPr>
+        <w:pStyle w:val="Textbody"/>
+        <w:rPr>
+          <w:rFonts w:cstheme="minorHAnsi"/>
+        </w:rPr>
+      </w:pPr>
+      <w:r>
+        <w:rPr>
+          <w:rFonts w:cstheme="minorHAnsi"/>
+        </w:rPr>
+        <w:t>2018</w:t>
+      </w:r>
+      <w:r>
+        <w:rPr>
+          <w:rFonts w:cstheme="minorHAnsi"/>
+        </w:rPr>
+        <w:tab/>
+      </w:r>
+      <w:r>
+        <w:rPr>
+          <w:rFonts w:cstheme="minorHAnsi"/>
+        </w:rPr>
+        <w:t xml:space="preserve">‘How a moral philosopher justifies his carbon footprint’: a general audience piece on carbon offsetting for </w:t>
+      </w:r>
       <w:r>
         <w:rPr>
           <w:rFonts w:cstheme="minorHAnsi"/>
           <w:i/>
           <w:iCs/>
         </w:rPr>
-        <w:t xml:space="preserve"> Valuing to Value</w:t>
-      </w:r>
-      <w:r>
-        <w:rPr>
-          <w:rFonts w:cstheme="minorHAnsi"/>
-        </w:rPr>
-        <w:t xml:space="preserve">, </w:t>
+        <w:t>The Conversation</w:t>
+      </w:r>
+      <w:r>
+        <w:rPr>
+          <w:rFonts w:cstheme="minorHAnsi"/>
+        </w:rPr>
+        <w:t>.</w:t>
+      </w:r>
+    </w:p>
+    <w:p>
+      <w:pPr>
+        <w:pStyle w:val="Textbody"/>
+        <w:rPr>
+          <w:rFonts w:cstheme="minorHAnsi"/>
+        </w:rPr>
+      </w:pPr>
+      <w:r>
+        <w:rPr>
+          <w:rFonts w:cstheme="minorHAnsi"/>
+        </w:rPr>
+        <w:lastRenderedPageBreak/>
+        <w:t>2018</w:t>
+      </w:r>
+      <w:r>
+        <w:rPr>
+          <w:rFonts w:cstheme="minorHAnsi"/>
+        </w:rPr>
+        <w:tab/>
+      </w:r>
+      <w:r>
+        <w:rPr>
+          <w:rFonts w:cstheme="minorHAnsi"/>
+        </w:rPr>
+        <w:t xml:space="preserve">Review of David Sobel’s </w:t>
       </w:r>
       <w:r>
         <w:rPr>
@@ -717,53 +698,13 @@
           <w:i/>
           <w:iCs/>
         </w:rPr>
-        <w:t>Analysis</w:t>
-      </w:r>
-      <w:r>
-        <w:rPr>
-          <w:rFonts w:cstheme="minorHAnsi"/>
-        </w:rPr>
-        <w:t>, Volume 78, Issue 3, pp. 583-586. doi:10.1093/</w:t>
-      </w:r>
-      <w:proofErr w:type="spellStart"/>
-      <w:r>
-        <w:rPr>
-          <w:rFonts w:cstheme="minorHAnsi"/>
-        </w:rPr>
-        <w:t>analys</w:t>
-      </w:r>
-      <w:proofErr w:type="spellEnd"/>
-      <w:r>
-        <w:rPr>
-          <w:rFonts w:cstheme="minorHAnsi"/>
-        </w:rPr>
-        <w:t>/any045.</w:t>
-      </w:r>
-    </w:p>
-    <w:p>
-      <w:pPr>
-        <w:pStyle w:val="Textbody"/>
-        <w:rPr>
-          <w:rFonts w:cstheme="minorHAnsi"/>
-        </w:rPr>
-      </w:pPr>
-      <w:r>
-        <w:rPr>
-          <w:rFonts w:cstheme="minorHAnsi"/>
-        </w:rPr>
-        <w:t>2016</w:t>
-      </w:r>
-      <w:r>
-        <w:rPr>
-          <w:rFonts w:cstheme="minorHAnsi"/>
-        </w:rPr>
-        <w:tab/>
-      </w:r>
-      <w:r>
-        <w:rPr>
-          <w:rFonts w:cstheme="minorHAnsi"/>
-        </w:rPr>
-        <w:t xml:space="preserve">Edited special edition of </w:t>
+        <w:t>From Valuing to Value</w:t>
+      </w:r>
+      <w:r>
+        <w:rPr>
+          <w:rFonts w:cstheme="minorHAnsi"/>
+        </w:rPr>
+        <w:t xml:space="preserve">, </w:t>
       </w:r>
       <w:r>
         <w:rPr>
@@ -771,6 +712,46 @@
           <w:i/>
           <w:iCs/>
         </w:rPr>
+        <w:t>Analysis</w:t>
+      </w:r>
+      <w:r>
+        <w:rPr>
+          <w:rFonts w:cstheme="minorHAnsi"/>
+        </w:rPr>
+        <w:t>, Volume 78, Issue 3, pp. 583-586. doi:10.1093/analys/any045.</w:t>
+      </w:r>
+    </w:p>
+    <w:p>
+      <w:pPr>
+        <w:pStyle w:val="Textbody"/>
+        <w:rPr>
+          <w:rFonts w:cstheme="minorHAnsi"/>
+        </w:rPr>
+      </w:pPr>
+      <w:r>
+        <w:rPr>
+          <w:rFonts w:cstheme="minorHAnsi"/>
+        </w:rPr>
+        <w:t>2016</w:t>
+      </w:r>
+      <w:r>
+        <w:rPr>
+          <w:rFonts w:cstheme="minorHAnsi"/>
+        </w:rPr>
+        <w:tab/>
+      </w:r>
+      <w:r>
+        <w:rPr>
+          <w:rFonts w:cstheme="minorHAnsi"/>
+        </w:rPr>
+        <w:t xml:space="preserve">Edited special edition of </w:t>
+      </w:r>
+      <w:r>
+        <w:rPr>
+          <w:rFonts w:cstheme="minorHAnsi"/>
+          <w:i/>
+          <w:iCs/>
+        </w:rPr>
         <w:t>Ratio</w:t>
       </w:r>
       <w:r>
@@ -784,124 +765,6 @@
     </w:p>
     <w:p>
       <w:pPr>
-        <w:pStyle w:val="Heading2"/>
-      </w:pPr>
-      <w:r>
-        <w:t>U</w:t>
-      </w:r>
-      <w:r>
-        <w:t xml:space="preserve">npublished </w:t>
-      </w:r>
-      <w:r>
-        <w:t>papers</w:t>
-      </w:r>
-      <w:r>
-        <w:t xml:space="preserve"> (some titles obfuscated for anonymous review)</w:t>
-      </w:r>
-    </w:p>
-    <w:p>
-      <w:pPr>
-        <w:pStyle w:val="List"/>
-        <w:numPr>
-          <w:ilvl w:val="0"/>
-          <w:numId w:val="44"/>
-        </w:numPr>
-        <w:contextualSpacing w:val="0"/>
-      </w:pPr>
-      <w:r>
-        <w:t xml:space="preserve">A short paper arguing that if incommensurability is vagueness, then the ‘means-end’ or </w:t>
-      </w:r>
-      <w:r>
-        <w:lastRenderedPageBreak/>
-        <w:t>‘instrumental’ structural requirement of rationality quickly follows, fixing a lacuna in existing accounts of rationality.</w:t>
-      </w:r>
-    </w:p>
-    <w:p>
-      <w:pPr>
-        <w:pStyle w:val="List"/>
-        <w:numPr>
-          <w:ilvl w:val="0"/>
-          <w:numId w:val="44"/>
-        </w:numPr>
-        <w:ind w:left="357" w:hanging="357"/>
-        <w:contextualSpacing w:val="0"/>
-      </w:pPr>
-      <w:r>
-        <w:t>A paper arguing that the size, age, and emptiness of the universe may after all support Global Normative Nihilism.</w:t>
-      </w:r>
-    </w:p>
-    <w:p>
-      <w:pPr>
-        <w:pStyle w:val="List"/>
-        <w:numPr>
-          <w:ilvl w:val="0"/>
-          <w:numId w:val="44"/>
-        </w:numPr>
-        <w:ind w:left="357" w:hanging="357"/>
-        <w:contextualSpacing w:val="0"/>
-      </w:pPr>
-      <w:r>
-        <w:t xml:space="preserve">A paper arguing that such Nihilism is depressing and exploring why, but also arguing that true </w:t>
-      </w:r>
-      <w:proofErr w:type="spellStart"/>
-      <w:r>
-        <w:t>Internalism</w:t>
-      </w:r>
-      <w:proofErr w:type="spellEnd"/>
-      <w:r>
-        <w:t xml:space="preserve"> about Reasons is even </w:t>
-      </w:r>
-      <w:r>
-        <w:rPr>
-          <w:i/>
-          <w:iCs/>
-        </w:rPr>
-        <w:t>more</w:t>
-      </w:r>
-      <w:r>
-        <w:t xml:space="preserve"> depressing.</w:t>
-      </w:r>
-    </w:p>
-    <w:p>
-      <w:pPr>
-        <w:pStyle w:val="List"/>
-        <w:numPr>
-          <w:ilvl w:val="0"/>
-          <w:numId w:val="44"/>
-        </w:numPr>
-        <w:ind w:left="357" w:hanging="357"/>
-        <w:contextualSpacing w:val="0"/>
-      </w:pPr>
-      <w:r>
-        <w:t>A paper arguing (</w:t>
-      </w:r>
-      <w:r>
-        <w:rPr>
-          <w:i/>
-          <w:iCs/>
-        </w:rPr>
-        <w:t>pace</w:t>
-      </w:r>
-      <w:r>
-        <w:t xml:space="preserve"> Brad Hooker) that moral virtue is—or would be—a prudential benefit to agents.</w:t>
-      </w:r>
-    </w:p>
-    <w:p>
-      <w:pPr>
-        <w:pStyle w:val="List"/>
-        <w:numPr>
-          <w:ilvl w:val="0"/>
-          <w:numId w:val="44"/>
-        </w:numPr>
-        <w:ind w:left="357" w:hanging="357"/>
-        <w:contextualSpacing w:val="0"/>
-      </w:pPr>
-      <w:r>
-        <w:t>A paper arguing that ‘ought-implies-can’ principles support Moral Rationalism, which is the claim that moral obligations necessarily provide normative reasons for action.</w:t>
-      </w:r>
-    </w:p>
-    <w:p>
-      <w:pPr>
         <w:pStyle w:val="Heading1"/>
       </w:pPr>
       <w:r>
@@ -943,31 +806,57 @@
           <w:b/>
           <w:bCs/>
         </w:rPr>
-        <w:t>Intermediate (</w:t>
-      </w:r>
-      <w:proofErr w:type="gramStart"/>
+        <w:t>Intermediate (second-year) moral philosophy.</w:t>
+      </w:r>
+      <w:r>
+        <w:rPr>
+          <w:rFonts w:cstheme="minorHAnsi"/>
+        </w:rPr>
+        <w:t xml:space="preserve"> Spring 2022, 2021, 2020, 2019; Autumn 2015, 2014.</w:t>
+      </w:r>
+    </w:p>
+    <w:p>
+      <w:pPr>
+        <w:pStyle w:val="Textbody"/>
+        <w:rPr>
+          <w:rFonts w:cstheme="minorHAnsi"/>
+        </w:rPr>
+      </w:pPr>
       <w:r>
         <w:rPr>
           <w:rFonts w:cstheme="minorHAnsi"/>
           <w:b/>
           <w:bCs/>
         </w:rPr>
-        <w:t>second-year</w:t>
-      </w:r>
-      <w:proofErr w:type="gramEnd"/>
+        <w:t>Introductory (first-year) ethics.</w:t>
+      </w:r>
+      <w:r>
+        <w:rPr>
+          <w:rFonts w:cstheme="minorHAnsi"/>
+        </w:rPr>
+        <w:t xml:space="preserve"> Spring 2021, 2020, 2019, 2016, 2015. Chapel Hill: Spring 2010.</w:t>
+      </w:r>
+    </w:p>
+    <w:p>
+      <w:pPr>
+        <w:pStyle w:val="Textbody"/>
+        <w:rPr>
+          <w:rFonts w:cstheme="minorHAnsi"/>
+        </w:rPr>
+      </w:pPr>
       <w:r>
         <w:rPr>
           <w:rFonts w:cstheme="minorHAnsi"/>
           <w:b/>
           <w:bCs/>
         </w:rPr>
-        <w:t>) moral philosophy.</w:t>
-      </w:r>
-      <w:r>
-        <w:rPr>
-          <w:rFonts w:cstheme="minorHAnsi"/>
-        </w:rPr>
-        <w:t xml:space="preserve"> Spring 2022, 2021, 2020, 2019; Autumn 2015, 2014.</w:t>
+        <w:t>Third-year advanced ethics module on reasons.</w:t>
+      </w:r>
+      <w:r>
+        <w:rPr>
+          <w:rFonts w:cstheme="minorHAnsi"/>
+        </w:rPr>
+        <w:t xml:space="preserve"> Autumn 2018 (with Philip Stratton-Lake).</w:t>
       </w:r>
     </w:p>
     <w:p>
@@ -983,13 +872,13 @@
           <w:b/>
           <w:bCs/>
         </w:rPr>
-        <w:t>Introductory (first-year) ethics.</w:t>
-      </w:r>
-      <w:r>
-        <w:rPr>
-          <w:rFonts w:cstheme="minorHAnsi"/>
-        </w:rPr>
-        <w:t xml:space="preserve"> Spring 2021, 2020, 2019, 2016, 2015. Chapel Hill: Spring 2010.</w:t>
+        <w:t xml:space="preserve">Logic (up to predicate calculus). </w:t>
+      </w:r>
+      <w:r>
+        <w:rPr>
+          <w:rFonts w:cstheme="minorHAnsi"/>
+        </w:rPr>
+        <w:t>Summer 2017, Spring 2015. Chapel Hill: Fall 2013, and as Teaching Assistant for Thomas Hofweber in Spring 2013.</w:t>
       </w:r>
     </w:p>
     <w:p>
@@ -1005,13 +894,13 @@
           <w:b/>
           <w:bCs/>
         </w:rPr>
-        <w:t>Third-year advanced ethics module on reasons.</w:t>
-      </w:r>
-      <w:r>
-        <w:rPr>
-          <w:rFonts w:cstheme="minorHAnsi"/>
-        </w:rPr>
-        <w:t xml:space="preserve"> Autumn 2018 (with Philip Stratton-Lake).</w:t>
+        <w:t>Epistemology.</w:t>
+      </w:r>
+      <w:r>
+        <w:rPr>
+          <w:rFonts w:cstheme="minorHAnsi"/>
+        </w:rPr>
+        <w:t xml:space="preserve"> Autumn 2015 (justification half only).</w:t>
       </w:r>
     </w:p>
     <w:p>
@@ -1027,27 +916,13 @@
           <w:b/>
           <w:bCs/>
         </w:rPr>
-        <w:t xml:space="preserve">Logic (up to predicate calculus). </w:t>
-      </w:r>
-      <w:r>
-        <w:rPr>
-          <w:rFonts w:cstheme="minorHAnsi"/>
-        </w:rPr>
-        <w:t xml:space="preserve">Summer 2017, Spring 2015. Chapel Hill: Fall 2013, and as Teaching Assistant for Thomas </w:t>
-      </w:r>
-      <w:proofErr w:type="spellStart"/>
-      <w:r>
-        <w:rPr>
-          <w:rFonts w:cstheme="minorHAnsi"/>
-        </w:rPr>
-        <w:t>Hofweber</w:t>
-      </w:r>
-      <w:proofErr w:type="spellEnd"/>
-      <w:r>
-        <w:rPr>
-          <w:rFonts w:cstheme="minorHAnsi"/>
-        </w:rPr>
-        <w:t xml:space="preserve"> in Spring 2013.</w:t>
+        <w:t>Introduction to Philosophy (online)</w:t>
+      </w:r>
+      <w:r>
+        <w:rPr>
+          <w:rFonts w:cstheme="minorHAnsi"/>
+        </w:rPr>
+        <w:t xml:space="preserve"> at Chapel Hill: Summer 2014.</w:t>
       </w:r>
     </w:p>
     <w:p>
@@ -1063,13 +938,13 @@
           <w:b/>
           <w:bCs/>
         </w:rPr>
-        <w:t>Epistemology.</w:t>
-      </w:r>
-      <w:r>
-        <w:rPr>
-          <w:rFonts w:cstheme="minorHAnsi"/>
-        </w:rPr>
-        <w:t xml:space="preserve"> Autumn 2015 (justification half only).</w:t>
+        <w:t>Introduction to metaphysics</w:t>
+      </w:r>
+      <w:r>
+        <w:rPr>
+          <w:rFonts w:cstheme="minorHAnsi"/>
+        </w:rPr>
+        <w:t xml:space="preserve"> at Chapel Hill: Summer 2012.</w:t>
       </w:r>
     </w:p>
     <w:p>
@@ -1085,13 +960,13 @@
           <w:b/>
           <w:bCs/>
         </w:rPr>
-        <w:t>Introduction to Philosophy (online)</w:t>
-      </w:r>
-      <w:r>
-        <w:rPr>
-          <w:rFonts w:cstheme="minorHAnsi"/>
-        </w:rPr>
-        <w:t xml:space="preserve"> at Chapel Hill: Summer 2014.</w:t>
+        <w:t xml:space="preserve">A literary introduction to philosophy </w:t>
+      </w:r>
+      <w:r>
+        <w:rPr>
+          <w:rFonts w:cstheme="minorHAnsi"/>
+        </w:rPr>
+        <w:t>at Chapel Hill: Summer 2011, 2009. Also as Teaching Assistant for C.D.C. Reeve in Fall 2008.</w:t>
       </w:r>
     </w:p>
     <w:p>
@@ -1107,13 +982,13 @@
           <w:b/>
           <w:bCs/>
         </w:rPr>
-        <w:t>Introduction to metaphysics</w:t>
-      </w:r>
-      <w:r>
-        <w:rPr>
-          <w:rFonts w:cstheme="minorHAnsi"/>
-        </w:rPr>
-        <w:t xml:space="preserve"> at Chapel Hill: Summer 2012.</w:t>
+        <w:t>Introduction to Bioethics (online)</w:t>
+      </w:r>
+      <w:r>
+        <w:rPr>
+          <w:rFonts w:cstheme="minorHAnsi"/>
+        </w:rPr>
+        <w:t xml:space="preserve"> at Chapel Hill: Summer 2010.</w:t>
       </w:r>
     </w:p>
     <w:p>
@@ -1129,49 +1004,61 @@
           <w:b/>
           <w:bCs/>
         </w:rPr>
-        <w:t xml:space="preserve">A literary introduction to philosophy </w:t>
-      </w:r>
-      <w:r>
-        <w:rPr>
-          <w:rFonts w:cstheme="minorHAnsi"/>
-        </w:rPr>
-        <w:t xml:space="preserve">at Chapel Hill: Summer 2011, 2009. </w:t>
-      </w:r>
-      <w:proofErr w:type="gramStart"/>
-      <w:r>
-        <w:rPr>
-          <w:rFonts w:cstheme="minorHAnsi"/>
-        </w:rPr>
-        <w:t>Also</w:t>
-      </w:r>
-      <w:proofErr w:type="gramEnd"/>
-      <w:r>
-        <w:rPr>
-          <w:rFonts w:cstheme="minorHAnsi"/>
-        </w:rPr>
-        <w:t xml:space="preserve"> as Teaching Assistant for C.D.C. Reeve in Fall 2008.</w:t>
-      </w:r>
-    </w:p>
-    <w:p>
-      <w:pPr>
-        <w:pStyle w:val="Textbody"/>
-        <w:rPr>
-          <w:rFonts w:cstheme="minorHAnsi"/>
-        </w:rPr>
-      </w:pPr>
+        <w:t>Philosophy of Science</w:t>
+      </w:r>
+      <w:r>
+        <w:rPr>
+          <w:rFonts w:cstheme="minorHAnsi"/>
+        </w:rPr>
+        <w:t xml:space="preserve"> at Chapel Hill: Teaching Assistant for Marc Lange. Spring 2009.</w:t>
+      </w:r>
+    </w:p>
+    <w:p>
+      <w:pPr>
+        <w:pStyle w:val="Firstparagraph"/>
+        <w:rPr>
+          <w:rFonts w:cstheme="minorHAnsi"/>
+        </w:rPr>
+      </w:pPr>
+      <w:bookmarkStart w:id="5" w:name="undergraduate-supervision"/>
+      <w:bookmarkEnd w:id="5"/>
       <w:r>
         <w:rPr>
           <w:rFonts w:cstheme="minorHAnsi"/>
           <w:b/>
           <w:bCs/>
         </w:rPr>
-        <w:t>Introduction to Bioethics (online)</w:t>
-      </w:r>
-      <w:r>
-        <w:rPr>
-          <w:rFonts w:cstheme="minorHAnsi"/>
-        </w:rPr>
-        <w:t xml:space="preserve"> at Chapel Hill: Summer 2010.</w:t>
+        <w:t>Supervised BA dissertations</w:t>
+      </w:r>
+      <w:r>
+        <w:rPr>
+          <w:rFonts w:cstheme="minorHAnsi"/>
+        </w:rPr>
+        <w:t xml:space="preserve"> and </w:t>
+      </w:r>
+      <w:r>
+        <w:rPr>
+          <w:rFonts w:cstheme="minorHAnsi"/>
+        </w:rPr>
+        <w:t>‘m</w:t>
+      </w:r>
+      <w:r>
+        <w:rPr>
+          <w:rFonts w:cstheme="minorHAnsi"/>
+        </w:rPr>
+        <w:t>ini-dissertations</w:t>
+      </w:r>
+      <w:r>
+        <w:rPr>
+          <w:rFonts w:cstheme="minorHAnsi"/>
+        </w:rPr>
+        <w:t>’</w:t>
+      </w:r>
+      <w:r>
+        <w:rPr>
+          <w:rFonts w:cstheme="minorHAnsi"/>
+        </w:rPr>
+        <w:t xml:space="preserve"> each year since 2014.</w:t>
       </w:r>
     </w:p>
     <w:p>
@@ -1187,13 +1074,26 @@
           <w:b/>
           <w:bCs/>
         </w:rPr>
-        <w:t>Philosophy of Science</w:t>
-      </w:r>
-      <w:r>
-        <w:rPr>
-          <w:rFonts w:cstheme="minorHAnsi"/>
-        </w:rPr>
-        <w:t xml:space="preserve"> at Chapel Hill: Teaching Assistant for Marc Lange. Spring 2009.</w:t>
+        <w:t>Summer Undergraduate Research Opportunity Projects</w:t>
+      </w:r>
+      <w:r>
+        <w:rPr>
+          <w:rFonts w:cstheme="minorHAnsi"/>
+        </w:rPr>
+        <w:t>: ‘Nihilism and the emotions’ (2021); ‘Ought implies can – history and arguments’ (2017); ‘Climate change and rational choice’ (2015).</w:t>
+      </w:r>
+    </w:p>
+    <w:p>
+      <w:pPr>
+        <w:pStyle w:val="Heading1"/>
+      </w:pPr>
+      <w:bookmarkStart w:id="6" w:name="phd-supervision"/>
+      <w:r>
+        <w:t>G</w:t>
+      </w:r>
+      <w:bookmarkEnd w:id="6"/>
+      <w:r>
+        <w:t>raduate Teaching and Supervision</w:t>
       </w:r>
     </w:p>
     <w:p>
@@ -1203,45 +1103,11 @@
           <w:rFonts w:cstheme="minorHAnsi"/>
         </w:rPr>
       </w:pPr>
-      <w:bookmarkStart w:id="5" w:name="undergraduate-supervision"/>
-      <w:bookmarkEnd w:id="5"/>
-      <w:r>
-        <w:rPr>
-          <w:rFonts w:cstheme="minorHAnsi"/>
-          <w:b/>
-          <w:bCs/>
-        </w:rPr>
-        <w:t>Supervised BA dissertations</w:t>
-      </w:r>
-      <w:r>
-        <w:rPr>
-          <w:rFonts w:cstheme="minorHAnsi"/>
-        </w:rPr>
-        <w:t xml:space="preserve"> and </w:t>
-      </w:r>
-      <w:r>
-        <w:rPr>
-          <w:rFonts w:cstheme="minorHAnsi"/>
-        </w:rPr>
-        <w:t>‘m</w:t>
-      </w:r>
-      <w:r>
-        <w:rPr>
-          <w:rFonts w:cstheme="minorHAnsi"/>
-        </w:rPr>
-        <w:t>ini-dissertations</w:t>
-      </w:r>
-      <w:r>
-        <w:rPr>
-          <w:rFonts w:cstheme="minorHAnsi"/>
-        </w:rPr>
-        <w:t>’</w:t>
-      </w:r>
-      <w:r>
-        <w:rPr>
-          <w:rFonts w:cstheme="minorHAnsi"/>
-        </w:rPr>
-        <w:t xml:space="preserve"> each year since 2014.</w:t>
+      <w:r>
+        <w:rPr>
+          <w:rFonts w:cstheme="minorHAnsi"/>
+        </w:rPr>
+        <w:t>Primary supervisor of Tommaso Soriani, on ethics and personites. 2022–</w:t>
       </w:r>
     </w:p>
     <w:p>
@@ -1254,85 +1120,20 @@
       <w:r>
         <w:rPr>
           <w:rFonts w:cstheme="minorHAnsi"/>
-          <w:b/>
-          <w:bCs/>
-        </w:rPr>
-        <w:t>Summer Undergraduate Research Opportunity Projects</w:t>
-      </w:r>
-      <w:r>
-        <w:rPr>
-          <w:rFonts w:cstheme="minorHAnsi"/>
-        </w:rPr>
-        <w:t xml:space="preserve">: ‘Nihilism and the emotions’ (2021); ‘Ought </w:t>
-      </w:r>
-      <w:proofErr w:type="gramStart"/>
-      <w:r>
-        <w:rPr>
-          <w:rFonts w:cstheme="minorHAnsi"/>
-        </w:rPr>
-        <w:t>implies</w:t>
-      </w:r>
-      <w:proofErr w:type="gramEnd"/>
-      <w:r>
-        <w:rPr>
-          <w:rFonts w:cstheme="minorHAnsi"/>
-        </w:rPr>
-        <w:t xml:space="preserve"> can – history and arguments’ (2017); ‘Climate change and rational choice’ (2015).</w:t>
-      </w:r>
-    </w:p>
-    <w:p>
-      <w:pPr>
-        <w:pStyle w:val="Heading1"/>
-      </w:pPr>
-      <w:bookmarkStart w:id="6" w:name="phd-supervision"/>
-      <w:r>
-        <w:t>G</w:t>
-      </w:r>
-      <w:bookmarkEnd w:id="6"/>
-      <w:r>
-        <w:t>raduate Teaching and Supervision</w:t>
-      </w:r>
-    </w:p>
-    <w:p>
-      <w:pPr>
-        <w:pStyle w:val="Firstparagraph"/>
-        <w:rPr>
-          <w:rFonts w:cstheme="minorHAnsi"/>
-        </w:rPr>
-      </w:pPr>
-      <w:r>
-        <w:rPr>
-          <w:rFonts w:cstheme="minorHAnsi"/>
-        </w:rPr>
-        <w:t xml:space="preserve">Primary supervisor of Tommaso Soriani, on ethics and </w:t>
-      </w:r>
-      <w:proofErr w:type="spellStart"/>
-      <w:r>
-        <w:rPr>
-          <w:rFonts w:cstheme="minorHAnsi"/>
-        </w:rPr>
-        <w:t>personites</w:t>
-      </w:r>
-      <w:proofErr w:type="spellEnd"/>
-      <w:r>
-        <w:rPr>
-          <w:rFonts w:cstheme="minorHAnsi"/>
-        </w:rPr>
-        <w:t>. 2022–</w:t>
-      </w:r>
-    </w:p>
-    <w:p>
-      <w:pPr>
-        <w:pStyle w:val="Textbody"/>
-        <w:rPr>
-          <w:rFonts w:cstheme="minorHAnsi"/>
-        </w:rPr>
-      </w:pPr>
-      <w:r>
-        <w:rPr>
-          <w:rFonts w:cstheme="minorHAnsi"/>
-        </w:rPr>
-        <w:t>Completed co-supervision:</w:t>
+        </w:rPr>
+        <w:t xml:space="preserve">Completed </w:t>
+      </w:r>
+      <w:r>
+        <w:rPr>
+          <w:rFonts w:cstheme="minorHAnsi"/>
+        </w:rPr>
+        <w:t xml:space="preserve">PhD </w:t>
+      </w:r>
+      <w:r>
+        <w:rPr>
+          <w:rFonts w:cstheme="minorHAnsi"/>
+        </w:rPr>
+        <w:t>co-supervision:</w:t>
       </w:r>
     </w:p>
     <w:p>
@@ -1340,15 +1141,7 @@
         <w:pStyle w:val="List"/>
       </w:pPr>
       <w:r>
-        <w:t xml:space="preserve">Lanell Mason, ‘Moral Agents in a Moral World: A New Account of Moral Realism and Moral Perception’, with David </w:t>
-      </w:r>
-      <w:proofErr w:type="spellStart"/>
-      <w:r>
-        <w:t>Oderberg</w:t>
-      </w:r>
-      <w:proofErr w:type="spellEnd"/>
-      <w:r>
-        <w:t>.</w:t>
+        <w:t>Lanell Mason, ‘Moral Agents in a Moral World: A New Account of Moral Realism and Moral Perception’, with David Oderberg.</w:t>
       </w:r>
       <w:r>
         <w:t xml:space="preserve"> Viva passed July 2021.</w:t>
@@ -1359,15 +1152,7 @@
         <w:pStyle w:val="List"/>
       </w:pPr>
       <w:r>
-        <w:t xml:space="preserve">Adam Pearce on the criminalisation of climate change, with Rob </w:t>
-      </w:r>
-      <w:proofErr w:type="spellStart"/>
-      <w:r>
-        <w:t>Jubb</w:t>
-      </w:r>
-      <w:proofErr w:type="spellEnd"/>
-      <w:r>
-        <w:t xml:space="preserve"> (politics).</w:t>
+        <w:t>Adam Pearce on the criminalisation of climate change, with Rob Jubb (politics).</w:t>
       </w:r>
       <w:r>
         <w:t xml:space="preserve"> Viva passed May 2021.</w:t>
@@ -1378,15 +1163,7 @@
         <w:pStyle w:val="List"/>
       </w:pPr>
       <w:r>
-        <w:t xml:space="preserve">Livia Luzzatto on the scope of climate justice, with Rob </w:t>
-      </w:r>
-      <w:proofErr w:type="spellStart"/>
-      <w:r>
-        <w:t>Jubb</w:t>
-      </w:r>
-      <w:proofErr w:type="spellEnd"/>
-      <w:r>
-        <w:t xml:space="preserve"> (politics).</w:t>
+        <w:t>Livia Luzzatto on the scope of climate justice, with Rob Jubb (politics).</w:t>
       </w:r>
       <w:r>
         <w:t xml:space="preserve"> Viva passed April 2021.</w:t>
@@ -1397,11 +1174,7 @@
         <w:pStyle w:val="List"/>
       </w:pPr>
       <w:r>
-        <w:t xml:space="preserve">Bradley Hillier-Smith on the ethics of responses to refugees, with Brad Hooker. Viva passed </w:t>
-      </w:r>
-      <w:r>
-        <w:lastRenderedPageBreak/>
-        <w:t>January 2021.</w:t>
+        <w:t>Bradley Hillier-Smith on the ethics of responses to refugees, with Brad Hooker. Viva passed January 2021.</w:t>
       </w:r>
     </w:p>
     <w:p>
@@ -1439,15 +1212,7 @@
         </w:numPr>
       </w:pPr>
       <w:r>
-        <w:t xml:space="preserve">Summer term 2021: on my book manuscript ‘unsharp </w:t>
-      </w:r>
-      <w:proofErr w:type="gramStart"/>
-      <w:r>
-        <w:t>choices’</w:t>
-      </w:r>
-      <w:proofErr w:type="gramEnd"/>
-      <w:r>
-        <w:t xml:space="preserve"> and related material.</w:t>
+        <w:t>Summer term 2021: on my book manuscript ‘unsharp choices’ and related material.</w:t>
       </w:r>
     </w:p>
     <w:p>
@@ -1464,6 +1229,7 @@
     </w:p>
     <w:p>
       <w:r>
+        <w:lastRenderedPageBreak/>
         <w:t>Leader, Reading Researcher Development Programme session, ‘you and your supervisor’, 2022 and 2023 (scheduled).</w:t>
       </w:r>
     </w:p>
@@ -1484,39 +1250,7 @@
     </w:p>
     <w:p>
       <w:r>
-        <w:t xml:space="preserve">Supervisor for multiple </w:t>
-      </w:r>
-      <w:proofErr w:type="spellStart"/>
-      <w:r>
-        <w:t>MRes</w:t>
-      </w:r>
-      <w:proofErr w:type="spellEnd"/>
-      <w:r>
-        <w:t xml:space="preserve"> Essays and Dissertations per year since 2015. Topics </w:t>
-      </w:r>
-      <w:proofErr w:type="gramStart"/>
-      <w:r>
-        <w:t>include:</w:t>
-      </w:r>
-      <w:proofErr w:type="gramEnd"/>
-      <w:r>
-        <w:t xml:space="preserve"> Presentism and </w:t>
-      </w:r>
-      <w:proofErr w:type="spellStart"/>
-      <w:r>
-        <w:t>Truthmaker</w:t>
-      </w:r>
-      <w:proofErr w:type="spellEnd"/>
-      <w:r>
-        <w:t xml:space="preserve"> Theory, The Justification of War, Psychological Egoism, Moral </w:t>
-      </w:r>
-      <w:proofErr w:type="spellStart"/>
-      <w:r>
-        <w:t>Overridingness</w:t>
-      </w:r>
-      <w:proofErr w:type="spellEnd"/>
-      <w:r>
-        <w:t>, Anarchism, Nudge, Sceptical Theism, the Problem of Evil.</w:t>
+        <w:t>Supervisor for multiple MRes Essays and Dissertations per year since 2015. Topics include: Presentism and Truthmaker Theory, The Justification of War, Psychological Egoism, Moral Overridingness, Anarchism, Nudge, Sceptical Theism, the Problem of Evil.</w:t>
       </w:r>
     </w:p>
     <w:p>
@@ -1568,101 +1302,20 @@
       <w:bookmarkEnd w:id="8"/>
     </w:p>
     <w:p>
-      <w:pPr>
+      <w:r>
+        <w:t xml:space="preserve">Reviewer for: </w:t>
+      </w:r>
+      <w:r>
         <w:rPr>
           <w:i/>
           <w:iCs/>
         </w:rPr>
-      </w:pPr>
-      <w:r>
-        <w:t xml:space="preserve">Reviewer for: </w:t>
-      </w:r>
-      <w:r>
-        <w:rPr>
-          <w:i/>
-          <w:iCs/>
-        </w:rPr>
-        <w:t xml:space="preserve">Analysis, Australasian Journal of Philosophy, Economics and Philosophy, </w:t>
-      </w:r>
-      <w:proofErr w:type="spellStart"/>
-      <w:r>
-        <w:rPr>
-          <w:i/>
-          <w:iCs/>
-        </w:rPr>
-        <w:t>Erkenntnis</w:t>
-      </w:r>
-      <w:proofErr w:type="spellEnd"/>
-      <w:r>
-        <w:rPr>
-          <w:i/>
-          <w:iCs/>
-        </w:rPr>
-        <w:t xml:space="preserve">, Ethical Theory and Moral Practice, Ethics, Journal of the American Philosophical Association, Journal of Ethics, Journal of Ethics &amp; Social Philosophy, Journal of Philosophy, Journal of Value Inquiry, Mind, </w:t>
-      </w:r>
-      <w:proofErr w:type="spellStart"/>
-      <w:r>
-        <w:rPr>
-          <w:i/>
-          <w:iCs/>
-        </w:rPr>
-        <w:t>Noûs</w:t>
-      </w:r>
-      <w:proofErr w:type="spellEnd"/>
-      <w:r>
-        <w:rPr>
-          <w:i/>
-          <w:iCs/>
-        </w:rPr>
-        <w:t xml:space="preserve">, Pacific Philosophical Quarterly, Philosophical Quarterly, Review of Philosophy and Psychology, Routledge, </w:t>
-      </w:r>
-      <w:proofErr w:type="spellStart"/>
-      <w:r>
-        <w:rPr>
-          <w:i/>
-          <w:iCs/>
-        </w:rPr>
-        <w:t>Synthese</w:t>
-      </w:r>
-      <w:proofErr w:type="spellEnd"/>
-      <w:r>
-        <w:rPr>
-          <w:i/>
-          <w:iCs/>
-        </w:rPr>
-        <w:t xml:space="preserve">, </w:t>
-      </w:r>
-      <w:proofErr w:type="spellStart"/>
-      <w:r>
-        <w:rPr>
-          <w:i/>
-          <w:iCs/>
-        </w:rPr>
-        <w:t>Theoria</w:t>
-      </w:r>
-      <w:proofErr w:type="spellEnd"/>
-      <w:r>
-        <w:rPr>
-          <w:i/>
-          <w:iCs/>
-        </w:rPr>
-        <w:t xml:space="preserve">, </w:t>
-      </w:r>
-      <w:proofErr w:type="spellStart"/>
-      <w:r>
-        <w:rPr>
-          <w:i/>
-          <w:iCs/>
-        </w:rPr>
-        <w:t>Utilitas</w:t>
-      </w:r>
-      <w:proofErr w:type="spellEnd"/>
-      <w:r>
-        <w:rPr>
-          <w:i/>
-          <w:iCs/>
-        </w:rPr>
-        <w:t>.</w:t>
+        <w:t>Analysis, Australasian Journal of Philosophy, Economics and Philosophy, Erkenntnis, Ethical Theory and Moral Practice, Ethics, Journal of the American Philosophical Association, Journal of Ethics, Journal of Ethics &amp; Social Philosophy, Journal of Philosophy, Journal of Value Inquiry, Mind, Noûs, Pacific Philosophical Quarterly, Philosophical Quarterly, Review of Philosophy and Psychology, Routledge, Synthese, Theoria, Utilitas.</w:t>
+      </w:r>
+    </w:p>
+    <w:p>
+      <w:r>
+        <w:t>Grant proposal review/assessment for the Leverhulme Trust.</w:t>
       </w:r>
     </w:p>
     <w:p>
@@ -1699,15 +1352,7 @@
         <w:tab/>
       </w:r>
       <w:r>
-        <w:t xml:space="preserve">Southern Normativity Group </w:t>
-      </w:r>
-      <w:proofErr w:type="gramStart"/>
-      <w:r>
-        <w:t>annual</w:t>
-      </w:r>
-      <w:proofErr w:type="gramEnd"/>
-      <w:r>
-        <w:t xml:space="preserve"> Conference, Reading.</w:t>
+        <w:t>Southern Normativity Group annual Conference, Reading.</w:t>
       </w:r>
     </w:p>
     <w:p>
@@ -1744,6 +1389,21 @@
       </w:pPr>
       <w:r>
         <w:t>Main administrative roles outside home university</w:t>
+      </w:r>
+    </w:p>
+    <w:p>
+      <w:pPr>
+        <w:ind w:left="1418" w:hanging="1418"/>
+      </w:pPr>
+      <w:r>
+        <w:t>2023</w:t>
+      </w:r>
+      <w:r>
+        <w:t>–</w:t>
+      </w:r>
+      <w:r>
+        <w:tab/>
+        <w:t>Deputy Treasurer, Mind Association.</w:t>
       </w:r>
     </w:p>
     <w:p>
@@ -1879,94 +1539,86 @@
         <w:ind w:left="1418" w:hanging="1418"/>
       </w:pPr>
       <w:r>
+        <w:t>2018</w:t>
+      </w:r>
+      <w:r>
+        <w:t>–</w:t>
+      </w:r>
+      <w:r>
+        <w:tab/>
+      </w:r>
+      <w:r>
+        <w:t>Philosophy department representative and core group member for School of Humanities Athena SWAN application. Implemented diagnostic survey of school members and conducted focus group.</w:t>
+      </w:r>
+    </w:p>
+    <w:p>
+      <w:pPr>
+        <w:pStyle w:val="Firstparagraph"/>
+      </w:pPr>
+      <w:r>
+        <w:t>2021</w:t>
+      </w:r>
+      <w:r>
+        <w:t>–</w:t>
+      </w:r>
+      <w:r>
+        <w:t>2022</w:t>
+      </w:r>
+      <w:r>
+        <w:tab/>
+      </w:r>
+      <w:r>
+        <w:rPr>
+          <w:rFonts w:cstheme="minorHAnsi"/>
+        </w:rPr>
+        <w:t>Chair of scrutiny panels for</w:t>
+      </w:r>
+      <w:r>
+        <w:rPr>
+          <w:rFonts w:cstheme="minorHAnsi"/>
+        </w:rPr>
+        <w:t xml:space="preserve"> </w:t>
+      </w:r>
+      <w:r>
+        <w:t>BSc Biovetinerary Sciences</w:t>
+      </w:r>
+      <w:r>
+        <w:t xml:space="preserve"> (</w:t>
+      </w:r>
+      <w:r>
+        <w:t>2022</w:t>
+      </w:r>
+      <w:r>
+        <w:t xml:space="preserve">) and </w:t>
+      </w:r>
+      <w:r>
+        <w:t>MSc Climate</w:t>
+      </w:r>
+      <w:r>
+        <w:tab/>
+      </w:r>
+      <w:r>
+        <w:t>Change and Artificial Intelligence</w:t>
+      </w:r>
+      <w:r>
+        <w:t xml:space="preserve"> (</w:t>
+      </w:r>
+      <w:r>
+        <w:t>2021-2</w:t>
+      </w:r>
+      <w:r>
+        <w:t>)</w:t>
+      </w:r>
+      <w:r>
+        <w:t>.</w:t>
+      </w:r>
+    </w:p>
+    <w:p>
+      <w:pPr>
+        <w:pStyle w:val="Textbody"/>
+      </w:pPr>
+      <w:r>
         <w:lastRenderedPageBreak/>
-        <w:t>2018</w:t>
-      </w:r>
-      <w:r>
-        <w:t>–</w:t>
-      </w:r>
-      <w:r>
-        <w:tab/>
-      </w:r>
-      <w:r>
-        <w:t>Philosophy department representative and core group member for School of Humanities Athena SWAN application. Implemented diagnostic survey of school members and conducted focus group.</w:t>
-      </w:r>
-    </w:p>
-    <w:p>
-      <w:pPr>
-        <w:pStyle w:val="Firstparagraph"/>
-      </w:pPr>
-      <w:r>
-        <w:t>2021</w:t>
-      </w:r>
-      <w:r>
-        <w:t>–</w:t>
-      </w:r>
-      <w:r>
-        <w:t>2022</w:t>
-      </w:r>
-      <w:r>
-        <w:tab/>
-      </w:r>
-      <w:r>
-        <w:rPr>
-          <w:rFonts w:cstheme="minorHAnsi"/>
-        </w:rPr>
-        <w:t>Chair of scrutiny panels for</w:t>
-      </w:r>
-      <w:r>
-        <w:rPr>
-          <w:rFonts w:cstheme="minorHAnsi"/>
-        </w:rPr>
-        <w:t xml:space="preserve"> </w:t>
-      </w:r>
-      <w:r>
-        <w:t xml:space="preserve">BSc </w:t>
-      </w:r>
-      <w:proofErr w:type="spellStart"/>
-      <w:r>
-        <w:t>Biovetinerary</w:t>
-      </w:r>
-      <w:proofErr w:type="spellEnd"/>
-      <w:r>
-        <w:t xml:space="preserve"> Sciences</w:t>
-      </w:r>
-      <w:r>
-        <w:t xml:space="preserve"> (</w:t>
-      </w:r>
-      <w:r>
-        <w:t>2022</w:t>
-      </w:r>
-      <w:r>
-        <w:t xml:space="preserve">) and </w:t>
-      </w:r>
-      <w:r>
-        <w:t>MSc Climate</w:t>
-      </w:r>
-      <w:r>
-        <w:tab/>
-      </w:r>
-      <w:r>
-        <w:t>Change and Artificial Intelligence</w:t>
-      </w:r>
-      <w:r>
-        <w:t xml:space="preserve"> (</w:t>
-      </w:r>
-      <w:r>
-        <w:t>2021-2</w:t>
-      </w:r>
-      <w:r>
-        <w:t>)</w:t>
-      </w:r>
-      <w:r>
-        <w:t>.</w:t>
-      </w:r>
-    </w:p>
-    <w:p>
-      <w:pPr>
-        <w:pStyle w:val="Textbody"/>
-      </w:pPr>
-      <w:r>
         <w:t>2019–2022</w:t>
       </w:r>
       <w:r>
@@ -2132,13 +1784,8 @@
       <w:r>
         <w:t xml:space="preserve">Numerous webinars for Ethical Reading, on </w:t>
       </w:r>
-      <w:proofErr w:type="gramStart"/>
-      <w:r>
-        <w:t>e.g.</w:t>
-      </w:r>
-      <w:proofErr w:type="gramEnd"/>
-      <w:r>
-        <w:t xml:space="preserve"> </w:t>
+      <w:r>
+        <w:t xml:space="preserve">e.g. </w:t>
       </w:r>
       <w:r>
         <w:t>moral luck and moral dilemmas.</w:t>
@@ -2149,32 +1796,254 @@
         <w:pStyle w:val="Textbody"/>
       </w:pPr>
       <w:r>
-        <w:t xml:space="preserve">Recorded ‘A’ Level revision videos for </w:t>
-      </w:r>
-      <w:proofErr w:type="spellStart"/>
-      <w:r>
-        <w:t>Massolit</w:t>
-      </w:r>
-      <w:proofErr w:type="spellEnd"/>
-      <w:r>
+        <w:t>Recorded ‘A’ Level revision videos for Massolit.</w:t>
+      </w:r>
+    </w:p>
+    <w:p>
+      <w:pPr>
+        <w:pStyle w:val="Heading2"/>
+        <w:rPr>
+          <w:rFonts w:cstheme="minorHAnsi"/>
+        </w:rPr>
+      </w:pPr>
+      <w:bookmarkStart w:id="11" w:name="administrative-roles-at-unc-chapel-hill"/>
+      <w:r>
+        <w:rPr>
+          <w:rFonts w:cstheme="minorHAnsi"/>
+        </w:rPr>
+        <w:t>Administrative roles at UNC Chapel Hill</w:t>
+      </w:r>
+      <w:bookmarkEnd w:id="11"/>
+    </w:p>
+    <w:p>
+      <w:pPr>
+        <w:pStyle w:val="Firstparagraph"/>
+        <w:rPr>
+          <w:rFonts w:cstheme="minorHAnsi"/>
+        </w:rPr>
+      </w:pPr>
+      <w:r>
+        <w:rPr>
+          <w:rFonts w:cstheme="minorHAnsi"/>
+        </w:rPr>
+        <w:t xml:space="preserve">2008–09 </w:t>
+      </w:r>
+      <w:r>
+        <w:rPr>
+          <w:rFonts w:cstheme="minorHAnsi"/>
+        </w:rPr>
+        <w:t>&amp;</w:t>
+      </w:r>
+      <w:r>
+        <w:rPr>
+          <w:rFonts w:cstheme="minorHAnsi"/>
+        </w:rPr>
+        <w:t xml:space="preserve"> 2013–14</w:t>
+      </w:r>
+      <w:r>
+        <w:rPr>
+          <w:rFonts w:cstheme="minorHAnsi"/>
+        </w:rPr>
+        <w:tab/>
+      </w:r>
+      <w:r>
+        <w:rPr>
+          <w:rFonts w:cstheme="minorHAnsi"/>
+        </w:rPr>
+        <w:t>Organiser, UNC Philosophy Work in Progress series.</w:t>
+      </w:r>
+    </w:p>
+    <w:p>
+      <w:pPr>
+        <w:pStyle w:val="Textbody"/>
+        <w:rPr>
+          <w:rFonts w:cstheme="minorHAnsi"/>
+        </w:rPr>
+      </w:pPr>
+      <w:r>
+        <w:rPr>
+          <w:rFonts w:cstheme="minorHAnsi"/>
+        </w:rPr>
+        <w:t>2011–13</w:t>
+      </w:r>
+      <w:r>
+        <w:rPr>
+          <w:rFonts w:cstheme="minorHAnsi"/>
+        </w:rPr>
+        <w:tab/>
+      </w:r>
+      <w:r>
+        <w:rPr>
+          <w:rFonts w:cstheme="minorHAnsi"/>
+        </w:rPr>
+        <w:tab/>
+      </w:r>
+      <w:r>
+        <w:rPr>
+          <w:rFonts w:cstheme="minorHAnsi"/>
+        </w:rPr>
+        <w:t>External Advisor, Southern Alamance County High School Ethics Bowl Team.</w:t>
+      </w:r>
+    </w:p>
+    <w:p>
+      <w:pPr>
+        <w:pStyle w:val="Textbody"/>
+        <w:rPr>
+          <w:rFonts w:cstheme="minorHAnsi"/>
+        </w:rPr>
+      </w:pPr>
+      <w:r>
+        <w:rPr>
+          <w:rFonts w:cstheme="minorHAnsi"/>
+        </w:rPr>
+        <w:t>2011–12</w:t>
+      </w:r>
+      <w:r>
+        <w:rPr>
+          <w:rFonts w:cstheme="minorHAnsi"/>
+        </w:rPr>
+        <w:tab/>
+      </w:r>
+      <w:r>
+        <w:rPr>
+          <w:rFonts w:cstheme="minorHAnsi"/>
+        </w:rPr>
+        <w:tab/>
+      </w:r>
+      <w:r>
+        <w:rPr>
+          <w:rFonts w:cstheme="minorHAnsi"/>
+        </w:rPr>
+        <w:t>Philosophy Representative, Graduate and Professional Student Federation.</w:t>
+      </w:r>
+    </w:p>
+    <w:p>
+      <w:pPr>
+        <w:pStyle w:val="Textbody"/>
+        <w:rPr>
+          <w:rFonts w:cstheme="minorHAnsi"/>
+        </w:rPr>
+      </w:pPr>
+      <w:r>
+        <w:rPr>
+          <w:rFonts w:cstheme="minorHAnsi"/>
+        </w:rPr>
+        <w:t xml:space="preserve">2008–09 </w:t>
+      </w:r>
+      <w:r>
+        <w:rPr>
+          <w:rFonts w:cstheme="minorHAnsi"/>
+        </w:rPr>
+        <w:t>&amp;</w:t>
+      </w:r>
+      <w:r>
+        <w:rPr>
+          <w:rFonts w:cstheme="minorHAnsi"/>
+        </w:rPr>
+        <w:t xml:space="preserve"> 2011</w:t>
+      </w:r>
+      <w:r>
+        <w:rPr>
+          <w:rFonts w:cstheme="minorHAnsi"/>
+        </w:rPr>
+        <w:tab/>
+      </w:r>
+      <w:r>
+        <w:rPr>
+          <w:rFonts w:cstheme="minorHAnsi"/>
+        </w:rPr>
+        <w:t>Graduate Assistant, UNC Philosophy Colloquium</w:t>
+      </w:r>
+      <w:r>
+        <w:rPr>
+          <w:rFonts w:cstheme="minorHAnsi"/>
+        </w:rPr>
         <w:t>.</w:t>
       </w:r>
     </w:p>
     <w:p>
       <w:pPr>
-        <w:pStyle w:val="Heading2"/>
-        <w:rPr>
-          <w:rFonts w:cstheme="minorHAnsi"/>
-        </w:rPr>
-      </w:pPr>
-      <w:bookmarkStart w:id="11" w:name="administrative-roles-at-unc-chapel-hill"/>
-      <w:r>
-        <w:rPr>
-          <w:rFonts w:cstheme="minorHAnsi"/>
-        </w:rPr>
-        <w:t>Administrative roles at UNC Chapel Hill</w:t>
-      </w:r>
-      <w:bookmarkEnd w:id="11"/>
+        <w:pStyle w:val="Heading1"/>
+      </w:pPr>
+      <w:bookmarkStart w:id="12" w:name="grants-awards-and-prizes"/>
+      <w:r>
+        <w:t>Grants, Awards, and Prizes</w:t>
+      </w:r>
+      <w:bookmarkEnd w:id="12"/>
+    </w:p>
+    <w:p>
+      <w:pPr>
+        <w:pStyle w:val="Textbody"/>
+      </w:pPr>
+      <w:r>
+        <w:t>Marie Skłodowska-Curie Individual Fellowship, ‘Austere Reasons.’ Held at the University of Reading, July 2017 to August 2018. Value: €114,015.30</w:t>
+      </w:r>
+    </w:p>
+    <w:p>
+      <w:pPr>
+        <w:pStyle w:val="Textbody"/>
+      </w:pPr>
+      <w:r>
+        <w:t>2020 Research Fellowship (2 terms of teaching relief and £500 travel fund), University of Reading. 2015-16.</w:t>
+      </w:r>
+    </w:p>
+    <w:p>
+      <w:pPr>
+        <w:pStyle w:val="Textbody"/>
+      </w:pPr>
+      <w:r>
+        <w:t>Several Travel Awards from University of Reading.</w:t>
+      </w:r>
+    </w:p>
+    <w:p>
+      <w:pPr>
+        <w:pStyle w:val="Textbody"/>
+      </w:pPr>
+      <w:r>
+        <w:t>Mind Association Conference Grant (£500) for Indeterminacy in Ethics conference, April 2015.</w:t>
+      </w:r>
+    </w:p>
+    <w:p>
+      <w:pPr>
+        <w:pStyle w:val="Textbody"/>
+      </w:pPr>
+      <w:r>
+        <w:t>Prize for best graduate student paper. North Carolina Philosophical Society. February 2013.</w:t>
+      </w:r>
+    </w:p>
+    <w:p>
+      <w:pPr>
+        <w:pStyle w:val="Textbody"/>
+      </w:pPr>
+      <w:r>
+        <w:t>Non-teaching Fellowships UNC Philosophy Department. 2007–2008, Fall 2012, Spring 2014.</w:t>
+      </w:r>
+    </w:p>
+    <w:p>
+      <w:pPr>
+        <w:pStyle w:val="Textbody"/>
+      </w:pPr>
+      <w:r>
+        <w:t>UNC Richard Brooke Scholarship. 2008–2010 and 2011–2012.</w:t>
+      </w:r>
+    </w:p>
+    <w:p>
+      <w:pPr>
+        <w:pStyle w:val="Textbody"/>
+      </w:pPr>
+      <w:r>
+        <w:t>Travel Award (x9). UNC Department of Philosophy and graduate school. 2012–13.</w:t>
+      </w:r>
+    </w:p>
+    <w:p>
+      <w:pPr>
+        <w:pStyle w:val="Heading1"/>
+      </w:pPr>
+      <w:bookmarkStart w:id="13" w:name="presentations"/>
+      <w:r>
+        <w:t>Presentations</w:t>
+      </w:r>
+      <w:bookmarkEnd w:id="13"/>
     </w:p>
     <w:p>
       <w:pPr>
@@ -2187,246 +2056,25 @@
         <w:rPr>
           <w:rFonts w:cstheme="minorHAnsi"/>
         </w:rPr>
-        <w:t xml:space="preserve">2008–09 </w:t>
-      </w:r>
-      <w:r>
-        <w:rPr>
-          <w:rFonts w:cstheme="minorHAnsi"/>
-        </w:rPr>
-        <w:t>&amp;</w:t>
-      </w:r>
-      <w:r>
-        <w:rPr>
-          <w:rFonts w:cstheme="minorHAnsi"/>
-        </w:rPr>
-        <w:t xml:space="preserve"> 2013–14</w:t>
-      </w:r>
-      <w:r>
-        <w:rPr>
-          <w:rFonts w:cstheme="minorHAnsi"/>
-        </w:rPr>
-        <w:tab/>
-      </w:r>
-      <w:r>
-        <w:rPr>
-          <w:rFonts w:cstheme="minorHAnsi"/>
-        </w:rPr>
-        <w:t>Organiser, UNC Philosophy Work in Progress series.</w:t>
-      </w:r>
-    </w:p>
-    <w:p>
-      <w:pPr>
-        <w:pStyle w:val="Textbody"/>
-        <w:rPr>
-          <w:rFonts w:cstheme="minorHAnsi"/>
-        </w:rPr>
-      </w:pPr>
-      <w:r>
-        <w:rPr>
-          <w:rFonts w:cstheme="minorHAnsi"/>
-        </w:rPr>
-        <w:t>2011–13</w:t>
-      </w:r>
-      <w:r>
-        <w:rPr>
-          <w:rFonts w:cstheme="minorHAnsi"/>
-        </w:rPr>
-        <w:tab/>
-      </w:r>
-      <w:r>
-        <w:rPr>
-          <w:rFonts w:cstheme="minorHAnsi"/>
-        </w:rPr>
-        <w:tab/>
-      </w:r>
-      <w:r>
-        <w:rPr>
-          <w:rFonts w:cstheme="minorHAnsi"/>
-        </w:rPr>
-        <w:t>External Advisor, Southern Alamance County High School Ethics Bowl Team.</w:t>
-      </w:r>
-    </w:p>
-    <w:p>
-      <w:pPr>
-        <w:pStyle w:val="Textbody"/>
-        <w:rPr>
-          <w:rFonts w:cstheme="minorHAnsi"/>
-        </w:rPr>
-      </w:pPr>
-      <w:r>
-        <w:rPr>
-          <w:rFonts w:cstheme="minorHAnsi"/>
-        </w:rPr>
-        <w:t>2011–12</w:t>
-      </w:r>
-      <w:r>
-        <w:rPr>
-          <w:rFonts w:cstheme="minorHAnsi"/>
-        </w:rPr>
-        <w:tab/>
-      </w:r>
-      <w:r>
-        <w:rPr>
-          <w:rFonts w:cstheme="minorHAnsi"/>
-        </w:rPr>
-        <w:tab/>
-      </w:r>
-      <w:r>
-        <w:rPr>
-          <w:rFonts w:cstheme="minorHAnsi"/>
-        </w:rPr>
-        <w:t>Philosophy Representative, Graduate and Professional Student Federation.</w:t>
-      </w:r>
-    </w:p>
-    <w:p>
-      <w:pPr>
-        <w:pStyle w:val="Textbody"/>
-        <w:rPr>
-          <w:rFonts w:cstheme="minorHAnsi"/>
-        </w:rPr>
-      </w:pPr>
-      <w:r>
-        <w:rPr>
-          <w:rFonts w:cstheme="minorHAnsi"/>
-        </w:rPr>
-        <w:t xml:space="preserve">2008–09 </w:t>
-      </w:r>
-      <w:r>
-        <w:rPr>
-          <w:rFonts w:cstheme="minorHAnsi"/>
-        </w:rPr>
-        <w:t>&amp;</w:t>
-      </w:r>
-      <w:r>
-        <w:rPr>
-          <w:rFonts w:cstheme="minorHAnsi"/>
-        </w:rPr>
-        <w:t xml:space="preserve"> 2011</w:t>
-      </w:r>
-      <w:r>
-        <w:rPr>
-          <w:rFonts w:cstheme="minorHAnsi"/>
-        </w:rPr>
-        <w:tab/>
-      </w:r>
-      <w:r>
-        <w:rPr>
-          <w:rFonts w:cstheme="minorHAnsi"/>
-        </w:rPr>
-        <w:t>Graduate Assistant, UNC Philosophy Colloquium</w:t>
-      </w:r>
-      <w:r>
-        <w:rPr>
-          <w:rFonts w:cstheme="minorHAnsi"/>
-        </w:rPr>
-        <w:t>.</w:t>
-      </w:r>
-    </w:p>
-    <w:p>
-      <w:pPr>
-        <w:pStyle w:val="Heading1"/>
-      </w:pPr>
-      <w:bookmarkStart w:id="12" w:name="grants-awards-and-prizes"/>
-      <w:r>
-        <w:t>Grants, Awards, and Prizes</w:t>
-      </w:r>
-      <w:bookmarkEnd w:id="12"/>
-    </w:p>
-    <w:p>
-      <w:pPr>
-        <w:pStyle w:val="Textbody"/>
-      </w:pPr>
-      <w:r>
-        <w:t xml:space="preserve">Marie </w:t>
-      </w:r>
-      <w:proofErr w:type="spellStart"/>
-      <w:r>
-        <w:t>Skłodowska</w:t>
-      </w:r>
-      <w:proofErr w:type="spellEnd"/>
-      <w:r>
-        <w:t>-Curie Individual Fellowship, ‘Austere Reasons.’ Held at the University of Reading, July 2017 to August 2018. Value: €114,015.30</w:t>
-      </w:r>
-    </w:p>
-    <w:p>
-      <w:pPr>
-        <w:pStyle w:val="Textbody"/>
-      </w:pPr>
-      <w:r>
-        <w:t>2020 Research Fellowship (2 terms of teaching relief and £500 travel fund), University of Reading. 2015-16.</w:t>
-      </w:r>
-    </w:p>
-    <w:p>
-      <w:pPr>
-        <w:pStyle w:val="Textbody"/>
-      </w:pPr>
-      <w:r>
-        <w:t>Several Travel Awards from University of Reading.</w:t>
-      </w:r>
-    </w:p>
-    <w:p>
-      <w:pPr>
-        <w:pStyle w:val="Textbody"/>
-      </w:pPr>
-      <w:r>
-        <w:t>Mind Association Conference Grant (£500) for Indeterminacy in Ethics conference, April 2015.</w:t>
-      </w:r>
-    </w:p>
-    <w:p>
-      <w:pPr>
-        <w:pStyle w:val="Textbody"/>
-      </w:pPr>
-      <w:r>
-        <w:t>Prize for best graduate student paper. North Carolina Philosophical Society. February 2013.</w:t>
-      </w:r>
-    </w:p>
-    <w:p>
-      <w:pPr>
-        <w:pStyle w:val="Textbody"/>
-      </w:pPr>
-      <w:r>
-        <w:t>Non-teaching Fellowships UNC Philosophy Department. 2007–2008, Fall 2012, Spring 2014.</w:t>
-      </w:r>
-    </w:p>
-    <w:p>
-      <w:pPr>
-        <w:pStyle w:val="Textbody"/>
-      </w:pPr>
-      <w:r>
-        <w:t>UNC Richard Brooke Scholarship. 2008–2010 and 2011–2012.</w:t>
-      </w:r>
-    </w:p>
-    <w:p>
-      <w:pPr>
-        <w:pStyle w:val="Textbody"/>
-      </w:pPr>
-      <w:r>
-        <w:t>Travel Award (x9). UNC Department of Philosophy and graduate school. 2012–13.</w:t>
-      </w:r>
-    </w:p>
-    <w:p>
-      <w:pPr>
-        <w:pStyle w:val="Heading1"/>
-      </w:pPr>
-      <w:bookmarkStart w:id="13" w:name="presentations"/>
-      <w:r>
-        <w:lastRenderedPageBreak/>
-        <w:t>Presentations</w:t>
-      </w:r>
-      <w:bookmarkEnd w:id="13"/>
-    </w:p>
-    <w:p>
-      <w:pPr>
-        <w:pStyle w:val="Firstparagraph"/>
-        <w:rPr>
-          <w:rFonts w:cstheme="minorHAnsi"/>
-        </w:rPr>
-      </w:pPr>
-      <w:r>
-        <w:rPr>
-          <w:rFonts w:cstheme="minorHAnsi"/>
-        </w:rPr>
-        <w:t>A paper on value incommensurability (title TBC) at Lund University, May 2023.</w:t>
+        <w:t>‘How Could Preferences be Incomplete?’ at a workshop on</w:t>
+      </w:r>
+      <w:r>
+        <w:rPr>
+          <w:rFonts w:cstheme="minorHAnsi"/>
+        </w:rPr>
+        <w:t xml:space="preserve"> value incommensurability</w:t>
+      </w:r>
+      <w:r>
+        <w:rPr>
+          <w:rFonts w:cstheme="minorHAnsi"/>
+        </w:rPr>
+        <w:t xml:space="preserve">, </w:t>
+      </w:r>
+      <w:r>
+        <w:rPr>
+          <w:rFonts w:cstheme="minorHAnsi"/>
+        </w:rPr>
+        <w:t>Lund University, May 2023.</w:t>
       </w:r>
     </w:p>
     <w:p>
@@ -2452,6 +2100,7 @@
         </w:numPr>
       </w:pPr>
       <w:r>
+        <w:lastRenderedPageBreak/>
         <w:t>Debunking Inefficacy workshop, VU Amsterdam, December 2022.</w:t>
       </w:r>
     </w:p>
@@ -2464,23 +2113,7 @@
         </w:numPr>
       </w:pPr>
       <w:r>
-        <w:t xml:space="preserve">Value and Agent Relativity workshop at </w:t>
-      </w:r>
-      <w:proofErr w:type="spellStart"/>
-      <w:r>
-        <w:t>Grandhotel</w:t>
-      </w:r>
-      <w:proofErr w:type="spellEnd"/>
-      <w:r>
-        <w:t xml:space="preserve"> </w:t>
-      </w:r>
-      <w:proofErr w:type="spellStart"/>
-      <w:r>
-        <w:t>Giessbach</w:t>
-      </w:r>
-      <w:proofErr w:type="spellEnd"/>
-      <w:r>
-        <w:t>, Switzerland, April 2022.</w:t>
+        <w:t>Value and Agent Relativity workshop at Grandhotel Giessbach, Switzerland, April 2022.</w:t>
       </w:r>
     </w:p>
     <w:p>
@@ -2546,21 +2179,7 @@
         <w:rPr>
           <w:rFonts w:cstheme="minorHAnsi"/>
         </w:rPr>
-        <w:t>‘</w:t>
-      </w:r>
-      <w:proofErr w:type="spellStart"/>
-      <w:r>
-        <w:rPr>
-          <w:rFonts w:cstheme="minorHAnsi"/>
-        </w:rPr>
-        <w:t>Kahane’s</w:t>
-      </w:r>
-      <w:proofErr w:type="spellEnd"/>
-      <w:r>
-        <w:rPr>
-          <w:rFonts w:cstheme="minorHAnsi"/>
-        </w:rPr>
-        <w:t xml:space="preserve"> Wager’ at the Joint Session of the Aristotelian Society and the Mind Association. Summer 2021.</w:t>
+        <w:t>‘Kahane’s Wager’ at the Joint Session of the Aristotelian Society and the Mind Association. Summer 2021.</w:t>
       </w:r>
     </w:p>
     <w:p>
@@ -2648,15 +2267,7 @@
         </w:numPr>
       </w:pPr>
       <w:r>
-        <w:t xml:space="preserve">Humboldt-Universität </w:t>
-      </w:r>
-      <w:proofErr w:type="spellStart"/>
-      <w:r>
-        <w:t>zu</w:t>
-      </w:r>
-      <w:proofErr w:type="spellEnd"/>
-      <w:r>
-        <w:t xml:space="preserve"> Berlin Metaethics Colloquium. 2017.</w:t>
+        <w:t>Humboldt-Universität zu Berlin Metaethics Colloquium. 2017.</w:t>
       </w:r>
     </w:p>
     <w:p>
@@ -2732,21 +2343,7 @@
         <w:rPr>
           <w:rFonts w:cstheme="minorHAnsi"/>
         </w:rPr>
-        <w:t xml:space="preserve">‘Ought </w:t>
-      </w:r>
-      <w:proofErr w:type="gramStart"/>
-      <w:r>
-        <w:rPr>
-          <w:rFonts w:cstheme="minorHAnsi"/>
-        </w:rPr>
-        <w:t>implies</w:t>
-      </w:r>
-      <w:proofErr w:type="gramEnd"/>
-      <w:r>
-        <w:rPr>
-          <w:rFonts w:cstheme="minorHAnsi"/>
-        </w:rPr>
-        <w:t xml:space="preserve"> Can implies Moral Rationalism’:</w:t>
+        <w:t>‘Ought implies Can implies Moral Rationalism’:</w:t>
       </w:r>
     </w:p>
     <w:p>
@@ -2850,21 +2447,7 @@
         <w:rPr>
           <w:rFonts w:cstheme="minorHAnsi"/>
         </w:rPr>
-        <w:t>‘A Satisficing Response to Gratuitous Harm’ at the Rocky Mountain Ethics Congress (</w:t>
-      </w:r>
-      <w:proofErr w:type="spellStart"/>
-      <w:r>
-        <w:rPr>
-          <w:rFonts w:cstheme="minorHAnsi"/>
-        </w:rPr>
-        <w:t>RoME</w:t>
-      </w:r>
-      <w:proofErr w:type="spellEnd"/>
-      <w:r>
-        <w:rPr>
-          <w:rFonts w:cstheme="minorHAnsi"/>
-        </w:rPr>
-        <w:t>). University of Colorado, Boulder. August 2015.</w:t>
+        <w:t>‘A Satisficing Response to Gratuitous Harm’ at the Rocky Mountain Ethics Congress (RoME). University of Colorado, Boulder. August 2015.</w:t>
       </w:r>
     </w:p>
     <w:p>
@@ -2878,21 +2461,7 @@
         <w:rPr>
           <w:rFonts w:cstheme="minorHAnsi"/>
         </w:rPr>
-        <w:t>‘Satisficing, Arbitrariness, and Indeterminacy’ at the Rocky Mountain Ethics Congress (</w:t>
-      </w:r>
-      <w:proofErr w:type="spellStart"/>
-      <w:r>
-        <w:rPr>
-          <w:rFonts w:cstheme="minorHAnsi"/>
-        </w:rPr>
-        <w:t>RoME</w:t>
-      </w:r>
-      <w:proofErr w:type="spellEnd"/>
-      <w:r>
-        <w:rPr>
-          <w:rFonts w:cstheme="minorHAnsi"/>
-        </w:rPr>
-        <w:t>). University of Colorado, Boulder. August 2013. Commenter: Preston Werner.</w:t>
+        <w:t>‘Satisficing, Arbitrariness, and Indeterminacy’ at the Rocky Mountain Ethics Congress (RoME). University of Colorado, Boulder. August 2013. Commenter: Preston Werner.</w:t>
       </w:r>
     </w:p>
     <w:p>
@@ -2906,21 +2475,7 @@
         <w:rPr>
           <w:rFonts w:cstheme="minorHAnsi"/>
         </w:rPr>
-        <w:t xml:space="preserve">‘Tenenbaum and </w:t>
-      </w:r>
-      <w:proofErr w:type="spellStart"/>
-      <w:r>
-        <w:rPr>
-          <w:rFonts w:cstheme="minorHAnsi"/>
-        </w:rPr>
-        <w:t>Raffaman</w:t>
-      </w:r>
-      <w:proofErr w:type="spellEnd"/>
-      <w:r>
-        <w:rPr>
-          <w:rFonts w:cstheme="minorHAnsi"/>
-        </w:rPr>
-        <w:t xml:space="preserve"> on Vague Projects, the Self-Torturer, and the Sorites’ at University of York. October 2014.</w:t>
+        <w:t>‘Tenenbaum and Raffaman on Vague Projects, the Self-Torturer, and the Sorites’ at University of York. October 2014.</w:t>
       </w:r>
     </w:p>
     <w:p>
@@ -2934,7 +2489,6 @@
         <w:rPr>
           <w:rFonts w:cstheme="minorHAnsi"/>
         </w:rPr>
-        <w:lastRenderedPageBreak/>
         <w:t>‘Self-Torture as Practical Sorites’:</w:t>
       </w:r>
     </w:p>
@@ -2947,15 +2501,7 @@
         </w:numPr>
       </w:pPr>
       <w:r>
-        <w:t xml:space="preserve">Harvard-MIT Graduate Conference. Cambridge, MA. April 2013. Commenter: Ryan Doody. (This conference was </w:t>
-      </w:r>
-      <w:proofErr w:type="spellStart"/>
-      <w:r>
-        <w:t>canceled</w:t>
-      </w:r>
-      <w:proofErr w:type="spellEnd"/>
-      <w:r>
-        <w:t xml:space="preserve"> due to the Boston bombings.)</w:t>
+        <w:t>Harvard-MIT Graduate Conference. Cambridge, MA. April 2013. Commenter: Ryan Doody. (This conference was canceled due to the Boston bombings.)</w:t>
       </w:r>
     </w:p>
     <w:p>
@@ -2967,6 +2513,7 @@
         </w:numPr>
       </w:pPr>
       <w:r>
+        <w:lastRenderedPageBreak/>
         <w:t>North Carolina Philosophical Society. East Carolina University. February 2013.</w:t>
       </w:r>
     </w:p>
@@ -2981,21 +2528,7 @@
         <w:rPr>
           <w:rFonts w:cstheme="minorHAnsi"/>
         </w:rPr>
-        <w:t xml:space="preserve">‘Incommensurability as Comparative </w:t>
-      </w:r>
-      <w:proofErr w:type="spellStart"/>
-      <w:r>
-        <w:rPr>
-          <w:rFonts w:cstheme="minorHAnsi"/>
-        </w:rPr>
-        <w:t>Borderlineness</w:t>
-      </w:r>
-      <w:proofErr w:type="spellEnd"/>
-      <w:r>
-        <w:rPr>
-          <w:rFonts w:cstheme="minorHAnsi"/>
-        </w:rPr>
-        <w:t>’:</w:t>
+        <w:t>‘Incommensurability as Comparative Borderlineness’:</w:t>
       </w:r>
     </w:p>
     <w:p>
@@ -5502,6 +5035,119 @@
     </w:lvl>
   </w:abstractNum>
   <w:abstractNum w:abstractNumId="24" w15:restartNumberingAfterBreak="0">
+    <w:nsid w:val="39233AEA"/>
+    <w:multiLevelType w:val="hybridMultilevel"/>
+    <w:tmpl w:val="C132432C"/>
+    <w:lvl w:ilvl="0" w:tplc="08090001">
+      <w:start w:val="1"/>
+      <w:numFmt w:val="bullet"/>
+      <w:lvlText w:val=""/>
+      <w:lvlJc w:val="left"/>
+      <w:pPr>
+        <w:ind w:left="720" w:hanging="360"/>
+      </w:pPr>
+      <w:rPr>
+        <w:rFonts w:ascii="Symbol" w:hAnsi="Symbol" w:hint="default"/>
+      </w:rPr>
+    </w:lvl>
+    <w:lvl w:ilvl="1" w:tplc="08090003" w:tentative="1">
+      <w:start w:val="1"/>
+      <w:numFmt w:val="bullet"/>
+      <w:lvlText w:val="o"/>
+      <w:lvlJc w:val="left"/>
+      <w:pPr>
+        <w:ind w:left="1440" w:hanging="360"/>
+      </w:pPr>
+      <w:rPr>
+        <w:rFonts w:ascii="Courier New" w:hAnsi="Courier New" w:cs="Courier New" w:hint="default"/>
+      </w:rPr>
+    </w:lvl>
+    <w:lvl w:ilvl="2" w:tplc="08090005" w:tentative="1">
+      <w:start w:val="1"/>
+      <w:numFmt w:val="bullet"/>
+      <w:lvlText w:val=""/>
+      <w:lvlJc w:val="left"/>
+      <w:pPr>
+        <w:ind w:left="2160" w:hanging="360"/>
+      </w:pPr>
+      <w:rPr>
+        <w:rFonts w:ascii="Wingdings" w:hAnsi="Wingdings" w:hint="default"/>
+      </w:rPr>
+    </w:lvl>
+    <w:lvl w:ilvl="3" w:tplc="08090001" w:tentative="1">
+      <w:start w:val="1"/>
+      <w:numFmt w:val="bullet"/>
+      <w:lvlText w:val=""/>
+      <w:lvlJc w:val="left"/>
+      <w:pPr>
+        <w:ind w:left="2880" w:hanging="360"/>
+      </w:pPr>
+      <w:rPr>
+        <w:rFonts w:ascii="Symbol" w:hAnsi="Symbol" w:hint="default"/>
+      </w:rPr>
+    </w:lvl>
+    <w:lvl w:ilvl="4" w:tplc="08090003" w:tentative="1">
+      <w:start w:val="1"/>
+      <w:numFmt w:val="bullet"/>
+      <w:lvlText w:val="o"/>
+      <w:lvlJc w:val="left"/>
+      <w:pPr>
+        <w:ind w:left="3600" w:hanging="360"/>
+      </w:pPr>
+      <w:rPr>
+        <w:rFonts w:ascii="Courier New" w:hAnsi="Courier New" w:cs="Courier New" w:hint="default"/>
+      </w:rPr>
+    </w:lvl>
+    <w:lvl w:ilvl="5" w:tplc="08090005" w:tentative="1">
+      <w:start w:val="1"/>
+      <w:numFmt w:val="bullet"/>
+      <w:lvlText w:val=""/>
+      <w:lvlJc w:val="left"/>
+      <w:pPr>
+        <w:ind w:left="4320" w:hanging="360"/>
+      </w:pPr>
+      <w:rPr>
+        <w:rFonts w:ascii="Wingdings" w:hAnsi="Wingdings" w:hint="default"/>
+      </w:rPr>
+    </w:lvl>
+    <w:lvl w:ilvl="6" w:tplc="08090001" w:tentative="1">
+      <w:start w:val="1"/>
+      <w:numFmt w:val="bullet"/>
+      <w:lvlText w:val=""/>
+      <w:lvlJc w:val="left"/>
+      <w:pPr>
+        <w:ind w:left="5040" w:hanging="360"/>
+      </w:pPr>
+      <w:rPr>
+        <w:rFonts w:ascii="Symbol" w:hAnsi="Symbol" w:hint="default"/>
+      </w:rPr>
+    </w:lvl>
+    <w:lvl w:ilvl="7" w:tplc="08090003" w:tentative="1">
+      <w:start w:val="1"/>
+      <w:numFmt w:val="bullet"/>
+      <w:lvlText w:val="o"/>
+      <w:lvlJc w:val="left"/>
+      <w:pPr>
+        <w:ind w:left="5760" w:hanging="360"/>
+      </w:pPr>
+      <w:rPr>
+        <w:rFonts w:ascii="Courier New" w:hAnsi="Courier New" w:cs="Courier New" w:hint="default"/>
+      </w:rPr>
+    </w:lvl>
+    <w:lvl w:ilvl="8" w:tplc="08090005" w:tentative="1">
+      <w:start w:val="1"/>
+      <w:numFmt w:val="bullet"/>
+      <w:lvlText w:val=""/>
+      <w:lvlJc w:val="left"/>
+      <w:pPr>
+        <w:ind w:left="6480" w:hanging="360"/>
+      </w:pPr>
+      <w:rPr>
+        <w:rFonts w:ascii="Wingdings" w:hAnsi="Wingdings" w:hint="default"/>
+      </w:rPr>
+    </w:lvl>
+  </w:abstractNum>
+  <w:abstractNum w:abstractNumId="25" w15:restartNumberingAfterBreak="0">
     <w:nsid w:val="3B585189"/>
     <w:multiLevelType w:val="multilevel"/>
     <w:tmpl w:val="5CD83012"/>
@@ -5588,7 +5234,7 @@
       </w:pPr>
     </w:lvl>
   </w:abstractNum>
-  <w:abstractNum w:abstractNumId="25" w15:restartNumberingAfterBreak="0">
+  <w:abstractNum w:abstractNumId="26" w15:restartNumberingAfterBreak="0">
     <w:nsid w:val="3C984E6E"/>
     <w:multiLevelType w:val="hybridMultilevel"/>
     <w:tmpl w:val="0016AFEA"/>
@@ -5677,7 +5323,7 @@
       </w:pPr>
     </w:lvl>
   </w:abstractNum>
-  <w:abstractNum w:abstractNumId="26" w15:restartNumberingAfterBreak="0">
+  <w:abstractNum w:abstractNumId="27" w15:restartNumberingAfterBreak="0">
     <w:nsid w:val="41F47698"/>
     <w:multiLevelType w:val="multilevel"/>
     <w:tmpl w:val="10422074"/>
@@ -5782,7 +5428,7 @@
       </w:rPr>
     </w:lvl>
   </w:abstractNum>
-  <w:abstractNum w:abstractNumId="27" w15:restartNumberingAfterBreak="0">
+  <w:abstractNum w:abstractNumId="28" w15:restartNumberingAfterBreak="0">
     <w:nsid w:val="46C537A5"/>
     <w:multiLevelType w:val="multilevel"/>
     <w:tmpl w:val="DDA0CD68"/>
@@ -5881,7 +5527,7 @@
       </w:rPr>
     </w:lvl>
   </w:abstractNum>
-  <w:abstractNum w:abstractNumId="28" w15:restartNumberingAfterBreak="0">
+  <w:abstractNum w:abstractNumId="29" w15:restartNumberingAfterBreak="0">
     <w:nsid w:val="473F7733"/>
     <w:multiLevelType w:val="multilevel"/>
     <w:tmpl w:val="6EBED5A2"/>
@@ -6003,7 +5649,7 @@
       </w:rPr>
     </w:lvl>
   </w:abstractNum>
-  <w:abstractNum w:abstractNumId="29" w15:restartNumberingAfterBreak="0">
+  <w:abstractNum w:abstractNumId="30" w15:restartNumberingAfterBreak="0">
     <w:nsid w:val="481C265E"/>
     <w:multiLevelType w:val="hybridMultilevel"/>
     <w:tmpl w:val="58B6994C"/>
@@ -6092,7 +5738,7 @@
       </w:pPr>
     </w:lvl>
   </w:abstractNum>
-  <w:abstractNum w:abstractNumId="30" w15:restartNumberingAfterBreak="0">
+  <w:abstractNum w:abstractNumId="31" w15:restartNumberingAfterBreak="0">
     <w:nsid w:val="4B79372C"/>
     <w:multiLevelType w:val="multilevel"/>
     <w:tmpl w:val="BB44CDEC"/>
@@ -6214,7 +5860,7 @@
       </w:rPr>
     </w:lvl>
   </w:abstractNum>
-  <w:abstractNum w:abstractNumId="31" w15:restartNumberingAfterBreak="0">
+  <w:abstractNum w:abstractNumId="32" w15:restartNumberingAfterBreak="0">
     <w:nsid w:val="521F412B"/>
     <w:multiLevelType w:val="multilevel"/>
     <w:tmpl w:val="C456BA2E"/>
@@ -6336,7 +5982,7 @@
       </w:rPr>
     </w:lvl>
   </w:abstractNum>
-  <w:abstractNum w:abstractNumId="32" w15:restartNumberingAfterBreak="0">
+  <w:abstractNum w:abstractNumId="33" w15:restartNumberingAfterBreak="0">
     <w:nsid w:val="55684F3D"/>
     <w:multiLevelType w:val="multilevel"/>
     <w:tmpl w:val="5DFAD46E"/>
@@ -6458,7 +6104,7 @@
       </w:rPr>
     </w:lvl>
   </w:abstractNum>
-  <w:abstractNum w:abstractNumId="33" w15:restartNumberingAfterBreak="0">
+  <w:abstractNum w:abstractNumId="34" w15:restartNumberingAfterBreak="0">
     <w:nsid w:val="55AD258F"/>
     <w:multiLevelType w:val="multilevel"/>
     <w:tmpl w:val="2C7E55E8"/>
@@ -6580,7 +6226,7 @@
       </w:rPr>
     </w:lvl>
   </w:abstractNum>
-  <w:abstractNum w:abstractNumId="34" w15:restartNumberingAfterBreak="0">
+  <w:abstractNum w:abstractNumId="35" w15:restartNumberingAfterBreak="0">
     <w:nsid w:val="5602511A"/>
     <w:multiLevelType w:val="multilevel"/>
     <w:tmpl w:val="2F80905C"/>
@@ -6667,7 +6313,7 @@
       </w:pPr>
     </w:lvl>
   </w:abstractNum>
-  <w:abstractNum w:abstractNumId="35" w15:restartNumberingAfterBreak="0">
+  <w:abstractNum w:abstractNumId="36" w15:restartNumberingAfterBreak="0">
     <w:nsid w:val="5EE4282B"/>
     <w:multiLevelType w:val="multilevel"/>
     <w:tmpl w:val="4C4E9A92"/>
@@ -6772,7 +6418,7 @@
       </w:rPr>
     </w:lvl>
   </w:abstractNum>
-  <w:abstractNum w:abstractNumId="36" w15:restartNumberingAfterBreak="0">
+  <w:abstractNum w:abstractNumId="37" w15:restartNumberingAfterBreak="0">
     <w:nsid w:val="619F61D4"/>
     <w:multiLevelType w:val="multilevel"/>
     <w:tmpl w:val="85DA7CCE"/>
@@ -6894,7 +6540,7 @@
       </w:rPr>
     </w:lvl>
   </w:abstractNum>
-  <w:abstractNum w:abstractNumId="37" w15:restartNumberingAfterBreak="0">
+  <w:abstractNum w:abstractNumId="38" w15:restartNumberingAfterBreak="0">
     <w:nsid w:val="689F6BAD"/>
     <w:multiLevelType w:val="hybridMultilevel"/>
     <w:tmpl w:val="320083B4"/>
@@ -6981,7 +6627,7 @@
       </w:pPr>
     </w:lvl>
   </w:abstractNum>
-  <w:abstractNum w:abstractNumId="38" w15:restartNumberingAfterBreak="0">
+  <w:abstractNum w:abstractNumId="39" w15:restartNumberingAfterBreak="0">
     <w:nsid w:val="717B58F8"/>
     <w:multiLevelType w:val="multilevel"/>
     <w:tmpl w:val="F5928A54"/>
@@ -7103,7 +6749,120 @@
       </w:rPr>
     </w:lvl>
   </w:abstractNum>
-  <w:abstractNum w:abstractNumId="39" w15:restartNumberingAfterBreak="0">
+  <w:abstractNum w:abstractNumId="40" w15:restartNumberingAfterBreak="0">
+    <w:nsid w:val="73462357"/>
+    <w:multiLevelType w:val="hybridMultilevel"/>
+    <w:tmpl w:val="EB9E8B0E"/>
+    <w:lvl w:ilvl="0" w:tplc="08090001">
+      <w:start w:val="1"/>
+      <w:numFmt w:val="bullet"/>
+      <w:lvlText w:val=""/>
+      <w:lvlJc w:val="left"/>
+      <w:pPr>
+        <w:ind w:left="720" w:hanging="360"/>
+      </w:pPr>
+      <w:rPr>
+        <w:rFonts w:ascii="Symbol" w:hAnsi="Symbol" w:hint="default"/>
+      </w:rPr>
+    </w:lvl>
+    <w:lvl w:ilvl="1" w:tplc="08090003" w:tentative="1">
+      <w:start w:val="1"/>
+      <w:numFmt w:val="bullet"/>
+      <w:lvlText w:val="o"/>
+      <w:lvlJc w:val="left"/>
+      <w:pPr>
+        <w:ind w:left="1440" w:hanging="360"/>
+      </w:pPr>
+      <w:rPr>
+        <w:rFonts w:ascii="Courier New" w:hAnsi="Courier New" w:cs="Courier New" w:hint="default"/>
+      </w:rPr>
+    </w:lvl>
+    <w:lvl w:ilvl="2" w:tplc="08090005" w:tentative="1">
+      <w:start w:val="1"/>
+      <w:numFmt w:val="bullet"/>
+      <w:lvlText w:val=""/>
+      <w:lvlJc w:val="left"/>
+      <w:pPr>
+        <w:ind w:left="2160" w:hanging="360"/>
+      </w:pPr>
+      <w:rPr>
+        <w:rFonts w:ascii="Wingdings" w:hAnsi="Wingdings" w:hint="default"/>
+      </w:rPr>
+    </w:lvl>
+    <w:lvl w:ilvl="3" w:tplc="08090001" w:tentative="1">
+      <w:start w:val="1"/>
+      <w:numFmt w:val="bullet"/>
+      <w:lvlText w:val=""/>
+      <w:lvlJc w:val="left"/>
+      <w:pPr>
+        <w:ind w:left="2880" w:hanging="360"/>
+      </w:pPr>
+      <w:rPr>
+        <w:rFonts w:ascii="Symbol" w:hAnsi="Symbol" w:hint="default"/>
+      </w:rPr>
+    </w:lvl>
+    <w:lvl w:ilvl="4" w:tplc="08090003" w:tentative="1">
+      <w:start w:val="1"/>
+      <w:numFmt w:val="bullet"/>
+      <w:lvlText w:val="o"/>
+      <w:lvlJc w:val="left"/>
+      <w:pPr>
+        <w:ind w:left="3600" w:hanging="360"/>
+      </w:pPr>
+      <w:rPr>
+        <w:rFonts w:ascii="Courier New" w:hAnsi="Courier New" w:cs="Courier New" w:hint="default"/>
+      </w:rPr>
+    </w:lvl>
+    <w:lvl w:ilvl="5" w:tplc="08090005" w:tentative="1">
+      <w:start w:val="1"/>
+      <w:numFmt w:val="bullet"/>
+      <w:lvlText w:val=""/>
+      <w:lvlJc w:val="left"/>
+      <w:pPr>
+        <w:ind w:left="4320" w:hanging="360"/>
+      </w:pPr>
+      <w:rPr>
+        <w:rFonts w:ascii="Wingdings" w:hAnsi="Wingdings" w:hint="default"/>
+      </w:rPr>
+    </w:lvl>
+    <w:lvl w:ilvl="6" w:tplc="08090001" w:tentative="1">
+      <w:start w:val="1"/>
+      <w:numFmt w:val="bullet"/>
+      <w:lvlText w:val=""/>
+      <w:lvlJc w:val="left"/>
+      <w:pPr>
+        <w:ind w:left="5040" w:hanging="360"/>
+      </w:pPr>
+      <w:rPr>
+        <w:rFonts w:ascii="Symbol" w:hAnsi="Symbol" w:hint="default"/>
+      </w:rPr>
+    </w:lvl>
+    <w:lvl w:ilvl="7" w:tplc="08090003" w:tentative="1">
+      <w:start w:val="1"/>
+      <w:numFmt w:val="bullet"/>
+      <w:lvlText w:val="o"/>
+      <w:lvlJc w:val="left"/>
+      <w:pPr>
+        <w:ind w:left="5760" w:hanging="360"/>
+      </w:pPr>
+      <w:rPr>
+        <w:rFonts w:ascii="Courier New" w:hAnsi="Courier New" w:cs="Courier New" w:hint="default"/>
+      </w:rPr>
+    </w:lvl>
+    <w:lvl w:ilvl="8" w:tplc="08090005" w:tentative="1">
+      <w:start w:val="1"/>
+      <w:numFmt w:val="bullet"/>
+      <w:lvlText w:val=""/>
+      <w:lvlJc w:val="left"/>
+      <w:pPr>
+        <w:ind w:left="6480" w:hanging="360"/>
+      </w:pPr>
+      <w:rPr>
+        <w:rFonts w:ascii="Wingdings" w:hAnsi="Wingdings" w:hint="default"/>
+      </w:rPr>
+    </w:lvl>
+  </w:abstractNum>
+  <w:abstractNum w:abstractNumId="41" w15:restartNumberingAfterBreak="0">
     <w:nsid w:val="78E9599C"/>
     <w:multiLevelType w:val="multilevel"/>
     <w:tmpl w:val="D2440740"/>
@@ -7225,7 +6984,7 @@
       </w:rPr>
     </w:lvl>
   </w:abstractNum>
-  <w:abstractNum w:abstractNumId="40" w15:restartNumberingAfterBreak="0">
+  <w:abstractNum w:abstractNumId="42" w15:restartNumberingAfterBreak="0">
     <w:nsid w:val="7B6646B1"/>
     <w:multiLevelType w:val="multilevel"/>
     <w:tmpl w:val="823CC494"/>
@@ -7347,7 +7106,7 @@
       </w:rPr>
     </w:lvl>
   </w:abstractNum>
-  <w:abstractNum w:abstractNumId="41" w15:restartNumberingAfterBreak="0">
+  <w:abstractNum w:abstractNumId="43" w15:restartNumberingAfterBreak="0">
     <w:nsid w:val="7D9B05FF"/>
     <w:multiLevelType w:val="hybridMultilevel"/>
     <w:tmpl w:val="6B32D1A4"/>
@@ -7436,7 +7195,7 @@
       </w:pPr>
     </w:lvl>
   </w:abstractNum>
-  <w:abstractNum w:abstractNumId="42" w15:restartNumberingAfterBreak="0">
+  <w:abstractNum w:abstractNumId="44" w15:restartNumberingAfterBreak="0">
     <w:nsid w:val="7ECA70E7"/>
     <w:multiLevelType w:val="multilevel"/>
     <w:tmpl w:val="40E296C8"/>
@@ -7558,7 +7317,7 @@
       </w:rPr>
     </w:lvl>
   </w:abstractNum>
-  <w:abstractNum w:abstractNumId="43" w15:restartNumberingAfterBreak="0">
+  <w:abstractNum w:abstractNumId="45" w15:restartNumberingAfterBreak="0">
     <w:nsid w:val="7F1C3A35"/>
     <w:multiLevelType w:val="multilevel"/>
     <w:tmpl w:val="F730B4DE"/>
@@ -7681,10 +7440,10 @@
     </w:lvl>
   </w:abstractNum>
   <w:num w:numId="1" w16cid:durableId="955675436">
-    <w:abstractNumId w:val="35"/>
+    <w:abstractNumId w:val="36"/>
   </w:num>
   <w:num w:numId="2" w16cid:durableId="1183126836">
-    <w:abstractNumId w:val="26"/>
+    <w:abstractNumId w:val="27"/>
   </w:num>
   <w:num w:numId="3" w16cid:durableId="1540706817">
     <w:abstractNumId w:val="15"/>
@@ -7699,49 +7458,49 @@
     <w:abstractNumId w:val="22"/>
   </w:num>
   <w:num w:numId="7" w16cid:durableId="1126894830">
-    <w:abstractNumId w:val="34"/>
+    <w:abstractNumId w:val="35"/>
   </w:num>
   <w:num w:numId="8" w16cid:durableId="1449471322">
-    <w:abstractNumId w:val="24"/>
+    <w:abstractNumId w:val="25"/>
   </w:num>
   <w:num w:numId="9" w16cid:durableId="1682507544">
     <w:abstractNumId w:val="0"/>
   </w:num>
   <w:num w:numId="10" w16cid:durableId="1376471362">
-    <w:abstractNumId w:val="27"/>
+    <w:abstractNumId w:val="28"/>
   </w:num>
   <w:num w:numId="11" w16cid:durableId="1631009552">
-    <w:abstractNumId w:val="43"/>
+    <w:abstractNumId w:val="45"/>
   </w:num>
   <w:num w:numId="12" w16cid:durableId="1792548909">
     <w:abstractNumId w:val="18"/>
   </w:num>
   <w:num w:numId="13" w16cid:durableId="86779711">
-    <w:abstractNumId w:val="31"/>
+    <w:abstractNumId w:val="32"/>
   </w:num>
   <w:num w:numId="14" w16cid:durableId="816922669">
-    <w:abstractNumId w:val="36"/>
+    <w:abstractNumId w:val="37"/>
   </w:num>
   <w:num w:numId="15" w16cid:durableId="2067072468">
-    <w:abstractNumId w:val="40"/>
+    <w:abstractNumId w:val="42"/>
   </w:num>
   <w:num w:numId="16" w16cid:durableId="1333141805">
     <w:abstractNumId w:val="6"/>
   </w:num>
   <w:num w:numId="17" w16cid:durableId="506939871">
-    <w:abstractNumId w:val="28"/>
+    <w:abstractNumId w:val="29"/>
   </w:num>
   <w:num w:numId="18" w16cid:durableId="1946380169">
     <w:abstractNumId w:val="17"/>
   </w:num>
   <w:num w:numId="19" w16cid:durableId="66271503">
-    <w:abstractNumId w:val="33"/>
+    <w:abstractNumId w:val="34"/>
   </w:num>
   <w:num w:numId="20" w16cid:durableId="109908261">
-    <w:abstractNumId w:val="42"/>
+    <w:abstractNumId w:val="44"/>
   </w:num>
   <w:num w:numId="21" w16cid:durableId="248971961">
-    <w:abstractNumId w:val="32"/>
+    <w:abstractNumId w:val="33"/>
   </w:num>
   <w:num w:numId="22" w16cid:durableId="301228313">
     <w:abstractNumId w:val="21"/>
@@ -7750,19 +7509,19 @@
     <w:abstractNumId w:val="7"/>
   </w:num>
   <w:num w:numId="24" w16cid:durableId="715206325">
-    <w:abstractNumId w:val="38"/>
+    <w:abstractNumId w:val="39"/>
   </w:num>
   <w:num w:numId="25" w16cid:durableId="1649283248">
     <w:abstractNumId w:val="19"/>
   </w:num>
   <w:num w:numId="26" w16cid:durableId="1443839826">
-    <w:abstractNumId w:val="30"/>
+    <w:abstractNumId w:val="31"/>
   </w:num>
   <w:num w:numId="27" w16cid:durableId="886065423">
-    <w:abstractNumId w:val="39"/>
+    <w:abstractNumId w:val="41"/>
   </w:num>
   <w:num w:numId="28" w16cid:durableId="342098976">
-    <w:abstractNumId w:val="37"/>
+    <w:abstractNumId w:val="38"/>
   </w:num>
   <w:num w:numId="29" w16cid:durableId="2019651062">
     <w:abstractNumId w:val="10"/>
@@ -7783,13 +7542,13 @@
     <w:abstractNumId w:val="20"/>
   </w:num>
   <w:num w:numId="35" w16cid:durableId="615254157">
-    <w:abstractNumId w:val="41"/>
+    <w:abstractNumId w:val="43"/>
   </w:num>
   <w:num w:numId="36" w16cid:durableId="1849826066">
     <w:abstractNumId w:val="11"/>
   </w:num>
   <w:num w:numId="37" w16cid:durableId="178004973">
-    <w:abstractNumId w:val="25"/>
+    <w:abstractNumId w:val="26"/>
   </w:num>
   <w:num w:numId="38" w16cid:durableId="785121667">
     <w:abstractNumId w:val="9"/>
@@ -7804,13 +7563,19 @@
     <w:abstractNumId w:val="2"/>
   </w:num>
   <w:num w:numId="42" w16cid:durableId="430125673">
-    <w:abstractNumId w:val="29"/>
+    <w:abstractNumId w:val="30"/>
   </w:num>
   <w:num w:numId="43" w16cid:durableId="1766462418">
     <w:abstractNumId w:val="8"/>
   </w:num>
   <w:num w:numId="44" w16cid:durableId="1186289970">
     <w:abstractNumId w:val="4"/>
+  </w:num>
+  <w:num w:numId="45" w16cid:durableId="2112122536">
+    <w:abstractNumId w:val="40"/>
+  </w:num>
+  <w:num w:numId="46" w16cid:durableId="536164610">
+    <w:abstractNumId w:val="24"/>
   </w:num>
 </w:numbering>
 </file>
@@ -8850,6 +8615,17 @@
     <w:uiPriority w:val="99"/>
     <w:rsid w:val="00E02CC5"/>
   </w:style>
+  <w:style w:type="paragraph" w:styleId="ListParagraph">
+    <w:name w:val="List Paragraph"/>
+    <w:basedOn w:val="Normal"/>
+    <w:uiPriority w:val="34"/>
+    <w:qFormat/>
+    <w:rsid w:val="00E63C46"/>
+    <w:pPr>
+      <w:ind w:left="720"/>
+      <w:contextualSpacing/>
+    </w:pPr>
+  </w:style>
 </w:styles>
 </file>
 

</xml_diff>

<commit_message>
lots of updates, including teaching advice and CV nov 23
</commit_message>
<xml_diff>
--- a/cv/cv.docx
+++ b/cv/cv.docx
@@ -28,7 +28,7 @@
         <w:rPr>
           <w:rFonts w:cstheme="minorHAnsi"/>
         </w:rPr>
-        <w:t>June</w:t>
+        <w:t>November</w:t>
       </w:r>
       <w:r>
         <w:rPr>
@@ -240,9 +240,17 @@
         <w:rPr>
           <w:rFonts w:cstheme="minorHAnsi"/>
         </w:rPr>
-        <w:t>ournal articles and book chapters</w:t>
+        <w:t xml:space="preserve">ournal articles and book </w:t>
+      </w:r>
+      <w:proofErr w:type="gramStart"/>
+      <w:r>
+        <w:rPr>
+          <w:rFonts w:cstheme="minorHAnsi"/>
+        </w:rPr>
+        <w:t>chapters</w:t>
       </w:r>
       <w:bookmarkEnd w:id="2"/>
+      <w:proofErr w:type="gramEnd"/>
     </w:p>
     <w:p>
       <w:pPr>
@@ -281,7 +289,21 @@
         <w:rPr>
           <w:rFonts w:cstheme="minorHAnsi"/>
         </w:rPr>
-        <w:t>, edited by Henrik Andersson and Anders Herlitz. Routledge. doi:10.4324/9781003148012-13</w:t>
+        <w:t xml:space="preserve">, edited by Henrik Andersson and Anders </w:t>
+      </w:r>
+      <w:proofErr w:type="spellStart"/>
+      <w:r>
+        <w:rPr>
+          <w:rFonts w:cstheme="minorHAnsi"/>
+        </w:rPr>
+        <w:t>Herlitz</w:t>
+      </w:r>
+      <w:proofErr w:type="spellEnd"/>
+      <w:r>
+        <w:rPr>
+          <w:rFonts w:cstheme="minorHAnsi"/>
+        </w:rPr>
+        <w:t>. Routledge. doi:10.4324/9781003148012-13</w:t>
       </w:r>
     </w:p>
     <w:p>
@@ -347,7 +369,21 @@
         <w:rPr>
           <w:rFonts w:cstheme="minorHAnsi"/>
         </w:rPr>
-        <w:t xml:space="preserve">‘Can Streumer simply avoid Supervenience?’, </w:t>
+        <w:t xml:space="preserve">‘Can </w:t>
+      </w:r>
+      <w:proofErr w:type="spellStart"/>
+      <w:r>
+        <w:rPr>
+          <w:rFonts w:cstheme="minorHAnsi"/>
+        </w:rPr>
+        <w:t>Streumer</w:t>
+      </w:r>
+      <w:proofErr w:type="spellEnd"/>
+      <w:r>
+        <w:rPr>
+          <w:rFonts w:cstheme="minorHAnsi"/>
+        </w:rPr>
+        <w:t xml:space="preserve"> simply avoid Supervenience?’, </w:t>
       </w:r>
       <w:r>
         <w:rPr>
@@ -361,7 +397,21 @@
         <w:rPr>
           <w:rFonts w:cstheme="minorHAnsi"/>
         </w:rPr>
-        <w:t xml:space="preserve"> vol. 16, no. 3 (2019). doi:10.26556/jesp.v16i3.508</w:t>
+        <w:t xml:space="preserve"> vol. 16, no. 3 (2019). doi:10.26556/</w:t>
+      </w:r>
+      <w:proofErr w:type="gramStart"/>
+      <w:r>
+        <w:rPr>
+          <w:rFonts w:cstheme="minorHAnsi"/>
+        </w:rPr>
+        <w:t>jesp.v</w:t>
+      </w:r>
+      <w:proofErr w:type="gramEnd"/>
+      <w:r>
+        <w:rPr>
+          <w:rFonts w:cstheme="minorHAnsi"/>
+        </w:rPr>
+        <w:t>16i3.508</w:t>
       </w:r>
     </w:p>
     <w:p>
@@ -387,8 +437,23 @@
         <w:rPr>
           <w:rFonts w:cstheme="minorHAnsi"/>
         </w:rPr>
-        <w:t xml:space="preserve">‘Incommensurability as Vagueness: a Burden-Shifting Argument’, </w:t>
-      </w:r>
+        <w:t xml:space="preserve">‘Incommensurability as Vagueness: </w:t>
+      </w:r>
+      <w:proofErr w:type="gramStart"/>
+      <w:r>
+        <w:rPr>
+          <w:rFonts w:cstheme="minorHAnsi"/>
+        </w:rPr>
+        <w:t>a</w:t>
+      </w:r>
+      <w:proofErr w:type="gramEnd"/>
+      <w:r>
+        <w:rPr>
+          <w:rFonts w:cstheme="minorHAnsi"/>
+        </w:rPr>
+        <w:t xml:space="preserve"> Burden-Shifting Argument’, </w:t>
+      </w:r>
+      <w:proofErr w:type="spellStart"/>
       <w:r>
         <w:rPr>
           <w:rFonts w:cstheme="minorHAnsi"/>
@@ -397,11 +462,26 @@
         </w:rPr>
         <w:t>Theoria</w:t>
       </w:r>
-      <w:r>
-        <w:rPr>
-          <w:rFonts w:cstheme="minorHAnsi"/>
-        </w:rPr>
-        <w:t xml:space="preserve"> 83: 341-363. doi: 10.1111/theo.12129</w:t>
+      <w:proofErr w:type="spellEnd"/>
+      <w:r>
+        <w:rPr>
+          <w:rFonts w:cstheme="minorHAnsi"/>
+        </w:rPr>
+        <w:t xml:space="preserve"> 83: 341-363. </w:t>
+      </w:r>
+      <w:proofErr w:type="spellStart"/>
+      <w:r>
+        <w:rPr>
+          <w:rFonts w:cstheme="minorHAnsi"/>
+        </w:rPr>
+        <w:t>doi</w:t>
+      </w:r>
+      <w:proofErr w:type="spellEnd"/>
+      <w:r>
+        <w:rPr>
+          <w:rFonts w:cstheme="minorHAnsi"/>
+        </w:rPr>
+        <w:t>: 10.1111/theo.12129</w:t>
       </w:r>
     </w:p>
     <w:p>
@@ -427,7 +507,21 @@
         <w:rPr>
           <w:rFonts w:cstheme="minorHAnsi"/>
         </w:rPr>
-        <w:t xml:space="preserve">‘Tenenbaum and Raffaman on Vague Projects, the Self-Torturer, and the Sorites’, </w:t>
+        <w:t xml:space="preserve">‘Tenenbaum and </w:t>
+      </w:r>
+      <w:proofErr w:type="spellStart"/>
+      <w:r>
+        <w:rPr>
+          <w:rFonts w:cstheme="minorHAnsi"/>
+        </w:rPr>
+        <w:t>Raffaman</w:t>
+      </w:r>
+      <w:proofErr w:type="spellEnd"/>
+      <w:r>
+        <w:rPr>
+          <w:rFonts w:cstheme="minorHAnsi"/>
+        </w:rPr>
+        <w:t xml:space="preserve"> on Vague Projects, the Self-Torturer, and the Sorites’, </w:t>
       </w:r>
       <w:r>
         <w:rPr>
@@ -509,6 +603,7 @@
         </w:rPr>
         <w:t xml:space="preserve">‘Borderline Cases and the Collapsing Principle’, </w:t>
       </w:r>
+      <w:proofErr w:type="spellStart"/>
       <w:r>
         <w:rPr>
           <w:rFonts w:cstheme="minorHAnsi"/>
@@ -517,6 +612,7 @@
         </w:rPr>
         <w:t>Utilitas</w:t>
       </w:r>
+      <w:proofErr w:type="spellEnd"/>
       <w:r>
         <w:rPr>
           <w:rFonts w:cstheme="minorHAnsi"/>
@@ -692,59 +788,29 @@
         </w:rPr>
         <w:t xml:space="preserve">Review of David Sobel’s </w:t>
       </w:r>
+      <w:proofErr w:type="gramStart"/>
       <w:r>
         <w:rPr>
           <w:rFonts w:cstheme="minorHAnsi"/>
           <w:i/>
           <w:iCs/>
         </w:rPr>
-        <w:t>From Valuing to Value</w:t>
-      </w:r>
-      <w:r>
-        <w:rPr>
-          <w:rFonts w:cstheme="minorHAnsi"/>
-        </w:rPr>
-        <w:t xml:space="preserve">, </w:t>
-      </w:r>
+        <w:t>From</w:t>
+      </w:r>
+      <w:proofErr w:type="gramEnd"/>
       <w:r>
         <w:rPr>
           <w:rFonts w:cstheme="minorHAnsi"/>
           <w:i/>
           <w:iCs/>
         </w:rPr>
-        <w:t>Analysis</w:t>
-      </w:r>
-      <w:r>
-        <w:rPr>
-          <w:rFonts w:cstheme="minorHAnsi"/>
-        </w:rPr>
-        <w:t>, Volume 78, Issue 3, pp. 583-586. doi:10.1093/analys/any045.</w:t>
-      </w:r>
-    </w:p>
-    <w:p>
-      <w:pPr>
-        <w:pStyle w:val="Textbody"/>
-        <w:rPr>
-          <w:rFonts w:cstheme="minorHAnsi"/>
-        </w:rPr>
-      </w:pPr>
-      <w:r>
-        <w:rPr>
-          <w:rFonts w:cstheme="minorHAnsi"/>
-        </w:rPr>
-        <w:t>2016</w:t>
-      </w:r>
-      <w:r>
-        <w:rPr>
-          <w:rFonts w:cstheme="minorHAnsi"/>
-        </w:rPr>
-        <w:tab/>
-      </w:r>
-      <w:r>
-        <w:rPr>
-          <w:rFonts w:cstheme="minorHAnsi"/>
-        </w:rPr>
-        <w:t xml:space="preserve">Edited special edition of </w:t>
+        <w:t xml:space="preserve"> Valuing to Value</w:t>
+      </w:r>
+      <w:r>
+        <w:rPr>
+          <w:rFonts w:cstheme="minorHAnsi"/>
+        </w:rPr>
+        <w:t xml:space="preserve">, </w:t>
       </w:r>
       <w:r>
         <w:rPr>
@@ -752,6 +818,60 @@
           <w:i/>
           <w:iCs/>
         </w:rPr>
+        <w:t>Analysis</w:t>
+      </w:r>
+      <w:r>
+        <w:rPr>
+          <w:rFonts w:cstheme="minorHAnsi"/>
+        </w:rPr>
+        <w:t>, Volume 78, Issue 3, pp. 583-586. doi:10.1093/</w:t>
+      </w:r>
+      <w:proofErr w:type="spellStart"/>
+      <w:r>
+        <w:rPr>
+          <w:rFonts w:cstheme="minorHAnsi"/>
+        </w:rPr>
+        <w:t>analys</w:t>
+      </w:r>
+      <w:proofErr w:type="spellEnd"/>
+      <w:r>
+        <w:rPr>
+          <w:rFonts w:cstheme="minorHAnsi"/>
+        </w:rPr>
+        <w:t>/any045.</w:t>
+      </w:r>
+    </w:p>
+    <w:p>
+      <w:pPr>
+        <w:pStyle w:val="Textbody"/>
+        <w:rPr>
+          <w:rFonts w:cstheme="minorHAnsi"/>
+        </w:rPr>
+      </w:pPr>
+      <w:r>
+        <w:rPr>
+          <w:rFonts w:cstheme="minorHAnsi"/>
+        </w:rPr>
+        <w:t>2016</w:t>
+      </w:r>
+      <w:r>
+        <w:rPr>
+          <w:rFonts w:cstheme="minorHAnsi"/>
+        </w:rPr>
+        <w:tab/>
+      </w:r>
+      <w:r>
+        <w:rPr>
+          <w:rFonts w:cstheme="minorHAnsi"/>
+        </w:rPr>
+        <w:t xml:space="preserve">Edited special edition of </w:t>
+      </w:r>
+      <w:r>
+        <w:rPr>
+          <w:rFonts w:cstheme="minorHAnsi"/>
+          <w:i/>
+          <w:iCs/>
+        </w:rPr>
         <w:t>Ratio</w:t>
       </w:r>
       <w:r>
@@ -806,57 +926,43 @@
           <w:b/>
           <w:bCs/>
         </w:rPr>
-        <w:t>Intermediate (second-year) moral philosophy.</w:t>
-      </w:r>
-      <w:r>
-        <w:rPr>
-          <w:rFonts w:cstheme="minorHAnsi"/>
-        </w:rPr>
-        <w:t xml:space="preserve"> Spring 2022, 2021, 2020, 2019; Autumn 2015, 2014.</w:t>
-      </w:r>
-    </w:p>
-    <w:p>
-      <w:pPr>
-        <w:pStyle w:val="Textbody"/>
-        <w:rPr>
-          <w:rFonts w:cstheme="minorHAnsi"/>
-        </w:rPr>
-      </w:pPr>
+        <w:t>Intermediate (</w:t>
+      </w:r>
+      <w:proofErr w:type="gramStart"/>
       <w:r>
         <w:rPr>
           <w:rFonts w:cstheme="minorHAnsi"/>
           <w:b/>
           <w:bCs/>
         </w:rPr>
-        <w:t>Introductory (first-year) ethics.</w:t>
-      </w:r>
-      <w:r>
-        <w:rPr>
-          <w:rFonts w:cstheme="minorHAnsi"/>
-        </w:rPr>
-        <w:t xml:space="preserve"> Spring 2021, 2020, 2019, 2016, 2015. Chapel Hill: Spring 2010.</w:t>
-      </w:r>
-    </w:p>
-    <w:p>
-      <w:pPr>
-        <w:pStyle w:val="Textbody"/>
-        <w:rPr>
-          <w:rFonts w:cstheme="minorHAnsi"/>
-        </w:rPr>
-      </w:pPr>
+        <w:t>second-year</w:t>
+      </w:r>
+      <w:proofErr w:type="gramEnd"/>
       <w:r>
         <w:rPr>
           <w:rFonts w:cstheme="minorHAnsi"/>
           <w:b/>
           <w:bCs/>
         </w:rPr>
-        <w:t>Third-year advanced ethics module on reasons.</w:t>
-      </w:r>
-      <w:r>
-        <w:rPr>
-          <w:rFonts w:cstheme="minorHAnsi"/>
-        </w:rPr>
-        <w:t xml:space="preserve"> Autumn 2018 (with Philip Stratton-Lake).</w:t>
+        <w:t>) moral philosophy.</w:t>
+      </w:r>
+      <w:r>
+        <w:rPr>
+          <w:rFonts w:cstheme="minorHAnsi"/>
+        </w:rPr>
+        <w:t xml:space="preserve"> Spring </w:t>
+      </w:r>
+      <w:r>
+        <w:rPr>
+          <w:rFonts w:cstheme="minorHAnsi"/>
+        </w:rPr>
+        <w:t xml:space="preserve">2024, </w:t>
+      </w:r>
+      <w:r>
+        <w:rPr>
+          <w:rFonts w:cstheme="minorHAnsi"/>
+        </w:rPr>
+        <w:t>2022, 2021, 2020, 2019; Autumn 2015, 2014.</w:t>
       </w:r>
     </w:p>
     <w:p>
@@ -872,57 +978,43 @@
           <w:b/>
           <w:bCs/>
         </w:rPr>
-        <w:t xml:space="preserve">Logic (up to predicate calculus). </w:t>
-      </w:r>
-      <w:r>
-        <w:rPr>
-          <w:rFonts w:cstheme="minorHAnsi"/>
-        </w:rPr>
-        <w:t>Summer 2017, Spring 2015. Chapel Hill: Fall 2013, and as Teaching Assistant for Thomas Hofweber in Spring 2013.</w:t>
-      </w:r>
-    </w:p>
-    <w:p>
-      <w:pPr>
-        <w:pStyle w:val="Textbody"/>
-        <w:rPr>
-          <w:rFonts w:cstheme="minorHAnsi"/>
-        </w:rPr>
-      </w:pPr>
+        <w:t>Introductory (</w:t>
+      </w:r>
+      <w:proofErr w:type="gramStart"/>
       <w:r>
         <w:rPr>
           <w:rFonts w:cstheme="minorHAnsi"/>
           <w:b/>
           <w:bCs/>
         </w:rPr>
-        <w:t>Epistemology.</w:t>
-      </w:r>
-      <w:r>
-        <w:rPr>
-          <w:rFonts w:cstheme="minorHAnsi"/>
-        </w:rPr>
-        <w:t xml:space="preserve"> Autumn 2015 (justification half only).</w:t>
-      </w:r>
-    </w:p>
-    <w:p>
-      <w:pPr>
-        <w:pStyle w:val="Textbody"/>
-        <w:rPr>
-          <w:rFonts w:cstheme="minorHAnsi"/>
-        </w:rPr>
-      </w:pPr>
+        <w:t>first-year</w:t>
+      </w:r>
+      <w:proofErr w:type="gramEnd"/>
       <w:r>
         <w:rPr>
           <w:rFonts w:cstheme="minorHAnsi"/>
           <w:b/>
           <w:bCs/>
         </w:rPr>
-        <w:t>Introduction to Philosophy (online)</w:t>
-      </w:r>
-      <w:r>
-        <w:rPr>
-          <w:rFonts w:cstheme="minorHAnsi"/>
-        </w:rPr>
-        <w:t xml:space="preserve"> at Chapel Hill: Summer 2014.</w:t>
+        <w:t>) ethics.</w:t>
+      </w:r>
+      <w:r>
+        <w:rPr>
+          <w:rFonts w:cstheme="minorHAnsi"/>
+        </w:rPr>
+        <w:t xml:space="preserve"> </w:t>
+      </w:r>
+      <w:r>
+        <w:rPr>
+          <w:rFonts w:cstheme="minorHAnsi"/>
+        </w:rPr>
+        <w:t xml:space="preserve">Autumn 2023, </w:t>
+      </w:r>
+      <w:r>
+        <w:rPr>
+          <w:rFonts w:cstheme="minorHAnsi"/>
+        </w:rPr>
+        <w:t>Spring 2021, 2020, 2019, 2016, 2015. Chapel Hill: Spring 2010.</w:t>
       </w:r>
     </w:p>
     <w:p>
@@ -938,13 +1030,25 @@
           <w:b/>
           <w:bCs/>
         </w:rPr>
-        <w:t>Introduction to metaphysics</w:t>
-      </w:r>
-      <w:r>
-        <w:rPr>
-          <w:rFonts w:cstheme="minorHAnsi"/>
-        </w:rPr>
-        <w:t xml:space="preserve"> at Chapel Hill: Summer 2012.</w:t>
+        <w:t>Third-year advanced ethics.</w:t>
+      </w:r>
+      <w:r>
+        <w:rPr>
+          <w:rFonts w:cstheme="minorHAnsi"/>
+        </w:rPr>
+        <w:t xml:space="preserve"> </w:t>
+      </w:r>
+      <w:r>
+        <w:rPr>
+          <w:rFonts w:cstheme="minorHAnsi"/>
+        </w:rPr>
+        <w:t xml:space="preserve">Spring 2024, </w:t>
+      </w:r>
+      <w:r>
+        <w:rPr>
+          <w:rFonts w:cstheme="minorHAnsi"/>
+        </w:rPr>
+        <w:t>Autumn 2018 (with Philip Stratton-Lake).</w:t>
       </w:r>
     </w:p>
     <w:p>
@@ -960,13 +1064,27 @@
           <w:b/>
           <w:bCs/>
         </w:rPr>
-        <w:t xml:space="preserve">A literary introduction to philosophy </w:t>
-      </w:r>
-      <w:r>
-        <w:rPr>
-          <w:rFonts w:cstheme="minorHAnsi"/>
-        </w:rPr>
-        <w:t>at Chapel Hill: Summer 2011, 2009. Also as Teaching Assistant for C.D.C. Reeve in Fall 2008.</w:t>
+        <w:t xml:space="preserve">Logic (up to predicate calculus). </w:t>
+      </w:r>
+      <w:r>
+        <w:rPr>
+          <w:rFonts w:cstheme="minorHAnsi"/>
+        </w:rPr>
+        <w:t xml:space="preserve">Summer 2017, Spring 2015. Chapel Hill: Fall 2013, and as Teaching Assistant for Thomas </w:t>
+      </w:r>
+      <w:proofErr w:type="spellStart"/>
+      <w:r>
+        <w:rPr>
+          <w:rFonts w:cstheme="minorHAnsi"/>
+        </w:rPr>
+        <w:t>Hofweber</w:t>
+      </w:r>
+      <w:proofErr w:type="spellEnd"/>
+      <w:r>
+        <w:rPr>
+          <w:rFonts w:cstheme="minorHAnsi"/>
+        </w:rPr>
+        <w:t xml:space="preserve"> in Spring 2013.</w:t>
       </w:r>
     </w:p>
     <w:p>
@@ -982,13 +1100,13 @@
           <w:b/>
           <w:bCs/>
         </w:rPr>
-        <w:t>Introduction to Bioethics (online)</w:t>
-      </w:r>
-      <w:r>
-        <w:rPr>
-          <w:rFonts w:cstheme="minorHAnsi"/>
-        </w:rPr>
-        <w:t xml:space="preserve"> at Chapel Hill: Summer 2010.</w:t>
+        <w:t>Epistemology.</w:t>
+      </w:r>
+      <w:r>
+        <w:rPr>
+          <w:rFonts w:cstheme="minorHAnsi"/>
+        </w:rPr>
+        <w:t xml:space="preserve"> Autumn 2015 (justification half only).</w:t>
       </w:r>
     </w:p>
     <w:p>
@@ -1004,6 +1122,108 @@
           <w:b/>
           <w:bCs/>
         </w:rPr>
+        <w:t>Introduction to Philosophy (online)</w:t>
+      </w:r>
+      <w:r>
+        <w:rPr>
+          <w:rFonts w:cstheme="minorHAnsi"/>
+        </w:rPr>
+        <w:t xml:space="preserve"> at Chapel Hill: Summer 2014.</w:t>
+      </w:r>
+    </w:p>
+    <w:p>
+      <w:pPr>
+        <w:pStyle w:val="Textbody"/>
+        <w:rPr>
+          <w:rFonts w:cstheme="minorHAnsi"/>
+        </w:rPr>
+      </w:pPr>
+      <w:r>
+        <w:rPr>
+          <w:rFonts w:cstheme="minorHAnsi"/>
+          <w:b/>
+          <w:bCs/>
+        </w:rPr>
+        <w:t>Introduction to metaphysics</w:t>
+      </w:r>
+      <w:r>
+        <w:rPr>
+          <w:rFonts w:cstheme="minorHAnsi"/>
+        </w:rPr>
+        <w:t xml:space="preserve"> at Chapel Hill: Summer 2012.</w:t>
+      </w:r>
+    </w:p>
+    <w:p>
+      <w:pPr>
+        <w:pStyle w:val="Textbody"/>
+        <w:rPr>
+          <w:rFonts w:cstheme="minorHAnsi"/>
+        </w:rPr>
+      </w:pPr>
+      <w:r>
+        <w:rPr>
+          <w:rFonts w:cstheme="minorHAnsi"/>
+          <w:b/>
+          <w:bCs/>
+        </w:rPr>
+        <w:t xml:space="preserve">A literary introduction to philosophy </w:t>
+      </w:r>
+      <w:r>
+        <w:rPr>
+          <w:rFonts w:cstheme="minorHAnsi"/>
+        </w:rPr>
+        <w:t xml:space="preserve">at Chapel Hill: Summer 2011, 2009. </w:t>
+      </w:r>
+      <w:proofErr w:type="gramStart"/>
+      <w:r>
+        <w:rPr>
+          <w:rFonts w:cstheme="minorHAnsi"/>
+        </w:rPr>
+        <w:t>Also</w:t>
+      </w:r>
+      <w:proofErr w:type="gramEnd"/>
+      <w:r>
+        <w:rPr>
+          <w:rFonts w:cstheme="minorHAnsi"/>
+        </w:rPr>
+        <w:t xml:space="preserve"> as Teaching Assistant for C.D.C. Reeve in Fall 2008.</w:t>
+      </w:r>
+    </w:p>
+    <w:p>
+      <w:pPr>
+        <w:pStyle w:val="Textbody"/>
+        <w:rPr>
+          <w:rFonts w:cstheme="minorHAnsi"/>
+        </w:rPr>
+      </w:pPr>
+      <w:r>
+        <w:rPr>
+          <w:rFonts w:cstheme="minorHAnsi"/>
+          <w:b/>
+          <w:bCs/>
+        </w:rPr>
+        <w:t>Introduction to Bioethics (online)</w:t>
+      </w:r>
+      <w:r>
+        <w:rPr>
+          <w:rFonts w:cstheme="minorHAnsi"/>
+        </w:rPr>
+        <w:t xml:space="preserve"> at Chapel Hill: Summer 2010.</w:t>
+      </w:r>
+    </w:p>
+    <w:p>
+      <w:pPr>
+        <w:pStyle w:val="Textbody"/>
+        <w:rPr>
+          <w:rFonts w:cstheme="minorHAnsi"/>
+        </w:rPr>
+      </w:pPr>
+      <w:r>
+        <w:rPr>
+          <w:rFonts w:cstheme="minorHAnsi"/>
+          <w:b/>
+          <w:bCs/>
+        </w:rPr>
         <w:t>Philosophy of Science</w:t>
       </w:r>
       <w:r>
@@ -1040,7 +1260,14 @@
         <w:rPr>
           <w:rFonts w:cstheme="minorHAnsi"/>
         </w:rPr>
-        <w:t>‘m</w:t>
+        <w:t>‘</w:t>
+      </w:r>
+      <w:proofErr w:type="gramStart"/>
+      <w:r>
+        <w:rPr>
+          <w:rFonts w:cstheme="minorHAnsi"/>
+        </w:rPr>
+        <w:t>m</w:t>
       </w:r>
       <w:r>
         <w:rPr>
@@ -1048,6 +1275,7 @@
         </w:rPr>
         <w:t>ini-dissertations</w:t>
       </w:r>
+      <w:proofErr w:type="gramEnd"/>
       <w:r>
         <w:rPr>
           <w:rFonts w:cstheme="minorHAnsi"/>
@@ -1080,7 +1308,21 @@
         <w:rPr>
           <w:rFonts w:cstheme="minorHAnsi"/>
         </w:rPr>
-        <w:t>: ‘Nihilism and the emotions’ (2021); ‘Ought implies can – history and arguments’ (2017); ‘Climate change and rational choice’ (2015).</w:t>
+        <w:t xml:space="preserve">: ‘Nihilism and the emotions’ (2021); ‘Ought </w:t>
+      </w:r>
+      <w:proofErr w:type="gramStart"/>
+      <w:r>
+        <w:rPr>
+          <w:rFonts w:cstheme="minorHAnsi"/>
+        </w:rPr>
+        <w:t>implies</w:t>
+      </w:r>
+      <w:proofErr w:type="gramEnd"/>
+      <w:r>
+        <w:rPr>
+          <w:rFonts w:cstheme="minorHAnsi"/>
+        </w:rPr>
+        <w:t xml:space="preserve"> can – history and arguments’ (2017); ‘Climate change and rational choice’ (2015).</w:t>
       </w:r>
     </w:p>
     <w:p>
@@ -1107,7 +1349,67 @@
         <w:rPr>
           <w:rFonts w:cstheme="minorHAnsi"/>
         </w:rPr>
-        <w:t>Primary supervisor of Tommaso Soriani, on ethics and personites. 2022–</w:t>
+        <w:t xml:space="preserve">Primary supervisor of Tommaso </w:t>
+      </w:r>
+      <w:proofErr w:type="spellStart"/>
+      <w:r>
+        <w:rPr>
+          <w:rFonts w:cstheme="minorHAnsi"/>
+        </w:rPr>
+        <w:t>Soriani</w:t>
+      </w:r>
+      <w:proofErr w:type="spellEnd"/>
+      <w:r>
+        <w:rPr>
+          <w:rFonts w:cstheme="minorHAnsi"/>
+        </w:rPr>
+        <w:t xml:space="preserve">, on ethics and </w:t>
+      </w:r>
+      <w:proofErr w:type="spellStart"/>
+      <w:r>
+        <w:rPr>
+          <w:rFonts w:cstheme="minorHAnsi"/>
+        </w:rPr>
+        <w:t>personites</w:t>
+      </w:r>
+      <w:proofErr w:type="spellEnd"/>
+      <w:r>
+        <w:rPr>
+          <w:rFonts w:cstheme="minorHAnsi"/>
+        </w:rPr>
+        <w:t xml:space="preserve"> (</w:t>
+      </w:r>
+      <w:r>
+        <w:rPr>
+          <w:rFonts w:cstheme="minorHAnsi"/>
+        </w:rPr>
+        <w:t>2022–</w:t>
+      </w:r>
+      <w:r>
+        <w:rPr>
+          <w:rFonts w:cstheme="minorHAnsi"/>
+        </w:rPr>
+        <w:t xml:space="preserve">) and </w:t>
+      </w:r>
+      <w:r>
+        <w:rPr>
+          <w:rFonts w:cstheme="minorHAnsi"/>
+        </w:rPr>
+        <w:t xml:space="preserve">Ronan Ó </w:t>
+      </w:r>
+      <w:proofErr w:type="spellStart"/>
+      <w:r>
+        <w:rPr>
+          <w:rFonts w:cstheme="minorHAnsi"/>
+        </w:rPr>
+        <w:t>Maonaile</w:t>
+      </w:r>
+      <w:proofErr w:type="spellEnd"/>
+      <w:r>
+        <w:rPr>
+          <w:rFonts w:cstheme="minorHAnsi"/>
+        </w:rPr>
+        <w:t xml:space="preserve"> on fittingness.</w:t>
       </w:r>
     </w:p>
     <w:p>
@@ -1141,7 +1443,15 @@
         <w:pStyle w:val="List"/>
       </w:pPr>
       <w:r>
-        <w:t>Lanell Mason, ‘Moral Agents in a Moral World: A New Account of Moral Realism and Moral Perception’, with David Oderberg.</w:t>
+        <w:t xml:space="preserve">Lanell Mason, ‘Moral Agents in a Moral World: A New Account of Moral Realism and Moral Perception’, with David </w:t>
+      </w:r>
+      <w:proofErr w:type="spellStart"/>
+      <w:r>
+        <w:t>Oderberg</w:t>
+      </w:r>
+      <w:proofErr w:type="spellEnd"/>
+      <w:r>
+        <w:t>.</w:t>
       </w:r>
       <w:r>
         <w:t xml:space="preserve"> Viva passed July 2021.</w:t>
@@ -1152,7 +1462,15 @@
         <w:pStyle w:val="List"/>
       </w:pPr>
       <w:r>
-        <w:t>Adam Pearce on the criminalisation of climate change, with Rob Jubb (politics).</w:t>
+        <w:t xml:space="preserve">Adam Pearce on the criminalisation of climate change, with Rob </w:t>
+      </w:r>
+      <w:proofErr w:type="spellStart"/>
+      <w:r>
+        <w:t>Jubb</w:t>
+      </w:r>
+      <w:proofErr w:type="spellEnd"/>
+      <w:r>
+        <w:t xml:space="preserve"> (politics).</w:t>
       </w:r>
       <w:r>
         <w:t xml:space="preserve"> Viva passed May 2021.</w:t>
@@ -1163,7 +1481,23 @@
         <w:pStyle w:val="List"/>
       </w:pPr>
       <w:r>
-        <w:t>Livia Luzzatto on the scope of climate justice, with Rob Jubb (politics).</w:t>
+        <w:t xml:space="preserve">Livia </w:t>
+      </w:r>
+      <w:proofErr w:type="spellStart"/>
+      <w:r>
+        <w:t>Luzzatto</w:t>
+      </w:r>
+      <w:proofErr w:type="spellEnd"/>
+      <w:r>
+        <w:t xml:space="preserve"> on the scope of climate justice, with Rob </w:t>
+      </w:r>
+      <w:proofErr w:type="spellStart"/>
+      <w:r>
+        <w:t>Jubb</w:t>
+      </w:r>
+      <w:proofErr w:type="spellEnd"/>
+      <w:r>
+        <w:t xml:space="preserve"> (politics).</w:t>
       </w:r>
       <w:r>
         <w:t xml:space="preserve"> Viva passed April 2021.</w:t>
@@ -1212,7 +1546,15 @@
         </w:numPr>
       </w:pPr>
       <w:r>
-        <w:t>Summer term 2021: on my book manuscript ‘unsharp choices’ and related material.</w:t>
+        <w:t xml:space="preserve">Summer term 2021: on my book manuscript ‘unsharp </w:t>
+      </w:r>
+      <w:proofErr w:type="gramStart"/>
+      <w:r>
+        <w:t>choices’</w:t>
+      </w:r>
+      <w:proofErr w:type="gramEnd"/>
+      <w:r>
+        <w:t xml:space="preserve"> and related material.</w:t>
       </w:r>
     </w:p>
     <w:p>
@@ -1224,12 +1566,12 @@
         </w:numPr>
       </w:pPr>
       <w:r>
+        <w:lastRenderedPageBreak/>
         <w:t>Spring 2016: Recent work on Incommensurability and Reasons.</w:t>
       </w:r>
     </w:p>
     <w:p>
       <w:r>
-        <w:lastRenderedPageBreak/>
         <w:t>Leader, Reading Researcher Development Programme session, ‘you and your supervisor’, 2022 and 2023 (scheduled).</w:t>
       </w:r>
     </w:p>
@@ -1250,7 +1592,39 @@
     </w:p>
     <w:p>
       <w:r>
-        <w:t>Supervisor for multiple MRes Essays and Dissertations per year since 2015. Topics include: Presentism and Truthmaker Theory, The Justification of War, Psychological Egoism, Moral Overridingness, Anarchism, Nudge, Sceptical Theism, the Problem of Evil.</w:t>
+        <w:t xml:space="preserve">Supervisor for multiple </w:t>
+      </w:r>
+      <w:proofErr w:type="spellStart"/>
+      <w:r>
+        <w:t>MRes</w:t>
+      </w:r>
+      <w:proofErr w:type="spellEnd"/>
+      <w:r>
+        <w:t xml:space="preserve"> Essays and Dissertations per year since 2015. Topics </w:t>
+      </w:r>
+      <w:proofErr w:type="gramStart"/>
+      <w:r>
+        <w:t>include:</w:t>
+      </w:r>
+      <w:proofErr w:type="gramEnd"/>
+      <w:r>
+        <w:t xml:space="preserve"> Presentism and </w:t>
+      </w:r>
+      <w:proofErr w:type="spellStart"/>
+      <w:r>
+        <w:t>Truthmaker</w:t>
+      </w:r>
+      <w:proofErr w:type="spellEnd"/>
+      <w:r>
+        <w:t xml:space="preserve"> Theory, The Justification of War, Psychological Egoism, Moral </w:t>
+      </w:r>
+      <w:proofErr w:type="spellStart"/>
+      <w:r>
+        <w:t>Overridingness</w:t>
+      </w:r>
+      <w:proofErr w:type="spellEnd"/>
+      <w:r>
+        <w:t>, Anarchism, Nudge, Sceptical Theism, the Problem of Evil.</w:t>
       </w:r>
     </w:p>
     <w:p>
@@ -1310,7 +1684,87 @@
           <w:i/>
           <w:iCs/>
         </w:rPr>
-        <w:t>Analysis, Australasian Journal of Philosophy, Economics and Philosophy, Erkenntnis, Ethical Theory and Moral Practice, Ethics, Journal of the American Philosophical Association, Journal of Ethics, Journal of Ethics &amp; Social Philosophy, Journal of Philosophy, Journal of Value Inquiry, Mind, Noûs, Pacific Philosophical Quarterly, Philosophical Quarterly, Review of Philosophy and Psychology, Routledge, Synthese, Theoria, Utilitas.</w:t>
+        <w:t xml:space="preserve">Analysis, Australasian Journal of Philosophy, Economics and Philosophy, </w:t>
+      </w:r>
+      <w:proofErr w:type="spellStart"/>
+      <w:r>
+        <w:rPr>
+          <w:i/>
+          <w:iCs/>
+        </w:rPr>
+        <w:t>Erkenntnis</w:t>
+      </w:r>
+      <w:proofErr w:type="spellEnd"/>
+      <w:r>
+        <w:rPr>
+          <w:i/>
+          <w:iCs/>
+        </w:rPr>
+        <w:t xml:space="preserve">, Ethical Theory and Moral Practice, Ethics, Journal of the American Philosophical Association, Journal of Ethics, Journal of Ethics &amp; Social Philosophy, Journal of Philosophy, Journal of Value Inquiry, Mind, </w:t>
+      </w:r>
+      <w:proofErr w:type="spellStart"/>
+      <w:r>
+        <w:rPr>
+          <w:i/>
+          <w:iCs/>
+        </w:rPr>
+        <w:t>Noûs</w:t>
+      </w:r>
+      <w:proofErr w:type="spellEnd"/>
+      <w:r>
+        <w:rPr>
+          <w:i/>
+          <w:iCs/>
+        </w:rPr>
+        <w:t xml:space="preserve">, Pacific Philosophical Quarterly, Philosophical Quarterly, Review of Philosophy and Psychology, Routledge, </w:t>
+      </w:r>
+      <w:proofErr w:type="spellStart"/>
+      <w:r>
+        <w:rPr>
+          <w:i/>
+          <w:iCs/>
+        </w:rPr>
+        <w:t>Synthese</w:t>
+      </w:r>
+      <w:proofErr w:type="spellEnd"/>
+      <w:r>
+        <w:rPr>
+          <w:i/>
+          <w:iCs/>
+        </w:rPr>
+        <w:t xml:space="preserve">, </w:t>
+      </w:r>
+      <w:proofErr w:type="spellStart"/>
+      <w:r>
+        <w:rPr>
+          <w:i/>
+          <w:iCs/>
+        </w:rPr>
+        <w:t>Theoria</w:t>
+      </w:r>
+      <w:proofErr w:type="spellEnd"/>
+      <w:r>
+        <w:rPr>
+          <w:i/>
+          <w:iCs/>
+        </w:rPr>
+        <w:t xml:space="preserve">, </w:t>
+      </w:r>
+      <w:proofErr w:type="spellStart"/>
+      <w:r>
+        <w:rPr>
+          <w:i/>
+          <w:iCs/>
+        </w:rPr>
+        <w:t>Utilitas</w:t>
+      </w:r>
+      <w:proofErr w:type="spellEnd"/>
+      <w:r>
+        <w:rPr>
+          <w:i/>
+          <w:iCs/>
+        </w:rPr>
+        <w:t>.</w:t>
       </w:r>
     </w:p>
     <w:p>
@@ -1329,9 +1783,14 @@
       </w:pPr>
       <w:bookmarkStart w:id="9" w:name="conferences-and-workshops-organised"/>
       <w:r>
-        <w:t>Conferences and workshops organised</w:t>
+        <w:t xml:space="preserve">Conferences and workshops </w:t>
+      </w:r>
+      <w:proofErr w:type="gramStart"/>
+      <w:r>
+        <w:t>organised</w:t>
       </w:r>
       <w:bookmarkEnd w:id="9"/>
+      <w:proofErr w:type="gramEnd"/>
     </w:p>
     <w:p>
       <w:r>
@@ -1352,7 +1811,15 @@
         <w:tab/>
       </w:r>
       <w:r>
-        <w:t>Southern Normativity Group annual Conference, Reading.</w:t>
+        <w:t xml:space="preserve">Southern Normativity Group </w:t>
+      </w:r>
+      <w:proofErr w:type="gramStart"/>
+      <w:r>
+        <w:t>annual</w:t>
+      </w:r>
+      <w:proofErr w:type="gramEnd"/>
+      <w:r>
+        <w:t xml:space="preserve"> Conference, Reading.</w:t>
       </w:r>
     </w:p>
     <w:p>
@@ -1449,7 +1916,33 @@
         <w:rPr>
           <w:rFonts w:cstheme="minorHAnsi"/>
         </w:rPr>
-        <w:t>Equalities Officer, British Society for Ethical Theory.</w:t>
+        <w:t>Equalities Officer</w:t>
+      </w:r>
+      <w:r>
+        <w:rPr>
+          <w:rFonts w:cstheme="minorHAnsi"/>
+        </w:rPr>
+        <w:t xml:space="preserve"> then ‘</w:t>
+      </w:r>
+      <w:proofErr w:type="spellStart"/>
+      <w:r>
+        <w:rPr>
+          <w:rFonts w:cstheme="minorHAnsi"/>
+        </w:rPr>
+        <w:t>Cybersmith</w:t>
+      </w:r>
+      <w:proofErr w:type="spellEnd"/>
+      <w:r>
+        <w:rPr>
+          <w:rFonts w:cstheme="minorHAnsi"/>
+        </w:rPr>
+        <w:t>’ (web)</w:t>
+      </w:r>
+      <w:r>
+        <w:rPr>
+          <w:rFonts w:cstheme="minorHAnsi"/>
+        </w:rPr>
+        <w:t>, British Society for Ethical Theory.</w:t>
       </w:r>
     </w:p>
     <w:p>
@@ -1580,7 +2073,15 @@
         <w:t xml:space="preserve"> </w:t>
       </w:r>
       <w:r>
-        <w:t>BSc Biovetinerary Sciences</w:t>
+        <w:t xml:space="preserve">BSc </w:t>
+      </w:r>
+      <w:proofErr w:type="spellStart"/>
+      <w:r>
+        <w:t>Biovetinerary</w:t>
+      </w:r>
+      <w:proofErr w:type="spellEnd"/>
+      <w:r>
+        <w:t xml:space="preserve"> Sciences</w:t>
       </w:r>
       <w:r>
         <w:t xml:space="preserve"> (</w:t>
@@ -1595,6 +2096,7 @@
         <w:t>MSc Climate</w:t>
       </w:r>
       <w:r>
+        <w:lastRenderedPageBreak/>
         <w:tab/>
       </w:r>
       <w:r>
@@ -1618,7 +2120,6 @@
         <w:pStyle w:val="Textbody"/>
       </w:pPr>
       <w:r>
-        <w:lastRenderedPageBreak/>
         <w:t>2019–2022</w:t>
       </w:r>
       <w:r>
@@ -1784,8 +2285,13 @@
       <w:r>
         <w:t xml:space="preserve">Numerous webinars for Ethical Reading, on </w:t>
       </w:r>
-      <w:r>
-        <w:t xml:space="preserve">e.g. </w:t>
+      <w:proofErr w:type="gramStart"/>
+      <w:r>
+        <w:t>e.g.</w:t>
+      </w:r>
+      <w:proofErr w:type="gramEnd"/>
+      <w:r>
+        <w:t xml:space="preserve"> </w:t>
       </w:r>
       <w:r>
         <w:t>moral luck and moral dilemmas.</w:t>
@@ -1796,7 +2302,15 @@
         <w:pStyle w:val="Textbody"/>
       </w:pPr>
       <w:r>
-        <w:t>Recorded ‘A’ Level revision videos for Massolit.</w:t>
+        <w:t xml:space="preserve">Recorded ‘A’ Level revision videos for </w:t>
+      </w:r>
+      <w:proofErr w:type="spellStart"/>
+      <w:r>
+        <w:t>Massolit</w:t>
+      </w:r>
+      <w:proofErr w:type="spellEnd"/>
+      <w:r>
+        <w:t>.</w:t>
       </w:r>
     </w:p>
     <w:p>
@@ -1976,7 +2490,15 @@
         <w:pStyle w:val="Textbody"/>
       </w:pPr>
       <w:r>
-        <w:t>Marie Skłodowska-Curie Individual Fellowship, ‘Austere Reasons.’ Held at the University of Reading, July 2017 to August 2018. Value: €114,015.30</w:t>
+        <w:t xml:space="preserve">Marie </w:t>
+      </w:r>
+      <w:proofErr w:type="spellStart"/>
+      <w:r>
+        <w:t>Skłodowska</w:t>
+      </w:r>
+      <w:proofErr w:type="spellEnd"/>
+      <w:r>
+        <w:t>-Curie Individual Fellowship, ‘Austere Reasons.’ Held at the University of Reading, July 2017 to August 2018. Value: €114,015.30</w:t>
       </w:r>
     </w:p>
     <w:p>
@@ -2088,6 +2610,7 @@
         <w:rPr>
           <w:rFonts w:cstheme="minorHAnsi"/>
         </w:rPr>
+        <w:lastRenderedPageBreak/>
         <w:t>‘Inefficacy and Democracy’:</w:t>
       </w:r>
     </w:p>
@@ -2100,7 +2623,6 @@
         </w:numPr>
       </w:pPr>
       <w:r>
-        <w:lastRenderedPageBreak/>
         <w:t>Debunking Inefficacy workshop, VU Amsterdam, December 2022.</w:t>
       </w:r>
     </w:p>
@@ -2113,7 +2635,23 @@
         </w:numPr>
       </w:pPr>
       <w:r>
-        <w:t>Value and Agent Relativity workshop at Grandhotel Giessbach, Switzerland, April 2022.</w:t>
+        <w:t xml:space="preserve">Value and Agent Relativity workshop at </w:t>
+      </w:r>
+      <w:proofErr w:type="spellStart"/>
+      <w:r>
+        <w:t>Grandhotel</w:t>
+      </w:r>
+      <w:proofErr w:type="spellEnd"/>
+      <w:r>
+        <w:t xml:space="preserve"> </w:t>
+      </w:r>
+      <w:proofErr w:type="spellStart"/>
+      <w:r>
+        <w:t>Giessbach</w:t>
+      </w:r>
+      <w:proofErr w:type="spellEnd"/>
+      <w:r>
+        <w:t>, Switzerland, April 2022.</w:t>
       </w:r>
     </w:p>
     <w:p>
@@ -2179,7 +2717,21 @@
         <w:rPr>
           <w:rFonts w:cstheme="minorHAnsi"/>
         </w:rPr>
-        <w:t>‘Kahane’s Wager’ at the Joint Session of the Aristotelian Society and the Mind Association. Summer 2021.</w:t>
+        <w:t>‘</w:t>
+      </w:r>
+      <w:proofErr w:type="spellStart"/>
+      <w:r>
+        <w:rPr>
+          <w:rFonts w:cstheme="minorHAnsi"/>
+        </w:rPr>
+        <w:t>Kahane’s</w:t>
+      </w:r>
+      <w:proofErr w:type="spellEnd"/>
+      <w:r>
+        <w:rPr>
+          <w:rFonts w:cstheme="minorHAnsi"/>
+        </w:rPr>
+        <w:t xml:space="preserve"> Wager’ at the Joint Session of the Aristotelian Society and the Mind Association. Summer 2021.</w:t>
       </w:r>
     </w:p>
     <w:p>
@@ -2217,7 +2769,15 @@
         </w:numPr>
       </w:pPr>
       <w:r>
-        <w:t>Incommensurability: Vagueness, Parity and other Non-Conventional Comparative Relations workshop in Stockholm. 2019.</w:t>
+        <w:t xml:space="preserve">Incommensurability: Vagueness, </w:t>
+      </w:r>
+      <w:proofErr w:type="gramStart"/>
+      <w:r>
+        <w:t>Parity</w:t>
+      </w:r>
+      <w:proofErr w:type="gramEnd"/>
+      <w:r>
+        <w:t xml:space="preserve"> and other Non-Conventional Comparative Relations workshop in Stockholm. 2019.</w:t>
       </w:r>
     </w:p>
     <w:p>
@@ -2267,7 +2827,15 @@
         </w:numPr>
       </w:pPr>
       <w:r>
-        <w:t>Humboldt-Universität zu Berlin Metaethics Colloquium. 2017.</w:t>
+        <w:t xml:space="preserve">Humboldt-Universität </w:t>
+      </w:r>
+      <w:proofErr w:type="spellStart"/>
+      <w:r>
+        <w:t>zu</w:t>
+      </w:r>
+      <w:proofErr w:type="spellEnd"/>
+      <w:r>
+        <w:t xml:space="preserve"> Berlin Metaethics Colloquium. 2017.</w:t>
       </w:r>
     </w:p>
     <w:p>
@@ -2343,7 +2911,21 @@
         <w:rPr>
           <w:rFonts w:cstheme="minorHAnsi"/>
         </w:rPr>
-        <w:t>‘Ought implies Can implies Moral Rationalism’:</w:t>
+        <w:t xml:space="preserve">‘Ought </w:t>
+      </w:r>
+      <w:proofErr w:type="gramStart"/>
+      <w:r>
+        <w:rPr>
+          <w:rFonts w:cstheme="minorHAnsi"/>
+        </w:rPr>
+        <w:t>implies</w:t>
+      </w:r>
+      <w:proofErr w:type="gramEnd"/>
+      <w:r>
+        <w:rPr>
+          <w:rFonts w:cstheme="minorHAnsi"/>
+        </w:rPr>
+        <w:t xml:space="preserve"> Can implies Moral Rationalism’:</w:t>
       </w:r>
     </w:p>
     <w:p>
@@ -2447,7 +3029,21 @@
         <w:rPr>
           <w:rFonts w:cstheme="minorHAnsi"/>
         </w:rPr>
-        <w:t>‘A Satisficing Response to Gratuitous Harm’ at the Rocky Mountain Ethics Congress (RoME). University of Colorado, Boulder. August 2015.</w:t>
+        <w:t>‘A Satisficing Response to Gratuitous Harm’ at the Rocky Mountain Ethics Congress (</w:t>
+      </w:r>
+      <w:proofErr w:type="spellStart"/>
+      <w:r>
+        <w:rPr>
+          <w:rFonts w:cstheme="minorHAnsi"/>
+        </w:rPr>
+        <w:t>RoME</w:t>
+      </w:r>
+      <w:proofErr w:type="spellEnd"/>
+      <w:r>
+        <w:rPr>
+          <w:rFonts w:cstheme="minorHAnsi"/>
+        </w:rPr>
+        <w:t>). University of Colorado, Boulder. August 2015.</w:t>
       </w:r>
     </w:p>
     <w:p>
@@ -2461,7 +3057,21 @@
         <w:rPr>
           <w:rFonts w:cstheme="minorHAnsi"/>
         </w:rPr>
-        <w:t>‘Satisficing, Arbitrariness, and Indeterminacy’ at the Rocky Mountain Ethics Congress (RoME). University of Colorado, Boulder. August 2013. Commenter: Preston Werner.</w:t>
+        <w:t>‘Satisficing, Arbitrariness, and Indeterminacy’ at the Rocky Mountain Ethics Congress (</w:t>
+      </w:r>
+      <w:proofErr w:type="spellStart"/>
+      <w:r>
+        <w:rPr>
+          <w:rFonts w:cstheme="minorHAnsi"/>
+        </w:rPr>
+        <w:t>RoME</w:t>
+      </w:r>
+      <w:proofErr w:type="spellEnd"/>
+      <w:r>
+        <w:rPr>
+          <w:rFonts w:cstheme="minorHAnsi"/>
+        </w:rPr>
+        <w:t>). University of Colorado, Boulder. August 2013. Commenter: Preston Werner.</w:t>
       </w:r>
     </w:p>
     <w:p>
@@ -2475,7 +3085,21 @@
         <w:rPr>
           <w:rFonts w:cstheme="minorHAnsi"/>
         </w:rPr>
-        <w:t>‘Tenenbaum and Raffaman on Vague Projects, the Self-Torturer, and the Sorites’ at University of York. October 2014.</w:t>
+        <w:t xml:space="preserve">‘Tenenbaum and </w:t>
+      </w:r>
+      <w:proofErr w:type="spellStart"/>
+      <w:r>
+        <w:rPr>
+          <w:rFonts w:cstheme="minorHAnsi"/>
+        </w:rPr>
+        <w:t>Raffaman</w:t>
+      </w:r>
+      <w:proofErr w:type="spellEnd"/>
+      <w:r>
+        <w:rPr>
+          <w:rFonts w:cstheme="minorHAnsi"/>
+        </w:rPr>
+        <w:t xml:space="preserve"> on Vague Projects, the Self-Torturer, and the Sorites’ at University of York. October 2014.</w:t>
       </w:r>
     </w:p>
     <w:p>
@@ -2501,7 +3125,19 @@
         </w:numPr>
       </w:pPr>
       <w:r>
-        <w:t>Harvard-MIT Graduate Conference. Cambridge, MA. April 2013. Commenter: Ryan Doody. (This conference was canceled due to the Boston bombings.)</w:t>
+        <w:t xml:space="preserve">Harvard-MIT Graduate Conference. Cambridge, MA. April 2013. Commenter: Ryan Doody. </w:t>
+      </w:r>
+      <w:r>
+        <w:lastRenderedPageBreak/>
+        <w:t xml:space="preserve">(This conference was </w:t>
+      </w:r>
+      <w:proofErr w:type="spellStart"/>
+      <w:r>
+        <w:t>canceled</w:t>
+      </w:r>
+      <w:proofErr w:type="spellEnd"/>
+      <w:r>
+        <w:t xml:space="preserve"> due to the Boston bombings.)</w:t>
       </w:r>
     </w:p>
     <w:p>
@@ -2513,7 +3149,6 @@
         </w:numPr>
       </w:pPr>
       <w:r>
-        <w:lastRenderedPageBreak/>
         <w:t>North Carolina Philosophical Society. East Carolina University. February 2013.</w:t>
       </w:r>
     </w:p>
@@ -2528,7 +3163,21 @@
         <w:rPr>
           <w:rFonts w:cstheme="minorHAnsi"/>
         </w:rPr>
-        <w:t>‘Incommensurability as Comparative Borderlineness’:</w:t>
+        <w:t xml:space="preserve">‘Incommensurability as Comparative </w:t>
+      </w:r>
+      <w:proofErr w:type="spellStart"/>
+      <w:r>
+        <w:rPr>
+          <w:rFonts w:cstheme="minorHAnsi"/>
+        </w:rPr>
+        <w:t>Borderlineness</w:t>
+      </w:r>
+      <w:proofErr w:type="spellEnd"/>
+      <w:r>
+        <w:rPr>
+          <w:rFonts w:cstheme="minorHAnsi"/>
+        </w:rPr>
+        <w:t>’:</w:t>
       </w:r>
     </w:p>
     <w:p>

</xml_diff>

<commit_message>
brief update to cv forthcoming
</commit_message>
<xml_diff>
--- a/cv/cv.docx
+++ b/cv/cv.docx
@@ -171,20 +171,24 @@
           <w:rFonts w:cstheme="minorHAnsi"/>
         </w:rPr>
       </w:pPr>
-      <w:r>
-        <w:rPr>
-          <w:rFonts w:cstheme="minorHAnsi"/>
-        </w:rPr>
-        <w:t>Forthcoming</w:t>
-      </w:r>
-    </w:p>
-    <w:p>
-      <w:pPr>
-        <w:pStyle w:val="ListParagraph"/>
-        <w:numPr>
-          <w:ilvl w:val="0"/>
-          <w:numId w:val="46"/>
-        </w:numPr>
+      <w:bookmarkStart w:id="2" w:name="journal-articles-and-book-chapters"/>
+      <w:r>
+        <w:rPr>
+          <w:rFonts w:cstheme="minorHAnsi"/>
+        </w:rPr>
+        <w:t>J</w:t>
+      </w:r>
+      <w:r>
+        <w:rPr>
+          <w:rFonts w:cstheme="minorHAnsi"/>
+        </w:rPr>
+        <w:t>ournal articles and book chapters</w:t>
+      </w:r>
+      <w:bookmarkEnd w:id="2"/>
+    </w:p>
+    <w:p>
+      <w:pPr>
+        <w:ind w:left="709" w:hanging="709"/>
       </w:pPr>
       <w:r>
         <w:t xml:space="preserve">(Forthcoming) A paper on healthcare marketisation and the introduction of risk into the doctor patient relationship. Promised to a </w:t>
@@ -202,14 +206,19 @@
     </w:p>
     <w:p>
       <w:pPr>
-        <w:pStyle w:val="ListParagraph"/>
-        <w:numPr>
-          <w:ilvl w:val="0"/>
-          <w:numId w:val="46"/>
-        </w:numPr>
-      </w:pPr>
-      <w:r>
-        <w:t xml:space="preserve">(Forthcoming) A paper on group responses to climate change given indeterminacy. Promised to an </w:t>
+        <w:ind w:left="709" w:hanging="709"/>
+      </w:pPr>
+      <w:r>
+        <w:t xml:space="preserve">(Forthcoming) </w:t>
+      </w:r>
+      <w:r>
+        <w:t>A defence of carbon offsetting against</w:t>
+      </w:r>
+      <w:r>
+        <w:t xml:space="preserve"> criticisms that it is unjust</w:t>
+      </w:r>
+      <w:r>
+        <w:t xml:space="preserve">. Promised to an </w:t>
       </w:r>
       <w:r>
         <w:rPr>
@@ -219,38 +228,11 @@
         <w:t>Erasmus Journal for Philosophy and Economics</w:t>
       </w:r>
       <w:r>
-        <w:t xml:space="preserve"> special issue on intra- and interpersonal dilemmas in ethics and rational choice.</w:t>
-      </w:r>
-    </w:p>
-    <w:p>
-      <w:pPr>
-        <w:pStyle w:val="Heading2"/>
-        <w:rPr>
-          <w:rFonts w:cstheme="minorHAnsi"/>
-        </w:rPr>
-      </w:pPr>
-      <w:r>
-        <w:rPr>
-          <w:rFonts w:cstheme="minorHAnsi"/>
-        </w:rPr>
-        <w:t>Published j</w:t>
-      </w:r>
-      <w:bookmarkStart w:id="2" w:name="journal-articles-and-book-chapters"/>
-      <w:r>
-        <w:rPr>
-          <w:rFonts w:cstheme="minorHAnsi"/>
-        </w:rPr>
-        <w:t xml:space="preserve">ournal articles and book </w:t>
-      </w:r>
-      <w:proofErr w:type="gramStart"/>
-      <w:r>
-        <w:rPr>
-          <w:rFonts w:cstheme="minorHAnsi"/>
-        </w:rPr>
-        <w:t>chapters</w:t>
-      </w:r>
-      <w:bookmarkEnd w:id="2"/>
-      <w:proofErr w:type="gramEnd"/>
+        <w:t xml:space="preserve"> special issue</w:t>
+      </w:r>
+      <w:r>
+        <w:t>.</w:t>
+      </w:r>
     </w:p>
     <w:p>
       <w:pPr>
@@ -397,21 +379,7 @@
         <w:rPr>
           <w:rFonts w:cstheme="minorHAnsi"/>
         </w:rPr>
-        <w:t xml:space="preserve"> vol. 16, no. 3 (2019). doi:10.26556/</w:t>
-      </w:r>
-      <w:proofErr w:type="gramStart"/>
-      <w:r>
-        <w:rPr>
-          <w:rFonts w:cstheme="minorHAnsi"/>
-        </w:rPr>
-        <w:t>jesp.v</w:t>
-      </w:r>
-      <w:proofErr w:type="gramEnd"/>
-      <w:r>
-        <w:rPr>
-          <w:rFonts w:cstheme="minorHAnsi"/>
-        </w:rPr>
-        <w:t>16i3.508</w:t>
+        <w:t xml:space="preserve"> vol. 16, no. 3 (2019). doi:10.26556/jesp.v16i3.508</w:t>
       </w:r>
     </w:p>
     <w:p>
@@ -437,21 +405,7 @@
         <w:rPr>
           <w:rFonts w:cstheme="minorHAnsi"/>
         </w:rPr>
-        <w:t xml:space="preserve">‘Incommensurability as Vagueness: </w:t>
-      </w:r>
-      <w:proofErr w:type="gramStart"/>
-      <w:r>
-        <w:rPr>
-          <w:rFonts w:cstheme="minorHAnsi"/>
-        </w:rPr>
-        <w:t>a</w:t>
-      </w:r>
-      <w:proofErr w:type="gramEnd"/>
-      <w:r>
-        <w:rPr>
-          <w:rFonts w:cstheme="minorHAnsi"/>
-        </w:rPr>
-        <w:t xml:space="preserve"> Burden-Shifting Argument’, </w:t>
+        <w:t xml:space="preserve">‘Incommensurability as Vagueness: a Burden-Shifting Argument’, </w:t>
       </w:r>
       <w:proofErr w:type="spellStart"/>
       <w:r>
@@ -773,7 +727,6 @@
         <w:rPr>
           <w:rFonts w:cstheme="minorHAnsi"/>
         </w:rPr>
-        <w:lastRenderedPageBreak/>
         <w:t>2018</w:t>
       </w:r>
       <w:r>
@@ -788,29 +741,74 @@
         </w:rPr>
         <w:t xml:space="preserve">Review of David Sobel’s </w:t>
       </w:r>
-      <w:proofErr w:type="gramStart"/>
       <w:r>
         <w:rPr>
           <w:rFonts w:cstheme="minorHAnsi"/>
           <w:i/>
           <w:iCs/>
         </w:rPr>
-        <w:t>From</w:t>
-      </w:r>
-      <w:proofErr w:type="gramEnd"/>
+        <w:t>From Valuing to Value</w:t>
+      </w:r>
+      <w:r>
+        <w:rPr>
+          <w:rFonts w:cstheme="minorHAnsi"/>
+        </w:rPr>
+        <w:t xml:space="preserve">, </w:t>
+      </w:r>
       <w:r>
         <w:rPr>
           <w:rFonts w:cstheme="minorHAnsi"/>
           <w:i/>
           <w:iCs/>
         </w:rPr>
-        <w:t xml:space="preserve"> Valuing to Value</w:t>
-      </w:r>
-      <w:r>
-        <w:rPr>
-          <w:rFonts w:cstheme="minorHAnsi"/>
-        </w:rPr>
-        <w:t xml:space="preserve">, </w:t>
+        <w:t>Analysis</w:t>
+      </w:r>
+      <w:r>
+        <w:rPr>
+          <w:rFonts w:cstheme="minorHAnsi"/>
+        </w:rPr>
+        <w:t>, Volume 78, Issue 3, pp. 583-586. doi:10.1093/</w:t>
+      </w:r>
+      <w:proofErr w:type="spellStart"/>
+      <w:r>
+        <w:rPr>
+          <w:rFonts w:cstheme="minorHAnsi"/>
+        </w:rPr>
+        <w:t>analys</w:t>
+      </w:r>
+      <w:proofErr w:type="spellEnd"/>
+      <w:r>
+        <w:rPr>
+          <w:rFonts w:cstheme="minorHAnsi"/>
+        </w:rPr>
+        <w:t>/any045.</w:t>
+      </w:r>
+    </w:p>
+    <w:p>
+      <w:pPr>
+        <w:pStyle w:val="Textbody"/>
+        <w:rPr>
+          <w:rFonts w:cstheme="minorHAnsi"/>
+        </w:rPr>
+      </w:pPr>
+      <w:r>
+        <w:rPr>
+          <w:rFonts w:cstheme="minorHAnsi"/>
+        </w:rPr>
+        <w:lastRenderedPageBreak/>
+        <w:t>2016</w:t>
+      </w:r>
+      <w:r>
+        <w:rPr>
+          <w:rFonts w:cstheme="minorHAnsi"/>
+        </w:rPr>
+        <w:tab/>
+      </w:r>
+      <w:r>
+        <w:rPr>
+          <w:rFonts w:cstheme="minorHAnsi"/>
+        </w:rPr>
+        <w:t xml:space="preserve">Edited special edition of </w:t>
       </w:r>
       <w:r>
         <w:rPr>
@@ -818,60 +816,6 @@
           <w:i/>
           <w:iCs/>
         </w:rPr>
-        <w:t>Analysis</w:t>
-      </w:r>
-      <w:r>
-        <w:rPr>
-          <w:rFonts w:cstheme="minorHAnsi"/>
-        </w:rPr>
-        <w:t>, Volume 78, Issue 3, pp. 583-586. doi:10.1093/</w:t>
-      </w:r>
-      <w:proofErr w:type="spellStart"/>
-      <w:r>
-        <w:rPr>
-          <w:rFonts w:cstheme="minorHAnsi"/>
-        </w:rPr>
-        <w:t>analys</w:t>
-      </w:r>
-      <w:proofErr w:type="spellEnd"/>
-      <w:r>
-        <w:rPr>
-          <w:rFonts w:cstheme="minorHAnsi"/>
-        </w:rPr>
-        <w:t>/any045.</w:t>
-      </w:r>
-    </w:p>
-    <w:p>
-      <w:pPr>
-        <w:pStyle w:val="Textbody"/>
-        <w:rPr>
-          <w:rFonts w:cstheme="minorHAnsi"/>
-        </w:rPr>
-      </w:pPr>
-      <w:r>
-        <w:rPr>
-          <w:rFonts w:cstheme="minorHAnsi"/>
-        </w:rPr>
-        <w:t>2016</w:t>
-      </w:r>
-      <w:r>
-        <w:rPr>
-          <w:rFonts w:cstheme="minorHAnsi"/>
-        </w:rPr>
-        <w:tab/>
-      </w:r>
-      <w:r>
-        <w:rPr>
-          <w:rFonts w:cstheme="minorHAnsi"/>
-        </w:rPr>
-        <w:t xml:space="preserve">Edited special edition of </w:t>
-      </w:r>
-      <w:r>
-        <w:rPr>
-          <w:rFonts w:cstheme="minorHAnsi"/>
-          <w:i/>
-          <w:iCs/>
-        </w:rPr>
         <w:t>Ratio</w:t>
       </w:r>
       <w:r>
@@ -926,43 +870,93 @@
           <w:b/>
           <w:bCs/>
         </w:rPr>
-        <w:t>Intermediate (</w:t>
-      </w:r>
-      <w:proofErr w:type="gramStart"/>
+        <w:t>Intermediate (second-year) moral philosophy.</w:t>
+      </w:r>
+      <w:r>
+        <w:rPr>
+          <w:rFonts w:cstheme="minorHAnsi"/>
+        </w:rPr>
+        <w:t xml:space="preserve"> Spring </w:t>
+      </w:r>
+      <w:r>
+        <w:rPr>
+          <w:rFonts w:cstheme="minorHAnsi"/>
+        </w:rPr>
+        <w:t xml:space="preserve">2024, </w:t>
+      </w:r>
+      <w:r>
+        <w:rPr>
+          <w:rFonts w:cstheme="minorHAnsi"/>
+        </w:rPr>
+        <w:t>2022, 2021, 2020, 2019; Autumn 2015, 2014.</w:t>
+      </w:r>
+    </w:p>
+    <w:p>
+      <w:pPr>
+        <w:pStyle w:val="Textbody"/>
+        <w:rPr>
+          <w:rFonts w:cstheme="minorHAnsi"/>
+        </w:rPr>
+      </w:pPr>
       <w:r>
         <w:rPr>
           <w:rFonts w:cstheme="minorHAnsi"/>
           <w:b/>
           <w:bCs/>
         </w:rPr>
-        <w:t>second-year</w:t>
-      </w:r>
-      <w:proofErr w:type="gramEnd"/>
+        <w:t>Introductory (first-year) ethics.</w:t>
+      </w:r>
+      <w:r>
+        <w:rPr>
+          <w:rFonts w:cstheme="minorHAnsi"/>
+        </w:rPr>
+        <w:t xml:space="preserve"> </w:t>
+      </w:r>
+      <w:r>
+        <w:rPr>
+          <w:rFonts w:cstheme="minorHAnsi"/>
+        </w:rPr>
+        <w:t xml:space="preserve">Autumn 2023, </w:t>
+      </w:r>
+      <w:r>
+        <w:rPr>
+          <w:rFonts w:cstheme="minorHAnsi"/>
+        </w:rPr>
+        <w:t>Spring 2021, 2020, 2019, 2016, 2015. Chapel Hill: Spring 2010.</w:t>
+      </w:r>
+    </w:p>
+    <w:p>
+      <w:pPr>
+        <w:pStyle w:val="Textbody"/>
+        <w:rPr>
+          <w:rFonts w:cstheme="minorHAnsi"/>
+        </w:rPr>
+      </w:pPr>
       <w:r>
         <w:rPr>
           <w:rFonts w:cstheme="minorHAnsi"/>
           <w:b/>
           <w:bCs/>
         </w:rPr>
-        <w:t>) moral philosophy.</w:t>
-      </w:r>
-      <w:r>
-        <w:rPr>
-          <w:rFonts w:cstheme="minorHAnsi"/>
-        </w:rPr>
-        <w:t xml:space="preserve"> Spring </w:t>
-      </w:r>
-      <w:r>
-        <w:rPr>
-          <w:rFonts w:cstheme="minorHAnsi"/>
-        </w:rPr>
-        <w:t xml:space="preserve">2024, </w:t>
-      </w:r>
-      <w:r>
-        <w:rPr>
-          <w:rFonts w:cstheme="minorHAnsi"/>
-        </w:rPr>
-        <w:t>2022, 2021, 2020, 2019; Autumn 2015, 2014.</w:t>
+        <w:t>Third-year advanced ethics.</w:t>
+      </w:r>
+      <w:r>
+        <w:rPr>
+          <w:rFonts w:cstheme="minorHAnsi"/>
+        </w:rPr>
+        <w:t xml:space="preserve"> </w:t>
+      </w:r>
+      <w:r>
+        <w:rPr>
+          <w:rFonts w:cstheme="minorHAnsi"/>
+        </w:rPr>
+        <w:t xml:space="preserve">Spring 2024, </w:t>
+      </w:r>
+      <w:r>
+        <w:rPr>
+          <w:rFonts w:cstheme="minorHAnsi"/>
+        </w:rPr>
+        <w:t>Autumn 2018 (with Philip Stratton-Lake).</w:t>
       </w:r>
     </w:p>
     <w:p>
@@ -978,43 +972,71 @@
           <w:b/>
           <w:bCs/>
         </w:rPr>
-        <w:t>Introductory (</w:t>
-      </w:r>
-      <w:proofErr w:type="gramStart"/>
+        <w:t xml:space="preserve">Logic (up to predicate calculus). </w:t>
+      </w:r>
+      <w:r>
+        <w:rPr>
+          <w:rFonts w:cstheme="minorHAnsi"/>
+        </w:rPr>
+        <w:t xml:space="preserve">Summer 2017, Spring 2015. Chapel Hill: Fall 2013, and as Teaching Assistant for Thomas </w:t>
+      </w:r>
+      <w:proofErr w:type="spellStart"/>
+      <w:r>
+        <w:rPr>
+          <w:rFonts w:cstheme="minorHAnsi"/>
+        </w:rPr>
+        <w:t>Hofweber</w:t>
+      </w:r>
+      <w:proofErr w:type="spellEnd"/>
+      <w:r>
+        <w:rPr>
+          <w:rFonts w:cstheme="minorHAnsi"/>
+        </w:rPr>
+        <w:t xml:space="preserve"> in Spring 2013.</w:t>
+      </w:r>
+    </w:p>
+    <w:p>
+      <w:pPr>
+        <w:pStyle w:val="Textbody"/>
+        <w:rPr>
+          <w:rFonts w:cstheme="minorHAnsi"/>
+        </w:rPr>
+      </w:pPr>
       <w:r>
         <w:rPr>
           <w:rFonts w:cstheme="minorHAnsi"/>
           <w:b/>
           <w:bCs/>
         </w:rPr>
-        <w:t>first-year</w:t>
-      </w:r>
-      <w:proofErr w:type="gramEnd"/>
+        <w:t>Epistemology.</w:t>
+      </w:r>
+      <w:r>
+        <w:rPr>
+          <w:rFonts w:cstheme="minorHAnsi"/>
+        </w:rPr>
+        <w:t xml:space="preserve"> Autumn 2015 (justification half only).</w:t>
+      </w:r>
+    </w:p>
+    <w:p>
+      <w:pPr>
+        <w:pStyle w:val="Textbody"/>
+        <w:rPr>
+          <w:rFonts w:cstheme="minorHAnsi"/>
+        </w:rPr>
+      </w:pPr>
       <w:r>
         <w:rPr>
           <w:rFonts w:cstheme="minorHAnsi"/>
           <w:b/>
           <w:bCs/>
         </w:rPr>
-        <w:t>) ethics.</w:t>
-      </w:r>
-      <w:r>
-        <w:rPr>
-          <w:rFonts w:cstheme="minorHAnsi"/>
-        </w:rPr>
-        <w:t xml:space="preserve"> </w:t>
-      </w:r>
-      <w:r>
-        <w:rPr>
-          <w:rFonts w:cstheme="minorHAnsi"/>
-        </w:rPr>
-        <w:t xml:space="preserve">Autumn 2023, </w:t>
-      </w:r>
-      <w:r>
-        <w:rPr>
-          <w:rFonts w:cstheme="minorHAnsi"/>
-        </w:rPr>
-        <w:t>Spring 2021, 2020, 2019, 2016, 2015. Chapel Hill: Spring 2010.</w:t>
+        <w:t>Introduction to Philosophy (online)</w:t>
+      </w:r>
+      <w:r>
+        <w:rPr>
+          <w:rFonts w:cstheme="minorHAnsi"/>
+        </w:rPr>
+        <w:t xml:space="preserve"> at Chapel Hill: Summer 2014.</w:t>
       </w:r>
     </w:p>
     <w:p>
@@ -1030,25 +1052,13 @@
           <w:b/>
           <w:bCs/>
         </w:rPr>
-        <w:t>Third-year advanced ethics.</w:t>
-      </w:r>
-      <w:r>
-        <w:rPr>
-          <w:rFonts w:cstheme="minorHAnsi"/>
-        </w:rPr>
-        <w:t xml:space="preserve"> </w:t>
-      </w:r>
-      <w:r>
-        <w:rPr>
-          <w:rFonts w:cstheme="minorHAnsi"/>
-        </w:rPr>
-        <w:t xml:space="preserve">Spring 2024, </w:t>
-      </w:r>
-      <w:r>
-        <w:rPr>
-          <w:rFonts w:cstheme="minorHAnsi"/>
-        </w:rPr>
-        <w:t>Autumn 2018 (with Philip Stratton-Lake).</w:t>
+        <w:t>Introduction to metaphysics</w:t>
+      </w:r>
+      <w:r>
+        <w:rPr>
+          <w:rFonts w:cstheme="minorHAnsi"/>
+        </w:rPr>
+        <w:t xml:space="preserve"> at Chapel Hill: Summer 2012.</w:t>
       </w:r>
     </w:p>
     <w:p>
@@ -1064,27 +1074,13 @@
           <w:b/>
           <w:bCs/>
         </w:rPr>
-        <w:t xml:space="preserve">Logic (up to predicate calculus). </w:t>
-      </w:r>
-      <w:r>
-        <w:rPr>
-          <w:rFonts w:cstheme="minorHAnsi"/>
-        </w:rPr>
-        <w:t xml:space="preserve">Summer 2017, Spring 2015. Chapel Hill: Fall 2013, and as Teaching Assistant for Thomas </w:t>
-      </w:r>
-      <w:proofErr w:type="spellStart"/>
-      <w:r>
-        <w:rPr>
-          <w:rFonts w:cstheme="minorHAnsi"/>
-        </w:rPr>
-        <w:t>Hofweber</w:t>
-      </w:r>
-      <w:proofErr w:type="spellEnd"/>
-      <w:r>
-        <w:rPr>
-          <w:rFonts w:cstheme="minorHAnsi"/>
-        </w:rPr>
-        <w:t xml:space="preserve"> in Spring 2013.</w:t>
+        <w:t xml:space="preserve">A literary introduction to philosophy </w:t>
+      </w:r>
+      <w:r>
+        <w:rPr>
+          <w:rFonts w:cstheme="minorHAnsi"/>
+        </w:rPr>
+        <w:t>at Chapel Hill: Summer 2011, 2009. Also as Teaching Assistant for C.D.C. Reeve in Fall 2008.</w:t>
       </w:r>
     </w:p>
     <w:p>
@@ -1100,13 +1096,13 @@
           <w:b/>
           <w:bCs/>
         </w:rPr>
-        <w:t>Epistemology.</w:t>
-      </w:r>
-      <w:r>
-        <w:rPr>
-          <w:rFonts w:cstheme="minorHAnsi"/>
-        </w:rPr>
-        <w:t xml:space="preserve"> Autumn 2015 (justification half only).</w:t>
+        <w:t>Introduction to Bioethics (online)</w:t>
+      </w:r>
+      <w:r>
+        <w:rPr>
+          <w:rFonts w:cstheme="minorHAnsi"/>
+        </w:rPr>
+        <w:t xml:space="preserve"> at Chapel Hill: Summer 2010.</w:t>
       </w:r>
     </w:p>
     <w:p>
@@ -1122,35 +1118,61 @@
           <w:b/>
           <w:bCs/>
         </w:rPr>
-        <w:t>Introduction to Philosophy (online)</w:t>
-      </w:r>
-      <w:r>
-        <w:rPr>
-          <w:rFonts w:cstheme="minorHAnsi"/>
-        </w:rPr>
-        <w:t xml:space="preserve"> at Chapel Hill: Summer 2014.</w:t>
-      </w:r>
-    </w:p>
-    <w:p>
-      <w:pPr>
-        <w:pStyle w:val="Textbody"/>
-        <w:rPr>
-          <w:rFonts w:cstheme="minorHAnsi"/>
-        </w:rPr>
-      </w:pPr>
+        <w:t>Philosophy of Science</w:t>
+      </w:r>
+      <w:r>
+        <w:rPr>
+          <w:rFonts w:cstheme="minorHAnsi"/>
+        </w:rPr>
+        <w:t xml:space="preserve"> at Chapel Hill: Teaching Assistant for Marc Lange. Spring 2009.</w:t>
+      </w:r>
+    </w:p>
+    <w:p>
+      <w:pPr>
+        <w:pStyle w:val="Firstparagraph"/>
+        <w:rPr>
+          <w:rFonts w:cstheme="minorHAnsi"/>
+        </w:rPr>
+      </w:pPr>
+      <w:bookmarkStart w:id="5" w:name="undergraduate-supervision"/>
+      <w:bookmarkEnd w:id="5"/>
       <w:r>
         <w:rPr>
           <w:rFonts w:cstheme="minorHAnsi"/>
           <w:b/>
           <w:bCs/>
         </w:rPr>
-        <w:t>Introduction to metaphysics</w:t>
-      </w:r>
-      <w:r>
-        <w:rPr>
-          <w:rFonts w:cstheme="minorHAnsi"/>
-        </w:rPr>
-        <w:t xml:space="preserve"> at Chapel Hill: Summer 2012.</w:t>
+        <w:t>Supervised BA dissertations</w:t>
+      </w:r>
+      <w:r>
+        <w:rPr>
+          <w:rFonts w:cstheme="minorHAnsi"/>
+        </w:rPr>
+        <w:t xml:space="preserve"> and </w:t>
+      </w:r>
+      <w:r>
+        <w:rPr>
+          <w:rFonts w:cstheme="minorHAnsi"/>
+        </w:rPr>
+        <w:t>‘m</w:t>
+      </w:r>
+      <w:r>
+        <w:rPr>
+          <w:rFonts w:cstheme="minorHAnsi"/>
+        </w:rPr>
+        <w:t>ini-dissertations</w:t>
+      </w:r>
+      <w:r>
+        <w:rPr>
+          <w:rFonts w:cstheme="minorHAnsi"/>
+        </w:rPr>
+        <w:t>’</w:t>
+      </w:r>
+      <w:r>
+        <w:rPr>
+          <w:rFonts w:cstheme="minorHAnsi"/>
+        </w:rPr>
+        <w:t xml:space="preserve"> each year since 2014.</w:t>
       </w:r>
     </w:p>
     <w:p>
@@ -1166,163 +1188,13 @@
           <w:b/>
           <w:bCs/>
         </w:rPr>
-        <w:t xml:space="preserve">A literary introduction to philosophy </w:t>
-      </w:r>
-      <w:r>
-        <w:rPr>
-          <w:rFonts w:cstheme="minorHAnsi"/>
-        </w:rPr>
-        <w:t xml:space="preserve">at Chapel Hill: Summer 2011, 2009. </w:t>
-      </w:r>
-      <w:proofErr w:type="gramStart"/>
-      <w:r>
-        <w:rPr>
-          <w:rFonts w:cstheme="minorHAnsi"/>
-        </w:rPr>
-        <w:t>Also</w:t>
-      </w:r>
-      <w:proofErr w:type="gramEnd"/>
-      <w:r>
-        <w:rPr>
-          <w:rFonts w:cstheme="minorHAnsi"/>
-        </w:rPr>
-        <w:t xml:space="preserve"> as Teaching Assistant for C.D.C. Reeve in Fall 2008.</w:t>
-      </w:r>
-    </w:p>
-    <w:p>
-      <w:pPr>
-        <w:pStyle w:val="Textbody"/>
-        <w:rPr>
-          <w:rFonts w:cstheme="minorHAnsi"/>
-        </w:rPr>
-      </w:pPr>
-      <w:r>
-        <w:rPr>
-          <w:rFonts w:cstheme="minorHAnsi"/>
-          <w:b/>
-          <w:bCs/>
-        </w:rPr>
-        <w:t>Introduction to Bioethics (online)</w:t>
-      </w:r>
-      <w:r>
-        <w:rPr>
-          <w:rFonts w:cstheme="minorHAnsi"/>
-        </w:rPr>
-        <w:t xml:space="preserve"> at Chapel Hill: Summer 2010.</w:t>
-      </w:r>
-    </w:p>
-    <w:p>
-      <w:pPr>
-        <w:pStyle w:val="Textbody"/>
-        <w:rPr>
-          <w:rFonts w:cstheme="minorHAnsi"/>
-        </w:rPr>
-      </w:pPr>
-      <w:r>
-        <w:rPr>
-          <w:rFonts w:cstheme="minorHAnsi"/>
-          <w:b/>
-          <w:bCs/>
-        </w:rPr>
-        <w:t>Philosophy of Science</w:t>
-      </w:r>
-      <w:r>
-        <w:rPr>
-          <w:rFonts w:cstheme="minorHAnsi"/>
-        </w:rPr>
-        <w:t xml:space="preserve"> at Chapel Hill: Teaching Assistant for Marc Lange. Spring 2009.</w:t>
-      </w:r>
-    </w:p>
-    <w:p>
-      <w:pPr>
-        <w:pStyle w:val="Firstparagraph"/>
-        <w:rPr>
-          <w:rFonts w:cstheme="minorHAnsi"/>
-        </w:rPr>
-      </w:pPr>
-      <w:bookmarkStart w:id="5" w:name="undergraduate-supervision"/>
-      <w:bookmarkEnd w:id="5"/>
-      <w:r>
-        <w:rPr>
-          <w:rFonts w:cstheme="minorHAnsi"/>
-          <w:b/>
-          <w:bCs/>
-        </w:rPr>
-        <w:t>Supervised BA dissertations</w:t>
-      </w:r>
-      <w:r>
-        <w:rPr>
-          <w:rFonts w:cstheme="minorHAnsi"/>
-        </w:rPr>
-        <w:t xml:space="preserve"> and </w:t>
-      </w:r>
-      <w:r>
-        <w:rPr>
-          <w:rFonts w:cstheme="minorHAnsi"/>
-        </w:rPr>
-        <w:t>‘</w:t>
-      </w:r>
-      <w:proofErr w:type="gramStart"/>
-      <w:r>
-        <w:rPr>
-          <w:rFonts w:cstheme="minorHAnsi"/>
-        </w:rPr>
-        <w:t>m</w:t>
-      </w:r>
-      <w:r>
-        <w:rPr>
-          <w:rFonts w:cstheme="minorHAnsi"/>
-        </w:rPr>
-        <w:t>ini-dissertations</w:t>
-      </w:r>
-      <w:proofErr w:type="gramEnd"/>
-      <w:r>
-        <w:rPr>
-          <w:rFonts w:cstheme="minorHAnsi"/>
-        </w:rPr>
-        <w:t>’</w:t>
-      </w:r>
-      <w:r>
-        <w:rPr>
-          <w:rFonts w:cstheme="minorHAnsi"/>
-        </w:rPr>
-        <w:t xml:space="preserve"> each year since 2014.</w:t>
-      </w:r>
-    </w:p>
-    <w:p>
-      <w:pPr>
-        <w:pStyle w:val="Textbody"/>
-        <w:rPr>
-          <w:rFonts w:cstheme="minorHAnsi"/>
-        </w:rPr>
-      </w:pPr>
-      <w:r>
-        <w:rPr>
-          <w:rFonts w:cstheme="minorHAnsi"/>
-          <w:b/>
-          <w:bCs/>
-        </w:rPr>
         <w:t>Summer Undergraduate Research Opportunity Projects</w:t>
       </w:r>
       <w:r>
         <w:rPr>
           <w:rFonts w:cstheme="minorHAnsi"/>
         </w:rPr>
-        <w:t xml:space="preserve">: ‘Nihilism and the emotions’ (2021); ‘Ought </w:t>
-      </w:r>
-      <w:proofErr w:type="gramStart"/>
-      <w:r>
-        <w:rPr>
-          <w:rFonts w:cstheme="minorHAnsi"/>
-        </w:rPr>
-        <w:t>implies</w:t>
-      </w:r>
-      <w:proofErr w:type="gramEnd"/>
-      <w:r>
-        <w:rPr>
-          <w:rFonts w:cstheme="minorHAnsi"/>
-        </w:rPr>
-        <w:t xml:space="preserve"> can – history and arguments’ (2017); ‘Climate change and rational choice’ (2015).</w:t>
+        <w:t>: ‘Nihilism and the emotions’ (2021); ‘Ought implies can – history and arguments’ (2017); ‘Climate change and rational choice’ (2015).</w:t>
       </w:r>
     </w:p>
     <w:p>
@@ -1546,15 +1418,7 @@
         </w:numPr>
       </w:pPr>
       <w:r>
-        <w:t xml:space="preserve">Summer term 2021: on my book manuscript ‘unsharp </w:t>
-      </w:r>
-      <w:proofErr w:type="gramStart"/>
-      <w:r>
-        <w:t>choices’</w:t>
-      </w:r>
-      <w:proofErr w:type="gramEnd"/>
-      <w:r>
-        <w:t xml:space="preserve"> and related material.</w:t>
+        <w:t>Summer term 2021: on my book manuscript ‘unsharp choices’ and related material.</w:t>
       </w:r>
     </w:p>
     <w:p>
@@ -1566,12 +1430,12 @@
         </w:numPr>
       </w:pPr>
       <w:r>
+        <w:t>Spring 2016: Recent work on Incommensurability and Reasons.</w:t>
+      </w:r>
+    </w:p>
+    <w:p>
+      <w:r>
         <w:lastRenderedPageBreak/>
-        <w:t>Spring 2016: Recent work on Incommensurability and Reasons.</w:t>
-      </w:r>
-    </w:p>
-    <w:p>
-      <w:r>
         <w:t>Leader, Reading Researcher Development Programme session, ‘you and your supervisor’, 2022 and 2023 (scheduled).</w:t>
       </w:r>
     </w:p>
@@ -1600,15 +1464,7 @@
       </w:r>
       <w:proofErr w:type="spellEnd"/>
       <w:r>
-        <w:t xml:space="preserve"> Essays and Dissertations per year since 2015. Topics </w:t>
-      </w:r>
-      <w:proofErr w:type="gramStart"/>
-      <w:r>
-        <w:t>include:</w:t>
-      </w:r>
-      <w:proofErr w:type="gramEnd"/>
-      <w:r>
-        <w:t xml:space="preserve"> Presentism and </w:t>
+        <w:t xml:space="preserve"> Essays and Dissertations per year since 2015. Topics include: Presentism and </w:t>
       </w:r>
       <w:proofErr w:type="spellStart"/>
       <w:r>
@@ -1783,14 +1639,9 @@
       </w:pPr>
       <w:bookmarkStart w:id="9" w:name="conferences-and-workshops-organised"/>
       <w:r>
-        <w:t xml:space="preserve">Conferences and workshops </w:t>
-      </w:r>
-      <w:proofErr w:type="gramStart"/>
-      <w:r>
-        <w:t>organised</w:t>
+        <w:t>Conferences and workshops organised</w:t>
       </w:r>
       <w:bookmarkEnd w:id="9"/>
-      <w:proofErr w:type="gramEnd"/>
     </w:p>
     <w:p>
       <w:r>
@@ -1811,15 +1662,7 @@
         <w:tab/>
       </w:r>
       <w:r>
-        <w:t xml:space="preserve">Southern Normativity Group </w:t>
-      </w:r>
-      <w:proofErr w:type="gramStart"/>
-      <w:r>
-        <w:t>annual</w:t>
-      </w:r>
-      <w:proofErr w:type="gramEnd"/>
-      <w:r>
-        <w:t xml:space="preserve"> Conference, Reading.</w:t>
+        <w:t>Southern Normativity Group annual Conference, Reading.</w:t>
       </w:r>
     </w:p>
     <w:p>
@@ -2096,30 +1939,30 @@
         <w:t>MSc Climate</w:t>
       </w:r>
       <w:r>
+        <w:tab/>
+      </w:r>
+      <w:r>
+        <w:t>Change and Artificial Intelligence</w:t>
+      </w:r>
+      <w:r>
+        <w:t xml:space="preserve"> (</w:t>
+      </w:r>
+      <w:r>
+        <w:t>2021-2</w:t>
+      </w:r>
+      <w:r>
+        <w:t>)</w:t>
+      </w:r>
+      <w:r>
+        <w:t>.</w:t>
+      </w:r>
+    </w:p>
+    <w:p>
+      <w:pPr>
+        <w:pStyle w:val="Textbody"/>
+      </w:pPr>
+      <w:r>
         <w:lastRenderedPageBreak/>
-        <w:tab/>
-      </w:r>
-      <w:r>
-        <w:t>Change and Artificial Intelligence</w:t>
-      </w:r>
-      <w:r>
-        <w:t xml:space="preserve"> (</w:t>
-      </w:r>
-      <w:r>
-        <w:t>2021-2</w:t>
-      </w:r>
-      <w:r>
-        <w:t>)</w:t>
-      </w:r>
-      <w:r>
-        <w:t>.</w:t>
-      </w:r>
-    </w:p>
-    <w:p>
-      <w:pPr>
-        <w:pStyle w:val="Textbody"/>
-      </w:pPr>
-      <w:r>
         <w:t>2019–2022</w:t>
       </w:r>
       <w:r>
@@ -2285,13 +2128,8 @@
       <w:r>
         <w:t xml:space="preserve">Numerous webinars for Ethical Reading, on </w:t>
       </w:r>
-      <w:proofErr w:type="gramStart"/>
-      <w:r>
-        <w:t>e.g.</w:t>
-      </w:r>
-      <w:proofErr w:type="gramEnd"/>
-      <w:r>
-        <w:t xml:space="preserve"> </w:t>
+      <w:r>
+        <w:t xml:space="preserve">e.g. </w:t>
       </w:r>
       <w:r>
         <w:t>moral luck and moral dilemmas.</w:t>
@@ -2610,7 +2448,6 @@
         <w:rPr>
           <w:rFonts w:cstheme="minorHAnsi"/>
         </w:rPr>
-        <w:lastRenderedPageBreak/>
         <w:t>‘Inefficacy and Democracy’:</w:t>
       </w:r>
     </w:p>
@@ -2623,6 +2460,7 @@
         </w:numPr>
       </w:pPr>
       <w:r>
+        <w:lastRenderedPageBreak/>
         <w:t>Debunking Inefficacy workshop, VU Amsterdam, December 2022.</w:t>
       </w:r>
     </w:p>
@@ -2769,15 +2607,7 @@
         </w:numPr>
       </w:pPr>
       <w:r>
-        <w:t xml:space="preserve">Incommensurability: Vagueness, </w:t>
-      </w:r>
-      <w:proofErr w:type="gramStart"/>
-      <w:r>
-        <w:t>Parity</w:t>
-      </w:r>
-      <w:proofErr w:type="gramEnd"/>
-      <w:r>
-        <w:t xml:space="preserve"> and other Non-Conventional Comparative Relations workshop in Stockholm. 2019.</w:t>
+        <w:t>Incommensurability: Vagueness, Parity and other Non-Conventional Comparative Relations workshop in Stockholm. 2019.</w:t>
       </w:r>
     </w:p>
     <w:p>
@@ -2911,21 +2741,7 @@
         <w:rPr>
           <w:rFonts w:cstheme="minorHAnsi"/>
         </w:rPr>
-        <w:t xml:space="preserve">‘Ought </w:t>
-      </w:r>
-      <w:proofErr w:type="gramStart"/>
-      <w:r>
-        <w:rPr>
-          <w:rFonts w:cstheme="minorHAnsi"/>
-        </w:rPr>
-        <w:t>implies</w:t>
-      </w:r>
-      <w:proofErr w:type="gramEnd"/>
-      <w:r>
-        <w:rPr>
-          <w:rFonts w:cstheme="minorHAnsi"/>
-        </w:rPr>
-        <w:t xml:space="preserve"> Can implies Moral Rationalism’:</w:t>
+        <w:t>‘Ought implies Can implies Moral Rationalism’:</w:t>
       </w:r>
     </w:p>
     <w:p>
@@ -3125,11 +2941,7 @@
         </w:numPr>
       </w:pPr>
       <w:r>
-        <w:t xml:space="preserve">Harvard-MIT Graduate Conference. Cambridge, MA. April 2013. Commenter: Ryan Doody. </w:t>
-      </w:r>
-      <w:r>
-        <w:lastRenderedPageBreak/>
-        <w:t xml:space="preserve">(This conference was </w:t>
+        <w:t xml:space="preserve">Harvard-MIT Graduate Conference. Cambridge, MA. April 2013. Commenter: Ryan Doody. (This conference was </w:t>
       </w:r>
       <w:proofErr w:type="spellStart"/>
       <w:r>
@@ -3149,6 +2961,7 @@
         </w:numPr>
       </w:pPr>
       <w:r>
+        <w:lastRenderedPageBreak/>
         <w:t>North Carolina Philosophical Society. East Carolina University. February 2013.</w:t>
       </w:r>
     </w:p>

</xml_diff>

<commit_message>
added pp1wri to cv
</commit_message>
<xml_diff>
--- a/cv/cv.docx
+++ b/cv/cv.docx
@@ -391,21 +391,7 @@
         <w:rPr>
           <w:rFonts w:cstheme="minorHAnsi"/>
         </w:rPr>
-        <w:t xml:space="preserve"> 83: 341-363. </w:t>
-      </w:r>
-      <w:proofErr w:type="spellStart"/>
-      <w:r>
-        <w:rPr>
-          <w:rFonts w:cstheme="minorHAnsi"/>
-        </w:rPr>
-        <w:t>doi</w:t>
-      </w:r>
-      <w:proofErr w:type="spellEnd"/>
-      <w:r>
-        <w:rPr>
-          <w:rFonts w:cstheme="minorHAnsi"/>
-        </w:rPr>
-        <w:t>: 10.1111/theo.12129</w:t>
+        <w:t xml:space="preserve"> 83: 341-363. doi: 10.1111/theo.12129</w:t>
       </w:r>
     </w:p>
     <w:p>
@@ -431,21 +417,7 @@
         <w:rPr>
           <w:rFonts w:cstheme="minorHAnsi"/>
         </w:rPr>
-        <w:t xml:space="preserve">‘Tenenbaum and </w:t>
-      </w:r>
-      <w:proofErr w:type="spellStart"/>
-      <w:r>
-        <w:rPr>
-          <w:rFonts w:cstheme="minorHAnsi"/>
-        </w:rPr>
-        <w:t>Raffaman</w:t>
-      </w:r>
-      <w:proofErr w:type="spellEnd"/>
-      <w:r>
-        <w:rPr>
-          <w:rFonts w:cstheme="minorHAnsi"/>
-        </w:rPr>
-        <w:t xml:space="preserve"> on Vague Projects, the Self-Torturer, and the Sorites’, </w:t>
+        <w:t xml:space="preserve">‘Tenenbaum and Raffaman on Vague Projects, the Self-Torturer, and the Sorites’, </w:t>
       </w:r>
       <w:r>
         <w:rPr>
@@ -527,7 +499,6 @@
         </w:rPr>
         <w:t xml:space="preserve">‘Borderline Cases and the Collapsing Principle’, </w:t>
       </w:r>
-      <w:proofErr w:type="spellStart"/>
       <w:r>
         <w:rPr>
           <w:rFonts w:cstheme="minorHAnsi"/>
@@ -536,7 +507,6 @@
         </w:rPr>
         <w:t>Utilitas</w:t>
       </w:r>
-      <w:proofErr w:type="spellEnd"/>
       <w:r>
         <w:rPr>
           <w:rFonts w:cstheme="minorHAnsi"/>
@@ -737,21 +707,7 @@
         <w:rPr>
           <w:rFonts w:cstheme="minorHAnsi"/>
         </w:rPr>
-        <w:t>, Volume 78, Issue 3, pp. 583-586. doi:10.1093/</w:t>
-      </w:r>
-      <w:proofErr w:type="spellStart"/>
-      <w:r>
-        <w:rPr>
-          <w:rFonts w:cstheme="minorHAnsi"/>
-        </w:rPr>
-        <w:t>analys</w:t>
-      </w:r>
-      <w:proofErr w:type="spellEnd"/>
-      <w:r>
-        <w:rPr>
-          <w:rFonts w:cstheme="minorHAnsi"/>
-        </w:rPr>
-        <w:t>/any045.</w:t>
+        <w:t>, Volume 78, Issue 3, pp. 583-586. doi:10.1093/analys/any045.</w:t>
       </w:r>
     </w:p>
     <w:p>
@@ -960,13 +916,13 @@
           <w:b/>
           <w:bCs/>
         </w:rPr>
-        <w:t>Mediaeval philosophy.</w:t>
-      </w:r>
-      <w:r>
-        <w:rPr>
-          <w:rFonts w:cstheme="minorHAnsi"/>
-        </w:rPr>
-        <w:t xml:space="preserve"> Autumn 2022, 2020, 2019, 2018. Chapel Hill: Summer 2013.</w:t>
+        <w:t>Writing the philosophical essay</w:t>
+      </w:r>
+      <w:r>
+        <w:rPr>
+          <w:rFonts w:cstheme="minorHAnsi"/>
+        </w:rPr>
+        <w:t>, an end-of first-year ‘workshop’ on structuring essays module. Summer 2023.</w:t>
       </w:r>
     </w:p>
     <w:p>
@@ -982,15 +938,29 @@
           <w:b/>
           <w:bCs/>
         </w:rPr>
-        <w:t>Elementary/</w:t>
-      </w:r>
+        <w:t>Mediaeval philosophy.</w:t>
+      </w:r>
+      <w:r>
+        <w:rPr>
+          <w:rFonts w:cstheme="minorHAnsi"/>
+        </w:rPr>
+        <w:t xml:space="preserve"> Autumn 2022, 2020, 2019, 2018. Chapel Hill: Summer 2013.</w:t>
+      </w:r>
+    </w:p>
+    <w:p>
+      <w:pPr>
+        <w:pStyle w:val="Textbody"/>
+        <w:rPr>
+          <w:rFonts w:cstheme="minorHAnsi"/>
+        </w:rPr>
+      </w:pPr>
       <w:r>
         <w:rPr>
           <w:rFonts w:cstheme="minorHAnsi"/>
           <w:b/>
           <w:bCs/>
         </w:rPr>
-        <w:t>Intermediate l</w:t>
+        <w:t>Elementary/</w:t>
       </w:r>
       <w:r>
         <w:rPr>
@@ -998,49 +968,21 @@
           <w:b/>
           <w:bCs/>
         </w:rPr>
-        <w:t xml:space="preserve">ogic (up to predicate calculus). </w:t>
-      </w:r>
-      <w:r>
-        <w:rPr>
-          <w:rFonts w:cstheme="minorHAnsi"/>
-        </w:rPr>
-        <w:t xml:space="preserve">Summer 2017, Spring 2015. Chapel Hill: Fall 2013, and as Teaching Assistant for Thomas </w:t>
-      </w:r>
-      <w:proofErr w:type="spellStart"/>
-      <w:r>
-        <w:rPr>
-          <w:rFonts w:cstheme="minorHAnsi"/>
-        </w:rPr>
-        <w:t>Hofweber</w:t>
-      </w:r>
-      <w:proofErr w:type="spellEnd"/>
-      <w:r>
-        <w:rPr>
-          <w:rFonts w:cstheme="minorHAnsi"/>
-        </w:rPr>
-        <w:t xml:space="preserve"> in Spring 2013.</w:t>
-      </w:r>
-    </w:p>
-    <w:p>
-      <w:pPr>
-        <w:pStyle w:val="Textbody"/>
-        <w:rPr>
-          <w:rFonts w:cstheme="minorHAnsi"/>
-        </w:rPr>
-      </w:pPr>
+        <w:t>Intermediate l</w:t>
+      </w:r>
       <w:r>
         <w:rPr>
           <w:rFonts w:cstheme="minorHAnsi"/>
           <w:b/>
           <w:bCs/>
         </w:rPr>
-        <w:t>Epistemology.</w:t>
-      </w:r>
-      <w:r>
-        <w:rPr>
-          <w:rFonts w:cstheme="minorHAnsi"/>
-        </w:rPr>
-        <w:t xml:space="preserve"> Autumn 2015.</w:t>
+        <w:t xml:space="preserve">ogic (up to predicate calculus). </w:t>
+      </w:r>
+      <w:r>
+        <w:rPr>
+          <w:rFonts w:cstheme="minorHAnsi"/>
+        </w:rPr>
+        <w:t>Summer 2017, Spring 2015. Chapel Hill: Fall 2013, and as Teaching Assistant for Thomas Hofweber in Spring 2013.</w:t>
       </w:r>
     </w:p>
     <w:p>
@@ -1056,13 +998,13 @@
           <w:b/>
           <w:bCs/>
         </w:rPr>
-        <w:t>Introduction to Philosophy (online)</w:t>
-      </w:r>
-      <w:r>
-        <w:rPr>
-          <w:rFonts w:cstheme="minorHAnsi"/>
-        </w:rPr>
-        <w:t xml:space="preserve"> at Chapel Hill: Summer 2014.</w:t>
+        <w:t>Epistemology.</w:t>
+      </w:r>
+      <w:r>
+        <w:rPr>
+          <w:rFonts w:cstheme="minorHAnsi"/>
+        </w:rPr>
+        <w:t xml:space="preserve"> Autumn 2015.</w:t>
       </w:r>
     </w:p>
     <w:p>
@@ -1078,57 +1020,29 @@
           <w:b/>
           <w:bCs/>
         </w:rPr>
-        <w:t>Introduction to metaphysics</w:t>
-      </w:r>
-      <w:r>
-        <w:rPr>
-          <w:rFonts w:cstheme="minorHAnsi"/>
-        </w:rPr>
-        <w:t xml:space="preserve"> at Chapel Hill: Summer 2012.</w:t>
-      </w:r>
-    </w:p>
-    <w:p>
-      <w:pPr>
-        <w:pStyle w:val="Textbody"/>
-        <w:rPr>
-          <w:rFonts w:cstheme="minorHAnsi"/>
-        </w:rPr>
-      </w:pPr>
+        <w:t xml:space="preserve">Introduction to </w:t>
+      </w:r>
       <w:r>
         <w:rPr>
           <w:rFonts w:cstheme="minorHAnsi"/>
           <w:b/>
           <w:bCs/>
         </w:rPr>
-        <w:t xml:space="preserve">A literary introduction to philosophy </w:t>
-      </w:r>
-      <w:r>
-        <w:rPr>
-          <w:rFonts w:cstheme="minorHAnsi"/>
-        </w:rPr>
-        <w:t>at Chapel Hill: Summer 2011, 2009. Also as Teaching Assistant for C.D.C. Reeve in Fall 2008.</w:t>
-      </w:r>
-    </w:p>
-    <w:p>
-      <w:pPr>
-        <w:pStyle w:val="Textbody"/>
-        <w:rPr>
-          <w:rFonts w:cstheme="minorHAnsi"/>
-        </w:rPr>
-      </w:pPr>
+        <w:t>p</w:t>
+      </w:r>
       <w:r>
         <w:rPr>
           <w:rFonts w:cstheme="minorHAnsi"/>
           <w:b/>
           <w:bCs/>
         </w:rPr>
-        <w:t>Introduction to Bioethics (online)</w:t>
-      </w:r>
-      <w:r>
-        <w:rPr>
-          <w:rFonts w:cstheme="minorHAnsi"/>
-        </w:rPr>
-        <w:t xml:space="preserve"> at Chapel Hill: Summer 2010.</w:t>
+        <w:t>hilosophy (online)</w:t>
+      </w:r>
+      <w:r>
+        <w:rPr>
+          <w:rFonts w:cstheme="minorHAnsi"/>
+        </w:rPr>
+        <w:t xml:space="preserve"> at Chapel Hill: Summer 2014.</w:t>
       </w:r>
     </w:p>
     <w:p>
@@ -1144,7 +1058,105 @@
           <w:b/>
           <w:bCs/>
         </w:rPr>
-        <w:t>Philosophy of Science</w:t>
+        <w:t>Introduction to metaphysics</w:t>
+      </w:r>
+      <w:r>
+        <w:rPr>
+          <w:rFonts w:cstheme="minorHAnsi"/>
+        </w:rPr>
+        <w:t xml:space="preserve"> at Chapel Hill: Summer 2012.</w:t>
+      </w:r>
+    </w:p>
+    <w:p>
+      <w:pPr>
+        <w:pStyle w:val="Textbody"/>
+        <w:rPr>
+          <w:rFonts w:cstheme="minorHAnsi"/>
+        </w:rPr>
+      </w:pPr>
+      <w:r>
+        <w:rPr>
+          <w:rFonts w:cstheme="minorHAnsi"/>
+          <w:b/>
+          <w:bCs/>
+        </w:rPr>
+        <w:t xml:space="preserve">A literary introduction to philosophy </w:t>
+      </w:r>
+      <w:r>
+        <w:rPr>
+          <w:rFonts w:cstheme="minorHAnsi"/>
+        </w:rPr>
+        <w:t>at Chapel Hill: Summer 2011, 2009. Also as Teaching Assistant for C.D.C. Reeve in Fall 2008.</w:t>
+      </w:r>
+    </w:p>
+    <w:p>
+      <w:pPr>
+        <w:pStyle w:val="Textbody"/>
+        <w:rPr>
+          <w:rFonts w:cstheme="minorHAnsi"/>
+        </w:rPr>
+      </w:pPr>
+      <w:r>
+        <w:rPr>
+          <w:rFonts w:cstheme="minorHAnsi"/>
+          <w:b/>
+          <w:bCs/>
+        </w:rPr>
+        <w:t xml:space="preserve">Introduction to </w:t>
+      </w:r>
+      <w:r>
+        <w:rPr>
+          <w:rFonts w:cstheme="minorHAnsi"/>
+          <w:b/>
+          <w:bCs/>
+        </w:rPr>
+        <w:t>b</w:t>
+      </w:r>
+      <w:r>
+        <w:rPr>
+          <w:rFonts w:cstheme="minorHAnsi"/>
+          <w:b/>
+          <w:bCs/>
+        </w:rPr>
+        <w:t>ioethics (online)</w:t>
+      </w:r>
+      <w:r>
+        <w:rPr>
+          <w:rFonts w:cstheme="minorHAnsi"/>
+        </w:rPr>
+        <w:t xml:space="preserve"> at Chapel Hill: Summer 2010.</w:t>
+      </w:r>
+    </w:p>
+    <w:p>
+      <w:pPr>
+        <w:pStyle w:val="Textbody"/>
+        <w:rPr>
+          <w:rFonts w:cstheme="minorHAnsi"/>
+        </w:rPr>
+      </w:pPr>
+      <w:r>
+        <w:rPr>
+          <w:rFonts w:cstheme="minorHAnsi"/>
+          <w:b/>
+          <w:bCs/>
+        </w:rPr>
+        <w:t xml:space="preserve">Philosophy of </w:t>
+      </w:r>
+      <w:r>
+        <w:rPr>
+          <w:rFonts w:cstheme="minorHAnsi"/>
+          <w:b/>
+          <w:bCs/>
+        </w:rPr>
+        <w:t>s</w:t>
+      </w:r>
+      <w:r>
+        <w:rPr>
+          <w:rFonts w:cstheme="minorHAnsi"/>
+          <w:b/>
+          <w:bCs/>
+        </w:rPr>
+        <w:t>cience</w:t>
       </w:r>
       <w:r>
         <w:rPr>
@@ -1247,16 +1259,8 @@
         <w:rPr>
           <w:rFonts w:cstheme="minorHAnsi"/>
         </w:rPr>
-        <w:t xml:space="preserve">Primary supervisor of Tommaso Soriani, on ethics and </w:t>
-      </w:r>
-      <w:proofErr w:type="spellStart"/>
-      <w:r>
-        <w:rPr>
-          <w:rFonts w:cstheme="minorHAnsi"/>
-        </w:rPr>
-        <w:t>personites</w:t>
-      </w:r>
-      <w:proofErr w:type="spellEnd"/>
+        <w:t>Primary supervisor of Tommaso Soriani, on ethics and personites</w:t>
+      </w:r>
       <w:r>
         <w:rPr>
           <w:rFonts w:cstheme="minorHAnsi"/>
@@ -1431,6 +1435,7 @@
     </w:p>
     <w:p>
       <w:r>
+        <w:lastRenderedPageBreak/>
         <w:t>Leader, Reading Researcher Development Programme session, ‘you and your supervisor’, 2022</w:t>
       </w:r>
       <w:r>
@@ -1445,7 +1450,6 @@
     </w:p>
     <w:p>
       <w:r>
-        <w:lastRenderedPageBreak/>
         <w:t xml:space="preserve">Staff-Student Reading Group. Spring 2015 on L.A. Paul, </w:t>
       </w:r>
       <w:r>
@@ -1461,31 +1465,7 @@
     </w:p>
     <w:p>
       <w:r>
-        <w:t xml:space="preserve">Supervisor for multiple </w:t>
-      </w:r>
-      <w:proofErr w:type="spellStart"/>
-      <w:r>
-        <w:t>MRes</w:t>
-      </w:r>
-      <w:proofErr w:type="spellEnd"/>
-      <w:r>
-        <w:t xml:space="preserve"> Essays and Dissertations per year since 2015. Topics include: Presentism and </w:t>
-      </w:r>
-      <w:proofErr w:type="spellStart"/>
-      <w:r>
-        <w:t>Truthmaker</w:t>
-      </w:r>
-      <w:proofErr w:type="spellEnd"/>
-      <w:r>
-        <w:t xml:space="preserve"> Theory, The Justification of War, Psychological Egoism, Moral </w:t>
-      </w:r>
-      <w:proofErr w:type="spellStart"/>
-      <w:r>
-        <w:t>Overridingness</w:t>
-      </w:r>
-      <w:proofErr w:type="spellEnd"/>
-      <w:r>
-        <w:t>, Anarchism, Nudge, Sceptical Theism, the Problem of Evil.</w:t>
+        <w:t>Supervisor for multiple MRes Essays and Dissertations per year since 2015. Topics include: Presentism and Truthmaker Theory, The Justification of War, Psychological Egoism, Moral Overridingness, Anarchism, Nudge, Sceptical Theism, the Problem of Evil.</w:t>
       </w:r>
     </w:p>
     <w:p>
@@ -1545,55 +1525,7 @@
           <w:i/>
           <w:iCs/>
         </w:rPr>
-        <w:t xml:space="preserve">Analysis, Australasian Journal of Philosophy, Economics and Philosophy, Erkenntnis, Ethical Theory and Moral Practice, Ethics, Journal of the American Philosophical Association, Journal of Ethics, Journal of Ethics &amp; Social Philosophy, Journal of Philosophy, Journal of Value Inquiry, Mind, </w:t>
-      </w:r>
-      <w:proofErr w:type="spellStart"/>
-      <w:r>
-        <w:rPr>
-          <w:i/>
-          <w:iCs/>
-        </w:rPr>
-        <w:t>Noûs</w:t>
-      </w:r>
-      <w:proofErr w:type="spellEnd"/>
-      <w:r>
-        <w:rPr>
-          <w:i/>
-          <w:iCs/>
-        </w:rPr>
-        <w:t xml:space="preserve">, Pacific Philosophical Quarterly, Philosophical Quarterly, Review of Philosophy and Psychology, Routledge, </w:t>
-      </w:r>
-      <w:proofErr w:type="spellStart"/>
-      <w:r>
-        <w:rPr>
-          <w:i/>
-          <w:iCs/>
-        </w:rPr>
-        <w:t>Synthese</w:t>
-      </w:r>
-      <w:proofErr w:type="spellEnd"/>
-      <w:r>
-        <w:rPr>
-          <w:i/>
-          <w:iCs/>
-        </w:rPr>
-        <w:t xml:space="preserve">, Theoria, </w:t>
-      </w:r>
-      <w:proofErr w:type="spellStart"/>
-      <w:r>
-        <w:rPr>
-          <w:i/>
-          <w:iCs/>
-        </w:rPr>
-        <w:t>Utilitas</w:t>
-      </w:r>
-      <w:proofErr w:type="spellEnd"/>
-      <w:r>
-        <w:rPr>
-          <w:i/>
-          <w:iCs/>
-        </w:rPr>
-        <w:t>.</w:t>
+        <w:t>Analysis, Australasian Journal of Philosophy, Economics and Philosophy, Erkenntnis, Ethical Theory and Moral Practice, Ethics, Journal of the American Philosophical Association, Journal of Ethics, Journal of Ethics &amp; Social Philosophy, Journal of Philosophy, Journal of Value Inquiry, Mind, Noûs, Pacific Philosophical Quarterly, Philosophical Quarterly, Review of Philosophy and Psychology, Routledge, Synthese, Theoria, Utilitas.</w:t>
       </w:r>
     </w:p>
     <w:p>
@@ -1746,21 +1678,7 @@
         <w:rPr>
           <w:rFonts w:cstheme="minorHAnsi"/>
         </w:rPr>
-        <w:t xml:space="preserve"> then ‘</w:t>
-      </w:r>
-      <w:proofErr w:type="spellStart"/>
-      <w:r>
-        <w:rPr>
-          <w:rFonts w:cstheme="minorHAnsi"/>
-        </w:rPr>
-        <w:t>Cybersmith</w:t>
-      </w:r>
-      <w:proofErr w:type="spellEnd"/>
-      <w:r>
-        <w:rPr>
-          <w:rFonts w:cstheme="minorHAnsi"/>
-        </w:rPr>
-        <w:t>’ (web)</w:t>
+        <w:t xml:space="preserve"> then ‘Cybersmith’ (web)</w:t>
       </w:r>
       <w:r>
         <w:rPr>
@@ -1885,15 +1803,7 @@
         <w:t xml:space="preserve"> </w:t>
       </w:r>
       <w:r>
-        <w:t xml:space="preserve">BSc </w:t>
-      </w:r>
-      <w:proofErr w:type="spellStart"/>
-      <w:r>
-        <w:t>Biovetinerary</w:t>
-      </w:r>
-      <w:proofErr w:type="spellEnd"/>
-      <w:r>
-        <w:t xml:space="preserve"> Sciences</w:t>
+        <w:t>BSc Biovetinerary Sciences</w:t>
       </w:r>
       <w:r>
         <w:t xml:space="preserve"> (</w:t>
@@ -1992,6 +1902,7 @@
         <w:ind w:left="1418" w:hanging="1418"/>
       </w:pPr>
       <w:r>
+        <w:lastRenderedPageBreak/>
         <w:t>2018</w:t>
       </w:r>
       <w:r>
@@ -2004,11 +1915,7 @@
         <w:tab/>
       </w:r>
       <w:r>
-        <w:t xml:space="preserve">Philosophy department representative and core group member for School of Humanities Athena SWAN application. Implemented diagnostic survey of school </w:t>
-      </w:r>
-      <w:r>
-        <w:lastRenderedPageBreak/>
-        <w:t>members and conducted focus group.</w:t>
+        <w:t>Philosophy department representative and core group member for School of Humanities Athena SWAN application. Implemented diagnostic survey of school members and conducted focus group.</w:t>
       </w:r>
     </w:p>
     <w:p>
@@ -2137,32 +2044,254 @@
         <w:pStyle w:val="Textbody"/>
       </w:pPr>
       <w:r>
-        <w:t xml:space="preserve">Recorded ‘A’ Level revision videos for </w:t>
-      </w:r>
-      <w:proofErr w:type="spellStart"/>
-      <w:r>
-        <w:t>Massolit</w:t>
-      </w:r>
-      <w:proofErr w:type="spellEnd"/>
-      <w:r>
+        <w:t>Recorded ‘A’ Level revision videos for Massolit.</w:t>
+      </w:r>
+    </w:p>
+    <w:p>
+      <w:pPr>
+        <w:pStyle w:val="Heading2"/>
+        <w:rPr>
+          <w:rFonts w:cstheme="minorHAnsi"/>
+        </w:rPr>
+      </w:pPr>
+      <w:bookmarkStart w:id="11" w:name="administrative-roles-at-unc-chapel-hill"/>
+      <w:r>
+        <w:rPr>
+          <w:rFonts w:cstheme="minorHAnsi"/>
+        </w:rPr>
+        <w:t>Administrative roles at UNC Chapel Hill</w:t>
+      </w:r>
+      <w:bookmarkEnd w:id="11"/>
+    </w:p>
+    <w:p>
+      <w:pPr>
+        <w:pStyle w:val="Firstparagraph"/>
+        <w:rPr>
+          <w:rFonts w:cstheme="minorHAnsi"/>
+        </w:rPr>
+      </w:pPr>
+      <w:r>
+        <w:rPr>
+          <w:rFonts w:cstheme="minorHAnsi"/>
+        </w:rPr>
+        <w:t xml:space="preserve">2008–09 </w:t>
+      </w:r>
+      <w:r>
+        <w:rPr>
+          <w:rFonts w:cstheme="minorHAnsi"/>
+        </w:rPr>
+        <w:t>&amp;</w:t>
+      </w:r>
+      <w:r>
+        <w:rPr>
+          <w:rFonts w:cstheme="minorHAnsi"/>
+        </w:rPr>
+        <w:t xml:space="preserve"> 2013–14</w:t>
+      </w:r>
+      <w:r>
+        <w:rPr>
+          <w:rFonts w:cstheme="minorHAnsi"/>
+        </w:rPr>
+        <w:tab/>
+      </w:r>
+      <w:r>
+        <w:rPr>
+          <w:rFonts w:cstheme="minorHAnsi"/>
+        </w:rPr>
+        <w:t>Organiser, UNC Philosophy Work in Progress series.</w:t>
+      </w:r>
+    </w:p>
+    <w:p>
+      <w:pPr>
+        <w:pStyle w:val="Textbody"/>
+        <w:rPr>
+          <w:rFonts w:cstheme="minorHAnsi"/>
+        </w:rPr>
+      </w:pPr>
+      <w:r>
+        <w:rPr>
+          <w:rFonts w:cstheme="minorHAnsi"/>
+        </w:rPr>
+        <w:t>2011–13</w:t>
+      </w:r>
+      <w:r>
+        <w:rPr>
+          <w:rFonts w:cstheme="minorHAnsi"/>
+        </w:rPr>
+        <w:tab/>
+      </w:r>
+      <w:r>
+        <w:rPr>
+          <w:rFonts w:cstheme="minorHAnsi"/>
+        </w:rPr>
+        <w:tab/>
+      </w:r>
+      <w:r>
+        <w:rPr>
+          <w:rFonts w:cstheme="minorHAnsi"/>
+        </w:rPr>
+        <w:t>External Advisor, Southern Alamance County High School Ethics Bowl Team.</w:t>
+      </w:r>
+    </w:p>
+    <w:p>
+      <w:pPr>
+        <w:pStyle w:val="Textbody"/>
+        <w:rPr>
+          <w:rFonts w:cstheme="minorHAnsi"/>
+        </w:rPr>
+      </w:pPr>
+      <w:r>
+        <w:rPr>
+          <w:rFonts w:cstheme="minorHAnsi"/>
+        </w:rPr>
+        <w:t>2011–12</w:t>
+      </w:r>
+      <w:r>
+        <w:rPr>
+          <w:rFonts w:cstheme="minorHAnsi"/>
+        </w:rPr>
+        <w:tab/>
+      </w:r>
+      <w:r>
+        <w:rPr>
+          <w:rFonts w:cstheme="minorHAnsi"/>
+        </w:rPr>
+        <w:tab/>
+      </w:r>
+      <w:r>
+        <w:rPr>
+          <w:rFonts w:cstheme="minorHAnsi"/>
+        </w:rPr>
+        <w:t>Philosophy Representative, Graduate and Professional Student Federation.</w:t>
+      </w:r>
+    </w:p>
+    <w:p>
+      <w:pPr>
+        <w:pStyle w:val="Textbody"/>
+        <w:rPr>
+          <w:rFonts w:cstheme="minorHAnsi"/>
+        </w:rPr>
+      </w:pPr>
+      <w:r>
+        <w:rPr>
+          <w:rFonts w:cstheme="minorHAnsi"/>
+        </w:rPr>
+        <w:t xml:space="preserve">2008–09 </w:t>
+      </w:r>
+      <w:r>
+        <w:rPr>
+          <w:rFonts w:cstheme="minorHAnsi"/>
+        </w:rPr>
+        <w:t>&amp;</w:t>
+      </w:r>
+      <w:r>
+        <w:rPr>
+          <w:rFonts w:cstheme="minorHAnsi"/>
+        </w:rPr>
+        <w:t xml:space="preserve"> 2011</w:t>
+      </w:r>
+      <w:r>
+        <w:rPr>
+          <w:rFonts w:cstheme="minorHAnsi"/>
+        </w:rPr>
+        <w:tab/>
+      </w:r>
+      <w:r>
+        <w:rPr>
+          <w:rFonts w:cstheme="minorHAnsi"/>
+        </w:rPr>
+        <w:t>Graduate Assistant, UNC Philosophy Colloquium</w:t>
+      </w:r>
+      <w:r>
+        <w:rPr>
+          <w:rFonts w:cstheme="minorHAnsi"/>
+        </w:rPr>
         <w:t>.</w:t>
       </w:r>
     </w:p>
     <w:p>
       <w:pPr>
-        <w:pStyle w:val="Heading2"/>
-        <w:rPr>
-          <w:rFonts w:cstheme="minorHAnsi"/>
-        </w:rPr>
-      </w:pPr>
-      <w:bookmarkStart w:id="11" w:name="administrative-roles-at-unc-chapel-hill"/>
-      <w:r>
-        <w:rPr>
-          <w:rFonts w:cstheme="minorHAnsi"/>
-        </w:rPr>
-        <w:t>Administrative roles at UNC Chapel Hill</w:t>
-      </w:r>
-      <w:bookmarkEnd w:id="11"/>
+        <w:pStyle w:val="Heading1"/>
+      </w:pPr>
+      <w:bookmarkStart w:id="12" w:name="grants-awards-and-prizes"/>
+      <w:r>
+        <w:t>Grants, Awards, and Prizes</w:t>
+      </w:r>
+      <w:bookmarkEnd w:id="12"/>
+    </w:p>
+    <w:p>
+      <w:pPr>
+        <w:pStyle w:val="Textbody"/>
+      </w:pPr>
+      <w:r>
+        <w:t>Marie Skłodowska-Curie Individual Fellowship, ‘Austere Reasons.’ Held at the University of Reading, July 2017 to August 2018. Value: €114,015.30</w:t>
+      </w:r>
+    </w:p>
+    <w:p>
+      <w:pPr>
+        <w:pStyle w:val="Textbody"/>
+      </w:pPr>
+      <w:r>
+        <w:t>2020 Research Fellowship (2 terms of teaching relief and £500 travel fund), University of Reading. 2015-16.</w:t>
+      </w:r>
+    </w:p>
+    <w:p>
+      <w:pPr>
+        <w:pStyle w:val="Textbody"/>
+      </w:pPr>
+      <w:r>
+        <w:t>Several Travel Awards from University of Reading.</w:t>
+      </w:r>
+    </w:p>
+    <w:p>
+      <w:pPr>
+        <w:pStyle w:val="Textbody"/>
+      </w:pPr>
+      <w:r>
+        <w:t>Mind Association Conference Grant (£500) for Indeterminacy in Ethics conference, April 2015.</w:t>
+      </w:r>
+    </w:p>
+    <w:p>
+      <w:pPr>
+        <w:pStyle w:val="Textbody"/>
+      </w:pPr>
+      <w:r>
+        <w:t>Prize for best graduate student paper. North Carolina Philosophical Society. February 2013.</w:t>
+      </w:r>
+    </w:p>
+    <w:p>
+      <w:pPr>
+        <w:pStyle w:val="Textbody"/>
+      </w:pPr>
+      <w:r>
+        <w:t>Non-teaching Fellowships UNC Philosophy Department. 2007–2008, Fall 2012, Spring 2014.</w:t>
+      </w:r>
+    </w:p>
+    <w:p>
+      <w:pPr>
+        <w:pStyle w:val="Textbody"/>
+      </w:pPr>
+      <w:r>
+        <w:t>UNC Richard Brooke Scholarship. 2008–2010 and 2011–2012.</w:t>
+      </w:r>
+    </w:p>
+    <w:p>
+      <w:pPr>
+        <w:pStyle w:val="Textbody"/>
+      </w:pPr>
+      <w:r>
+        <w:t>Travel Award (x9). UNC Department of Philosophy and graduate school. 2012–13.</w:t>
+      </w:r>
+    </w:p>
+    <w:p>
+      <w:pPr>
+        <w:pStyle w:val="Heading1"/>
+      </w:pPr>
+      <w:bookmarkStart w:id="13" w:name="presentations"/>
+      <w:r>
+        <w:t>Presentations</w:t>
+      </w:r>
+      <w:bookmarkEnd w:id="13"/>
     </w:p>
     <w:p>
       <w:pPr>
@@ -2175,244 +2304,6 @@
         <w:rPr>
           <w:rFonts w:cstheme="minorHAnsi"/>
         </w:rPr>
-        <w:t xml:space="preserve">2008–09 </w:t>
-      </w:r>
-      <w:r>
-        <w:rPr>
-          <w:rFonts w:cstheme="minorHAnsi"/>
-        </w:rPr>
-        <w:t>&amp;</w:t>
-      </w:r>
-      <w:r>
-        <w:rPr>
-          <w:rFonts w:cstheme="minorHAnsi"/>
-        </w:rPr>
-        <w:t xml:space="preserve"> 2013–14</w:t>
-      </w:r>
-      <w:r>
-        <w:rPr>
-          <w:rFonts w:cstheme="minorHAnsi"/>
-        </w:rPr>
-        <w:tab/>
-      </w:r>
-      <w:r>
-        <w:rPr>
-          <w:rFonts w:cstheme="minorHAnsi"/>
-        </w:rPr>
-        <w:t>Organiser, UNC Philosophy Work in Progress series.</w:t>
-      </w:r>
-    </w:p>
-    <w:p>
-      <w:pPr>
-        <w:pStyle w:val="Textbody"/>
-        <w:rPr>
-          <w:rFonts w:cstheme="minorHAnsi"/>
-        </w:rPr>
-      </w:pPr>
-      <w:r>
-        <w:rPr>
-          <w:rFonts w:cstheme="minorHAnsi"/>
-        </w:rPr>
-        <w:t>2011–13</w:t>
-      </w:r>
-      <w:r>
-        <w:rPr>
-          <w:rFonts w:cstheme="minorHAnsi"/>
-        </w:rPr>
-        <w:tab/>
-      </w:r>
-      <w:r>
-        <w:rPr>
-          <w:rFonts w:cstheme="minorHAnsi"/>
-        </w:rPr>
-        <w:tab/>
-      </w:r>
-      <w:r>
-        <w:rPr>
-          <w:rFonts w:cstheme="minorHAnsi"/>
-        </w:rPr>
-        <w:t>External Advisor, Southern Alamance County High School Ethics Bowl Team.</w:t>
-      </w:r>
-    </w:p>
-    <w:p>
-      <w:pPr>
-        <w:pStyle w:val="Textbody"/>
-        <w:rPr>
-          <w:rFonts w:cstheme="minorHAnsi"/>
-        </w:rPr>
-      </w:pPr>
-      <w:r>
-        <w:rPr>
-          <w:rFonts w:cstheme="minorHAnsi"/>
-        </w:rPr>
-        <w:t>2011–12</w:t>
-      </w:r>
-      <w:r>
-        <w:rPr>
-          <w:rFonts w:cstheme="minorHAnsi"/>
-        </w:rPr>
-        <w:tab/>
-      </w:r>
-      <w:r>
-        <w:rPr>
-          <w:rFonts w:cstheme="minorHAnsi"/>
-        </w:rPr>
-        <w:tab/>
-      </w:r>
-      <w:r>
-        <w:rPr>
-          <w:rFonts w:cstheme="minorHAnsi"/>
-        </w:rPr>
-        <w:t>Philosophy Representative, Graduate and Professional Student Federation.</w:t>
-      </w:r>
-    </w:p>
-    <w:p>
-      <w:pPr>
-        <w:pStyle w:val="Textbody"/>
-        <w:rPr>
-          <w:rFonts w:cstheme="minorHAnsi"/>
-        </w:rPr>
-      </w:pPr>
-      <w:r>
-        <w:rPr>
-          <w:rFonts w:cstheme="minorHAnsi"/>
-        </w:rPr>
-        <w:t xml:space="preserve">2008–09 </w:t>
-      </w:r>
-      <w:r>
-        <w:rPr>
-          <w:rFonts w:cstheme="minorHAnsi"/>
-        </w:rPr>
-        <w:t>&amp;</w:t>
-      </w:r>
-      <w:r>
-        <w:rPr>
-          <w:rFonts w:cstheme="minorHAnsi"/>
-        </w:rPr>
-        <w:t xml:space="preserve"> 2011</w:t>
-      </w:r>
-      <w:r>
-        <w:rPr>
-          <w:rFonts w:cstheme="minorHAnsi"/>
-        </w:rPr>
-        <w:tab/>
-      </w:r>
-      <w:r>
-        <w:rPr>
-          <w:rFonts w:cstheme="minorHAnsi"/>
-        </w:rPr>
-        <w:t>Graduate Assistant, UNC Philosophy Colloquium</w:t>
-      </w:r>
-      <w:r>
-        <w:rPr>
-          <w:rFonts w:cstheme="minorHAnsi"/>
-        </w:rPr>
-        <w:t>.</w:t>
-      </w:r>
-    </w:p>
-    <w:p>
-      <w:pPr>
-        <w:pStyle w:val="Heading1"/>
-      </w:pPr>
-      <w:bookmarkStart w:id="12" w:name="grants-awards-and-prizes"/>
-      <w:r>
-        <w:t>Grants, Awards, and Prizes</w:t>
-      </w:r>
-      <w:bookmarkEnd w:id="12"/>
-    </w:p>
-    <w:p>
-      <w:pPr>
-        <w:pStyle w:val="Textbody"/>
-      </w:pPr>
-      <w:r>
-        <w:t xml:space="preserve">Marie </w:t>
-      </w:r>
-      <w:proofErr w:type="spellStart"/>
-      <w:r>
-        <w:t>Skłodowska</w:t>
-      </w:r>
-      <w:proofErr w:type="spellEnd"/>
-      <w:r>
-        <w:t>-Curie Individual Fellowship, ‘Austere Reasons.’ Held at the University of Reading, July 2017 to August 2018. Value: €114,015.30</w:t>
-      </w:r>
-    </w:p>
-    <w:p>
-      <w:pPr>
-        <w:pStyle w:val="Textbody"/>
-      </w:pPr>
-      <w:r>
-        <w:t>2020 Research Fellowship (2 terms of teaching relief and £500 travel fund), University of Reading. 2015-16.</w:t>
-      </w:r>
-    </w:p>
-    <w:p>
-      <w:pPr>
-        <w:pStyle w:val="Textbody"/>
-      </w:pPr>
-      <w:r>
-        <w:t>Several Travel Awards from University of Reading.</w:t>
-      </w:r>
-    </w:p>
-    <w:p>
-      <w:pPr>
-        <w:pStyle w:val="Textbody"/>
-      </w:pPr>
-      <w:r>
-        <w:t>Mind Association Conference Grant (£500) for Indeterminacy in Ethics conference, April 2015.</w:t>
-      </w:r>
-    </w:p>
-    <w:p>
-      <w:pPr>
-        <w:pStyle w:val="Textbody"/>
-      </w:pPr>
-      <w:r>
-        <w:t>Prize for best graduate student paper. North Carolina Philosophical Society. February 2013.</w:t>
-      </w:r>
-    </w:p>
-    <w:p>
-      <w:pPr>
-        <w:pStyle w:val="Textbody"/>
-      </w:pPr>
-      <w:r>
-        <w:t>Non-teaching Fellowships UNC Philosophy Department. 2007–2008, Fall 2012, Spring 2014.</w:t>
-      </w:r>
-    </w:p>
-    <w:p>
-      <w:pPr>
-        <w:pStyle w:val="Textbody"/>
-      </w:pPr>
-      <w:r>
-        <w:t>UNC Richard Brooke Scholarship. 2008–2010 and 2011–2012.</w:t>
-      </w:r>
-    </w:p>
-    <w:p>
-      <w:pPr>
-        <w:pStyle w:val="Textbody"/>
-      </w:pPr>
-      <w:r>
-        <w:t>Travel Award (x9). UNC Department of Philosophy and graduate school. 2012–13.</w:t>
-      </w:r>
-    </w:p>
-    <w:p>
-      <w:pPr>
-        <w:pStyle w:val="Heading1"/>
-      </w:pPr>
-      <w:bookmarkStart w:id="13" w:name="presentations"/>
-      <w:r>
-        <w:t>Presentations</w:t>
-      </w:r>
-      <w:bookmarkEnd w:id="13"/>
-    </w:p>
-    <w:p>
-      <w:pPr>
-        <w:pStyle w:val="Firstparagraph"/>
-        <w:rPr>
-          <w:rFonts w:cstheme="minorHAnsi"/>
-        </w:rPr>
-      </w:pPr>
-      <w:r>
-        <w:rPr>
-          <w:rFonts w:cstheme="minorHAnsi"/>
-        </w:rPr>
         <w:t xml:space="preserve">‘How Could Preferences be Incomplete?’ at a </w:t>
       </w:r>
       <w:r>
@@ -2431,19 +2322,7 @@
         <w:rPr>
           <w:rFonts w:cstheme="minorHAnsi"/>
         </w:rPr>
-        <w:t xml:space="preserve"> </w:t>
-      </w:r>
-      <w:r>
-        <w:rPr>
-          <w:rFonts w:cstheme="minorHAnsi"/>
-        </w:rPr>
-        <w:t>workshop</w:t>
-      </w:r>
-      <w:r>
-        <w:rPr>
-          <w:rFonts w:cstheme="minorHAnsi"/>
-        </w:rPr>
-        <w:t>.</w:t>
+        <w:t xml:space="preserve"> workshop.</w:t>
       </w:r>
       <w:r>
         <w:rPr>
@@ -2505,23 +2384,7 @@
         </w:numPr>
       </w:pPr>
       <w:r>
-        <w:t xml:space="preserve">Value and Agent Relativity workshop at </w:t>
-      </w:r>
-      <w:proofErr w:type="spellStart"/>
-      <w:r>
-        <w:t>Grandhotel</w:t>
-      </w:r>
-      <w:proofErr w:type="spellEnd"/>
-      <w:r>
-        <w:t xml:space="preserve"> </w:t>
-      </w:r>
-      <w:proofErr w:type="spellStart"/>
-      <w:r>
-        <w:t>Giessbach</w:t>
-      </w:r>
-      <w:proofErr w:type="spellEnd"/>
-      <w:r>
-        <w:t>, Switzerland, April 2022.</w:t>
+        <w:t>Value and Agent Relativity workshop at Grandhotel Giessbach, Switzerland, April 2022.</w:t>
       </w:r>
     </w:p>
     <w:p>
@@ -2533,6 +2396,7 @@
         </w:numPr>
       </w:pPr>
       <w:r>
+        <w:lastRenderedPageBreak/>
         <w:t>APA Eastern Division Meeting, Savannah, USA. January 2018.</w:t>
       </w:r>
     </w:p>
@@ -2559,7 +2423,6 @@
         <w:rPr>
           <w:rFonts w:cstheme="minorHAnsi"/>
         </w:rPr>
-        <w:lastRenderedPageBreak/>
         <w:t>‘Structural Rationality Avoids Determinate Substantive Irrationality’ at the German Analytic Philosophy congress (GAP.11), Berlin. September 2022.</w:t>
       </w:r>
     </w:p>
@@ -2679,21 +2542,7 @@
         <w:rPr>
           <w:lang w:val="de-DE"/>
         </w:rPr>
-        <w:t xml:space="preserve">Humboldt-Universität zu Berlin </w:t>
-      </w:r>
-      <w:proofErr w:type="spellStart"/>
-      <w:r>
-        <w:rPr>
-          <w:lang w:val="de-DE"/>
-        </w:rPr>
-        <w:t>Metaethics</w:t>
-      </w:r>
-      <w:proofErr w:type="spellEnd"/>
-      <w:r>
-        <w:rPr>
-          <w:lang w:val="de-DE"/>
-        </w:rPr>
-        <w:t xml:space="preserve"> Colloquium. </w:t>
+        <w:t xml:space="preserve">Humboldt-Universität zu Berlin Metaethics Colloquium. </w:t>
       </w:r>
       <w:r>
         <w:t>2017.</w:t>
@@ -2888,21 +2737,7 @@
         <w:rPr>
           <w:rFonts w:cstheme="minorHAnsi"/>
         </w:rPr>
-        <w:t>‘A Satisficing Response to Gratuitous Harm’ at the Rocky Mountain Ethics Congress (</w:t>
-      </w:r>
-      <w:proofErr w:type="spellStart"/>
-      <w:r>
-        <w:rPr>
-          <w:rFonts w:cstheme="minorHAnsi"/>
-        </w:rPr>
-        <w:t>RoME</w:t>
-      </w:r>
-      <w:proofErr w:type="spellEnd"/>
-      <w:r>
-        <w:rPr>
-          <w:rFonts w:cstheme="minorHAnsi"/>
-        </w:rPr>
-        <w:t>). University of Colorado, Boulder. August 2015.</w:t>
+        <w:t>‘A Satisficing Response to Gratuitous Harm’ at the Rocky Mountain Ethics Congress (RoME). University of Colorado, Boulder. August 2015.</w:t>
       </w:r>
     </w:p>
     <w:p>
@@ -2916,21 +2751,7 @@
         <w:rPr>
           <w:rFonts w:cstheme="minorHAnsi"/>
         </w:rPr>
-        <w:t>‘Satisficing, Arbitrariness, and Indeterminacy’ at the Rocky Mountain Ethics Congress (</w:t>
-      </w:r>
-      <w:proofErr w:type="spellStart"/>
-      <w:r>
-        <w:rPr>
-          <w:rFonts w:cstheme="minorHAnsi"/>
-        </w:rPr>
-        <w:t>RoME</w:t>
-      </w:r>
-      <w:proofErr w:type="spellEnd"/>
-      <w:r>
-        <w:rPr>
-          <w:rFonts w:cstheme="minorHAnsi"/>
-        </w:rPr>
-        <w:t>). University of Colorado, Boulder. August 2013. Commenter: Preston Werner.</w:t>
+        <w:t>‘Satisficing, Arbitrariness, and Indeterminacy’ at the Rocky Mountain Ethics Congress (RoME). University of Colorado, Boulder. August 2013. Commenter: Preston Werner.</w:t>
       </w:r>
     </w:p>
     <w:p>
@@ -2944,21 +2765,7 @@
         <w:rPr>
           <w:rFonts w:cstheme="minorHAnsi"/>
         </w:rPr>
-        <w:t xml:space="preserve">‘Tenenbaum and </w:t>
-      </w:r>
-      <w:proofErr w:type="spellStart"/>
-      <w:r>
-        <w:rPr>
-          <w:rFonts w:cstheme="minorHAnsi"/>
-        </w:rPr>
-        <w:t>Raffaman</w:t>
-      </w:r>
-      <w:proofErr w:type="spellEnd"/>
-      <w:r>
-        <w:rPr>
-          <w:rFonts w:cstheme="minorHAnsi"/>
-        </w:rPr>
-        <w:t xml:space="preserve"> on Vague Projects, the Self-Torturer, and the Sorites’ at University of York. October 2014.</w:t>
+        <w:t>‘Tenenbaum and Raffaman on Vague Projects, the Self-Torturer, and the Sorites’ at University of York. October 2014.</w:t>
       </w:r>
     </w:p>
     <w:p>
@@ -2984,15 +2791,7 @@
         </w:numPr>
       </w:pPr>
       <w:r>
-        <w:t xml:space="preserve">Harvard-MIT Graduate Conference. Cambridge, MA. April 2013. Commenter: Ryan Doody. (This conference was </w:t>
-      </w:r>
-      <w:proofErr w:type="spellStart"/>
-      <w:r>
-        <w:t>canceled</w:t>
-      </w:r>
-      <w:proofErr w:type="spellEnd"/>
-      <w:r>
-        <w:t xml:space="preserve"> due to the Boston bombings.)</w:t>
+        <w:t>Harvard-MIT Graduate Conference. Cambridge, MA. April 2013. Commenter: Ryan Doody. (This conference was canceled due to the Boston bombings.)</w:t>
       </w:r>
     </w:p>
     <w:p>
@@ -3018,21 +2817,7 @@
         <w:rPr>
           <w:rFonts w:cstheme="minorHAnsi"/>
         </w:rPr>
-        <w:t xml:space="preserve">‘Incommensurability as Comparative </w:t>
-      </w:r>
-      <w:proofErr w:type="spellStart"/>
-      <w:r>
-        <w:rPr>
-          <w:rFonts w:cstheme="minorHAnsi"/>
-        </w:rPr>
-        <w:t>Borderlineness</w:t>
-      </w:r>
-      <w:proofErr w:type="spellEnd"/>
-      <w:r>
-        <w:rPr>
-          <w:rFonts w:cstheme="minorHAnsi"/>
-        </w:rPr>
-        <w:t>’:</w:t>
+        <w:t>‘Incommensurability as Comparative Borderlineness’:</w:t>
       </w:r>
     </w:p>
     <w:p>
@@ -3044,6 +2829,7 @@
         </w:numPr>
       </w:pPr>
       <w:r>
+        <w:lastRenderedPageBreak/>
         <w:t>South Carolina Society for Philosophy. College of Charleston. March 2013.</w:t>
       </w:r>
     </w:p>

</xml_diff>

<commit_message>
fix tiny typo in cv
</commit_message>
<xml_diff>
--- a/cv/cv.docx
+++ b/cv/cv.docx
@@ -191,7 +191,13 @@
         <w:ind w:left="709" w:hanging="709"/>
       </w:pPr>
       <w:r>
-        <w:t xml:space="preserve">(Forthcoming) A paper on healthcare marketisation and the introduction of risk into the doctor patient relationship. Promised to a </w:t>
+        <w:t>(Forthcoming) A paper on healthcare marketisation and the introduction of risk into the doctor</w:t>
+      </w:r>
+      <w:r>
+        <w:t>-</w:t>
+      </w:r>
+      <w:r>
+        <w:t xml:space="preserve">patient relationship. Promised to a </w:t>
       </w:r>
       <w:r>
         <w:rPr>

</xml_diff>

<commit_message>
updated cv to include dannish
</commit_message>
<xml_diff>
--- a/cv/cv.docx
+++ b/cv/cv.docx
@@ -357,7 +357,21 @@
         <w:rPr>
           <w:rFonts w:cstheme="minorHAnsi"/>
         </w:rPr>
-        <w:t xml:space="preserve"> vol. 16, no. 3 (2019). doi:10.26556/jesp.v16i3.508</w:t>
+        <w:t xml:space="preserve"> vol. 16, no. 3 (2019). doi:10.26556/</w:t>
+      </w:r>
+      <w:proofErr w:type="gramStart"/>
+      <w:r>
+        <w:rPr>
+          <w:rFonts w:cstheme="minorHAnsi"/>
+        </w:rPr>
+        <w:t>jesp.v</w:t>
+      </w:r>
+      <w:proofErr w:type="gramEnd"/>
+      <w:r>
+        <w:rPr>
+          <w:rFonts w:cstheme="minorHAnsi"/>
+        </w:rPr>
+        <w:t>16i3.508</w:t>
       </w:r>
     </w:p>
     <w:p>
@@ -383,7 +397,21 @@
         <w:rPr>
           <w:rFonts w:cstheme="minorHAnsi"/>
         </w:rPr>
-        <w:t xml:space="preserve">‘Incommensurability as Vagueness: a Burden-Shifting Argument’, </w:t>
+        <w:t xml:space="preserve">‘Incommensurability as Vagueness: </w:t>
+      </w:r>
+      <w:proofErr w:type="gramStart"/>
+      <w:r>
+        <w:rPr>
+          <w:rFonts w:cstheme="minorHAnsi"/>
+        </w:rPr>
+        <w:t>a</w:t>
+      </w:r>
+      <w:proofErr w:type="gramEnd"/>
+      <w:r>
+        <w:rPr>
+          <w:rFonts w:cstheme="minorHAnsi"/>
+        </w:rPr>
+        <w:t xml:space="preserve"> Burden-Shifting Argument’, </w:t>
       </w:r>
       <w:r>
         <w:rPr>
@@ -717,26 +745,36 @@
         </w:rPr>
         <w:t xml:space="preserve">Review of David Sobel’s </w:t>
       </w:r>
+      <w:proofErr w:type="gramStart"/>
       <w:r>
         <w:rPr>
           <w:rFonts w:cstheme="minorHAnsi"/>
           <w:i/>
           <w:iCs/>
         </w:rPr>
-        <w:t>From Valuing to Value</w:t>
-      </w:r>
-      <w:r>
-        <w:rPr>
-          <w:rFonts w:cstheme="minorHAnsi"/>
-        </w:rPr>
-        <w:t xml:space="preserve">, </w:t>
-      </w:r>
+        <w:t>From</w:t>
+      </w:r>
+      <w:proofErr w:type="gramEnd"/>
       <w:r>
         <w:rPr>
           <w:rFonts w:cstheme="minorHAnsi"/>
           <w:i/>
           <w:iCs/>
         </w:rPr>
+        <w:t xml:space="preserve"> Valuing to Value</w:t>
+      </w:r>
+      <w:r>
+        <w:rPr>
+          <w:rFonts w:cstheme="minorHAnsi"/>
+        </w:rPr>
+        <w:t xml:space="preserve">, </w:t>
+      </w:r>
+      <w:r>
+        <w:rPr>
+          <w:rFonts w:cstheme="minorHAnsi"/>
+          <w:i/>
+          <w:iCs/>
+        </w:rPr>
         <w:t>Analysis</w:t>
       </w:r>
       <w:r>
@@ -864,57 +902,33 @@
           <w:b/>
           <w:bCs/>
         </w:rPr>
-        <w:t xml:space="preserve">Intermediate (second-year) </w:t>
-      </w:r>
+        <w:t>Intermediate (</w:t>
+      </w:r>
+      <w:proofErr w:type="gramStart"/>
       <w:r>
         <w:rPr>
           <w:rFonts w:cstheme="minorHAnsi"/>
           <w:b/>
           <w:bCs/>
         </w:rPr>
-        <w:t>ethics</w:t>
-      </w:r>
+        <w:t>second-year</w:t>
+      </w:r>
+      <w:proofErr w:type="gramEnd"/>
       <w:r>
         <w:rPr>
           <w:rFonts w:cstheme="minorHAnsi"/>
           <w:b/>
           <w:bCs/>
         </w:rPr>
-        <w:t>.</w:t>
-      </w:r>
-      <w:r>
-        <w:rPr>
-          <w:rFonts w:cstheme="minorHAnsi"/>
-        </w:rPr>
-        <w:t xml:space="preserve"> Spring </w:t>
-      </w:r>
-      <w:r>
-        <w:rPr>
-          <w:rFonts w:cstheme="minorHAnsi"/>
-        </w:rPr>
-        <w:t xml:space="preserve">2024, </w:t>
-      </w:r>
-      <w:r>
-        <w:rPr>
-          <w:rFonts w:cstheme="minorHAnsi"/>
-        </w:rPr>
-        <w:t>2022, 2021, 2020, 2019; Autumn 2015, 2014.</w:t>
-      </w:r>
-    </w:p>
-    <w:p>
-      <w:pPr>
-        <w:pStyle w:val="Textbody"/>
-        <w:rPr>
-          <w:rFonts w:cstheme="minorHAnsi"/>
-        </w:rPr>
-      </w:pPr>
+        <w:t xml:space="preserve">) </w:t>
+      </w:r>
       <w:r>
         <w:rPr>
           <w:rFonts w:cstheme="minorHAnsi"/>
           <w:b/>
           <w:bCs/>
         </w:rPr>
-        <w:t>Advanced (t</w:t>
+        <w:t>ethics</w:t>
       </w:r>
       <w:r>
         <w:rPr>
@@ -922,137 +936,151 @@
           <w:b/>
           <w:bCs/>
         </w:rPr>
-        <w:t>hird-year</w:t>
-      </w:r>
+        <w:t>.</w:t>
+      </w:r>
+      <w:r>
+        <w:rPr>
+          <w:rFonts w:cstheme="minorHAnsi"/>
+        </w:rPr>
+        <w:t xml:space="preserve"> Spring </w:t>
+      </w:r>
+      <w:r>
+        <w:rPr>
+          <w:rFonts w:cstheme="minorHAnsi"/>
+        </w:rPr>
+        <w:t xml:space="preserve">2024, </w:t>
+      </w:r>
+      <w:r>
+        <w:rPr>
+          <w:rFonts w:cstheme="minorHAnsi"/>
+        </w:rPr>
+        <w:t>2022, 2021, 2020, 2019; Autumn 2015, 2014.</w:t>
+      </w:r>
+    </w:p>
+    <w:p>
+      <w:pPr>
+        <w:pStyle w:val="Textbody"/>
+        <w:rPr>
+          <w:rFonts w:cstheme="minorHAnsi"/>
+        </w:rPr>
+      </w:pPr>
       <w:r>
         <w:rPr>
           <w:rFonts w:cstheme="minorHAnsi"/>
           <w:b/>
           <w:bCs/>
         </w:rPr>
-        <w:t>)</w:t>
-      </w:r>
+        <w:t>Advanced (</w:t>
+      </w:r>
+      <w:proofErr w:type="gramStart"/>
       <w:r>
         <w:rPr>
           <w:rFonts w:cstheme="minorHAnsi"/>
           <w:b/>
           <w:bCs/>
         </w:rPr>
-        <w:t xml:space="preserve"> ethics.</w:t>
-      </w:r>
-      <w:r>
-        <w:rPr>
-          <w:rFonts w:cstheme="minorHAnsi"/>
-        </w:rPr>
-        <w:t xml:space="preserve"> </w:t>
-      </w:r>
-      <w:r>
-        <w:rPr>
-          <w:rFonts w:cstheme="minorHAnsi"/>
-        </w:rPr>
-        <w:t xml:space="preserve">Spring 2024, </w:t>
-      </w:r>
-      <w:r>
-        <w:rPr>
-          <w:rFonts w:cstheme="minorHAnsi"/>
-        </w:rPr>
-        <w:t>Autumn 2018 (with Philip Stratton-Lake).</w:t>
-      </w:r>
-    </w:p>
-    <w:p>
-      <w:pPr>
-        <w:pStyle w:val="Textbody"/>
-        <w:rPr>
-          <w:rFonts w:cstheme="minorHAnsi"/>
-        </w:rPr>
-      </w:pPr>
+        <w:t>t</w:t>
+      </w:r>
       <w:r>
         <w:rPr>
           <w:rFonts w:cstheme="minorHAnsi"/>
           <w:b/>
           <w:bCs/>
         </w:rPr>
-        <w:t>Writing the philosophical essay</w:t>
-      </w:r>
-      <w:r>
-        <w:rPr>
-          <w:rFonts w:cstheme="minorHAnsi"/>
-        </w:rPr>
-        <w:t>, an end-of first-year ‘workshop’ on structuring essays module. Summer 2023.</w:t>
-      </w:r>
-    </w:p>
-    <w:p>
-      <w:pPr>
-        <w:pStyle w:val="Textbody"/>
-        <w:rPr>
-          <w:rFonts w:cstheme="minorHAnsi"/>
-        </w:rPr>
-      </w:pPr>
+        <w:t>hird-year</w:t>
+      </w:r>
+      <w:proofErr w:type="gramEnd"/>
       <w:r>
         <w:rPr>
           <w:rFonts w:cstheme="minorHAnsi"/>
           <w:b/>
           <w:bCs/>
         </w:rPr>
-        <w:t>Mediaeval philosophy.</w:t>
-      </w:r>
-      <w:r>
-        <w:rPr>
-          <w:rFonts w:cstheme="minorHAnsi"/>
-        </w:rPr>
-        <w:t xml:space="preserve"> Autumn 2022, 2020, 2019, 2018. Chapel Hill: Summer 2013.</w:t>
-      </w:r>
-    </w:p>
-    <w:p>
-      <w:pPr>
-        <w:pStyle w:val="Textbody"/>
-        <w:rPr>
-          <w:rFonts w:cstheme="minorHAnsi"/>
-        </w:rPr>
-      </w:pPr>
+        <w:t>)</w:t>
+      </w:r>
       <w:r>
         <w:rPr>
           <w:rFonts w:cstheme="minorHAnsi"/>
           <w:b/>
           <w:bCs/>
         </w:rPr>
-        <w:t>Elementary/</w:t>
-      </w:r>
+        <w:t xml:space="preserve"> ethics.</w:t>
+      </w:r>
+      <w:r>
+        <w:rPr>
+          <w:rFonts w:cstheme="minorHAnsi"/>
+        </w:rPr>
+        <w:t xml:space="preserve"> </w:t>
+      </w:r>
+      <w:r>
+        <w:rPr>
+          <w:rFonts w:cstheme="minorHAnsi"/>
+        </w:rPr>
+        <w:t xml:space="preserve">Spring 2024, </w:t>
+      </w:r>
+      <w:r>
+        <w:rPr>
+          <w:rFonts w:cstheme="minorHAnsi"/>
+        </w:rPr>
+        <w:t>Autumn 2018 (with Philip Stratton-Lake).</w:t>
+      </w:r>
+    </w:p>
+    <w:p>
+      <w:pPr>
+        <w:pStyle w:val="Textbody"/>
+        <w:rPr>
+          <w:rFonts w:cstheme="minorHAnsi"/>
+        </w:rPr>
+      </w:pPr>
       <w:r>
         <w:rPr>
           <w:rFonts w:cstheme="minorHAnsi"/>
           <w:b/>
           <w:bCs/>
         </w:rPr>
-        <w:t>Intermediate l</w:t>
-      </w:r>
+        <w:t>Writing the philosophical essay</w:t>
+      </w:r>
+      <w:r>
+        <w:rPr>
+          <w:rFonts w:cstheme="minorHAnsi"/>
+        </w:rPr>
+        <w:t xml:space="preserve">, an end-of </w:t>
+      </w:r>
+      <w:proofErr w:type="gramStart"/>
+      <w:r>
+        <w:rPr>
+          <w:rFonts w:cstheme="minorHAnsi"/>
+        </w:rPr>
+        <w:t>first-year</w:t>
+      </w:r>
+      <w:proofErr w:type="gramEnd"/>
+      <w:r>
+        <w:rPr>
+          <w:rFonts w:cstheme="minorHAnsi"/>
+        </w:rPr>
+        <w:t xml:space="preserve"> ‘workshop’ on structuring essays module. Summer 2023.</w:t>
+      </w:r>
+    </w:p>
+    <w:p>
+      <w:pPr>
+        <w:pStyle w:val="Textbody"/>
+        <w:rPr>
+          <w:rFonts w:cstheme="minorHAnsi"/>
+        </w:rPr>
+      </w:pPr>
       <w:r>
         <w:rPr>
           <w:rFonts w:cstheme="minorHAnsi"/>
           <w:b/>
           <w:bCs/>
         </w:rPr>
-        <w:t xml:space="preserve">ogic (up to predicate calculus). </w:t>
-      </w:r>
-      <w:r>
-        <w:rPr>
-          <w:rFonts w:cstheme="minorHAnsi"/>
-        </w:rPr>
-        <w:t xml:space="preserve">Summer 2017, Spring 2015. Chapel Hill: Fall 2013, and as Teaching Assistant for Thomas </w:t>
-      </w:r>
-      <w:proofErr w:type="spellStart"/>
-      <w:r>
-        <w:rPr>
-          <w:rFonts w:cstheme="minorHAnsi"/>
-        </w:rPr>
-        <w:t>Hofweber</w:t>
-      </w:r>
-      <w:proofErr w:type="spellEnd"/>
-      <w:r>
-        <w:rPr>
-          <w:rFonts w:cstheme="minorHAnsi"/>
-        </w:rPr>
-        <w:t xml:space="preserve"> in Spring 2013.</w:t>
+        <w:t>Mediaeval philosophy.</w:t>
+      </w:r>
+      <w:r>
+        <w:rPr>
+          <w:rFonts w:cstheme="minorHAnsi"/>
+        </w:rPr>
+        <w:t xml:space="preserve"> Autumn 2022, 2020, 2019, 2018. Chapel Hill: Summer 2013.</w:t>
       </w:r>
     </w:p>
     <w:p>
@@ -1068,29 +1096,15 @@
           <w:b/>
           <w:bCs/>
         </w:rPr>
-        <w:t>Epistemology.</w:t>
-      </w:r>
-      <w:r>
-        <w:rPr>
-          <w:rFonts w:cstheme="minorHAnsi"/>
-        </w:rPr>
-        <w:t xml:space="preserve"> Autumn 2015.</w:t>
-      </w:r>
-    </w:p>
-    <w:p>
-      <w:pPr>
-        <w:pStyle w:val="Textbody"/>
-        <w:rPr>
-          <w:rFonts w:cstheme="minorHAnsi"/>
-        </w:rPr>
-      </w:pPr>
+        <w:t>Elementary/</w:t>
+      </w:r>
       <w:r>
         <w:rPr>
           <w:rFonts w:cstheme="minorHAnsi"/>
           <w:b/>
           <w:bCs/>
         </w:rPr>
-        <w:t xml:space="preserve">Introduction to </w:t>
+        <w:t>Intermediate l</w:t>
       </w:r>
       <w:r>
         <w:rPr>
@@ -1098,21 +1112,49 @@
           <w:b/>
           <w:bCs/>
         </w:rPr>
-        <w:t>p</w:t>
-      </w:r>
+        <w:t xml:space="preserve">ogic (up to predicate calculus). </w:t>
+      </w:r>
+      <w:r>
+        <w:rPr>
+          <w:rFonts w:cstheme="minorHAnsi"/>
+        </w:rPr>
+        <w:t xml:space="preserve">Summer 2017, Spring 2015. Chapel Hill: Fall 2013, and as Teaching Assistant for Thomas </w:t>
+      </w:r>
+      <w:proofErr w:type="spellStart"/>
+      <w:r>
+        <w:rPr>
+          <w:rFonts w:cstheme="minorHAnsi"/>
+        </w:rPr>
+        <w:t>Hofweber</w:t>
+      </w:r>
+      <w:proofErr w:type="spellEnd"/>
+      <w:r>
+        <w:rPr>
+          <w:rFonts w:cstheme="minorHAnsi"/>
+        </w:rPr>
+        <w:t xml:space="preserve"> in Spring 2013.</w:t>
+      </w:r>
+    </w:p>
+    <w:p>
+      <w:pPr>
+        <w:pStyle w:val="Textbody"/>
+        <w:rPr>
+          <w:rFonts w:cstheme="minorHAnsi"/>
+        </w:rPr>
+      </w:pPr>
       <w:r>
         <w:rPr>
           <w:rFonts w:cstheme="minorHAnsi"/>
           <w:b/>
           <w:bCs/>
         </w:rPr>
-        <w:t>hilosophy (online)</w:t>
-      </w:r>
-      <w:r>
-        <w:rPr>
-          <w:rFonts w:cstheme="minorHAnsi"/>
-        </w:rPr>
-        <w:t xml:space="preserve"> at Chapel Hill: Summer 2014.</w:t>
+        <w:t>Epistemology.</w:t>
+      </w:r>
+      <w:r>
+        <w:rPr>
+          <w:rFonts w:cstheme="minorHAnsi"/>
+        </w:rPr>
+        <w:t xml:space="preserve"> Autumn 2015.</w:t>
       </w:r>
     </w:p>
     <w:p>
@@ -1128,73 +1170,87 @@
           <w:b/>
           <w:bCs/>
         </w:rPr>
-        <w:t>Introduction to metaphysics</w:t>
-      </w:r>
-      <w:r>
-        <w:rPr>
-          <w:rFonts w:cstheme="minorHAnsi"/>
-        </w:rPr>
-        <w:t xml:space="preserve"> at Chapel Hill: Summer 2012.</w:t>
-      </w:r>
-    </w:p>
-    <w:p>
-      <w:pPr>
-        <w:pStyle w:val="Textbody"/>
-        <w:rPr>
-          <w:rFonts w:cstheme="minorHAnsi"/>
-        </w:rPr>
-      </w:pPr>
+        <w:t xml:space="preserve">Introduction to </w:t>
+      </w:r>
       <w:r>
         <w:rPr>
           <w:rFonts w:cstheme="minorHAnsi"/>
           <w:b/>
           <w:bCs/>
         </w:rPr>
-        <w:t xml:space="preserve">A literary introduction to philosophy </w:t>
-      </w:r>
-      <w:r>
-        <w:rPr>
-          <w:rFonts w:cstheme="minorHAnsi"/>
-        </w:rPr>
-        <w:t>at Chapel Hill: Summer 2011, 2009. Also as Teaching Assistant for C.D.C. Reeve in Fall 2008.</w:t>
-      </w:r>
-    </w:p>
-    <w:p>
-      <w:pPr>
-        <w:pStyle w:val="Textbody"/>
-        <w:rPr>
-          <w:rFonts w:cstheme="minorHAnsi"/>
-        </w:rPr>
-      </w:pPr>
+        <w:t>p</w:t>
+      </w:r>
       <w:r>
         <w:rPr>
           <w:rFonts w:cstheme="minorHAnsi"/>
           <w:b/>
           <w:bCs/>
         </w:rPr>
-        <w:t xml:space="preserve">Introduction to </w:t>
-      </w:r>
+        <w:t>hilosophy (online)</w:t>
+      </w:r>
+      <w:r>
+        <w:rPr>
+          <w:rFonts w:cstheme="minorHAnsi"/>
+        </w:rPr>
+        <w:t xml:space="preserve"> at Chapel Hill: Summer 2014.</w:t>
+      </w:r>
+    </w:p>
+    <w:p>
+      <w:pPr>
+        <w:pStyle w:val="Textbody"/>
+        <w:rPr>
+          <w:rFonts w:cstheme="minorHAnsi"/>
+        </w:rPr>
+      </w:pPr>
       <w:r>
         <w:rPr>
           <w:rFonts w:cstheme="minorHAnsi"/>
           <w:b/>
           <w:bCs/>
         </w:rPr>
-        <w:t>b</w:t>
-      </w:r>
+        <w:t>Introduction to metaphysics</w:t>
+      </w:r>
+      <w:r>
+        <w:rPr>
+          <w:rFonts w:cstheme="minorHAnsi"/>
+        </w:rPr>
+        <w:t xml:space="preserve"> at Chapel Hill: Summer 2012.</w:t>
+      </w:r>
+    </w:p>
+    <w:p>
+      <w:pPr>
+        <w:pStyle w:val="Textbody"/>
+        <w:rPr>
+          <w:rFonts w:cstheme="minorHAnsi"/>
+        </w:rPr>
+      </w:pPr>
       <w:r>
         <w:rPr>
           <w:rFonts w:cstheme="minorHAnsi"/>
           <w:b/>
           <w:bCs/>
         </w:rPr>
-        <w:t>ioethics (online)</w:t>
-      </w:r>
-      <w:r>
-        <w:rPr>
-          <w:rFonts w:cstheme="minorHAnsi"/>
-        </w:rPr>
-        <w:t xml:space="preserve"> at Chapel Hill: Summer 2010.</w:t>
+        <w:t xml:space="preserve">A literary introduction to philosophy </w:t>
+      </w:r>
+      <w:r>
+        <w:rPr>
+          <w:rFonts w:cstheme="minorHAnsi"/>
+        </w:rPr>
+        <w:t xml:space="preserve">at Chapel Hill: Summer 2011, 2009. </w:t>
+      </w:r>
+      <w:proofErr w:type="gramStart"/>
+      <w:r>
+        <w:rPr>
+          <w:rFonts w:cstheme="minorHAnsi"/>
+        </w:rPr>
+        <w:t>Also</w:t>
+      </w:r>
+      <w:proofErr w:type="gramEnd"/>
+      <w:r>
+        <w:rPr>
+          <w:rFonts w:cstheme="minorHAnsi"/>
+        </w:rPr>
+        <w:t xml:space="preserve"> as Teaching Assistant for C.D.C. Reeve in Fall 2008.</w:t>
       </w:r>
     </w:p>
     <w:p>
@@ -1210,7 +1266,7 @@
           <w:b/>
           <w:bCs/>
         </w:rPr>
-        <w:t xml:space="preserve">Philosophy of </w:t>
+        <w:t xml:space="preserve">Introduction to </w:t>
       </w:r>
       <w:r>
         <w:rPr>
@@ -1218,7 +1274,7 @@
           <w:b/>
           <w:bCs/>
         </w:rPr>
-        <w:t>s</w:t>
+        <w:t>b</w:t>
       </w:r>
       <w:r>
         <w:rPr>
@@ -1226,6 +1282,44 @@
           <w:b/>
           <w:bCs/>
         </w:rPr>
+        <w:t>ioethics (online)</w:t>
+      </w:r>
+      <w:r>
+        <w:rPr>
+          <w:rFonts w:cstheme="minorHAnsi"/>
+        </w:rPr>
+        <w:t xml:space="preserve"> at Chapel Hill: Summer 2010.</w:t>
+      </w:r>
+    </w:p>
+    <w:p>
+      <w:pPr>
+        <w:pStyle w:val="Textbody"/>
+        <w:rPr>
+          <w:rFonts w:cstheme="minorHAnsi"/>
+        </w:rPr>
+      </w:pPr>
+      <w:r>
+        <w:rPr>
+          <w:rFonts w:cstheme="minorHAnsi"/>
+          <w:b/>
+          <w:bCs/>
+        </w:rPr>
+        <w:t xml:space="preserve">Philosophy of </w:t>
+      </w:r>
+      <w:r>
+        <w:rPr>
+          <w:rFonts w:cstheme="minorHAnsi"/>
+          <w:b/>
+          <w:bCs/>
+        </w:rPr>
+        <w:t>s</w:t>
+      </w:r>
+      <w:r>
+        <w:rPr>
+          <w:rFonts w:cstheme="minorHAnsi"/>
+          <w:b/>
+          <w:bCs/>
+        </w:rPr>
         <w:t>cience</w:t>
       </w:r>
       <w:r>
@@ -1262,7 +1356,14 @@
         <w:rPr>
           <w:rFonts w:cstheme="minorHAnsi"/>
         </w:rPr>
-        <w:t>‘m</w:t>
+        <w:t>‘</w:t>
+      </w:r>
+      <w:proofErr w:type="gramStart"/>
+      <w:r>
+        <w:rPr>
+          <w:rFonts w:cstheme="minorHAnsi"/>
+        </w:rPr>
+        <w:t>m</w:t>
       </w:r>
       <w:r>
         <w:rPr>
@@ -1270,6 +1371,7 @@
         </w:rPr>
         <w:t>ini-dissertations</w:t>
       </w:r>
+      <w:proofErr w:type="gramEnd"/>
       <w:r>
         <w:rPr>
           <w:rFonts w:cstheme="minorHAnsi"/>
@@ -1302,7 +1404,21 @@
         <w:rPr>
           <w:rFonts w:cstheme="minorHAnsi"/>
         </w:rPr>
-        <w:t>: ‘Nihilism and the emotions’ (2021); ‘Ought implies can – history and arguments’ (2017); ‘Climate change and rational choice’ (2015).</w:t>
+        <w:t xml:space="preserve">: ‘Nihilism and the emotions’ (2021); ‘Ought </w:t>
+      </w:r>
+      <w:proofErr w:type="gramStart"/>
+      <w:r>
+        <w:rPr>
+          <w:rFonts w:cstheme="minorHAnsi"/>
+        </w:rPr>
+        <w:t>implies</w:t>
+      </w:r>
+      <w:proofErr w:type="gramEnd"/>
+      <w:r>
+        <w:rPr>
+          <w:rFonts w:cstheme="minorHAnsi"/>
+        </w:rPr>
+        <w:t xml:space="preserve"> can – history and arguments’ (2017); ‘Climate change and rational choice’ (2015).</w:t>
       </w:r>
     </w:p>
     <w:p>
@@ -1329,13 +1445,51 @@
         <w:rPr>
           <w:rFonts w:cstheme="minorHAnsi"/>
         </w:rPr>
-        <w:t xml:space="preserve">Primary supervisor of Tommaso Soriani, on ethics and </w:t>
+        <w:t>Primary supervis</w:t>
+      </w:r>
+      <w:r>
+        <w:rPr>
+          <w:rFonts w:cstheme="minorHAnsi"/>
+        </w:rPr>
+        <w:t>ion:</w:t>
+      </w:r>
+    </w:p>
+    <w:p>
+      <w:pPr>
+        <w:pStyle w:val="Firstparagraph"/>
+        <w:numPr>
+          <w:ilvl w:val="0"/>
+          <w:numId w:val="47"/>
+        </w:numPr>
+        <w:rPr>
+          <w:rFonts w:cstheme="minorHAnsi"/>
+        </w:rPr>
+      </w:pPr>
+      <w:r>
+        <w:rPr>
+          <w:rFonts w:cstheme="minorHAnsi"/>
+        </w:rPr>
+        <w:t xml:space="preserve">Tommaso </w:t>
       </w:r>
       <w:proofErr w:type="spellStart"/>
       <w:r>
         <w:rPr>
           <w:rFonts w:cstheme="minorHAnsi"/>
         </w:rPr>
+        <w:t>Soriani</w:t>
+      </w:r>
+      <w:proofErr w:type="spellEnd"/>
+      <w:r>
+        <w:rPr>
+          <w:rFonts w:cstheme="minorHAnsi"/>
+        </w:rPr>
+        <w:t xml:space="preserve"> on ethics and </w:t>
+      </w:r>
+      <w:proofErr w:type="spellStart"/>
+      <w:r>
+        <w:rPr>
+          <w:rFonts w:cstheme="minorHAnsi"/>
+        </w:rPr>
         <w:t>personites</w:t>
       </w:r>
       <w:proofErr w:type="spellEnd"/>
@@ -1355,14 +1509,40 @@
         <w:rPr>
           <w:rFonts w:cstheme="minorHAnsi"/>
         </w:rPr>
-        <w:t xml:space="preserve">) and </w:t>
-      </w:r>
-      <w:r>
-        <w:rPr>
-          <w:rFonts w:cstheme="minorHAnsi"/>
-        </w:rPr>
-        <w:t>Ronan Ó Maonaile</w:t>
-      </w:r>
+        <w:t>)</w:t>
+      </w:r>
+      <w:r>
+        <w:rPr>
+          <w:rFonts w:cstheme="minorHAnsi"/>
+        </w:rPr>
+        <w:t>.</w:t>
+      </w:r>
+    </w:p>
+    <w:p>
+      <w:pPr>
+        <w:pStyle w:val="Firstparagraph"/>
+        <w:numPr>
+          <w:ilvl w:val="0"/>
+          <w:numId w:val="47"/>
+        </w:numPr>
+        <w:rPr>
+          <w:rFonts w:cstheme="minorHAnsi"/>
+        </w:rPr>
+      </w:pPr>
+      <w:r>
+        <w:rPr>
+          <w:rFonts w:cstheme="minorHAnsi"/>
+        </w:rPr>
+        <w:t xml:space="preserve">Ronan Ó </w:t>
+      </w:r>
+      <w:proofErr w:type="spellStart"/>
+      <w:r>
+        <w:rPr>
+          <w:rFonts w:cstheme="minorHAnsi"/>
+        </w:rPr>
+        <w:t>Maonaile</w:t>
+      </w:r>
+      <w:proofErr w:type="spellEnd"/>
       <w:r>
         <w:rPr>
           <w:rFonts w:cstheme="minorHAnsi"/>
@@ -1397,6 +1577,53 @@
     <w:p>
       <w:pPr>
         <w:pStyle w:val="Textbody"/>
+        <w:numPr>
+          <w:ilvl w:val="0"/>
+          <w:numId w:val="47"/>
+        </w:numPr>
+      </w:pPr>
+      <w:proofErr w:type="spellStart"/>
+      <w:r>
+        <w:t>Dannish</w:t>
+      </w:r>
+      <w:proofErr w:type="spellEnd"/>
+      <w:r>
+        <w:t xml:space="preserve"> Kashmiri on ontology and ethical objectivity </w:t>
+      </w:r>
+      <w:r>
+        <w:rPr>
+          <w:rFonts w:cstheme="minorHAnsi"/>
+        </w:rPr>
+        <w:t>(20</w:t>
+      </w:r>
+      <w:r>
+        <w:rPr>
+          <w:rFonts w:cstheme="minorHAnsi"/>
+        </w:rPr>
+        <w:t>19</w:t>
+      </w:r>
+      <w:r>
+        <w:rPr>
+          <w:rFonts w:cstheme="minorHAnsi"/>
+        </w:rPr>
+        <w:t>–</w:t>
+      </w:r>
+      <w:r>
+        <w:rPr>
+          <w:rFonts w:cstheme="minorHAnsi"/>
+        </w:rPr>
+        <w:t>)</w:t>
+      </w:r>
+      <w:r>
+        <w:rPr>
+          <w:rFonts w:cstheme="minorHAnsi"/>
+        </w:rPr>
+        <w:t>.</w:t>
+      </w:r>
+    </w:p>
+    <w:p>
+      <w:pPr>
+        <w:pStyle w:val="Textbody"/>
         <w:rPr>
           <w:rFonts w:cstheme="minorHAnsi"/>
         </w:rPr>
@@ -1473,6 +1700,7 @@
         <w:rPr>
           <w:rFonts w:cstheme="minorHAnsi"/>
         </w:rPr>
+        <w:lastRenderedPageBreak/>
         <w:t>Seminars and classes for graduate students</w:t>
       </w:r>
       <w:bookmarkEnd w:id="7"/>
@@ -1484,7 +1712,6 @@
     </w:p>
     <w:p>
       <w:r>
-        <w:lastRenderedPageBreak/>
         <w:t>Convenor, Graduate Class (seminar) for PhD students:</w:t>
       </w:r>
     </w:p>
@@ -1497,7 +1724,15 @@
         </w:numPr>
       </w:pPr>
       <w:r>
-        <w:t>Summer term 2021: on my book manuscript ‘unsharp choices’ and related material.</w:t>
+        <w:t xml:space="preserve">Summer term 2021: on my book manuscript ‘unsharp </w:t>
+      </w:r>
+      <w:proofErr w:type="gramStart"/>
+      <w:r>
+        <w:t>choices’</w:t>
+      </w:r>
+      <w:proofErr w:type="gramEnd"/>
+      <w:r>
+        <w:t xml:space="preserve"> and related material.</w:t>
       </w:r>
     </w:p>
     <w:p>
@@ -1551,7 +1786,15 @@
       </w:r>
       <w:proofErr w:type="spellEnd"/>
       <w:r>
-        <w:t xml:space="preserve"> Essays and Dissertations per year since 2015. Topics include: Presentism and </w:t>
+        <w:t xml:space="preserve"> Essays and Dissertations per year since 2015. Topics </w:t>
+      </w:r>
+      <w:proofErr w:type="gramStart"/>
+      <w:r>
+        <w:t>include:</w:t>
+      </w:r>
+      <w:proofErr w:type="gramEnd"/>
+      <w:r>
+        <w:t xml:space="preserve"> Presentism and </w:t>
       </w:r>
       <w:proofErr w:type="spellStart"/>
       <w:r>
@@ -1659,7 +1902,7 @@
           <w:i/>
           <w:iCs/>
         </w:rPr>
-        <w:t xml:space="preserve">, Theoria, </w:t>
+        <w:t xml:space="preserve">, </w:t>
       </w:r>
       <w:proofErr w:type="spellStart"/>
       <w:r>
@@ -1667,7 +1910,7 @@
           <w:i/>
           <w:iCs/>
         </w:rPr>
-        <w:t>Utilitas</w:t>
+        <w:t>Theoria</w:t>
       </w:r>
       <w:proofErr w:type="spellEnd"/>
       <w:r>
@@ -1675,6 +1918,22 @@
           <w:i/>
           <w:iCs/>
         </w:rPr>
+        <w:t xml:space="preserve">, </w:t>
+      </w:r>
+      <w:proofErr w:type="spellStart"/>
+      <w:r>
+        <w:rPr>
+          <w:i/>
+          <w:iCs/>
+        </w:rPr>
+        <w:t>Utilitas</w:t>
+      </w:r>
+      <w:proofErr w:type="spellEnd"/>
+      <w:r>
+        <w:rPr>
+          <w:i/>
+          <w:iCs/>
+        </w:rPr>
         <w:t>.</w:t>
       </w:r>
     </w:p>
@@ -1697,9 +1956,14 @@
       </w:pPr>
       <w:bookmarkStart w:id="9" w:name="conferences-and-workshops-organised"/>
       <w:r>
-        <w:t>Conferences and workshops organised</w:t>
+        <w:t xml:space="preserve">Conferences and workshops </w:t>
+      </w:r>
+      <w:proofErr w:type="gramStart"/>
+      <w:r>
+        <w:t>organised</w:t>
       </w:r>
       <w:bookmarkEnd w:id="9"/>
+      <w:proofErr w:type="gramEnd"/>
     </w:p>
     <w:p>
       <w:r>
@@ -1725,7 +1989,15 @@
         <w:tab/>
       </w:r>
       <w:r>
-        <w:t>Southern Normativity Group annual Conference, Reading.</w:t>
+        <w:t xml:space="preserve">Southern Normativity Group </w:t>
+      </w:r>
+      <w:proofErr w:type="gramStart"/>
+      <w:r>
+        <w:t>annual</w:t>
+      </w:r>
+      <w:proofErr w:type="gramEnd"/>
+      <w:r>
+        <w:t xml:space="preserve"> Conference, Reading.</w:t>
       </w:r>
     </w:p>
     <w:p>
@@ -1914,6 +2186,7 @@
         <w:rPr>
           <w:rFonts w:cstheme="minorHAnsi"/>
         </w:rPr>
+        <w:lastRenderedPageBreak/>
         <w:t>Main administrative roles at Reading</w:t>
       </w:r>
       <w:bookmarkEnd w:id="10"/>
@@ -1990,7 +2263,6 @@
         <w:t>MSc Climate</w:t>
       </w:r>
       <w:r>
-        <w:lastRenderedPageBreak/>
         <w:tab/>
       </w:r>
       <w:r>
@@ -2468,6 +2740,7 @@
         <w:pStyle w:val="Textbody"/>
       </w:pPr>
       <w:r>
+        <w:lastRenderedPageBreak/>
         <w:t>Travel Award (x9). UNC Department of Philosophy and graduate school. 2012–13.</w:t>
       </w:r>
     </w:p>
@@ -2477,7 +2750,6 @@
       </w:pPr>
       <w:bookmarkStart w:id="13" w:name="presentations"/>
       <w:r>
-        <w:lastRenderedPageBreak/>
         <w:t>Presentations</w:t>
       </w:r>
       <w:bookmarkEnd w:id="13"/>
@@ -2693,7 +2965,15 @@
         </w:numPr>
       </w:pPr>
       <w:r>
-        <w:t>Incommensurability: Vagueness, Parity and other Non-Conventional Comparative Relations workshop in Stockholm. 2019.</w:t>
+        <w:t xml:space="preserve">Incommensurability: Vagueness, </w:t>
+      </w:r>
+      <w:proofErr w:type="gramStart"/>
+      <w:r>
+        <w:t>Parity</w:t>
+      </w:r>
+      <w:proofErr w:type="gramEnd"/>
+      <w:r>
+        <w:t xml:space="preserve"> and other Non-Conventional Comparative Relations workshop in Stockholm. 2019.</w:t>
       </w:r>
     </w:p>
     <w:p>
@@ -2839,7 +3119,21 @@
         <w:rPr>
           <w:rFonts w:cstheme="minorHAnsi"/>
         </w:rPr>
-        <w:t>‘Ought implies Can implies Moral Rationalism’:</w:t>
+        <w:t xml:space="preserve">‘Ought </w:t>
+      </w:r>
+      <w:proofErr w:type="gramStart"/>
+      <w:r>
+        <w:rPr>
+          <w:rFonts w:cstheme="minorHAnsi"/>
+        </w:rPr>
+        <w:t>implies</w:t>
+      </w:r>
+      <w:proofErr w:type="gramEnd"/>
+      <w:r>
+        <w:rPr>
+          <w:rFonts w:cstheme="minorHAnsi"/>
+        </w:rPr>
+        <w:t xml:space="preserve"> Can implies Moral Rationalism’:</w:t>
       </w:r>
     </w:p>
     <w:p>
@@ -2865,11 +3159,19 @@
           <w:lang w:val="nl-NL"/>
         </w:rPr>
       </w:pPr>
+      <w:proofErr w:type="gramStart"/>
       <w:r>
         <w:rPr>
           <w:lang w:val="nl-NL"/>
         </w:rPr>
-        <w:t>OZSW conference in Groningen. December 2016.</w:t>
+        <w:t>OZSW conference</w:t>
+      </w:r>
+      <w:proofErr w:type="gramEnd"/>
+      <w:r>
+        <w:rPr>
+          <w:lang w:val="nl-NL"/>
+        </w:rPr>
+        <w:t xml:space="preserve"> in Groningen. December 2016.</w:t>
       </w:r>
     </w:p>
     <w:p>
@@ -2911,11 +3213,19 @@
           <w:lang w:val="nl-NL"/>
         </w:rPr>
       </w:pPr>
+      <w:proofErr w:type="gramStart"/>
       <w:r>
         <w:rPr>
           <w:lang w:val="nl-NL"/>
         </w:rPr>
-        <w:t>OZSW conference in Groningen. December 2016.</w:t>
+        <w:t>OZSW conference</w:t>
+      </w:r>
+      <w:proofErr w:type="gramEnd"/>
+      <w:r>
+        <w:rPr>
+          <w:lang w:val="nl-NL"/>
+        </w:rPr>
+        <w:t xml:space="preserve"> in Groningen. December 2016.</w:t>
       </w:r>
     </w:p>
     <w:p>
@@ -2983,6 +3293,7 @@
         <w:rPr>
           <w:rFonts w:cstheme="minorHAnsi"/>
         </w:rPr>
+        <w:lastRenderedPageBreak/>
         <w:t>‘Satisficing, Arbitrariness, and Indeterminacy’ at the Rocky Mountain Ethics Congress (</w:t>
       </w:r>
       <w:proofErr w:type="spellStart"/>
@@ -3011,7 +3322,6 @@
         <w:rPr>
           <w:rFonts w:cstheme="minorHAnsi"/>
         </w:rPr>
-        <w:lastRenderedPageBreak/>
         <w:t xml:space="preserve">‘Tenenbaum and </w:t>
       </w:r>
       <w:proofErr w:type="spellStart"/>
@@ -3684,6 +3994,92 @@
     </w:lvl>
   </w:abstractNum>
   <w:abstractNum w:abstractNumId="5" w15:restartNumberingAfterBreak="0">
+    <w:nsid w:val="118D7F59"/>
+    <w:multiLevelType w:val="hybridMultilevel"/>
+    <w:tmpl w:val="9BD01E76"/>
+    <w:lvl w:ilvl="0" w:tplc="0809000F">
+      <w:start w:val="1"/>
+      <w:numFmt w:val="decimal"/>
+      <w:lvlText w:val="%1."/>
+      <w:lvlJc w:val="left"/>
+      <w:pPr>
+        <w:ind w:left="720" w:hanging="360"/>
+      </w:pPr>
+    </w:lvl>
+    <w:lvl w:ilvl="1" w:tplc="08090019" w:tentative="1">
+      <w:start w:val="1"/>
+      <w:numFmt w:val="lowerLetter"/>
+      <w:lvlText w:val="%2."/>
+      <w:lvlJc w:val="left"/>
+      <w:pPr>
+        <w:ind w:left="1440" w:hanging="360"/>
+      </w:pPr>
+    </w:lvl>
+    <w:lvl w:ilvl="2" w:tplc="0809001B" w:tentative="1">
+      <w:start w:val="1"/>
+      <w:numFmt w:val="lowerRoman"/>
+      <w:lvlText w:val="%3."/>
+      <w:lvlJc w:val="right"/>
+      <w:pPr>
+        <w:ind w:left="2160" w:hanging="180"/>
+      </w:pPr>
+    </w:lvl>
+    <w:lvl w:ilvl="3" w:tplc="0809000F" w:tentative="1">
+      <w:start w:val="1"/>
+      <w:numFmt w:val="decimal"/>
+      <w:lvlText w:val="%4."/>
+      <w:lvlJc w:val="left"/>
+      <w:pPr>
+        <w:ind w:left="2880" w:hanging="360"/>
+      </w:pPr>
+    </w:lvl>
+    <w:lvl w:ilvl="4" w:tplc="08090019" w:tentative="1">
+      <w:start w:val="1"/>
+      <w:numFmt w:val="lowerLetter"/>
+      <w:lvlText w:val="%5."/>
+      <w:lvlJc w:val="left"/>
+      <w:pPr>
+        <w:ind w:left="3600" w:hanging="360"/>
+      </w:pPr>
+    </w:lvl>
+    <w:lvl w:ilvl="5" w:tplc="0809001B" w:tentative="1">
+      <w:start w:val="1"/>
+      <w:numFmt w:val="lowerRoman"/>
+      <w:lvlText w:val="%6."/>
+      <w:lvlJc w:val="right"/>
+      <w:pPr>
+        <w:ind w:left="4320" w:hanging="180"/>
+      </w:pPr>
+    </w:lvl>
+    <w:lvl w:ilvl="6" w:tplc="0809000F" w:tentative="1">
+      <w:start w:val="1"/>
+      <w:numFmt w:val="decimal"/>
+      <w:lvlText w:val="%7."/>
+      <w:lvlJc w:val="left"/>
+      <w:pPr>
+        <w:ind w:left="5040" w:hanging="360"/>
+      </w:pPr>
+    </w:lvl>
+    <w:lvl w:ilvl="7" w:tplc="08090019" w:tentative="1">
+      <w:start w:val="1"/>
+      <w:numFmt w:val="lowerLetter"/>
+      <w:lvlText w:val="%8."/>
+      <w:lvlJc w:val="left"/>
+      <w:pPr>
+        <w:ind w:left="5760" w:hanging="360"/>
+      </w:pPr>
+    </w:lvl>
+    <w:lvl w:ilvl="8" w:tplc="0809001B" w:tentative="1">
+      <w:start w:val="1"/>
+      <w:numFmt w:val="lowerRoman"/>
+      <w:lvlText w:val="%9."/>
+      <w:lvlJc w:val="right"/>
+      <w:pPr>
+        <w:ind w:left="6480" w:hanging="180"/>
+      </w:pPr>
+    </w:lvl>
+  </w:abstractNum>
+  <w:abstractNum w:abstractNumId="6" w15:restartNumberingAfterBreak="0">
     <w:nsid w:val="135605DD"/>
     <w:multiLevelType w:val="hybridMultilevel"/>
     <w:tmpl w:val="4822D4E6"/>
@@ -3796,7 +4192,7 @@
       </w:rPr>
     </w:lvl>
   </w:abstractNum>
-  <w:abstractNum w:abstractNumId="6" w15:restartNumberingAfterBreak="0">
+  <w:abstractNum w:abstractNumId="7" w15:restartNumberingAfterBreak="0">
     <w:nsid w:val="13780E85"/>
     <w:multiLevelType w:val="multilevel"/>
     <w:tmpl w:val="8E6E9654"/>
@@ -3918,7 +4314,7 @@
       </w:rPr>
     </w:lvl>
   </w:abstractNum>
-  <w:abstractNum w:abstractNumId="7" w15:restartNumberingAfterBreak="0">
+  <w:abstractNum w:abstractNumId="8" w15:restartNumberingAfterBreak="0">
     <w:nsid w:val="13891EAA"/>
     <w:multiLevelType w:val="multilevel"/>
     <w:tmpl w:val="30408114"/>
@@ -4040,7 +4436,7 @@
       </w:rPr>
     </w:lvl>
   </w:abstractNum>
-  <w:abstractNum w:abstractNumId="8" w15:restartNumberingAfterBreak="0">
+  <w:abstractNum w:abstractNumId="9" w15:restartNumberingAfterBreak="0">
     <w:nsid w:val="15161AE5"/>
     <w:multiLevelType w:val="hybridMultilevel"/>
     <w:tmpl w:val="4210C864"/>
@@ -4129,7 +4525,7 @@
       </w:pPr>
     </w:lvl>
   </w:abstractNum>
-  <w:abstractNum w:abstractNumId="9" w15:restartNumberingAfterBreak="0">
+  <w:abstractNum w:abstractNumId="10" w15:restartNumberingAfterBreak="0">
     <w:nsid w:val="18407C59"/>
     <w:multiLevelType w:val="hybridMultilevel"/>
     <w:tmpl w:val="5C1ABE14"/>
@@ -4218,7 +4614,7 @@
       </w:pPr>
     </w:lvl>
   </w:abstractNum>
-  <w:abstractNum w:abstractNumId="10" w15:restartNumberingAfterBreak="0">
+  <w:abstractNum w:abstractNumId="11" w15:restartNumberingAfterBreak="0">
     <w:nsid w:val="19D836AE"/>
     <w:multiLevelType w:val="hybridMultilevel"/>
     <w:tmpl w:val="A8149C08"/>
@@ -4307,7 +4703,7 @@
       </w:pPr>
     </w:lvl>
   </w:abstractNum>
-  <w:abstractNum w:abstractNumId="11" w15:restartNumberingAfterBreak="0">
+  <w:abstractNum w:abstractNumId="12" w15:restartNumberingAfterBreak="0">
     <w:nsid w:val="1BFA0336"/>
     <w:multiLevelType w:val="hybridMultilevel"/>
     <w:tmpl w:val="5630D22A"/>
@@ -4396,7 +4792,7 @@
       </w:pPr>
     </w:lvl>
   </w:abstractNum>
-  <w:abstractNum w:abstractNumId="12" w15:restartNumberingAfterBreak="0">
+  <w:abstractNum w:abstractNumId="13" w15:restartNumberingAfterBreak="0">
     <w:nsid w:val="24CB3B6B"/>
     <w:multiLevelType w:val="hybridMultilevel"/>
     <w:tmpl w:val="9EDE546C"/>
@@ -4485,7 +4881,7 @@
       </w:pPr>
     </w:lvl>
   </w:abstractNum>
-  <w:abstractNum w:abstractNumId="13" w15:restartNumberingAfterBreak="0">
+  <w:abstractNum w:abstractNumId="14" w15:restartNumberingAfterBreak="0">
     <w:nsid w:val="282547A2"/>
     <w:multiLevelType w:val="hybridMultilevel"/>
     <w:tmpl w:val="76F289E8"/>
@@ -4574,7 +4970,7 @@
       </w:pPr>
     </w:lvl>
   </w:abstractNum>
-  <w:abstractNum w:abstractNumId="14" w15:restartNumberingAfterBreak="0">
+  <w:abstractNum w:abstractNumId="15" w15:restartNumberingAfterBreak="0">
     <w:nsid w:val="2A0E11F1"/>
     <w:multiLevelType w:val="multilevel"/>
     <w:tmpl w:val="0702518E"/>
@@ -4679,7 +5075,7 @@
       </w:rPr>
     </w:lvl>
   </w:abstractNum>
-  <w:abstractNum w:abstractNumId="15" w15:restartNumberingAfterBreak="0">
+  <w:abstractNum w:abstractNumId="16" w15:restartNumberingAfterBreak="0">
     <w:nsid w:val="2B161C76"/>
     <w:multiLevelType w:val="multilevel"/>
     <w:tmpl w:val="0646E3E8"/>
@@ -4784,7 +5180,7 @@
       </w:rPr>
     </w:lvl>
   </w:abstractNum>
-  <w:abstractNum w:abstractNumId="16" w15:restartNumberingAfterBreak="0">
+  <w:abstractNum w:abstractNumId="17" w15:restartNumberingAfterBreak="0">
     <w:nsid w:val="2B8541A2"/>
     <w:multiLevelType w:val="multilevel"/>
     <w:tmpl w:val="6CBA952A"/>
@@ -4889,7 +5285,7 @@
       </w:rPr>
     </w:lvl>
   </w:abstractNum>
-  <w:abstractNum w:abstractNumId="17" w15:restartNumberingAfterBreak="0">
+  <w:abstractNum w:abstractNumId="18" w15:restartNumberingAfterBreak="0">
     <w:nsid w:val="2DE739E4"/>
     <w:multiLevelType w:val="multilevel"/>
     <w:tmpl w:val="1A1E306C"/>
@@ -5011,7 +5407,7 @@
       </w:rPr>
     </w:lvl>
   </w:abstractNum>
-  <w:abstractNum w:abstractNumId="18" w15:restartNumberingAfterBreak="0">
+  <w:abstractNum w:abstractNumId="19" w15:restartNumberingAfterBreak="0">
     <w:nsid w:val="309910B3"/>
     <w:multiLevelType w:val="multilevel"/>
     <w:tmpl w:val="A34AD0B8"/>
@@ -5097,7 +5493,7 @@
       </w:pPr>
     </w:lvl>
   </w:abstractNum>
-  <w:abstractNum w:abstractNumId="19" w15:restartNumberingAfterBreak="0">
+  <w:abstractNum w:abstractNumId="20" w15:restartNumberingAfterBreak="0">
     <w:nsid w:val="30F617F7"/>
     <w:multiLevelType w:val="multilevel"/>
     <w:tmpl w:val="21E497E6"/>
@@ -5219,7 +5615,7 @@
       </w:rPr>
     </w:lvl>
   </w:abstractNum>
-  <w:abstractNum w:abstractNumId="20" w15:restartNumberingAfterBreak="0">
+  <w:abstractNum w:abstractNumId="21" w15:restartNumberingAfterBreak="0">
     <w:nsid w:val="316B209A"/>
     <w:multiLevelType w:val="hybridMultilevel"/>
     <w:tmpl w:val="85105F08"/>
@@ -5308,7 +5704,7 @@
       </w:pPr>
     </w:lvl>
   </w:abstractNum>
-  <w:abstractNum w:abstractNumId="21" w15:restartNumberingAfterBreak="0">
+  <w:abstractNum w:abstractNumId="22" w15:restartNumberingAfterBreak="0">
     <w:nsid w:val="31873FB5"/>
     <w:multiLevelType w:val="multilevel"/>
     <w:tmpl w:val="A0E29776"/>
@@ -5430,7 +5826,7 @@
       </w:rPr>
     </w:lvl>
   </w:abstractNum>
-  <w:abstractNum w:abstractNumId="22" w15:restartNumberingAfterBreak="0">
+  <w:abstractNum w:abstractNumId="23" w15:restartNumberingAfterBreak="0">
     <w:nsid w:val="34100136"/>
     <w:multiLevelType w:val="multilevel"/>
     <w:tmpl w:val="3EC47048"/>
@@ -5517,7 +5913,7 @@
       </w:pPr>
     </w:lvl>
   </w:abstractNum>
-  <w:abstractNum w:abstractNumId="23" w15:restartNumberingAfterBreak="0">
+  <w:abstractNum w:abstractNumId="24" w15:restartNumberingAfterBreak="0">
     <w:nsid w:val="38491351"/>
     <w:multiLevelType w:val="hybridMultilevel"/>
     <w:tmpl w:val="C0C02D66"/>
@@ -5606,7 +6002,7 @@
       </w:pPr>
     </w:lvl>
   </w:abstractNum>
-  <w:abstractNum w:abstractNumId="24" w15:restartNumberingAfterBreak="0">
+  <w:abstractNum w:abstractNumId="25" w15:restartNumberingAfterBreak="0">
     <w:nsid w:val="39233AEA"/>
     <w:multiLevelType w:val="hybridMultilevel"/>
     <w:tmpl w:val="C132432C"/>
@@ -5719,7 +6115,7 @@
       </w:rPr>
     </w:lvl>
   </w:abstractNum>
-  <w:abstractNum w:abstractNumId="25" w15:restartNumberingAfterBreak="0">
+  <w:abstractNum w:abstractNumId="26" w15:restartNumberingAfterBreak="0">
     <w:nsid w:val="3B585189"/>
     <w:multiLevelType w:val="multilevel"/>
     <w:tmpl w:val="5CD83012"/>
@@ -5806,7 +6202,7 @@
       </w:pPr>
     </w:lvl>
   </w:abstractNum>
-  <w:abstractNum w:abstractNumId="26" w15:restartNumberingAfterBreak="0">
+  <w:abstractNum w:abstractNumId="27" w15:restartNumberingAfterBreak="0">
     <w:nsid w:val="3C984E6E"/>
     <w:multiLevelType w:val="hybridMultilevel"/>
     <w:tmpl w:val="0016AFEA"/>
@@ -5895,7 +6291,7 @@
       </w:pPr>
     </w:lvl>
   </w:abstractNum>
-  <w:abstractNum w:abstractNumId="27" w15:restartNumberingAfterBreak="0">
+  <w:abstractNum w:abstractNumId="28" w15:restartNumberingAfterBreak="0">
     <w:nsid w:val="41F47698"/>
     <w:multiLevelType w:val="multilevel"/>
     <w:tmpl w:val="10422074"/>
@@ -6000,7 +6396,7 @@
       </w:rPr>
     </w:lvl>
   </w:abstractNum>
-  <w:abstractNum w:abstractNumId="28" w15:restartNumberingAfterBreak="0">
+  <w:abstractNum w:abstractNumId="29" w15:restartNumberingAfterBreak="0">
     <w:nsid w:val="46C537A5"/>
     <w:multiLevelType w:val="multilevel"/>
     <w:tmpl w:val="DDA0CD68"/>
@@ -6099,7 +6495,7 @@
       </w:rPr>
     </w:lvl>
   </w:abstractNum>
-  <w:abstractNum w:abstractNumId="29" w15:restartNumberingAfterBreak="0">
+  <w:abstractNum w:abstractNumId="30" w15:restartNumberingAfterBreak="0">
     <w:nsid w:val="473F7733"/>
     <w:multiLevelType w:val="multilevel"/>
     <w:tmpl w:val="6EBED5A2"/>
@@ -6221,7 +6617,7 @@
       </w:rPr>
     </w:lvl>
   </w:abstractNum>
-  <w:abstractNum w:abstractNumId="30" w15:restartNumberingAfterBreak="0">
+  <w:abstractNum w:abstractNumId="31" w15:restartNumberingAfterBreak="0">
     <w:nsid w:val="481C265E"/>
     <w:multiLevelType w:val="hybridMultilevel"/>
     <w:tmpl w:val="58B6994C"/>
@@ -6310,7 +6706,7 @@
       </w:pPr>
     </w:lvl>
   </w:abstractNum>
-  <w:abstractNum w:abstractNumId="31" w15:restartNumberingAfterBreak="0">
+  <w:abstractNum w:abstractNumId="32" w15:restartNumberingAfterBreak="0">
     <w:nsid w:val="4B79372C"/>
     <w:multiLevelType w:val="multilevel"/>
     <w:tmpl w:val="BB44CDEC"/>
@@ -6432,7 +6828,7 @@
       </w:rPr>
     </w:lvl>
   </w:abstractNum>
-  <w:abstractNum w:abstractNumId="32" w15:restartNumberingAfterBreak="0">
+  <w:abstractNum w:abstractNumId="33" w15:restartNumberingAfterBreak="0">
     <w:nsid w:val="521F412B"/>
     <w:multiLevelType w:val="multilevel"/>
     <w:tmpl w:val="C456BA2E"/>
@@ -6554,7 +6950,7 @@
       </w:rPr>
     </w:lvl>
   </w:abstractNum>
-  <w:abstractNum w:abstractNumId="33" w15:restartNumberingAfterBreak="0">
+  <w:abstractNum w:abstractNumId="34" w15:restartNumberingAfterBreak="0">
     <w:nsid w:val="55684F3D"/>
     <w:multiLevelType w:val="multilevel"/>
     <w:tmpl w:val="5DFAD46E"/>
@@ -6676,7 +7072,7 @@
       </w:rPr>
     </w:lvl>
   </w:abstractNum>
-  <w:abstractNum w:abstractNumId="34" w15:restartNumberingAfterBreak="0">
+  <w:abstractNum w:abstractNumId="35" w15:restartNumberingAfterBreak="0">
     <w:nsid w:val="55AD258F"/>
     <w:multiLevelType w:val="multilevel"/>
     <w:tmpl w:val="2C7E55E8"/>
@@ -6798,7 +7194,7 @@
       </w:rPr>
     </w:lvl>
   </w:abstractNum>
-  <w:abstractNum w:abstractNumId="35" w15:restartNumberingAfterBreak="0">
+  <w:abstractNum w:abstractNumId="36" w15:restartNumberingAfterBreak="0">
     <w:nsid w:val="5602511A"/>
     <w:multiLevelType w:val="multilevel"/>
     <w:tmpl w:val="2F80905C"/>
@@ -6885,7 +7281,7 @@
       </w:pPr>
     </w:lvl>
   </w:abstractNum>
-  <w:abstractNum w:abstractNumId="36" w15:restartNumberingAfterBreak="0">
+  <w:abstractNum w:abstractNumId="37" w15:restartNumberingAfterBreak="0">
     <w:nsid w:val="5EE4282B"/>
     <w:multiLevelType w:val="multilevel"/>
     <w:tmpl w:val="4C4E9A92"/>
@@ -6990,7 +7386,7 @@
       </w:rPr>
     </w:lvl>
   </w:abstractNum>
-  <w:abstractNum w:abstractNumId="37" w15:restartNumberingAfterBreak="0">
+  <w:abstractNum w:abstractNumId="38" w15:restartNumberingAfterBreak="0">
     <w:nsid w:val="619F61D4"/>
     <w:multiLevelType w:val="multilevel"/>
     <w:tmpl w:val="85DA7CCE"/>
@@ -7112,7 +7508,7 @@
       </w:rPr>
     </w:lvl>
   </w:abstractNum>
-  <w:abstractNum w:abstractNumId="38" w15:restartNumberingAfterBreak="0">
+  <w:abstractNum w:abstractNumId="39" w15:restartNumberingAfterBreak="0">
     <w:nsid w:val="689F6BAD"/>
     <w:multiLevelType w:val="hybridMultilevel"/>
     <w:tmpl w:val="320083B4"/>
@@ -7199,7 +7595,7 @@
       </w:pPr>
     </w:lvl>
   </w:abstractNum>
-  <w:abstractNum w:abstractNumId="39" w15:restartNumberingAfterBreak="0">
+  <w:abstractNum w:abstractNumId="40" w15:restartNumberingAfterBreak="0">
     <w:nsid w:val="717B58F8"/>
     <w:multiLevelType w:val="multilevel"/>
     <w:tmpl w:val="F5928A54"/>
@@ -7321,7 +7717,7 @@
       </w:rPr>
     </w:lvl>
   </w:abstractNum>
-  <w:abstractNum w:abstractNumId="40" w15:restartNumberingAfterBreak="0">
+  <w:abstractNum w:abstractNumId="41" w15:restartNumberingAfterBreak="0">
     <w:nsid w:val="73462357"/>
     <w:multiLevelType w:val="hybridMultilevel"/>
     <w:tmpl w:val="EB9E8B0E"/>
@@ -7434,7 +7830,7 @@
       </w:rPr>
     </w:lvl>
   </w:abstractNum>
-  <w:abstractNum w:abstractNumId="41" w15:restartNumberingAfterBreak="0">
+  <w:abstractNum w:abstractNumId="42" w15:restartNumberingAfterBreak="0">
     <w:nsid w:val="78E9599C"/>
     <w:multiLevelType w:val="multilevel"/>
     <w:tmpl w:val="D2440740"/>
@@ -7556,7 +7952,7 @@
       </w:rPr>
     </w:lvl>
   </w:abstractNum>
-  <w:abstractNum w:abstractNumId="42" w15:restartNumberingAfterBreak="0">
+  <w:abstractNum w:abstractNumId="43" w15:restartNumberingAfterBreak="0">
     <w:nsid w:val="7B6646B1"/>
     <w:multiLevelType w:val="multilevel"/>
     <w:tmpl w:val="823CC494"/>
@@ -7678,7 +8074,7 @@
       </w:rPr>
     </w:lvl>
   </w:abstractNum>
-  <w:abstractNum w:abstractNumId="43" w15:restartNumberingAfterBreak="0">
+  <w:abstractNum w:abstractNumId="44" w15:restartNumberingAfterBreak="0">
     <w:nsid w:val="7D9B05FF"/>
     <w:multiLevelType w:val="hybridMultilevel"/>
     <w:tmpl w:val="6B32D1A4"/>
@@ -7767,7 +8163,7 @@
       </w:pPr>
     </w:lvl>
   </w:abstractNum>
-  <w:abstractNum w:abstractNumId="44" w15:restartNumberingAfterBreak="0">
+  <w:abstractNum w:abstractNumId="45" w15:restartNumberingAfterBreak="0">
     <w:nsid w:val="7ECA70E7"/>
     <w:multiLevelType w:val="multilevel"/>
     <w:tmpl w:val="40E296C8"/>
@@ -7889,7 +8285,7 @@
       </w:rPr>
     </w:lvl>
   </w:abstractNum>
-  <w:abstractNum w:abstractNumId="45" w15:restartNumberingAfterBreak="0">
+  <w:abstractNum w:abstractNumId="46" w15:restartNumberingAfterBreak="0">
     <w:nsid w:val="7F1C3A35"/>
     <w:multiLevelType w:val="multilevel"/>
     <w:tmpl w:val="F730B4DE"/>
@@ -8012,97 +8408,97 @@
     </w:lvl>
   </w:abstractNum>
   <w:num w:numId="1" w16cid:durableId="955675436">
+    <w:abstractNumId w:val="37"/>
+  </w:num>
+  <w:num w:numId="2" w16cid:durableId="1183126836">
+    <w:abstractNumId w:val="28"/>
+  </w:num>
+  <w:num w:numId="3" w16cid:durableId="1540706817">
+    <w:abstractNumId w:val="16"/>
+  </w:num>
+  <w:num w:numId="4" w16cid:durableId="123811063">
+    <w:abstractNumId w:val="15"/>
+  </w:num>
+  <w:num w:numId="5" w16cid:durableId="204292671">
+    <w:abstractNumId w:val="17"/>
+  </w:num>
+  <w:num w:numId="6" w16cid:durableId="230124176">
+    <w:abstractNumId w:val="23"/>
+  </w:num>
+  <w:num w:numId="7" w16cid:durableId="1126894830">
     <w:abstractNumId w:val="36"/>
   </w:num>
-  <w:num w:numId="2" w16cid:durableId="1183126836">
-    <w:abstractNumId w:val="27"/>
-  </w:num>
-  <w:num w:numId="3" w16cid:durableId="1540706817">
-    <w:abstractNumId w:val="15"/>
-  </w:num>
-  <w:num w:numId="4" w16cid:durableId="123811063">
-    <w:abstractNumId w:val="14"/>
-  </w:num>
-  <w:num w:numId="5" w16cid:durableId="204292671">
-    <w:abstractNumId w:val="16"/>
-  </w:num>
-  <w:num w:numId="6" w16cid:durableId="230124176">
-    <w:abstractNumId w:val="22"/>
-  </w:num>
-  <w:num w:numId="7" w16cid:durableId="1126894830">
-    <w:abstractNumId w:val="35"/>
-  </w:num>
   <w:num w:numId="8" w16cid:durableId="1449471322">
-    <w:abstractNumId w:val="25"/>
+    <w:abstractNumId w:val="26"/>
   </w:num>
   <w:num w:numId="9" w16cid:durableId="1682507544">
     <w:abstractNumId w:val="0"/>
   </w:num>
   <w:num w:numId="10" w16cid:durableId="1376471362">
-    <w:abstractNumId w:val="28"/>
+    <w:abstractNumId w:val="29"/>
   </w:num>
   <w:num w:numId="11" w16cid:durableId="1631009552">
+    <w:abstractNumId w:val="46"/>
+  </w:num>
+  <w:num w:numId="12" w16cid:durableId="1792548909">
+    <w:abstractNumId w:val="19"/>
+  </w:num>
+  <w:num w:numId="13" w16cid:durableId="86779711">
+    <w:abstractNumId w:val="33"/>
+  </w:num>
+  <w:num w:numId="14" w16cid:durableId="816922669">
+    <w:abstractNumId w:val="38"/>
+  </w:num>
+  <w:num w:numId="15" w16cid:durableId="2067072468">
+    <w:abstractNumId w:val="43"/>
+  </w:num>
+  <w:num w:numId="16" w16cid:durableId="1333141805">
+    <w:abstractNumId w:val="7"/>
+  </w:num>
+  <w:num w:numId="17" w16cid:durableId="506939871">
+    <w:abstractNumId w:val="30"/>
+  </w:num>
+  <w:num w:numId="18" w16cid:durableId="1946380169">
+    <w:abstractNumId w:val="18"/>
+  </w:num>
+  <w:num w:numId="19" w16cid:durableId="66271503">
+    <w:abstractNumId w:val="35"/>
+  </w:num>
+  <w:num w:numId="20" w16cid:durableId="109908261">
     <w:abstractNumId w:val="45"/>
   </w:num>
-  <w:num w:numId="12" w16cid:durableId="1792548909">
-    <w:abstractNumId w:val="18"/>
+  <w:num w:numId="21" w16cid:durableId="248971961">
+    <w:abstractNumId w:val="34"/>
   </w:num>
-  <w:num w:numId="13" w16cid:durableId="86779711">
+  <w:num w:numId="22" w16cid:durableId="301228313">
+    <w:abstractNumId w:val="22"/>
+  </w:num>
+  <w:num w:numId="23" w16cid:durableId="552666201">
+    <w:abstractNumId w:val="8"/>
+  </w:num>
+  <w:num w:numId="24" w16cid:durableId="715206325">
+    <w:abstractNumId w:val="40"/>
+  </w:num>
+  <w:num w:numId="25" w16cid:durableId="1649283248">
+    <w:abstractNumId w:val="20"/>
+  </w:num>
+  <w:num w:numId="26" w16cid:durableId="1443839826">
     <w:abstractNumId w:val="32"/>
   </w:num>
-  <w:num w:numId="14" w16cid:durableId="816922669">
-    <w:abstractNumId w:val="37"/>
-  </w:num>
-  <w:num w:numId="15" w16cid:durableId="2067072468">
+  <w:num w:numId="27" w16cid:durableId="886065423">
     <w:abstractNumId w:val="42"/>
   </w:num>
-  <w:num w:numId="16" w16cid:durableId="1333141805">
-    <w:abstractNumId w:val="6"/>
-  </w:num>
-  <w:num w:numId="17" w16cid:durableId="506939871">
-    <w:abstractNumId w:val="29"/>
-  </w:num>
-  <w:num w:numId="18" w16cid:durableId="1946380169">
-    <w:abstractNumId w:val="17"/>
-  </w:num>
-  <w:num w:numId="19" w16cid:durableId="66271503">
-    <w:abstractNumId w:val="34"/>
-  </w:num>
-  <w:num w:numId="20" w16cid:durableId="109908261">
-    <w:abstractNumId w:val="44"/>
-  </w:num>
-  <w:num w:numId="21" w16cid:durableId="248971961">
-    <w:abstractNumId w:val="33"/>
-  </w:num>
-  <w:num w:numId="22" w16cid:durableId="301228313">
-    <w:abstractNumId w:val="21"/>
-  </w:num>
-  <w:num w:numId="23" w16cid:durableId="552666201">
-    <w:abstractNumId w:val="7"/>
-  </w:num>
-  <w:num w:numId="24" w16cid:durableId="715206325">
+  <w:num w:numId="28" w16cid:durableId="342098976">
     <w:abstractNumId w:val="39"/>
   </w:num>
-  <w:num w:numId="25" w16cid:durableId="1649283248">
-    <w:abstractNumId w:val="19"/>
-  </w:num>
-  <w:num w:numId="26" w16cid:durableId="1443839826">
-    <w:abstractNumId w:val="31"/>
-  </w:num>
-  <w:num w:numId="27" w16cid:durableId="886065423">
-    <w:abstractNumId w:val="41"/>
-  </w:num>
-  <w:num w:numId="28" w16cid:durableId="342098976">
-    <w:abstractNumId w:val="38"/>
-  </w:num>
   <w:num w:numId="29" w16cid:durableId="2019651062">
-    <w:abstractNumId w:val="10"/>
+    <w:abstractNumId w:val="11"/>
   </w:num>
   <w:num w:numId="30" w16cid:durableId="1335644247">
-    <w:abstractNumId w:val="23"/>
+    <w:abstractNumId w:val="24"/>
   </w:num>
   <w:num w:numId="31" w16cid:durableId="287246773">
-    <w:abstractNumId w:val="5"/>
+    <w:abstractNumId w:val="6"/>
   </w:num>
   <w:num w:numId="32" w16cid:durableId="1195651109">
     <w:abstractNumId w:val="3"/>
@@ -8111,43 +8507,46 @@
     <w:abstractNumId w:val="1"/>
   </w:num>
   <w:num w:numId="34" w16cid:durableId="1499882767">
-    <w:abstractNumId w:val="20"/>
+    <w:abstractNumId w:val="21"/>
   </w:num>
   <w:num w:numId="35" w16cid:durableId="615254157">
-    <w:abstractNumId w:val="43"/>
+    <w:abstractNumId w:val="44"/>
   </w:num>
   <w:num w:numId="36" w16cid:durableId="1849826066">
-    <w:abstractNumId w:val="11"/>
+    <w:abstractNumId w:val="12"/>
   </w:num>
   <w:num w:numId="37" w16cid:durableId="178004973">
-    <w:abstractNumId w:val="26"/>
+    <w:abstractNumId w:val="27"/>
   </w:num>
   <w:num w:numId="38" w16cid:durableId="785121667">
-    <w:abstractNumId w:val="9"/>
+    <w:abstractNumId w:val="10"/>
   </w:num>
   <w:num w:numId="39" w16cid:durableId="1246645110">
-    <w:abstractNumId w:val="13"/>
+    <w:abstractNumId w:val="14"/>
   </w:num>
   <w:num w:numId="40" w16cid:durableId="700596106">
-    <w:abstractNumId w:val="12"/>
+    <w:abstractNumId w:val="13"/>
   </w:num>
   <w:num w:numId="41" w16cid:durableId="408576640">
     <w:abstractNumId w:val="2"/>
   </w:num>
   <w:num w:numId="42" w16cid:durableId="430125673">
-    <w:abstractNumId w:val="30"/>
+    <w:abstractNumId w:val="31"/>
   </w:num>
   <w:num w:numId="43" w16cid:durableId="1766462418">
-    <w:abstractNumId w:val="8"/>
+    <w:abstractNumId w:val="9"/>
   </w:num>
   <w:num w:numId="44" w16cid:durableId="1186289970">
     <w:abstractNumId w:val="4"/>
   </w:num>
   <w:num w:numId="45" w16cid:durableId="2112122536">
-    <w:abstractNumId w:val="40"/>
+    <w:abstractNumId w:val="41"/>
   </w:num>
   <w:num w:numId="46" w16cid:durableId="536164610">
-    <w:abstractNumId w:val="24"/>
+    <w:abstractNumId w:val="25"/>
+  </w:num>
+  <w:num w:numId="47" w16cid:durableId="267549200">
+    <w:abstractNumId w:val="5"/>
   </w:num>
 </w:numbering>
 </file>

</xml_diff>

<commit_message>
updated cv with topoi
</commit_message>
<xml_diff>
--- a/cv/cv.docx
+++ b/cv/cv.docx
@@ -191,147 +191,112 @@
         <w:ind w:left="709" w:hanging="709"/>
       </w:pPr>
       <w:r>
-        <w:t>(Forthcoming) A paper on healthcare marketisation and the introduction of risk into the doctor</w:t>
-      </w:r>
-      <w:r>
-        <w:t>-</w:t>
-      </w:r>
-      <w:r>
-        <w:t xml:space="preserve">patient relationship. Promised to a </w:t>
+        <w:t xml:space="preserve">(Forthcoming) </w:t>
+      </w:r>
+      <w:r>
+        <w:t>‘</w:t>
+      </w:r>
+      <w:r>
+        <w:t>No Point of View Except Ours?</w:t>
+      </w:r>
+      <w:r>
+        <w:t>’ in a</w:t>
+      </w:r>
+      <w:r>
+        <w:t xml:space="preserve"> </w:t>
       </w:r>
       <w:r>
         <w:rPr>
           <w:i/>
           <w:iCs/>
         </w:rPr>
-        <w:t>Ratio</w:t>
-      </w:r>
-      <w:r>
-        <w:t xml:space="preserve"> special issue on risk.</w:t>
-      </w:r>
-    </w:p>
-    <w:p>
-      <w:pPr>
-        <w:ind w:left="709" w:hanging="709"/>
-      </w:pPr>
-      <w:r>
-        <w:t xml:space="preserve">(Forthcoming) </w:t>
-      </w:r>
-      <w:r>
-        <w:t>A defence of carbon offsetting against</w:t>
-      </w:r>
-      <w:r>
-        <w:t xml:space="preserve"> criticisms that it is unjust</w:t>
-      </w:r>
-      <w:r>
-        <w:t xml:space="preserve">. Promised to an </w:t>
-      </w:r>
+        <w:t>T</w:t>
+      </w:r>
+      <w:proofErr w:type="spellStart"/>
       <w:r>
         <w:rPr>
           <w:i/>
           <w:iCs/>
         </w:rPr>
-        <w:t>Erasmus Journal for Philosophy and Economics</w:t>
-      </w:r>
-      <w:r>
-        <w:t xml:space="preserve"> special issue</w:t>
-      </w:r>
-      <w:r>
-        <w:t>.</w:t>
-      </w:r>
-    </w:p>
-    <w:p>
-      <w:pPr>
-        <w:pStyle w:val="Firstparagraph"/>
-        <w:rPr>
-          <w:rFonts w:cstheme="minorHAnsi"/>
-        </w:rPr>
-      </w:pPr>
-      <w:r>
-        <w:rPr>
-          <w:rFonts w:cstheme="minorHAnsi"/>
-        </w:rPr>
-        <w:t xml:space="preserve">2021 </w:t>
-      </w:r>
-      <w:r>
-        <w:rPr>
-          <w:rFonts w:cstheme="minorHAnsi"/>
-        </w:rPr>
-        <w:tab/>
-      </w:r>
-      <w:r>
-        <w:rPr>
-          <w:rFonts w:cstheme="minorHAnsi"/>
-        </w:rPr>
-        <w:t xml:space="preserve">‘What does incommensurability tell us about agency?’ in </w:t>
-      </w:r>
-      <w:r>
-        <w:rPr>
-          <w:rFonts w:cstheme="minorHAnsi"/>
+        <w:t>opoi</w:t>
+      </w:r>
+      <w:proofErr w:type="spellEnd"/>
+      <w:r>
+        <w:t xml:space="preserve"> special issue on the legacy of Bernard</w:t>
+      </w:r>
+      <w:r>
+        <w:t xml:space="preserve"> </w:t>
+      </w:r>
+      <w:r>
+        <w:t>Williams.</w:t>
+      </w:r>
+    </w:p>
+    <w:p>
+      <w:pPr>
+        <w:ind w:left="709" w:hanging="709"/>
+      </w:pPr>
+      <w:r>
+        <w:t>(Forthcoming) A paper on healthcare marketisation and the introduction of risk into the doctor</w:t>
+      </w:r>
+      <w:r>
+        <w:t>-</w:t>
+      </w:r>
+      <w:r>
+        <w:t xml:space="preserve">patient relationship. Promised to a </w:t>
+      </w:r>
+      <w:r>
+        <w:rPr>
           <w:i/>
           <w:iCs/>
         </w:rPr>
-        <w:t>Value Incommensurability: Ethics, Risk, and Decision-Making</w:t>
-      </w:r>
-      <w:r>
-        <w:rPr>
-          <w:rFonts w:cstheme="minorHAnsi"/>
-        </w:rPr>
-        <w:t>, edited by Henrik Andersson and Anders Herlitz. Routledge. doi:10.4324/9781003148012-13</w:t>
-      </w:r>
-    </w:p>
-    <w:p>
-      <w:pPr>
-        <w:pStyle w:val="Textbody"/>
-        <w:rPr>
-          <w:rFonts w:cstheme="minorHAnsi"/>
-        </w:rPr>
-      </w:pPr>
-      <w:r>
-        <w:rPr>
-          <w:rFonts w:cstheme="minorHAnsi"/>
-        </w:rPr>
-        <w:t>2019</w:t>
-      </w:r>
-      <w:r>
-        <w:rPr>
-          <w:rFonts w:cstheme="minorHAnsi"/>
-        </w:rPr>
-        <w:tab/>
-      </w:r>
-      <w:r>
-        <w:rPr>
-          <w:rFonts w:cstheme="minorHAnsi"/>
-        </w:rPr>
-        <w:t xml:space="preserve">‘Probabilistic Promotion and Ability’, </w:t>
-      </w:r>
-      <w:r>
-        <w:rPr>
-          <w:rFonts w:cstheme="minorHAnsi"/>
+        <w:t>Ratio</w:t>
+      </w:r>
+      <w:r>
+        <w:t xml:space="preserve"> special issue on risk.</w:t>
+      </w:r>
+    </w:p>
+    <w:p>
+      <w:pPr>
+        <w:ind w:left="709" w:hanging="709"/>
+      </w:pPr>
+      <w:r>
+        <w:t xml:space="preserve">(Forthcoming) </w:t>
+      </w:r>
+      <w:r>
+        <w:t>A defence of carbon offsetting against</w:t>
+      </w:r>
+      <w:r>
+        <w:t xml:space="preserve"> criticisms that it is unjust</w:t>
+      </w:r>
+      <w:r>
+        <w:t xml:space="preserve">. Promised to an </w:t>
+      </w:r>
+      <w:r>
+        <w:rPr>
           <w:i/>
           <w:iCs/>
         </w:rPr>
-        <w:t>Ergo</w:t>
-      </w:r>
-      <w:r>
-        <w:rPr>
-          <w:rFonts w:cstheme="minorHAnsi"/>
-        </w:rPr>
-        <w:t xml:space="preserve"> vol. 6, no. 34. doi:10.3998/ergo.12405314.0006.034</w:t>
-      </w:r>
-    </w:p>
-    <w:p>
-      <w:pPr>
-        <w:pStyle w:val="Textbody"/>
-        <w:rPr>
-          <w:rFonts w:cstheme="minorHAnsi"/>
-        </w:rPr>
-      </w:pPr>
-      <w:r>
-        <w:rPr>
-          <w:rFonts w:cstheme="minorHAnsi"/>
-        </w:rPr>
-        <w:t>2019</w:t>
+        <w:t>Erasmus Journal for Philosophy and Economics</w:t>
+      </w:r>
+      <w:r>
+        <w:t xml:space="preserve"> special issue</w:t>
+      </w:r>
+      <w:r>
+        <w:t>.</w:t>
+      </w:r>
+    </w:p>
+    <w:p>
+      <w:pPr>
+        <w:pStyle w:val="Firstparagraph"/>
+        <w:rPr>
+          <w:rFonts w:cstheme="minorHAnsi"/>
+        </w:rPr>
+      </w:pPr>
+      <w:r>
+        <w:rPr>
+          <w:rFonts w:cstheme="minorHAnsi"/>
+        </w:rPr>
+        <w:t xml:space="preserve">2021 </w:t>
       </w:r>
       <w:r>
         <w:rPr>
@@ -343,7 +308,7 @@
         <w:rPr>
           <w:rFonts w:cstheme="minorHAnsi"/>
         </w:rPr>
-        <w:t xml:space="preserve">‘Can Streumer simply avoid Supervenience?’, </w:t>
+        <w:t xml:space="preserve">‘What does incommensurability tell us about agency?’ in </w:t>
       </w:r>
       <w:r>
         <w:rPr>
@@ -351,27 +316,13 @@
           <w:i/>
           <w:iCs/>
         </w:rPr>
-        <w:t>Journal of Ethics &amp; Social Philosophy</w:t>
-      </w:r>
-      <w:r>
-        <w:rPr>
-          <w:rFonts w:cstheme="minorHAnsi"/>
-        </w:rPr>
-        <w:t xml:space="preserve"> vol. 16, no. 3 (2019). doi:10.26556/</w:t>
-      </w:r>
-      <w:proofErr w:type="gramStart"/>
-      <w:r>
-        <w:rPr>
-          <w:rFonts w:cstheme="minorHAnsi"/>
-        </w:rPr>
-        <w:t>jesp.v</w:t>
-      </w:r>
-      <w:proofErr w:type="gramEnd"/>
-      <w:r>
-        <w:rPr>
-          <w:rFonts w:cstheme="minorHAnsi"/>
-        </w:rPr>
-        <w:t>16i3.508</w:t>
+        <w:t>Value Incommensurability: Ethics, Risk, and Decision-Making</w:t>
+      </w:r>
+      <w:r>
+        <w:rPr>
+          <w:rFonts w:cstheme="minorHAnsi"/>
+        </w:rPr>
+        <w:t>, edited by Henrik Andersson and Anders Herlitz. Routledge. doi:10.4324/9781003148012-13</w:t>
       </w:r>
     </w:p>
     <w:p>
@@ -385,7 +336,7 @@
         <w:rPr>
           <w:rFonts w:cstheme="minorHAnsi"/>
         </w:rPr>
-        <w:t>2017</w:t>
+        <w:t>2019</w:t>
       </w:r>
       <w:r>
         <w:rPr>
@@ -397,21 +348,7 @@
         <w:rPr>
           <w:rFonts w:cstheme="minorHAnsi"/>
         </w:rPr>
-        <w:t xml:space="preserve">‘Incommensurability as Vagueness: </w:t>
-      </w:r>
-      <w:proofErr w:type="gramStart"/>
-      <w:r>
-        <w:rPr>
-          <w:rFonts w:cstheme="minorHAnsi"/>
-        </w:rPr>
-        <w:t>a</w:t>
-      </w:r>
-      <w:proofErr w:type="gramEnd"/>
-      <w:r>
-        <w:rPr>
-          <w:rFonts w:cstheme="minorHAnsi"/>
-        </w:rPr>
-        <w:t xml:space="preserve"> Burden-Shifting Argument’, </w:t>
+        <w:t xml:space="preserve">‘Probabilistic Promotion and Ability’, </w:t>
       </w:r>
       <w:r>
         <w:rPr>
@@ -419,27 +356,13 @@
           <w:i/>
           <w:iCs/>
         </w:rPr>
-        <w:t>Theoria</w:t>
-      </w:r>
-      <w:r>
-        <w:rPr>
-          <w:rFonts w:cstheme="minorHAnsi"/>
-        </w:rPr>
-        <w:t xml:space="preserve"> 83: 341-363. </w:t>
-      </w:r>
-      <w:proofErr w:type="spellStart"/>
-      <w:r>
-        <w:rPr>
-          <w:rFonts w:cstheme="minorHAnsi"/>
-        </w:rPr>
-        <w:t>doi</w:t>
-      </w:r>
-      <w:proofErr w:type="spellEnd"/>
-      <w:r>
-        <w:rPr>
-          <w:rFonts w:cstheme="minorHAnsi"/>
-        </w:rPr>
-        <w:t>: 10.1111/theo.12129</w:t>
+        <w:t>Ergo</w:t>
+      </w:r>
+      <w:r>
+        <w:rPr>
+          <w:rFonts w:cstheme="minorHAnsi"/>
+        </w:rPr>
+        <w:t xml:space="preserve"> vol. 6, no. 34. doi:10.3998/ergo.12405314.0006.034</w:t>
       </w:r>
     </w:p>
     <w:p>
@@ -453,7 +376,7 @@
         <w:rPr>
           <w:rFonts w:cstheme="minorHAnsi"/>
         </w:rPr>
-        <w:t>2016</w:t>
+        <w:t>2019</w:t>
       </w:r>
       <w:r>
         <w:rPr>
@@ -465,21 +388,7 @@
         <w:rPr>
           <w:rFonts w:cstheme="minorHAnsi"/>
         </w:rPr>
-        <w:t xml:space="preserve">‘Tenenbaum and </w:t>
-      </w:r>
-      <w:proofErr w:type="spellStart"/>
-      <w:r>
-        <w:rPr>
-          <w:rFonts w:cstheme="minorHAnsi"/>
-        </w:rPr>
-        <w:t>Raffaman</w:t>
-      </w:r>
-      <w:proofErr w:type="spellEnd"/>
-      <w:r>
-        <w:rPr>
-          <w:rFonts w:cstheme="minorHAnsi"/>
-        </w:rPr>
-        <w:t xml:space="preserve"> on Vague Projects, the Self-Torturer, and the Sorites’, </w:t>
+        <w:t xml:space="preserve">‘Can Streumer simply avoid Supervenience?’, </w:t>
       </w:r>
       <w:r>
         <w:rPr>
@@ -487,13 +396,13 @@
           <w:i/>
           <w:iCs/>
         </w:rPr>
-        <w:t>Ethics</w:t>
-      </w:r>
-      <w:r>
-        <w:rPr>
-          <w:rFonts w:cstheme="minorHAnsi"/>
-        </w:rPr>
-        <w:t xml:space="preserve"> Vol. 126, No. 2, pp. 474-488. doi:10.1086/683533.</w:t>
+        <w:t>Journal of Ethics &amp; Social Philosophy</w:t>
+      </w:r>
+      <w:r>
+        <w:rPr>
+          <w:rFonts w:cstheme="minorHAnsi"/>
+        </w:rPr>
+        <w:t xml:space="preserve"> vol. 16, no. 3 (2019). doi:10.26556/jesp.v16i3.508</w:t>
       </w:r>
     </w:p>
     <w:p>
@@ -507,7 +416,7 @@
         <w:rPr>
           <w:rFonts w:cstheme="minorHAnsi"/>
         </w:rPr>
-        <w:t>2014</w:t>
+        <w:t>2017</w:t>
       </w:r>
       <w:r>
         <w:rPr>
@@ -519,7 +428,7 @@
         <w:rPr>
           <w:rFonts w:cstheme="minorHAnsi"/>
         </w:rPr>
-        <w:t xml:space="preserve">‘Heaps and Chains: is the Chaining Argument for Parity a Sorites?’, </w:t>
+        <w:t xml:space="preserve">‘Incommensurability as Vagueness: a Burden-Shifting Argument’, </w:t>
       </w:r>
       <w:r>
         <w:rPr>
@@ -527,13 +436,27 @@
           <w:i/>
           <w:iCs/>
         </w:rPr>
-        <w:t>Ethics</w:t>
-      </w:r>
-      <w:r>
-        <w:rPr>
-          <w:rFonts w:cstheme="minorHAnsi"/>
-        </w:rPr>
-        <w:t xml:space="preserve"> Vol. 124, No. 3, pp. 557-571. doi:10.1086/674844</w:t>
+        <w:t>Theoria</w:t>
+      </w:r>
+      <w:r>
+        <w:rPr>
+          <w:rFonts w:cstheme="minorHAnsi"/>
+        </w:rPr>
+        <w:t xml:space="preserve"> 83: 341-363. </w:t>
+      </w:r>
+      <w:proofErr w:type="spellStart"/>
+      <w:r>
+        <w:rPr>
+          <w:rFonts w:cstheme="minorHAnsi"/>
+        </w:rPr>
+        <w:t>doi</w:t>
+      </w:r>
+      <w:proofErr w:type="spellEnd"/>
+      <w:r>
+        <w:rPr>
+          <w:rFonts w:cstheme="minorHAnsi"/>
+        </w:rPr>
+        <w:t>: 10.1111/theo.12129</w:t>
       </w:r>
     </w:p>
     <w:p>
@@ -547,7 +470,7 @@
         <w:rPr>
           <w:rFonts w:cstheme="minorHAnsi"/>
         </w:rPr>
-        <w:t>2014</w:t>
+        <w:t>2016</w:t>
       </w:r>
       <w:r>
         <w:rPr>
@@ -559,59 +482,49 @@
         <w:rPr>
           <w:rFonts w:cstheme="minorHAnsi"/>
         </w:rPr>
-        <w:t xml:space="preserve">‘Borderline Cases and the Collapsing Principle’, </w:t>
+        <w:t xml:space="preserve">‘Tenenbaum and </w:t>
       </w:r>
       <w:proofErr w:type="spellStart"/>
+      <w:r>
+        <w:rPr>
+          <w:rFonts w:cstheme="minorHAnsi"/>
+        </w:rPr>
+        <w:t>Raffaman</w:t>
+      </w:r>
+      <w:proofErr w:type="spellEnd"/>
+      <w:r>
+        <w:rPr>
+          <w:rFonts w:cstheme="minorHAnsi"/>
+        </w:rPr>
+        <w:t xml:space="preserve"> on Vague Projects, the Self-Torturer, and the Sorites’, </w:t>
+      </w:r>
       <w:r>
         <w:rPr>
           <w:rFonts w:cstheme="minorHAnsi"/>
           <w:i/>
           <w:iCs/>
         </w:rPr>
-        <w:t>Utilitas</w:t>
-      </w:r>
-      <w:proofErr w:type="spellEnd"/>
-      <w:r>
-        <w:rPr>
-          <w:rFonts w:cstheme="minorHAnsi"/>
-        </w:rPr>
-        <w:t xml:space="preserve"> volume 26, issue 01, pp. 51-60. doi:10.1017/S095382081300023X</w:t>
-      </w:r>
-    </w:p>
-    <w:p>
-      <w:pPr>
-        <w:pStyle w:val="Heading2"/>
-        <w:rPr>
-          <w:rFonts w:cstheme="minorHAnsi"/>
-        </w:rPr>
-      </w:pPr>
-      <w:r>
-        <w:rPr>
-          <w:rFonts w:cstheme="minorHAnsi"/>
-        </w:rPr>
-        <w:t>Edited volumes, book r</w:t>
-      </w:r>
-      <w:bookmarkStart w:id="3" w:name="reviews-and-other-pieces"/>
-      <w:r>
-        <w:rPr>
-          <w:rFonts w:cstheme="minorHAnsi"/>
-        </w:rPr>
-        <w:t>eviews and other pieces</w:t>
-      </w:r>
-      <w:bookmarkEnd w:id="3"/>
-    </w:p>
-    <w:p>
-      <w:pPr>
-        <w:pStyle w:val="Firstparagraph"/>
-        <w:rPr>
-          <w:rFonts w:cstheme="minorHAnsi"/>
-        </w:rPr>
-      </w:pPr>
-      <w:r>
-        <w:rPr>
-          <w:rFonts w:cstheme="minorHAnsi"/>
-        </w:rPr>
-        <w:t>2022</w:t>
+        <w:t>Ethics</w:t>
+      </w:r>
+      <w:r>
+        <w:rPr>
+          <w:rFonts w:cstheme="minorHAnsi"/>
+        </w:rPr>
+        <w:t xml:space="preserve"> Vol. 126, No. 2, pp. 474-488. doi:10.1086/683533.</w:t>
+      </w:r>
+    </w:p>
+    <w:p>
+      <w:pPr>
+        <w:pStyle w:val="Textbody"/>
+        <w:rPr>
+          <w:rFonts w:cstheme="minorHAnsi"/>
+        </w:rPr>
+      </w:pPr>
+      <w:r>
+        <w:rPr>
+          <w:rFonts w:cstheme="minorHAnsi"/>
+        </w:rPr>
+        <w:t>2014</w:t>
       </w:r>
       <w:r>
         <w:rPr>
@@ -623,7 +536,7 @@
         <w:rPr>
           <w:rFonts w:cstheme="minorHAnsi"/>
         </w:rPr>
-        <w:t xml:space="preserve">Edited special edition of </w:t>
+        <w:t xml:space="preserve">‘Heaps and Chains: is the Chaining Argument for Parity a Sorites?’, </w:t>
       </w:r>
       <w:r>
         <w:rPr>
@@ -631,13 +544,13 @@
           <w:i/>
           <w:iCs/>
         </w:rPr>
-        <w:t>Ratio</w:t>
-      </w:r>
-      <w:r>
-        <w:rPr>
-          <w:rFonts w:cstheme="minorHAnsi"/>
-        </w:rPr>
-        <w:t xml:space="preserve"> in celebration of Brad Hooker’s work, with Charlotte Newey.</w:t>
+        <w:t>Ethics</w:t>
+      </w:r>
+      <w:r>
+        <w:rPr>
+          <w:rFonts w:cstheme="minorHAnsi"/>
+        </w:rPr>
+        <w:t xml:space="preserve"> Vol. 124, No. 3, pp. 557-571. doi:10.1086/674844</w:t>
       </w:r>
     </w:p>
     <w:p>
@@ -651,7 +564,7 @@
         <w:rPr>
           <w:rFonts w:cstheme="minorHAnsi"/>
         </w:rPr>
-        <w:t>2021</w:t>
+        <w:t>2014</w:t>
       </w:r>
       <w:r>
         <w:rPr>
@@ -663,35 +576,59 @@
         <w:rPr>
           <w:rFonts w:cstheme="minorHAnsi"/>
         </w:rPr>
-        <w:t xml:space="preserve">Review of </w:t>
-      </w:r>
+        <w:t xml:space="preserve">‘Borderline Cases and the Collapsing Principle’, </w:t>
+      </w:r>
+      <w:proofErr w:type="spellStart"/>
       <w:r>
         <w:rPr>
           <w:rFonts w:cstheme="minorHAnsi"/>
           <w:i/>
           <w:iCs/>
         </w:rPr>
-        <w:t>Companions in Guilt Arguments in Metaethics</w:t>
-      </w:r>
-      <w:r>
-        <w:rPr>
-          <w:rFonts w:cstheme="minorHAnsi"/>
-        </w:rPr>
-        <w:t xml:space="preserve"> edited by Christopher Cowie and Richard Rowland, at Notre Dame Philosophical Reviews.</w:t>
-      </w:r>
-    </w:p>
-    <w:p>
-      <w:pPr>
-        <w:pStyle w:val="Textbody"/>
-        <w:rPr>
-          <w:rFonts w:cstheme="minorHAnsi"/>
-        </w:rPr>
-      </w:pPr>
-      <w:r>
-        <w:rPr>
-          <w:rFonts w:cstheme="minorHAnsi"/>
-        </w:rPr>
-        <w:t>2018</w:t>
+        <w:t>Utilitas</w:t>
+      </w:r>
+      <w:proofErr w:type="spellEnd"/>
+      <w:r>
+        <w:rPr>
+          <w:rFonts w:cstheme="minorHAnsi"/>
+        </w:rPr>
+        <w:t xml:space="preserve"> volume 26, issue 01, pp. 51-60. doi:10.1017/S095382081300023X</w:t>
+      </w:r>
+    </w:p>
+    <w:p>
+      <w:pPr>
+        <w:pStyle w:val="Heading2"/>
+        <w:rPr>
+          <w:rFonts w:cstheme="minorHAnsi"/>
+        </w:rPr>
+      </w:pPr>
+      <w:r>
+        <w:rPr>
+          <w:rFonts w:cstheme="minorHAnsi"/>
+        </w:rPr>
+        <w:t>Edited volumes, book r</w:t>
+      </w:r>
+      <w:bookmarkStart w:id="3" w:name="reviews-and-other-pieces"/>
+      <w:r>
+        <w:rPr>
+          <w:rFonts w:cstheme="minorHAnsi"/>
+        </w:rPr>
+        <w:t>eviews and other pieces</w:t>
+      </w:r>
+      <w:bookmarkEnd w:id="3"/>
+    </w:p>
+    <w:p>
+      <w:pPr>
+        <w:pStyle w:val="Firstparagraph"/>
+        <w:rPr>
+          <w:rFonts w:cstheme="minorHAnsi"/>
+        </w:rPr>
+      </w:pPr>
+      <w:r>
+        <w:rPr>
+          <w:rFonts w:cstheme="minorHAnsi"/>
+        </w:rPr>
+        <w:t>2022</w:t>
       </w:r>
       <w:r>
         <w:rPr>
@@ -703,7 +640,7 @@
         <w:rPr>
           <w:rFonts w:cstheme="minorHAnsi"/>
         </w:rPr>
-        <w:t xml:space="preserve">‘How a moral philosopher justifies his carbon footprint’: a general audience piece on carbon offsetting for </w:t>
+        <w:t xml:space="preserve">Edited special edition of </w:t>
       </w:r>
       <w:r>
         <w:rPr>
@@ -711,13 +648,13 @@
           <w:i/>
           <w:iCs/>
         </w:rPr>
-        <w:t>The Conversation</w:t>
-      </w:r>
-      <w:r>
-        <w:rPr>
-          <w:rFonts w:cstheme="minorHAnsi"/>
-        </w:rPr>
-        <w:t>.</w:t>
+        <w:t>Ratio</w:t>
+      </w:r>
+      <w:r>
+        <w:rPr>
+          <w:rFonts w:cstheme="minorHAnsi"/>
+        </w:rPr>
+        <w:t xml:space="preserve"> in celebration of Brad Hooker’s work, with Charlotte Newey.</w:t>
       </w:r>
     </w:p>
     <w:p>
@@ -731,7 +668,7 @@
         <w:rPr>
           <w:rFonts w:cstheme="minorHAnsi"/>
         </w:rPr>
-        <w:t>2018</w:t>
+        <w:t>2021</w:t>
       </w:r>
       <w:r>
         <w:rPr>
@@ -743,31 +680,94 @@
         <w:rPr>
           <w:rFonts w:cstheme="minorHAnsi"/>
         </w:rPr>
-        <w:t xml:space="preserve">Review of David Sobel’s </w:t>
-      </w:r>
-      <w:proofErr w:type="gramStart"/>
+        <w:t xml:space="preserve">Review of </w:t>
+      </w:r>
       <w:r>
         <w:rPr>
           <w:rFonts w:cstheme="minorHAnsi"/>
           <w:i/>
           <w:iCs/>
         </w:rPr>
-        <w:t>From</w:t>
-      </w:r>
-      <w:proofErr w:type="gramEnd"/>
+        <w:t>Companions in Guilt Arguments in Metaethics</w:t>
+      </w:r>
+      <w:r>
+        <w:rPr>
+          <w:rFonts w:cstheme="minorHAnsi"/>
+        </w:rPr>
+        <w:t xml:space="preserve"> edited by Christopher Cowie and Richard Rowland, at Notre Dame Philosophical Reviews.</w:t>
+      </w:r>
+    </w:p>
+    <w:p>
+      <w:pPr>
+        <w:pStyle w:val="Textbody"/>
+        <w:rPr>
+          <w:rFonts w:cstheme="minorHAnsi"/>
+        </w:rPr>
+      </w:pPr>
+      <w:r>
+        <w:rPr>
+          <w:rFonts w:cstheme="minorHAnsi"/>
+        </w:rPr>
+        <w:t>2018</w:t>
+      </w:r>
+      <w:r>
+        <w:rPr>
+          <w:rFonts w:cstheme="minorHAnsi"/>
+        </w:rPr>
+        <w:tab/>
+      </w:r>
+      <w:r>
+        <w:rPr>
+          <w:rFonts w:cstheme="minorHAnsi"/>
+        </w:rPr>
+        <w:t xml:space="preserve">‘How a moral philosopher justifies his carbon footprint’: a general audience piece on carbon </w:t>
+      </w:r>
+      <w:r>
+        <w:rPr>
+          <w:rFonts w:cstheme="minorHAnsi"/>
+        </w:rPr>
+        <w:lastRenderedPageBreak/>
+        <w:t xml:space="preserve">offsetting for </w:t>
+      </w:r>
       <w:r>
         <w:rPr>
           <w:rFonts w:cstheme="minorHAnsi"/>
           <w:i/>
           <w:iCs/>
         </w:rPr>
-        <w:t xml:space="preserve"> Valuing to Value</w:t>
-      </w:r>
-      <w:r>
-        <w:rPr>
-          <w:rFonts w:cstheme="minorHAnsi"/>
-        </w:rPr>
-        <w:t xml:space="preserve">, </w:t>
+        <w:t>The Conversation</w:t>
+      </w:r>
+      <w:r>
+        <w:rPr>
+          <w:rFonts w:cstheme="minorHAnsi"/>
+        </w:rPr>
+        <w:t>.</w:t>
+      </w:r>
+    </w:p>
+    <w:p>
+      <w:pPr>
+        <w:pStyle w:val="Textbody"/>
+        <w:rPr>
+          <w:rFonts w:cstheme="minorHAnsi"/>
+        </w:rPr>
+      </w:pPr>
+      <w:r>
+        <w:rPr>
+          <w:rFonts w:cstheme="minorHAnsi"/>
+        </w:rPr>
+        <w:t>2018</w:t>
+      </w:r>
+      <w:r>
+        <w:rPr>
+          <w:rFonts w:cstheme="minorHAnsi"/>
+        </w:rPr>
+        <w:tab/>
+      </w:r>
+      <w:r>
+        <w:rPr>
+          <w:rFonts w:cstheme="minorHAnsi"/>
+        </w:rPr>
+        <w:t xml:space="preserve">Review of David Sobel’s </w:t>
       </w:r>
       <w:r>
         <w:rPr>
@@ -775,60 +775,13 @@
           <w:i/>
           <w:iCs/>
         </w:rPr>
-        <w:t>Analysis</w:t>
-      </w:r>
-      <w:r>
-        <w:rPr>
-          <w:rFonts w:cstheme="minorHAnsi"/>
-        </w:rPr>
-        <w:t xml:space="preserve">, Volume 78, Issue 3, pp. 583-586. </w:t>
-      </w:r>
-      <w:r>
-        <w:rPr>
-          <w:rFonts w:cstheme="minorHAnsi"/>
-        </w:rPr>
-        <w:lastRenderedPageBreak/>
-        <w:t>doi:10.1093/</w:t>
-      </w:r>
-      <w:proofErr w:type="spellStart"/>
-      <w:r>
-        <w:rPr>
-          <w:rFonts w:cstheme="minorHAnsi"/>
-        </w:rPr>
-        <w:t>analys</w:t>
-      </w:r>
-      <w:proofErr w:type="spellEnd"/>
-      <w:r>
-        <w:rPr>
-          <w:rFonts w:cstheme="minorHAnsi"/>
-        </w:rPr>
-        <w:t>/any045.</w:t>
-      </w:r>
-    </w:p>
-    <w:p>
-      <w:pPr>
-        <w:pStyle w:val="Textbody"/>
-        <w:rPr>
-          <w:rFonts w:cstheme="minorHAnsi"/>
-        </w:rPr>
-      </w:pPr>
-      <w:r>
-        <w:rPr>
-          <w:rFonts w:cstheme="minorHAnsi"/>
-        </w:rPr>
-        <w:t>2016</w:t>
-      </w:r>
-      <w:r>
-        <w:rPr>
-          <w:rFonts w:cstheme="minorHAnsi"/>
-        </w:rPr>
-        <w:tab/>
-      </w:r>
-      <w:r>
-        <w:rPr>
-          <w:rFonts w:cstheme="minorHAnsi"/>
-        </w:rPr>
-        <w:t xml:space="preserve">Edited special edition of </w:t>
+        <w:t>From Valuing to Value</w:t>
+      </w:r>
+      <w:r>
+        <w:rPr>
+          <w:rFonts w:cstheme="minorHAnsi"/>
+        </w:rPr>
+        <w:t xml:space="preserve">, </w:t>
       </w:r>
       <w:r>
         <w:rPr>
@@ -836,6 +789,60 @@
           <w:i/>
           <w:iCs/>
         </w:rPr>
+        <w:t>Analysis</w:t>
+      </w:r>
+      <w:r>
+        <w:rPr>
+          <w:rFonts w:cstheme="minorHAnsi"/>
+        </w:rPr>
+        <w:t>, Volume 78, Issue 3, pp. 583-586. doi:10.1093/</w:t>
+      </w:r>
+      <w:proofErr w:type="spellStart"/>
+      <w:r>
+        <w:rPr>
+          <w:rFonts w:cstheme="minorHAnsi"/>
+        </w:rPr>
+        <w:t>analys</w:t>
+      </w:r>
+      <w:proofErr w:type="spellEnd"/>
+      <w:r>
+        <w:rPr>
+          <w:rFonts w:cstheme="minorHAnsi"/>
+        </w:rPr>
+        <w:t>/any045.</w:t>
+      </w:r>
+    </w:p>
+    <w:p>
+      <w:pPr>
+        <w:pStyle w:val="Textbody"/>
+        <w:rPr>
+          <w:rFonts w:cstheme="minorHAnsi"/>
+        </w:rPr>
+      </w:pPr>
+      <w:r>
+        <w:rPr>
+          <w:rFonts w:cstheme="minorHAnsi"/>
+        </w:rPr>
+        <w:t>2016</w:t>
+      </w:r>
+      <w:r>
+        <w:rPr>
+          <w:rFonts w:cstheme="minorHAnsi"/>
+        </w:rPr>
+        <w:tab/>
+      </w:r>
+      <w:r>
+        <w:rPr>
+          <w:rFonts w:cstheme="minorHAnsi"/>
+        </w:rPr>
+        <w:t xml:space="preserve">Edited special edition of </w:t>
+      </w:r>
+      <w:r>
+        <w:rPr>
+          <w:rFonts w:cstheme="minorHAnsi"/>
+          <w:i/>
+          <w:iCs/>
+        </w:rPr>
         <w:t>Ratio</w:t>
       </w:r>
       <w:r>
@@ -902,33 +909,57 @@
           <w:b/>
           <w:bCs/>
         </w:rPr>
-        <w:t>Intermediate (</w:t>
-      </w:r>
-      <w:proofErr w:type="gramStart"/>
+        <w:t xml:space="preserve">Intermediate (second-year) </w:t>
+      </w:r>
       <w:r>
         <w:rPr>
           <w:rFonts w:cstheme="minorHAnsi"/>
           <w:b/>
           <w:bCs/>
         </w:rPr>
-        <w:t>second-year</w:t>
-      </w:r>
-      <w:proofErr w:type="gramEnd"/>
+        <w:t>ethics</w:t>
+      </w:r>
       <w:r>
         <w:rPr>
           <w:rFonts w:cstheme="minorHAnsi"/>
           <w:b/>
           <w:bCs/>
         </w:rPr>
-        <w:t xml:space="preserve">) </w:t>
-      </w:r>
+        <w:t>.</w:t>
+      </w:r>
+      <w:r>
+        <w:rPr>
+          <w:rFonts w:cstheme="minorHAnsi"/>
+        </w:rPr>
+        <w:t xml:space="preserve"> Spring </w:t>
+      </w:r>
+      <w:r>
+        <w:rPr>
+          <w:rFonts w:cstheme="minorHAnsi"/>
+        </w:rPr>
+        <w:t xml:space="preserve">2024, </w:t>
+      </w:r>
+      <w:r>
+        <w:rPr>
+          <w:rFonts w:cstheme="minorHAnsi"/>
+        </w:rPr>
+        <w:t>2022, 2021, 2020, 2019; Autumn 2015, 2014.</w:t>
+      </w:r>
+    </w:p>
+    <w:p>
+      <w:pPr>
+        <w:pStyle w:val="Textbody"/>
+        <w:rPr>
+          <w:rFonts w:cstheme="minorHAnsi"/>
+        </w:rPr>
+      </w:pPr>
       <w:r>
         <w:rPr>
           <w:rFonts w:cstheme="minorHAnsi"/>
           <w:b/>
           <w:bCs/>
         </w:rPr>
-        <w:t>ethics</w:t>
+        <w:t>Advanced (t</w:t>
       </w:r>
       <w:r>
         <w:rPr>
@@ -936,151 +967,137 @@
           <w:b/>
           <w:bCs/>
         </w:rPr>
-        <w:t>.</w:t>
-      </w:r>
-      <w:r>
-        <w:rPr>
-          <w:rFonts w:cstheme="minorHAnsi"/>
-        </w:rPr>
-        <w:t xml:space="preserve"> Spring </w:t>
-      </w:r>
-      <w:r>
-        <w:rPr>
-          <w:rFonts w:cstheme="minorHAnsi"/>
-        </w:rPr>
-        <w:t xml:space="preserve">2024, </w:t>
-      </w:r>
-      <w:r>
-        <w:rPr>
-          <w:rFonts w:cstheme="minorHAnsi"/>
-        </w:rPr>
-        <w:t>2022, 2021, 2020, 2019; Autumn 2015, 2014.</w:t>
-      </w:r>
-    </w:p>
-    <w:p>
-      <w:pPr>
-        <w:pStyle w:val="Textbody"/>
-        <w:rPr>
-          <w:rFonts w:cstheme="minorHAnsi"/>
-        </w:rPr>
-      </w:pPr>
+        <w:t>hird-year</w:t>
+      </w:r>
       <w:r>
         <w:rPr>
           <w:rFonts w:cstheme="minorHAnsi"/>
           <w:b/>
           <w:bCs/>
         </w:rPr>
-        <w:t>Advanced (</w:t>
-      </w:r>
-      <w:proofErr w:type="gramStart"/>
+        <w:t>)</w:t>
+      </w:r>
       <w:r>
         <w:rPr>
           <w:rFonts w:cstheme="minorHAnsi"/>
           <w:b/>
           <w:bCs/>
         </w:rPr>
-        <w:t>t</w:t>
-      </w:r>
+        <w:t xml:space="preserve"> ethics.</w:t>
+      </w:r>
+      <w:r>
+        <w:rPr>
+          <w:rFonts w:cstheme="minorHAnsi"/>
+        </w:rPr>
+        <w:t xml:space="preserve"> </w:t>
+      </w:r>
+      <w:r>
+        <w:rPr>
+          <w:rFonts w:cstheme="minorHAnsi"/>
+        </w:rPr>
+        <w:t xml:space="preserve">Spring 2024, </w:t>
+      </w:r>
+      <w:r>
+        <w:rPr>
+          <w:rFonts w:cstheme="minorHAnsi"/>
+        </w:rPr>
+        <w:t>Autumn 2018 (with Philip Stratton-Lake).</w:t>
+      </w:r>
+    </w:p>
+    <w:p>
+      <w:pPr>
+        <w:pStyle w:val="Textbody"/>
+        <w:rPr>
+          <w:rFonts w:cstheme="minorHAnsi"/>
+        </w:rPr>
+      </w:pPr>
       <w:r>
         <w:rPr>
           <w:rFonts w:cstheme="minorHAnsi"/>
           <w:b/>
           <w:bCs/>
         </w:rPr>
-        <w:t>hird-year</w:t>
-      </w:r>
-      <w:proofErr w:type="gramEnd"/>
+        <w:t>Writing the philosophical essay</w:t>
+      </w:r>
+      <w:r>
+        <w:rPr>
+          <w:rFonts w:cstheme="minorHAnsi"/>
+        </w:rPr>
+        <w:t>, an end-of first-year ‘workshop’ on structuring essays module. Summer 2023.</w:t>
+      </w:r>
+    </w:p>
+    <w:p>
+      <w:pPr>
+        <w:pStyle w:val="Textbody"/>
+        <w:rPr>
+          <w:rFonts w:cstheme="minorHAnsi"/>
+        </w:rPr>
+      </w:pPr>
       <w:r>
         <w:rPr>
           <w:rFonts w:cstheme="minorHAnsi"/>
           <w:b/>
           <w:bCs/>
         </w:rPr>
-        <w:t>)</w:t>
-      </w:r>
+        <w:t>Mediaeval philosophy.</w:t>
+      </w:r>
+      <w:r>
+        <w:rPr>
+          <w:rFonts w:cstheme="minorHAnsi"/>
+        </w:rPr>
+        <w:t xml:space="preserve"> Autumn 2022, 2020, 2019, 2018. Chapel Hill: Summer 2013.</w:t>
+      </w:r>
+    </w:p>
+    <w:p>
+      <w:pPr>
+        <w:pStyle w:val="Textbody"/>
+        <w:rPr>
+          <w:rFonts w:cstheme="minorHAnsi"/>
+        </w:rPr>
+      </w:pPr>
       <w:r>
         <w:rPr>
           <w:rFonts w:cstheme="minorHAnsi"/>
           <w:b/>
           <w:bCs/>
         </w:rPr>
-        <w:t xml:space="preserve"> ethics.</w:t>
-      </w:r>
-      <w:r>
-        <w:rPr>
-          <w:rFonts w:cstheme="minorHAnsi"/>
-        </w:rPr>
-        <w:t xml:space="preserve"> </w:t>
-      </w:r>
-      <w:r>
-        <w:rPr>
-          <w:rFonts w:cstheme="minorHAnsi"/>
-        </w:rPr>
-        <w:t xml:space="preserve">Spring 2024, </w:t>
-      </w:r>
-      <w:r>
-        <w:rPr>
-          <w:rFonts w:cstheme="minorHAnsi"/>
-        </w:rPr>
-        <w:t>Autumn 2018 (with Philip Stratton-Lake).</w:t>
-      </w:r>
-    </w:p>
-    <w:p>
-      <w:pPr>
-        <w:pStyle w:val="Textbody"/>
-        <w:rPr>
-          <w:rFonts w:cstheme="minorHAnsi"/>
-        </w:rPr>
-      </w:pPr>
+        <w:t>Elementary/</w:t>
+      </w:r>
       <w:r>
         <w:rPr>
           <w:rFonts w:cstheme="minorHAnsi"/>
           <w:b/>
           <w:bCs/>
         </w:rPr>
-        <w:t>Writing the philosophical essay</w:t>
-      </w:r>
-      <w:r>
-        <w:rPr>
-          <w:rFonts w:cstheme="minorHAnsi"/>
-        </w:rPr>
-        <w:t xml:space="preserve">, an end-of </w:t>
-      </w:r>
-      <w:proofErr w:type="gramStart"/>
-      <w:r>
-        <w:rPr>
-          <w:rFonts w:cstheme="minorHAnsi"/>
-        </w:rPr>
-        <w:t>first-year</w:t>
-      </w:r>
-      <w:proofErr w:type="gramEnd"/>
-      <w:r>
-        <w:rPr>
-          <w:rFonts w:cstheme="minorHAnsi"/>
-        </w:rPr>
-        <w:t xml:space="preserve"> ‘workshop’ on structuring essays module. Summer 2023.</w:t>
-      </w:r>
-    </w:p>
-    <w:p>
-      <w:pPr>
-        <w:pStyle w:val="Textbody"/>
-        <w:rPr>
-          <w:rFonts w:cstheme="minorHAnsi"/>
-        </w:rPr>
-      </w:pPr>
+        <w:t>Intermediate l</w:t>
+      </w:r>
       <w:r>
         <w:rPr>
           <w:rFonts w:cstheme="minorHAnsi"/>
           <w:b/>
           <w:bCs/>
         </w:rPr>
-        <w:t>Mediaeval philosophy.</w:t>
-      </w:r>
-      <w:r>
-        <w:rPr>
-          <w:rFonts w:cstheme="minorHAnsi"/>
-        </w:rPr>
-        <w:t xml:space="preserve"> Autumn 2022, 2020, 2019, 2018. Chapel Hill: Summer 2013.</w:t>
+        <w:t xml:space="preserve">ogic (up to predicate calculus). </w:t>
+      </w:r>
+      <w:r>
+        <w:rPr>
+          <w:rFonts w:cstheme="minorHAnsi"/>
+        </w:rPr>
+        <w:t xml:space="preserve">Summer 2017, Spring 2015. Chapel Hill: Fall 2013, and as Teaching Assistant for Thomas </w:t>
+      </w:r>
+      <w:proofErr w:type="spellStart"/>
+      <w:r>
+        <w:rPr>
+          <w:rFonts w:cstheme="minorHAnsi"/>
+        </w:rPr>
+        <w:t>Hofweber</w:t>
+      </w:r>
+      <w:proofErr w:type="spellEnd"/>
+      <w:r>
+        <w:rPr>
+          <w:rFonts w:cstheme="minorHAnsi"/>
+        </w:rPr>
+        <w:t xml:space="preserve"> in Spring 2013.</w:t>
       </w:r>
     </w:p>
     <w:p>
@@ -1096,15 +1113,29 @@
           <w:b/>
           <w:bCs/>
         </w:rPr>
-        <w:t>Elementary/</w:t>
-      </w:r>
+        <w:t>Epistemology.</w:t>
+      </w:r>
+      <w:r>
+        <w:rPr>
+          <w:rFonts w:cstheme="minorHAnsi"/>
+        </w:rPr>
+        <w:t xml:space="preserve"> Autumn 2015.</w:t>
+      </w:r>
+    </w:p>
+    <w:p>
+      <w:pPr>
+        <w:pStyle w:val="Textbody"/>
+        <w:rPr>
+          <w:rFonts w:cstheme="minorHAnsi"/>
+        </w:rPr>
+      </w:pPr>
       <w:r>
         <w:rPr>
           <w:rFonts w:cstheme="minorHAnsi"/>
           <w:b/>
           <w:bCs/>
         </w:rPr>
-        <w:t>Intermediate l</w:t>
+        <w:t xml:space="preserve">Introduction to </w:t>
       </w:r>
       <w:r>
         <w:rPr>
@@ -1112,49 +1143,21 @@
           <w:b/>
           <w:bCs/>
         </w:rPr>
-        <w:t xml:space="preserve">ogic (up to predicate calculus). </w:t>
-      </w:r>
-      <w:r>
-        <w:rPr>
-          <w:rFonts w:cstheme="minorHAnsi"/>
-        </w:rPr>
-        <w:t xml:space="preserve">Summer 2017, Spring 2015. Chapel Hill: Fall 2013, and as Teaching Assistant for Thomas </w:t>
-      </w:r>
-      <w:proofErr w:type="spellStart"/>
-      <w:r>
-        <w:rPr>
-          <w:rFonts w:cstheme="minorHAnsi"/>
-        </w:rPr>
-        <w:t>Hofweber</w:t>
-      </w:r>
-      <w:proofErr w:type="spellEnd"/>
-      <w:r>
-        <w:rPr>
-          <w:rFonts w:cstheme="minorHAnsi"/>
-        </w:rPr>
-        <w:t xml:space="preserve"> in Spring 2013.</w:t>
-      </w:r>
-    </w:p>
-    <w:p>
-      <w:pPr>
-        <w:pStyle w:val="Textbody"/>
-        <w:rPr>
-          <w:rFonts w:cstheme="minorHAnsi"/>
-        </w:rPr>
-      </w:pPr>
+        <w:t>p</w:t>
+      </w:r>
       <w:r>
         <w:rPr>
           <w:rFonts w:cstheme="minorHAnsi"/>
           <w:b/>
           <w:bCs/>
         </w:rPr>
-        <w:t>Epistemology.</w:t>
-      </w:r>
-      <w:r>
-        <w:rPr>
-          <w:rFonts w:cstheme="minorHAnsi"/>
-        </w:rPr>
-        <w:t xml:space="preserve"> Autumn 2015.</w:t>
+        <w:t>hilosophy (online)</w:t>
+      </w:r>
+      <w:r>
+        <w:rPr>
+          <w:rFonts w:cstheme="minorHAnsi"/>
+        </w:rPr>
+        <w:t xml:space="preserve"> at Chapel Hill: Summer 2014.</w:t>
       </w:r>
     </w:p>
     <w:p>
@@ -1170,87 +1173,73 @@
           <w:b/>
           <w:bCs/>
         </w:rPr>
-        <w:t xml:space="preserve">Introduction to </w:t>
-      </w:r>
+        <w:t>Introduction to metaphysics</w:t>
+      </w:r>
+      <w:r>
+        <w:rPr>
+          <w:rFonts w:cstheme="minorHAnsi"/>
+        </w:rPr>
+        <w:t xml:space="preserve"> at Chapel Hill: Summer 2012.</w:t>
+      </w:r>
+    </w:p>
+    <w:p>
+      <w:pPr>
+        <w:pStyle w:val="Textbody"/>
+        <w:rPr>
+          <w:rFonts w:cstheme="minorHAnsi"/>
+        </w:rPr>
+      </w:pPr>
       <w:r>
         <w:rPr>
           <w:rFonts w:cstheme="minorHAnsi"/>
           <w:b/>
           <w:bCs/>
         </w:rPr>
-        <w:t>p</w:t>
-      </w:r>
+        <w:t xml:space="preserve">A literary introduction to philosophy </w:t>
+      </w:r>
+      <w:r>
+        <w:rPr>
+          <w:rFonts w:cstheme="minorHAnsi"/>
+        </w:rPr>
+        <w:t>at Chapel Hill: Summer 2011, 2009. Also as Teaching Assistant for C.D.C. Reeve in Fall 2008.</w:t>
+      </w:r>
+    </w:p>
+    <w:p>
+      <w:pPr>
+        <w:pStyle w:val="Textbody"/>
+        <w:rPr>
+          <w:rFonts w:cstheme="minorHAnsi"/>
+        </w:rPr>
+      </w:pPr>
       <w:r>
         <w:rPr>
           <w:rFonts w:cstheme="minorHAnsi"/>
           <w:b/>
           <w:bCs/>
         </w:rPr>
-        <w:t>hilosophy (online)</w:t>
-      </w:r>
-      <w:r>
-        <w:rPr>
-          <w:rFonts w:cstheme="minorHAnsi"/>
-        </w:rPr>
-        <w:t xml:space="preserve"> at Chapel Hill: Summer 2014.</w:t>
-      </w:r>
-    </w:p>
-    <w:p>
-      <w:pPr>
-        <w:pStyle w:val="Textbody"/>
-        <w:rPr>
-          <w:rFonts w:cstheme="minorHAnsi"/>
-        </w:rPr>
-      </w:pPr>
+        <w:t xml:space="preserve">Introduction to </w:t>
+      </w:r>
       <w:r>
         <w:rPr>
           <w:rFonts w:cstheme="minorHAnsi"/>
           <w:b/>
           <w:bCs/>
         </w:rPr>
-        <w:t>Introduction to metaphysics</w:t>
-      </w:r>
-      <w:r>
-        <w:rPr>
-          <w:rFonts w:cstheme="minorHAnsi"/>
-        </w:rPr>
-        <w:t xml:space="preserve"> at Chapel Hill: Summer 2012.</w:t>
-      </w:r>
-    </w:p>
-    <w:p>
-      <w:pPr>
-        <w:pStyle w:val="Textbody"/>
-        <w:rPr>
-          <w:rFonts w:cstheme="minorHAnsi"/>
-        </w:rPr>
-      </w:pPr>
+        <w:t>b</w:t>
+      </w:r>
       <w:r>
         <w:rPr>
           <w:rFonts w:cstheme="minorHAnsi"/>
           <w:b/>
           <w:bCs/>
         </w:rPr>
-        <w:t xml:space="preserve">A literary introduction to philosophy </w:t>
-      </w:r>
-      <w:r>
-        <w:rPr>
-          <w:rFonts w:cstheme="minorHAnsi"/>
-        </w:rPr>
-        <w:t xml:space="preserve">at Chapel Hill: Summer 2011, 2009. </w:t>
-      </w:r>
-      <w:proofErr w:type="gramStart"/>
-      <w:r>
-        <w:rPr>
-          <w:rFonts w:cstheme="minorHAnsi"/>
-        </w:rPr>
-        <w:t>Also</w:t>
-      </w:r>
-      <w:proofErr w:type="gramEnd"/>
-      <w:r>
-        <w:rPr>
-          <w:rFonts w:cstheme="minorHAnsi"/>
-        </w:rPr>
-        <w:t xml:space="preserve"> as Teaching Assistant for C.D.C. Reeve in Fall 2008.</w:t>
+        <w:t>ioethics (online)</w:t>
+      </w:r>
+      <w:r>
+        <w:rPr>
+          <w:rFonts w:cstheme="minorHAnsi"/>
+        </w:rPr>
+        <w:t xml:space="preserve"> at Chapel Hill: Summer 2010.</w:t>
       </w:r>
     </w:p>
     <w:p>
@@ -1266,7 +1255,7 @@
           <w:b/>
           <w:bCs/>
         </w:rPr>
-        <w:t xml:space="preserve">Introduction to </w:t>
+        <w:t xml:space="preserve">Philosophy of </w:t>
       </w:r>
       <w:r>
         <w:rPr>
@@ -1274,7 +1263,7 @@
           <w:b/>
           <w:bCs/>
         </w:rPr>
-        <w:t>b</w:t>
+        <w:t>s</w:t>
       </w:r>
       <w:r>
         <w:rPr>
@@ -1282,143 +1271,83 @@
           <w:b/>
           <w:bCs/>
         </w:rPr>
-        <w:t>ioethics (online)</w:t>
-      </w:r>
-      <w:r>
-        <w:rPr>
-          <w:rFonts w:cstheme="minorHAnsi"/>
-        </w:rPr>
-        <w:t xml:space="preserve"> at Chapel Hill: Summer 2010.</w:t>
-      </w:r>
-    </w:p>
-    <w:p>
-      <w:pPr>
-        <w:pStyle w:val="Textbody"/>
-        <w:rPr>
-          <w:rFonts w:cstheme="minorHAnsi"/>
-        </w:rPr>
-      </w:pPr>
+        <w:t>cience</w:t>
+      </w:r>
+      <w:r>
+        <w:rPr>
+          <w:rFonts w:cstheme="minorHAnsi"/>
+        </w:rPr>
+        <w:t xml:space="preserve"> at Chapel Hill: Teaching Assistant for Marc Lange. Spring 2009.</w:t>
+      </w:r>
+    </w:p>
+    <w:p>
+      <w:pPr>
+        <w:pStyle w:val="Firstparagraph"/>
+        <w:rPr>
+          <w:rFonts w:cstheme="minorHAnsi"/>
+        </w:rPr>
+      </w:pPr>
+      <w:bookmarkStart w:id="5" w:name="undergraduate-supervision"/>
+      <w:bookmarkEnd w:id="5"/>
       <w:r>
         <w:rPr>
           <w:rFonts w:cstheme="minorHAnsi"/>
           <w:b/>
           <w:bCs/>
         </w:rPr>
-        <w:t xml:space="preserve">Philosophy of </w:t>
-      </w:r>
+        <w:t>Supervised BA dissertations</w:t>
+      </w:r>
+      <w:r>
+        <w:rPr>
+          <w:rFonts w:cstheme="minorHAnsi"/>
+        </w:rPr>
+        <w:t xml:space="preserve"> and </w:t>
+      </w:r>
+      <w:r>
+        <w:rPr>
+          <w:rFonts w:cstheme="minorHAnsi"/>
+        </w:rPr>
+        <w:t>‘m</w:t>
+      </w:r>
+      <w:r>
+        <w:rPr>
+          <w:rFonts w:cstheme="minorHAnsi"/>
+        </w:rPr>
+        <w:t>ini-dissertations</w:t>
+      </w:r>
+      <w:r>
+        <w:rPr>
+          <w:rFonts w:cstheme="minorHAnsi"/>
+        </w:rPr>
+        <w:t>’</w:t>
+      </w:r>
+      <w:r>
+        <w:rPr>
+          <w:rFonts w:cstheme="minorHAnsi"/>
+        </w:rPr>
+        <w:t xml:space="preserve"> each year since 2014.</w:t>
+      </w:r>
+    </w:p>
+    <w:p>
+      <w:pPr>
+        <w:pStyle w:val="Textbody"/>
+        <w:rPr>
+          <w:rFonts w:cstheme="minorHAnsi"/>
+        </w:rPr>
+      </w:pPr>
       <w:r>
         <w:rPr>
           <w:rFonts w:cstheme="minorHAnsi"/>
           <w:b/>
           <w:bCs/>
         </w:rPr>
-        <w:t>s</w:t>
-      </w:r>
-      <w:r>
-        <w:rPr>
-          <w:rFonts w:cstheme="minorHAnsi"/>
-          <w:b/>
-          <w:bCs/>
-        </w:rPr>
-        <w:t>cience</w:t>
-      </w:r>
-      <w:r>
-        <w:rPr>
-          <w:rFonts w:cstheme="minorHAnsi"/>
-        </w:rPr>
-        <w:t xml:space="preserve"> at Chapel Hill: Teaching Assistant for Marc Lange. Spring 2009.</w:t>
-      </w:r>
-    </w:p>
-    <w:p>
-      <w:pPr>
-        <w:pStyle w:val="Firstparagraph"/>
-        <w:rPr>
-          <w:rFonts w:cstheme="minorHAnsi"/>
-        </w:rPr>
-      </w:pPr>
-      <w:bookmarkStart w:id="5" w:name="undergraduate-supervision"/>
-      <w:bookmarkEnd w:id="5"/>
-      <w:r>
-        <w:rPr>
-          <w:rFonts w:cstheme="minorHAnsi"/>
-          <w:b/>
-          <w:bCs/>
-        </w:rPr>
-        <w:t>Supervised BA dissertations</w:t>
-      </w:r>
-      <w:r>
-        <w:rPr>
-          <w:rFonts w:cstheme="minorHAnsi"/>
-        </w:rPr>
-        <w:t xml:space="preserve"> and </w:t>
-      </w:r>
-      <w:r>
-        <w:rPr>
-          <w:rFonts w:cstheme="minorHAnsi"/>
-        </w:rPr>
-        <w:t>‘</w:t>
-      </w:r>
-      <w:proofErr w:type="gramStart"/>
-      <w:r>
-        <w:rPr>
-          <w:rFonts w:cstheme="minorHAnsi"/>
-        </w:rPr>
-        <w:t>m</w:t>
-      </w:r>
-      <w:r>
-        <w:rPr>
-          <w:rFonts w:cstheme="minorHAnsi"/>
-        </w:rPr>
-        <w:t>ini-dissertations</w:t>
-      </w:r>
-      <w:proofErr w:type="gramEnd"/>
-      <w:r>
-        <w:rPr>
-          <w:rFonts w:cstheme="minorHAnsi"/>
-        </w:rPr>
-        <w:t>’</w:t>
-      </w:r>
-      <w:r>
-        <w:rPr>
-          <w:rFonts w:cstheme="minorHAnsi"/>
-        </w:rPr>
-        <w:t xml:space="preserve"> each year since 2014.</w:t>
-      </w:r>
-    </w:p>
-    <w:p>
-      <w:pPr>
-        <w:pStyle w:val="Textbody"/>
-        <w:rPr>
-          <w:rFonts w:cstheme="minorHAnsi"/>
-        </w:rPr>
-      </w:pPr>
-      <w:r>
-        <w:rPr>
-          <w:rFonts w:cstheme="minorHAnsi"/>
-          <w:b/>
-          <w:bCs/>
-        </w:rPr>
         <w:t>Summer Undergraduate Research Opportunity Projects</w:t>
       </w:r>
       <w:r>
         <w:rPr>
           <w:rFonts w:cstheme="minorHAnsi"/>
         </w:rPr>
-        <w:t xml:space="preserve">: ‘Nihilism and the emotions’ (2021); ‘Ought </w:t>
-      </w:r>
-      <w:proofErr w:type="gramStart"/>
-      <w:r>
-        <w:rPr>
-          <w:rFonts w:cstheme="minorHAnsi"/>
-        </w:rPr>
-        <w:t>implies</w:t>
-      </w:r>
-      <w:proofErr w:type="gramEnd"/>
-      <w:r>
-        <w:rPr>
-          <w:rFonts w:cstheme="minorHAnsi"/>
-        </w:rPr>
-        <w:t xml:space="preserve"> can – history and arguments’ (2017); ‘Climate change and rational choice’ (2015).</w:t>
+        <w:t>: ‘Nihilism and the emotions’ (2021); ‘Ought implies can – history and arguments’ (2017); ‘Climate change and rational choice’ (2015).</w:t>
       </w:r>
     </w:p>
     <w:p>
@@ -1469,21 +1398,7 @@
         <w:rPr>
           <w:rFonts w:cstheme="minorHAnsi"/>
         </w:rPr>
-        <w:t xml:space="preserve">Tommaso </w:t>
-      </w:r>
-      <w:proofErr w:type="spellStart"/>
-      <w:r>
-        <w:rPr>
-          <w:rFonts w:cstheme="minorHAnsi"/>
-        </w:rPr>
-        <w:t>Soriani</w:t>
-      </w:r>
-      <w:proofErr w:type="spellEnd"/>
-      <w:r>
-        <w:rPr>
-          <w:rFonts w:cstheme="minorHAnsi"/>
-        </w:rPr>
-        <w:t xml:space="preserve"> on ethics and </w:t>
+        <w:t xml:space="preserve">Tommaso Soriani on ethics and </w:t>
       </w:r>
       <w:proofErr w:type="spellStart"/>
       <w:r>
@@ -1533,16 +1448,8 @@
         <w:rPr>
           <w:rFonts w:cstheme="minorHAnsi"/>
         </w:rPr>
-        <w:t xml:space="preserve">Ronan Ó </w:t>
-      </w:r>
-      <w:proofErr w:type="spellStart"/>
-      <w:r>
-        <w:rPr>
-          <w:rFonts w:cstheme="minorHAnsi"/>
-        </w:rPr>
-        <w:t>Maonaile</w:t>
-      </w:r>
-      <w:proofErr w:type="spellEnd"/>
+        <w:t>Ronan Ó Maonaile</w:t>
+      </w:r>
       <w:r>
         <w:rPr>
           <w:rFonts w:cstheme="minorHAnsi"/>
@@ -1582,25 +1489,14 @@
           <w:numId w:val="47"/>
         </w:numPr>
       </w:pPr>
-      <w:proofErr w:type="spellStart"/>
-      <w:r>
-        <w:t>Dannish</w:t>
-      </w:r>
-      <w:proofErr w:type="spellEnd"/>
-      <w:r>
-        <w:t xml:space="preserve"> Kashmiri on ontology and ethical objectivity </w:t>
-      </w:r>
-      <w:r>
-        <w:rPr>
-          <w:rFonts w:cstheme="minorHAnsi"/>
-        </w:rPr>
-        <w:t>(20</w:t>
-      </w:r>
-      <w:r>
-        <w:rPr>
-          <w:rFonts w:cstheme="minorHAnsi"/>
-        </w:rPr>
-        <w:t>19</w:t>
+      <w:r>
+        <w:t xml:space="preserve">Dannish Kashmiri on ontology and ethical objectivity </w:t>
+      </w:r>
+      <w:r>
+        <w:rPr>
+          <w:rFonts w:cstheme="minorHAnsi"/>
+        </w:rPr>
+        <w:t>(2019</w:t>
       </w:r>
       <w:r>
         <w:rPr>
@@ -1612,13 +1508,7 @@
         <w:rPr>
           <w:rFonts w:cstheme="minorHAnsi"/>
         </w:rPr>
-        <w:t>)</w:t>
-      </w:r>
-      <w:r>
-        <w:rPr>
-          <w:rFonts w:cstheme="minorHAnsi"/>
-        </w:rPr>
-        <w:t>.</w:t>
+        <w:t>).</w:t>
       </w:r>
     </w:p>
     <w:p>
@@ -1685,7 +1575,11 @@
         <w:pStyle w:val="List"/>
       </w:pPr>
       <w:r>
-        <w:t>Bradley Hillier-Smith on the ethics of responses to refugees, with Brad Hooker. Viva passed January 2021.</w:t>
+        <w:t xml:space="preserve">Bradley Hillier-Smith on the ethics of responses to refugees, with Brad Hooker. Viva passed </w:t>
+      </w:r>
+      <w:r>
+        <w:lastRenderedPageBreak/>
+        <w:t>January 2021.</w:t>
       </w:r>
     </w:p>
     <w:p>
@@ -1700,7 +1594,6 @@
         <w:rPr>
           <w:rFonts w:cstheme="minorHAnsi"/>
         </w:rPr>
-        <w:lastRenderedPageBreak/>
         <w:t>Seminars and classes for graduate students</w:t>
       </w:r>
       <w:bookmarkEnd w:id="7"/>
@@ -1724,15 +1617,7 @@
         </w:numPr>
       </w:pPr>
       <w:r>
-        <w:t xml:space="preserve">Summer term 2021: on my book manuscript ‘unsharp </w:t>
-      </w:r>
-      <w:proofErr w:type="gramStart"/>
-      <w:r>
-        <w:t>choices’</w:t>
-      </w:r>
-      <w:proofErr w:type="gramEnd"/>
-      <w:r>
-        <w:t xml:space="preserve"> and related material.</w:t>
+        <w:t>Summer term 2021: on my book manuscript ‘unsharp choices’ and related material.</w:t>
       </w:r>
     </w:p>
     <w:p>
@@ -1786,15 +1671,7 @@
       </w:r>
       <w:proofErr w:type="spellEnd"/>
       <w:r>
-        <w:t xml:space="preserve"> Essays and Dissertations per year since 2015. Topics </w:t>
-      </w:r>
-      <w:proofErr w:type="gramStart"/>
-      <w:r>
-        <w:t>include:</w:t>
-      </w:r>
-      <w:proofErr w:type="gramEnd"/>
-      <w:r>
-        <w:t xml:space="preserve"> Presentism and </w:t>
+        <w:t xml:space="preserve"> Essays and Dissertations per year since 2015. Topics include: Presentism and </w:t>
       </w:r>
       <w:proofErr w:type="spellStart"/>
       <w:r>
@@ -1902,7 +1779,7 @@
           <w:i/>
           <w:iCs/>
         </w:rPr>
-        <w:t xml:space="preserve">, </w:t>
+        <w:t xml:space="preserve">, Theoria, </w:t>
       </w:r>
       <w:proofErr w:type="spellStart"/>
       <w:r>
@@ -1910,7 +1787,7 @@
           <w:i/>
           <w:iCs/>
         </w:rPr>
-        <w:t>Theoria</w:t>
+        <w:t>Utilitas</w:t>
       </w:r>
       <w:proofErr w:type="spellEnd"/>
       <w:r>
@@ -1918,22 +1795,6 @@
           <w:i/>
           <w:iCs/>
         </w:rPr>
-        <w:t xml:space="preserve">, </w:t>
-      </w:r>
-      <w:proofErr w:type="spellStart"/>
-      <w:r>
-        <w:rPr>
-          <w:i/>
-          <w:iCs/>
-        </w:rPr>
-        <w:t>Utilitas</w:t>
-      </w:r>
-      <w:proofErr w:type="spellEnd"/>
-      <w:r>
-        <w:rPr>
-          <w:i/>
-          <w:iCs/>
-        </w:rPr>
         <w:t>.</w:t>
       </w:r>
     </w:p>
@@ -1956,14 +1817,9 @@
       </w:pPr>
       <w:bookmarkStart w:id="9" w:name="conferences-and-workshops-organised"/>
       <w:r>
-        <w:t xml:space="preserve">Conferences and workshops </w:t>
-      </w:r>
-      <w:proofErr w:type="gramStart"/>
-      <w:r>
-        <w:t>organised</w:t>
+        <w:t>Conferences and workshops organised</w:t>
       </w:r>
       <w:bookmarkEnd w:id="9"/>
-      <w:proofErr w:type="gramEnd"/>
     </w:p>
     <w:p>
       <w:r>
@@ -1989,15 +1845,7 @@
         <w:tab/>
       </w:r>
       <w:r>
-        <w:t xml:space="preserve">Southern Normativity Group </w:t>
-      </w:r>
-      <w:proofErr w:type="gramStart"/>
-      <w:r>
-        <w:t>annual</w:t>
-      </w:r>
-      <w:proofErr w:type="gramEnd"/>
-      <w:r>
-        <w:t xml:space="preserve"> Conference, Reading.</w:t>
+        <w:t>Southern Normativity Group annual Conference, Reading.</w:t>
       </w:r>
     </w:p>
     <w:p>
@@ -2965,15 +2813,7 @@
         </w:numPr>
       </w:pPr>
       <w:r>
-        <w:t xml:space="preserve">Incommensurability: Vagueness, </w:t>
-      </w:r>
-      <w:proofErr w:type="gramStart"/>
-      <w:r>
-        <w:t>Parity</w:t>
-      </w:r>
-      <w:proofErr w:type="gramEnd"/>
-      <w:r>
-        <w:t xml:space="preserve"> and other Non-Conventional Comparative Relations workshop in Stockholm. 2019.</w:t>
+        <w:t>Incommensurability: Vagueness, Parity and other Non-Conventional Comparative Relations workshop in Stockholm. 2019.</w:t>
       </w:r>
     </w:p>
     <w:p>
@@ -3119,21 +2959,7 @@
         <w:rPr>
           <w:rFonts w:cstheme="minorHAnsi"/>
         </w:rPr>
-        <w:t xml:space="preserve">‘Ought </w:t>
-      </w:r>
-      <w:proofErr w:type="gramStart"/>
-      <w:r>
-        <w:rPr>
-          <w:rFonts w:cstheme="minorHAnsi"/>
-        </w:rPr>
-        <w:t>implies</w:t>
-      </w:r>
-      <w:proofErr w:type="gramEnd"/>
-      <w:r>
-        <w:rPr>
-          <w:rFonts w:cstheme="minorHAnsi"/>
-        </w:rPr>
-        <w:t xml:space="preserve"> Can implies Moral Rationalism’:</w:t>
+        <w:t>‘Ought implies Can implies Moral Rationalism’:</w:t>
       </w:r>
     </w:p>
     <w:p>
@@ -3159,19 +2985,11 @@
           <w:lang w:val="nl-NL"/>
         </w:rPr>
       </w:pPr>
-      <w:proofErr w:type="gramStart"/>
       <w:r>
         <w:rPr>
           <w:lang w:val="nl-NL"/>
         </w:rPr>
-        <w:t>OZSW conference</w:t>
-      </w:r>
-      <w:proofErr w:type="gramEnd"/>
-      <w:r>
-        <w:rPr>
-          <w:lang w:val="nl-NL"/>
-        </w:rPr>
-        <w:t xml:space="preserve"> in Groningen. December 2016.</w:t>
+        <w:t>OZSW conference in Groningen. December 2016.</w:t>
       </w:r>
     </w:p>
     <w:p>
@@ -3213,19 +3031,11 @@
           <w:lang w:val="nl-NL"/>
         </w:rPr>
       </w:pPr>
-      <w:proofErr w:type="gramStart"/>
       <w:r>
         <w:rPr>
           <w:lang w:val="nl-NL"/>
         </w:rPr>
-        <w:t>OZSW conference</w:t>
-      </w:r>
-      <w:proofErr w:type="gramEnd"/>
-      <w:r>
-        <w:rPr>
-          <w:lang w:val="nl-NL"/>
-        </w:rPr>
-        <w:t xml:space="preserve"> in Groningen. December 2016.</w:t>
+        <w:t>OZSW conference in Groningen. December 2016.</w:t>
       </w:r>
     </w:p>
     <w:p>

</xml_diff>

<commit_message>
updated date on cv
</commit_message>
<xml_diff>
--- a/cv/cv.docx
+++ b/cv/cv.docx
@@ -28,19 +28,7 @@
         <w:rPr>
           <w:rFonts w:cstheme="minorHAnsi"/>
         </w:rPr>
-        <w:t>November</w:t>
-      </w:r>
-      <w:r>
-        <w:rPr>
-          <w:rFonts w:cstheme="minorHAnsi"/>
-        </w:rPr>
-        <w:t xml:space="preserve"> 202</w:t>
-      </w:r>
-      <w:r>
-        <w:rPr>
-          <w:rFonts w:cstheme="minorHAnsi"/>
-        </w:rPr>
-        <w:t>3</w:t>
+        <w:t>January 2024</w:t>
       </w:r>
     </w:p>
     <w:p>
@@ -210,25 +198,40 @@
           <w:i/>
           <w:iCs/>
         </w:rPr>
-        <w:t>T</w:t>
-      </w:r>
-      <w:proofErr w:type="spellStart"/>
+        <w:t>Topoi</w:t>
+      </w:r>
+      <w:r>
+        <w:t xml:space="preserve"> special issue on the legacy of Bernard</w:t>
+      </w:r>
+      <w:r>
+        <w:t xml:space="preserve"> </w:t>
+      </w:r>
+      <w:r>
+        <w:t>Williams.</w:t>
+      </w:r>
+    </w:p>
+    <w:p>
+      <w:pPr>
+        <w:ind w:left="709" w:hanging="709"/>
+      </w:pPr>
+      <w:r>
+        <w:t>(Forthcoming) A paper on healthcare marketisation and the introduction of risk into the doctor</w:t>
+      </w:r>
+      <w:r>
+        <w:t>-</w:t>
+      </w:r>
+      <w:r>
+        <w:t xml:space="preserve">patient relationship. Promised to a </w:t>
+      </w:r>
       <w:r>
         <w:rPr>
           <w:i/>
           <w:iCs/>
         </w:rPr>
-        <w:t>opoi</w:t>
-      </w:r>
-      <w:proofErr w:type="spellEnd"/>
-      <w:r>
-        <w:t xml:space="preserve"> special issue on the legacy of Bernard</w:t>
-      </w:r>
-      <w:r>
-        <w:t xml:space="preserve"> </w:t>
-      </w:r>
-      <w:r>
-        <w:t>Williams.</w:t>
+        <w:t>Ratio</w:t>
+      </w:r>
+      <w:r>
+        <w:t xml:space="preserve"> special issue on risk.</w:t>
       </w:r>
     </w:p>
     <w:p>
@@ -236,67 +239,83 @@
         <w:ind w:left="709" w:hanging="709"/>
       </w:pPr>
       <w:r>
-        <w:t>(Forthcoming) A paper on healthcare marketisation and the introduction of risk into the doctor</w:t>
-      </w:r>
-      <w:r>
-        <w:t>-</w:t>
-      </w:r>
-      <w:r>
-        <w:t xml:space="preserve">patient relationship. Promised to a </w:t>
+        <w:t xml:space="preserve">(Forthcoming) </w:t>
+      </w:r>
+      <w:r>
+        <w:t>A defence of carbon offsetting against</w:t>
+      </w:r>
+      <w:r>
+        <w:t xml:space="preserve"> criticisms that it is unjust</w:t>
+      </w:r>
+      <w:r>
+        <w:t xml:space="preserve">. Promised to an </w:t>
       </w:r>
       <w:r>
         <w:rPr>
           <w:i/>
           <w:iCs/>
         </w:rPr>
-        <w:t>Ratio</w:t>
-      </w:r>
-      <w:r>
-        <w:t xml:space="preserve"> special issue on risk.</w:t>
-      </w:r>
-    </w:p>
-    <w:p>
-      <w:pPr>
-        <w:ind w:left="709" w:hanging="709"/>
-      </w:pPr>
-      <w:r>
-        <w:t xml:space="preserve">(Forthcoming) </w:t>
-      </w:r>
-      <w:r>
-        <w:t>A defence of carbon offsetting against</w:t>
-      </w:r>
-      <w:r>
-        <w:t xml:space="preserve"> criticisms that it is unjust</w:t>
-      </w:r>
-      <w:r>
-        <w:t xml:space="preserve">. Promised to an </w:t>
-      </w:r>
-      <w:r>
-        <w:rPr>
+        <w:t>Erasmus Journal for Philosophy and Economics</w:t>
+      </w:r>
+      <w:r>
+        <w:t xml:space="preserve"> special issue</w:t>
+      </w:r>
+      <w:r>
+        <w:t>.</w:t>
+      </w:r>
+    </w:p>
+    <w:p>
+      <w:pPr>
+        <w:pStyle w:val="Firstparagraph"/>
+        <w:rPr>
+          <w:rFonts w:cstheme="minorHAnsi"/>
+        </w:rPr>
+      </w:pPr>
+      <w:r>
+        <w:rPr>
+          <w:rFonts w:cstheme="minorHAnsi"/>
+        </w:rPr>
+        <w:t xml:space="preserve">2021 </w:t>
+      </w:r>
+      <w:r>
+        <w:rPr>
+          <w:rFonts w:cstheme="minorHAnsi"/>
+        </w:rPr>
+        <w:tab/>
+      </w:r>
+      <w:r>
+        <w:rPr>
+          <w:rFonts w:cstheme="minorHAnsi"/>
+        </w:rPr>
+        <w:t xml:space="preserve">‘What does incommensurability tell us about agency?’ in </w:t>
+      </w:r>
+      <w:r>
+        <w:rPr>
+          <w:rFonts w:cstheme="minorHAnsi"/>
           <w:i/>
           <w:iCs/>
         </w:rPr>
-        <w:t>Erasmus Journal for Philosophy and Economics</w:t>
-      </w:r>
-      <w:r>
-        <w:t xml:space="preserve"> special issue</w:t>
-      </w:r>
-      <w:r>
-        <w:t>.</w:t>
-      </w:r>
-    </w:p>
-    <w:p>
-      <w:pPr>
-        <w:pStyle w:val="Firstparagraph"/>
-        <w:rPr>
-          <w:rFonts w:cstheme="minorHAnsi"/>
-        </w:rPr>
-      </w:pPr>
-      <w:r>
-        <w:rPr>
-          <w:rFonts w:cstheme="minorHAnsi"/>
-        </w:rPr>
-        <w:t xml:space="preserve">2021 </w:t>
+        <w:t>Value Incommensurability: Ethics, Risk, and Decision-Making</w:t>
+      </w:r>
+      <w:r>
+        <w:rPr>
+          <w:rFonts w:cstheme="minorHAnsi"/>
+        </w:rPr>
+        <w:t>, edited by Henrik Andersson and Anders Herlitz. Routledge. doi:10.4324/9781003148012-13</w:t>
+      </w:r>
+    </w:p>
+    <w:p>
+      <w:pPr>
+        <w:pStyle w:val="Textbody"/>
+        <w:rPr>
+          <w:rFonts w:cstheme="minorHAnsi"/>
+        </w:rPr>
+      </w:pPr>
+      <w:r>
+        <w:rPr>
+          <w:rFonts w:cstheme="minorHAnsi"/>
+        </w:rPr>
+        <w:t>2019</w:t>
       </w:r>
       <w:r>
         <w:rPr>
@@ -308,7 +327,7 @@
         <w:rPr>
           <w:rFonts w:cstheme="minorHAnsi"/>
         </w:rPr>
-        <w:t xml:space="preserve">‘What does incommensurability tell us about agency?’ in </w:t>
+        <w:t xml:space="preserve">‘Probabilistic Promotion and Ability’, </w:t>
       </w:r>
       <w:r>
         <w:rPr>
@@ -316,13 +335,13 @@
           <w:i/>
           <w:iCs/>
         </w:rPr>
-        <w:t>Value Incommensurability: Ethics, Risk, and Decision-Making</w:t>
-      </w:r>
-      <w:r>
-        <w:rPr>
-          <w:rFonts w:cstheme="minorHAnsi"/>
-        </w:rPr>
-        <w:t>, edited by Henrik Andersson and Anders Herlitz. Routledge. doi:10.4324/9781003148012-13</w:t>
+        <w:t>Ergo</w:t>
+      </w:r>
+      <w:r>
+        <w:rPr>
+          <w:rFonts w:cstheme="minorHAnsi"/>
+        </w:rPr>
+        <w:t xml:space="preserve"> vol. 6, no. 34. doi:10.3998/ergo.12405314.0006.034</w:t>
       </w:r>
     </w:p>
     <w:p>
@@ -348,7 +367,7 @@
         <w:rPr>
           <w:rFonts w:cstheme="minorHAnsi"/>
         </w:rPr>
-        <w:t xml:space="preserve">‘Probabilistic Promotion and Ability’, </w:t>
+        <w:t xml:space="preserve">‘Can Streumer simply avoid Supervenience?’, </w:t>
       </w:r>
       <w:r>
         <w:rPr>
@@ -356,13 +375,13 @@
           <w:i/>
           <w:iCs/>
         </w:rPr>
-        <w:t>Ergo</w:t>
-      </w:r>
-      <w:r>
-        <w:rPr>
-          <w:rFonts w:cstheme="minorHAnsi"/>
-        </w:rPr>
-        <w:t xml:space="preserve"> vol. 6, no. 34. doi:10.3998/ergo.12405314.0006.034</w:t>
+        <w:t>Journal of Ethics &amp; Social Philosophy</w:t>
+      </w:r>
+      <w:r>
+        <w:rPr>
+          <w:rFonts w:cstheme="minorHAnsi"/>
+        </w:rPr>
+        <w:t xml:space="preserve"> vol. 16, no. 3 (2019). doi:10.26556/jesp.v16i3.508</w:t>
       </w:r>
     </w:p>
     <w:p>
@@ -376,7 +395,7 @@
         <w:rPr>
           <w:rFonts w:cstheme="minorHAnsi"/>
         </w:rPr>
-        <w:t>2019</w:t>
+        <w:t>2017</w:t>
       </w:r>
       <w:r>
         <w:rPr>
@@ -388,7 +407,7 @@
         <w:rPr>
           <w:rFonts w:cstheme="minorHAnsi"/>
         </w:rPr>
-        <w:t xml:space="preserve">‘Can Streumer simply avoid Supervenience?’, </w:t>
+        <w:t xml:space="preserve">‘Incommensurability as Vagueness: a Burden-Shifting Argument’, </w:t>
       </w:r>
       <w:r>
         <w:rPr>
@@ -396,13 +415,13 @@
           <w:i/>
           <w:iCs/>
         </w:rPr>
-        <w:t>Journal of Ethics &amp; Social Philosophy</w:t>
-      </w:r>
-      <w:r>
-        <w:rPr>
-          <w:rFonts w:cstheme="minorHAnsi"/>
-        </w:rPr>
-        <w:t xml:space="preserve"> vol. 16, no. 3 (2019). doi:10.26556/jesp.v16i3.508</w:t>
+        <w:t>Theoria</w:t>
+      </w:r>
+      <w:r>
+        <w:rPr>
+          <w:rFonts w:cstheme="minorHAnsi"/>
+        </w:rPr>
+        <w:t xml:space="preserve"> 83: 341-363. doi: 10.1111/theo.12129</w:t>
       </w:r>
     </w:p>
     <w:p>
@@ -416,7 +435,7 @@
         <w:rPr>
           <w:rFonts w:cstheme="minorHAnsi"/>
         </w:rPr>
-        <w:t>2017</w:t>
+        <w:t>2016</w:t>
       </w:r>
       <w:r>
         <w:rPr>
@@ -428,7 +447,7 @@
         <w:rPr>
           <w:rFonts w:cstheme="minorHAnsi"/>
         </w:rPr>
-        <w:t xml:space="preserve">‘Incommensurability as Vagueness: a Burden-Shifting Argument’, </w:t>
+        <w:t xml:space="preserve">‘Tenenbaum and Raffaman on Vague Projects, the Self-Torturer, and the Sorites’, </w:t>
       </w:r>
       <w:r>
         <w:rPr>
@@ -436,27 +455,13 @@
           <w:i/>
           <w:iCs/>
         </w:rPr>
-        <w:t>Theoria</w:t>
-      </w:r>
-      <w:r>
-        <w:rPr>
-          <w:rFonts w:cstheme="minorHAnsi"/>
-        </w:rPr>
-        <w:t xml:space="preserve"> 83: 341-363. </w:t>
-      </w:r>
-      <w:proofErr w:type="spellStart"/>
-      <w:r>
-        <w:rPr>
-          <w:rFonts w:cstheme="minorHAnsi"/>
-        </w:rPr>
-        <w:t>doi</w:t>
-      </w:r>
-      <w:proofErr w:type="spellEnd"/>
-      <w:r>
-        <w:rPr>
-          <w:rFonts w:cstheme="minorHAnsi"/>
-        </w:rPr>
-        <w:t>: 10.1111/theo.12129</w:t>
+        <w:t>Ethics</w:t>
+      </w:r>
+      <w:r>
+        <w:rPr>
+          <w:rFonts w:cstheme="minorHAnsi"/>
+        </w:rPr>
+        <w:t xml:space="preserve"> Vol. 126, No. 2, pp. 474-488. doi:10.1086/683533.</w:t>
       </w:r>
     </w:p>
     <w:p>
@@ -470,7 +475,7 @@
         <w:rPr>
           <w:rFonts w:cstheme="minorHAnsi"/>
         </w:rPr>
-        <w:t>2016</w:t>
+        <w:t>2014</w:t>
       </w:r>
       <w:r>
         <w:rPr>
@@ -482,21 +487,7 @@
         <w:rPr>
           <w:rFonts w:cstheme="minorHAnsi"/>
         </w:rPr>
-        <w:t xml:space="preserve">‘Tenenbaum and </w:t>
-      </w:r>
-      <w:proofErr w:type="spellStart"/>
-      <w:r>
-        <w:rPr>
-          <w:rFonts w:cstheme="minorHAnsi"/>
-        </w:rPr>
-        <w:t>Raffaman</w:t>
-      </w:r>
-      <w:proofErr w:type="spellEnd"/>
-      <w:r>
-        <w:rPr>
-          <w:rFonts w:cstheme="minorHAnsi"/>
-        </w:rPr>
-        <w:t xml:space="preserve"> on Vague Projects, the Self-Torturer, and the Sorites’, </w:t>
+        <w:t xml:space="preserve">‘Heaps and Chains: is the Chaining Argument for Parity a Sorites?’, </w:t>
       </w:r>
       <w:r>
         <w:rPr>
@@ -510,7 +501,7 @@
         <w:rPr>
           <w:rFonts w:cstheme="minorHAnsi"/>
         </w:rPr>
-        <w:t xml:space="preserve"> Vol. 126, No. 2, pp. 474-488. doi:10.1086/683533.</w:t>
+        <w:t xml:space="preserve"> Vol. 124, No. 3, pp. 557-571. doi:10.1086/674844</w:t>
       </w:r>
     </w:p>
     <w:p>
@@ -536,7 +527,7 @@
         <w:rPr>
           <w:rFonts w:cstheme="minorHAnsi"/>
         </w:rPr>
-        <w:t xml:space="preserve">‘Heaps and Chains: is the Chaining Argument for Parity a Sorites?’, </w:t>
+        <w:t xml:space="preserve">‘Borderline Cases and the Collapsing Principle’, </w:t>
       </w:r>
       <w:r>
         <w:rPr>
@@ -544,27 +535,49 @@
           <w:i/>
           <w:iCs/>
         </w:rPr>
-        <w:t>Ethics</w:t>
-      </w:r>
-      <w:r>
-        <w:rPr>
-          <w:rFonts w:cstheme="minorHAnsi"/>
-        </w:rPr>
-        <w:t xml:space="preserve"> Vol. 124, No. 3, pp. 557-571. doi:10.1086/674844</w:t>
-      </w:r>
-    </w:p>
-    <w:p>
-      <w:pPr>
-        <w:pStyle w:val="Textbody"/>
-        <w:rPr>
-          <w:rFonts w:cstheme="minorHAnsi"/>
-        </w:rPr>
-      </w:pPr>
-      <w:r>
-        <w:rPr>
-          <w:rFonts w:cstheme="minorHAnsi"/>
-        </w:rPr>
-        <w:t>2014</w:t>
+        <w:t>Utilitas</w:t>
+      </w:r>
+      <w:r>
+        <w:rPr>
+          <w:rFonts w:cstheme="minorHAnsi"/>
+        </w:rPr>
+        <w:t xml:space="preserve"> volume 26, issue 01, pp. 51-60. doi:10.1017/S095382081300023X</w:t>
+      </w:r>
+    </w:p>
+    <w:p>
+      <w:pPr>
+        <w:pStyle w:val="Heading2"/>
+        <w:rPr>
+          <w:rFonts w:cstheme="minorHAnsi"/>
+        </w:rPr>
+      </w:pPr>
+      <w:r>
+        <w:rPr>
+          <w:rFonts w:cstheme="minorHAnsi"/>
+        </w:rPr>
+        <w:t>Edited volumes, book r</w:t>
+      </w:r>
+      <w:bookmarkStart w:id="3" w:name="reviews-and-other-pieces"/>
+      <w:r>
+        <w:rPr>
+          <w:rFonts w:cstheme="minorHAnsi"/>
+        </w:rPr>
+        <w:t>eviews and other pieces</w:t>
+      </w:r>
+      <w:bookmarkEnd w:id="3"/>
+    </w:p>
+    <w:p>
+      <w:pPr>
+        <w:pStyle w:val="Firstparagraph"/>
+        <w:rPr>
+          <w:rFonts w:cstheme="minorHAnsi"/>
+        </w:rPr>
+      </w:pPr>
+      <w:r>
+        <w:rPr>
+          <w:rFonts w:cstheme="minorHAnsi"/>
+        </w:rPr>
+        <w:t>2022</w:t>
       </w:r>
       <w:r>
         <w:rPr>
@@ -576,59 +589,35 @@
         <w:rPr>
           <w:rFonts w:cstheme="minorHAnsi"/>
         </w:rPr>
-        <w:t xml:space="preserve">‘Borderline Cases and the Collapsing Principle’, </w:t>
-      </w:r>
-      <w:proofErr w:type="spellStart"/>
+        <w:t xml:space="preserve">Edited special edition of </w:t>
+      </w:r>
       <w:r>
         <w:rPr>
           <w:rFonts w:cstheme="minorHAnsi"/>
           <w:i/>
           <w:iCs/>
         </w:rPr>
-        <w:t>Utilitas</w:t>
-      </w:r>
-      <w:proofErr w:type="spellEnd"/>
-      <w:r>
-        <w:rPr>
-          <w:rFonts w:cstheme="minorHAnsi"/>
-        </w:rPr>
-        <w:t xml:space="preserve"> volume 26, issue 01, pp. 51-60. doi:10.1017/S095382081300023X</w:t>
-      </w:r>
-    </w:p>
-    <w:p>
-      <w:pPr>
-        <w:pStyle w:val="Heading2"/>
-        <w:rPr>
-          <w:rFonts w:cstheme="minorHAnsi"/>
-        </w:rPr>
-      </w:pPr>
-      <w:r>
-        <w:rPr>
-          <w:rFonts w:cstheme="minorHAnsi"/>
-        </w:rPr>
-        <w:t>Edited volumes, book r</w:t>
-      </w:r>
-      <w:bookmarkStart w:id="3" w:name="reviews-and-other-pieces"/>
-      <w:r>
-        <w:rPr>
-          <w:rFonts w:cstheme="minorHAnsi"/>
-        </w:rPr>
-        <w:t>eviews and other pieces</w:t>
-      </w:r>
-      <w:bookmarkEnd w:id="3"/>
-    </w:p>
-    <w:p>
-      <w:pPr>
-        <w:pStyle w:val="Firstparagraph"/>
-        <w:rPr>
-          <w:rFonts w:cstheme="minorHAnsi"/>
-        </w:rPr>
-      </w:pPr>
-      <w:r>
-        <w:rPr>
-          <w:rFonts w:cstheme="minorHAnsi"/>
-        </w:rPr>
-        <w:t>2022</w:t>
+        <w:t>Ratio</w:t>
+      </w:r>
+      <w:r>
+        <w:rPr>
+          <w:rFonts w:cstheme="minorHAnsi"/>
+        </w:rPr>
+        <w:t xml:space="preserve"> in celebration of Brad Hooker’s work, with Charlotte Newey.</w:t>
+      </w:r>
+    </w:p>
+    <w:p>
+      <w:pPr>
+        <w:pStyle w:val="Textbody"/>
+        <w:rPr>
+          <w:rFonts w:cstheme="minorHAnsi"/>
+        </w:rPr>
+      </w:pPr>
+      <w:r>
+        <w:rPr>
+          <w:rFonts w:cstheme="minorHAnsi"/>
+        </w:rPr>
+        <w:t>2021</w:t>
       </w:r>
       <w:r>
         <w:rPr>
@@ -640,7 +629,7 @@
         <w:rPr>
           <w:rFonts w:cstheme="minorHAnsi"/>
         </w:rPr>
-        <w:t xml:space="preserve">Edited special edition of </w:t>
+        <w:t xml:space="preserve">Review of </w:t>
       </w:r>
       <w:r>
         <w:rPr>
@@ -648,13 +637,13 @@
           <w:i/>
           <w:iCs/>
         </w:rPr>
-        <w:t>Ratio</w:t>
-      </w:r>
-      <w:r>
-        <w:rPr>
-          <w:rFonts w:cstheme="minorHAnsi"/>
-        </w:rPr>
-        <w:t xml:space="preserve"> in celebration of Brad Hooker’s work, with Charlotte Newey.</w:t>
+        <w:t>Companions in Guilt Arguments in Metaethics</w:t>
+      </w:r>
+      <w:r>
+        <w:rPr>
+          <w:rFonts w:cstheme="minorHAnsi"/>
+        </w:rPr>
+        <w:t xml:space="preserve"> edited by Christopher Cowie and Richard Rowland, at Notre Dame Philosophical Reviews.</w:t>
       </w:r>
     </w:p>
     <w:p>
@@ -668,7 +657,7 @@
         <w:rPr>
           <w:rFonts w:cstheme="minorHAnsi"/>
         </w:rPr>
-        <w:t>2021</w:t>
+        <w:t>2018</w:t>
       </w:r>
       <w:r>
         <w:rPr>
@@ -680,7 +669,14 @@
         <w:rPr>
           <w:rFonts w:cstheme="minorHAnsi"/>
         </w:rPr>
-        <w:t xml:space="preserve">Review of </w:t>
+        <w:t xml:space="preserve">‘How a moral philosopher justifies his carbon footprint’: a general audience piece on carbon </w:t>
+      </w:r>
+      <w:r>
+        <w:rPr>
+          <w:rFonts w:cstheme="minorHAnsi"/>
+        </w:rPr>
+        <w:lastRenderedPageBreak/>
+        <w:t xml:space="preserve">offsetting for </w:t>
       </w:r>
       <w:r>
         <w:rPr>
@@ -688,13 +684,13 @@
           <w:i/>
           <w:iCs/>
         </w:rPr>
-        <w:t>Companions in Guilt Arguments in Metaethics</w:t>
-      </w:r>
-      <w:r>
-        <w:rPr>
-          <w:rFonts w:cstheme="minorHAnsi"/>
-        </w:rPr>
-        <w:t xml:space="preserve"> edited by Christopher Cowie and Richard Rowland, at Notre Dame Philosophical Reviews.</w:t>
+        <w:t>The Conversation</w:t>
+      </w:r>
+      <w:r>
+        <w:rPr>
+          <w:rFonts w:cstheme="minorHAnsi"/>
+        </w:rPr>
+        <w:t>.</w:t>
       </w:r>
     </w:p>
     <w:p>
@@ -720,14 +716,7 @@
         <w:rPr>
           <w:rFonts w:cstheme="minorHAnsi"/>
         </w:rPr>
-        <w:t xml:space="preserve">‘How a moral philosopher justifies his carbon footprint’: a general audience piece on carbon </w:t>
-      </w:r>
-      <w:r>
-        <w:rPr>
-          <w:rFonts w:cstheme="minorHAnsi"/>
-        </w:rPr>
-        <w:lastRenderedPageBreak/>
-        <w:t xml:space="preserve">offsetting for </w:t>
+        <w:t xml:space="preserve">Review of David Sobel’s </w:t>
       </w:r>
       <w:r>
         <w:rPr>
@@ -735,39 +724,13 @@
           <w:i/>
           <w:iCs/>
         </w:rPr>
-        <w:t>The Conversation</w:t>
-      </w:r>
-      <w:r>
-        <w:rPr>
-          <w:rFonts w:cstheme="minorHAnsi"/>
-        </w:rPr>
-        <w:t>.</w:t>
-      </w:r>
-    </w:p>
-    <w:p>
-      <w:pPr>
-        <w:pStyle w:val="Textbody"/>
-        <w:rPr>
-          <w:rFonts w:cstheme="minorHAnsi"/>
-        </w:rPr>
-      </w:pPr>
-      <w:r>
-        <w:rPr>
-          <w:rFonts w:cstheme="minorHAnsi"/>
-        </w:rPr>
-        <w:t>2018</w:t>
-      </w:r>
-      <w:r>
-        <w:rPr>
-          <w:rFonts w:cstheme="minorHAnsi"/>
-        </w:rPr>
-        <w:tab/>
-      </w:r>
-      <w:r>
-        <w:rPr>
-          <w:rFonts w:cstheme="minorHAnsi"/>
-        </w:rPr>
-        <w:t xml:space="preserve">Review of David Sobel’s </w:t>
+        <w:t>From Valuing to Value</w:t>
+      </w:r>
+      <w:r>
+        <w:rPr>
+          <w:rFonts w:cstheme="minorHAnsi"/>
+        </w:rPr>
+        <w:t xml:space="preserve">, </w:t>
       </w:r>
       <w:r>
         <w:rPr>
@@ -775,13 +738,39 @@
           <w:i/>
           <w:iCs/>
         </w:rPr>
-        <w:t>From Valuing to Value</w:t>
-      </w:r>
-      <w:r>
-        <w:rPr>
-          <w:rFonts w:cstheme="minorHAnsi"/>
-        </w:rPr>
-        <w:t xml:space="preserve">, </w:t>
+        <w:t>Analysis</w:t>
+      </w:r>
+      <w:r>
+        <w:rPr>
+          <w:rFonts w:cstheme="minorHAnsi"/>
+        </w:rPr>
+        <w:t>, Volume 78, Issue 3, pp. 583-586. doi:10.1093/analys/any045.</w:t>
+      </w:r>
+    </w:p>
+    <w:p>
+      <w:pPr>
+        <w:pStyle w:val="Textbody"/>
+        <w:rPr>
+          <w:rFonts w:cstheme="minorHAnsi"/>
+        </w:rPr>
+      </w:pPr>
+      <w:r>
+        <w:rPr>
+          <w:rFonts w:cstheme="minorHAnsi"/>
+        </w:rPr>
+        <w:t>2016</w:t>
+      </w:r>
+      <w:r>
+        <w:rPr>
+          <w:rFonts w:cstheme="minorHAnsi"/>
+        </w:rPr>
+        <w:tab/>
+      </w:r>
+      <w:r>
+        <w:rPr>
+          <w:rFonts w:cstheme="minorHAnsi"/>
+        </w:rPr>
+        <w:t xml:space="preserve">Edited special edition of </w:t>
       </w:r>
       <w:r>
         <w:rPr>
@@ -789,60 +778,6 @@
           <w:i/>
           <w:iCs/>
         </w:rPr>
-        <w:t>Analysis</w:t>
-      </w:r>
-      <w:r>
-        <w:rPr>
-          <w:rFonts w:cstheme="minorHAnsi"/>
-        </w:rPr>
-        <w:t>, Volume 78, Issue 3, pp. 583-586. doi:10.1093/</w:t>
-      </w:r>
-      <w:proofErr w:type="spellStart"/>
-      <w:r>
-        <w:rPr>
-          <w:rFonts w:cstheme="minorHAnsi"/>
-        </w:rPr>
-        <w:t>analys</w:t>
-      </w:r>
-      <w:proofErr w:type="spellEnd"/>
-      <w:r>
-        <w:rPr>
-          <w:rFonts w:cstheme="minorHAnsi"/>
-        </w:rPr>
-        <w:t>/any045.</w:t>
-      </w:r>
-    </w:p>
-    <w:p>
-      <w:pPr>
-        <w:pStyle w:val="Textbody"/>
-        <w:rPr>
-          <w:rFonts w:cstheme="minorHAnsi"/>
-        </w:rPr>
-      </w:pPr>
-      <w:r>
-        <w:rPr>
-          <w:rFonts w:cstheme="minorHAnsi"/>
-        </w:rPr>
-        <w:t>2016</w:t>
-      </w:r>
-      <w:r>
-        <w:rPr>
-          <w:rFonts w:cstheme="minorHAnsi"/>
-        </w:rPr>
-        <w:tab/>
-      </w:r>
-      <w:r>
-        <w:rPr>
-          <w:rFonts w:cstheme="minorHAnsi"/>
-        </w:rPr>
-        <w:t xml:space="preserve">Edited special edition of </w:t>
-      </w:r>
-      <w:r>
-        <w:rPr>
-          <w:rFonts w:cstheme="minorHAnsi"/>
-          <w:i/>
-          <w:iCs/>
-        </w:rPr>
         <w:t>Ratio</w:t>
       </w:r>
       <w:r>
@@ -1083,21 +1018,7 @@
         <w:rPr>
           <w:rFonts w:cstheme="minorHAnsi"/>
         </w:rPr>
-        <w:t xml:space="preserve">Summer 2017, Spring 2015. Chapel Hill: Fall 2013, and as Teaching Assistant for Thomas </w:t>
-      </w:r>
-      <w:proofErr w:type="spellStart"/>
-      <w:r>
-        <w:rPr>
-          <w:rFonts w:cstheme="minorHAnsi"/>
-        </w:rPr>
-        <w:t>Hofweber</w:t>
-      </w:r>
-      <w:proofErr w:type="spellEnd"/>
-      <w:r>
-        <w:rPr>
-          <w:rFonts w:cstheme="minorHAnsi"/>
-        </w:rPr>
-        <w:t xml:space="preserve"> in Spring 2013.</w:t>
+        <w:t>Summer 2017, Spring 2015. Chapel Hill: Fall 2013, and as Teaching Assistant for Thomas Hofweber in Spring 2013.</w:t>
       </w:r>
     </w:p>
     <w:p>
@@ -1398,16 +1319,8 @@
         <w:rPr>
           <w:rFonts w:cstheme="minorHAnsi"/>
         </w:rPr>
-        <w:t xml:space="preserve">Tommaso Soriani on ethics and </w:t>
-      </w:r>
-      <w:proofErr w:type="spellStart"/>
-      <w:r>
-        <w:rPr>
-          <w:rFonts w:cstheme="minorHAnsi"/>
-        </w:rPr>
-        <w:t>personites</w:t>
-      </w:r>
-      <w:proofErr w:type="spellEnd"/>
+        <w:t>Tommaso Soriani on ethics and personites</w:t>
+      </w:r>
       <w:r>
         <w:rPr>
           <w:rFonts w:cstheme="minorHAnsi"/>
@@ -1663,31 +1576,7 @@
     </w:p>
     <w:p>
       <w:r>
-        <w:t xml:space="preserve">Supervisor for multiple </w:t>
-      </w:r>
-      <w:proofErr w:type="spellStart"/>
-      <w:r>
-        <w:t>MRes</w:t>
-      </w:r>
-      <w:proofErr w:type="spellEnd"/>
-      <w:r>
-        <w:t xml:space="preserve"> Essays and Dissertations per year since 2015. Topics include: Presentism and </w:t>
-      </w:r>
-      <w:proofErr w:type="spellStart"/>
-      <w:r>
-        <w:t>Truthmaker</w:t>
-      </w:r>
-      <w:proofErr w:type="spellEnd"/>
-      <w:r>
-        <w:t xml:space="preserve"> Theory, The Justification of War, Psychological Egoism, Moral </w:t>
-      </w:r>
-      <w:proofErr w:type="spellStart"/>
-      <w:r>
-        <w:t>Overridingness</w:t>
-      </w:r>
-      <w:proofErr w:type="spellEnd"/>
-      <w:r>
-        <w:t>, Anarchism, Nudge, Sceptical Theism, the Problem of Evil.</w:t>
+        <w:t>Supervisor for multiple MRes Essays and Dissertations per year since 2015. Topics include: Presentism and Truthmaker Theory, The Justification of War, Psychological Egoism, Moral Overridingness, Anarchism, Nudge, Sceptical Theism, the Problem of Evil.</w:t>
       </w:r>
     </w:p>
     <w:p>
@@ -1747,55 +1636,7 @@
           <w:i/>
           <w:iCs/>
         </w:rPr>
-        <w:t xml:space="preserve">Analysis, Australasian Journal of Philosophy, Economics and Philosophy, Erkenntnis, Ethical Theory and Moral Practice, Ethics, Journal of the American Philosophical Association, Journal of Ethics, Journal of Ethics &amp; Social Philosophy, Journal of Philosophy, Journal of Value Inquiry, Mind, </w:t>
-      </w:r>
-      <w:proofErr w:type="spellStart"/>
-      <w:r>
-        <w:rPr>
-          <w:i/>
-          <w:iCs/>
-        </w:rPr>
-        <w:t>Noûs</w:t>
-      </w:r>
-      <w:proofErr w:type="spellEnd"/>
-      <w:r>
-        <w:rPr>
-          <w:i/>
-          <w:iCs/>
-        </w:rPr>
-        <w:t xml:space="preserve">, Pacific Philosophical Quarterly, Philosophical Quarterly, Review of Philosophy and Psychology, Routledge, </w:t>
-      </w:r>
-      <w:proofErr w:type="spellStart"/>
-      <w:r>
-        <w:rPr>
-          <w:i/>
-          <w:iCs/>
-        </w:rPr>
-        <w:t>Synthese</w:t>
-      </w:r>
-      <w:proofErr w:type="spellEnd"/>
-      <w:r>
-        <w:rPr>
-          <w:i/>
-          <w:iCs/>
-        </w:rPr>
-        <w:t xml:space="preserve">, Theoria, </w:t>
-      </w:r>
-      <w:proofErr w:type="spellStart"/>
-      <w:r>
-        <w:rPr>
-          <w:i/>
-          <w:iCs/>
-        </w:rPr>
-        <w:t>Utilitas</w:t>
-      </w:r>
-      <w:proofErr w:type="spellEnd"/>
-      <w:r>
-        <w:rPr>
-          <w:i/>
-          <w:iCs/>
-        </w:rPr>
-        <w:t>.</w:t>
+        <w:t>Analysis, Australasian Journal of Philosophy, Economics and Philosophy, Erkenntnis, Ethical Theory and Moral Practice, Ethics, Journal of the American Philosophical Association, Journal of Ethics, Journal of Ethics &amp; Social Philosophy, Journal of Philosophy, Journal of Value Inquiry, Mind, Noûs, Pacific Philosophical Quarterly, Philosophical Quarterly, Review of Philosophy and Psychology, Routledge, Synthese, Theoria, Utilitas.</w:t>
       </w:r>
     </w:p>
     <w:p>
@@ -1948,21 +1789,7 @@
         <w:rPr>
           <w:rFonts w:cstheme="minorHAnsi"/>
         </w:rPr>
-        <w:t xml:space="preserve"> then ‘</w:t>
-      </w:r>
-      <w:proofErr w:type="spellStart"/>
-      <w:r>
-        <w:rPr>
-          <w:rFonts w:cstheme="minorHAnsi"/>
-        </w:rPr>
-        <w:t>Cybersmith</w:t>
-      </w:r>
-      <w:proofErr w:type="spellEnd"/>
-      <w:r>
-        <w:rPr>
-          <w:rFonts w:cstheme="minorHAnsi"/>
-        </w:rPr>
-        <w:t>’ (web)</w:t>
+        <w:t xml:space="preserve"> then ‘Cybersmith’ (web)</w:t>
       </w:r>
       <w:r>
         <w:rPr>
@@ -2088,15 +1915,7 @@
         <w:t xml:space="preserve"> </w:t>
       </w:r>
       <w:r>
-        <w:t xml:space="preserve">BSc </w:t>
-      </w:r>
-      <w:proofErr w:type="spellStart"/>
-      <w:r>
-        <w:t>Biovetinerary</w:t>
-      </w:r>
-      <w:proofErr w:type="spellEnd"/>
-      <w:r>
-        <w:t xml:space="preserve"> Sciences</w:t>
+        <w:t>BSc Biovetinerary Sciences</w:t>
       </w:r>
       <w:r>
         <w:t xml:space="preserve"> (</w:t>
@@ -2336,203 +2155,187 @@
         <w:pStyle w:val="Textbody"/>
       </w:pPr>
       <w:r>
-        <w:t xml:space="preserve">Recorded ‘A’ Level revision videos for </w:t>
-      </w:r>
-      <w:proofErr w:type="spellStart"/>
-      <w:r>
-        <w:t>Massolit</w:t>
-      </w:r>
-      <w:proofErr w:type="spellEnd"/>
-      <w:r>
+        <w:t>Recorded ‘A’ Level revision videos for Massolit.</w:t>
+      </w:r>
+    </w:p>
+    <w:p>
+      <w:pPr>
+        <w:pStyle w:val="Heading2"/>
+        <w:rPr>
+          <w:rFonts w:cstheme="minorHAnsi"/>
+        </w:rPr>
+      </w:pPr>
+      <w:bookmarkStart w:id="11" w:name="administrative-roles-at-unc-chapel-hill"/>
+      <w:r>
+        <w:rPr>
+          <w:rFonts w:cstheme="minorHAnsi"/>
+        </w:rPr>
+        <w:t>Administrative roles at UNC Chapel Hill</w:t>
+      </w:r>
+      <w:bookmarkEnd w:id="11"/>
+    </w:p>
+    <w:p>
+      <w:pPr>
+        <w:pStyle w:val="Firstparagraph"/>
+        <w:rPr>
+          <w:rFonts w:cstheme="minorHAnsi"/>
+        </w:rPr>
+      </w:pPr>
+      <w:r>
+        <w:rPr>
+          <w:rFonts w:cstheme="minorHAnsi"/>
+        </w:rPr>
+        <w:t xml:space="preserve">2008–09 </w:t>
+      </w:r>
+      <w:r>
+        <w:rPr>
+          <w:rFonts w:cstheme="minorHAnsi"/>
+        </w:rPr>
+        <w:t>&amp;</w:t>
+      </w:r>
+      <w:r>
+        <w:rPr>
+          <w:rFonts w:cstheme="minorHAnsi"/>
+        </w:rPr>
+        <w:t xml:space="preserve"> 2013–14</w:t>
+      </w:r>
+      <w:r>
+        <w:rPr>
+          <w:rFonts w:cstheme="minorHAnsi"/>
+        </w:rPr>
+        <w:tab/>
+      </w:r>
+      <w:r>
+        <w:rPr>
+          <w:rFonts w:cstheme="minorHAnsi"/>
+        </w:rPr>
+        <w:t>Organiser, UNC Philosophy Work in Progress series.</w:t>
+      </w:r>
+    </w:p>
+    <w:p>
+      <w:pPr>
+        <w:pStyle w:val="Textbody"/>
+        <w:rPr>
+          <w:rFonts w:cstheme="minorHAnsi"/>
+        </w:rPr>
+      </w:pPr>
+      <w:r>
+        <w:rPr>
+          <w:rFonts w:cstheme="minorHAnsi"/>
+        </w:rPr>
+        <w:t>2011–13</w:t>
+      </w:r>
+      <w:r>
+        <w:rPr>
+          <w:rFonts w:cstheme="minorHAnsi"/>
+        </w:rPr>
+        <w:tab/>
+      </w:r>
+      <w:r>
+        <w:rPr>
+          <w:rFonts w:cstheme="minorHAnsi"/>
+        </w:rPr>
+        <w:tab/>
+      </w:r>
+      <w:r>
+        <w:rPr>
+          <w:rFonts w:cstheme="minorHAnsi"/>
+        </w:rPr>
+        <w:t>External Advisor, Southern Alamance County High School Ethics Bowl Team.</w:t>
+      </w:r>
+    </w:p>
+    <w:p>
+      <w:pPr>
+        <w:pStyle w:val="Textbody"/>
+        <w:rPr>
+          <w:rFonts w:cstheme="minorHAnsi"/>
+        </w:rPr>
+      </w:pPr>
+      <w:r>
+        <w:rPr>
+          <w:rFonts w:cstheme="minorHAnsi"/>
+        </w:rPr>
+        <w:t>2011–12</w:t>
+      </w:r>
+      <w:r>
+        <w:rPr>
+          <w:rFonts w:cstheme="minorHAnsi"/>
+        </w:rPr>
+        <w:tab/>
+      </w:r>
+      <w:r>
+        <w:rPr>
+          <w:rFonts w:cstheme="minorHAnsi"/>
+        </w:rPr>
+        <w:tab/>
+      </w:r>
+      <w:r>
+        <w:rPr>
+          <w:rFonts w:cstheme="minorHAnsi"/>
+        </w:rPr>
+        <w:t>Philosophy Representative, Graduate and Professional Student Federation.</w:t>
+      </w:r>
+    </w:p>
+    <w:p>
+      <w:pPr>
+        <w:pStyle w:val="Textbody"/>
+        <w:rPr>
+          <w:rFonts w:cstheme="minorHAnsi"/>
+        </w:rPr>
+      </w:pPr>
+      <w:r>
+        <w:rPr>
+          <w:rFonts w:cstheme="minorHAnsi"/>
+        </w:rPr>
+        <w:t xml:space="preserve">2008–09 </w:t>
+      </w:r>
+      <w:r>
+        <w:rPr>
+          <w:rFonts w:cstheme="minorHAnsi"/>
+        </w:rPr>
+        <w:t>&amp;</w:t>
+      </w:r>
+      <w:r>
+        <w:rPr>
+          <w:rFonts w:cstheme="minorHAnsi"/>
+        </w:rPr>
+        <w:t xml:space="preserve"> 2011</w:t>
+      </w:r>
+      <w:r>
+        <w:rPr>
+          <w:rFonts w:cstheme="minorHAnsi"/>
+        </w:rPr>
+        <w:tab/>
+      </w:r>
+      <w:r>
+        <w:rPr>
+          <w:rFonts w:cstheme="minorHAnsi"/>
+        </w:rPr>
+        <w:t>Graduate Assistant, UNC Philosophy Colloquium</w:t>
+      </w:r>
+      <w:r>
+        <w:rPr>
+          <w:rFonts w:cstheme="minorHAnsi"/>
+        </w:rPr>
         <w:t>.</w:t>
       </w:r>
     </w:p>
     <w:p>
       <w:pPr>
-        <w:pStyle w:val="Heading2"/>
-        <w:rPr>
-          <w:rFonts w:cstheme="minorHAnsi"/>
-        </w:rPr>
-      </w:pPr>
-      <w:bookmarkStart w:id="11" w:name="administrative-roles-at-unc-chapel-hill"/>
-      <w:r>
-        <w:rPr>
-          <w:rFonts w:cstheme="minorHAnsi"/>
-        </w:rPr>
-        <w:t>Administrative roles at UNC Chapel Hill</w:t>
-      </w:r>
-      <w:bookmarkEnd w:id="11"/>
-    </w:p>
-    <w:p>
-      <w:pPr>
-        <w:pStyle w:val="Firstparagraph"/>
-        <w:rPr>
-          <w:rFonts w:cstheme="minorHAnsi"/>
-        </w:rPr>
-      </w:pPr>
-      <w:r>
-        <w:rPr>
-          <w:rFonts w:cstheme="minorHAnsi"/>
-        </w:rPr>
-        <w:t xml:space="preserve">2008–09 </w:t>
-      </w:r>
-      <w:r>
-        <w:rPr>
-          <w:rFonts w:cstheme="minorHAnsi"/>
-        </w:rPr>
-        <w:t>&amp;</w:t>
-      </w:r>
-      <w:r>
-        <w:rPr>
-          <w:rFonts w:cstheme="minorHAnsi"/>
-        </w:rPr>
-        <w:t xml:space="preserve"> 2013–14</w:t>
-      </w:r>
-      <w:r>
-        <w:rPr>
-          <w:rFonts w:cstheme="minorHAnsi"/>
-        </w:rPr>
-        <w:tab/>
-      </w:r>
-      <w:r>
-        <w:rPr>
-          <w:rFonts w:cstheme="minorHAnsi"/>
-        </w:rPr>
-        <w:t>Organiser, UNC Philosophy Work in Progress series.</w:t>
-      </w:r>
+        <w:pStyle w:val="Heading1"/>
+      </w:pPr>
+      <w:bookmarkStart w:id="12" w:name="grants-awards-and-prizes"/>
+      <w:r>
+        <w:t>Grants, Awards, and Prizes</w:t>
+      </w:r>
+      <w:bookmarkEnd w:id="12"/>
     </w:p>
     <w:p>
       <w:pPr>
         <w:pStyle w:val="Textbody"/>
-        <w:rPr>
-          <w:rFonts w:cstheme="minorHAnsi"/>
-        </w:rPr>
-      </w:pPr>
-      <w:r>
-        <w:rPr>
-          <w:rFonts w:cstheme="minorHAnsi"/>
-        </w:rPr>
-        <w:t>2011–13</w:t>
-      </w:r>
-      <w:r>
-        <w:rPr>
-          <w:rFonts w:cstheme="minorHAnsi"/>
-        </w:rPr>
-        <w:tab/>
-      </w:r>
-      <w:r>
-        <w:rPr>
-          <w:rFonts w:cstheme="minorHAnsi"/>
-        </w:rPr>
-        <w:tab/>
-      </w:r>
-      <w:r>
-        <w:rPr>
-          <w:rFonts w:cstheme="minorHAnsi"/>
-        </w:rPr>
-        <w:t>External Advisor, Southern Alamance County High School Ethics Bowl Team.</w:t>
-      </w:r>
-    </w:p>
-    <w:p>
-      <w:pPr>
-        <w:pStyle w:val="Textbody"/>
-        <w:rPr>
-          <w:rFonts w:cstheme="minorHAnsi"/>
-        </w:rPr>
-      </w:pPr>
-      <w:r>
-        <w:rPr>
-          <w:rFonts w:cstheme="minorHAnsi"/>
-        </w:rPr>
-        <w:t>2011–12</w:t>
-      </w:r>
-      <w:r>
-        <w:rPr>
-          <w:rFonts w:cstheme="minorHAnsi"/>
-        </w:rPr>
-        <w:tab/>
-      </w:r>
-      <w:r>
-        <w:rPr>
-          <w:rFonts w:cstheme="minorHAnsi"/>
-        </w:rPr>
-        <w:tab/>
-      </w:r>
-      <w:r>
-        <w:rPr>
-          <w:rFonts w:cstheme="minorHAnsi"/>
-        </w:rPr>
-        <w:t>Philosophy Representative, Graduate and Professional Student Federation.</w:t>
-      </w:r>
-    </w:p>
-    <w:p>
-      <w:pPr>
-        <w:pStyle w:val="Textbody"/>
-        <w:rPr>
-          <w:rFonts w:cstheme="minorHAnsi"/>
-        </w:rPr>
-      </w:pPr>
-      <w:r>
-        <w:rPr>
-          <w:rFonts w:cstheme="minorHAnsi"/>
-        </w:rPr>
-        <w:t xml:space="preserve">2008–09 </w:t>
-      </w:r>
-      <w:r>
-        <w:rPr>
-          <w:rFonts w:cstheme="minorHAnsi"/>
-        </w:rPr>
-        <w:t>&amp;</w:t>
-      </w:r>
-      <w:r>
-        <w:rPr>
-          <w:rFonts w:cstheme="minorHAnsi"/>
-        </w:rPr>
-        <w:t xml:space="preserve"> 2011</w:t>
-      </w:r>
-      <w:r>
-        <w:rPr>
-          <w:rFonts w:cstheme="minorHAnsi"/>
-        </w:rPr>
-        <w:tab/>
-      </w:r>
-      <w:r>
-        <w:rPr>
-          <w:rFonts w:cstheme="minorHAnsi"/>
-        </w:rPr>
-        <w:t>Graduate Assistant, UNC Philosophy Colloquium</w:t>
-      </w:r>
-      <w:r>
-        <w:rPr>
-          <w:rFonts w:cstheme="minorHAnsi"/>
-        </w:rPr>
-        <w:t>.</w:t>
-      </w:r>
-    </w:p>
-    <w:p>
-      <w:pPr>
-        <w:pStyle w:val="Heading1"/>
-      </w:pPr>
-      <w:bookmarkStart w:id="12" w:name="grants-awards-and-prizes"/>
-      <w:r>
-        <w:t>Grants, Awards, and Prizes</w:t>
-      </w:r>
-      <w:bookmarkEnd w:id="12"/>
-    </w:p>
-    <w:p>
-      <w:pPr>
-        <w:pStyle w:val="Textbody"/>
-      </w:pPr>
-      <w:r>
-        <w:t xml:space="preserve">Marie </w:t>
-      </w:r>
-      <w:proofErr w:type="spellStart"/>
-      <w:r>
-        <w:t>Skłodowska</w:t>
-      </w:r>
-      <w:proofErr w:type="spellEnd"/>
-      <w:r>
-        <w:t>-Curie Individual Fellowship, ‘Austere Reasons.’ Held at the University of Reading, July 2017 to August 2018. Value: €114,015.30</w:t>
+      </w:pPr>
+      <w:r>
+        <w:t>Marie Skłodowska-Curie Individual Fellowship, ‘Austere Reasons.’ Held at the University of Reading, July 2017 to August 2018. Value: €114,015.30</w:t>
       </w:r>
     </w:p>
     <w:p>
@@ -2693,23 +2496,7 @@
         </w:numPr>
       </w:pPr>
       <w:r>
-        <w:t xml:space="preserve">Value and Agent Relativity workshop at </w:t>
-      </w:r>
-      <w:proofErr w:type="spellStart"/>
-      <w:r>
-        <w:t>Grandhotel</w:t>
-      </w:r>
-      <w:proofErr w:type="spellEnd"/>
-      <w:r>
-        <w:t xml:space="preserve"> </w:t>
-      </w:r>
-      <w:proofErr w:type="spellStart"/>
-      <w:r>
-        <w:t>Giessbach</w:t>
-      </w:r>
-      <w:proofErr w:type="spellEnd"/>
-      <w:r>
-        <w:t>, Switzerland, April 2022.</w:t>
+        <w:t>Value and Agent Relativity workshop at Grandhotel Giessbach, Switzerland, April 2022.</w:t>
       </w:r>
     </w:p>
     <w:p>
@@ -2866,21 +2653,7 @@
         <w:rPr>
           <w:lang w:val="de-DE"/>
         </w:rPr>
-        <w:t xml:space="preserve">Humboldt-Universität zu Berlin </w:t>
-      </w:r>
-      <w:proofErr w:type="spellStart"/>
-      <w:r>
-        <w:rPr>
-          <w:lang w:val="de-DE"/>
-        </w:rPr>
-        <w:t>Metaethics</w:t>
-      </w:r>
-      <w:proofErr w:type="spellEnd"/>
-      <w:r>
-        <w:rPr>
-          <w:lang w:val="de-DE"/>
-        </w:rPr>
-        <w:t xml:space="preserve"> Colloquium. </w:t>
+        <w:t xml:space="preserve">Humboldt-Universität zu Berlin Metaethics Colloquium. </w:t>
       </w:r>
       <w:r>
         <w:t>2017.</w:t>
@@ -3075,21 +2848,7 @@
         <w:rPr>
           <w:rFonts w:cstheme="minorHAnsi"/>
         </w:rPr>
-        <w:t>‘A Satisficing Response to Gratuitous Harm’ at the Rocky Mountain Ethics Congress (</w:t>
-      </w:r>
-      <w:proofErr w:type="spellStart"/>
-      <w:r>
-        <w:rPr>
-          <w:rFonts w:cstheme="minorHAnsi"/>
-        </w:rPr>
-        <w:t>RoME</w:t>
-      </w:r>
-      <w:proofErr w:type="spellEnd"/>
-      <w:r>
-        <w:rPr>
-          <w:rFonts w:cstheme="minorHAnsi"/>
-        </w:rPr>
-        <w:t>). University of Colorado, Boulder. August 2015.</w:t>
+        <w:t>‘A Satisficing Response to Gratuitous Harm’ at the Rocky Mountain Ethics Congress (RoME). University of Colorado, Boulder. August 2015.</w:t>
       </w:r>
     </w:p>
     <w:p>
@@ -3104,21 +2863,7 @@
           <w:rFonts w:cstheme="minorHAnsi"/>
         </w:rPr>
         <w:lastRenderedPageBreak/>
-        <w:t>‘Satisficing, Arbitrariness, and Indeterminacy’ at the Rocky Mountain Ethics Congress (</w:t>
-      </w:r>
-      <w:proofErr w:type="spellStart"/>
-      <w:r>
-        <w:rPr>
-          <w:rFonts w:cstheme="minorHAnsi"/>
-        </w:rPr>
-        <w:t>RoME</w:t>
-      </w:r>
-      <w:proofErr w:type="spellEnd"/>
-      <w:r>
-        <w:rPr>
-          <w:rFonts w:cstheme="minorHAnsi"/>
-        </w:rPr>
-        <w:t>). University of Colorado, Boulder. August 2013. Commenter: Preston Werner.</w:t>
+        <w:t>‘Satisficing, Arbitrariness, and Indeterminacy’ at the Rocky Mountain Ethics Congress (RoME). University of Colorado, Boulder. August 2013. Commenter: Preston Werner.</w:t>
       </w:r>
     </w:p>
     <w:p>
@@ -3132,21 +2877,7 @@
         <w:rPr>
           <w:rFonts w:cstheme="minorHAnsi"/>
         </w:rPr>
-        <w:t xml:space="preserve">‘Tenenbaum and </w:t>
-      </w:r>
-      <w:proofErr w:type="spellStart"/>
-      <w:r>
-        <w:rPr>
-          <w:rFonts w:cstheme="minorHAnsi"/>
-        </w:rPr>
-        <w:t>Raffaman</w:t>
-      </w:r>
-      <w:proofErr w:type="spellEnd"/>
-      <w:r>
-        <w:rPr>
-          <w:rFonts w:cstheme="minorHAnsi"/>
-        </w:rPr>
-        <w:t xml:space="preserve"> on Vague Projects, the Self-Torturer, and the Sorites’ at University of York. October 2014.</w:t>
+        <w:t>‘Tenenbaum and Raffaman on Vague Projects, the Self-Torturer, and the Sorites’ at University of York. October 2014.</w:t>
       </w:r>
     </w:p>
     <w:p>
@@ -3172,15 +2903,7 @@
         </w:numPr>
       </w:pPr>
       <w:r>
-        <w:t xml:space="preserve">Harvard-MIT Graduate Conference. Cambridge, MA. April 2013. Commenter: Ryan Doody. (This conference was </w:t>
-      </w:r>
-      <w:proofErr w:type="spellStart"/>
-      <w:r>
-        <w:t>canceled</w:t>
-      </w:r>
-      <w:proofErr w:type="spellEnd"/>
-      <w:r>
-        <w:t xml:space="preserve"> due to the Boston bombings.)</w:t>
+        <w:t>Harvard-MIT Graduate Conference. Cambridge, MA. April 2013. Commenter: Ryan Doody. (This conference was canceled due to the Boston bombings.)</w:t>
       </w:r>
     </w:p>
     <w:p>
@@ -3206,21 +2929,7 @@
         <w:rPr>
           <w:rFonts w:cstheme="minorHAnsi"/>
         </w:rPr>
-        <w:t xml:space="preserve">‘Incommensurability as Comparative </w:t>
-      </w:r>
-      <w:proofErr w:type="spellStart"/>
-      <w:r>
-        <w:rPr>
-          <w:rFonts w:cstheme="minorHAnsi"/>
-        </w:rPr>
-        <w:t>Borderlineness</w:t>
-      </w:r>
-      <w:proofErr w:type="spellEnd"/>
-      <w:r>
-        <w:rPr>
-          <w:rFonts w:cstheme="minorHAnsi"/>
-        </w:rPr>
-        <w:t>’:</w:t>
+        <w:t>‘Incommensurability as Comparative Borderlineness’:</w:t>
       </w:r>
     </w:p>
     <w:p>

</xml_diff>

<commit_message>
updated website and cv
</commit_message>
<xml_diff>
--- a/cv/cv.docx
+++ b/cv/cv.docx
@@ -28,7 +28,13 @@
         <w:rPr>
           <w:rFonts w:cstheme="minorHAnsi"/>
         </w:rPr>
-        <w:t>January 2024</w:t>
+        <w:t>June</w:t>
+      </w:r>
+      <w:r>
+        <w:rPr>
+          <w:rFonts w:cstheme="minorHAnsi"/>
+        </w:rPr>
+        <w:t xml:space="preserve"> 2024</w:t>
       </w:r>
     </w:p>
     <w:p>
@@ -179,16 +185,22 @@
         <w:ind w:left="709" w:hanging="709"/>
       </w:pPr>
       <w:r>
-        <w:t xml:space="preserve">(Forthcoming) </w:t>
-      </w:r>
-      <w:r>
-        <w:t>‘</w:t>
-      </w:r>
-      <w:r>
-        <w:t>No Point of View Except Ours?</w:t>
-      </w:r>
-      <w:r>
-        <w:t>’ in a</w:t>
+        <w:t>(</w:t>
+      </w:r>
+      <w:r>
+        <w:t>Promised/in draft</w:t>
+      </w:r>
+      <w:r>
+        <w:t>) A paper on healthcare marketisation and the introduction of risk into the doctor</w:t>
+      </w:r>
+      <w:r>
+        <w:t>-</w:t>
+      </w:r>
+      <w:r>
+        <w:t xml:space="preserve">patient relationship. </w:t>
+      </w:r>
+      <w:r>
+        <w:t>In a</w:t>
       </w:r>
       <w:r>
         <w:t xml:space="preserve"> </w:t>
@@ -198,16 +210,10 @@
           <w:i/>
           <w:iCs/>
         </w:rPr>
-        <w:t>Topoi</w:t>
-      </w:r>
-      <w:r>
-        <w:t xml:space="preserve"> special issue on the legacy of Bernard</w:t>
-      </w:r>
-      <w:r>
-        <w:t xml:space="preserve"> </w:t>
-      </w:r>
-      <w:r>
-        <w:t>Williams.</w:t>
+        <w:t>Ratio</w:t>
+      </w:r>
+      <w:r>
+        <w:t xml:space="preserve"> special issue on risk.</w:t>
       </w:r>
     </w:p>
     <w:p>
@@ -215,23 +221,23 @@
         <w:ind w:left="709" w:hanging="709"/>
       </w:pPr>
       <w:r>
-        <w:t>(Forthcoming) A paper on healthcare marketisation and the introduction of risk into the doctor</w:t>
-      </w:r>
-      <w:r>
-        <w:t>-</w:t>
-      </w:r>
-      <w:r>
-        <w:t xml:space="preserve">patient relationship. Promised to a </w:t>
+        <w:t xml:space="preserve">(Forthcoming) </w:t>
+      </w:r>
+      <w:r>
+        <w:t>‘Carbon Offsets and Shifting Harms’</w:t>
+      </w:r>
+      <w:r>
+        <w:t xml:space="preserve">, in the </w:t>
       </w:r>
       <w:r>
         <w:rPr>
           <w:i/>
           <w:iCs/>
         </w:rPr>
-        <w:t>Ratio</w:t>
-      </w:r>
-      <w:r>
-        <w:t xml:space="preserve"> special issue on risk.</w:t>
+        <w:t>Erasmus Journal for Philosophy and Economics</w:t>
+      </w:r>
+      <w:r>
+        <w:t>.</w:t>
       </w:r>
     </w:p>
     <w:p>
@@ -239,29 +245,53 @@
         <w:ind w:left="709" w:hanging="709"/>
       </w:pPr>
       <w:r>
-        <w:t xml:space="preserve">(Forthcoming) </w:t>
-      </w:r>
-      <w:r>
-        <w:t>A defence of carbon offsetting against</w:t>
-      </w:r>
-      <w:r>
-        <w:t xml:space="preserve"> criticisms that it is unjust</w:t>
-      </w:r>
-      <w:r>
-        <w:t xml:space="preserve">. Promised to an </w:t>
-      </w:r>
+        <w:t>2024</w:t>
+      </w:r>
+      <w:r>
+        <w:tab/>
+      </w:r>
+      <w:r>
+        <w:t>‘</w:t>
+      </w:r>
+      <w:r>
+        <w:t>No Point of View Except Ours?</w:t>
+      </w:r>
+      <w:r>
+        <w:t>’</w:t>
+      </w:r>
+      <w:r>
+        <w:t>,</w:t>
+      </w:r>
+      <w:r>
+        <w:t xml:space="preserve"> </w:t>
+      </w:r>
+      <w:proofErr w:type="spellStart"/>
       <w:r>
         <w:rPr>
           <w:i/>
           <w:iCs/>
         </w:rPr>
-        <w:t>Erasmus Journal for Philosophy and Economics</w:t>
-      </w:r>
-      <w:r>
-        <w:t xml:space="preserve"> special issue</w:t>
-      </w:r>
-      <w:r>
-        <w:t>.</w:t>
+        <w:t>Topoi</w:t>
+      </w:r>
+      <w:proofErr w:type="spellEnd"/>
+      <w:r>
+        <w:t xml:space="preserve"> 43</w:t>
+      </w:r>
+      <w:r>
+        <w:t>:</w:t>
+      </w:r>
+      <w:r>
+        <w:t xml:space="preserve"> 479–489</w:t>
+      </w:r>
+      <w:r>
+        <w:t xml:space="preserve">. </w:t>
+      </w:r>
+      <w:r>
+        <w:br/>
+        <w:t>doi:</w:t>
+      </w:r>
+      <w:r>
+        <w:t>10.1007/s11245-024-10029-8</w:t>
       </w:r>
     </w:p>
     <w:p>
@@ -301,7 +331,21 @@
         <w:rPr>
           <w:rFonts w:cstheme="minorHAnsi"/>
         </w:rPr>
-        <w:t>, edited by Henrik Andersson and Anders Herlitz. Routledge. doi:10.4324/9781003148012-13</w:t>
+        <w:t xml:space="preserve">, edited by Henrik Andersson and Anders </w:t>
+      </w:r>
+      <w:proofErr w:type="spellStart"/>
+      <w:r>
+        <w:rPr>
+          <w:rFonts w:cstheme="minorHAnsi"/>
+        </w:rPr>
+        <w:t>Herlitz</w:t>
+      </w:r>
+      <w:proofErr w:type="spellEnd"/>
+      <w:r>
+        <w:rPr>
+          <w:rFonts w:cstheme="minorHAnsi"/>
+        </w:rPr>
+        <w:t>. Routledge. doi:10.4324/9781003148012-13</w:t>
       </w:r>
     </w:p>
     <w:p>
@@ -367,7 +411,21 @@
         <w:rPr>
           <w:rFonts w:cstheme="minorHAnsi"/>
         </w:rPr>
-        <w:t xml:space="preserve">‘Can Streumer simply avoid Supervenience?’, </w:t>
+        <w:t xml:space="preserve">‘Can </w:t>
+      </w:r>
+      <w:proofErr w:type="spellStart"/>
+      <w:r>
+        <w:rPr>
+          <w:rFonts w:cstheme="minorHAnsi"/>
+        </w:rPr>
+        <w:t>Streumer</w:t>
+      </w:r>
+      <w:proofErr w:type="spellEnd"/>
+      <w:r>
+        <w:rPr>
+          <w:rFonts w:cstheme="minorHAnsi"/>
+        </w:rPr>
+        <w:t xml:space="preserve"> simply avoid Supervenience?’, </w:t>
       </w:r>
       <w:r>
         <w:rPr>
@@ -381,7 +439,21 @@
         <w:rPr>
           <w:rFonts w:cstheme="minorHAnsi"/>
         </w:rPr>
-        <w:t xml:space="preserve"> vol. 16, no. 3 (2019). doi:10.26556/jesp.v16i3.508</w:t>
+        <w:t xml:space="preserve"> vol. 16, no. 3 (2019). doi:10.26556/</w:t>
+      </w:r>
+      <w:proofErr w:type="gramStart"/>
+      <w:r>
+        <w:rPr>
+          <w:rFonts w:cstheme="minorHAnsi"/>
+        </w:rPr>
+        <w:t>jesp.v</w:t>
+      </w:r>
+      <w:proofErr w:type="gramEnd"/>
+      <w:r>
+        <w:rPr>
+          <w:rFonts w:cstheme="minorHAnsi"/>
+        </w:rPr>
+        <w:t>16i3.508</w:t>
       </w:r>
     </w:p>
     <w:p>
@@ -407,7 +479,21 @@
         <w:rPr>
           <w:rFonts w:cstheme="minorHAnsi"/>
         </w:rPr>
-        <w:t xml:space="preserve">‘Incommensurability as Vagueness: a Burden-Shifting Argument’, </w:t>
+        <w:t xml:space="preserve">‘Incommensurability as Vagueness: </w:t>
+      </w:r>
+      <w:proofErr w:type="gramStart"/>
+      <w:r>
+        <w:rPr>
+          <w:rFonts w:cstheme="minorHAnsi"/>
+        </w:rPr>
+        <w:t>a</w:t>
+      </w:r>
+      <w:proofErr w:type="gramEnd"/>
+      <w:r>
+        <w:rPr>
+          <w:rFonts w:cstheme="minorHAnsi"/>
+        </w:rPr>
+        <w:t xml:space="preserve"> Burden-Shifting Argument’, </w:t>
       </w:r>
       <w:r>
         <w:rPr>
@@ -421,7 +507,21 @@
         <w:rPr>
           <w:rFonts w:cstheme="minorHAnsi"/>
         </w:rPr>
-        <w:t xml:space="preserve"> 83: 341-363. doi: 10.1111/theo.12129</w:t>
+        <w:t xml:space="preserve"> 83: 341-363. </w:t>
+      </w:r>
+      <w:proofErr w:type="spellStart"/>
+      <w:r>
+        <w:rPr>
+          <w:rFonts w:cstheme="minorHAnsi"/>
+        </w:rPr>
+        <w:t>doi</w:t>
+      </w:r>
+      <w:proofErr w:type="spellEnd"/>
+      <w:r>
+        <w:rPr>
+          <w:rFonts w:cstheme="minorHAnsi"/>
+        </w:rPr>
+        <w:t>: 10.1111/theo.12129</w:t>
       </w:r>
     </w:p>
     <w:p>
@@ -447,7 +547,21 @@
         <w:rPr>
           <w:rFonts w:cstheme="minorHAnsi"/>
         </w:rPr>
-        <w:t xml:space="preserve">‘Tenenbaum and Raffaman on Vague Projects, the Self-Torturer, and the Sorites’, </w:t>
+        <w:t xml:space="preserve">‘Tenenbaum and </w:t>
+      </w:r>
+      <w:proofErr w:type="spellStart"/>
+      <w:r>
+        <w:rPr>
+          <w:rFonts w:cstheme="minorHAnsi"/>
+        </w:rPr>
+        <w:t>Raffaman</w:t>
+      </w:r>
+      <w:proofErr w:type="spellEnd"/>
+      <w:r>
+        <w:rPr>
+          <w:rFonts w:cstheme="minorHAnsi"/>
+        </w:rPr>
+        <w:t xml:space="preserve"> on Vague Projects, the Self-Torturer, and the Sorites’, </w:t>
       </w:r>
       <w:r>
         <w:rPr>
@@ -529,6 +643,7 @@
         </w:rPr>
         <w:t xml:space="preserve">‘Borderline Cases and the Collapsing Principle’, </w:t>
       </w:r>
+      <w:proofErr w:type="spellStart"/>
       <w:r>
         <w:rPr>
           <w:rFonts w:cstheme="minorHAnsi"/>
@@ -537,6 +652,7 @@
         </w:rPr>
         <w:t>Utilitas</w:t>
       </w:r>
+      <w:proofErr w:type="spellEnd"/>
       <w:r>
         <w:rPr>
           <w:rFonts w:cstheme="minorHAnsi"/>
@@ -718,59 +834,29 @@
         </w:rPr>
         <w:t xml:space="preserve">Review of David Sobel’s </w:t>
       </w:r>
+      <w:proofErr w:type="gramStart"/>
       <w:r>
         <w:rPr>
           <w:rFonts w:cstheme="minorHAnsi"/>
           <w:i/>
           <w:iCs/>
         </w:rPr>
-        <w:t>From Valuing to Value</w:t>
-      </w:r>
-      <w:r>
-        <w:rPr>
-          <w:rFonts w:cstheme="minorHAnsi"/>
-        </w:rPr>
-        <w:t xml:space="preserve">, </w:t>
-      </w:r>
+        <w:t>From</w:t>
+      </w:r>
+      <w:proofErr w:type="gramEnd"/>
       <w:r>
         <w:rPr>
           <w:rFonts w:cstheme="minorHAnsi"/>
           <w:i/>
           <w:iCs/>
         </w:rPr>
-        <w:t>Analysis</w:t>
-      </w:r>
-      <w:r>
-        <w:rPr>
-          <w:rFonts w:cstheme="minorHAnsi"/>
-        </w:rPr>
-        <w:t>, Volume 78, Issue 3, pp. 583-586. doi:10.1093/analys/any045.</w:t>
-      </w:r>
-    </w:p>
-    <w:p>
-      <w:pPr>
-        <w:pStyle w:val="Textbody"/>
-        <w:rPr>
-          <w:rFonts w:cstheme="minorHAnsi"/>
-        </w:rPr>
-      </w:pPr>
-      <w:r>
-        <w:rPr>
-          <w:rFonts w:cstheme="minorHAnsi"/>
-        </w:rPr>
-        <w:t>2016</w:t>
-      </w:r>
-      <w:r>
-        <w:rPr>
-          <w:rFonts w:cstheme="minorHAnsi"/>
-        </w:rPr>
-        <w:tab/>
-      </w:r>
-      <w:r>
-        <w:rPr>
-          <w:rFonts w:cstheme="minorHAnsi"/>
-        </w:rPr>
-        <w:t xml:space="preserve">Edited special edition of </w:t>
+        <w:t xml:space="preserve"> Valuing to Value</w:t>
+      </w:r>
+      <w:r>
+        <w:rPr>
+          <w:rFonts w:cstheme="minorHAnsi"/>
+        </w:rPr>
+        <w:t xml:space="preserve">, </w:t>
       </w:r>
       <w:r>
         <w:rPr>
@@ -778,6 +864,60 @@
           <w:i/>
           <w:iCs/>
         </w:rPr>
+        <w:t>Analysis</w:t>
+      </w:r>
+      <w:r>
+        <w:rPr>
+          <w:rFonts w:cstheme="minorHAnsi"/>
+        </w:rPr>
+        <w:t>, Volume 78, Issue 3, pp. 583-586. doi:10.1093/</w:t>
+      </w:r>
+      <w:proofErr w:type="spellStart"/>
+      <w:r>
+        <w:rPr>
+          <w:rFonts w:cstheme="minorHAnsi"/>
+        </w:rPr>
+        <w:t>analys</w:t>
+      </w:r>
+      <w:proofErr w:type="spellEnd"/>
+      <w:r>
+        <w:rPr>
+          <w:rFonts w:cstheme="minorHAnsi"/>
+        </w:rPr>
+        <w:t>/any045.</w:t>
+      </w:r>
+    </w:p>
+    <w:p>
+      <w:pPr>
+        <w:pStyle w:val="Textbody"/>
+        <w:rPr>
+          <w:rFonts w:cstheme="minorHAnsi"/>
+        </w:rPr>
+      </w:pPr>
+      <w:r>
+        <w:rPr>
+          <w:rFonts w:cstheme="minorHAnsi"/>
+        </w:rPr>
+        <w:t>2016</w:t>
+      </w:r>
+      <w:r>
+        <w:rPr>
+          <w:rFonts w:cstheme="minorHAnsi"/>
+        </w:rPr>
+        <w:tab/>
+      </w:r>
+      <w:r>
+        <w:rPr>
+          <w:rFonts w:cstheme="minorHAnsi"/>
+        </w:rPr>
+        <w:t xml:space="preserve">Edited special edition of </w:t>
+      </w:r>
+      <w:r>
+        <w:rPr>
+          <w:rFonts w:cstheme="minorHAnsi"/>
+          <w:i/>
+          <w:iCs/>
+        </w:rPr>
         <w:t>Ratio</w:t>
       </w:r>
       <w:r>
@@ -810,99 +950,77 @@
           <w:b/>
           <w:bCs/>
         </w:rPr>
-        <w:t>Introductory (first-year) ethics.</w:t>
-      </w:r>
-      <w:r>
-        <w:rPr>
-          <w:rFonts w:cstheme="minorHAnsi"/>
-        </w:rPr>
-        <w:t xml:space="preserve"> </w:t>
-      </w:r>
-      <w:r>
-        <w:rPr>
-          <w:rFonts w:cstheme="minorHAnsi"/>
-        </w:rPr>
-        <w:t xml:space="preserve">Autumn 2023, </w:t>
-      </w:r>
-      <w:r>
-        <w:rPr>
-          <w:rFonts w:cstheme="minorHAnsi"/>
-        </w:rPr>
-        <w:t>Spring 2021, 2020, 2019, 2016, 2015. Chapel Hill: Spring 2010.</w:t>
-      </w:r>
-    </w:p>
-    <w:p>
-      <w:pPr>
-        <w:pStyle w:val="Textbody"/>
-        <w:rPr>
-          <w:rFonts w:cstheme="minorHAnsi"/>
-        </w:rPr>
-      </w:pPr>
+        <w:t>Introductory (</w:t>
+      </w:r>
+      <w:proofErr w:type="gramStart"/>
       <w:r>
         <w:rPr>
           <w:rFonts w:cstheme="minorHAnsi"/>
           <w:b/>
           <w:bCs/>
         </w:rPr>
-        <w:t xml:space="preserve">Intermediate (second-year) </w:t>
-      </w:r>
+        <w:t>first-year</w:t>
+      </w:r>
+      <w:proofErr w:type="gramEnd"/>
       <w:r>
         <w:rPr>
           <w:rFonts w:cstheme="minorHAnsi"/>
           <w:b/>
           <w:bCs/>
         </w:rPr>
-        <w:t>ethics</w:t>
-      </w:r>
+        <w:t>) ethics.</w:t>
+      </w:r>
+      <w:r>
+        <w:rPr>
+          <w:rFonts w:cstheme="minorHAnsi"/>
+        </w:rPr>
+        <w:t xml:space="preserve"> </w:t>
+      </w:r>
+      <w:r>
+        <w:rPr>
+          <w:rFonts w:cstheme="minorHAnsi"/>
+        </w:rPr>
+        <w:t xml:space="preserve">Autumn 2023, </w:t>
+      </w:r>
+      <w:r>
+        <w:rPr>
+          <w:rFonts w:cstheme="minorHAnsi"/>
+        </w:rPr>
+        <w:t>Spring 2021, 2020, 2019, 2016, 2015. Chapel Hill: Spring 2010.</w:t>
+      </w:r>
+    </w:p>
+    <w:p>
+      <w:pPr>
+        <w:pStyle w:val="Textbody"/>
+        <w:rPr>
+          <w:rFonts w:cstheme="minorHAnsi"/>
+        </w:rPr>
+      </w:pPr>
       <w:r>
         <w:rPr>
           <w:rFonts w:cstheme="minorHAnsi"/>
           <w:b/>
           <w:bCs/>
         </w:rPr>
-        <w:t>.</w:t>
-      </w:r>
-      <w:r>
-        <w:rPr>
-          <w:rFonts w:cstheme="minorHAnsi"/>
-        </w:rPr>
-        <w:t xml:space="preserve"> Spring </w:t>
-      </w:r>
-      <w:r>
-        <w:rPr>
-          <w:rFonts w:cstheme="minorHAnsi"/>
-        </w:rPr>
-        <w:t xml:space="preserve">2024, </w:t>
-      </w:r>
-      <w:r>
-        <w:rPr>
-          <w:rFonts w:cstheme="minorHAnsi"/>
-        </w:rPr>
-        <w:t>2022, 2021, 2020, 2019; Autumn 2015, 2014.</w:t>
-      </w:r>
-    </w:p>
-    <w:p>
-      <w:pPr>
-        <w:pStyle w:val="Textbody"/>
-        <w:rPr>
-          <w:rFonts w:cstheme="minorHAnsi"/>
-        </w:rPr>
-      </w:pPr>
+        <w:t>Intermediate (</w:t>
+      </w:r>
+      <w:proofErr w:type="gramStart"/>
       <w:r>
         <w:rPr>
           <w:rFonts w:cstheme="minorHAnsi"/>
           <w:b/>
           <w:bCs/>
         </w:rPr>
-        <w:t>Advanced (t</w:t>
-      </w:r>
+        <w:t>second-year</w:t>
+      </w:r>
+      <w:proofErr w:type="gramEnd"/>
       <w:r>
         <w:rPr>
           <w:rFonts w:cstheme="minorHAnsi"/>
           <w:b/>
           <w:bCs/>
         </w:rPr>
-        <w:t>hird-year</w:t>
+        <w:t xml:space="preserve">) </w:t>
       </w:r>
       <w:r>
         <w:rPr>
@@ -910,7 +1028,7 @@
           <w:b/>
           <w:bCs/>
         </w:rPr>
-        <w:t>)</w:t>
+        <w:t>ethics</w:t>
       </w:r>
       <w:r>
         <w:rPr>
@@ -918,25 +1036,25 @@
           <w:b/>
           <w:bCs/>
         </w:rPr>
-        <w:t xml:space="preserve"> ethics.</w:t>
-      </w:r>
-      <w:r>
-        <w:rPr>
-          <w:rFonts w:cstheme="minorHAnsi"/>
-        </w:rPr>
-        <w:t xml:space="preserve"> </w:t>
-      </w:r>
-      <w:r>
-        <w:rPr>
-          <w:rFonts w:cstheme="minorHAnsi"/>
-        </w:rPr>
-        <w:t xml:space="preserve">Spring 2024, </w:t>
-      </w:r>
-      <w:r>
-        <w:rPr>
-          <w:rFonts w:cstheme="minorHAnsi"/>
-        </w:rPr>
-        <w:t>Autumn 2018 (with Philip Stratton-Lake).</w:t>
+        <w:t>.</w:t>
+      </w:r>
+      <w:r>
+        <w:rPr>
+          <w:rFonts w:cstheme="minorHAnsi"/>
+        </w:rPr>
+        <w:t xml:space="preserve"> Spring </w:t>
+      </w:r>
+      <w:r>
+        <w:rPr>
+          <w:rFonts w:cstheme="minorHAnsi"/>
+        </w:rPr>
+        <w:t xml:space="preserve">2024, </w:t>
+      </w:r>
+      <w:r>
+        <w:rPr>
+          <w:rFonts w:cstheme="minorHAnsi"/>
+        </w:rPr>
+        <w:t>2022, 2021, 2020, 2019; Autumn 2015, 2014.</w:t>
       </w:r>
     </w:p>
     <w:p>
@@ -952,59 +1070,33 @@
           <w:b/>
           <w:bCs/>
         </w:rPr>
-        <w:t>Writing the philosophical essay</w:t>
-      </w:r>
-      <w:r>
-        <w:rPr>
-          <w:rFonts w:cstheme="minorHAnsi"/>
-        </w:rPr>
-        <w:t>, an end-of first-year ‘workshop’ on structuring essays module. Summer 2023.</w:t>
-      </w:r>
-    </w:p>
-    <w:p>
-      <w:pPr>
-        <w:pStyle w:val="Textbody"/>
-        <w:rPr>
-          <w:rFonts w:cstheme="minorHAnsi"/>
-        </w:rPr>
-      </w:pPr>
+        <w:t>Advanced (</w:t>
+      </w:r>
+      <w:proofErr w:type="gramStart"/>
       <w:r>
         <w:rPr>
           <w:rFonts w:cstheme="minorHAnsi"/>
           <w:b/>
           <w:bCs/>
         </w:rPr>
-        <w:t>Mediaeval philosophy.</w:t>
-      </w:r>
-      <w:r>
-        <w:rPr>
-          <w:rFonts w:cstheme="minorHAnsi"/>
-        </w:rPr>
-        <w:t xml:space="preserve"> Autumn 2022, 2020, 2019, 2018. Chapel Hill: Summer 2013.</w:t>
-      </w:r>
-    </w:p>
-    <w:p>
-      <w:pPr>
-        <w:pStyle w:val="Textbody"/>
-        <w:rPr>
-          <w:rFonts w:cstheme="minorHAnsi"/>
-        </w:rPr>
-      </w:pPr>
+        <w:t>t</w:t>
+      </w:r>
       <w:r>
         <w:rPr>
           <w:rFonts w:cstheme="minorHAnsi"/>
           <w:b/>
           <w:bCs/>
         </w:rPr>
-        <w:t>Elementary/</w:t>
-      </w:r>
+        <w:t>hird-year</w:t>
+      </w:r>
+      <w:proofErr w:type="gramEnd"/>
       <w:r>
         <w:rPr>
           <w:rFonts w:cstheme="minorHAnsi"/>
           <w:b/>
           <w:bCs/>
         </w:rPr>
-        <w:t>Intermediate l</w:t>
+        <w:t>)</w:t>
       </w:r>
       <w:r>
         <w:rPr>
@@ -1012,13 +1104,25 @@
           <w:b/>
           <w:bCs/>
         </w:rPr>
-        <w:t xml:space="preserve">ogic (up to predicate calculus). </w:t>
-      </w:r>
-      <w:r>
-        <w:rPr>
-          <w:rFonts w:cstheme="minorHAnsi"/>
-        </w:rPr>
-        <w:t>Summer 2017, Spring 2015. Chapel Hill: Fall 2013, and as Teaching Assistant for Thomas Hofweber in Spring 2013.</w:t>
+        <w:t xml:space="preserve"> ethics.</w:t>
+      </w:r>
+      <w:r>
+        <w:rPr>
+          <w:rFonts w:cstheme="minorHAnsi"/>
+        </w:rPr>
+        <w:t xml:space="preserve"> </w:t>
+      </w:r>
+      <w:r>
+        <w:rPr>
+          <w:rFonts w:cstheme="minorHAnsi"/>
+        </w:rPr>
+        <w:t xml:space="preserve">Spring 2024, </w:t>
+      </w:r>
+      <w:r>
+        <w:rPr>
+          <w:rFonts w:cstheme="minorHAnsi"/>
+        </w:rPr>
+        <w:t>Autumn 2018 (with Philip Stratton-Lake).</w:t>
       </w:r>
     </w:p>
     <w:p>
@@ -1034,13 +1138,27 @@
           <w:b/>
           <w:bCs/>
         </w:rPr>
-        <w:t>Epistemology.</w:t>
-      </w:r>
-      <w:r>
-        <w:rPr>
-          <w:rFonts w:cstheme="minorHAnsi"/>
-        </w:rPr>
-        <w:t xml:space="preserve"> Autumn 2015.</w:t>
+        <w:t>Writing the philosophical essay</w:t>
+      </w:r>
+      <w:r>
+        <w:rPr>
+          <w:rFonts w:cstheme="minorHAnsi"/>
+        </w:rPr>
+        <w:t xml:space="preserve">, an end-of </w:t>
+      </w:r>
+      <w:proofErr w:type="gramStart"/>
+      <w:r>
+        <w:rPr>
+          <w:rFonts w:cstheme="minorHAnsi"/>
+        </w:rPr>
+        <w:t>first-year</w:t>
+      </w:r>
+      <w:proofErr w:type="gramEnd"/>
+      <w:r>
+        <w:rPr>
+          <w:rFonts w:cstheme="minorHAnsi"/>
+        </w:rPr>
+        <w:t xml:space="preserve"> ‘workshop’ on structuring essays module. Summer 2023.</w:t>
       </w:r>
     </w:p>
     <w:p>
@@ -1056,15 +1174,29 @@
           <w:b/>
           <w:bCs/>
         </w:rPr>
-        <w:t xml:space="preserve">Introduction to </w:t>
-      </w:r>
+        <w:t>Mediaeval philosophy.</w:t>
+      </w:r>
+      <w:r>
+        <w:rPr>
+          <w:rFonts w:cstheme="minorHAnsi"/>
+        </w:rPr>
+        <w:t xml:space="preserve"> Autumn 2022, 2020, 2019, 2018. Chapel Hill: Summer 2013.</w:t>
+      </w:r>
+    </w:p>
+    <w:p>
+      <w:pPr>
+        <w:pStyle w:val="Textbody"/>
+        <w:rPr>
+          <w:rFonts w:cstheme="minorHAnsi"/>
+        </w:rPr>
+      </w:pPr>
       <w:r>
         <w:rPr>
           <w:rFonts w:cstheme="minorHAnsi"/>
           <w:b/>
           <w:bCs/>
         </w:rPr>
-        <w:t>p</w:t>
+        <w:t>Elementary/</w:t>
       </w:r>
       <w:r>
         <w:rPr>
@@ -1072,35 +1204,35 @@
           <w:b/>
           <w:bCs/>
         </w:rPr>
-        <w:t>hilosophy (online)</w:t>
-      </w:r>
-      <w:r>
-        <w:rPr>
-          <w:rFonts w:cstheme="minorHAnsi"/>
-        </w:rPr>
-        <w:t xml:space="preserve"> at Chapel Hill: Summer 2014.</w:t>
-      </w:r>
-    </w:p>
-    <w:p>
-      <w:pPr>
-        <w:pStyle w:val="Textbody"/>
-        <w:rPr>
-          <w:rFonts w:cstheme="minorHAnsi"/>
-        </w:rPr>
-      </w:pPr>
+        <w:t>Intermediate l</w:t>
+      </w:r>
       <w:r>
         <w:rPr>
           <w:rFonts w:cstheme="minorHAnsi"/>
           <w:b/>
           <w:bCs/>
         </w:rPr>
-        <w:t>Introduction to metaphysics</w:t>
-      </w:r>
-      <w:r>
-        <w:rPr>
-          <w:rFonts w:cstheme="minorHAnsi"/>
-        </w:rPr>
-        <w:t xml:space="preserve"> at Chapel Hill: Summer 2012.</w:t>
+        <w:t xml:space="preserve">ogic (up to predicate calculus). </w:t>
+      </w:r>
+      <w:r>
+        <w:rPr>
+          <w:rFonts w:cstheme="minorHAnsi"/>
+        </w:rPr>
+        <w:t xml:space="preserve">Summer 2017, Spring 2015. Chapel Hill: Fall 2013, and as Teaching Assistant for Thomas </w:t>
+      </w:r>
+      <w:proofErr w:type="spellStart"/>
+      <w:r>
+        <w:rPr>
+          <w:rFonts w:cstheme="minorHAnsi"/>
+        </w:rPr>
+        <w:t>Hofweber</w:t>
+      </w:r>
+      <w:proofErr w:type="spellEnd"/>
+      <w:r>
+        <w:rPr>
+          <w:rFonts w:cstheme="minorHAnsi"/>
+        </w:rPr>
+        <w:t xml:space="preserve"> in Spring 2013.</w:t>
       </w:r>
     </w:p>
     <w:p>
@@ -1116,13 +1248,13 @@
           <w:b/>
           <w:bCs/>
         </w:rPr>
-        <w:t xml:space="preserve">A literary introduction to philosophy </w:t>
-      </w:r>
-      <w:r>
-        <w:rPr>
-          <w:rFonts w:cstheme="minorHAnsi"/>
-        </w:rPr>
-        <w:t>at Chapel Hill: Summer 2011, 2009. Also as Teaching Assistant for C.D.C. Reeve in Fall 2008.</w:t>
+        <w:t>Epistemology.</w:t>
+      </w:r>
+      <w:r>
+        <w:rPr>
+          <w:rFonts w:cstheme="minorHAnsi"/>
+        </w:rPr>
+        <w:t xml:space="preserve"> Autumn 2015.</w:t>
       </w:r>
     </w:p>
     <w:p>
@@ -1146,7 +1278,7 @@
           <w:b/>
           <w:bCs/>
         </w:rPr>
-        <w:t>b</w:t>
+        <w:t>p</w:t>
       </w:r>
       <w:r>
         <w:rPr>
@@ -1154,13 +1286,13 @@
           <w:b/>
           <w:bCs/>
         </w:rPr>
-        <w:t>ioethics (online)</w:t>
-      </w:r>
-      <w:r>
-        <w:rPr>
-          <w:rFonts w:cstheme="minorHAnsi"/>
-        </w:rPr>
-        <w:t xml:space="preserve"> at Chapel Hill: Summer 2010.</w:t>
+        <w:t>hilosophy (online)</w:t>
+      </w:r>
+      <w:r>
+        <w:rPr>
+          <w:rFonts w:cstheme="minorHAnsi"/>
+        </w:rPr>
+        <w:t xml:space="preserve"> at Chapel Hill: Summer 2014.</w:t>
       </w:r>
     </w:p>
     <w:p>
@@ -1176,22 +1308,118 @@
           <w:b/>
           <w:bCs/>
         </w:rPr>
-        <w:t xml:space="preserve">Philosophy of </w:t>
-      </w:r>
+        <w:t>Introduction to metaphysics</w:t>
+      </w:r>
+      <w:r>
+        <w:rPr>
+          <w:rFonts w:cstheme="minorHAnsi"/>
+        </w:rPr>
+        <w:t xml:space="preserve"> at Chapel Hill: Summer 2012.</w:t>
+      </w:r>
+    </w:p>
+    <w:p>
+      <w:pPr>
+        <w:pStyle w:val="Textbody"/>
+        <w:rPr>
+          <w:rFonts w:cstheme="minorHAnsi"/>
+        </w:rPr>
+      </w:pPr>
       <w:r>
         <w:rPr>
           <w:rFonts w:cstheme="minorHAnsi"/>
           <w:b/>
           <w:bCs/>
         </w:rPr>
-        <w:t>s</w:t>
-      </w:r>
+        <w:t xml:space="preserve">A literary introduction to philosophy </w:t>
+      </w:r>
+      <w:r>
+        <w:rPr>
+          <w:rFonts w:cstheme="minorHAnsi"/>
+        </w:rPr>
+        <w:t xml:space="preserve">at Chapel Hill: Summer 2011, 2009. </w:t>
+      </w:r>
+      <w:proofErr w:type="gramStart"/>
+      <w:r>
+        <w:rPr>
+          <w:rFonts w:cstheme="minorHAnsi"/>
+        </w:rPr>
+        <w:t>Also</w:t>
+      </w:r>
+      <w:proofErr w:type="gramEnd"/>
+      <w:r>
+        <w:rPr>
+          <w:rFonts w:cstheme="minorHAnsi"/>
+        </w:rPr>
+        <w:t xml:space="preserve"> as Teaching Assistant for C.D.C. Reeve in Fall 2008.</w:t>
+      </w:r>
+    </w:p>
+    <w:p>
+      <w:pPr>
+        <w:pStyle w:val="Textbody"/>
+        <w:rPr>
+          <w:rFonts w:cstheme="minorHAnsi"/>
+        </w:rPr>
+      </w:pPr>
       <w:r>
         <w:rPr>
           <w:rFonts w:cstheme="minorHAnsi"/>
           <w:b/>
           <w:bCs/>
         </w:rPr>
+        <w:t xml:space="preserve">Introduction to </w:t>
+      </w:r>
+      <w:r>
+        <w:rPr>
+          <w:rFonts w:cstheme="minorHAnsi"/>
+          <w:b/>
+          <w:bCs/>
+        </w:rPr>
+        <w:t>b</w:t>
+      </w:r>
+      <w:r>
+        <w:rPr>
+          <w:rFonts w:cstheme="minorHAnsi"/>
+          <w:b/>
+          <w:bCs/>
+        </w:rPr>
+        <w:t>ioethics (online)</w:t>
+      </w:r>
+      <w:r>
+        <w:rPr>
+          <w:rFonts w:cstheme="minorHAnsi"/>
+        </w:rPr>
+        <w:t xml:space="preserve"> at Chapel Hill: Summer 2010.</w:t>
+      </w:r>
+    </w:p>
+    <w:p>
+      <w:pPr>
+        <w:pStyle w:val="Textbody"/>
+        <w:rPr>
+          <w:rFonts w:cstheme="minorHAnsi"/>
+        </w:rPr>
+      </w:pPr>
+      <w:r>
+        <w:rPr>
+          <w:rFonts w:cstheme="minorHAnsi"/>
+          <w:b/>
+          <w:bCs/>
+        </w:rPr>
+        <w:t xml:space="preserve">Philosophy of </w:t>
+      </w:r>
+      <w:r>
+        <w:rPr>
+          <w:rFonts w:cstheme="minorHAnsi"/>
+          <w:b/>
+          <w:bCs/>
+        </w:rPr>
+        <w:t>s</w:t>
+      </w:r>
+      <w:r>
+        <w:rPr>
+          <w:rFonts w:cstheme="minorHAnsi"/>
+          <w:b/>
+          <w:bCs/>
+        </w:rPr>
         <w:t>cience</w:t>
       </w:r>
       <w:r>
@@ -1228,7 +1456,14 @@
         <w:rPr>
           <w:rFonts w:cstheme="minorHAnsi"/>
         </w:rPr>
-        <w:t>‘m</w:t>
+        <w:t>‘</w:t>
+      </w:r>
+      <w:proofErr w:type="gramStart"/>
+      <w:r>
+        <w:rPr>
+          <w:rFonts w:cstheme="minorHAnsi"/>
+        </w:rPr>
+        <w:t>m</w:t>
       </w:r>
       <w:r>
         <w:rPr>
@@ -1236,6 +1471,7 @@
         </w:rPr>
         <w:t>ini-dissertations</w:t>
       </w:r>
+      <w:proofErr w:type="gramEnd"/>
       <w:r>
         <w:rPr>
           <w:rFonts w:cstheme="minorHAnsi"/>
@@ -1268,7 +1504,21 @@
         <w:rPr>
           <w:rFonts w:cstheme="minorHAnsi"/>
         </w:rPr>
-        <w:t>: ‘Nihilism and the emotions’ (2021); ‘Ought implies can – history and arguments’ (2017); ‘Climate change and rational choice’ (2015).</w:t>
+        <w:t xml:space="preserve">: ‘Nihilism and the emotions’ (2021); ‘Ought </w:t>
+      </w:r>
+      <w:proofErr w:type="gramStart"/>
+      <w:r>
+        <w:rPr>
+          <w:rFonts w:cstheme="minorHAnsi"/>
+        </w:rPr>
+        <w:t>implies</w:t>
+      </w:r>
+      <w:proofErr w:type="gramEnd"/>
+      <w:r>
+        <w:rPr>
+          <w:rFonts w:cstheme="minorHAnsi"/>
+        </w:rPr>
+        <w:t xml:space="preserve"> can – history and arguments’ (2017); ‘Climate change and rational choice’ (2015).</w:t>
       </w:r>
     </w:p>
     <w:p>
@@ -1319,8 +1569,30 @@
         <w:rPr>
           <w:rFonts w:cstheme="minorHAnsi"/>
         </w:rPr>
-        <w:t>Tommaso Soriani on ethics and personites</w:t>
-      </w:r>
+        <w:t xml:space="preserve">Tommaso </w:t>
+      </w:r>
+      <w:proofErr w:type="spellStart"/>
+      <w:r>
+        <w:rPr>
+          <w:rFonts w:cstheme="minorHAnsi"/>
+        </w:rPr>
+        <w:t>Soriani</w:t>
+      </w:r>
+      <w:proofErr w:type="spellEnd"/>
+      <w:r>
+        <w:rPr>
+          <w:rFonts w:cstheme="minorHAnsi"/>
+        </w:rPr>
+        <w:t xml:space="preserve"> on ethics and </w:t>
+      </w:r>
+      <w:proofErr w:type="spellStart"/>
+      <w:r>
+        <w:rPr>
+          <w:rFonts w:cstheme="minorHAnsi"/>
+        </w:rPr>
+        <w:t>personites</w:t>
+      </w:r>
+      <w:proofErr w:type="spellEnd"/>
       <w:r>
         <w:rPr>
           <w:rFonts w:cstheme="minorHAnsi"/>
@@ -1361,8 +1633,16 @@
         <w:rPr>
           <w:rFonts w:cstheme="minorHAnsi"/>
         </w:rPr>
-        <w:t>Ronan Ó Maonaile</w:t>
-      </w:r>
+        <w:t xml:space="preserve">Ronan Ó </w:t>
+      </w:r>
+      <w:proofErr w:type="spellStart"/>
+      <w:r>
+        <w:rPr>
+          <w:rFonts w:cstheme="minorHAnsi"/>
+        </w:rPr>
+        <w:t>Maonaile</w:t>
+      </w:r>
+      <w:proofErr w:type="spellEnd"/>
       <w:r>
         <w:rPr>
           <w:rFonts w:cstheme="minorHAnsi"/>
@@ -1402,8 +1682,13 @@
           <w:numId w:val="47"/>
         </w:numPr>
       </w:pPr>
-      <w:r>
-        <w:t xml:space="preserve">Dannish Kashmiri on ontology and ethical objectivity </w:t>
+      <w:proofErr w:type="spellStart"/>
+      <w:r>
+        <w:t>Dannish</w:t>
+      </w:r>
+      <w:proofErr w:type="spellEnd"/>
+      <w:r>
+        <w:t xml:space="preserve"> Kashmiri on ontology and ethical objectivity </w:t>
       </w:r>
       <w:r>
         <w:rPr>
@@ -1455,7 +1740,15 @@
         <w:pStyle w:val="List"/>
       </w:pPr>
       <w:r>
-        <w:t>Lanell Mason, ‘Moral Agents in a Moral World: A New Account of Moral Realism and Moral Perception’, with David Oderberg.</w:t>
+        <w:t xml:space="preserve">Lanell Mason, ‘Moral Agents in a Moral World: A New Account of Moral Realism and Moral Perception’, with David </w:t>
+      </w:r>
+      <w:proofErr w:type="spellStart"/>
+      <w:r>
+        <w:t>Oderberg</w:t>
+      </w:r>
+      <w:proofErr w:type="spellEnd"/>
+      <w:r>
+        <w:t>.</w:t>
       </w:r>
       <w:r>
         <w:t xml:space="preserve"> Viva passed July 2021.</w:t>
@@ -1466,7 +1759,15 @@
         <w:pStyle w:val="List"/>
       </w:pPr>
       <w:r>
-        <w:t>Adam Pearce on the criminalisation of climate change, with Rob Jubb (politics).</w:t>
+        <w:t xml:space="preserve">Adam Pearce on the criminalisation of climate change, with Rob </w:t>
+      </w:r>
+      <w:proofErr w:type="spellStart"/>
+      <w:r>
+        <w:t>Jubb</w:t>
+      </w:r>
+      <w:proofErr w:type="spellEnd"/>
+      <w:r>
+        <w:t xml:space="preserve"> (politics).</w:t>
       </w:r>
       <w:r>
         <w:t xml:space="preserve"> Viva passed May 2021.</w:t>
@@ -1477,7 +1778,23 @@
         <w:pStyle w:val="List"/>
       </w:pPr>
       <w:r>
-        <w:t>Livia Luzzatto on the scope of climate justice, with Rob Jubb (politics).</w:t>
+        <w:t xml:space="preserve">Livia </w:t>
+      </w:r>
+      <w:proofErr w:type="spellStart"/>
+      <w:r>
+        <w:t>Luzzatto</w:t>
+      </w:r>
+      <w:proofErr w:type="spellEnd"/>
+      <w:r>
+        <w:t xml:space="preserve"> on the scope of climate justice, with Rob </w:t>
+      </w:r>
+      <w:proofErr w:type="spellStart"/>
+      <w:r>
+        <w:t>Jubb</w:t>
+      </w:r>
+      <w:proofErr w:type="spellEnd"/>
+      <w:r>
+        <w:t xml:space="preserve"> (politics).</w:t>
       </w:r>
       <w:r>
         <w:t xml:space="preserve"> Viva passed April 2021.</w:t>
@@ -1530,7 +1847,15 @@
         </w:numPr>
       </w:pPr>
       <w:r>
-        <w:t>Summer term 2021: on my book manuscript ‘unsharp choices’ and related material.</w:t>
+        <w:t xml:space="preserve">Summer term 2021: on my book manuscript ‘unsharp </w:t>
+      </w:r>
+      <w:proofErr w:type="gramStart"/>
+      <w:r>
+        <w:t>choices’</w:t>
+      </w:r>
+      <w:proofErr w:type="gramEnd"/>
+      <w:r>
+        <w:t xml:space="preserve"> and related material.</w:t>
       </w:r>
     </w:p>
     <w:p>
@@ -1576,7 +1901,39 @@
     </w:p>
     <w:p>
       <w:r>
-        <w:t>Supervisor for multiple MRes Essays and Dissertations per year since 2015. Topics include: Presentism and Truthmaker Theory, The Justification of War, Psychological Egoism, Moral Overridingness, Anarchism, Nudge, Sceptical Theism, the Problem of Evil.</w:t>
+        <w:t xml:space="preserve">Supervisor for multiple </w:t>
+      </w:r>
+      <w:proofErr w:type="spellStart"/>
+      <w:r>
+        <w:t>MRes</w:t>
+      </w:r>
+      <w:proofErr w:type="spellEnd"/>
+      <w:r>
+        <w:t xml:space="preserve"> Essays and Dissertations per year since 2015. Topics </w:t>
+      </w:r>
+      <w:proofErr w:type="gramStart"/>
+      <w:r>
+        <w:t>include:</w:t>
+      </w:r>
+      <w:proofErr w:type="gramEnd"/>
+      <w:r>
+        <w:t xml:space="preserve"> Presentism and </w:t>
+      </w:r>
+      <w:proofErr w:type="spellStart"/>
+      <w:r>
+        <w:t>Truthmaker</w:t>
+      </w:r>
+      <w:proofErr w:type="spellEnd"/>
+      <w:r>
+        <w:t xml:space="preserve"> Theory, The Justification of War, Psychological Egoism, Moral </w:t>
+      </w:r>
+      <w:proofErr w:type="spellStart"/>
+      <w:r>
+        <w:t>Overridingness</w:t>
+      </w:r>
+      <w:proofErr w:type="spellEnd"/>
+      <w:r>
+        <w:t>, Anarchism, Nudge, Sceptical Theism, the Problem of Evil.</w:t>
       </w:r>
     </w:p>
     <w:p>
@@ -1602,7 +1959,34 @@
         </w:numPr>
       </w:pPr>
       <w:r>
-        <w:t>Externally at University College, London. 2019.</w:t>
+        <w:t>Externally</w:t>
+      </w:r>
+      <w:r>
+        <w:t>:</w:t>
+      </w:r>
+    </w:p>
+    <w:p>
+      <w:pPr>
+        <w:pStyle w:val="List"/>
+        <w:numPr>
+          <w:ilvl w:val="1"/>
+          <w:numId w:val="30"/>
+        </w:numPr>
+      </w:pPr>
+      <w:r>
+        <w:t>University of St Andrews. 2024.</w:t>
+      </w:r>
+    </w:p>
+    <w:p>
+      <w:pPr>
+        <w:pStyle w:val="List"/>
+        <w:numPr>
+          <w:ilvl w:val="1"/>
+          <w:numId w:val="30"/>
+        </w:numPr>
+      </w:pPr>
+      <w:r>
+        <w:t>University College, London. 2019.</w:t>
       </w:r>
     </w:p>
     <w:p>
@@ -1636,7 +2020,71 @@
           <w:i/>
           <w:iCs/>
         </w:rPr>
-        <w:t>Analysis, Australasian Journal of Philosophy, Economics and Philosophy, Erkenntnis, Ethical Theory and Moral Practice, Ethics, Journal of the American Philosophical Association, Journal of Ethics, Journal of Ethics &amp; Social Philosophy, Journal of Philosophy, Journal of Value Inquiry, Mind, Noûs, Pacific Philosophical Quarterly, Philosophical Quarterly, Review of Philosophy and Psychology, Routledge, Synthese, Theoria, Utilitas.</w:t>
+        <w:t xml:space="preserve">Analysis, Australasian Journal of Philosophy, Economics and Philosophy, </w:t>
+      </w:r>
+      <w:proofErr w:type="spellStart"/>
+      <w:r>
+        <w:rPr>
+          <w:i/>
+          <w:iCs/>
+        </w:rPr>
+        <w:t>Erkenntnis</w:t>
+      </w:r>
+      <w:proofErr w:type="spellEnd"/>
+      <w:r>
+        <w:rPr>
+          <w:i/>
+          <w:iCs/>
+        </w:rPr>
+        <w:t xml:space="preserve">, Ethical Theory and Moral Practice, Ethics, Journal of the American Philosophical Association, Journal of Ethics, Journal of Ethics &amp; Social Philosophy, Journal of Philosophy, Journal of Value Inquiry, Mind, </w:t>
+      </w:r>
+      <w:proofErr w:type="spellStart"/>
+      <w:r>
+        <w:rPr>
+          <w:i/>
+          <w:iCs/>
+        </w:rPr>
+        <w:t>Noûs</w:t>
+      </w:r>
+      <w:proofErr w:type="spellEnd"/>
+      <w:r>
+        <w:rPr>
+          <w:i/>
+          <w:iCs/>
+        </w:rPr>
+        <w:t xml:space="preserve">, Pacific Philosophical Quarterly, Philosophical Quarterly, Review of Philosophy and Psychology, Routledge, </w:t>
+      </w:r>
+      <w:proofErr w:type="spellStart"/>
+      <w:r>
+        <w:rPr>
+          <w:i/>
+          <w:iCs/>
+        </w:rPr>
+        <w:t>Synthese</w:t>
+      </w:r>
+      <w:proofErr w:type="spellEnd"/>
+      <w:r>
+        <w:rPr>
+          <w:i/>
+          <w:iCs/>
+        </w:rPr>
+        <w:t xml:space="preserve">, Theoria, </w:t>
+      </w:r>
+      <w:proofErr w:type="spellStart"/>
+      <w:r>
+        <w:rPr>
+          <w:i/>
+          <w:iCs/>
+        </w:rPr>
+        <w:t>Utilitas</w:t>
+      </w:r>
+      <w:proofErr w:type="spellEnd"/>
+      <w:r>
+        <w:rPr>
+          <w:i/>
+          <w:iCs/>
+        </w:rPr>
+        <w:t>.</w:t>
       </w:r>
     </w:p>
     <w:p>
@@ -1686,7 +2134,15 @@
         <w:tab/>
       </w:r>
       <w:r>
-        <w:t>Southern Normativity Group annual Conference, Reading.</w:t>
+        <w:t xml:space="preserve">Southern Normativity Group </w:t>
+      </w:r>
+      <w:proofErr w:type="gramStart"/>
+      <w:r>
+        <w:t>annual</w:t>
+      </w:r>
+      <w:proofErr w:type="gramEnd"/>
+      <w:r>
+        <w:t xml:space="preserve"> Conference, Reading.</w:t>
       </w:r>
     </w:p>
     <w:p>
@@ -1789,7 +2245,21 @@
         <w:rPr>
           <w:rFonts w:cstheme="minorHAnsi"/>
         </w:rPr>
-        <w:t xml:space="preserve"> then ‘Cybersmith’ (web)</w:t>
+        <w:t xml:space="preserve"> then ‘</w:t>
+      </w:r>
+      <w:proofErr w:type="spellStart"/>
+      <w:r>
+        <w:rPr>
+          <w:rFonts w:cstheme="minorHAnsi"/>
+        </w:rPr>
+        <w:t>Cybersmith</w:t>
+      </w:r>
+      <w:proofErr w:type="spellEnd"/>
+      <w:r>
+        <w:rPr>
+          <w:rFonts w:cstheme="minorHAnsi"/>
+        </w:rPr>
+        <w:t>’ (web)</w:t>
       </w:r>
       <w:r>
         <w:rPr>
@@ -1828,6 +2298,7 @@
         <w:rPr>
           <w:rFonts w:cstheme="minorHAnsi"/>
         </w:rPr>
+        <w:lastRenderedPageBreak/>
         <w:t>2019–</w:t>
       </w:r>
       <w:r>
@@ -1861,7 +2332,6 @@
         <w:rPr>
           <w:rFonts w:cstheme="minorHAnsi"/>
         </w:rPr>
-        <w:lastRenderedPageBreak/>
         <w:t>Main administrative roles at Reading</w:t>
       </w:r>
       <w:bookmarkEnd w:id="10"/>
@@ -1915,7 +2385,15 @@
         <w:t xml:space="preserve"> </w:t>
       </w:r>
       <w:r>
-        <w:t>BSc Biovetinerary Sciences</w:t>
+        <w:t xml:space="preserve">BSc </w:t>
+      </w:r>
+      <w:proofErr w:type="spellStart"/>
+      <w:r>
+        <w:t>Biovetinerary</w:t>
+      </w:r>
+      <w:proofErr w:type="spellEnd"/>
+      <w:r>
+        <w:t xml:space="preserve"> Sciences</w:t>
       </w:r>
       <w:r>
         <w:t xml:space="preserve"> (</w:t>
@@ -2155,7 +2633,15 @@
         <w:pStyle w:val="Textbody"/>
       </w:pPr>
       <w:r>
-        <w:t>Recorded ‘A’ Level revision videos for Massolit.</w:t>
+        <w:t xml:space="preserve">Recorded ‘A’ Level revision videos for </w:t>
+      </w:r>
+      <w:proofErr w:type="spellStart"/>
+      <w:r>
+        <w:t>Massolit</w:t>
+      </w:r>
+      <w:proofErr w:type="spellEnd"/>
+      <w:r>
+        <w:t>.</w:t>
       </w:r>
     </w:p>
     <w:p>
@@ -2335,7 +2821,15 @@
         <w:pStyle w:val="Textbody"/>
       </w:pPr>
       <w:r>
-        <w:t>Marie Skłodowska-Curie Individual Fellowship, ‘Austere Reasons.’ Held at the University of Reading, July 2017 to August 2018. Value: €114,015.30</w:t>
+        <w:t xml:space="preserve">Marie </w:t>
+      </w:r>
+      <w:proofErr w:type="spellStart"/>
+      <w:r>
+        <w:t>Skłodowska</w:t>
+      </w:r>
+      <w:proofErr w:type="spellEnd"/>
+      <w:r>
+        <w:t>-Curie Individual Fellowship, ‘Austere Reasons.’ Held at the University of Reading, July 2017 to August 2018. Value: €114,015.30</w:t>
       </w:r>
     </w:p>
     <w:p>
@@ -2383,6 +2877,7 @@
         <w:pStyle w:val="Textbody"/>
       </w:pPr>
       <w:r>
+        <w:lastRenderedPageBreak/>
         <w:t>UNC Richard Brooke Scholarship. 2008–2010 and 2011–2012.</w:t>
       </w:r>
     </w:p>
@@ -2391,7 +2886,6 @@
         <w:pStyle w:val="Textbody"/>
       </w:pPr>
       <w:r>
-        <w:lastRenderedPageBreak/>
         <w:t>Travel Award (x9). UNC Department of Philosophy and graduate school. 2012–13.</w:t>
       </w:r>
     </w:p>
@@ -2416,49 +2910,25 @@
         <w:rPr>
           <w:rFonts w:cstheme="minorHAnsi"/>
         </w:rPr>
-        <w:t xml:space="preserve">‘How Could Preferences be Incomplete?’ at a </w:t>
-      </w:r>
-      <w:r>
-        <w:rPr>
-          <w:rFonts w:cstheme="minorHAnsi"/>
-        </w:rPr>
-        <w:t>v</w:t>
-      </w:r>
-      <w:r>
-        <w:rPr>
-          <w:rFonts w:cstheme="minorHAnsi"/>
-        </w:rPr>
-        <w:t>alue incommensurability</w:t>
-      </w:r>
-      <w:r>
-        <w:rPr>
-          <w:rFonts w:cstheme="minorHAnsi"/>
-        </w:rPr>
-        <w:t xml:space="preserve"> workshop.</w:t>
-      </w:r>
-      <w:r>
-        <w:rPr>
-          <w:rFonts w:cstheme="minorHAnsi"/>
-        </w:rPr>
-        <w:t xml:space="preserve"> </w:t>
-      </w:r>
-      <w:r>
-        <w:rPr>
-          <w:rFonts w:cstheme="minorHAnsi"/>
-        </w:rPr>
-        <w:t>Lund</w:t>
-      </w:r>
-      <w:r>
-        <w:rPr>
-          <w:rFonts w:cstheme="minorHAnsi"/>
-        </w:rPr>
-        <w:t xml:space="preserve"> University,</w:t>
-      </w:r>
-      <w:r>
-        <w:rPr>
-          <w:rFonts w:cstheme="minorHAnsi"/>
-        </w:rPr>
-        <w:t xml:space="preserve"> May 2023.</w:t>
+        <w:t xml:space="preserve">‘Meaning for the Error Theorist’ at </w:t>
+      </w:r>
+      <w:r>
+        <w:rPr>
+          <w:rFonts w:cstheme="minorHAnsi"/>
+        </w:rPr>
+        <w:t xml:space="preserve">the 6th International Conference on Philosophy &amp; Meaning in Life in Liverpool, June </w:t>
+      </w:r>
+      <w:r>
+        <w:rPr>
+          <w:rFonts w:cstheme="minorHAnsi"/>
+        </w:rPr>
+        <w:t>2024</w:t>
+      </w:r>
+      <w:r>
+        <w:rPr>
+          <w:rFonts w:cstheme="minorHAnsi"/>
+        </w:rPr>
+        <w:t>.</w:t>
       </w:r>
     </w:p>
     <w:p>
@@ -2484,7 +2954,19 @@
         </w:numPr>
       </w:pPr>
       <w:r>
-        <w:t>Debunking Inefficacy workshop, VU Amsterdam, December 2022.</w:t>
+        <w:t>International Society for Environmental Ethics meeting</w:t>
+      </w:r>
+      <w:r>
+        <w:t>,</w:t>
+      </w:r>
+      <w:r>
+        <w:t xml:space="preserve"> Fribourg, June </w:t>
+      </w:r>
+      <w:r>
+        <w:t>2024</w:t>
+      </w:r>
+      <w:r>
+        <w:t>.</w:t>
       </w:r>
     </w:p>
     <w:p>
@@ -2496,7 +2978,7 @@
         </w:numPr>
       </w:pPr>
       <w:r>
-        <w:t>Value and Agent Relativity workshop at Grandhotel Giessbach, Switzerland, April 2022.</w:t>
+        <w:t>Debunking Inefficacy workshop, VU Amsterdam, December 2022.</w:t>
       </w:r>
     </w:p>
     <w:p>
@@ -2508,7 +2990,23 @@
         </w:numPr>
       </w:pPr>
       <w:r>
-        <w:t>APA Eastern Division Meeting, Savannah, USA. January 2018.</w:t>
+        <w:t xml:space="preserve">Value and Agent Relativity workshop at </w:t>
+      </w:r>
+      <w:proofErr w:type="spellStart"/>
+      <w:r>
+        <w:t>Grandhotel</w:t>
+      </w:r>
+      <w:proofErr w:type="spellEnd"/>
+      <w:r>
+        <w:t xml:space="preserve"> </w:t>
+      </w:r>
+      <w:proofErr w:type="spellStart"/>
+      <w:r>
+        <w:t>Giessbach</w:t>
+      </w:r>
+      <w:proofErr w:type="spellEnd"/>
+      <w:r>
+        <w:t>, Switzerland, April 2022.</w:t>
       </w:r>
     </w:p>
     <w:p>
@@ -2520,6 +3018,18 @@
         </w:numPr>
       </w:pPr>
       <w:r>
+        <w:t>APA Eastern Division Meeting, Savannah, USA. January 2018.</w:t>
+      </w:r>
+    </w:p>
+    <w:p>
+      <w:pPr>
+        <w:pStyle w:val="List"/>
+        <w:numPr>
+          <w:ilvl w:val="0"/>
+          <w:numId w:val="36"/>
+        </w:numPr>
+      </w:pPr>
+      <w:r>
         <w:t>Climate Science, Values and Politics workshop, Durham University, May 2015.</w:t>
       </w:r>
     </w:p>
@@ -2534,6 +3044,20 @@
         <w:rPr>
           <w:rFonts w:cstheme="minorHAnsi"/>
         </w:rPr>
+        <w:t>‘How Could Preferences be Incomplete?’ at a value incommensurability workshop. Lund University, May 2023.</w:t>
+      </w:r>
+    </w:p>
+    <w:p>
+      <w:pPr>
+        <w:pStyle w:val="Firstparagraph"/>
+        <w:rPr>
+          <w:rFonts w:cstheme="minorHAnsi"/>
+        </w:rPr>
+      </w:pPr>
+      <w:r>
+        <w:rPr>
+          <w:rFonts w:cstheme="minorHAnsi"/>
+        </w:rPr>
         <w:t>‘Structural Rationality Avoids Determinate Substantive Irrationality’ at the German Analytic Philosophy congress (GAP.11), Berlin. September 2022.</w:t>
       </w:r>
     </w:p>
@@ -2562,7 +3086,21 @@
         <w:rPr>
           <w:rFonts w:cstheme="minorHAnsi"/>
         </w:rPr>
-        <w:t>‘Kahane’s Wager’ at the Joint Session of the Aristotelian Society and the Mind Association. Summer 2021.</w:t>
+        <w:t>‘</w:t>
+      </w:r>
+      <w:proofErr w:type="spellStart"/>
+      <w:r>
+        <w:rPr>
+          <w:rFonts w:cstheme="minorHAnsi"/>
+        </w:rPr>
+        <w:t>Kahane’s</w:t>
+      </w:r>
+      <w:proofErr w:type="spellEnd"/>
+      <w:r>
+        <w:rPr>
+          <w:rFonts w:cstheme="minorHAnsi"/>
+        </w:rPr>
+        <w:t xml:space="preserve"> Wager’ at the Joint Session of the Aristotelian Society and the Mind Association. Summer 2021.</w:t>
       </w:r>
     </w:p>
     <w:p>
@@ -2653,7 +3191,21 @@
         <w:rPr>
           <w:lang w:val="de-DE"/>
         </w:rPr>
-        <w:t xml:space="preserve">Humboldt-Universität zu Berlin Metaethics Colloquium. </w:t>
+        <w:t xml:space="preserve">Humboldt-Universität zu Berlin </w:t>
+      </w:r>
+      <w:proofErr w:type="spellStart"/>
+      <w:r>
+        <w:rPr>
+          <w:lang w:val="de-DE"/>
+        </w:rPr>
+        <w:t>Metaethics</w:t>
+      </w:r>
+      <w:proofErr w:type="spellEnd"/>
+      <w:r>
+        <w:rPr>
+          <w:lang w:val="de-DE"/>
+        </w:rPr>
+        <w:t xml:space="preserve"> Colloquium. </w:t>
       </w:r>
       <w:r>
         <w:t>2017.</w:t>
@@ -2732,7 +3284,21 @@
         <w:rPr>
           <w:rFonts w:cstheme="minorHAnsi"/>
         </w:rPr>
-        <w:t>‘Ought implies Can implies Moral Rationalism’:</w:t>
+        <w:t xml:space="preserve">‘Ought </w:t>
+      </w:r>
+      <w:proofErr w:type="gramStart"/>
+      <w:r>
+        <w:rPr>
+          <w:rFonts w:cstheme="minorHAnsi"/>
+        </w:rPr>
+        <w:t>implies</w:t>
+      </w:r>
+      <w:proofErr w:type="gramEnd"/>
+      <w:r>
+        <w:rPr>
+          <w:rFonts w:cstheme="minorHAnsi"/>
+        </w:rPr>
+        <w:t xml:space="preserve"> Can implies Moral Rationalism’:</w:t>
       </w:r>
     </w:p>
     <w:p>
@@ -2758,11 +3324,19 @@
           <w:lang w:val="nl-NL"/>
         </w:rPr>
       </w:pPr>
+      <w:proofErr w:type="gramStart"/>
       <w:r>
         <w:rPr>
           <w:lang w:val="nl-NL"/>
         </w:rPr>
-        <w:t>OZSW conference in Groningen. December 2016.</w:t>
+        <w:t>OZSW conference</w:t>
+      </w:r>
+      <w:proofErr w:type="gramEnd"/>
+      <w:r>
+        <w:rPr>
+          <w:lang w:val="nl-NL"/>
+        </w:rPr>
+        <w:t xml:space="preserve"> in Groningen. December 2016.</w:t>
       </w:r>
     </w:p>
     <w:p>
@@ -2804,11 +3378,19 @@
           <w:lang w:val="nl-NL"/>
         </w:rPr>
       </w:pPr>
+      <w:proofErr w:type="gramStart"/>
       <w:r>
         <w:rPr>
           <w:lang w:val="nl-NL"/>
         </w:rPr>
-        <w:t>OZSW conference in Groningen. December 2016.</w:t>
+        <w:t>OZSW conference</w:t>
+      </w:r>
+      <w:proofErr w:type="gramEnd"/>
+      <w:r>
+        <w:rPr>
+          <w:lang w:val="nl-NL"/>
+        </w:rPr>
+        <w:t xml:space="preserve"> in Groningen. December 2016.</w:t>
       </w:r>
     </w:p>
     <w:p>
@@ -2834,6 +3416,7 @@
         <w:rPr>
           <w:rFonts w:cstheme="minorHAnsi"/>
         </w:rPr>
+        <w:lastRenderedPageBreak/>
         <w:t>‘How Implausible is Satisficing Utilitarianism?’ at the 14th International Society for Utilitarian Studies Conference at Lille Catholic University. July 2016.</w:t>
       </w:r>
     </w:p>
@@ -2848,7 +3431,21 @@
         <w:rPr>
           <w:rFonts w:cstheme="minorHAnsi"/>
         </w:rPr>
-        <w:t>‘A Satisficing Response to Gratuitous Harm’ at the Rocky Mountain Ethics Congress (RoME). University of Colorado, Boulder. August 2015.</w:t>
+        <w:t>‘A Satisficing Response to Gratuitous Harm’ at the Rocky Mountain Ethics Congress (</w:t>
+      </w:r>
+      <w:proofErr w:type="spellStart"/>
+      <w:r>
+        <w:rPr>
+          <w:rFonts w:cstheme="minorHAnsi"/>
+        </w:rPr>
+        <w:t>RoME</w:t>
+      </w:r>
+      <w:proofErr w:type="spellEnd"/>
+      <w:r>
+        <w:rPr>
+          <w:rFonts w:cstheme="minorHAnsi"/>
+        </w:rPr>
+        <w:t>). University of Colorado, Boulder. August 2015.</w:t>
       </w:r>
     </w:p>
     <w:p>
@@ -2862,8 +3459,21 @@
         <w:rPr>
           <w:rFonts w:cstheme="minorHAnsi"/>
         </w:rPr>
-        <w:lastRenderedPageBreak/>
-        <w:t>‘Satisficing, Arbitrariness, and Indeterminacy’ at the Rocky Mountain Ethics Congress (RoME). University of Colorado, Boulder. August 2013. Commenter: Preston Werner.</w:t>
+        <w:t>‘Satisficing, Arbitrariness, and Indeterminacy’ at the Rocky Mountain Ethics Congress (</w:t>
+      </w:r>
+      <w:proofErr w:type="spellStart"/>
+      <w:r>
+        <w:rPr>
+          <w:rFonts w:cstheme="minorHAnsi"/>
+        </w:rPr>
+        <w:t>RoME</w:t>
+      </w:r>
+      <w:proofErr w:type="spellEnd"/>
+      <w:r>
+        <w:rPr>
+          <w:rFonts w:cstheme="minorHAnsi"/>
+        </w:rPr>
+        <w:t>). University of Colorado, Boulder. August 2013. Commenter: Preston Werner.</w:t>
       </w:r>
     </w:p>
     <w:p>
@@ -2877,7 +3487,21 @@
         <w:rPr>
           <w:rFonts w:cstheme="minorHAnsi"/>
         </w:rPr>
-        <w:t>‘Tenenbaum and Raffaman on Vague Projects, the Self-Torturer, and the Sorites’ at University of York. October 2014.</w:t>
+        <w:t xml:space="preserve">‘Tenenbaum and </w:t>
+      </w:r>
+      <w:proofErr w:type="spellStart"/>
+      <w:r>
+        <w:rPr>
+          <w:rFonts w:cstheme="minorHAnsi"/>
+        </w:rPr>
+        <w:t>Raffaman</w:t>
+      </w:r>
+      <w:proofErr w:type="spellEnd"/>
+      <w:r>
+        <w:rPr>
+          <w:rFonts w:cstheme="minorHAnsi"/>
+        </w:rPr>
+        <w:t xml:space="preserve"> on Vague Projects, the Self-Torturer, and the Sorites’ at University of York. October 2014.</w:t>
       </w:r>
     </w:p>
     <w:p>
@@ -2903,7 +3527,15 @@
         </w:numPr>
       </w:pPr>
       <w:r>
-        <w:t>Harvard-MIT Graduate Conference. Cambridge, MA. April 2013. Commenter: Ryan Doody. (This conference was canceled due to the Boston bombings.)</w:t>
+        <w:t xml:space="preserve">Harvard-MIT Graduate Conference. Cambridge, MA. April 2013. Commenter: Ryan Doody. (This conference was </w:t>
+      </w:r>
+      <w:proofErr w:type="spellStart"/>
+      <w:r>
+        <w:t>canceled</w:t>
+      </w:r>
+      <w:proofErr w:type="spellEnd"/>
+      <w:r>
+        <w:t xml:space="preserve"> due to the Boston bombings.)</w:t>
       </w:r>
     </w:p>
     <w:p>
@@ -2929,7 +3561,21 @@
         <w:rPr>
           <w:rFonts w:cstheme="minorHAnsi"/>
         </w:rPr>
-        <w:t>‘Incommensurability as Comparative Borderlineness’:</w:t>
+        <w:t xml:space="preserve">‘Incommensurability as Comparative </w:t>
+      </w:r>
+      <w:proofErr w:type="spellStart"/>
+      <w:r>
+        <w:rPr>
+          <w:rFonts w:cstheme="minorHAnsi"/>
+        </w:rPr>
+        <w:t>Borderlineness</w:t>
+      </w:r>
+      <w:proofErr w:type="spellEnd"/>
+      <w:r>
+        <w:rPr>
+          <w:rFonts w:cstheme="minorHAnsi"/>
+        </w:rPr>
+        <w:t>’:</w:t>
       </w:r>
     </w:p>
     <w:p>
@@ -5448,7 +6094,7 @@
         <w:rFonts w:ascii="Symbol" w:hAnsi="Symbol" w:hint="default"/>
       </w:rPr>
     </w:lvl>
-    <w:lvl w:ilvl="1" w:tplc="FFFFFFFF" w:tentative="1">
+    <w:lvl w:ilvl="1" w:tplc="FFFFFFFF">
       <w:start w:val="1"/>
       <w:numFmt w:val="lowerLetter"/>
       <w:lvlText w:val="%2."/>
@@ -8589,7 +9235,6 @@
   <w:style w:type="character" w:default="1" w:styleId="DefaultParagraphFont">
     <w:name w:val="Default Paragraph Font"/>
     <w:uiPriority w:val="1"/>
-    <w:semiHidden/>
     <w:unhideWhenUsed/>
   </w:style>
   <w:style w:type="table" w:default="1" w:styleId="TableNormal">
@@ -9116,6 +9761,29 @@
       <w:contextualSpacing/>
     </w:pPr>
   </w:style>
+  <w:style w:type="character" w:styleId="Hyperlink">
+    <w:name w:val="Hyperlink"/>
+    <w:basedOn w:val="DefaultParagraphFont"/>
+    <w:uiPriority w:val="99"/>
+    <w:unhideWhenUsed/>
+    <w:rsid w:val="00CA3924"/>
+    <w:rPr>
+      <w:color w:val="0563C1" w:themeColor="hyperlink"/>
+      <w:u w:val="single"/>
+    </w:rPr>
+  </w:style>
+  <w:style w:type="character" w:styleId="UnresolvedMention">
+    <w:name w:val="Unresolved Mention"/>
+    <w:basedOn w:val="DefaultParagraphFont"/>
+    <w:uiPriority w:val="99"/>
+    <w:semiHidden/>
+    <w:unhideWhenUsed/>
+    <w:rsid w:val="00CA3924"/>
+    <w:rPr>
+      <w:color w:val="605E5C"/>
+      <w:shd w:val="clear" w:color="auto" w:fill="E1DFDD"/>
+    </w:rPr>
+  </w:style>
 </w:styles>
 </file>
 

</xml_diff>

<commit_message>
added some journal reviews to cv
</commit_message>
<xml_diff>
--- a/cv/cv.docx
+++ b/cv/cv.docx
@@ -1,6 +1,6 @@
 
 <file path=word/document.xml><?xml version="1.0" encoding="utf-8"?>
-<w:document xmlns:wpc="http://schemas.microsoft.com/office/word/2010/wordprocessingCanvas" xmlns:cx="http://schemas.microsoft.com/office/drawing/2014/chartex" xmlns:cx1="http://schemas.microsoft.com/office/drawing/2015/9/8/chartex" xmlns:cx2="http://schemas.microsoft.com/office/drawing/2015/10/21/chartex" xmlns:cx3="http://schemas.microsoft.com/office/drawing/2016/5/9/chartex" xmlns:cx4="http://schemas.microsoft.com/office/drawing/2016/5/10/chartex" xmlns:cx5="http://schemas.microsoft.com/office/drawing/2016/5/11/chartex" xmlns:cx6="http://schemas.microsoft.com/office/drawing/2016/5/12/chartex" xmlns:cx7="http://schemas.microsoft.com/office/drawing/2016/5/13/chartex" xmlns:cx8="http://schemas.microsoft.com/office/drawing/2016/5/14/chartex" xmlns:mc="http://schemas.openxmlformats.org/markup-compatibility/2006" xmlns:aink="http://schemas.microsoft.com/office/drawing/2016/ink" xmlns:am3d="http://schemas.microsoft.com/office/drawing/2017/model3d" xmlns:o="urn:schemas-microsoft-com:office:office" xmlns:oel="http://schemas.microsoft.com/office/2019/extlst" xmlns:r="http://schemas.openxmlformats.org/officeDocument/2006/relationships" xmlns:m="http://schemas.openxmlformats.org/officeDocument/2006/math" xmlns:v="urn:schemas-microsoft-com:vml" xmlns:wp14="http://schemas.microsoft.com/office/word/2010/wordprocessingDrawing" xmlns:wp="http://schemas.openxmlformats.org/drawingml/2006/wordprocessingDrawing" xmlns:w10="urn:schemas-microsoft-com:office:word" xmlns:w="http://schemas.openxmlformats.org/wordprocessingml/2006/main" xmlns:w14="http://schemas.microsoft.com/office/word/2010/wordml" xmlns:w15="http://schemas.microsoft.com/office/word/2012/wordml" xmlns:w16cex="http://schemas.microsoft.com/office/word/2018/wordml/cex" xmlns:w16cid="http://schemas.microsoft.com/office/word/2016/wordml/cid" xmlns:w16="http://schemas.microsoft.com/office/word/2018/wordml" xmlns:w16sdtdh="http://schemas.microsoft.com/office/word/2020/wordml/sdtdatahash" xmlns:w16se="http://schemas.microsoft.com/office/word/2015/wordml/symex" xmlns:wpg="http://schemas.microsoft.com/office/word/2010/wordprocessingGroup" xmlns:wpi="http://schemas.microsoft.com/office/word/2010/wordprocessingInk" xmlns:wne="http://schemas.microsoft.com/office/word/2006/wordml" xmlns:wps="http://schemas.microsoft.com/office/word/2010/wordprocessingShape" mc:Ignorable="w14 w15 w16se w16cid w16 w16cex w16sdtdh wp14">
+<w:document xmlns:wpc="http://schemas.microsoft.com/office/word/2010/wordprocessingCanvas" xmlns:cx="http://schemas.microsoft.com/office/drawing/2014/chartex" xmlns:cx1="http://schemas.microsoft.com/office/drawing/2015/9/8/chartex" xmlns:cx2="http://schemas.microsoft.com/office/drawing/2015/10/21/chartex" xmlns:cx3="http://schemas.microsoft.com/office/drawing/2016/5/9/chartex" xmlns:cx4="http://schemas.microsoft.com/office/drawing/2016/5/10/chartex" xmlns:cx5="http://schemas.microsoft.com/office/drawing/2016/5/11/chartex" xmlns:cx6="http://schemas.microsoft.com/office/drawing/2016/5/12/chartex" xmlns:cx7="http://schemas.microsoft.com/office/drawing/2016/5/13/chartex" xmlns:cx8="http://schemas.microsoft.com/office/drawing/2016/5/14/chartex" xmlns:mc="http://schemas.openxmlformats.org/markup-compatibility/2006" xmlns:aink="http://schemas.microsoft.com/office/drawing/2016/ink" xmlns:am3d="http://schemas.microsoft.com/office/drawing/2017/model3d" xmlns:o="urn:schemas-microsoft-com:office:office" xmlns:oel="http://schemas.microsoft.com/office/2019/extlst" xmlns:r="http://schemas.openxmlformats.org/officeDocument/2006/relationships" xmlns:m="http://schemas.openxmlformats.org/officeDocument/2006/math" xmlns:v="urn:schemas-microsoft-com:vml" xmlns:wp14="http://schemas.microsoft.com/office/word/2010/wordprocessingDrawing" xmlns:wp="http://schemas.openxmlformats.org/drawingml/2006/wordprocessingDrawing" xmlns:w10="urn:schemas-microsoft-com:office:word" xmlns:w="http://schemas.openxmlformats.org/wordprocessingml/2006/main" xmlns:w14="http://schemas.microsoft.com/office/word/2010/wordml" xmlns:w15="http://schemas.microsoft.com/office/word/2012/wordml" xmlns:w16cex="http://schemas.microsoft.com/office/word/2018/wordml/cex" xmlns:w16cid="http://schemas.microsoft.com/office/word/2016/wordml/cid" xmlns:w16="http://schemas.microsoft.com/office/word/2018/wordml" xmlns:w16du="http://schemas.microsoft.com/office/word/2023/wordml/word16du" xmlns:w16sdtdh="http://schemas.microsoft.com/office/word/2020/wordml/sdtdatahash" xmlns:w16se="http://schemas.microsoft.com/office/word/2015/wordml/symex" xmlns:wpg="http://schemas.microsoft.com/office/word/2010/wordprocessingGroup" xmlns:wpi="http://schemas.microsoft.com/office/word/2010/wordprocessingInk" xmlns:wne="http://schemas.microsoft.com/office/word/2006/wordml" xmlns:wps="http://schemas.microsoft.com/office/word/2010/wordprocessingShape" mc:Ignorable="w14 w15 w16se w16cid w16 w16cex w16sdtdh w16du wp14">
   <w:body>
     <w:p>
       <w:pPr>
@@ -265,7 +265,6 @@
       <w:r>
         <w:t xml:space="preserve"> </w:t>
       </w:r>
-      <w:proofErr w:type="spellStart"/>
       <w:r>
         <w:rPr>
           <w:i/>
@@ -273,15 +272,8 @@
         </w:rPr>
         <w:t>Topoi</w:t>
       </w:r>
-      <w:proofErr w:type="spellEnd"/>
-      <w:r>
-        <w:t xml:space="preserve"> 43</w:t>
-      </w:r>
-      <w:r>
-        <w:t>:</w:t>
-      </w:r>
-      <w:r>
-        <w:t xml:space="preserve"> 479–489</w:t>
+      <w:r>
+        <w:t xml:space="preserve"> 43: 479–489</w:t>
       </w:r>
       <w:r>
         <w:t xml:space="preserve">. </w:t>
@@ -331,21 +323,7 @@
         <w:rPr>
           <w:rFonts w:cstheme="minorHAnsi"/>
         </w:rPr>
-        <w:t xml:space="preserve">, edited by Henrik Andersson and Anders </w:t>
-      </w:r>
-      <w:proofErr w:type="spellStart"/>
-      <w:r>
-        <w:rPr>
-          <w:rFonts w:cstheme="minorHAnsi"/>
-        </w:rPr>
-        <w:t>Herlitz</w:t>
-      </w:r>
-      <w:proofErr w:type="spellEnd"/>
-      <w:r>
-        <w:rPr>
-          <w:rFonts w:cstheme="minorHAnsi"/>
-        </w:rPr>
-        <w:t>. Routledge. doi:10.4324/9781003148012-13</w:t>
+        <w:t>, edited by Henrik Andersson and Anders Herlitz. Routledge. doi:10.4324/9781003148012-13</w:t>
       </w:r>
     </w:p>
     <w:p>
@@ -411,21 +389,7 @@
         <w:rPr>
           <w:rFonts w:cstheme="minorHAnsi"/>
         </w:rPr>
-        <w:t xml:space="preserve">‘Can </w:t>
-      </w:r>
-      <w:proofErr w:type="spellStart"/>
-      <w:r>
-        <w:rPr>
-          <w:rFonts w:cstheme="minorHAnsi"/>
-        </w:rPr>
-        <w:t>Streumer</w:t>
-      </w:r>
-      <w:proofErr w:type="spellEnd"/>
-      <w:r>
-        <w:rPr>
-          <w:rFonts w:cstheme="minorHAnsi"/>
-        </w:rPr>
-        <w:t xml:space="preserve"> simply avoid Supervenience?’, </w:t>
+        <w:t xml:space="preserve">‘Can Streumer simply avoid Supervenience?’, </w:t>
       </w:r>
       <w:r>
         <w:rPr>
@@ -439,21 +403,7 @@
         <w:rPr>
           <w:rFonts w:cstheme="minorHAnsi"/>
         </w:rPr>
-        <w:t xml:space="preserve"> vol. 16, no. 3 (2019). doi:10.26556/</w:t>
-      </w:r>
-      <w:proofErr w:type="gramStart"/>
-      <w:r>
-        <w:rPr>
-          <w:rFonts w:cstheme="minorHAnsi"/>
-        </w:rPr>
-        <w:t>jesp.v</w:t>
-      </w:r>
-      <w:proofErr w:type="gramEnd"/>
-      <w:r>
-        <w:rPr>
-          <w:rFonts w:cstheme="minorHAnsi"/>
-        </w:rPr>
-        <w:t>16i3.508</w:t>
+        <w:t xml:space="preserve"> vol. 16, no. 3 (2019). doi:10.26556/jesp.v16i3.508</w:t>
       </w:r>
     </w:p>
     <w:p>
@@ -479,21 +429,7 @@
         <w:rPr>
           <w:rFonts w:cstheme="minorHAnsi"/>
         </w:rPr>
-        <w:t xml:space="preserve">‘Incommensurability as Vagueness: </w:t>
-      </w:r>
-      <w:proofErr w:type="gramStart"/>
-      <w:r>
-        <w:rPr>
-          <w:rFonts w:cstheme="minorHAnsi"/>
-        </w:rPr>
-        <w:t>a</w:t>
-      </w:r>
-      <w:proofErr w:type="gramEnd"/>
-      <w:r>
-        <w:rPr>
-          <w:rFonts w:cstheme="minorHAnsi"/>
-        </w:rPr>
-        <w:t xml:space="preserve"> Burden-Shifting Argument’, </w:t>
+        <w:t xml:space="preserve">‘Incommensurability as Vagueness: a Burden-Shifting Argument’, </w:t>
       </w:r>
       <w:r>
         <w:rPr>
@@ -507,21 +443,7 @@
         <w:rPr>
           <w:rFonts w:cstheme="minorHAnsi"/>
         </w:rPr>
-        <w:t xml:space="preserve"> 83: 341-363. </w:t>
-      </w:r>
-      <w:proofErr w:type="spellStart"/>
-      <w:r>
-        <w:rPr>
-          <w:rFonts w:cstheme="minorHAnsi"/>
-        </w:rPr>
-        <w:t>doi</w:t>
-      </w:r>
-      <w:proofErr w:type="spellEnd"/>
-      <w:r>
-        <w:rPr>
-          <w:rFonts w:cstheme="minorHAnsi"/>
-        </w:rPr>
-        <w:t>: 10.1111/theo.12129</w:t>
+        <w:t xml:space="preserve"> 83: 341-363. doi: 10.1111/theo.12129</w:t>
       </w:r>
     </w:p>
     <w:p>
@@ -547,21 +469,7 @@
         <w:rPr>
           <w:rFonts w:cstheme="minorHAnsi"/>
         </w:rPr>
-        <w:t xml:space="preserve">‘Tenenbaum and </w:t>
-      </w:r>
-      <w:proofErr w:type="spellStart"/>
-      <w:r>
-        <w:rPr>
-          <w:rFonts w:cstheme="minorHAnsi"/>
-        </w:rPr>
-        <w:t>Raffaman</w:t>
-      </w:r>
-      <w:proofErr w:type="spellEnd"/>
-      <w:r>
-        <w:rPr>
-          <w:rFonts w:cstheme="minorHAnsi"/>
-        </w:rPr>
-        <w:t xml:space="preserve"> on Vague Projects, the Self-Torturer, and the Sorites’, </w:t>
+        <w:t xml:space="preserve">‘Tenenbaum and Raffaman on Vague Projects, the Self-Torturer, and the Sorites’, </w:t>
       </w:r>
       <w:r>
         <w:rPr>
@@ -643,7 +551,6 @@
         </w:rPr>
         <w:t xml:space="preserve">‘Borderline Cases and the Collapsing Principle’, </w:t>
       </w:r>
-      <w:proofErr w:type="spellStart"/>
       <w:r>
         <w:rPr>
           <w:rFonts w:cstheme="minorHAnsi"/>
@@ -652,7 +559,6 @@
         </w:rPr>
         <w:t>Utilitas</w:t>
       </w:r>
-      <w:proofErr w:type="spellEnd"/>
       <w:r>
         <w:rPr>
           <w:rFonts w:cstheme="minorHAnsi"/>
@@ -785,14 +691,7 @@
         <w:rPr>
           <w:rFonts w:cstheme="minorHAnsi"/>
         </w:rPr>
-        <w:t xml:space="preserve">‘How a moral philosopher justifies his carbon footprint’: a general audience piece on carbon </w:t>
-      </w:r>
-      <w:r>
-        <w:rPr>
-          <w:rFonts w:cstheme="minorHAnsi"/>
-        </w:rPr>
-        <w:lastRenderedPageBreak/>
-        <w:t xml:space="preserve">offsetting for </w:t>
+        <w:t xml:space="preserve">‘How a moral philosopher justifies his carbon footprint’: a general audience piece on carbon offsetting for </w:t>
       </w:r>
       <w:r>
         <w:rPr>
@@ -834,29 +733,59 @@
         </w:rPr>
         <w:t xml:space="preserve">Review of David Sobel’s </w:t>
       </w:r>
-      <w:proofErr w:type="gramStart"/>
       <w:r>
         <w:rPr>
           <w:rFonts w:cstheme="minorHAnsi"/>
           <w:i/>
           <w:iCs/>
         </w:rPr>
-        <w:t>From</w:t>
-      </w:r>
-      <w:proofErr w:type="gramEnd"/>
+        <w:t>From Valuing to Value</w:t>
+      </w:r>
+      <w:r>
+        <w:rPr>
+          <w:rFonts w:cstheme="minorHAnsi"/>
+        </w:rPr>
+        <w:t xml:space="preserve">, </w:t>
+      </w:r>
       <w:r>
         <w:rPr>
           <w:rFonts w:cstheme="minorHAnsi"/>
           <w:i/>
           <w:iCs/>
         </w:rPr>
-        <w:t xml:space="preserve"> Valuing to Value</w:t>
-      </w:r>
-      <w:r>
-        <w:rPr>
-          <w:rFonts w:cstheme="minorHAnsi"/>
-        </w:rPr>
-        <w:t xml:space="preserve">, </w:t>
+        <w:t>Analysis</w:t>
+      </w:r>
+      <w:r>
+        <w:rPr>
+          <w:rFonts w:cstheme="minorHAnsi"/>
+        </w:rPr>
+        <w:t>, Volume 78, Issue 3, pp. 583-586. doi:10.1093/analys/any045.</w:t>
+      </w:r>
+    </w:p>
+    <w:p>
+      <w:pPr>
+        <w:pStyle w:val="Textbody"/>
+        <w:rPr>
+          <w:rFonts w:cstheme="minorHAnsi"/>
+        </w:rPr>
+      </w:pPr>
+      <w:r>
+        <w:rPr>
+          <w:rFonts w:cstheme="minorHAnsi"/>
+        </w:rPr>
+        <w:t>2016</w:t>
+      </w:r>
+      <w:r>
+        <w:rPr>
+          <w:rFonts w:cstheme="minorHAnsi"/>
+        </w:rPr>
+        <w:tab/>
+      </w:r>
+      <w:r>
+        <w:rPr>
+          <w:rFonts w:cstheme="minorHAnsi"/>
+        </w:rPr>
+        <w:t xml:space="preserve">Edited special edition of </w:t>
       </w:r>
       <w:r>
         <w:rPr>
@@ -864,60 +793,6 @@
           <w:i/>
           <w:iCs/>
         </w:rPr>
-        <w:t>Analysis</w:t>
-      </w:r>
-      <w:r>
-        <w:rPr>
-          <w:rFonts w:cstheme="minorHAnsi"/>
-        </w:rPr>
-        <w:t>, Volume 78, Issue 3, pp. 583-586. doi:10.1093/</w:t>
-      </w:r>
-      <w:proofErr w:type="spellStart"/>
-      <w:r>
-        <w:rPr>
-          <w:rFonts w:cstheme="minorHAnsi"/>
-        </w:rPr>
-        <w:t>analys</w:t>
-      </w:r>
-      <w:proofErr w:type="spellEnd"/>
-      <w:r>
-        <w:rPr>
-          <w:rFonts w:cstheme="minorHAnsi"/>
-        </w:rPr>
-        <w:t>/any045.</w:t>
-      </w:r>
-    </w:p>
-    <w:p>
-      <w:pPr>
-        <w:pStyle w:val="Textbody"/>
-        <w:rPr>
-          <w:rFonts w:cstheme="minorHAnsi"/>
-        </w:rPr>
-      </w:pPr>
-      <w:r>
-        <w:rPr>
-          <w:rFonts w:cstheme="minorHAnsi"/>
-        </w:rPr>
-        <w:t>2016</w:t>
-      </w:r>
-      <w:r>
-        <w:rPr>
-          <w:rFonts w:cstheme="minorHAnsi"/>
-        </w:rPr>
-        <w:tab/>
-      </w:r>
-      <w:r>
-        <w:rPr>
-          <w:rFonts w:cstheme="minorHAnsi"/>
-        </w:rPr>
-        <w:t xml:space="preserve">Edited special edition of </w:t>
-      </w:r>
-      <w:r>
-        <w:rPr>
-          <w:rFonts w:cstheme="minorHAnsi"/>
-          <w:i/>
-          <w:iCs/>
-        </w:rPr>
         <w:t>Ratio</w:t>
       </w:r>
       <w:r>
@@ -950,77 +825,99 @@
           <w:b/>
           <w:bCs/>
         </w:rPr>
-        <w:t>Introductory (</w:t>
-      </w:r>
-      <w:proofErr w:type="gramStart"/>
+        <w:t>Introductory (first-year) ethics.</w:t>
+      </w:r>
+      <w:r>
+        <w:rPr>
+          <w:rFonts w:cstheme="minorHAnsi"/>
+        </w:rPr>
+        <w:t xml:space="preserve"> </w:t>
+      </w:r>
+      <w:r>
+        <w:rPr>
+          <w:rFonts w:cstheme="minorHAnsi"/>
+        </w:rPr>
+        <w:t xml:space="preserve">Autumn 2023, </w:t>
+      </w:r>
+      <w:r>
+        <w:rPr>
+          <w:rFonts w:cstheme="minorHAnsi"/>
+        </w:rPr>
+        <w:t>Spring 2021, 2020, 2019, 2016, 2015. Chapel Hill: Spring 2010.</w:t>
+      </w:r>
+    </w:p>
+    <w:p>
+      <w:pPr>
+        <w:pStyle w:val="Textbody"/>
+        <w:rPr>
+          <w:rFonts w:cstheme="minorHAnsi"/>
+        </w:rPr>
+      </w:pPr>
       <w:r>
         <w:rPr>
           <w:rFonts w:cstheme="minorHAnsi"/>
           <w:b/>
           <w:bCs/>
         </w:rPr>
-        <w:t>first-year</w:t>
-      </w:r>
-      <w:proofErr w:type="gramEnd"/>
+        <w:t xml:space="preserve">Intermediate (second-year) </w:t>
+      </w:r>
       <w:r>
         <w:rPr>
           <w:rFonts w:cstheme="minorHAnsi"/>
           <w:b/>
           <w:bCs/>
         </w:rPr>
-        <w:t>) ethics.</w:t>
-      </w:r>
-      <w:r>
-        <w:rPr>
-          <w:rFonts w:cstheme="minorHAnsi"/>
-        </w:rPr>
-        <w:t xml:space="preserve"> </w:t>
-      </w:r>
-      <w:r>
-        <w:rPr>
-          <w:rFonts w:cstheme="minorHAnsi"/>
-        </w:rPr>
-        <w:t xml:space="preserve">Autumn 2023, </w:t>
-      </w:r>
-      <w:r>
-        <w:rPr>
-          <w:rFonts w:cstheme="minorHAnsi"/>
-        </w:rPr>
-        <w:t>Spring 2021, 2020, 2019, 2016, 2015. Chapel Hill: Spring 2010.</w:t>
-      </w:r>
-    </w:p>
-    <w:p>
-      <w:pPr>
-        <w:pStyle w:val="Textbody"/>
-        <w:rPr>
-          <w:rFonts w:cstheme="minorHAnsi"/>
-        </w:rPr>
-      </w:pPr>
+        <w:t>ethics</w:t>
+      </w:r>
       <w:r>
         <w:rPr>
           <w:rFonts w:cstheme="minorHAnsi"/>
           <w:b/>
           <w:bCs/>
         </w:rPr>
-        <w:t>Intermediate (</w:t>
-      </w:r>
-      <w:proofErr w:type="gramStart"/>
+        <w:t>.</w:t>
+      </w:r>
+      <w:r>
+        <w:rPr>
+          <w:rFonts w:cstheme="minorHAnsi"/>
+        </w:rPr>
+        <w:t xml:space="preserve"> Spring </w:t>
+      </w:r>
+      <w:r>
+        <w:rPr>
+          <w:rFonts w:cstheme="minorHAnsi"/>
+        </w:rPr>
+        <w:t xml:space="preserve">2024, </w:t>
+      </w:r>
+      <w:r>
+        <w:rPr>
+          <w:rFonts w:cstheme="minorHAnsi"/>
+        </w:rPr>
+        <w:t>2022, 2021, 2020, 2019; Autumn 2015, 2014.</w:t>
+      </w:r>
+    </w:p>
+    <w:p>
+      <w:pPr>
+        <w:pStyle w:val="Textbody"/>
+        <w:rPr>
+          <w:rFonts w:cstheme="minorHAnsi"/>
+        </w:rPr>
+      </w:pPr>
       <w:r>
         <w:rPr>
           <w:rFonts w:cstheme="minorHAnsi"/>
           <w:b/>
           <w:bCs/>
         </w:rPr>
-        <w:t>second-year</w:t>
-      </w:r>
-      <w:proofErr w:type="gramEnd"/>
+        <w:t>Advanced (t</w:t>
+      </w:r>
       <w:r>
         <w:rPr>
           <w:rFonts w:cstheme="minorHAnsi"/>
           <w:b/>
           <w:bCs/>
         </w:rPr>
-        <w:t xml:space="preserve">) </w:t>
+        <w:t>hird-year</w:t>
       </w:r>
       <w:r>
         <w:rPr>
@@ -1028,7 +925,7 @@
           <w:b/>
           <w:bCs/>
         </w:rPr>
-        <w:t>ethics</w:t>
+        <w:t>)</w:t>
       </w:r>
       <w:r>
         <w:rPr>
@@ -1036,25 +933,25 @@
           <w:b/>
           <w:bCs/>
         </w:rPr>
-        <w:t>.</w:t>
-      </w:r>
-      <w:r>
-        <w:rPr>
-          <w:rFonts w:cstheme="minorHAnsi"/>
-        </w:rPr>
-        <w:t xml:space="preserve"> Spring </w:t>
-      </w:r>
-      <w:r>
-        <w:rPr>
-          <w:rFonts w:cstheme="minorHAnsi"/>
-        </w:rPr>
-        <w:t xml:space="preserve">2024, </w:t>
-      </w:r>
-      <w:r>
-        <w:rPr>
-          <w:rFonts w:cstheme="minorHAnsi"/>
-        </w:rPr>
-        <w:t>2022, 2021, 2020, 2019; Autumn 2015, 2014.</w:t>
+        <w:t xml:space="preserve"> ethics.</w:t>
+      </w:r>
+      <w:r>
+        <w:rPr>
+          <w:rFonts w:cstheme="minorHAnsi"/>
+        </w:rPr>
+        <w:t xml:space="preserve"> </w:t>
+      </w:r>
+      <w:r>
+        <w:rPr>
+          <w:rFonts w:cstheme="minorHAnsi"/>
+        </w:rPr>
+        <w:t xml:space="preserve">Spring 2024, </w:t>
+      </w:r>
+      <w:r>
+        <w:rPr>
+          <w:rFonts w:cstheme="minorHAnsi"/>
+        </w:rPr>
+        <w:t>Autumn 2018 (with Philip Stratton-Lake).</w:t>
       </w:r>
     </w:p>
     <w:p>
@@ -1070,33 +967,59 @@
           <w:b/>
           <w:bCs/>
         </w:rPr>
-        <w:t>Advanced (</w:t>
-      </w:r>
-      <w:proofErr w:type="gramStart"/>
+        <w:t>Writing the philosophical essay</w:t>
+      </w:r>
+      <w:r>
+        <w:rPr>
+          <w:rFonts w:cstheme="minorHAnsi"/>
+        </w:rPr>
+        <w:t>, an end-of first-year ‘workshop’ on structuring essays module. Summer 2023.</w:t>
+      </w:r>
+    </w:p>
+    <w:p>
+      <w:pPr>
+        <w:pStyle w:val="Textbody"/>
+        <w:rPr>
+          <w:rFonts w:cstheme="minorHAnsi"/>
+        </w:rPr>
+      </w:pPr>
       <w:r>
         <w:rPr>
           <w:rFonts w:cstheme="minorHAnsi"/>
           <w:b/>
           <w:bCs/>
         </w:rPr>
-        <w:t>t</w:t>
-      </w:r>
+        <w:t>Mediaeval philosophy.</w:t>
+      </w:r>
+      <w:r>
+        <w:rPr>
+          <w:rFonts w:cstheme="minorHAnsi"/>
+        </w:rPr>
+        <w:t xml:space="preserve"> Autumn 2022, 2020, 2019, 2018. Chapel Hill: Summer 2013.</w:t>
+      </w:r>
+    </w:p>
+    <w:p>
+      <w:pPr>
+        <w:pStyle w:val="Textbody"/>
+        <w:rPr>
+          <w:rFonts w:cstheme="minorHAnsi"/>
+        </w:rPr>
+      </w:pPr>
       <w:r>
         <w:rPr>
           <w:rFonts w:cstheme="minorHAnsi"/>
           <w:b/>
           <w:bCs/>
         </w:rPr>
-        <w:t>hird-year</w:t>
-      </w:r>
-      <w:proofErr w:type="gramEnd"/>
+        <w:t>Elementary/</w:t>
+      </w:r>
       <w:r>
         <w:rPr>
           <w:rFonts w:cstheme="minorHAnsi"/>
           <w:b/>
           <w:bCs/>
         </w:rPr>
-        <w:t>)</w:t>
+        <w:t>Intermediate l</w:t>
       </w:r>
       <w:r>
         <w:rPr>
@@ -1104,25 +1027,13 @@
           <w:b/>
           <w:bCs/>
         </w:rPr>
-        <w:t xml:space="preserve"> ethics.</w:t>
-      </w:r>
-      <w:r>
-        <w:rPr>
-          <w:rFonts w:cstheme="minorHAnsi"/>
-        </w:rPr>
-        <w:t xml:space="preserve"> </w:t>
-      </w:r>
-      <w:r>
-        <w:rPr>
-          <w:rFonts w:cstheme="minorHAnsi"/>
-        </w:rPr>
-        <w:t xml:space="preserve">Spring 2024, </w:t>
-      </w:r>
-      <w:r>
-        <w:rPr>
-          <w:rFonts w:cstheme="minorHAnsi"/>
-        </w:rPr>
-        <w:t>Autumn 2018 (with Philip Stratton-Lake).</w:t>
+        <w:t xml:space="preserve">ogic (up to predicate calculus). </w:t>
+      </w:r>
+      <w:r>
+        <w:rPr>
+          <w:rFonts w:cstheme="minorHAnsi"/>
+        </w:rPr>
+        <w:t>Summer 2017, Spring 2015. Chapel Hill: Fall 2013, and as Teaching Assistant for Thomas Hofweber in Spring 2013.</w:t>
       </w:r>
     </w:p>
     <w:p>
@@ -1138,27 +1049,13 @@
           <w:b/>
           <w:bCs/>
         </w:rPr>
-        <w:t>Writing the philosophical essay</w:t>
-      </w:r>
-      <w:r>
-        <w:rPr>
-          <w:rFonts w:cstheme="minorHAnsi"/>
-        </w:rPr>
-        <w:t xml:space="preserve">, an end-of </w:t>
-      </w:r>
-      <w:proofErr w:type="gramStart"/>
-      <w:r>
-        <w:rPr>
-          <w:rFonts w:cstheme="minorHAnsi"/>
-        </w:rPr>
-        <w:t>first-year</w:t>
-      </w:r>
-      <w:proofErr w:type="gramEnd"/>
-      <w:r>
-        <w:rPr>
-          <w:rFonts w:cstheme="minorHAnsi"/>
-        </w:rPr>
-        <w:t xml:space="preserve"> ‘workshop’ on structuring essays module. Summer 2023.</w:t>
+        <w:t>Epistemology.</w:t>
+      </w:r>
+      <w:r>
+        <w:rPr>
+          <w:rFonts w:cstheme="minorHAnsi"/>
+        </w:rPr>
+        <w:t xml:space="preserve"> Autumn 2015.</w:t>
       </w:r>
     </w:p>
     <w:p>
@@ -1174,29 +1071,15 @@
           <w:b/>
           <w:bCs/>
         </w:rPr>
-        <w:t>Mediaeval philosophy.</w:t>
-      </w:r>
-      <w:r>
-        <w:rPr>
-          <w:rFonts w:cstheme="minorHAnsi"/>
-        </w:rPr>
-        <w:t xml:space="preserve"> Autumn 2022, 2020, 2019, 2018. Chapel Hill: Summer 2013.</w:t>
-      </w:r>
-    </w:p>
-    <w:p>
-      <w:pPr>
-        <w:pStyle w:val="Textbody"/>
-        <w:rPr>
-          <w:rFonts w:cstheme="minorHAnsi"/>
-        </w:rPr>
-      </w:pPr>
+        <w:t xml:space="preserve">Introduction to </w:t>
+      </w:r>
       <w:r>
         <w:rPr>
           <w:rFonts w:cstheme="minorHAnsi"/>
           <w:b/>
           <w:bCs/>
         </w:rPr>
-        <w:t>Elementary/</w:t>
+        <w:t>p</w:t>
       </w:r>
       <w:r>
         <w:rPr>
@@ -1204,35 +1087,35 @@
           <w:b/>
           <w:bCs/>
         </w:rPr>
-        <w:t>Intermediate l</w:t>
-      </w:r>
+        <w:t>hilosophy (online)</w:t>
+      </w:r>
+      <w:r>
+        <w:rPr>
+          <w:rFonts w:cstheme="minorHAnsi"/>
+        </w:rPr>
+        <w:t xml:space="preserve"> at Chapel Hill: Summer 2014.</w:t>
+      </w:r>
+    </w:p>
+    <w:p>
+      <w:pPr>
+        <w:pStyle w:val="Textbody"/>
+        <w:rPr>
+          <w:rFonts w:cstheme="minorHAnsi"/>
+        </w:rPr>
+      </w:pPr>
       <w:r>
         <w:rPr>
           <w:rFonts w:cstheme="minorHAnsi"/>
           <w:b/>
           <w:bCs/>
         </w:rPr>
-        <w:t xml:space="preserve">ogic (up to predicate calculus). </w:t>
-      </w:r>
-      <w:r>
-        <w:rPr>
-          <w:rFonts w:cstheme="minorHAnsi"/>
-        </w:rPr>
-        <w:t xml:space="preserve">Summer 2017, Spring 2015. Chapel Hill: Fall 2013, and as Teaching Assistant for Thomas </w:t>
-      </w:r>
-      <w:proofErr w:type="spellStart"/>
-      <w:r>
-        <w:rPr>
-          <w:rFonts w:cstheme="minorHAnsi"/>
-        </w:rPr>
-        <w:t>Hofweber</w:t>
-      </w:r>
-      <w:proofErr w:type="spellEnd"/>
-      <w:r>
-        <w:rPr>
-          <w:rFonts w:cstheme="minorHAnsi"/>
-        </w:rPr>
-        <w:t xml:space="preserve"> in Spring 2013.</w:t>
+        <w:t>Introduction to metaphysics</w:t>
+      </w:r>
+      <w:r>
+        <w:rPr>
+          <w:rFonts w:cstheme="minorHAnsi"/>
+        </w:rPr>
+        <w:t xml:space="preserve"> at Chapel Hill: Summer 2012.</w:t>
       </w:r>
     </w:p>
     <w:p>
@@ -1248,13 +1131,13 @@
           <w:b/>
           <w:bCs/>
         </w:rPr>
-        <w:t>Epistemology.</w:t>
-      </w:r>
-      <w:r>
-        <w:rPr>
-          <w:rFonts w:cstheme="minorHAnsi"/>
-        </w:rPr>
-        <w:t xml:space="preserve"> Autumn 2015.</w:t>
+        <w:t xml:space="preserve">A literary introduction to philosophy </w:t>
+      </w:r>
+      <w:r>
+        <w:rPr>
+          <w:rFonts w:cstheme="minorHAnsi"/>
+        </w:rPr>
+        <w:t>at Chapel Hill: Summer 2011, 2009. Also as Teaching Assistant for C.D.C. Reeve in Fall 2008.</w:t>
       </w:r>
     </w:p>
     <w:p>
@@ -1278,7 +1161,7 @@
           <w:b/>
           <w:bCs/>
         </w:rPr>
-        <w:t>p</w:t>
+        <w:t>b</w:t>
       </w:r>
       <w:r>
         <w:rPr>
@@ -1286,13 +1169,13 @@
           <w:b/>
           <w:bCs/>
         </w:rPr>
-        <w:t>hilosophy (online)</w:t>
-      </w:r>
-      <w:r>
-        <w:rPr>
-          <w:rFonts w:cstheme="minorHAnsi"/>
-        </w:rPr>
-        <w:t xml:space="preserve"> at Chapel Hill: Summer 2014.</w:t>
+        <w:t>ioethics (online)</w:t>
+      </w:r>
+      <w:r>
+        <w:rPr>
+          <w:rFonts w:cstheme="minorHAnsi"/>
+        </w:rPr>
+        <w:t xml:space="preserve"> at Chapel Hill: Summer 2010.</w:t>
       </w:r>
     </w:p>
     <w:p>
@@ -1308,217 +1191,99 @@
           <w:b/>
           <w:bCs/>
         </w:rPr>
-        <w:t>Introduction to metaphysics</w:t>
-      </w:r>
-      <w:r>
-        <w:rPr>
-          <w:rFonts w:cstheme="minorHAnsi"/>
-        </w:rPr>
-        <w:t xml:space="preserve"> at Chapel Hill: Summer 2012.</w:t>
-      </w:r>
-    </w:p>
-    <w:p>
-      <w:pPr>
-        <w:pStyle w:val="Textbody"/>
-        <w:rPr>
-          <w:rFonts w:cstheme="minorHAnsi"/>
-        </w:rPr>
-      </w:pPr>
+        <w:t xml:space="preserve">Philosophy of </w:t>
+      </w:r>
       <w:r>
         <w:rPr>
           <w:rFonts w:cstheme="minorHAnsi"/>
           <w:b/>
           <w:bCs/>
         </w:rPr>
-        <w:t xml:space="preserve">A literary introduction to philosophy </w:t>
-      </w:r>
-      <w:r>
-        <w:rPr>
-          <w:rFonts w:cstheme="minorHAnsi"/>
-        </w:rPr>
-        <w:t xml:space="preserve">at Chapel Hill: Summer 2011, 2009. </w:t>
-      </w:r>
-      <w:proofErr w:type="gramStart"/>
-      <w:r>
-        <w:rPr>
-          <w:rFonts w:cstheme="minorHAnsi"/>
-        </w:rPr>
-        <w:t>Also</w:t>
-      </w:r>
-      <w:proofErr w:type="gramEnd"/>
-      <w:r>
-        <w:rPr>
-          <w:rFonts w:cstheme="minorHAnsi"/>
-        </w:rPr>
-        <w:t xml:space="preserve"> as Teaching Assistant for C.D.C. Reeve in Fall 2008.</w:t>
-      </w:r>
-    </w:p>
-    <w:p>
-      <w:pPr>
-        <w:pStyle w:val="Textbody"/>
-        <w:rPr>
-          <w:rFonts w:cstheme="minorHAnsi"/>
-        </w:rPr>
-      </w:pPr>
+        <w:t>s</w:t>
+      </w:r>
       <w:r>
         <w:rPr>
           <w:rFonts w:cstheme="minorHAnsi"/>
           <w:b/>
           <w:bCs/>
         </w:rPr>
-        <w:t xml:space="preserve">Introduction to </w:t>
-      </w:r>
+        <w:t>cience</w:t>
+      </w:r>
+      <w:r>
+        <w:rPr>
+          <w:rFonts w:cstheme="minorHAnsi"/>
+        </w:rPr>
+        <w:t xml:space="preserve"> at Chapel Hill: Teaching Assistant for Marc Lange. Spring 2009.</w:t>
+      </w:r>
+    </w:p>
+    <w:p>
+      <w:pPr>
+        <w:pStyle w:val="Firstparagraph"/>
+        <w:rPr>
+          <w:rFonts w:cstheme="minorHAnsi"/>
+        </w:rPr>
+      </w:pPr>
+      <w:bookmarkStart w:id="5" w:name="undergraduate-supervision"/>
+      <w:bookmarkEnd w:id="5"/>
       <w:r>
         <w:rPr>
           <w:rFonts w:cstheme="minorHAnsi"/>
           <w:b/>
           <w:bCs/>
         </w:rPr>
-        <w:t>b</w:t>
-      </w:r>
+        <w:t>Supervised BA dissertations</w:t>
+      </w:r>
+      <w:r>
+        <w:rPr>
+          <w:rFonts w:cstheme="minorHAnsi"/>
+        </w:rPr>
+        <w:t xml:space="preserve"> and </w:t>
+      </w:r>
+      <w:r>
+        <w:rPr>
+          <w:rFonts w:cstheme="minorHAnsi"/>
+        </w:rPr>
+        <w:t>‘m</w:t>
+      </w:r>
+      <w:r>
+        <w:rPr>
+          <w:rFonts w:cstheme="minorHAnsi"/>
+        </w:rPr>
+        <w:t>ini-dissertations</w:t>
+      </w:r>
+      <w:r>
+        <w:rPr>
+          <w:rFonts w:cstheme="minorHAnsi"/>
+        </w:rPr>
+        <w:t>’</w:t>
+      </w:r>
+      <w:r>
+        <w:rPr>
+          <w:rFonts w:cstheme="minorHAnsi"/>
+        </w:rPr>
+        <w:t xml:space="preserve"> each year since 2014.</w:t>
+      </w:r>
+    </w:p>
+    <w:p>
+      <w:pPr>
+        <w:pStyle w:val="Textbody"/>
+        <w:rPr>
+          <w:rFonts w:cstheme="minorHAnsi"/>
+        </w:rPr>
+      </w:pPr>
       <w:r>
         <w:rPr>
           <w:rFonts w:cstheme="minorHAnsi"/>
           <w:b/>
           <w:bCs/>
         </w:rPr>
-        <w:t>ioethics (online)</w:t>
-      </w:r>
-      <w:r>
-        <w:rPr>
-          <w:rFonts w:cstheme="minorHAnsi"/>
-        </w:rPr>
-        <w:t xml:space="preserve"> at Chapel Hill: Summer 2010.</w:t>
-      </w:r>
-    </w:p>
-    <w:p>
-      <w:pPr>
-        <w:pStyle w:val="Textbody"/>
-        <w:rPr>
-          <w:rFonts w:cstheme="minorHAnsi"/>
-        </w:rPr>
-      </w:pPr>
-      <w:r>
-        <w:rPr>
-          <w:rFonts w:cstheme="minorHAnsi"/>
-          <w:b/>
-          <w:bCs/>
-        </w:rPr>
-        <w:t xml:space="preserve">Philosophy of </w:t>
-      </w:r>
-      <w:r>
-        <w:rPr>
-          <w:rFonts w:cstheme="minorHAnsi"/>
-          <w:b/>
-          <w:bCs/>
-        </w:rPr>
-        <w:t>s</w:t>
-      </w:r>
-      <w:r>
-        <w:rPr>
-          <w:rFonts w:cstheme="minorHAnsi"/>
-          <w:b/>
-          <w:bCs/>
-        </w:rPr>
-        <w:t>cience</w:t>
-      </w:r>
-      <w:r>
-        <w:rPr>
-          <w:rFonts w:cstheme="minorHAnsi"/>
-        </w:rPr>
-        <w:t xml:space="preserve"> at Chapel Hill: Teaching Assistant for Marc Lange. Spring 2009.</w:t>
-      </w:r>
-    </w:p>
-    <w:p>
-      <w:pPr>
-        <w:pStyle w:val="Firstparagraph"/>
-        <w:rPr>
-          <w:rFonts w:cstheme="minorHAnsi"/>
-        </w:rPr>
-      </w:pPr>
-      <w:bookmarkStart w:id="5" w:name="undergraduate-supervision"/>
-      <w:bookmarkEnd w:id="5"/>
-      <w:r>
-        <w:rPr>
-          <w:rFonts w:cstheme="minorHAnsi"/>
-          <w:b/>
-          <w:bCs/>
-        </w:rPr>
-        <w:t>Supervised BA dissertations</w:t>
-      </w:r>
-      <w:r>
-        <w:rPr>
-          <w:rFonts w:cstheme="minorHAnsi"/>
-        </w:rPr>
-        <w:t xml:space="preserve"> and </w:t>
-      </w:r>
-      <w:r>
-        <w:rPr>
-          <w:rFonts w:cstheme="minorHAnsi"/>
-        </w:rPr>
-        <w:t>‘</w:t>
-      </w:r>
-      <w:proofErr w:type="gramStart"/>
-      <w:r>
-        <w:rPr>
-          <w:rFonts w:cstheme="minorHAnsi"/>
-        </w:rPr>
-        <w:t>m</w:t>
-      </w:r>
-      <w:r>
-        <w:rPr>
-          <w:rFonts w:cstheme="minorHAnsi"/>
-        </w:rPr>
-        <w:t>ini-dissertations</w:t>
-      </w:r>
-      <w:proofErr w:type="gramEnd"/>
-      <w:r>
-        <w:rPr>
-          <w:rFonts w:cstheme="minorHAnsi"/>
-        </w:rPr>
-        <w:t>’</w:t>
-      </w:r>
-      <w:r>
-        <w:rPr>
-          <w:rFonts w:cstheme="minorHAnsi"/>
-        </w:rPr>
-        <w:t xml:space="preserve"> each year since 2014.</w:t>
-      </w:r>
-    </w:p>
-    <w:p>
-      <w:pPr>
-        <w:pStyle w:val="Textbody"/>
-        <w:rPr>
-          <w:rFonts w:cstheme="minorHAnsi"/>
-        </w:rPr>
-      </w:pPr>
-      <w:r>
-        <w:rPr>
-          <w:rFonts w:cstheme="minorHAnsi"/>
-          <w:b/>
-          <w:bCs/>
-        </w:rPr>
         <w:t>Summer Undergraduate Research Opportunity Projects</w:t>
       </w:r>
       <w:r>
         <w:rPr>
           <w:rFonts w:cstheme="minorHAnsi"/>
         </w:rPr>
-        <w:t xml:space="preserve">: ‘Nihilism and the emotions’ (2021); ‘Ought </w:t>
-      </w:r>
-      <w:proofErr w:type="gramStart"/>
-      <w:r>
-        <w:rPr>
-          <w:rFonts w:cstheme="minorHAnsi"/>
-        </w:rPr>
-        <w:t>implies</w:t>
-      </w:r>
-      <w:proofErr w:type="gramEnd"/>
-      <w:r>
-        <w:rPr>
-          <w:rFonts w:cstheme="minorHAnsi"/>
-        </w:rPr>
-        <w:t xml:space="preserve"> can – history and arguments’ (2017); ‘Climate change and rational choice’ (2015).</w:t>
+        <w:t>: ‘Nihilism and the emotions’ (2021); ‘Ought implies can – history and arguments’ (2017); ‘Climate change and rational choice’ (2015).</w:t>
       </w:r>
     </w:p>
     <w:p>
@@ -1569,30 +1334,8 @@
         <w:rPr>
           <w:rFonts w:cstheme="minorHAnsi"/>
         </w:rPr>
-        <w:t xml:space="preserve">Tommaso </w:t>
-      </w:r>
-      <w:proofErr w:type="spellStart"/>
-      <w:r>
-        <w:rPr>
-          <w:rFonts w:cstheme="minorHAnsi"/>
-        </w:rPr>
-        <w:t>Soriani</w:t>
-      </w:r>
-      <w:proofErr w:type="spellEnd"/>
-      <w:r>
-        <w:rPr>
-          <w:rFonts w:cstheme="minorHAnsi"/>
-        </w:rPr>
-        <w:t xml:space="preserve"> on ethics and </w:t>
-      </w:r>
-      <w:proofErr w:type="spellStart"/>
-      <w:r>
-        <w:rPr>
-          <w:rFonts w:cstheme="minorHAnsi"/>
-        </w:rPr>
-        <w:t>personites</w:t>
-      </w:r>
-      <w:proofErr w:type="spellEnd"/>
+        <w:t>Tommaso Soriani on ethics and personites</w:t>
+      </w:r>
       <w:r>
         <w:rPr>
           <w:rFonts w:cstheme="minorHAnsi"/>
@@ -1633,16 +1376,8 @@
         <w:rPr>
           <w:rFonts w:cstheme="minorHAnsi"/>
         </w:rPr>
-        <w:t xml:space="preserve">Ronan Ó </w:t>
-      </w:r>
-      <w:proofErr w:type="spellStart"/>
-      <w:r>
-        <w:rPr>
-          <w:rFonts w:cstheme="minorHAnsi"/>
-        </w:rPr>
-        <w:t>Maonaile</w:t>
-      </w:r>
-      <w:proofErr w:type="spellEnd"/>
+        <w:t>Ronan Ó Maonaile</w:t>
+      </w:r>
       <w:r>
         <w:rPr>
           <w:rFonts w:cstheme="minorHAnsi"/>
@@ -1682,13 +1417,8 @@
           <w:numId w:val="47"/>
         </w:numPr>
       </w:pPr>
-      <w:proofErr w:type="spellStart"/>
-      <w:r>
-        <w:t>Dannish</w:t>
-      </w:r>
-      <w:proofErr w:type="spellEnd"/>
-      <w:r>
-        <w:t xml:space="preserve"> Kashmiri on ontology and ethical objectivity </w:t>
+      <w:r>
+        <w:t xml:space="preserve">Dannish Kashmiri on ontology and ethical objectivity </w:t>
       </w:r>
       <w:r>
         <w:rPr>
@@ -1740,15 +1470,7 @@
         <w:pStyle w:val="List"/>
       </w:pPr>
       <w:r>
-        <w:t xml:space="preserve">Lanell Mason, ‘Moral Agents in a Moral World: A New Account of Moral Realism and Moral Perception’, with David </w:t>
-      </w:r>
-      <w:proofErr w:type="spellStart"/>
-      <w:r>
-        <w:t>Oderberg</w:t>
-      </w:r>
-      <w:proofErr w:type="spellEnd"/>
-      <w:r>
-        <w:t>.</w:t>
+        <w:t>Lanell Mason, ‘Moral Agents in a Moral World: A New Account of Moral Realism and Moral Perception’, with David Oderberg.</w:t>
       </w:r>
       <w:r>
         <w:t xml:space="preserve"> Viva passed July 2021.</w:t>
@@ -1759,15 +1481,7 @@
         <w:pStyle w:val="List"/>
       </w:pPr>
       <w:r>
-        <w:t xml:space="preserve">Adam Pearce on the criminalisation of climate change, with Rob </w:t>
-      </w:r>
-      <w:proofErr w:type="spellStart"/>
-      <w:r>
-        <w:t>Jubb</w:t>
-      </w:r>
-      <w:proofErr w:type="spellEnd"/>
-      <w:r>
-        <w:t xml:space="preserve"> (politics).</w:t>
+        <w:t>Adam Pearce on the criminalisation of climate change, with Rob Jubb (politics).</w:t>
       </w:r>
       <w:r>
         <w:t xml:space="preserve"> Viva passed May 2021.</w:t>
@@ -1778,23 +1492,7 @@
         <w:pStyle w:val="List"/>
       </w:pPr>
       <w:r>
-        <w:t xml:space="preserve">Livia </w:t>
-      </w:r>
-      <w:proofErr w:type="spellStart"/>
-      <w:r>
-        <w:t>Luzzatto</w:t>
-      </w:r>
-      <w:proofErr w:type="spellEnd"/>
-      <w:r>
-        <w:t xml:space="preserve"> on the scope of climate justice, with Rob </w:t>
-      </w:r>
-      <w:proofErr w:type="spellStart"/>
-      <w:r>
-        <w:t>Jubb</w:t>
-      </w:r>
-      <w:proofErr w:type="spellEnd"/>
-      <w:r>
-        <w:t xml:space="preserve"> (politics).</w:t>
+        <w:t>Livia Luzzatto on the scope of climate justice, with Rob Jubb (politics).</w:t>
       </w:r>
       <w:r>
         <w:t xml:space="preserve"> Viva passed April 2021.</w:t>
@@ -1805,11 +1503,7 @@
         <w:pStyle w:val="List"/>
       </w:pPr>
       <w:r>
-        <w:t xml:space="preserve">Bradley Hillier-Smith on the ethics of responses to refugees, with Brad Hooker. Viva passed </w:t>
-      </w:r>
-      <w:r>
-        <w:lastRenderedPageBreak/>
-        <w:t>January 2021.</w:t>
+        <w:t>Bradley Hillier-Smith on the ethics of responses to refugees, with Brad Hooker. Viva passed January 2021.</w:t>
       </w:r>
     </w:p>
     <w:p>
@@ -1847,15 +1541,7 @@
         </w:numPr>
       </w:pPr>
       <w:r>
-        <w:t xml:space="preserve">Summer term 2021: on my book manuscript ‘unsharp </w:t>
-      </w:r>
-      <w:proofErr w:type="gramStart"/>
-      <w:r>
-        <w:t>choices’</w:t>
-      </w:r>
-      <w:proofErr w:type="gramEnd"/>
-      <w:r>
-        <w:t xml:space="preserve"> and related material.</w:t>
+        <w:t>Summer term 2021: on my book manuscript ‘unsharp choices’ and related material.</w:t>
       </w:r>
     </w:p>
     <w:p>
@@ -1901,39 +1587,7 @@
     </w:p>
     <w:p>
       <w:r>
-        <w:t xml:space="preserve">Supervisor for multiple </w:t>
-      </w:r>
-      <w:proofErr w:type="spellStart"/>
-      <w:r>
-        <w:t>MRes</w:t>
-      </w:r>
-      <w:proofErr w:type="spellEnd"/>
-      <w:r>
-        <w:t xml:space="preserve"> Essays and Dissertations per year since 2015. Topics </w:t>
-      </w:r>
-      <w:proofErr w:type="gramStart"/>
-      <w:r>
-        <w:t>include:</w:t>
-      </w:r>
-      <w:proofErr w:type="gramEnd"/>
-      <w:r>
-        <w:t xml:space="preserve"> Presentism and </w:t>
-      </w:r>
-      <w:proofErr w:type="spellStart"/>
-      <w:r>
-        <w:t>Truthmaker</w:t>
-      </w:r>
-      <w:proofErr w:type="spellEnd"/>
-      <w:r>
-        <w:t xml:space="preserve"> Theory, The Justification of War, Psychological Egoism, Moral </w:t>
-      </w:r>
-      <w:proofErr w:type="spellStart"/>
-      <w:r>
-        <w:t>Overridingness</w:t>
-      </w:r>
-      <w:proofErr w:type="spellEnd"/>
-      <w:r>
-        <w:t>, Anarchism, Nudge, Sceptical Theism, the Problem of Evil.</w:t>
+        <w:t>Supervisor for multiple MRes Essays and Dissertations per year since 2015. Topics include: Presentism and Truthmaker Theory, The Justification of War, Psychological Egoism, Moral Overridingness, Anarchism, Nudge, Sceptical Theism, the Problem of Evil.</w:t>
       </w:r>
     </w:p>
     <w:p>
@@ -2020,71 +1674,63 @@
           <w:i/>
           <w:iCs/>
         </w:rPr>
-        <w:t xml:space="preserve">Analysis, Australasian Journal of Philosophy, Economics and Philosophy, </w:t>
-      </w:r>
-      <w:proofErr w:type="spellStart"/>
+        <w:t xml:space="preserve">Analysis, Australasian Journal of Philosophy, Economics and Philosophy, Erkenntnis, Ethical Theory and Moral Practice, Ethics, Journal of the American Philosophical Association, Journal of Ethics, Journal of Ethics &amp; Social Philosophy, Journal of Philosophy, Journal of Value Inquiry, </w:t>
+      </w:r>
       <w:r>
         <w:rPr>
           <w:i/>
           <w:iCs/>
         </w:rPr>
-        <w:t>Erkenntnis</w:t>
-      </w:r>
-      <w:proofErr w:type="spellEnd"/>
+        <w:t xml:space="preserve">Kriterion, </w:t>
+      </w:r>
       <w:r>
         <w:rPr>
           <w:i/>
           <w:iCs/>
         </w:rPr>
-        <w:t xml:space="preserve">, Ethical Theory and Moral Practice, Ethics, Journal of the American Philosophical Association, Journal of Ethics, Journal of Ethics &amp; Social Philosophy, Journal of Philosophy, Journal of Value Inquiry, Mind, </w:t>
-      </w:r>
-      <w:proofErr w:type="spellStart"/>
+        <w:t xml:space="preserve">Mind, Noûs, Pacific Philosophical Quarterly, </w:t>
+      </w:r>
       <w:r>
         <w:rPr>
           <w:i/>
           <w:iCs/>
         </w:rPr>
-        <w:t>Noûs</w:t>
-      </w:r>
-      <w:proofErr w:type="spellEnd"/>
+        <w:t xml:space="preserve">Philosophers’ Imprint, </w:t>
+      </w:r>
       <w:r>
         <w:rPr>
           <w:i/>
           <w:iCs/>
         </w:rPr>
-        <w:t xml:space="preserve">, Pacific Philosophical Quarterly, Philosophical Quarterly, Review of Philosophy and Psychology, Routledge, </w:t>
-      </w:r>
-      <w:proofErr w:type="spellStart"/>
+        <w:t xml:space="preserve">Philosophical Quarterly, </w:t>
+      </w:r>
       <w:r>
         <w:rPr>
           <w:i/>
           <w:iCs/>
         </w:rPr>
-        <w:t>Synthese</w:t>
-      </w:r>
-      <w:proofErr w:type="spellEnd"/>
+        <w:t xml:space="preserve">Philosophical Studies, </w:t>
+      </w:r>
       <w:r>
         <w:rPr>
           <w:i/>
           <w:iCs/>
         </w:rPr>
-        <w:t xml:space="preserve">, Theoria, </w:t>
-      </w:r>
-      <w:proofErr w:type="spellStart"/>
+        <w:t>Philosophy and Phenomenological Research</w:t>
+      </w:r>
       <w:r>
         <w:rPr>
           <w:i/>
           <w:iCs/>
         </w:rPr>
-        <w:t>Utilitas</w:t>
-      </w:r>
-      <w:proofErr w:type="spellEnd"/>
+        <w:t xml:space="preserve">, </w:t>
+      </w:r>
       <w:r>
         <w:rPr>
           <w:i/>
           <w:iCs/>
         </w:rPr>
-        <w:t>.</w:t>
+        <w:t>Review of Philosophy and Psychology, Routledge, Synthese, Theoria, Utilitas.</w:t>
       </w:r>
     </w:p>
     <w:p>
@@ -2134,15 +1780,7 @@
         <w:tab/>
       </w:r>
       <w:r>
-        <w:t xml:space="preserve">Southern Normativity Group </w:t>
-      </w:r>
-      <w:proofErr w:type="gramStart"/>
-      <w:r>
-        <w:t>annual</w:t>
-      </w:r>
-      <w:proofErr w:type="gramEnd"/>
-      <w:r>
-        <w:t xml:space="preserve"> Conference, Reading.</w:t>
+        <w:t>Southern Normativity Group annual Conference, Reading.</w:t>
       </w:r>
     </w:p>
     <w:p>
@@ -2245,21 +1883,7 @@
         <w:rPr>
           <w:rFonts w:cstheme="minorHAnsi"/>
         </w:rPr>
-        <w:t xml:space="preserve"> then ‘</w:t>
-      </w:r>
-      <w:proofErr w:type="spellStart"/>
-      <w:r>
-        <w:rPr>
-          <w:rFonts w:cstheme="minorHAnsi"/>
-        </w:rPr>
-        <w:t>Cybersmith</w:t>
-      </w:r>
-      <w:proofErr w:type="spellEnd"/>
-      <w:r>
-        <w:rPr>
-          <w:rFonts w:cstheme="minorHAnsi"/>
-        </w:rPr>
-        <w:t>’ (web)</w:t>
+        <w:t xml:space="preserve"> then ‘Cybersmith’ (web)</w:t>
       </w:r>
       <w:r>
         <w:rPr>
@@ -2298,7 +1922,6 @@
         <w:rPr>
           <w:rFonts w:cstheme="minorHAnsi"/>
         </w:rPr>
-        <w:lastRenderedPageBreak/>
         <w:t>2019–</w:t>
       </w:r>
       <w:r>
@@ -2385,15 +2008,7 @@
         <w:t xml:space="preserve"> </w:t>
       </w:r>
       <w:r>
-        <w:t xml:space="preserve">BSc </w:t>
-      </w:r>
-      <w:proofErr w:type="spellStart"/>
-      <w:r>
-        <w:t>Biovetinerary</w:t>
-      </w:r>
-      <w:proofErr w:type="spellEnd"/>
-      <w:r>
-        <w:t xml:space="preserve"> Sciences</w:t>
+        <w:t>BSc Biovetinerary Sciences</w:t>
       </w:r>
       <w:r>
         <w:t xml:space="preserve"> (</w:t>
@@ -2633,203 +2248,211 @@
         <w:pStyle w:val="Textbody"/>
       </w:pPr>
       <w:r>
-        <w:t xml:space="preserve">Recorded ‘A’ Level revision videos for </w:t>
-      </w:r>
-      <w:proofErr w:type="spellStart"/>
-      <w:r>
-        <w:t>Massolit</w:t>
-      </w:r>
-      <w:proofErr w:type="spellEnd"/>
-      <w:r>
+        <w:t>Recorded ‘A’ Level revision videos for Massolit.</w:t>
+      </w:r>
+    </w:p>
+    <w:p>
+      <w:pPr>
+        <w:pStyle w:val="Heading2"/>
+        <w:rPr>
+          <w:rFonts w:cstheme="minorHAnsi"/>
+        </w:rPr>
+      </w:pPr>
+      <w:bookmarkStart w:id="11" w:name="administrative-roles-at-unc-chapel-hill"/>
+      <w:r>
+        <w:rPr>
+          <w:rFonts w:cstheme="minorHAnsi"/>
+        </w:rPr>
+        <w:t>Administrative roles at UNC Chapel Hill</w:t>
+      </w:r>
+      <w:bookmarkEnd w:id="11"/>
+    </w:p>
+    <w:p>
+      <w:pPr>
+        <w:pStyle w:val="Firstparagraph"/>
+        <w:rPr>
+          <w:rFonts w:cstheme="minorHAnsi"/>
+        </w:rPr>
+      </w:pPr>
+      <w:r>
+        <w:rPr>
+          <w:rFonts w:cstheme="minorHAnsi"/>
+        </w:rPr>
+        <w:t xml:space="preserve">2008–09 </w:t>
+      </w:r>
+      <w:r>
+        <w:rPr>
+          <w:rFonts w:cstheme="minorHAnsi"/>
+        </w:rPr>
+        <w:t>&amp;</w:t>
+      </w:r>
+      <w:r>
+        <w:rPr>
+          <w:rFonts w:cstheme="minorHAnsi"/>
+        </w:rPr>
+        <w:t xml:space="preserve"> 2013–14</w:t>
+      </w:r>
+      <w:r>
+        <w:rPr>
+          <w:rFonts w:cstheme="minorHAnsi"/>
+        </w:rPr>
+        <w:tab/>
+      </w:r>
+      <w:r>
+        <w:rPr>
+          <w:rFonts w:cstheme="minorHAnsi"/>
+        </w:rPr>
+        <w:t>Organiser, UNC Philosophy Work in Progress series.</w:t>
+      </w:r>
+    </w:p>
+    <w:p>
+      <w:pPr>
+        <w:pStyle w:val="Textbody"/>
+        <w:rPr>
+          <w:rFonts w:cstheme="minorHAnsi"/>
+        </w:rPr>
+      </w:pPr>
+      <w:r>
+        <w:rPr>
+          <w:rFonts w:cstheme="minorHAnsi"/>
+        </w:rPr>
+        <w:t>2011–13</w:t>
+      </w:r>
+      <w:r>
+        <w:rPr>
+          <w:rFonts w:cstheme="minorHAnsi"/>
+        </w:rPr>
+        <w:tab/>
+      </w:r>
+      <w:r>
+        <w:rPr>
+          <w:rFonts w:cstheme="minorHAnsi"/>
+        </w:rPr>
+        <w:tab/>
+      </w:r>
+      <w:r>
+        <w:rPr>
+          <w:rFonts w:cstheme="minorHAnsi"/>
+        </w:rPr>
+        <w:t>External Advisor, Southern Alamance County High School Ethics Bowl Team.</w:t>
+      </w:r>
+    </w:p>
+    <w:p>
+      <w:pPr>
+        <w:pStyle w:val="Textbody"/>
+        <w:rPr>
+          <w:rFonts w:cstheme="minorHAnsi"/>
+        </w:rPr>
+      </w:pPr>
+      <w:r>
+        <w:rPr>
+          <w:rFonts w:cstheme="minorHAnsi"/>
+        </w:rPr>
+        <w:t>2011–12</w:t>
+      </w:r>
+      <w:r>
+        <w:rPr>
+          <w:rFonts w:cstheme="minorHAnsi"/>
+        </w:rPr>
+        <w:tab/>
+      </w:r>
+      <w:r>
+        <w:rPr>
+          <w:rFonts w:cstheme="minorHAnsi"/>
+        </w:rPr>
+        <w:tab/>
+      </w:r>
+      <w:r>
+        <w:rPr>
+          <w:rFonts w:cstheme="minorHAnsi"/>
+        </w:rPr>
+        <w:t>Philosophy Representative, Graduate and Professional Student Federation.</w:t>
+      </w:r>
+    </w:p>
+    <w:p>
+      <w:pPr>
+        <w:pStyle w:val="Textbody"/>
+        <w:rPr>
+          <w:rFonts w:cstheme="minorHAnsi"/>
+        </w:rPr>
+      </w:pPr>
+      <w:r>
+        <w:rPr>
+          <w:rFonts w:cstheme="minorHAnsi"/>
+        </w:rPr>
+        <w:t xml:space="preserve">2008–09 </w:t>
+      </w:r>
+      <w:r>
+        <w:rPr>
+          <w:rFonts w:cstheme="minorHAnsi"/>
+        </w:rPr>
+        <w:t>&amp;</w:t>
+      </w:r>
+      <w:r>
+        <w:rPr>
+          <w:rFonts w:cstheme="minorHAnsi"/>
+        </w:rPr>
+        <w:t xml:space="preserve"> 2011</w:t>
+      </w:r>
+      <w:r>
+        <w:rPr>
+          <w:rFonts w:cstheme="minorHAnsi"/>
+        </w:rPr>
+        <w:tab/>
+      </w:r>
+      <w:r>
+        <w:rPr>
+          <w:rFonts w:cstheme="minorHAnsi"/>
+        </w:rPr>
+        <w:t>Graduate Assistant, UNC Philosophy Colloquium</w:t>
+      </w:r>
+      <w:r>
+        <w:rPr>
+          <w:rFonts w:cstheme="minorHAnsi"/>
+        </w:rPr>
         <w:t>.</w:t>
       </w:r>
     </w:p>
     <w:p>
       <w:pPr>
-        <w:pStyle w:val="Heading2"/>
-        <w:rPr>
-          <w:rFonts w:cstheme="minorHAnsi"/>
-        </w:rPr>
-      </w:pPr>
-      <w:bookmarkStart w:id="11" w:name="administrative-roles-at-unc-chapel-hill"/>
-      <w:r>
-        <w:rPr>
-          <w:rFonts w:cstheme="minorHAnsi"/>
-        </w:rPr>
-        <w:t>Administrative roles at UNC Chapel Hill</w:t>
-      </w:r>
-      <w:bookmarkEnd w:id="11"/>
-    </w:p>
-    <w:p>
-      <w:pPr>
-        <w:pStyle w:val="Firstparagraph"/>
-        <w:rPr>
-          <w:rFonts w:cstheme="minorHAnsi"/>
-        </w:rPr>
-      </w:pPr>
-      <w:r>
-        <w:rPr>
-          <w:rFonts w:cstheme="minorHAnsi"/>
-        </w:rPr>
-        <w:t xml:space="preserve">2008–09 </w:t>
-      </w:r>
-      <w:r>
-        <w:rPr>
-          <w:rFonts w:cstheme="minorHAnsi"/>
-        </w:rPr>
-        <w:t>&amp;</w:t>
-      </w:r>
-      <w:r>
-        <w:rPr>
-          <w:rFonts w:cstheme="minorHAnsi"/>
-        </w:rPr>
-        <w:t xml:space="preserve"> 2013–14</w:t>
-      </w:r>
-      <w:r>
-        <w:rPr>
-          <w:rFonts w:cstheme="minorHAnsi"/>
-        </w:rPr>
-        <w:tab/>
-      </w:r>
-      <w:r>
-        <w:rPr>
-          <w:rFonts w:cstheme="minorHAnsi"/>
-        </w:rPr>
-        <w:t>Organiser, UNC Philosophy Work in Progress series.</w:t>
-      </w:r>
+        <w:pStyle w:val="Heading1"/>
+      </w:pPr>
+      <w:bookmarkStart w:id="12" w:name="grants-awards-and-prizes"/>
+      <w:r>
+        <w:t>Grants, Awards, and Prizes</w:t>
+      </w:r>
+      <w:bookmarkEnd w:id="12"/>
     </w:p>
     <w:p>
       <w:pPr>
         <w:pStyle w:val="Textbody"/>
-        <w:rPr>
-          <w:rFonts w:cstheme="minorHAnsi"/>
-        </w:rPr>
-      </w:pPr>
-      <w:r>
-        <w:rPr>
-          <w:rFonts w:cstheme="minorHAnsi"/>
-        </w:rPr>
-        <w:t>2011–13</w:t>
-      </w:r>
-      <w:r>
-        <w:rPr>
-          <w:rFonts w:cstheme="minorHAnsi"/>
-        </w:rPr>
-        <w:tab/>
-      </w:r>
-      <w:r>
-        <w:rPr>
-          <w:rFonts w:cstheme="minorHAnsi"/>
-        </w:rPr>
-        <w:tab/>
-      </w:r>
-      <w:r>
-        <w:rPr>
-          <w:rFonts w:cstheme="minorHAnsi"/>
-        </w:rPr>
-        <w:t>External Advisor, Southern Alamance County High School Ethics Bowl Team.</w:t>
+      </w:pPr>
+      <w:r>
+        <w:t>Marie Skłodowska-Curie Individual Fellowship, ‘Austere Reasons.’ Held at the University of Reading, July 2017 to August 2018. Value: €114,015.30</w:t>
       </w:r>
     </w:p>
     <w:p>
       <w:pPr>
         <w:pStyle w:val="Textbody"/>
-        <w:rPr>
-          <w:rFonts w:cstheme="minorHAnsi"/>
-        </w:rPr>
-      </w:pPr>
-      <w:r>
-        <w:rPr>
-          <w:rFonts w:cstheme="minorHAnsi"/>
-        </w:rPr>
-        <w:t>2011–12</w:t>
-      </w:r>
-      <w:r>
-        <w:rPr>
-          <w:rFonts w:cstheme="minorHAnsi"/>
-        </w:rPr>
-        <w:tab/>
-      </w:r>
-      <w:r>
-        <w:rPr>
-          <w:rFonts w:cstheme="minorHAnsi"/>
-        </w:rPr>
-        <w:tab/>
-      </w:r>
-      <w:r>
-        <w:rPr>
-          <w:rFonts w:cstheme="minorHAnsi"/>
-        </w:rPr>
-        <w:t>Philosophy Representative, Graduate and Professional Student Federation.</w:t>
+      </w:pPr>
+      <w:r>
+        <w:t>2020 Research Fellowship (2 terms of teaching relief and £500 travel fund), University of Reading. 2015-16.</w:t>
       </w:r>
     </w:p>
     <w:p>
       <w:pPr>
         <w:pStyle w:val="Textbody"/>
-        <w:rPr>
-          <w:rFonts w:cstheme="minorHAnsi"/>
-        </w:rPr>
-      </w:pPr>
-      <w:r>
-        <w:rPr>
-          <w:rFonts w:cstheme="minorHAnsi"/>
-        </w:rPr>
-        <w:t xml:space="preserve">2008–09 </w:t>
-      </w:r>
-      <w:r>
-        <w:rPr>
-          <w:rFonts w:cstheme="minorHAnsi"/>
-        </w:rPr>
-        <w:t>&amp;</w:t>
-      </w:r>
-      <w:r>
-        <w:rPr>
-          <w:rFonts w:cstheme="minorHAnsi"/>
-        </w:rPr>
-        <w:t xml:space="preserve"> 2011</w:t>
-      </w:r>
-      <w:r>
-        <w:rPr>
-          <w:rFonts w:cstheme="minorHAnsi"/>
-        </w:rPr>
-        <w:tab/>
-      </w:r>
-      <w:r>
-        <w:rPr>
-          <w:rFonts w:cstheme="minorHAnsi"/>
-        </w:rPr>
-        <w:t>Graduate Assistant, UNC Philosophy Colloquium</w:t>
-      </w:r>
-      <w:r>
-        <w:rPr>
-          <w:rFonts w:cstheme="minorHAnsi"/>
-        </w:rPr>
-        <w:t>.</w:t>
-      </w:r>
-    </w:p>
-    <w:p>
-      <w:pPr>
-        <w:pStyle w:val="Heading1"/>
-      </w:pPr>
-      <w:bookmarkStart w:id="12" w:name="grants-awards-and-prizes"/>
-      <w:r>
-        <w:t>Grants, Awards, and Prizes</w:t>
-      </w:r>
-      <w:bookmarkEnd w:id="12"/>
+      </w:pPr>
+      <w:r>
+        <w:t>Several Travel Awards from University of Reading.</w:t>
+      </w:r>
     </w:p>
     <w:p>
       <w:pPr>
         <w:pStyle w:val="Textbody"/>
       </w:pPr>
       <w:r>
-        <w:t xml:space="preserve">Marie </w:t>
-      </w:r>
-      <w:proofErr w:type="spellStart"/>
-      <w:r>
-        <w:t>Skłodowska</w:t>
-      </w:r>
-      <w:proofErr w:type="spellEnd"/>
-      <w:r>
-        <w:t>-Curie Individual Fellowship, ‘Austere Reasons.’ Held at the University of Reading, July 2017 to August 2018. Value: €114,015.30</w:t>
+        <w:t>Mind Association Conference Grant (£500) for Indeterminacy in Ethics conference, April 2015.</w:t>
       </w:r>
     </w:p>
     <w:p>
@@ -2837,7 +2460,7 @@
         <w:pStyle w:val="Textbody"/>
       </w:pPr>
       <w:r>
-        <w:t>2020 Research Fellowship (2 terms of teaching relief and £500 travel fund), University of Reading. 2015-16.</w:t>
+        <w:t>Prize for best graduate student paper. North Carolina Philosophical Society. February 2013.</w:t>
       </w:r>
     </w:p>
     <w:p>
@@ -2845,7 +2468,7 @@
         <w:pStyle w:val="Textbody"/>
       </w:pPr>
       <w:r>
-        <w:t>Several Travel Awards from University of Reading.</w:t>
+        <w:t>Non-teaching Fellowships UNC Philosophy Department. 2007–2008, Fall 2012, Spring 2014.</w:t>
       </w:r>
     </w:p>
     <w:p>
@@ -2853,31 +2476,6 @@
         <w:pStyle w:val="Textbody"/>
       </w:pPr>
       <w:r>
-        <w:t>Mind Association Conference Grant (£500) for Indeterminacy in Ethics conference, April 2015.</w:t>
-      </w:r>
-    </w:p>
-    <w:p>
-      <w:pPr>
-        <w:pStyle w:val="Textbody"/>
-      </w:pPr>
-      <w:r>
-        <w:t>Prize for best graduate student paper. North Carolina Philosophical Society. February 2013.</w:t>
-      </w:r>
-    </w:p>
-    <w:p>
-      <w:pPr>
-        <w:pStyle w:val="Textbody"/>
-      </w:pPr>
-      <w:r>
-        <w:t>Non-teaching Fellowships UNC Philosophy Department. 2007–2008, Fall 2012, Spring 2014.</w:t>
-      </w:r>
-    </w:p>
-    <w:p>
-      <w:pPr>
-        <w:pStyle w:val="Textbody"/>
-      </w:pPr>
-      <w:r>
-        <w:lastRenderedPageBreak/>
         <w:t>UNC Richard Brooke Scholarship. 2008–2010 and 2011–2012.</w:t>
       </w:r>
     </w:p>
@@ -2990,23 +2588,7 @@
         </w:numPr>
       </w:pPr>
       <w:r>
-        <w:t xml:space="preserve">Value and Agent Relativity workshop at </w:t>
-      </w:r>
-      <w:proofErr w:type="spellStart"/>
-      <w:r>
-        <w:t>Grandhotel</w:t>
-      </w:r>
-      <w:proofErr w:type="spellEnd"/>
-      <w:r>
-        <w:t xml:space="preserve"> </w:t>
-      </w:r>
-      <w:proofErr w:type="spellStart"/>
-      <w:r>
-        <w:t>Giessbach</w:t>
-      </w:r>
-      <w:proofErr w:type="spellEnd"/>
-      <w:r>
-        <w:t>, Switzerland, April 2022.</w:t>
+        <w:t>Value and Agent Relativity workshop at Grandhotel Giessbach, Switzerland, April 2022.</w:t>
       </w:r>
     </w:p>
     <w:p>
@@ -3086,21 +2668,7 @@
         <w:rPr>
           <w:rFonts w:cstheme="minorHAnsi"/>
         </w:rPr>
-        <w:t>‘</w:t>
-      </w:r>
-      <w:proofErr w:type="spellStart"/>
-      <w:r>
-        <w:rPr>
-          <w:rFonts w:cstheme="minorHAnsi"/>
-        </w:rPr>
-        <w:t>Kahane’s</w:t>
-      </w:r>
-      <w:proofErr w:type="spellEnd"/>
-      <w:r>
-        <w:rPr>
-          <w:rFonts w:cstheme="minorHAnsi"/>
-        </w:rPr>
-        <w:t xml:space="preserve"> Wager’ at the Joint Session of the Aristotelian Society and the Mind Association. Summer 2021.</w:t>
+        <w:t>‘Kahane’s Wager’ at the Joint Session of the Aristotelian Society and the Mind Association. Summer 2021.</w:t>
       </w:r>
     </w:p>
     <w:p>
@@ -3191,21 +2759,7 @@
         <w:rPr>
           <w:lang w:val="de-DE"/>
         </w:rPr>
-        <w:t xml:space="preserve">Humboldt-Universität zu Berlin </w:t>
-      </w:r>
-      <w:proofErr w:type="spellStart"/>
-      <w:r>
-        <w:rPr>
-          <w:lang w:val="de-DE"/>
-        </w:rPr>
-        <w:t>Metaethics</w:t>
-      </w:r>
-      <w:proofErr w:type="spellEnd"/>
-      <w:r>
-        <w:rPr>
-          <w:lang w:val="de-DE"/>
-        </w:rPr>
-        <w:t xml:space="preserve"> Colloquium. </w:t>
+        <w:t xml:space="preserve">Humboldt-Universität zu Berlin Metaethics Colloquium. </w:t>
       </w:r>
       <w:r>
         <w:t>2017.</w:t>
@@ -3284,21 +2838,7 @@
         <w:rPr>
           <w:rFonts w:cstheme="minorHAnsi"/>
         </w:rPr>
-        <w:t xml:space="preserve">‘Ought </w:t>
-      </w:r>
-      <w:proofErr w:type="gramStart"/>
-      <w:r>
-        <w:rPr>
-          <w:rFonts w:cstheme="minorHAnsi"/>
-        </w:rPr>
-        <w:t>implies</w:t>
-      </w:r>
-      <w:proofErr w:type="gramEnd"/>
-      <w:r>
-        <w:rPr>
-          <w:rFonts w:cstheme="minorHAnsi"/>
-        </w:rPr>
-        <w:t xml:space="preserve"> Can implies Moral Rationalism’:</w:t>
+        <w:t>‘Ought implies Can implies Moral Rationalism’:</w:t>
       </w:r>
     </w:p>
     <w:p>
@@ -3324,19 +2864,11 @@
           <w:lang w:val="nl-NL"/>
         </w:rPr>
       </w:pPr>
-      <w:proofErr w:type="gramStart"/>
       <w:r>
         <w:rPr>
           <w:lang w:val="nl-NL"/>
         </w:rPr>
-        <w:t>OZSW conference</w:t>
-      </w:r>
-      <w:proofErr w:type="gramEnd"/>
-      <w:r>
-        <w:rPr>
-          <w:lang w:val="nl-NL"/>
-        </w:rPr>
-        <w:t xml:space="preserve"> in Groningen. December 2016.</w:t>
+        <w:t>OZSW conference in Groningen. December 2016.</w:t>
       </w:r>
     </w:p>
     <w:p>
@@ -3378,19 +2910,11 @@
           <w:lang w:val="nl-NL"/>
         </w:rPr>
       </w:pPr>
-      <w:proofErr w:type="gramStart"/>
       <w:r>
         <w:rPr>
           <w:lang w:val="nl-NL"/>
         </w:rPr>
-        <w:t>OZSW conference</w:t>
-      </w:r>
-      <w:proofErr w:type="gramEnd"/>
-      <w:r>
-        <w:rPr>
-          <w:lang w:val="nl-NL"/>
-        </w:rPr>
-        <w:t xml:space="preserve"> in Groningen. December 2016.</w:t>
+        <w:t>OZSW conference in Groningen. December 2016.</w:t>
       </w:r>
     </w:p>
     <w:p>
@@ -3416,7 +2940,6 @@
         <w:rPr>
           <w:rFonts w:cstheme="minorHAnsi"/>
         </w:rPr>
-        <w:lastRenderedPageBreak/>
         <w:t>‘How Implausible is Satisficing Utilitarianism?’ at the 14th International Society for Utilitarian Studies Conference at Lille Catholic University. July 2016.</w:t>
       </w:r>
     </w:p>
@@ -3431,21 +2954,7 @@
         <w:rPr>
           <w:rFonts w:cstheme="minorHAnsi"/>
         </w:rPr>
-        <w:t>‘A Satisficing Response to Gratuitous Harm’ at the Rocky Mountain Ethics Congress (</w:t>
-      </w:r>
-      <w:proofErr w:type="spellStart"/>
-      <w:r>
-        <w:rPr>
-          <w:rFonts w:cstheme="minorHAnsi"/>
-        </w:rPr>
-        <w:t>RoME</w:t>
-      </w:r>
-      <w:proofErr w:type="spellEnd"/>
-      <w:r>
-        <w:rPr>
-          <w:rFonts w:cstheme="minorHAnsi"/>
-        </w:rPr>
-        <w:t>). University of Colorado, Boulder. August 2015.</w:t>
+        <w:t>‘A Satisficing Response to Gratuitous Harm’ at the Rocky Mountain Ethics Congress (RoME). University of Colorado, Boulder. August 2015.</w:t>
       </w:r>
     </w:p>
     <w:p>
@@ -3459,21 +2968,7 @@
         <w:rPr>
           <w:rFonts w:cstheme="minorHAnsi"/>
         </w:rPr>
-        <w:t>‘Satisficing, Arbitrariness, and Indeterminacy’ at the Rocky Mountain Ethics Congress (</w:t>
-      </w:r>
-      <w:proofErr w:type="spellStart"/>
-      <w:r>
-        <w:rPr>
-          <w:rFonts w:cstheme="minorHAnsi"/>
-        </w:rPr>
-        <w:t>RoME</w:t>
-      </w:r>
-      <w:proofErr w:type="spellEnd"/>
-      <w:r>
-        <w:rPr>
-          <w:rFonts w:cstheme="minorHAnsi"/>
-        </w:rPr>
-        <w:t>). University of Colorado, Boulder. August 2013. Commenter: Preston Werner.</w:t>
+        <w:t>‘Satisficing, Arbitrariness, and Indeterminacy’ at the Rocky Mountain Ethics Congress (RoME). University of Colorado, Boulder. August 2013. Commenter: Preston Werner.</w:t>
       </w:r>
     </w:p>
     <w:p>
@@ -3487,21 +2982,7 @@
         <w:rPr>
           <w:rFonts w:cstheme="minorHAnsi"/>
         </w:rPr>
-        <w:t xml:space="preserve">‘Tenenbaum and </w:t>
-      </w:r>
-      <w:proofErr w:type="spellStart"/>
-      <w:r>
-        <w:rPr>
-          <w:rFonts w:cstheme="minorHAnsi"/>
-        </w:rPr>
-        <w:t>Raffaman</w:t>
-      </w:r>
-      <w:proofErr w:type="spellEnd"/>
-      <w:r>
-        <w:rPr>
-          <w:rFonts w:cstheme="minorHAnsi"/>
-        </w:rPr>
-        <w:t xml:space="preserve"> on Vague Projects, the Self-Torturer, and the Sorites’ at University of York. October 2014.</w:t>
+        <w:t>‘Tenenbaum and Raffaman on Vague Projects, the Self-Torturer, and the Sorites’ at University of York. October 2014.</w:t>
       </w:r>
     </w:p>
     <w:p>
@@ -3527,15 +3008,7 @@
         </w:numPr>
       </w:pPr>
       <w:r>
-        <w:t xml:space="preserve">Harvard-MIT Graduate Conference. Cambridge, MA. April 2013. Commenter: Ryan Doody. (This conference was </w:t>
-      </w:r>
-      <w:proofErr w:type="spellStart"/>
-      <w:r>
-        <w:t>canceled</w:t>
-      </w:r>
-      <w:proofErr w:type="spellEnd"/>
-      <w:r>
-        <w:t xml:space="preserve"> due to the Boston bombings.)</w:t>
+        <w:t>Harvard-MIT Graduate Conference. Cambridge, MA. April 2013. Commenter: Ryan Doody. (This conference was canceled due to the Boston bombings.)</w:t>
       </w:r>
     </w:p>
     <w:p>
@@ -3561,21 +3034,7 @@
         <w:rPr>
           <w:rFonts w:cstheme="minorHAnsi"/>
         </w:rPr>
-        <w:t xml:space="preserve">‘Incommensurability as Comparative </w:t>
-      </w:r>
-      <w:proofErr w:type="spellStart"/>
-      <w:r>
-        <w:rPr>
-          <w:rFonts w:cstheme="minorHAnsi"/>
-        </w:rPr>
-        <w:t>Borderlineness</w:t>
-      </w:r>
-      <w:proofErr w:type="spellEnd"/>
-      <w:r>
-        <w:rPr>
-          <w:rFonts w:cstheme="minorHAnsi"/>
-        </w:rPr>
-        <w:t>’:</w:t>
+        <w:t>‘Incommensurability as Comparative Borderlineness’:</w:t>
       </w:r>
     </w:p>
     <w:p>
@@ -3614,7 +3073,7 @@
 </file>
 
 <file path=word/endnotes.xml><?xml version="1.0" encoding="utf-8"?>
-<w:endnotes xmlns:wpc="http://schemas.microsoft.com/office/word/2010/wordprocessingCanvas" xmlns:cx="http://schemas.microsoft.com/office/drawing/2014/chartex" xmlns:cx1="http://schemas.microsoft.com/office/drawing/2015/9/8/chartex" xmlns:cx2="http://schemas.microsoft.com/office/drawing/2015/10/21/chartex" xmlns:cx3="http://schemas.microsoft.com/office/drawing/2016/5/9/chartex" xmlns:cx4="http://schemas.microsoft.com/office/drawing/2016/5/10/chartex" xmlns:cx5="http://schemas.microsoft.com/office/drawing/2016/5/11/chartex" xmlns:cx6="http://schemas.microsoft.com/office/drawing/2016/5/12/chartex" xmlns:cx7="http://schemas.microsoft.com/office/drawing/2016/5/13/chartex" xmlns:cx8="http://schemas.microsoft.com/office/drawing/2016/5/14/chartex" xmlns:mc="http://schemas.openxmlformats.org/markup-compatibility/2006" xmlns:aink="http://schemas.microsoft.com/office/drawing/2016/ink" xmlns:am3d="http://schemas.microsoft.com/office/drawing/2017/model3d" xmlns:o="urn:schemas-microsoft-com:office:office" xmlns:oel="http://schemas.microsoft.com/office/2019/extlst" xmlns:r="http://schemas.openxmlformats.org/officeDocument/2006/relationships" xmlns:m="http://schemas.openxmlformats.org/officeDocument/2006/math" xmlns:v="urn:schemas-microsoft-com:vml" xmlns:wp14="http://schemas.microsoft.com/office/word/2010/wordprocessingDrawing" xmlns:wp="http://schemas.openxmlformats.org/drawingml/2006/wordprocessingDrawing" xmlns:w10="urn:schemas-microsoft-com:office:word" xmlns:w="http://schemas.openxmlformats.org/wordprocessingml/2006/main" xmlns:w14="http://schemas.microsoft.com/office/word/2010/wordml" xmlns:w15="http://schemas.microsoft.com/office/word/2012/wordml" xmlns:w16cex="http://schemas.microsoft.com/office/word/2018/wordml/cex" xmlns:w16cid="http://schemas.microsoft.com/office/word/2016/wordml/cid" xmlns:w16="http://schemas.microsoft.com/office/word/2018/wordml" xmlns:w16sdtdh="http://schemas.microsoft.com/office/word/2020/wordml/sdtdatahash" xmlns:w16se="http://schemas.microsoft.com/office/word/2015/wordml/symex" xmlns:wpg="http://schemas.microsoft.com/office/word/2010/wordprocessingGroup" xmlns:wpi="http://schemas.microsoft.com/office/word/2010/wordprocessingInk" xmlns:wne="http://schemas.microsoft.com/office/word/2006/wordml" xmlns:wps="http://schemas.microsoft.com/office/word/2010/wordprocessingShape" mc:Ignorable="w14 w15 w16se w16cid w16 w16cex w16sdtdh wp14">
+<w:endnotes xmlns:wpc="http://schemas.microsoft.com/office/word/2010/wordprocessingCanvas" xmlns:cx="http://schemas.microsoft.com/office/drawing/2014/chartex" xmlns:cx1="http://schemas.microsoft.com/office/drawing/2015/9/8/chartex" xmlns:cx2="http://schemas.microsoft.com/office/drawing/2015/10/21/chartex" xmlns:cx3="http://schemas.microsoft.com/office/drawing/2016/5/9/chartex" xmlns:cx4="http://schemas.microsoft.com/office/drawing/2016/5/10/chartex" xmlns:cx5="http://schemas.microsoft.com/office/drawing/2016/5/11/chartex" xmlns:cx6="http://schemas.microsoft.com/office/drawing/2016/5/12/chartex" xmlns:cx7="http://schemas.microsoft.com/office/drawing/2016/5/13/chartex" xmlns:cx8="http://schemas.microsoft.com/office/drawing/2016/5/14/chartex" xmlns:mc="http://schemas.openxmlformats.org/markup-compatibility/2006" xmlns:aink="http://schemas.microsoft.com/office/drawing/2016/ink" xmlns:am3d="http://schemas.microsoft.com/office/drawing/2017/model3d" xmlns:o="urn:schemas-microsoft-com:office:office" xmlns:oel="http://schemas.microsoft.com/office/2019/extlst" xmlns:r="http://schemas.openxmlformats.org/officeDocument/2006/relationships" xmlns:m="http://schemas.openxmlformats.org/officeDocument/2006/math" xmlns:v="urn:schemas-microsoft-com:vml" xmlns:wp14="http://schemas.microsoft.com/office/word/2010/wordprocessingDrawing" xmlns:wp="http://schemas.openxmlformats.org/drawingml/2006/wordprocessingDrawing" xmlns:w10="urn:schemas-microsoft-com:office:word" xmlns:w="http://schemas.openxmlformats.org/wordprocessingml/2006/main" xmlns:w14="http://schemas.microsoft.com/office/word/2010/wordml" xmlns:w15="http://schemas.microsoft.com/office/word/2012/wordml" xmlns:w16cex="http://schemas.microsoft.com/office/word/2018/wordml/cex" xmlns:w16cid="http://schemas.microsoft.com/office/word/2016/wordml/cid" xmlns:w16="http://schemas.microsoft.com/office/word/2018/wordml" xmlns:w16du="http://schemas.microsoft.com/office/word/2023/wordml/word16du" xmlns:w16sdtdh="http://schemas.microsoft.com/office/word/2020/wordml/sdtdatahash" xmlns:w16se="http://schemas.microsoft.com/office/word/2015/wordml/symex" xmlns:wpg="http://schemas.microsoft.com/office/word/2010/wordprocessingGroup" xmlns:wpi="http://schemas.microsoft.com/office/word/2010/wordprocessingInk" xmlns:wne="http://schemas.microsoft.com/office/word/2006/wordml" xmlns:wps="http://schemas.microsoft.com/office/word/2010/wordprocessingShape" mc:Ignorable="w14 w15 w16se w16cid w16 w16cex w16sdtdh w16du wp14">
   <w:endnote w:type="separator" w:id="-1">
     <w:p>
       <w:r>
@@ -3633,7 +3092,7 @@
 </file>
 
 <file path=word/footer1.xml><?xml version="1.0" encoding="utf-8"?>
-<w:ftr xmlns:wpc="http://schemas.microsoft.com/office/word/2010/wordprocessingCanvas" xmlns:cx="http://schemas.microsoft.com/office/drawing/2014/chartex" xmlns:cx1="http://schemas.microsoft.com/office/drawing/2015/9/8/chartex" xmlns:cx2="http://schemas.microsoft.com/office/drawing/2015/10/21/chartex" xmlns:cx3="http://schemas.microsoft.com/office/drawing/2016/5/9/chartex" xmlns:cx4="http://schemas.microsoft.com/office/drawing/2016/5/10/chartex" xmlns:cx5="http://schemas.microsoft.com/office/drawing/2016/5/11/chartex" xmlns:cx6="http://schemas.microsoft.com/office/drawing/2016/5/12/chartex" xmlns:cx7="http://schemas.microsoft.com/office/drawing/2016/5/13/chartex" xmlns:cx8="http://schemas.microsoft.com/office/drawing/2016/5/14/chartex" xmlns:mc="http://schemas.openxmlformats.org/markup-compatibility/2006" xmlns:aink="http://schemas.microsoft.com/office/drawing/2016/ink" xmlns:am3d="http://schemas.microsoft.com/office/drawing/2017/model3d" xmlns:o="urn:schemas-microsoft-com:office:office" xmlns:oel="http://schemas.microsoft.com/office/2019/extlst" xmlns:r="http://schemas.openxmlformats.org/officeDocument/2006/relationships" xmlns:m="http://schemas.openxmlformats.org/officeDocument/2006/math" xmlns:v="urn:schemas-microsoft-com:vml" xmlns:wp14="http://schemas.microsoft.com/office/word/2010/wordprocessingDrawing" xmlns:wp="http://schemas.openxmlformats.org/drawingml/2006/wordprocessingDrawing" xmlns:w10="urn:schemas-microsoft-com:office:word" xmlns:w="http://schemas.openxmlformats.org/wordprocessingml/2006/main" xmlns:w14="http://schemas.microsoft.com/office/word/2010/wordml" xmlns:w15="http://schemas.microsoft.com/office/word/2012/wordml" xmlns:w16cex="http://schemas.microsoft.com/office/word/2018/wordml/cex" xmlns:w16cid="http://schemas.microsoft.com/office/word/2016/wordml/cid" xmlns:w16="http://schemas.microsoft.com/office/word/2018/wordml" xmlns:w16sdtdh="http://schemas.microsoft.com/office/word/2020/wordml/sdtdatahash" xmlns:w16se="http://schemas.microsoft.com/office/word/2015/wordml/symex" xmlns:wpg="http://schemas.microsoft.com/office/word/2010/wordprocessingGroup" xmlns:wpi="http://schemas.microsoft.com/office/word/2010/wordprocessingInk" xmlns:wne="http://schemas.microsoft.com/office/word/2006/wordml" xmlns:wps="http://schemas.microsoft.com/office/word/2010/wordprocessingShape" mc:Ignorable="w14 w15 w16se w16cid w16 w16cex w16sdtdh wp14">
+<w:ftr xmlns:wpc="http://schemas.microsoft.com/office/word/2010/wordprocessingCanvas" xmlns:cx="http://schemas.microsoft.com/office/drawing/2014/chartex" xmlns:cx1="http://schemas.microsoft.com/office/drawing/2015/9/8/chartex" xmlns:cx2="http://schemas.microsoft.com/office/drawing/2015/10/21/chartex" xmlns:cx3="http://schemas.microsoft.com/office/drawing/2016/5/9/chartex" xmlns:cx4="http://schemas.microsoft.com/office/drawing/2016/5/10/chartex" xmlns:cx5="http://schemas.microsoft.com/office/drawing/2016/5/11/chartex" xmlns:cx6="http://schemas.microsoft.com/office/drawing/2016/5/12/chartex" xmlns:cx7="http://schemas.microsoft.com/office/drawing/2016/5/13/chartex" xmlns:cx8="http://schemas.microsoft.com/office/drawing/2016/5/14/chartex" xmlns:mc="http://schemas.openxmlformats.org/markup-compatibility/2006" xmlns:aink="http://schemas.microsoft.com/office/drawing/2016/ink" xmlns:am3d="http://schemas.microsoft.com/office/drawing/2017/model3d" xmlns:o="urn:schemas-microsoft-com:office:office" xmlns:oel="http://schemas.microsoft.com/office/2019/extlst" xmlns:r="http://schemas.openxmlformats.org/officeDocument/2006/relationships" xmlns:m="http://schemas.openxmlformats.org/officeDocument/2006/math" xmlns:v="urn:schemas-microsoft-com:vml" xmlns:wp14="http://schemas.microsoft.com/office/word/2010/wordprocessingDrawing" xmlns:wp="http://schemas.openxmlformats.org/drawingml/2006/wordprocessingDrawing" xmlns:w10="urn:schemas-microsoft-com:office:word" xmlns:w="http://schemas.openxmlformats.org/wordprocessingml/2006/main" xmlns:w14="http://schemas.microsoft.com/office/word/2010/wordml" xmlns:w15="http://schemas.microsoft.com/office/word/2012/wordml" xmlns:w16cex="http://schemas.microsoft.com/office/word/2018/wordml/cex" xmlns:w16cid="http://schemas.microsoft.com/office/word/2016/wordml/cid" xmlns:w16="http://schemas.microsoft.com/office/word/2018/wordml" xmlns:w16du="http://schemas.microsoft.com/office/word/2023/wordml/word16du" xmlns:w16sdtdh="http://schemas.microsoft.com/office/word/2020/wordml/sdtdatahash" xmlns:w16se="http://schemas.microsoft.com/office/word/2015/wordml/symex" xmlns:wpg="http://schemas.microsoft.com/office/word/2010/wordprocessingGroup" xmlns:wpi="http://schemas.microsoft.com/office/word/2010/wordprocessingInk" xmlns:wne="http://schemas.microsoft.com/office/word/2006/wordml" xmlns:wps="http://schemas.microsoft.com/office/word/2010/wordprocessingShape" mc:Ignorable="w14 w15 w16se w16cid w16 w16cex w16sdtdh w16du wp14">
   <w:p>
     <w:pPr>
       <w:pStyle w:val="Footer"/>
@@ -3659,7 +3118,7 @@
 </file>
 
 <file path=word/footnotes.xml><?xml version="1.0" encoding="utf-8"?>
-<w:footnotes xmlns:wpc="http://schemas.microsoft.com/office/word/2010/wordprocessingCanvas" xmlns:cx="http://schemas.microsoft.com/office/drawing/2014/chartex" xmlns:cx1="http://schemas.microsoft.com/office/drawing/2015/9/8/chartex" xmlns:cx2="http://schemas.microsoft.com/office/drawing/2015/10/21/chartex" xmlns:cx3="http://schemas.microsoft.com/office/drawing/2016/5/9/chartex" xmlns:cx4="http://schemas.microsoft.com/office/drawing/2016/5/10/chartex" xmlns:cx5="http://schemas.microsoft.com/office/drawing/2016/5/11/chartex" xmlns:cx6="http://schemas.microsoft.com/office/drawing/2016/5/12/chartex" xmlns:cx7="http://schemas.microsoft.com/office/drawing/2016/5/13/chartex" xmlns:cx8="http://schemas.microsoft.com/office/drawing/2016/5/14/chartex" xmlns:mc="http://schemas.openxmlformats.org/markup-compatibility/2006" xmlns:aink="http://schemas.microsoft.com/office/drawing/2016/ink" xmlns:am3d="http://schemas.microsoft.com/office/drawing/2017/model3d" xmlns:o="urn:schemas-microsoft-com:office:office" xmlns:oel="http://schemas.microsoft.com/office/2019/extlst" xmlns:r="http://schemas.openxmlformats.org/officeDocument/2006/relationships" xmlns:m="http://schemas.openxmlformats.org/officeDocument/2006/math" xmlns:v="urn:schemas-microsoft-com:vml" xmlns:wp14="http://schemas.microsoft.com/office/word/2010/wordprocessingDrawing" xmlns:wp="http://schemas.openxmlformats.org/drawingml/2006/wordprocessingDrawing" xmlns:w10="urn:schemas-microsoft-com:office:word" xmlns:w="http://schemas.openxmlformats.org/wordprocessingml/2006/main" xmlns:w14="http://schemas.microsoft.com/office/word/2010/wordml" xmlns:w15="http://schemas.microsoft.com/office/word/2012/wordml" xmlns:w16cex="http://schemas.microsoft.com/office/word/2018/wordml/cex" xmlns:w16cid="http://schemas.microsoft.com/office/word/2016/wordml/cid" xmlns:w16="http://schemas.microsoft.com/office/word/2018/wordml" xmlns:w16sdtdh="http://schemas.microsoft.com/office/word/2020/wordml/sdtdatahash" xmlns:w16se="http://schemas.microsoft.com/office/word/2015/wordml/symex" xmlns:wpg="http://schemas.microsoft.com/office/word/2010/wordprocessingGroup" xmlns:wpi="http://schemas.microsoft.com/office/word/2010/wordprocessingInk" xmlns:wne="http://schemas.microsoft.com/office/word/2006/wordml" xmlns:wps="http://schemas.microsoft.com/office/word/2010/wordprocessingShape" mc:Ignorable="w14 w15 w16se w16cid w16 w16cex w16sdtdh wp14">
+<w:footnotes xmlns:wpc="http://schemas.microsoft.com/office/word/2010/wordprocessingCanvas" xmlns:cx="http://schemas.microsoft.com/office/drawing/2014/chartex" xmlns:cx1="http://schemas.microsoft.com/office/drawing/2015/9/8/chartex" xmlns:cx2="http://schemas.microsoft.com/office/drawing/2015/10/21/chartex" xmlns:cx3="http://schemas.microsoft.com/office/drawing/2016/5/9/chartex" xmlns:cx4="http://schemas.microsoft.com/office/drawing/2016/5/10/chartex" xmlns:cx5="http://schemas.microsoft.com/office/drawing/2016/5/11/chartex" xmlns:cx6="http://schemas.microsoft.com/office/drawing/2016/5/12/chartex" xmlns:cx7="http://schemas.microsoft.com/office/drawing/2016/5/13/chartex" xmlns:cx8="http://schemas.microsoft.com/office/drawing/2016/5/14/chartex" xmlns:mc="http://schemas.openxmlformats.org/markup-compatibility/2006" xmlns:aink="http://schemas.microsoft.com/office/drawing/2016/ink" xmlns:am3d="http://schemas.microsoft.com/office/drawing/2017/model3d" xmlns:o="urn:schemas-microsoft-com:office:office" xmlns:oel="http://schemas.microsoft.com/office/2019/extlst" xmlns:r="http://schemas.openxmlformats.org/officeDocument/2006/relationships" xmlns:m="http://schemas.openxmlformats.org/officeDocument/2006/math" xmlns:v="urn:schemas-microsoft-com:vml" xmlns:wp14="http://schemas.microsoft.com/office/word/2010/wordprocessingDrawing" xmlns:wp="http://schemas.openxmlformats.org/drawingml/2006/wordprocessingDrawing" xmlns:w10="urn:schemas-microsoft-com:office:word" xmlns:w="http://schemas.openxmlformats.org/wordprocessingml/2006/main" xmlns:w14="http://schemas.microsoft.com/office/word/2010/wordml" xmlns:w15="http://schemas.microsoft.com/office/word/2012/wordml" xmlns:w16cex="http://schemas.microsoft.com/office/word/2018/wordml/cex" xmlns:w16cid="http://schemas.microsoft.com/office/word/2016/wordml/cid" xmlns:w16="http://schemas.microsoft.com/office/word/2018/wordml" xmlns:w16du="http://schemas.microsoft.com/office/word/2023/wordml/word16du" xmlns:w16sdtdh="http://schemas.microsoft.com/office/word/2020/wordml/sdtdatahash" xmlns:w16se="http://schemas.microsoft.com/office/word/2015/wordml/symex" xmlns:wpg="http://schemas.microsoft.com/office/word/2010/wordprocessingGroup" xmlns:wpi="http://schemas.microsoft.com/office/word/2010/wordprocessingInk" xmlns:wne="http://schemas.microsoft.com/office/word/2006/wordml" xmlns:wps="http://schemas.microsoft.com/office/word/2010/wordprocessingShape" mc:Ignorable="w14 w15 w16se w16cid w16 w16cex w16sdtdh w16du wp14">
   <w:footnote w:type="separator" w:id="-1">
     <w:p>
       <w:r>
@@ -3681,7 +3140,7 @@
 </file>
 
 <file path=word/numbering.xml><?xml version="1.0" encoding="utf-8"?>
-<w:numbering xmlns:wpc="http://schemas.microsoft.com/office/word/2010/wordprocessingCanvas" xmlns:cx="http://schemas.microsoft.com/office/drawing/2014/chartex" xmlns:cx1="http://schemas.microsoft.com/office/drawing/2015/9/8/chartex" xmlns:cx2="http://schemas.microsoft.com/office/drawing/2015/10/21/chartex" xmlns:cx3="http://schemas.microsoft.com/office/drawing/2016/5/9/chartex" xmlns:cx4="http://schemas.microsoft.com/office/drawing/2016/5/10/chartex" xmlns:cx5="http://schemas.microsoft.com/office/drawing/2016/5/11/chartex" xmlns:cx6="http://schemas.microsoft.com/office/drawing/2016/5/12/chartex" xmlns:cx7="http://schemas.microsoft.com/office/drawing/2016/5/13/chartex" xmlns:cx8="http://schemas.microsoft.com/office/drawing/2016/5/14/chartex" xmlns:mc="http://schemas.openxmlformats.org/markup-compatibility/2006" xmlns:aink="http://schemas.microsoft.com/office/drawing/2016/ink" xmlns:am3d="http://schemas.microsoft.com/office/drawing/2017/model3d" xmlns:o="urn:schemas-microsoft-com:office:office" xmlns:oel="http://schemas.microsoft.com/office/2019/extlst" xmlns:r="http://schemas.openxmlformats.org/officeDocument/2006/relationships" xmlns:m="http://schemas.openxmlformats.org/officeDocument/2006/math" xmlns:v="urn:schemas-microsoft-com:vml" xmlns:wp14="http://schemas.microsoft.com/office/word/2010/wordprocessingDrawing" xmlns:wp="http://schemas.openxmlformats.org/drawingml/2006/wordprocessingDrawing" xmlns:w10="urn:schemas-microsoft-com:office:word" xmlns:w="http://schemas.openxmlformats.org/wordprocessingml/2006/main" xmlns:w14="http://schemas.microsoft.com/office/word/2010/wordml" xmlns:w15="http://schemas.microsoft.com/office/word/2012/wordml" xmlns:w16cex="http://schemas.microsoft.com/office/word/2018/wordml/cex" xmlns:w16cid="http://schemas.microsoft.com/office/word/2016/wordml/cid" xmlns:w16="http://schemas.microsoft.com/office/word/2018/wordml" xmlns:w16sdtdh="http://schemas.microsoft.com/office/word/2020/wordml/sdtdatahash" xmlns:w16se="http://schemas.microsoft.com/office/word/2015/wordml/symex" xmlns:wpg="http://schemas.microsoft.com/office/word/2010/wordprocessingGroup" xmlns:wpi="http://schemas.microsoft.com/office/word/2010/wordprocessingInk" xmlns:wne="http://schemas.microsoft.com/office/word/2006/wordml" xmlns:wps="http://schemas.microsoft.com/office/word/2010/wordprocessingShape" mc:Ignorable="w14 w15 w16se w16cid w16 w16cex w16sdtdh wp14">
+<w:numbering xmlns:wpc="http://schemas.microsoft.com/office/word/2010/wordprocessingCanvas" xmlns:cx="http://schemas.microsoft.com/office/drawing/2014/chartex" xmlns:cx1="http://schemas.microsoft.com/office/drawing/2015/9/8/chartex" xmlns:cx2="http://schemas.microsoft.com/office/drawing/2015/10/21/chartex" xmlns:cx3="http://schemas.microsoft.com/office/drawing/2016/5/9/chartex" xmlns:cx4="http://schemas.microsoft.com/office/drawing/2016/5/10/chartex" xmlns:cx5="http://schemas.microsoft.com/office/drawing/2016/5/11/chartex" xmlns:cx6="http://schemas.microsoft.com/office/drawing/2016/5/12/chartex" xmlns:cx7="http://schemas.microsoft.com/office/drawing/2016/5/13/chartex" xmlns:cx8="http://schemas.microsoft.com/office/drawing/2016/5/14/chartex" xmlns:mc="http://schemas.openxmlformats.org/markup-compatibility/2006" xmlns:aink="http://schemas.microsoft.com/office/drawing/2016/ink" xmlns:am3d="http://schemas.microsoft.com/office/drawing/2017/model3d" xmlns:o="urn:schemas-microsoft-com:office:office" xmlns:oel="http://schemas.microsoft.com/office/2019/extlst" xmlns:r="http://schemas.openxmlformats.org/officeDocument/2006/relationships" xmlns:m="http://schemas.openxmlformats.org/officeDocument/2006/math" xmlns:v="urn:schemas-microsoft-com:vml" xmlns:wp14="http://schemas.microsoft.com/office/word/2010/wordprocessingDrawing" xmlns:wp="http://schemas.openxmlformats.org/drawingml/2006/wordprocessingDrawing" xmlns:w10="urn:schemas-microsoft-com:office:word" xmlns:w="http://schemas.openxmlformats.org/wordprocessingml/2006/main" xmlns:w14="http://schemas.microsoft.com/office/word/2010/wordml" xmlns:w15="http://schemas.microsoft.com/office/word/2012/wordml" xmlns:w16cex="http://schemas.microsoft.com/office/word/2018/wordml/cex" xmlns:w16cid="http://schemas.microsoft.com/office/word/2016/wordml/cid" xmlns:w16="http://schemas.microsoft.com/office/word/2018/wordml" xmlns:w16du="http://schemas.microsoft.com/office/word/2023/wordml/word16du" xmlns:w16sdtdh="http://schemas.microsoft.com/office/word/2020/wordml/sdtdatahash" xmlns:w16se="http://schemas.microsoft.com/office/word/2015/wordml/symex" xmlns:wpg="http://schemas.microsoft.com/office/word/2010/wordprocessingGroup" xmlns:wpi="http://schemas.microsoft.com/office/word/2010/wordprocessingInk" xmlns:wne="http://schemas.microsoft.com/office/word/2006/wordml" xmlns:wps="http://schemas.microsoft.com/office/word/2010/wordprocessingShape" mc:Ignorable="w14 w15 w16se w16cid w16 w16cex w16sdtdh w16du wp14">
   <w:abstractNum w:abstractNumId="0" w15:restartNumberingAfterBreak="0">
     <w:nsid w:val="01721126"/>
     <w:multiLevelType w:val="multilevel"/>
@@ -8717,7 +8176,7 @@
 </file>
 
 <file path=word/styles.xml><?xml version="1.0" encoding="utf-8"?>
-<w:styles xmlns:mc="http://schemas.openxmlformats.org/markup-compatibility/2006" xmlns:r="http://schemas.openxmlformats.org/officeDocument/2006/relationships" xmlns:w="http://schemas.openxmlformats.org/wordprocessingml/2006/main" xmlns:w14="http://schemas.microsoft.com/office/word/2010/wordml" xmlns:w15="http://schemas.microsoft.com/office/word/2012/wordml" xmlns:w16cex="http://schemas.microsoft.com/office/word/2018/wordml/cex" xmlns:w16cid="http://schemas.microsoft.com/office/word/2016/wordml/cid" xmlns:w16="http://schemas.microsoft.com/office/word/2018/wordml" xmlns:w16sdtdh="http://schemas.microsoft.com/office/word/2020/wordml/sdtdatahash" xmlns:w16se="http://schemas.microsoft.com/office/word/2015/wordml/symex" mc:Ignorable="w14 w15 w16se w16cid w16 w16cex w16sdtdh">
+<w:styles xmlns:mc="http://schemas.openxmlformats.org/markup-compatibility/2006" xmlns:r="http://schemas.openxmlformats.org/officeDocument/2006/relationships" xmlns:w="http://schemas.openxmlformats.org/wordprocessingml/2006/main" xmlns:w14="http://schemas.microsoft.com/office/word/2010/wordml" xmlns:w15="http://schemas.microsoft.com/office/word/2012/wordml" xmlns:w16cex="http://schemas.microsoft.com/office/word/2018/wordml/cex" xmlns:w16cid="http://schemas.microsoft.com/office/word/2016/wordml/cid" xmlns:w16="http://schemas.microsoft.com/office/word/2018/wordml" xmlns:w16du="http://schemas.microsoft.com/office/word/2023/wordml/word16du" xmlns:w16sdtdh="http://schemas.microsoft.com/office/word/2020/wordml/sdtdatahash" xmlns:w16se="http://schemas.microsoft.com/office/word/2015/wordml/symex" mc:Ignorable="w14 w15 w16se w16cid w16 w16cex w16sdtdh w16du">
   <w:docDefaults>
     <w:rPrDefault>
       <w:rPr>
@@ -9235,6 +8694,7 @@
   <w:style w:type="character" w:default="1" w:styleId="DefaultParagraphFont">
     <w:name w:val="Default Paragraph Font"/>
     <w:uiPriority w:val="1"/>
+    <w:semiHidden/>
     <w:unhideWhenUsed/>
   </w:style>
   <w:style w:type="table" w:default="1" w:styleId="TableNormal">

</xml_diff>

<commit_message>
updated website changed theme a little added carbon offsets paper
</commit_message>
<xml_diff>
--- a/cv/cv.docx
+++ b/cv/cv.docx
@@ -221,13 +221,20 @@
         <w:ind w:left="709" w:hanging="709"/>
       </w:pPr>
       <w:r>
-        <w:t xml:space="preserve">(Forthcoming) </w:t>
-      </w:r>
-      <w:r>
-        <w:t>‘Carbon Offsets and Shifting Harms’</w:t>
-      </w:r>
-      <w:r>
-        <w:t xml:space="preserve">, in the </w:t>
+        <w:t>2024</w:t>
+      </w:r>
+      <w:r>
+        <w:tab/>
+        <w:t>‘</w:t>
+      </w:r>
+      <w:r>
+        <w:t>Carbon Offsets and Shifting Harms</w:t>
+      </w:r>
+      <w:r>
+        <w:t>’</w:t>
+      </w:r>
+      <w:r>
+        <w:t xml:space="preserve">, </w:t>
       </w:r>
       <w:r>
         <w:rPr>
@@ -237,8 +244,53 @@
         <w:t>Erasmus Journal for Philosophy and Economics</w:t>
       </w:r>
       <w:r>
+        <w:t xml:space="preserve"> 17(1), 234–255.</w:t>
+      </w:r>
+      <w:r>
+        <w:t xml:space="preserve"> S</w:t>
+      </w:r>
+      <w:r>
+        <w:t>pecial issue on intra- and interpersonal dilemmas in ethics and rational choice</w:t>
+      </w:r>
+      <w:r>
+        <w:t xml:space="preserve">. </w:t>
+      </w:r>
+      <w:r>
+        <w:t xml:space="preserve">With a critical comment by Kian </w:t>
+      </w:r>
+      <w:proofErr w:type="spellStart"/>
+      <w:r>
+        <w:t>Mintz</w:t>
+      </w:r>
+      <w:proofErr w:type="spellEnd"/>
+      <w:r>
+        <w:t>-Woo and a response from me</w:t>
+      </w:r>
+      <w:r>
         <w:t>.</w:t>
       </w:r>
+      <w:r>
+        <w:br/>
+      </w:r>
+      <w:proofErr w:type="spellStart"/>
+      <w:r>
+        <w:t>doi</w:t>
+      </w:r>
+      <w:proofErr w:type="spellEnd"/>
+      <w:r>
+        <w:t xml:space="preserve">: </w:t>
+      </w:r>
+      <w:r>
+        <w:t>10.23941/</w:t>
+      </w:r>
+      <w:proofErr w:type="gramStart"/>
+      <w:r>
+        <w:t>ejpe.v</w:t>
+      </w:r>
+      <w:proofErr w:type="gramEnd"/>
+      <w:r>
+        <w:t>17i1.790</w:t>
+      </w:r>
     </w:p>
     <w:p>
       <w:pPr>
@@ -265,6 +317,7 @@
       <w:r>
         <w:t xml:space="preserve"> </w:t>
       </w:r>
+      <w:proofErr w:type="spellStart"/>
       <w:r>
         <w:rPr>
           <w:i/>
@@ -272,6 +325,7 @@
         </w:rPr>
         <w:t>Topoi</w:t>
       </w:r>
+      <w:proofErr w:type="spellEnd"/>
       <w:r>
         <w:t xml:space="preserve"> 43: 479–489</w:t>
       </w:r>
@@ -323,7 +377,21 @@
         <w:rPr>
           <w:rFonts w:cstheme="minorHAnsi"/>
         </w:rPr>
-        <w:t>, edited by Henrik Andersson and Anders Herlitz. Routledge. doi:10.4324/9781003148012-13</w:t>
+        <w:t xml:space="preserve">, edited by Henrik Andersson and Anders </w:t>
+      </w:r>
+      <w:proofErr w:type="spellStart"/>
+      <w:r>
+        <w:rPr>
+          <w:rFonts w:cstheme="minorHAnsi"/>
+        </w:rPr>
+        <w:t>Herlitz</w:t>
+      </w:r>
+      <w:proofErr w:type="spellEnd"/>
+      <w:r>
+        <w:rPr>
+          <w:rFonts w:cstheme="minorHAnsi"/>
+        </w:rPr>
+        <w:t>. Routledge. doi:10.4324/9781003148012-13</w:t>
       </w:r>
     </w:p>
     <w:p>
@@ -389,7 +457,21 @@
         <w:rPr>
           <w:rFonts w:cstheme="minorHAnsi"/>
         </w:rPr>
-        <w:t xml:space="preserve">‘Can Streumer simply avoid Supervenience?’, </w:t>
+        <w:t xml:space="preserve">‘Can </w:t>
+      </w:r>
+      <w:proofErr w:type="spellStart"/>
+      <w:r>
+        <w:rPr>
+          <w:rFonts w:cstheme="minorHAnsi"/>
+        </w:rPr>
+        <w:t>Streumer</w:t>
+      </w:r>
+      <w:proofErr w:type="spellEnd"/>
+      <w:r>
+        <w:rPr>
+          <w:rFonts w:cstheme="minorHAnsi"/>
+        </w:rPr>
+        <w:t xml:space="preserve"> simply avoid Supervenience?’, </w:t>
       </w:r>
       <w:r>
         <w:rPr>
@@ -403,7 +485,21 @@
         <w:rPr>
           <w:rFonts w:cstheme="minorHAnsi"/>
         </w:rPr>
-        <w:t xml:space="preserve"> vol. 16, no. 3 (2019). doi:10.26556/jesp.v16i3.508</w:t>
+        <w:t xml:space="preserve"> vol. 16, no. 3 (2019). doi:10.26556/</w:t>
+      </w:r>
+      <w:proofErr w:type="gramStart"/>
+      <w:r>
+        <w:rPr>
+          <w:rFonts w:cstheme="minorHAnsi"/>
+        </w:rPr>
+        <w:t>jesp.v</w:t>
+      </w:r>
+      <w:proofErr w:type="gramEnd"/>
+      <w:r>
+        <w:rPr>
+          <w:rFonts w:cstheme="minorHAnsi"/>
+        </w:rPr>
+        <w:t>16i3.508</w:t>
       </w:r>
     </w:p>
     <w:p>
@@ -429,7 +525,21 @@
         <w:rPr>
           <w:rFonts w:cstheme="minorHAnsi"/>
         </w:rPr>
-        <w:t xml:space="preserve">‘Incommensurability as Vagueness: a Burden-Shifting Argument’, </w:t>
+        <w:t xml:space="preserve">‘Incommensurability as Vagueness: </w:t>
+      </w:r>
+      <w:proofErr w:type="gramStart"/>
+      <w:r>
+        <w:rPr>
+          <w:rFonts w:cstheme="minorHAnsi"/>
+        </w:rPr>
+        <w:t>a</w:t>
+      </w:r>
+      <w:proofErr w:type="gramEnd"/>
+      <w:r>
+        <w:rPr>
+          <w:rFonts w:cstheme="minorHAnsi"/>
+        </w:rPr>
+        <w:t xml:space="preserve"> Burden-Shifting Argument’, </w:t>
       </w:r>
       <w:r>
         <w:rPr>
@@ -443,7 +553,21 @@
         <w:rPr>
           <w:rFonts w:cstheme="minorHAnsi"/>
         </w:rPr>
-        <w:t xml:space="preserve"> 83: 341-363. doi: 10.1111/theo.12129</w:t>
+        <w:t xml:space="preserve"> 83: 341-363. </w:t>
+      </w:r>
+      <w:proofErr w:type="spellStart"/>
+      <w:r>
+        <w:rPr>
+          <w:rFonts w:cstheme="minorHAnsi"/>
+        </w:rPr>
+        <w:t>doi</w:t>
+      </w:r>
+      <w:proofErr w:type="spellEnd"/>
+      <w:r>
+        <w:rPr>
+          <w:rFonts w:cstheme="minorHAnsi"/>
+        </w:rPr>
+        <w:t>: 10.1111/theo.12129</w:t>
       </w:r>
     </w:p>
     <w:p>
@@ -469,7 +593,21 @@
         <w:rPr>
           <w:rFonts w:cstheme="minorHAnsi"/>
         </w:rPr>
-        <w:t xml:space="preserve">‘Tenenbaum and Raffaman on Vague Projects, the Self-Torturer, and the Sorites’, </w:t>
+        <w:t xml:space="preserve">‘Tenenbaum and </w:t>
+      </w:r>
+      <w:proofErr w:type="spellStart"/>
+      <w:r>
+        <w:rPr>
+          <w:rFonts w:cstheme="minorHAnsi"/>
+        </w:rPr>
+        <w:t>Raffaman</w:t>
+      </w:r>
+      <w:proofErr w:type="spellEnd"/>
+      <w:r>
+        <w:rPr>
+          <w:rFonts w:cstheme="minorHAnsi"/>
+        </w:rPr>
+        <w:t xml:space="preserve"> on Vague Projects, the Self-Torturer, and the Sorites’, </w:t>
       </w:r>
       <w:r>
         <w:rPr>
@@ -551,6 +689,7 @@
         </w:rPr>
         <w:t xml:space="preserve">‘Borderline Cases and the Collapsing Principle’, </w:t>
       </w:r>
+      <w:proofErr w:type="spellStart"/>
       <w:r>
         <w:rPr>
           <w:rFonts w:cstheme="minorHAnsi"/>
@@ -559,6 +698,7 @@
         </w:rPr>
         <w:t>Utilitas</w:t>
       </w:r>
+      <w:proofErr w:type="spellEnd"/>
       <w:r>
         <w:rPr>
           <w:rFonts w:cstheme="minorHAnsi"/>
@@ -665,7 +805,14 @@
         <w:rPr>
           <w:rFonts w:cstheme="minorHAnsi"/>
         </w:rPr>
-        <w:t xml:space="preserve"> edited by Christopher Cowie and Richard Rowland, at Notre Dame Philosophical Reviews.</w:t>
+        <w:t xml:space="preserve"> edited by Christopher Cowie and </w:t>
+      </w:r>
+      <w:r>
+        <w:rPr>
+          <w:rFonts w:cstheme="minorHAnsi"/>
+        </w:rPr>
+        <w:lastRenderedPageBreak/>
+        <w:t>Richard Rowland, at Notre Dame Philosophical Reviews.</w:t>
       </w:r>
     </w:p>
     <w:p>
@@ -733,59 +880,29 @@
         </w:rPr>
         <w:t xml:space="preserve">Review of David Sobel’s </w:t>
       </w:r>
+      <w:proofErr w:type="gramStart"/>
       <w:r>
         <w:rPr>
           <w:rFonts w:cstheme="minorHAnsi"/>
           <w:i/>
           <w:iCs/>
         </w:rPr>
-        <w:t>From Valuing to Value</w:t>
-      </w:r>
-      <w:r>
-        <w:rPr>
-          <w:rFonts w:cstheme="minorHAnsi"/>
-        </w:rPr>
-        <w:t xml:space="preserve">, </w:t>
-      </w:r>
+        <w:t>From</w:t>
+      </w:r>
+      <w:proofErr w:type="gramEnd"/>
       <w:r>
         <w:rPr>
           <w:rFonts w:cstheme="minorHAnsi"/>
           <w:i/>
           <w:iCs/>
         </w:rPr>
-        <w:t>Analysis</w:t>
-      </w:r>
-      <w:r>
-        <w:rPr>
-          <w:rFonts w:cstheme="minorHAnsi"/>
-        </w:rPr>
-        <w:t>, Volume 78, Issue 3, pp. 583-586. doi:10.1093/analys/any045.</w:t>
-      </w:r>
-    </w:p>
-    <w:p>
-      <w:pPr>
-        <w:pStyle w:val="Textbody"/>
-        <w:rPr>
-          <w:rFonts w:cstheme="minorHAnsi"/>
-        </w:rPr>
-      </w:pPr>
-      <w:r>
-        <w:rPr>
-          <w:rFonts w:cstheme="minorHAnsi"/>
-        </w:rPr>
-        <w:t>2016</w:t>
-      </w:r>
-      <w:r>
-        <w:rPr>
-          <w:rFonts w:cstheme="minorHAnsi"/>
-        </w:rPr>
-        <w:tab/>
-      </w:r>
-      <w:r>
-        <w:rPr>
-          <w:rFonts w:cstheme="minorHAnsi"/>
-        </w:rPr>
-        <w:t xml:space="preserve">Edited special edition of </w:t>
+        <w:t xml:space="preserve"> Valuing to Value</w:t>
+      </w:r>
+      <w:r>
+        <w:rPr>
+          <w:rFonts w:cstheme="minorHAnsi"/>
+        </w:rPr>
+        <w:t xml:space="preserve">, </w:t>
       </w:r>
       <w:r>
         <w:rPr>
@@ -793,6 +910,60 @@
           <w:i/>
           <w:iCs/>
         </w:rPr>
+        <w:t>Analysis</w:t>
+      </w:r>
+      <w:r>
+        <w:rPr>
+          <w:rFonts w:cstheme="minorHAnsi"/>
+        </w:rPr>
+        <w:t>, Volume 78, Issue 3, pp. 583-586. doi:10.1093/</w:t>
+      </w:r>
+      <w:proofErr w:type="spellStart"/>
+      <w:r>
+        <w:rPr>
+          <w:rFonts w:cstheme="minorHAnsi"/>
+        </w:rPr>
+        <w:t>analys</w:t>
+      </w:r>
+      <w:proofErr w:type="spellEnd"/>
+      <w:r>
+        <w:rPr>
+          <w:rFonts w:cstheme="minorHAnsi"/>
+        </w:rPr>
+        <w:t>/any045.</w:t>
+      </w:r>
+    </w:p>
+    <w:p>
+      <w:pPr>
+        <w:pStyle w:val="Textbody"/>
+        <w:rPr>
+          <w:rFonts w:cstheme="minorHAnsi"/>
+        </w:rPr>
+      </w:pPr>
+      <w:r>
+        <w:rPr>
+          <w:rFonts w:cstheme="minorHAnsi"/>
+        </w:rPr>
+        <w:t>2016</w:t>
+      </w:r>
+      <w:r>
+        <w:rPr>
+          <w:rFonts w:cstheme="minorHAnsi"/>
+        </w:rPr>
+        <w:tab/>
+      </w:r>
+      <w:r>
+        <w:rPr>
+          <w:rFonts w:cstheme="minorHAnsi"/>
+        </w:rPr>
+        <w:t xml:space="preserve">Edited special edition of </w:t>
+      </w:r>
+      <w:r>
+        <w:rPr>
+          <w:rFonts w:cstheme="minorHAnsi"/>
+          <w:i/>
+          <w:iCs/>
+        </w:rPr>
         <w:t>Ratio</w:t>
       </w:r>
       <w:r>
@@ -825,99 +996,77 @@
           <w:b/>
           <w:bCs/>
         </w:rPr>
-        <w:t>Introductory (first-year) ethics.</w:t>
-      </w:r>
-      <w:r>
-        <w:rPr>
-          <w:rFonts w:cstheme="minorHAnsi"/>
-        </w:rPr>
-        <w:t xml:space="preserve"> </w:t>
-      </w:r>
-      <w:r>
-        <w:rPr>
-          <w:rFonts w:cstheme="minorHAnsi"/>
-        </w:rPr>
-        <w:t xml:space="preserve">Autumn 2023, </w:t>
-      </w:r>
-      <w:r>
-        <w:rPr>
-          <w:rFonts w:cstheme="minorHAnsi"/>
-        </w:rPr>
-        <w:t>Spring 2021, 2020, 2019, 2016, 2015. Chapel Hill: Spring 2010.</w:t>
-      </w:r>
-    </w:p>
-    <w:p>
-      <w:pPr>
-        <w:pStyle w:val="Textbody"/>
-        <w:rPr>
-          <w:rFonts w:cstheme="minorHAnsi"/>
-        </w:rPr>
-      </w:pPr>
+        <w:t>Introductory (</w:t>
+      </w:r>
+      <w:proofErr w:type="gramStart"/>
       <w:r>
         <w:rPr>
           <w:rFonts w:cstheme="minorHAnsi"/>
           <w:b/>
           <w:bCs/>
         </w:rPr>
-        <w:t xml:space="preserve">Intermediate (second-year) </w:t>
-      </w:r>
+        <w:t>first-year</w:t>
+      </w:r>
+      <w:proofErr w:type="gramEnd"/>
       <w:r>
         <w:rPr>
           <w:rFonts w:cstheme="minorHAnsi"/>
           <w:b/>
           <w:bCs/>
         </w:rPr>
-        <w:t>ethics</w:t>
-      </w:r>
+        <w:t>) ethics.</w:t>
+      </w:r>
+      <w:r>
+        <w:rPr>
+          <w:rFonts w:cstheme="minorHAnsi"/>
+        </w:rPr>
+        <w:t xml:space="preserve"> </w:t>
+      </w:r>
+      <w:r>
+        <w:rPr>
+          <w:rFonts w:cstheme="minorHAnsi"/>
+        </w:rPr>
+        <w:t xml:space="preserve">Autumn 2023, </w:t>
+      </w:r>
+      <w:r>
+        <w:rPr>
+          <w:rFonts w:cstheme="minorHAnsi"/>
+        </w:rPr>
+        <w:t>Spring 2021, 2020, 2019, 2016, 2015. Chapel Hill: Spring 2010.</w:t>
+      </w:r>
+    </w:p>
+    <w:p>
+      <w:pPr>
+        <w:pStyle w:val="Textbody"/>
+        <w:rPr>
+          <w:rFonts w:cstheme="minorHAnsi"/>
+        </w:rPr>
+      </w:pPr>
       <w:r>
         <w:rPr>
           <w:rFonts w:cstheme="minorHAnsi"/>
           <w:b/>
           <w:bCs/>
         </w:rPr>
-        <w:t>.</w:t>
-      </w:r>
-      <w:r>
-        <w:rPr>
-          <w:rFonts w:cstheme="minorHAnsi"/>
-        </w:rPr>
-        <w:t xml:space="preserve"> Spring </w:t>
-      </w:r>
-      <w:r>
-        <w:rPr>
-          <w:rFonts w:cstheme="minorHAnsi"/>
-        </w:rPr>
-        <w:t xml:space="preserve">2024, </w:t>
-      </w:r>
-      <w:r>
-        <w:rPr>
-          <w:rFonts w:cstheme="minorHAnsi"/>
-        </w:rPr>
-        <w:t>2022, 2021, 2020, 2019; Autumn 2015, 2014.</w:t>
-      </w:r>
-    </w:p>
-    <w:p>
-      <w:pPr>
-        <w:pStyle w:val="Textbody"/>
-        <w:rPr>
-          <w:rFonts w:cstheme="minorHAnsi"/>
-        </w:rPr>
-      </w:pPr>
+        <w:t>Intermediate (</w:t>
+      </w:r>
+      <w:proofErr w:type="gramStart"/>
       <w:r>
         <w:rPr>
           <w:rFonts w:cstheme="minorHAnsi"/>
           <w:b/>
           <w:bCs/>
         </w:rPr>
-        <w:t>Advanced (t</w:t>
-      </w:r>
+        <w:t>second-year</w:t>
+      </w:r>
+      <w:proofErr w:type="gramEnd"/>
       <w:r>
         <w:rPr>
           <w:rFonts w:cstheme="minorHAnsi"/>
           <w:b/>
           <w:bCs/>
         </w:rPr>
-        <w:t>hird-year</w:t>
+        <w:t xml:space="preserve">) </w:t>
       </w:r>
       <w:r>
         <w:rPr>
@@ -925,7 +1074,7 @@
           <w:b/>
           <w:bCs/>
         </w:rPr>
-        <w:t>)</w:t>
+        <w:t>ethics</w:t>
       </w:r>
       <w:r>
         <w:rPr>
@@ -933,25 +1082,25 @@
           <w:b/>
           <w:bCs/>
         </w:rPr>
-        <w:t xml:space="preserve"> ethics.</w:t>
-      </w:r>
-      <w:r>
-        <w:rPr>
-          <w:rFonts w:cstheme="minorHAnsi"/>
-        </w:rPr>
-        <w:t xml:space="preserve"> </w:t>
-      </w:r>
-      <w:r>
-        <w:rPr>
-          <w:rFonts w:cstheme="minorHAnsi"/>
-        </w:rPr>
-        <w:t xml:space="preserve">Spring 2024, </w:t>
-      </w:r>
-      <w:r>
-        <w:rPr>
-          <w:rFonts w:cstheme="minorHAnsi"/>
-        </w:rPr>
-        <w:t>Autumn 2018 (with Philip Stratton-Lake).</w:t>
+        <w:t>.</w:t>
+      </w:r>
+      <w:r>
+        <w:rPr>
+          <w:rFonts w:cstheme="minorHAnsi"/>
+        </w:rPr>
+        <w:t xml:space="preserve"> Spring </w:t>
+      </w:r>
+      <w:r>
+        <w:rPr>
+          <w:rFonts w:cstheme="minorHAnsi"/>
+        </w:rPr>
+        <w:t xml:space="preserve">2024, </w:t>
+      </w:r>
+      <w:r>
+        <w:rPr>
+          <w:rFonts w:cstheme="minorHAnsi"/>
+        </w:rPr>
+        <w:t>2022, 2021, 2020, 2019; Autumn 2015, 2014.</w:t>
       </w:r>
     </w:p>
     <w:p>
@@ -967,59 +1116,33 @@
           <w:b/>
           <w:bCs/>
         </w:rPr>
-        <w:t>Writing the philosophical essay</w:t>
-      </w:r>
-      <w:r>
-        <w:rPr>
-          <w:rFonts w:cstheme="minorHAnsi"/>
-        </w:rPr>
-        <w:t>, an end-of first-year ‘workshop’ on structuring essays module. Summer 2023.</w:t>
-      </w:r>
-    </w:p>
-    <w:p>
-      <w:pPr>
-        <w:pStyle w:val="Textbody"/>
-        <w:rPr>
-          <w:rFonts w:cstheme="minorHAnsi"/>
-        </w:rPr>
-      </w:pPr>
+        <w:t>Advanced (</w:t>
+      </w:r>
+      <w:proofErr w:type="gramStart"/>
       <w:r>
         <w:rPr>
           <w:rFonts w:cstheme="minorHAnsi"/>
           <w:b/>
           <w:bCs/>
         </w:rPr>
-        <w:t>Mediaeval philosophy.</w:t>
-      </w:r>
-      <w:r>
-        <w:rPr>
-          <w:rFonts w:cstheme="minorHAnsi"/>
-        </w:rPr>
-        <w:t xml:space="preserve"> Autumn 2022, 2020, 2019, 2018. Chapel Hill: Summer 2013.</w:t>
-      </w:r>
-    </w:p>
-    <w:p>
-      <w:pPr>
-        <w:pStyle w:val="Textbody"/>
-        <w:rPr>
-          <w:rFonts w:cstheme="minorHAnsi"/>
-        </w:rPr>
-      </w:pPr>
+        <w:t>t</w:t>
+      </w:r>
       <w:r>
         <w:rPr>
           <w:rFonts w:cstheme="minorHAnsi"/>
           <w:b/>
           <w:bCs/>
         </w:rPr>
-        <w:t>Elementary/</w:t>
-      </w:r>
+        <w:t>hird-year</w:t>
+      </w:r>
+      <w:proofErr w:type="gramEnd"/>
       <w:r>
         <w:rPr>
           <w:rFonts w:cstheme="minorHAnsi"/>
           <w:b/>
           <w:bCs/>
         </w:rPr>
-        <w:t>Intermediate l</w:t>
+        <w:t>)</w:t>
       </w:r>
       <w:r>
         <w:rPr>
@@ -1027,13 +1150,25 @@
           <w:b/>
           <w:bCs/>
         </w:rPr>
-        <w:t xml:space="preserve">ogic (up to predicate calculus). </w:t>
-      </w:r>
-      <w:r>
-        <w:rPr>
-          <w:rFonts w:cstheme="minorHAnsi"/>
-        </w:rPr>
-        <w:t>Summer 2017, Spring 2015. Chapel Hill: Fall 2013, and as Teaching Assistant for Thomas Hofweber in Spring 2013.</w:t>
+        <w:t xml:space="preserve"> ethics.</w:t>
+      </w:r>
+      <w:r>
+        <w:rPr>
+          <w:rFonts w:cstheme="minorHAnsi"/>
+        </w:rPr>
+        <w:t xml:space="preserve"> </w:t>
+      </w:r>
+      <w:r>
+        <w:rPr>
+          <w:rFonts w:cstheme="minorHAnsi"/>
+        </w:rPr>
+        <w:t xml:space="preserve">Spring 2024, </w:t>
+      </w:r>
+      <w:r>
+        <w:rPr>
+          <w:rFonts w:cstheme="minorHAnsi"/>
+        </w:rPr>
+        <w:t>Autumn 2018 (with Philip Stratton-Lake).</w:t>
       </w:r>
     </w:p>
     <w:p>
@@ -1049,13 +1184,27 @@
           <w:b/>
           <w:bCs/>
         </w:rPr>
-        <w:t>Epistemology.</w:t>
-      </w:r>
-      <w:r>
-        <w:rPr>
-          <w:rFonts w:cstheme="minorHAnsi"/>
-        </w:rPr>
-        <w:t xml:space="preserve"> Autumn 2015.</w:t>
+        <w:t>Writing the philosophical essay</w:t>
+      </w:r>
+      <w:r>
+        <w:rPr>
+          <w:rFonts w:cstheme="minorHAnsi"/>
+        </w:rPr>
+        <w:t xml:space="preserve">, an end-of </w:t>
+      </w:r>
+      <w:proofErr w:type="gramStart"/>
+      <w:r>
+        <w:rPr>
+          <w:rFonts w:cstheme="minorHAnsi"/>
+        </w:rPr>
+        <w:t>first-year</w:t>
+      </w:r>
+      <w:proofErr w:type="gramEnd"/>
+      <w:r>
+        <w:rPr>
+          <w:rFonts w:cstheme="minorHAnsi"/>
+        </w:rPr>
+        <w:t xml:space="preserve"> ‘workshop’ on structuring essays module. Summer 2023.</w:t>
       </w:r>
     </w:p>
     <w:p>
@@ -1071,15 +1220,29 @@
           <w:b/>
           <w:bCs/>
         </w:rPr>
-        <w:t xml:space="preserve">Introduction to </w:t>
-      </w:r>
+        <w:t>Mediaeval philosophy.</w:t>
+      </w:r>
+      <w:r>
+        <w:rPr>
+          <w:rFonts w:cstheme="minorHAnsi"/>
+        </w:rPr>
+        <w:t xml:space="preserve"> Autumn 2022, 2020, 2019, 2018. Chapel Hill: Summer 2013.</w:t>
+      </w:r>
+    </w:p>
+    <w:p>
+      <w:pPr>
+        <w:pStyle w:val="Textbody"/>
+        <w:rPr>
+          <w:rFonts w:cstheme="minorHAnsi"/>
+        </w:rPr>
+      </w:pPr>
       <w:r>
         <w:rPr>
           <w:rFonts w:cstheme="minorHAnsi"/>
           <w:b/>
           <w:bCs/>
         </w:rPr>
-        <w:t>p</w:t>
+        <w:t>Elementary/</w:t>
       </w:r>
       <w:r>
         <w:rPr>
@@ -1087,35 +1250,35 @@
           <w:b/>
           <w:bCs/>
         </w:rPr>
-        <w:t>hilosophy (online)</w:t>
-      </w:r>
-      <w:r>
-        <w:rPr>
-          <w:rFonts w:cstheme="minorHAnsi"/>
-        </w:rPr>
-        <w:t xml:space="preserve"> at Chapel Hill: Summer 2014.</w:t>
-      </w:r>
-    </w:p>
-    <w:p>
-      <w:pPr>
-        <w:pStyle w:val="Textbody"/>
-        <w:rPr>
-          <w:rFonts w:cstheme="minorHAnsi"/>
-        </w:rPr>
-      </w:pPr>
+        <w:t>Intermediate l</w:t>
+      </w:r>
       <w:r>
         <w:rPr>
           <w:rFonts w:cstheme="minorHAnsi"/>
           <w:b/>
           <w:bCs/>
         </w:rPr>
-        <w:t>Introduction to metaphysics</w:t>
-      </w:r>
-      <w:r>
-        <w:rPr>
-          <w:rFonts w:cstheme="minorHAnsi"/>
-        </w:rPr>
-        <w:t xml:space="preserve"> at Chapel Hill: Summer 2012.</w:t>
+        <w:t xml:space="preserve">ogic (up to predicate calculus). </w:t>
+      </w:r>
+      <w:r>
+        <w:rPr>
+          <w:rFonts w:cstheme="minorHAnsi"/>
+        </w:rPr>
+        <w:t xml:space="preserve">Summer 2017, Spring 2015. Chapel Hill: Fall 2013, and as Teaching Assistant for Thomas </w:t>
+      </w:r>
+      <w:proofErr w:type="spellStart"/>
+      <w:r>
+        <w:rPr>
+          <w:rFonts w:cstheme="minorHAnsi"/>
+        </w:rPr>
+        <w:t>Hofweber</w:t>
+      </w:r>
+      <w:proofErr w:type="spellEnd"/>
+      <w:r>
+        <w:rPr>
+          <w:rFonts w:cstheme="minorHAnsi"/>
+        </w:rPr>
+        <w:t xml:space="preserve"> in Spring 2013.</w:t>
       </w:r>
     </w:p>
     <w:p>
@@ -1131,13 +1294,13 @@
           <w:b/>
           <w:bCs/>
         </w:rPr>
-        <w:t xml:space="preserve">A literary introduction to philosophy </w:t>
-      </w:r>
-      <w:r>
-        <w:rPr>
-          <w:rFonts w:cstheme="minorHAnsi"/>
-        </w:rPr>
-        <w:t>at Chapel Hill: Summer 2011, 2009. Also as Teaching Assistant for C.D.C. Reeve in Fall 2008.</w:t>
+        <w:t>Epistemology.</w:t>
+      </w:r>
+      <w:r>
+        <w:rPr>
+          <w:rFonts w:cstheme="minorHAnsi"/>
+        </w:rPr>
+        <w:t xml:space="preserve"> Autumn 2015.</w:t>
       </w:r>
     </w:p>
     <w:p>
@@ -1161,7 +1324,7 @@
           <w:b/>
           <w:bCs/>
         </w:rPr>
-        <w:t>b</w:t>
+        <w:t>p</w:t>
       </w:r>
       <w:r>
         <w:rPr>
@@ -1169,13 +1332,13 @@
           <w:b/>
           <w:bCs/>
         </w:rPr>
-        <w:t>ioethics (online)</w:t>
-      </w:r>
-      <w:r>
-        <w:rPr>
-          <w:rFonts w:cstheme="minorHAnsi"/>
-        </w:rPr>
-        <w:t xml:space="preserve"> at Chapel Hill: Summer 2010.</w:t>
+        <w:t>hilosophy (online)</w:t>
+      </w:r>
+      <w:r>
+        <w:rPr>
+          <w:rFonts w:cstheme="minorHAnsi"/>
+        </w:rPr>
+        <w:t xml:space="preserve"> at Chapel Hill: Summer 2014.</w:t>
       </w:r>
     </w:p>
     <w:p>
@@ -1191,22 +1354,118 @@
           <w:b/>
           <w:bCs/>
         </w:rPr>
-        <w:t xml:space="preserve">Philosophy of </w:t>
-      </w:r>
+        <w:t>Introduction to metaphysics</w:t>
+      </w:r>
+      <w:r>
+        <w:rPr>
+          <w:rFonts w:cstheme="minorHAnsi"/>
+        </w:rPr>
+        <w:t xml:space="preserve"> at Chapel Hill: Summer 2012.</w:t>
+      </w:r>
+    </w:p>
+    <w:p>
+      <w:pPr>
+        <w:pStyle w:val="Textbody"/>
+        <w:rPr>
+          <w:rFonts w:cstheme="minorHAnsi"/>
+        </w:rPr>
+      </w:pPr>
       <w:r>
         <w:rPr>
           <w:rFonts w:cstheme="minorHAnsi"/>
           <w:b/>
           <w:bCs/>
         </w:rPr>
-        <w:t>s</w:t>
-      </w:r>
+        <w:t xml:space="preserve">A literary introduction to philosophy </w:t>
+      </w:r>
+      <w:r>
+        <w:rPr>
+          <w:rFonts w:cstheme="minorHAnsi"/>
+        </w:rPr>
+        <w:t xml:space="preserve">at Chapel Hill: Summer 2011, 2009. </w:t>
+      </w:r>
+      <w:proofErr w:type="gramStart"/>
+      <w:r>
+        <w:rPr>
+          <w:rFonts w:cstheme="minorHAnsi"/>
+        </w:rPr>
+        <w:t>Also</w:t>
+      </w:r>
+      <w:proofErr w:type="gramEnd"/>
+      <w:r>
+        <w:rPr>
+          <w:rFonts w:cstheme="minorHAnsi"/>
+        </w:rPr>
+        <w:t xml:space="preserve"> as Teaching Assistant for C.D.C. Reeve in Fall 2008.</w:t>
+      </w:r>
+    </w:p>
+    <w:p>
+      <w:pPr>
+        <w:pStyle w:val="Textbody"/>
+        <w:rPr>
+          <w:rFonts w:cstheme="minorHAnsi"/>
+        </w:rPr>
+      </w:pPr>
       <w:r>
         <w:rPr>
           <w:rFonts w:cstheme="minorHAnsi"/>
           <w:b/>
           <w:bCs/>
         </w:rPr>
+        <w:t xml:space="preserve">Introduction to </w:t>
+      </w:r>
+      <w:r>
+        <w:rPr>
+          <w:rFonts w:cstheme="minorHAnsi"/>
+          <w:b/>
+          <w:bCs/>
+        </w:rPr>
+        <w:t>b</w:t>
+      </w:r>
+      <w:r>
+        <w:rPr>
+          <w:rFonts w:cstheme="minorHAnsi"/>
+          <w:b/>
+          <w:bCs/>
+        </w:rPr>
+        <w:t>ioethics (online)</w:t>
+      </w:r>
+      <w:r>
+        <w:rPr>
+          <w:rFonts w:cstheme="minorHAnsi"/>
+        </w:rPr>
+        <w:t xml:space="preserve"> at Chapel Hill: Summer 2010.</w:t>
+      </w:r>
+    </w:p>
+    <w:p>
+      <w:pPr>
+        <w:pStyle w:val="Textbody"/>
+        <w:rPr>
+          <w:rFonts w:cstheme="minorHAnsi"/>
+        </w:rPr>
+      </w:pPr>
+      <w:r>
+        <w:rPr>
+          <w:rFonts w:cstheme="minorHAnsi"/>
+          <w:b/>
+          <w:bCs/>
+        </w:rPr>
+        <w:t xml:space="preserve">Philosophy of </w:t>
+      </w:r>
+      <w:r>
+        <w:rPr>
+          <w:rFonts w:cstheme="minorHAnsi"/>
+          <w:b/>
+          <w:bCs/>
+        </w:rPr>
+        <w:t>s</w:t>
+      </w:r>
+      <w:r>
+        <w:rPr>
+          <w:rFonts w:cstheme="minorHAnsi"/>
+          <w:b/>
+          <w:bCs/>
+        </w:rPr>
         <w:t>cience</w:t>
       </w:r>
       <w:r>
@@ -1243,7 +1502,14 @@
         <w:rPr>
           <w:rFonts w:cstheme="minorHAnsi"/>
         </w:rPr>
-        <w:t>‘m</w:t>
+        <w:t>‘</w:t>
+      </w:r>
+      <w:proofErr w:type="gramStart"/>
+      <w:r>
+        <w:rPr>
+          <w:rFonts w:cstheme="minorHAnsi"/>
+        </w:rPr>
+        <w:t>m</w:t>
       </w:r>
       <w:r>
         <w:rPr>
@@ -1251,6 +1517,7 @@
         </w:rPr>
         <w:t>ini-dissertations</w:t>
       </w:r>
+      <w:proofErr w:type="gramEnd"/>
       <w:r>
         <w:rPr>
           <w:rFonts w:cstheme="minorHAnsi"/>
@@ -1283,7 +1550,21 @@
         <w:rPr>
           <w:rFonts w:cstheme="minorHAnsi"/>
         </w:rPr>
-        <w:t>: ‘Nihilism and the emotions’ (2021); ‘Ought implies can – history and arguments’ (2017); ‘Climate change and rational choice’ (2015).</w:t>
+        <w:t xml:space="preserve">: ‘Nihilism and the emotions’ (2021); ‘Ought </w:t>
+      </w:r>
+      <w:proofErr w:type="gramStart"/>
+      <w:r>
+        <w:rPr>
+          <w:rFonts w:cstheme="minorHAnsi"/>
+        </w:rPr>
+        <w:t>implies</w:t>
+      </w:r>
+      <w:proofErr w:type="gramEnd"/>
+      <w:r>
+        <w:rPr>
+          <w:rFonts w:cstheme="minorHAnsi"/>
+        </w:rPr>
+        <w:t xml:space="preserve"> can – history and arguments’ (2017); ‘Climate change and rational choice’ (2015).</w:t>
       </w:r>
     </w:p>
     <w:p>
@@ -1334,8 +1615,30 @@
         <w:rPr>
           <w:rFonts w:cstheme="minorHAnsi"/>
         </w:rPr>
-        <w:t>Tommaso Soriani on ethics and personites</w:t>
-      </w:r>
+        <w:t xml:space="preserve">Tommaso </w:t>
+      </w:r>
+      <w:proofErr w:type="spellStart"/>
+      <w:r>
+        <w:rPr>
+          <w:rFonts w:cstheme="minorHAnsi"/>
+        </w:rPr>
+        <w:t>Soriani</w:t>
+      </w:r>
+      <w:proofErr w:type="spellEnd"/>
+      <w:r>
+        <w:rPr>
+          <w:rFonts w:cstheme="minorHAnsi"/>
+        </w:rPr>
+        <w:t xml:space="preserve"> on ethics and </w:t>
+      </w:r>
+      <w:proofErr w:type="spellStart"/>
+      <w:r>
+        <w:rPr>
+          <w:rFonts w:cstheme="minorHAnsi"/>
+        </w:rPr>
+        <w:t>personites</w:t>
+      </w:r>
+      <w:proofErr w:type="spellEnd"/>
       <w:r>
         <w:rPr>
           <w:rFonts w:cstheme="minorHAnsi"/>
@@ -1376,8 +1679,16 @@
         <w:rPr>
           <w:rFonts w:cstheme="minorHAnsi"/>
         </w:rPr>
-        <w:t>Ronan Ó Maonaile</w:t>
-      </w:r>
+        <w:t xml:space="preserve">Ronan Ó </w:t>
+      </w:r>
+      <w:proofErr w:type="spellStart"/>
+      <w:r>
+        <w:rPr>
+          <w:rFonts w:cstheme="minorHAnsi"/>
+        </w:rPr>
+        <w:t>Maonaile</w:t>
+      </w:r>
+      <w:proofErr w:type="spellEnd"/>
       <w:r>
         <w:rPr>
           <w:rFonts w:cstheme="minorHAnsi"/>
@@ -1417,8 +1728,13 @@
           <w:numId w:val="47"/>
         </w:numPr>
       </w:pPr>
-      <w:r>
-        <w:t xml:space="preserve">Dannish Kashmiri on ontology and ethical objectivity </w:t>
+      <w:proofErr w:type="spellStart"/>
+      <w:r>
+        <w:t>Dannish</w:t>
+      </w:r>
+      <w:proofErr w:type="spellEnd"/>
+      <w:r>
+        <w:t xml:space="preserve"> Kashmiri on ontology and ethical objectivity </w:t>
       </w:r>
       <w:r>
         <w:rPr>
@@ -1470,7 +1786,15 @@
         <w:pStyle w:val="List"/>
       </w:pPr>
       <w:r>
-        <w:t>Lanell Mason, ‘Moral Agents in a Moral World: A New Account of Moral Realism and Moral Perception’, with David Oderberg.</w:t>
+        <w:t xml:space="preserve">Lanell Mason, ‘Moral Agents in a Moral World: A New Account of Moral Realism and Moral Perception’, with David </w:t>
+      </w:r>
+      <w:proofErr w:type="spellStart"/>
+      <w:r>
+        <w:t>Oderberg</w:t>
+      </w:r>
+      <w:proofErr w:type="spellEnd"/>
+      <w:r>
+        <w:t>.</w:t>
       </w:r>
       <w:r>
         <w:t xml:space="preserve"> Viva passed July 2021.</w:t>
@@ -1481,7 +1805,15 @@
         <w:pStyle w:val="List"/>
       </w:pPr>
       <w:r>
-        <w:t>Adam Pearce on the criminalisation of climate change, with Rob Jubb (politics).</w:t>
+        <w:t xml:space="preserve">Adam Pearce on the criminalisation of climate change, with Rob </w:t>
+      </w:r>
+      <w:proofErr w:type="spellStart"/>
+      <w:r>
+        <w:t>Jubb</w:t>
+      </w:r>
+      <w:proofErr w:type="spellEnd"/>
+      <w:r>
+        <w:t xml:space="preserve"> (politics).</w:t>
       </w:r>
       <w:r>
         <w:t xml:space="preserve"> Viva passed May 2021.</w:t>
@@ -1492,7 +1824,24 @@
         <w:pStyle w:val="List"/>
       </w:pPr>
       <w:r>
-        <w:t>Livia Luzzatto on the scope of climate justice, with Rob Jubb (politics).</w:t>
+        <w:lastRenderedPageBreak/>
+        <w:t xml:space="preserve">Livia </w:t>
+      </w:r>
+      <w:proofErr w:type="spellStart"/>
+      <w:r>
+        <w:t>Luzzatto</w:t>
+      </w:r>
+      <w:proofErr w:type="spellEnd"/>
+      <w:r>
+        <w:t xml:space="preserve"> on the scope of climate justice, with Rob </w:t>
+      </w:r>
+      <w:proofErr w:type="spellStart"/>
+      <w:r>
+        <w:t>Jubb</w:t>
+      </w:r>
+      <w:proofErr w:type="spellEnd"/>
+      <w:r>
+        <w:t xml:space="preserve"> (politics).</w:t>
       </w:r>
       <w:r>
         <w:t xml:space="preserve"> Viva passed April 2021.</w:t>
@@ -1541,7 +1890,15 @@
         </w:numPr>
       </w:pPr>
       <w:r>
-        <w:t>Summer term 2021: on my book manuscript ‘unsharp choices’ and related material.</w:t>
+        <w:t xml:space="preserve">Summer term 2021: on my book manuscript ‘unsharp </w:t>
+      </w:r>
+      <w:proofErr w:type="gramStart"/>
+      <w:r>
+        <w:t>choices’</w:t>
+      </w:r>
+      <w:proofErr w:type="gramEnd"/>
+      <w:r>
+        <w:t xml:space="preserve"> and related material.</w:t>
       </w:r>
     </w:p>
     <w:p>
@@ -1587,7 +1944,39 @@
     </w:p>
     <w:p>
       <w:r>
-        <w:t>Supervisor for multiple MRes Essays and Dissertations per year since 2015. Topics include: Presentism and Truthmaker Theory, The Justification of War, Psychological Egoism, Moral Overridingness, Anarchism, Nudge, Sceptical Theism, the Problem of Evil.</w:t>
+        <w:t xml:space="preserve">Supervisor for multiple </w:t>
+      </w:r>
+      <w:proofErr w:type="spellStart"/>
+      <w:r>
+        <w:t>MRes</w:t>
+      </w:r>
+      <w:proofErr w:type="spellEnd"/>
+      <w:r>
+        <w:t xml:space="preserve"> Essays and Dissertations per year since 2015. Topics </w:t>
+      </w:r>
+      <w:proofErr w:type="gramStart"/>
+      <w:r>
+        <w:t>include:</w:t>
+      </w:r>
+      <w:proofErr w:type="gramEnd"/>
+      <w:r>
+        <w:t xml:space="preserve"> Presentism and </w:t>
+      </w:r>
+      <w:proofErr w:type="spellStart"/>
+      <w:r>
+        <w:t>Truthmaker</w:t>
+      </w:r>
+      <w:proofErr w:type="spellEnd"/>
+      <w:r>
+        <w:t xml:space="preserve"> Theory, The Justification of War, Psychological Egoism, Moral </w:t>
+      </w:r>
+      <w:proofErr w:type="spellStart"/>
+      <w:r>
+        <w:t>Overridingness</w:t>
+      </w:r>
+      <w:proofErr w:type="spellEnd"/>
+      <w:r>
+        <w:t>, Anarchism, Nudge, Sceptical Theism, the Problem of Evil.</w:t>
       </w:r>
     </w:p>
     <w:p>
@@ -1674,63 +2063,136 @@
           <w:i/>
           <w:iCs/>
         </w:rPr>
-        <w:t xml:space="preserve">Analysis, Australasian Journal of Philosophy, Economics and Philosophy, Erkenntnis, Ethical Theory and Moral Practice, Ethics, Journal of the American Philosophical Association, Journal of Ethics, Journal of Ethics &amp; Social Philosophy, Journal of Philosophy, Journal of Value Inquiry, </w:t>
-      </w:r>
+        <w:t xml:space="preserve">Analysis, Australasian Journal of Philosophy, Economics and Philosophy, </w:t>
+      </w:r>
+      <w:proofErr w:type="spellStart"/>
       <w:r>
         <w:rPr>
           <w:i/>
           <w:iCs/>
         </w:rPr>
-        <w:t xml:space="preserve">Kriterion, </w:t>
-      </w:r>
+        <w:t>Erkenntnis</w:t>
+      </w:r>
+      <w:proofErr w:type="spellEnd"/>
       <w:r>
         <w:rPr>
           <w:i/>
           <w:iCs/>
         </w:rPr>
-        <w:t xml:space="preserve">Mind, Noûs, Pacific Philosophical Quarterly, </w:t>
-      </w:r>
+        <w:t xml:space="preserve">, Ethical Theory and Moral Practice, Ethics, Journal of the American Philosophical Association, Journal of Ethics, Journal of Ethics &amp; Social Philosophy, Journal of Philosophy, Journal of Value Inquiry, </w:t>
+      </w:r>
+      <w:proofErr w:type="spellStart"/>
       <w:r>
         <w:rPr>
           <w:i/>
           <w:iCs/>
         </w:rPr>
-        <w:t xml:space="preserve">Philosophers’ Imprint, </w:t>
-      </w:r>
+        <w:t>Kriterion</w:t>
+      </w:r>
+      <w:proofErr w:type="spellEnd"/>
       <w:r>
         <w:rPr>
           <w:i/>
           <w:iCs/>
         </w:rPr>
-        <w:t xml:space="preserve">Philosophical Quarterly, </w:t>
+        <w:t xml:space="preserve">, </w:t>
       </w:r>
       <w:r>
         <w:rPr>
           <w:i/>
           <w:iCs/>
         </w:rPr>
-        <w:t xml:space="preserve">Philosophical Studies, </w:t>
-      </w:r>
+        <w:t xml:space="preserve">Mind, </w:t>
+      </w:r>
+      <w:proofErr w:type="spellStart"/>
       <w:r>
         <w:rPr>
           <w:i/>
           <w:iCs/>
         </w:rPr>
-        <w:t>Philosophy and Phenomenological Research</w:t>
-      </w:r>
+        <w:t>Noûs</w:t>
+      </w:r>
+      <w:proofErr w:type="spellEnd"/>
       <w:r>
         <w:rPr>
           <w:i/>
           <w:iCs/>
         </w:rPr>
-        <w:t xml:space="preserve">, </w:t>
+        <w:t xml:space="preserve">, Pacific Philosophical Quarterly, </w:t>
       </w:r>
       <w:r>
         <w:rPr>
           <w:i/>
           <w:iCs/>
         </w:rPr>
-        <w:t>Review of Philosophy and Psychology, Routledge, Synthese, Theoria, Utilitas.</w:t>
+        <w:t xml:space="preserve">Philosophers’ Imprint, </w:t>
+      </w:r>
+      <w:r>
+        <w:rPr>
+          <w:i/>
+          <w:iCs/>
+        </w:rPr>
+        <w:t xml:space="preserve">Philosophical Quarterly, </w:t>
+      </w:r>
+      <w:r>
+        <w:rPr>
+          <w:i/>
+          <w:iCs/>
+        </w:rPr>
+        <w:t xml:space="preserve">Philosophical Studies, </w:t>
+      </w:r>
+      <w:r>
+        <w:rPr>
+          <w:i/>
+          <w:iCs/>
+        </w:rPr>
+        <w:t>Philosophy and Phenomenological Research</w:t>
+      </w:r>
+      <w:r>
+        <w:rPr>
+          <w:i/>
+          <w:iCs/>
+        </w:rPr>
+        <w:t xml:space="preserve">, </w:t>
+      </w:r>
+      <w:r>
+        <w:rPr>
+          <w:i/>
+          <w:iCs/>
+        </w:rPr>
+        <w:t xml:space="preserve">Review of Philosophy and Psychology, Routledge, </w:t>
+      </w:r>
+      <w:proofErr w:type="spellStart"/>
+      <w:r>
+        <w:rPr>
+          <w:i/>
+          <w:iCs/>
+        </w:rPr>
+        <w:t>Synthese</w:t>
+      </w:r>
+      <w:proofErr w:type="spellEnd"/>
+      <w:r>
+        <w:rPr>
+          <w:i/>
+          <w:iCs/>
+        </w:rPr>
+        <w:t xml:space="preserve">, Theoria, </w:t>
+      </w:r>
+      <w:proofErr w:type="spellStart"/>
+      <w:r>
+        <w:rPr>
+          <w:i/>
+          <w:iCs/>
+        </w:rPr>
+        <w:t>Utilitas</w:t>
+      </w:r>
+      <w:proofErr w:type="spellEnd"/>
+      <w:r>
+        <w:rPr>
+          <w:i/>
+          <w:iCs/>
+        </w:rPr>
+        <w:t>.</w:t>
       </w:r>
     </w:p>
     <w:p>
@@ -1780,7 +2242,15 @@
         <w:tab/>
       </w:r>
       <w:r>
-        <w:t>Southern Normativity Group annual Conference, Reading.</w:t>
+        <w:t xml:space="preserve">Southern Normativity Group </w:t>
+      </w:r>
+      <w:proofErr w:type="gramStart"/>
+      <w:r>
+        <w:t>annual</w:t>
+      </w:r>
+      <w:proofErr w:type="gramEnd"/>
+      <w:r>
+        <w:t xml:space="preserve"> Conference, Reading.</w:t>
       </w:r>
     </w:p>
     <w:p>
@@ -1839,6 +2309,7 @@
         <w:ind w:left="1418" w:hanging="1418"/>
       </w:pPr>
       <w:r>
+        <w:lastRenderedPageBreak/>
         <w:t>2022–</w:t>
       </w:r>
       <w:r>
@@ -1883,7 +2354,21 @@
         <w:rPr>
           <w:rFonts w:cstheme="minorHAnsi"/>
         </w:rPr>
-        <w:t xml:space="preserve"> then ‘Cybersmith’ (web)</w:t>
+        <w:t xml:space="preserve"> then ‘</w:t>
+      </w:r>
+      <w:proofErr w:type="spellStart"/>
+      <w:r>
+        <w:rPr>
+          <w:rFonts w:cstheme="minorHAnsi"/>
+        </w:rPr>
+        <w:t>Cybersmith</w:t>
+      </w:r>
+      <w:proofErr w:type="spellEnd"/>
+      <w:r>
+        <w:rPr>
+          <w:rFonts w:cstheme="minorHAnsi"/>
+        </w:rPr>
+        <w:t>’ (web)</w:t>
       </w:r>
       <w:r>
         <w:rPr>
@@ -2008,7 +2493,15 @@
         <w:t xml:space="preserve"> </w:t>
       </w:r>
       <w:r>
-        <w:t>BSc Biovetinerary Sciences</w:t>
+        <w:t xml:space="preserve">BSc </w:t>
+      </w:r>
+      <w:proofErr w:type="spellStart"/>
+      <w:r>
+        <w:t>Biovetinerary</w:t>
+      </w:r>
+      <w:proofErr w:type="spellEnd"/>
+      <w:r>
+        <w:t xml:space="preserve"> Sciences</w:t>
       </w:r>
       <w:r>
         <w:t xml:space="preserve"> (</w:t>
@@ -2248,7 +2741,15 @@
         <w:pStyle w:val="Textbody"/>
       </w:pPr>
       <w:r>
-        <w:t>Recorded ‘A’ Level revision videos for Massolit.</w:t>
+        <w:t xml:space="preserve">Recorded ‘A’ Level revision videos for </w:t>
+      </w:r>
+      <w:proofErr w:type="spellStart"/>
+      <w:r>
+        <w:t>Massolit</w:t>
+      </w:r>
+      <w:proofErr w:type="spellEnd"/>
+      <w:r>
+        <w:t>.</w:t>
       </w:r>
     </w:p>
     <w:p>
@@ -2428,7 +2929,15 @@
         <w:pStyle w:val="Textbody"/>
       </w:pPr>
       <w:r>
-        <w:t>Marie Skłodowska-Curie Individual Fellowship, ‘Austere Reasons.’ Held at the University of Reading, July 2017 to August 2018. Value: €114,015.30</w:t>
+        <w:t xml:space="preserve">Marie </w:t>
+      </w:r>
+      <w:proofErr w:type="spellStart"/>
+      <w:r>
+        <w:t>Skłodowska</w:t>
+      </w:r>
+      <w:proofErr w:type="spellEnd"/>
+      <w:r>
+        <w:t>-Curie Individual Fellowship, ‘Austere Reasons.’ Held at the University of Reading, July 2017 to August 2018. Value: €114,015.30</w:t>
       </w:r>
     </w:p>
     <w:p>
@@ -2444,6 +2953,7 @@
         <w:pStyle w:val="Textbody"/>
       </w:pPr>
       <w:r>
+        <w:lastRenderedPageBreak/>
         <w:t>Several Travel Awards from University of Reading.</w:t>
       </w:r>
     </w:p>
@@ -2588,7 +3098,23 @@
         </w:numPr>
       </w:pPr>
       <w:r>
-        <w:t>Value and Agent Relativity workshop at Grandhotel Giessbach, Switzerland, April 2022.</w:t>
+        <w:t xml:space="preserve">Value and Agent Relativity workshop at </w:t>
+      </w:r>
+      <w:proofErr w:type="spellStart"/>
+      <w:r>
+        <w:t>Grandhotel</w:t>
+      </w:r>
+      <w:proofErr w:type="spellEnd"/>
+      <w:r>
+        <w:t xml:space="preserve"> </w:t>
+      </w:r>
+      <w:proofErr w:type="spellStart"/>
+      <w:r>
+        <w:t>Giessbach</w:t>
+      </w:r>
+      <w:proofErr w:type="spellEnd"/>
+      <w:r>
+        <w:t>, Switzerland, April 2022.</w:t>
       </w:r>
     </w:p>
     <w:p>
@@ -2668,7 +3194,21 @@
         <w:rPr>
           <w:rFonts w:cstheme="minorHAnsi"/>
         </w:rPr>
-        <w:t>‘Kahane’s Wager’ at the Joint Session of the Aristotelian Society and the Mind Association. Summer 2021.</w:t>
+        <w:t>‘</w:t>
+      </w:r>
+      <w:proofErr w:type="spellStart"/>
+      <w:r>
+        <w:rPr>
+          <w:rFonts w:cstheme="minorHAnsi"/>
+        </w:rPr>
+        <w:t>Kahane’s</w:t>
+      </w:r>
+      <w:proofErr w:type="spellEnd"/>
+      <w:r>
+        <w:rPr>
+          <w:rFonts w:cstheme="minorHAnsi"/>
+        </w:rPr>
+        <w:t xml:space="preserve"> Wager’ at the Joint Session of the Aristotelian Society and the Mind Association. Summer 2021.</w:t>
       </w:r>
     </w:p>
     <w:p>
@@ -2759,7 +3299,21 @@
         <w:rPr>
           <w:lang w:val="de-DE"/>
         </w:rPr>
-        <w:t xml:space="preserve">Humboldt-Universität zu Berlin Metaethics Colloquium. </w:t>
+        <w:t xml:space="preserve">Humboldt-Universität zu Berlin </w:t>
+      </w:r>
+      <w:proofErr w:type="spellStart"/>
+      <w:r>
+        <w:rPr>
+          <w:lang w:val="de-DE"/>
+        </w:rPr>
+        <w:t>Metaethics</w:t>
+      </w:r>
+      <w:proofErr w:type="spellEnd"/>
+      <w:r>
+        <w:rPr>
+          <w:lang w:val="de-DE"/>
+        </w:rPr>
+        <w:t xml:space="preserve"> Colloquium. </w:t>
       </w:r>
       <w:r>
         <w:t>2017.</w:t>
@@ -2838,7 +3392,21 @@
         <w:rPr>
           <w:rFonts w:cstheme="minorHAnsi"/>
         </w:rPr>
-        <w:t>‘Ought implies Can implies Moral Rationalism’:</w:t>
+        <w:t xml:space="preserve">‘Ought </w:t>
+      </w:r>
+      <w:proofErr w:type="gramStart"/>
+      <w:r>
+        <w:rPr>
+          <w:rFonts w:cstheme="minorHAnsi"/>
+        </w:rPr>
+        <w:t>implies</w:t>
+      </w:r>
+      <w:proofErr w:type="gramEnd"/>
+      <w:r>
+        <w:rPr>
+          <w:rFonts w:cstheme="minorHAnsi"/>
+        </w:rPr>
+        <w:t xml:space="preserve"> Can implies Moral Rationalism’:</w:t>
       </w:r>
     </w:p>
     <w:p>
@@ -2864,11 +3432,19 @@
           <w:lang w:val="nl-NL"/>
         </w:rPr>
       </w:pPr>
+      <w:proofErr w:type="gramStart"/>
       <w:r>
         <w:rPr>
           <w:lang w:val="nl-NL"/>
         </w:rPr>
-        <w:t>OZSW conference in Groningen. December 2016.</w:t>
+        <w:t>OZSW conference</w:t>
+      </w:r>
+      <w:proofErr w:type="gramEnd"/>
+      <w:r>
+        <w:rPr>
+          <w:lang w:val="nl-NL"/>
+        </w:rPr>
+        <w:t xml:space="preserve"> in Groningen. December 2016.</w:t>
       </w:r>
     </w:p>
     <w:p>
@@ -2882,6 +3458,7 @@
         <w:rPr>
           <w:rFonts w:cstheme="minorHAnsi"/>
         </w:rPr>
+        <w:lastRenderedPageBreak/>
         <w:t>‘Ability and Promotion’ at Lund University. December 2017.</w:t>
       </w:r>
     </w:p>
@@ -2910,11 +3487,19 @@
           <w:lang w:val="nl-NL"/>
         </w:rPr>
       </w:pPr>
+      <w:proofErr w:type="gramStart"/>
       <w:r>
         <w:rPr>
           <w:lang w:val="nl-NL"/>
         </w:rPr>
-        <w:t>OZSW conference in Groningen. December 2016.</w:t>
+        <w:t>OZSW conference</w:t>
+      </w:r>
+      <w:proofErr w:type="gramEnd"/>
+      <w:r>
+        <w:rPr>
+          <w:lang w:val="nl-NL"/>
+        </w:rPr>
+        <w:t xml:space="preserve"> in Groningen. December 2016.</w:t>
       </w:r>
     </w:p>
     <w:p>
@@ -2954,7 +3539,21 @@
         <w:rPr>
           <w:rFonts w:cstheme="minorHAnsi"/>
         </w:rPr>
-        <w:t>‘A Satisficing Response to Gratuitous Harm’ at the Rocky Mountain Ethics Congress (RoME). University of Colorado, Boulder. August 2015.</w:t>
+        <w:t>‘A Satisficing Response to Gratuitous Harm’ at the Rocky Mountain Ethics Congress (</w:t>
+      </w:r>
+      <w:proofErr w:type="spellStart"/>
+      <w:r>
+        <w:rPr>
+          <w:rFonts w:cstheme="minorHAnsi"/>
+        </w:rPr>
+        <w:t>RoME</w:t>
+      </w:r>
+      <w:proofErr w:type="spellEnd"/>
+      <w:r>
+        <w:rPr>
+          <w:rFonts w:cstheme="minorHAnsi"/>
+        </w:rPr>
+        <w:t>). University of Colorado, Boulder. August 2015.</w:t>
       </w:r>
     </w:p>
     <w:p>
@@ -2968,7 +3567,21 @@
         <w:rPr>
           <w:rFonts w:cstheme="minorHAnsi"/>
         </w:rPr>
-        <w:t>‘Satisficing, Arbitrariness, and Indeterminacy’ at the Rocky Mountain Ethics Congress (RoME). University of Colorado, Boulder. August 2013. Commenter: Preston Werner.</w:t>
+        <w:t>‘Satisficing, Arbitrariness, and Indeterminacy’ at the Rocky Mountain Ethics Congress (</w:t>
+      </w:r>
+      <w:proofErr w:type="spellStart"/>
+      <w:r>
+        <w:rPr>
+          <w:rFonts w:cstheme="minorHAnsi"/>
+        </w:rPr>
+        <w:t>RoME</w:t>
+      </w:r>
+      <w:proofErr w:type="spellEnd"/>
+      <w:r>
+        <w:rPr>
+          <w:rFonts w:cstheme="minorHAnsi"/>
+        </w:rPr>
+        <w:t>). University of Colorado, Boulder. August 2013. Commenter: Preston Werner.</w:t>
       </w:r>
     </w:p>
     <w:p>
@@ -2982,7 +3595,21 @@
         <w:rPr>
           <w:rFonts w:cstheme="minorHAnsi"/>
         </w:rPr>
-        <w:t>‘Tenenbaum and Raffaman on Vague Projects, the Self-Torturer, and the Sorites’ at University of York. October 2014.</w:t>
+        <w:t xml:space="preserve">‘Tenenbaum and </w:t>
+      </w:r>
+      <w:proofErr w:type="spellStart"/>
+      <w:r>
+        <w:rPr>
+          <w:rFonts w:cstheme="minorHAnsi"/>
+        </w:rPr>
+        <w:t>Raffaman</w:t>
+      </w:r>
+      <w:proofErr w:type="spellEnd"/>
+      <w:r>
+        <w:rPr>
+          <w:rFonts w:cstheme="minorHAnsi"/>
+        </w:rPr>
+        <w:t xml:space="preserve"> on Vague Projects, the Self-Torturer, and the Sorites’ at University of York. October 2014.</w:t>
       </w:r>
     </w:p>
     <w:p>
@@ -3008,7 +3635,15 @@
         </w:numPr>
       </w:pPr>
       <w:r>
-        <w:t>Harvard-MIT Graduate Conference. Cambridge, MA. April 2013. Commenter: Ryan Doody. (This conference was canceled due to the Boston bombings.)</w:t>
+        <w:t xml:space="preserve">Harvard-MIT Graduate Conference. Cambridge, MA. April 2013. Commenter: Ryan Doody. (This conference was </w:t>
+      </w:r>
+      <w:proofErr w:type="spellStart"/>
+      <w:r>
+        <w:t>canceled</w:t>
+      </w:r>
+      <w:proofErr w:type="spellEnd"/>
+      <w:r>
+        <w:t xml:space="preserve"> due to the Boston bombings.)</w:t>
       </w:r>
     </w:p>
     <w:p>
@@ -3034,7 +3669,21 @@
         <w:rPr>
           <w:rFonts w:cstheme="minorHAnsi"/>
         </w:rPr>
-        <w:t>‘Incommensurability as Comparative Borderlineness’:</w:t>
+        <w:t xml:space="preserve">‘Incommensurability as Comparative </w:t>
+      </w:r>
+      <w:proofErr w:type="spellStart"/>
+      <w:r>
+        <w:rPr>
+          <w:rFonts w:cstheme="minorHAnsi"/>
+        </w:rPr>
+        <w:t>Borderlineness</w:t>
+      </w:r>
+      <w:proofErr w:type="spellEnd"/>
+      <w:r>
+        <w:rPr>
+          <w:rFonts w:cstheme="minorHAnsi"/>
+        </w:rPr>
+        <w:t>’:</w:t>
       </w:r>
     </w:p>
     <w:p>

</xml_diff>

<commit_message>
updated cv with southampton presentation, removed it from website, removed marriage from website
</commit_message>
<xml_diff>
--- a/cv/cv.docx
+++ b/cv/cv.docx
@@ -28,7 +28,7 @@
         <w:rPr>
           <w:rFonts w:cstheme="minorHAnsi"/>
         </w:rPr>
-        <w:t>June</w:t>
+        <w:t>September</w:t>
       </w:r>
       <w:r>
         <w:rPr>
@@ -2176,22 +2176,53 @@
           <w:i/>
           <w:iCs/>
         </w:rPr>
-        <w:t xml:space="preserve">, Theoria, </w:t>
-      </w:r>
-      <w:proofErr w:type="spellStart"/>
+        <w:t>, Theoria,</w:t>
+      </w:r>
       <w:r>
         <w:rPr>
           <w:i/>
           <w:iCs/>
         </w:rPr>
-        <w:t>Utilitas</w:t>
-      </w:r>
-      <w:proofErr w:type="spellEnd"/>
+        <w:t xml:space="preserve"> Theory </w:t>
+      </w:r>
       <w:r>
         <w:rPr>
           <w:i/>
           <w:iCs/>
         </w:rPr>
+        <w:t>and</w:t>
+      </w:r>
+      <w:r>
+        <w:rPr>
+          <w:i/>
+          <w:iCs/>
+        </w:rPr>
+        <w:t xml:space="preserve"> Decision, </w:t>
+      </w:r>
+      <w:r>
+        <w:t>and</w:t>
+      </w:r>
+      <w:r>
+        <w:rPr>
+          <w:i/>
+          <w:iCs/>
+        </w:rPr>
+        <w:t xml:space="preserve"> </w:t>
+      </w:r>
+      <w:proofErr w:type="spellStart"/>
+      <w:r>
+        <w:rPr>
+          <w:i/>
+          <w:iCs/>
+        </w:rPr>
+        <w:t>Utilitas</w:t>
+      </w:r>
+      <w:proofErr w:type="spellEnd"/>
+      <w:r>
+        <w:rPr>
+          <w:i/>
+          <w:iCs/>
+        </w:rPr>
         <w:t>.</w:t>
       </w:r>
     </w:p>
@@ -2220,7 +2251,16 @@
     </w:p>
     <w:p>
       <w:r>
-        <w:t>2025 (provisional) workshop in memorial of Philip Stratton-Lake, with Brad Hooker.</w:t>
+        <w:t>2025 (provisional) workshop in memor</w:t>
+      </w:r>
+      <w:r>
+        <w:t>y</w:t>
+      </w:r>
+      <w:r>
+        <w:t xml:space="preserve"> of Philip Stratton-Lake, with Brad Hooker.</w:t>
+      </w:r>
+      <w:r>
+        <w:t xml:space="preserve"> Reading.</w:t>
       </w:r>
     </w:p>
     <w:p>
@@ -3018,13 +3058,39 @@
         <w:rPr>
           <w:rFonts w:cstheme="minorHAnsi"/>
         </w:rPr>
+        <w:t>‘The end of Human Progress’ at a workshop on human extinction. University of Southampton, September 2024.</w:t>
+      </w:r>
+    </w:p>
+    <w:p>
+      <w:pPr>
+        <w:pStyle w:val="Firstparagraph"/>
+        <w:rPr>
+          <w:rFonts w:cstheme="minorHAnsi"/>
+        </w:rPr>
+      </w:pPr>
+      <w:r>
+        <w:rPr>
+          <w:rFonts w:cstheme="minorHAnsi"/>
+        </w:rPr>
         <w:t xml:space="preserve">‘Meaning for the Error Theorist’ at </w:t>
       </w:r>
       <w:r>
         <w:rPr>
           <w:rFonts w:cstheme="minorHAnsi"/>
         </w:rPr>
-        <w:t xml:space="preserve">the 6th International Conference on Philosophy &amp; Meaning in Life in Liverpool, June </w:t>
+        <w:t>the 6th International Conference on Philosophy &amp; Meaning in Life</w:t>
+      </w:r>
+      <w:r>
+        <w:rPr>
+          <w:rFonts w:cstheme="minorHAnsi"/>
+        </w:rPr>
+        <w:t>.</w:t>
+      </w:r>
+      <w:r>
+        <w:rPr>
+          <w:rFonts w:cstheme="minorHAnsi"/>
+        </w:rPr>
+        <w:t xml:space="preserve"> Liverpool, June </w:t>
       </w:r>
       <w:r>
         <w:rPr>
@@ -3418,6 +3484,7 @@
         </w:numPr>
       </w:pPr>
       <w:r>
+        <w:lastRenderedPageBreak/>
         <w:t>Morality and Rationality Revisited conference, University of Leeds. September 2018.</w:t>
       </w:r>
     </w:p>
@@ -3458,7 +3525,6 @@
         <w:rPr>
           <w:rFonts w:cstheme="minorHAnsi"/>
         </w:rPr>
-        <w:lastRenderedPageBreak/>
         <w:t>‘Ability and Promotion’ at Lund University. December 2017.</w:t>
       </w:r>
     </w:p>

</xml_diff>

<commit_message>
minor website and cv updates
</commit_message>
<xml_diff>
--- a/cv/cv.docx
+++ b/cv/cv.docx
@@ -1,6 +1,6 @@
 
 <file path=word/document.xml><?xml version="1.0" encoding="utf-8"?>
-<w:document xmlns:wpc="http://schemas.microsoft.com/office/word/2010/wordprocessingCanvas" xmlns:cx="http://schemas.microsoft.com/office/drawing/2014/chartex" xmlns:cx1="http://schemas.microsoft.com/office/drawing/2015/9/8/chartex" xmlns:cx2="http://schemas.microsoft.com/office/drawing/2015/10/21/chartex" xmlns:cx3="http://schemas.microsoft.com/office/drawing/2016/5/9/chartex" xmlns:cx4="http://schemas.microsoft.com/office/drawing/2016/5/10/chartex" xmlns:cx5="http://schemas.microsoft.com/office/drawing/2016/5/11/chartex" xmlns:cx6="http://schemas.microsoft.com/office/drawing/2016/5/12/chartex" xmlns:cx7="http://schemas.microsoft.com/office/drawing/2016/5/13/chartex" xmlns:cx8="http://schemas.microsoft.com/office/drawing/2016/5/14/chartex" xmlns:mc="http://schemas.openxmlformats.org/markup-compatibility/2006" xmlns:aink="http://schemas.microsoft.com/office/drawing/2016/ink" xmlns:am3d="http://schemas.microsoft.com/office/drawing/2017/model3d" xmlns:o="urn:schemas-microsoft-com:office:office" xmlns:oel="http://schemas.microsoft.com/office/2019/extlst" xmlns:r="http://schemas.openxmlformats.org/officeDocument/2006/relationships" xmlns:m="http://schemas.openxmlformats.org/officeDocument/2006/math" xmlns:v="urn:schemas-microsoft-com:vml" xmlns:wp14="http://schemas.microsoft.com/office/word/2010/wordprocessingDrawing" xmlns:wp="http://schemas.openxmlformats.org/drawingml/2006/wordprocessingDrawing" xmlns:w10="urn:schemas-microsoft-com:office:word" xmlns:w="http://schemas.openxmlformats.org/wordprocessingml/2006/main" xmlns:w14="http://schemas.microsoft.com/office/word/2010/wordml" xmlns:w15="http://schemas.microsoft.com/office/word/2012/wordml" xmlns:w16cex="http://schemas.microsoft.com/office/word/2018/wordml/cex" xmlns:w16cid="http://schemas.microsoft.com/office/word/2016/wordml/cid" xmlns:w16="http://schemas.microsoft.com/office/word/2018/wordml" xmlns:w16du="http://schemas.microsoft.com/office/word/2023/wordml/word16du" xmlns:w16sdtdh="http://schemas.microsoft.com/office/word/2020/wordml/sdtdatahash" xmlns:w16se="http://schemas.microsoft.com/office/word/2015/wordml/symex" xmlns:wpg="http://schemas.microsoft.com/office/word/2010/wordprocessingGroup" xmlns:wpi="http://schemas.microsoft.com/office/word/2010/wordprocessingInk" xmlns:wne="http://schemas.microsoft.com/office/word/2006/wordml" xmlns:wps="http://schemas.microsoft.com/office/word/2010/wordprocessingShape" mc:Ignorable="w14 w15 w16se w16cid w16 w16cex w16sdtdh w16du wp14">
+<w:document xmlns:wpc="http://schemas.microsoft.com/office/word/2010/wordprocessingCanvas" xmlns:cx="http://schemas.microsoft.com/office/drawing/2014/chartex" xmlns:cx1="http://schemas.microsoft.com/office/drawing/2015/9/8/chartex" xmlns:cx2="http://schemas.microsoft.com/office/drawing/2015/10/21/chartex" xmlns:cx3="http://schemas.microsoft.com/office/drawing/2016/5/9/chartex" xmlns:cx4="http://schemas.microsoft.com/office/drawing/2016/5/10/chartex" xmlns:cx5="http://schemas.microsoft.com/office/drawing/2016/5/11/chartex" xmlns:cx6="http://schemas.microsoft.com/office/drawing/2016/5/12/chartex" xmlns:cx7="http://schemas.microsoft.com/office/drawing/2016/5/13/chartex" xmlns:cx8="http://schemas.microsoft.com/office/drawing/2016/5/14/chartex" xmlns:mc="http://schemas.openxmlformats.org/markup-compatibility/2006" xmlns:aink="http://schemas.microsoft.com/office/drawing/2016/ink" xmlns:am3d="http://schemas.microsoft.com/office/drawing/2017/model3d" xmlns:o="urn:schemas-microsoft-com:office:office" xmlns:oel="http://schemas.microsoft.com/office/2019/extlst" xmlns:r="http://schemas.openxmlformats.org/officeDocument/2006/relationships" xmlns:m="http://schemas.openxmlformats.org/officeDocument/2006/math" xmlns:v="urn:schemas-microsoft-com:vml" xmlns:wp14="http://schemas.microsoft.com/office/word/2010/wordprocessingDrawing" xmlns:wp="http://schemas.openxmlformats.org/drawingml/2006/wordprocessingDrawing" xmlns:w10="urn:schemas-microsoft-com:office:word" xmlns:w="http://schemas.openxmlformats.org/wordprocessingml/2006/main" xmlns:w14="http://schemas.microsoft.com/office/word/2010/wordml" xmlns:w15="http://schemas.microsoft.com/office/word/2012/wordml" xmlns:w16cex="http://schemas.microsoft.com/office/word/2018/wordml/cex" xmlns:w16cid="http://schemas.microsoft.com/office/word/2016/wordml/cid" xmlns:w16="http://schemas.microsoft.com/office/word/2018/wordml" xmlns:w16du="http://schemas.microsoft.com/office/word/2023/wordml/word16du" xmlns:w16sdtdh="http://schemas.microsoft.com/office/word/2020/wordml/sdtdatahash" xmlns:w16sdtfl="http://schemas.microsoft.com/office/word/2024/wordml/sdtformatlock" xmlns:w16se="http://schemas.microsoft.com/office/word/2015/wordml/symex" xmlns:wpg="http://schemas.microsoft.com/office/word/2010/wordprocessingGroup" xmlns:wpi="http://schemas.microsoft.com/office/word/2010/wordprocessingInk" xmlns:wne="http://schemas.microsoft.com/office/word/2006/wordml" xmlns:wps="http://schemas.microsoft.com/office/word/2010/wordprocessingShape" mc:Ignorable="w14 w15 w16se w16cid w16 w16cex w16sdtdh w16sdtfl w16du wp14">
   <w:body>
     <w:p>
       <w:pPr>
@@ -256,15 +256,7 @@
         <w:t xml:space="preserve">. </w:t>
       </w:r>
       <w:r>
-        <w:t xml:space="preserve">With a critical comment by Kian </w:t>
-      </w:r>
-      <w:proofErr w:type="spellStart"/>
-      <w:r>
-        <w:t>Mintz</w:t>
-      </w:r>
-      <w:proofErr w:type="spellEnd"/>
-      <w:r>
-        <w:t>-Woo and a response from me</w:t>
+        <w:t>With a critical comment by Kian Mintz-Woo and a response from me</w:t>
       </w:r>
       <w:r>
         <w:t>.</w:t>
@@ -1591,7 +1583,19 @@
         <w:rPr>
           <w:rFonts w:cstheme="minorHAnsi"/>
         </w:rPr>
-        <w:t>Primary supervis</w:t>
+        <w:t>Primary</w:t>
+      </w:r>
+      <w:r>
+        <w:rPr>
+          <w:rFonts w:cstheme="minorHAnsi"/>
+        </w:rPr>
+        <w:t xml:space="preserve"> PhD</w:t>
+      </w:r>
+      <w:r>
+        <w:rPr>
+          <w:rFonts w:cstheme="minorHAnsi"/>
+        </w:rPr>
+        <w:t xml:space="preserve"> supervis</w:t>
       </w:r>
       <w:r>
         <w:rPr>
@@ -1679,6 +1683,50 @@
         <w:rPr>
           <w:rFonts w:cstheme="minorHAnsi"/>
         </w:rPr>
+        <w:t xml:space="preserve">Sister Marielle </w:t>
+      </w:r>
+      <w:proofErr w:type="spellStart"/>
+      <w:r>
+        <w:rPr>
+          <w:rFonts w:cstheme="minorHAnsi"/>
+        </w:rPr>
+        <w:t>Cesbron</w:t>
+      </w:r>
+      <w:proofErr w:type="spellEnd"/>
+      <w:r>
+        <w:rPr>
+          <w:rFonts w:cstheme="minorHAnsi"/>
+        </w:rPr>
+        <w:t xml:space="preserve"> on reasons and emotions (2022</w:t>
+      </w:r>
+      <w:r>
+        <w:rPr>
+          <w:rFonts w:cstheme="minorHAnsi"/>
+        </w:rPr>
+        <w:t>–</w:t>
+      </w:r>
+      <w:r>
+        <w:rPr>
+          <w:rFonts w:cstheme="minorHAnsi"/>
+        </w:rPr>
+        <w:t>).</w:t>
+      </w:r>
+    </w:p>
+    <w:p>
+      <w:pPr>
+        <w:pStyle w:val="Firstparagraph"/>
+        <w:numPr>
+          <w:ilvl w:val="0"/>
+          <w:numId w:val="47"/>
+        </w:numPr>
+        <w:rPr>
+          <w:rFonts w:cstheme="minorHAnsi"/>
+        </w:rPr>
+      </w:pPr>
+      <w:r>
+        <w:rPr>
+          <w:rFonts w:cstheme="minorHAnsi"/>
+        </w:rPr>
         <w:t xml:space="preserve">Ronan Ó </w:t>
       </w:r>
       <w:proofErr w:type="spellStart"/>
@@ -1699,19 +1747,7 @@
         <w:rPr>
           <w:rFonts w:cstheme="minorHAnsi"/>
         </w:rPr>
-        <w:t xml:space="preserve"> (2021</w:t>
-      </w:r>
-      <w:r>
-        <w:rPr>
-          <w:rFonts w:cstheme="minorHAnsi"/>
-        </w:rPr>
-        <w:t>–</w:t>
-      </w:r>
-      <w:r>
-        <w:rPr>
-          <w:rFonts w:cstheme="minorHAnsi"/>
-        </w:rPr>
-        <w:t>)</w:t>
+        <w:t xml:space="preserve"> (2021–)</w:t>
       </w:r>
       <w:r>
         <w:rPr>
@@ -1734,25 +1770,19 @@
       </w:r>
       <w:proofErr w:type="spellEnd"/>
       <w:r>
-        <w:t xml:space="preserve"> Kashmiri on ontology and ethical objectivity </w:t>
-      </w:r>
-      <w:r>
-        <w:rPr>
-          <w:rFonts w:cstheme="minorHAnsi"/>
-        </w:rPr>
-        <w:t>(2019</w:t>
-      </w:r>
-      <w:r>
-        <w:rPr>
-          <w:rFonts w:cstheme="minorHAnsi"/>
-        </w:rPr>
-        <w:t>–</w:t>
-      </w:r>
-      <w:r>
-        <w:rPr>
-          <w:rFonts w:cstheme="minorHAnsi"/>
-        </w:rPr>
-        <w:t>).</w:t>
+        <w:t xml:space="preserve"> Kashmiri on ontology and ethical objectivity</w:t>
+      </w:r>
+      <w:r>
+        <w:rPr>
+          <w:rFonts w:cstheme="minorHAnsi"/>
+        </w:rPr>
+        <w:t>.</w:t>
+      </w:r>
+      <w:r>
+        <w:rPr>
+          <w:rFonts w:cstheme="minorHAnsi"/>
+        </w:rPr>
+        <w:t xml:space="preserve"> Viva passed June 2024.</w:t>
       </w:r>
     </w:p>
     <w:p>
@@ -1766,12 +1796,6 @@
         <w:rPr>
           <w:rFonts w:cstheme="minorHAnsi"/>
         </w:rPr>
-        <w:t xml:space="preserve">Completed </w:t>
-      </w:r>
-      <w:r>
-        <w:rPr>
-          <w:rFonts w:cstheme="minorHAnsi"/>
-        </w:rPr>
         <w:t xml:space="preserve">PhD </w:t>
       </w:r>
       <w:r>
@@ -1805,43 +1829,30 @@
         <w:pStyle w:val="List"/>
       </w:pPr>
       <w:r>
-        <w:t xml:space="preserve">Adam Pearce on the criminalisation of climate change, with Rob </w:t>
+        <w:t>Adam Pearce on the criminalisation of climate change, with Rob Jubb (politics).</w:t>
+      </w:r>
+      <w:r>
+        <w:t xml:space="preserve"> Viva passed </w:t>
+      </w:r>
+      <w:r>
+        <w:lastRenderedPageBreak/>
+        <w:t>May 2021.</w:t>
+      </w:r>
+    </w:p>
+    <w:p>
+      <w:pPr>
+        <w:pStyle w:val="List"/>
+      </w:pPr>
+      <w:r>
+        <w:t xml:space="preserve">Livia </w:t>
       </w:r>
       <w:proofErr w:type="spellStart"/>
       <w:r>
-        <w:t>Jubb</w:t>
+        <w:t>Luzzatto</w:t>
       </w:r>
       <w:proofErr w:type="spellEnd"/>
       <w:r>
-        <w:t xml:space="preserve"> (politics).</w:t>
-      </w:r>
-      <w:r>
-        <w:t xml:space="preserve"> Viva passed May 2021.</w:t>
-      </w:r>
-    </w:p>
-    <w:p>
-      <w:pPr>
-        <w:pStyle w:val="List"/>
-      </w:pPr>
-      <w:r>
-        <w:lastRenderedPageBreak/>
-        <w:t xml:space="preserve">Livia </w:t>
-      </w:r>
-      <w:proofErr w:type="spellStart"/>
-      <w:r>
-        <w:t>Luzzatto</w:t>
-      </w:r>
-      <w:proofErr w:type="spellEnd"/>
-      <w:r>
-        <w:t xml:space="preserve"> on the scope of climate justice, with Rob </w:t>
-      </w:r>
-      <w:proofErr w:type="spellStart"/>
-      <w:r>
-        <w:t>Jubb</w:t>
-      </w:r>
-      <w:proofErr w:type="spellEnd"/>
-      <w:r>
-        <w:t xml:space="preserve"> (politics).</w:t>
+        <w:t xml:space="preserve"> on the scope of climate justice, with Rob Jubb (politics).</w:t>
       </w:r>
       <w:r>
         <w:t xml:space="preserve"> Viva passed April 2021.</w:t>
@@ -3260,21 +3271,7 @@
         <w:rPr>
           <w:rFonts w:cstheme="minorHAnsi"/>
         </w:rPr>
-        <w:t>‘</w:t>
-      </w:r>
-      <w:proofErr w:type="spellStart"/>
-      <w:r>
-        <w:rPr>
-          <w:rFonts w:cstheme="minorHAnsi"/>
-        </w:rPr>
-        <w:t>Kahane’s</w:t>
-      </w:r>
-      <w:proofErr w:type="spellEnd"/>
-      <w:r>
-        <w:rPr>
-          <w:rFonts w:cstheme="minorHAnsi"/>
-        </w:rPr>
-        <w:t xml:space="preserve"> Wager’ at the Joint Session of the Aristotelian Society and the Mind Association. Summer 2021.</w:t>
+        <w:t>‘Kahane’s Wager’ at the Joint Session of the Aristotelian Society and the Mind Association. Summer 2021.</w:t>
       </w:r>
     </w:p>
     <w:p>
@@ -3701,15 +3698,13 @@
         </w:numPr>
       </w:pPr>
       <w:r>
-        <w:t xml:space="preserve">Harvard-MIT Graduate Conference. Cambridge, MA. April 2013. Commenter: Ryan Doody. (This conference was </w:t>
-      </w:r>
-      <w:proofErr w:type="spellStart"/>
-      <w:r>
-        <w:t>canceled</w:t>
-      </w:r>
-      <w:proofErr w:type="spellEnd"/>
-      <w:r>
-        <w:t xml:space="preserve"> due to the Boston bombings.)</w:t>
+        <w:t>Harvard-MIT Graduate Conference. Cambridge, MA. April 2013. Commenter: Ryan Doody. (This conference was cancel</w:t>
+      </w:r>
+      <w:r>
+        <w:t>l</w:t>
+      </w:r>
+      <w:r>
+        <w:t>ed due to the Boston bombings.)</w:t>
       </w:r>
     </w:p>
     <w:p>
@@ -3788,7 +3783,7 @@
 </file>
 
 <file path=word/endnotes.xml><?xml version="1.0" encoding="utf-8"?>
-<w:endnotes xmlns:wpc="http://schemas.microsoft.com/office/word/2010/wordprocessingCanvas" xmlns:cx="http://schemas.microsoft.com/office/drawing/2014/chartex" xmlns:cx1="http://schemas.microsoft.com/office/drawing/2015/9/8/chartex" xmlns:cx2="http://schemas.microsoft.com/office/drawing/2015/10/21/chartex" xmlns:cx3="http://schemas.microsoft.com/office/drawing/2016/5/9/chartex" xmlns:cx4="http://schemas.microsoft.com/office/drawing/2016/5/10/chartex" xmlns:cx5="http://schemas.microsoft.com/office/drawing/2016/5/11/chartex" xmlns:cx6="http://schemas.microsoft.com/office/drawing/2016/5/12/chartex" xmlns:cx7="http://schemas.microsoft.com/office/drawing/2016/5/13/chartex" xmlns:cx8="http://schemas.microsoft.com/office/drawing/2016/5/14/chartex" xmlns:mc="http://schemas.openxmlformats.org/markup-compatibility/2006" xmlns:aink="http://schemas.microsoft.com/office/drawing/2016/ink" xmlns:am3d="http://schemas.microsoft.com/office/drawing/2017/model3d" xmlns:o="urn:schemas-microsoft-com:office:office" xmlns:oel="http://schemas.microsoft.com/office/2019/extlst" xmlns:r="http://schemas.openxmlformats.org/officeDocument/2006/relationships" xmlns:m="http://schemas.openxmlformats.org/officeDocument/2006/math" xmlns:v="urn:schemas-microsoft-com:vml" xmlns:wp14="http://schemas.microsoft.com/office/word/2010/wordprocessingDrawing" xmlns:wp="http://schemas.openxmlformats.org/drawingml/2006/wordprocessingDrawing" xmlns:w10="urn:schemas-microsoft-com:office:word" xmlns:w="http://schemas.openxmlformats.org/wordprocessingml/2006/main" xmlns:w14="http://schemas.microsoft.com/office/word/2010/wordml" xmlns:w15="http://schemas.microsoft.com/office/word/2012/wordml" xmlns:w16cex="http://schemas.microsoft.com/office/word/2018/wordml/cex" xmlns:w16cid="http://schemas.microsoft.com/office/word/2016/wordml/cid" xmlns:w16="http://schemas.microsoft.com/office/word/2018/wordml" xmlns:w16du="http://schemas.microsoft.com/office/word/2023/wordml/word16du" xmlns:w16sdtdh="http://schemas.microsoft.com/office/word/2020/wordml/sdtdatahash" xmlns:w16se="http://schemas.microsoft.com/office/word/2015/wordml/symex" xmlns:wpg="http://schemas.microsoft.com/office/word/2010/wordprocessingGroup" xmlns:wpi="http://schemas.microsoft.com/office/word/2010/wordprocessingInk" xmlns:wne="http://schemas.microsoft.com/office/word/2006/wordml" xmlns:wps="http://schemas.microsoft.com/office/word/2010/wordprocessingShape" mc:Ignorable="w14 w15 w16se w16cid w16 w16cex w16sdtdh w16du wp14">
+<w:endnotes xmlns:wpc="http://schemas.microsoft.com/office/word/2010/wordprocessingCanvas" xmlns:cx="http://schemas.microsoft.com/office/drawing/2014/chartex" xmlns:cx1="http://schemas.microsoft.com/office/drawing/2015/9/8/chartex" xmlns:cx2="http://schemas.microsoft.com/office/drawing/2015/10/21/chartex" xmlns:cx3="http://schemas.microsoft.com/office/drawing/2016/5/9/chartex" xmlns:cx4="http://schemas.microsoft.com/office/drawing/2016/5/10/chartex" xmlns:cx5="http://schemas.microsoft.com/office/drawing/2016/5/11/chartex" xmlns:cx6="http://schemas.microsoft.com/office/drawing/2016/5/12/chartex" xmlns:cx7="http://schemas.microsoft.com/office/drawing/2016/5/13/chartex" xmlns:cx8="http://schemas.microsoft.com/office/drawing/2016/5/14/chartex" xmlns:mc="http://schemas.openxmlformats.org/markup-compatibility/2006" xmlns:aink="http://schemas.microsoft.com/office/drawing/2016/ink" xmlns:am3d="http://schemas.microsoft.com/office/drawing/2017/model3d" xmlns:o="urn:schemas-microsoft-com:office:office" xmlns:oel="http://schemas.microsoft.com/office/2019/extlst" xmlns:r="http://schemas.openxmlformats.org/officeDocument/2006/relationships" xmlns:m="http://schemas.openxmlformats.org/officeDocument/2006/math" xmlns:v="urn:schemas-microsoft-com:vml" xmlns:wp14="http://schemas.microsoft.com/office/word/2010/wordprocessingDrawing" xmlns:wp="http://schemas.openxmlformats.org/drawingml/2006/wordprocessingDrawing" xmlns:w10="urn:schemas-microsoft-com:office:word" xmlns:w="http://schemas.openxmlformats.org/wordprocessingml/2006/main" xmlns:w14="http://schemas.microsoft.com/office/word/2010/wordml" xmlns:w15="http://schemas.microsoft.com/office/word/2012/wordml" xmlns:w16cex="http://schemas.microsoft.com/office/word/2018/wordml/cex" xmlns:w16cid="http://schemas.microsoft.com/office/word/2016/wordml/cid" xmlns:w16="http://schemas.microsoft.com/office/word/2018/wordml" xmlns:w16du="http://schemas.microsoft.com/office/word/2023/wordml/word16du" xmlns:w16sdtdh="http://schemas.microsoft.com/office/word/2020/wordml/sdtdatahash" xmlns:w16sdtfl="http://schemas.microsoft.com/office/word/2024/wordml/sdtformatlock" xmlns:w16se="http://schemas.microsoft.com/office/word/2015/wordml/symex" xmlns:wpg="http://schemas.microsoft.com/office/word/2010/wordprocessingGroup" xmlns:wpi="http://schemas.microsoft.com/office/word/2010/wordprocessingInk" xmlns:wne="http://schemas.microsoft.com/office/word/2006/wordml" xmlns:wps="http://schemas.microsoft.com/office/word/2010/wordprocessingShape" mc:Ignorable="w14 w15 w16se w16cid w16 w16cex w16sdtdh w16sdtfl w16du wp14">
   <w:endnote w:type="separator" w:id="-1">
     <w:p>
       <w:r>
@@ -3807,7 +3802,7 @@
 </file>
 
 <file path=word/footer1.xml><?xml version="1.0" encoding="utf-8"?>
-<w:ftr xmlns:wpc="http://schemas.microsoft.com/office/word/2010/wordprocessingCanvas" xmlns:cx="http://schemas.microsoft.com/office/drawing/2014/chartex" xmlns:cx1="http://schemas.microsoft.com/office/drawing/2015/9/8/chartex" xmlns:cx2="http://schemas.microsoft.com/office/drawing/2015/10/21/chartex" xmlns:cx3="http://schemas.microsoft.com/office/drawing/2016/5/9/chartex" xmlns:cx4="http://schemas.microsoft.com/office/drawing/2016/5/10/chartex" xmlns:cx5="http://schemas.microsoft.com/office/drawing/2016/5/11/chartex" xmlns:cx6="http://schemas.microsoft.com/office/drawing/2016/5/12/chartex" xmlns:cx7="http://schemas.microsoft.com/office/drawing/2016/5/13/chartex" xmlns:cx8="http://schemas.microsoft.com/office/drawing/2016/5/14/chartex" xmlns:mc="http://schemas.openxmlformats.org/markup-compatibility/2006" xmlns:aink="http://schemas.microsoft.com/office/drawing/2016/ink" xmlns:am3d="http://schemas.microsoft.com/office/drawing/2017/model3d" xmlns:o="urn:schemas-microsoft-com:office:office" xmlns:oel="http://schemas.microsoft.com/office/2019/extlst" xmlns:r="http://schemas.openxmlformats.org/officeDocument/2006/relationships" xmlns:m="http://schemas.openxmlformats.org/officeDocument/2006/math" xmlns:v="urn:schemas-microsoft-com:vml" xmlns:wp14="http://schemas.microsoft.com/office/word/2010/wordprocessingDrawing" xmlns:wp="http://schemas.openxmlformats.org/drawingml/2006/wordprocessingDrawing" xmlns:w10="urn:schemas-microsoft-com:office:word" xmlns:w="http://schemas.openxmlformats.org/wordprocessingml/2006/main" xmlns:w14="http://schemas.microsoft.com/office/word/2010/wordml" xmlns:w15="http://schemas.microsoft.com/office/word/2012/wordml" xmlns:w16cex="http://schemas.microsoft.com/office/word/2018/wordml/cex" xmlns:w16cid="http://schemas.microsoft.com/office/word/2016/wordml/cid" xmlns:w16="http://schemas.microsoft.com/office/word/2018/wordml" xmlns:w16du="http://schemas.microsoft.com/office/word/2023/wordml/word16du" xmlns:w16sdtdh="http://schemas.microsoft.com/office/word/2020/wordml/sdtdatahash" xmlns:w16se="http://schemas.microsoft.com/office/word/2015/wordml/symex" xmlns:wpg="http://schemas.microsoft.com/office/word/2010/wordprocessingGroup" xmlns:wpi="http://schemas.microsoft.com/office/word/2010/wordprocessingInk" xmlns:wne="http://schemas.microsoft.com/office/word/2006/wordml" xmlns:wps="http://schemas.microsoft.com/office/word/2010/wordprocessingShape" mc:Ignorable="w14 w15 w16se w16cid w16 w16cex w16sdtdh w16du wp14">
+<w:ftr xmlns:wpc="http://schemas.microsoft.com/office/word/2010/wordprocessingCanvas" xmlns:cx="http://schemas.microsoft.com/office/drawing/2014/chartex" xmlns:cx1="http://schemas.microsoft.com/office/drawing/2015/9/8/chartex" xmlns:cx2="http://schemas.microsoft.com/office/drawing/2015/10/21/chartex" xmlns:cx3="http://schemas.microsoft.com/office/drawing/2016/5/9/chartex" xmlns:cx4="http://schemas.microsoft.com/office/drawing/2016/5/10/chartex" xmlns:cx5="http://schemas.microsoft.com/office/drawing/2016/5/11/chartex" xmlns:cx6="http://schemas.microsoft.com/office/drawing/2016/5/12/chartex" xmlns:cx7="http://schemas.microsoft.com/office/drawing/2016/5/13/chartex" xmlns:cx8="http://schemas.microsoft.com/office/drawing/2016/5/14/chartex" xmlns:mc="http://schemas.openxmlformats.org/markup-compatibility/2006" xmlns:aink="http://schemas.microsoft.com/office/drawing/2016/ink" xmlns:am3d="http://schemas.microsoft.com/office/drawing/2017/model3d" xmlns:o="urn:schemas-microsoft-com:office:office" xmlns:oel="http://schemas.microsoft.com/office/2019/extlst" xmlns:r="http://schemas.openxmlformats.org/officeDocument/2006/relationships" xmlns:m="http://schemas.openxmlformats.org/officeDocument/2006/math" xmlns:v="urn:schemas-microsoft-com:vml" xmlns:wp14="http://schemas.microsoft.com/office/word/2010/wordprocessingDrawing" xmlns:wp="http://schemas.openxmlformats.org/drawingml/2006/wordprocessingDrawing" xmlns:w10="urn:schemas-microsoft-com:office:word" xmlns:w="http://schemas.openxmlformats.org/wordprocessingml/2006/main" xmlns:w14="http://schemas.microsoft.com/office/word/2010/wordml" xmlns:w15="http://schemas.microsoft.com/office/word/2012/wordml" xmlns:w16cex="http://schemas.microsoft.com/office/word/2018/wordml/cex" xmlns:w16cid="http://schemas.microsoft.com/office/word/2016/wordml/cid" xmlns:w16="http://schemas.microsoft.com/office/word/2018/wordml" xmlns:w16du="http://schemas.microsoft.com/office/word/2023/wordml/word16du" xmlns:w16sdtdh="http://schemas.microsoft.com/office/word/2020/wordml/sdtdatahash" xmlns:w16sdtfl="http://schemas.microsoft.com/office/word/2024/wordml/sdtformatlock" xmlns:w16se="http://schemas.microsoft.com/office/word/2015/wordml/symex" xmlns:wpg="http://schemas.microsoft.com/office/word/2010/wordprocessingGroup" xmlns:wpi="http://schemas.microsoft.com/office/word/2010/wordprocessingInk" xmlns:wne="http://schemas.microsoft.com/office/word/2006/wordml" xmlns:wps="http://schemas.microsoft.com/office/word/2010/wordprocessingShape" mc:Ignorable="w14 w15 w16se w16cid w16 w16cex w16sdtdh w16sdtfl w16du wp14">
   <w:p>
     <w:pPr>
       <w:pStyle w:val="Footer"/>
@@ -3833,7 +3828,7 @@
 </file>
 
 <file path=word/footnotes.xml><?xml version="1.0" encoding="utf-8"?>
-<w:footnotes xmlns:wpc="http://schemas.microsoft.com/office/word/2010/wordprocessingCanvas" xmlns:cx="http://schemas.microsoft.com/office/drawing/2014/chartex" xmlns:cx1="http://schemas.microsoft.com/office/drawing/2015/9/8/chartex" xmlns:cx2="http://schemas.microsoft.com/office/drawing/2015/10/21/chartex" xmlns:cx3="http://schemas.microsoft.com/office/drawing/2016/5/9/chartex" xmlns:cx4="http://schemas.microsoft.com/office/drawing/2016/5/10/chartex" xmlns:cx5="http://schemas.microsoft.com/office/drawing/2016/5/11/chartex" xmlns:cx6="http://schemas.microsoft.com/office/drawing/2016/5/12/chartex" xmlns:cx7="http://schemas.microsoft.com/office/drawing/2016/5/13/chartex" xmlns:cx8="http://schemas.microsoft.com/office/drawing/2016/5/14/chartex" xmlns:mc="http://schemas.openxmlformats.org/markup-compatibility/2006" xmlns:aink="http://schemas.microsoft.com/office/drawing/2016/ink" xmlns:am3d="http://schemas.microsoft.com/office/drawing/2017/model3d" xmlns:o="urn:schemas-microsoft-com:office:office" xmlns:oel="http://schemas.microsoft.com/office/2019/extlst" xmlns:r="http://schemas.openxmlformats.org/officeDocument/2006/relationships" xmlns:m="http://schemas.openxmlformats.org/officeDocument/2006/math" xmlns:v="urn:schemas-microsoft-com:vml" xmlns:wp14="http://schemas.microsoft.com/office/word/2010/wordprocessingDrawing" xmlns:wp="http://schemas.openxmlformats.org/drawingml/2006/wordprocessingDrawing" xmlns:w10="urn:schemas-microsoft-com:office:word" xmlns:w="http://schemas.openxmlformats.org/wordprocessingml/2006/main" xmlns:w14="http://schemas.microsoft.com/office/word/2010/wordml" xmlns:w15="http://schemas.microsoft.com/office/word/2012/wordml" xmlns:w16cex="http://schemas.microsoft.com/office/word/2018/wordml/cex" xmlns:w16cid="http://schemas.microsoft.com/office/word/2016/wordml/cid" xmlns:w16="http://schemas.microsoft.com/office/word/2018/wordml" xmlns:w16du="http://schemas.microsoft.com/office/word/2023/wordml/word16du" xmlns:w16sdtdh="http://schemas.microsoft.com/office/word/2020/wordml/sdtdatahash" xmlns:w16se="http://schemas.microsoft.com/office/word/2015/wordml/symex" xmlns:wpg="http://schemas.microsoft.com/office/word/2010/wordprocessingGroup" xmlns:wpi="http://schemas.microsoft.com/office/word/2010/wordprocessingInk" xmlns:wne="http://schemas.microsoft.com/office/word/2006/wordml" xmlns:wps="http://schemas.microsoft.com/office/word/2010/wordprocessingShape" mc:Ignorable="w14 w15 w16se w16cid w16 w16cex w16sdtdh w16du wp14">
+<w:footnotes xmlns:wpc="http://schemas.microsoft.com/office/word/2010/wordprocessingCanvas" xmlns:cx="http://schemas.microsoft.com/office/drawing/2014/chartex" xmlns:cx1="http://schemas.microsoft.com/office/drawing/2015/9/8/chartex" xmlns:cx2="http://schemas.microsoft.com/office/drawing/2015/10/21/chartex" xmlns:cx3="http://schemas.microsoft.com/office/drawing/2016/5/9/chartex" xmlns:cx4="http://schemas.microsoft.com/office/drawing/2016/5/10/chartex" xmlns:cx5="http://schemas.microsoft.com/office/drawing/2016/5/11/chartex" xmlns:cx6="http://schemas.microsoft.com/office/drawing/2016/5/12/chartex" xmlns:cx7="http://schemas.microsoft.com/office/drawing/2016/5/13/chartex" xmlns:cx8="http://schemas.microsoft.com/office/drawing/2016/5/14/chartex" xmlns:mc="http://schemas.openxmlformats.org/markup-compatibility/2006" xmlns:aink="http://schemas.microsoft.com/office/drawing/2016/ink" xmlns:am3d="http://schemas.microsoft.com/office/drawing/2017/model3d" xmlns:o="urn:schemas-microsoft-com:office:office" xmlns:oel="http://schemas.microsoft.com/office/2019/extlst" xmlns:r="http://schemas.openxmlformats.org/officeDocument/2006/relationships" xmlns:m="http://schemas.openxmlformats.org/officeDocument/2006/math" xmlns:v="urn:schemas-microsoft-com:vml" xmlns:wp14="http://schemas.microsoft.com/office/word/2010/wordprocessingDrawing" xmlns:wp="http://schemas.openxmlformats.org/drawingml/2006/wordprocessingDrawing" xmlns:w10="urn:schemas-microsoft-com:office:word" xmlns:w="http://schemas.openxmlformats.org/wordprocessingml/2006/main" xmlns:w14="http://schemas.microsoft.com/office/word/2010/wordml" xmlns:w15="http://schemas.microsoft.com/office/word/2012/wordml" xmlns:w16cex="http://schemas.microsoft.com/office/word/2018/wordml/cex" xmlns:w16cid="http://schemas.microsoft.com/office/word/2016/wordml/cid" xmlns:w16="http://schemas.microsoft.com/office/word/2018/wordml" xmlns:w16du="http://schemas.microsoft.com/office/word/2023/wordml/word16du" xmlns:w16sdtdh="http://schemas.microsoft.com/office/word/2020/wordml/sdtdatahash" xmlns:w16sdtfl="http://schemas.microsoft.com/office/word/2024/wordml/sdtformatlock" xmlns:w16se="http://schemas.microsoft.com/office/word/2015/wordml/symex" xmlns:wpg="http://schemas.microsoft.com/office/word/2010/wordprocessingGroup" xmlns:wpi="http://schemas.microsoft.com/office/word/2010/wordprocessingInk" xmlns:wne="http://schemas.microsoft.com/office/word/2006/wordml" xmlns:wps="http://schemas.microsoft.com/office/word/2010/wordprocessingShape" mc:Ignorable="w14 w15 w16se w16cid w16 w16cex w16sdtdh w16sdtfl w16du wp14">
   <w:footnote w:type="separator" w:id="-1">
     <w:p>
       <w:r>
@@ -3855,7 +3850,7 @@
 </file>
 
 <file path=word/numbering.xml><?xml version="1.0" encoding="utf-8"?>
-<w:numbering xmlns:wpc="http://schemas.microsoft.com/office/word/2010/wordprocessingCanvas" xmlns:cx="http://schemas.microsoft.com/office/drawing/2014/chartex" xmlns:cx1="http://schemas.microsoft.com/office/drawing/2015/9/8/chartex" xmlns:cx2="http://schemas.microsoft.com/office/drawing/2015/10/21/chartex" xmlns:cx3="http://schemas.microsoft.com/office/drawing/2016/5/9/chartex" xmlns:cx4="http://schemas.microsoft.com/office/drawing/2016/5/10/chartex" xmlns:cx5="http://schemas.microsoft.com/office/drawing/2016/5/11/chartex" xmlns:cx6="http://schemas.microsoft.com/office/drawing/2016/5/12/chartex" xmlns:cx7="http://schemas.microsoft.com/office/drawing/2016/5/13/chartex" xmlns:cx8="http://schemas.microsoft.com/office/drawing/2016/5/14/chartex" xmlns:mc="http://schemas.openxmlformats.org/markup-compatibility/2006" xmlns:aink="http://schemas.microsoft.com/office/drawing/2016/ink" xmlns:am3d="http://schemas.microsoft.com/office/drawing/2017/model3d" xmlns:o="urn:schemas-microsoft-com:office:office" xmlns:oel="http://schemas.microsoft.com/office/2019/extlst" xmlns:r="http://schemas.openxmlformats.org/officeDocument/2006/relationships" xmlns:m="http://schemas.openxmlformats.org/officeDocument/2006/math" xmlns:v="urn:schemas-microsoft-com:vml" xmlns:wp14="http://schemas.microsoft.com/office/word/2010/wordprocessingDrawing" xmlns:wp="http://schemas.openxmlformats.org/drawingml/2006/wordprocessingDrawing" xmlns:w10="urn:schemas-microsoft-com:office:word" xmlns:w="http://schemas.openxmlformats.org/wordprocessingml/2006/main" xmlns:w14="http://schemas.microsoft.com/office/word/2010/wordml" xmlns:w15="http://schemas.microsoft.com/office/word/2012/wordml" xmlns:w16cex="http://schemas.microsoft.com/office/word/2018/wordml/cex" xmlns:w16cid="http://schemas.microsoft.com/office/word/2016/wordml/cid" xmlns:w16="http://schemas.microsoft.com/office/word/2018/wordml" xmlns:w16du="http://schemas.microsoft.com/office/word/2023/wordml/word16du" xmlns:w16sdtdh="http://schemas.microsoft.com/office/word/2020/wordml/sdtdatahash" xmlns:w16se="http://schemas.microsoft.com/office/word/2015/wordml/symex" xmlns:wpg="http://schemas.microsoft.com/office/word/2010/wordprocessingGroup" xmlns:wpi="http://schemas.microsoft.com/office/word/2010/wordprocessingInk" xmlns:wne="http://schemas.microsoft.com/office/word/2006/wordml" xmlns:wps="http://schemas.microsoft.com/office/word/2010/wordprocessingShape" mc:Ignorable="w14 w15 w16se w16cid w16 w16cex w16sdtdh w16du wp14">
+<w:numbering xmlns:wpc="http://schemas.microsoft.com/office/word/2010/wordprocessingCanvas" xmlns:cx="http://schemas.microsoft.com/office/drawing/2014/chartex" xmlns:cx1="http://schemas.microsoft.com/office/drawing/2015/9/8/chartex" xmlns:cx2="http://schemas.microsoft.com/office/drawing/2015/10/21/chartex" xmlns:cx3="http://schemas.microsoft.com/office/drawing/2016/5/9/chartex" xmlns:cx4="http://schemas.microsoft.com/office/drawing/2016/5/10/chartex" xmlns:cx5="http://schemas.microsoft.com/office/drawing/2016/5/11/chartex" xmlns:cx6="http://schemas.microsoft.com/office/drawing/2016/5/12/chartex" xmlns:cx7="http://schemas.microsoft.com/office/drawing/2016/5/13/chartex" xmlns:cx8="http://schemas.microsoft.com/office/drawing/2016/5/14/chartex" xmlns:mc="http://schemas.openxmlformats.org/markup-compatibility/2006" xmlns:aink="http://schemas.microsoft.com/office/drawing/2016/ink" xmlns:am3d="http://schemas.microsoft.com/office/drawing/2017/model3d" xmlns:o="urn:schemas-microsoft-com:office:office" xmlns:oel="http://schemas.microsoft.com/office/2019/extlst" xmlns:r="http://schemas.openxmlformats.org/officeDocument/2006/relationships" xmlns:m="http://schemas.openxmlformats.org/officeDocument/2006/math" xmlns:v="urn:schemas-microsoft-com:vml" xmlns:wp14="http://schemas.microsoft.com/office/word/2010/wordprocessingDrawing" xmlns:wp="http://schemas.openxmlformats.org/drawingml/2006/wordprocessingDrawing" xmlns:w10="urn:schemas-microsoft-com:office:word" xmlns:w="http://schemas.openxmlformats.org/wordprocessingml/2006/main" xmlns:w14="http://schemas.microsoft.com/office/word/2010/wordml" xmlns:w15="http://schemas.microsoft.com/office/word/2012/wordml" xmlns:w16cex="http://schemas.microsoft.com/office/word/2018/wordml/cex" xmlns:w16cid="http://schemas.microsoft.com/office/word/2016/wordml/cid" xmlns:w16="http://schemas.microsoft.com/office/word/2018/wordml" xmlns:w16du="http://schemas.microsoft.com/office/word/2023/wordml/word16du" xmlns:w16sdtdh="http://schemas.microsoft.com/office/word/2020/wordml/sdtdatahash" xmlns:w16sdtfl="http://schemas.microsoft.com/office/word/2024/wordml/sdtformatlock" xmlns:w16se="http://schemas.microsoft.com/office/word/2015/wordml/symex" xmlns:wpg="http://schemas.microsoft.com/office/word/2010/wordprocessingGroup" xmlns:wpi="http://schemas.microsoft.com/office/word/2010/wordprocessingInk" xmlns:wne="http://schemas.microsoft.com/office/word/2006/wordml" xmlns:wps="http://schemas.microsoft.com/office/word/2010/wordprocessingShape" mc:Ignorable="w14 w15 w16se w16cid w16 w16cex w16sdtdh w16sdtfl w16du wp14">
   <w:abstractNum w:abstractNumId="0" w15:restartNumberingAfterBreak="0">
     <w:nsid w:val="01721126"/>
     <w:multiLevelType w:val="multilevel"/>
@@ -8891,7 +8886,7 @@
 </file>
 
 <file path=word/styles.xml><?xml version="1.0" encoding="utf-8"?>
-<w:styles xmlns:mc="http://schemas.openxmlformats.org/markup-compatibility/2006" xmlns:r="http://schemas.openxmlformats.org/officeDocument/2006/relationships" xmlns:w="http://schemas.openxmlformats.org/wordprocessingml/2006/main" xmlns:w14="http://schemas.microsoft.com/office/word/2010/wordml" xmlns:w15="http://schemas.microsoft.com/office/word/2012/wordml" xmlns:w16cex="http://schemas.microsoft.com/office/word/2018/wordml/cex" xmlns:w16cid="http://schemas.microsoft.com/office/word/2016/wordml/cid" xmlns:w16="http://schemas.microsoft.com/office/word/2018/wordml" xmlns:w16du="http://schemas.microsoft.com/office/word/2023/wordml/word16du" xmlns:w16sdtdh="http://schemas.microsoft.com/office/word/2020/wordml/sdtdatahash" xmlns:w16se="http://schemas.microsoft.com/office/word/2015/wordml/symex" mc:Ignorable="w14 w15 w16se w16cid w16 w16cex w16sdtdh w16du">
+<w:styles xmlns:mc="http://schemas.openxmlformats.org/markup-compatibility/2006" xmlns:r="http://schemas.openxmlformats.org/officeDocument/2006/relationships" xmlns:w="http://schemas.openxmlformats.org/wordprocessingml/2006/main" xmlns:w14="http://schemas.microsoft.com/office/word/2010/wordml" xmlns:w15="http://schemas.microsoft.com/office/word/2012/wordml" xmlns:w16cex="http://schemas.microsoft.com/office/word/2018/wordml/cex" xmlns:w16cid="http://schemas.microsoft.com/office/word/2016/wordml/cid" xmlns:w16="http://schemas.microsoft.com/office/word/2018/wordml" xmlns:w16du="http://schemas.microsoft.com/office/word/2023/wordml/word16du" xmlns:w16sdtdh="http://schemas.microsoft.com/office/word/2020/wordml/sdtdatahash" xmlns:w16sdtfl="http://schemas.microsoft.com/office/word/2024/wordml/sdtformatlock" xmlns:w16se="http://schemas.microsoft.com/office/word/2015/wordml/symex" mc:Ignorable="w14 w15 w16se w16cid w16 w16cex w16sdtdh w16sdtfl w16du">
   <w:docDefaults>
     <w:rPrDefault>
       <w:rPr>

</xml_diff>

<commit_message>
updated website and cv with presentations@
</commit_message>
<xml_diff>
--- a/cv/cv.docx
+++ b/cv/cv.docx
@@ -28,13 +28,19 @@
         <w:rPr>
           <w:rFonts w:cstheme="minorHAnsi"/>
         </w:rPr>
-        <w:t>September</w:t>
-      </w:r>
-      <w:r>
-        <w:rPr>
-          <w:rFonts w:cstheme="minorHAnsi"/>
-        </w:rPr>
-        <w:t xml:space="preserve"> 2024</w:t>
+        <w:t>April</w:t>
+      </w:r>
+      <w:r>
+        <w:rPr>
+          <w:rFonts w:cstheme="minorHAnsi"/>
+        </w:rPr>
+        <w:t xml:space="preserve"> 202</w:t>
+      </w:r>
+      <w:r>
+        <w:rPr>
+          <w:rFonts w:cstheme="minorHAnsi"/>
+        </w:rPr>
+        <w:t>5</w:t>
       </w:r>
     </w:p>
     <w:p>
@@ -369,21 +375,7 @@
         <w:rPr>
           <w:rFonts w:cstheme="minorHAnsi"/>
         </w:rPr>
-        <w:t xml:space="preserve">, edited by Henrik Andersson and Anders </w:t>
-      </w:r>
-      <w:proofErr w:type="spellStart"/>
-      <w:r>
-        <w:rPr>
-          <w:rFonts w:cstheme="minorHAnsi"/>
-        </w:rPr>
-        <w:t>Herlitz</w:t>
-      </w:r>
-      <w:proofErr w:type="spellEnd"/>
-      <w:r>
-        <w:rPr>
-          <w:rFonts w:cstheme="minorHAnsi"/>
-        </w:rPr>
-        <w:t>. Routledge. doi:10.4324/9781003148012-13</w:t>
+        <w:t>, edited by Henrik Andersson and Anders Herlitz. Routledge. doi:10.4324/9781003148012-13</w:t>
       </w:r>
     </w:p>
     <w:p>
@@ -1764,13 +1756,8 @@
           <w:numId w:val="47"/>
         </w:numPr>
       </w:pPr>
-      <w:proofErr w:type="spellStart"/>
-      <w:r>
-        <w:t>Dannish</w:t>
-      </w:r>
-      <w:proofErr w:type="spellEnd"/>
-      <w:r>
-        <w:t xml:space="preserve"> Kashmiri on ontology and ethical objectivity</w:t>
+      <w:r>
+        <w:t>Dannish Kashmiri on ontology and ethical objectivity</w:t>
       </w:r>
       <w:r>
         <w:rPr>
@@ -1844,15 +1831,7 @@
         <w:pStyle w:val="List"/>
       </w:pPr>
       <w:r>
-        <w:t xml:space="preserve">Livia </w:t>
-      </w:r>
-      <w:proofErr w:type="spellStart"/>
-      <w:r>
-        <w:t>Luzzatto</w:t>
-      </w:r>
-      <w:proofErr w:type="spellEnd"/>
-      <w:r>
-        <w:t xml:space="preserve"> on the scope of climate justice, with Rob Jubb (politics).</w:t>
+        <w:t>Livia Luzzatto on the scope of climate justice, with Rob Jubb (politics).</w:t>
       </w:r>
       <w:r>
         <w:t xml:space="preserve"> Viva passed April 2021.</w:t>
@@ -2262,7 +2241,22 @@
     </w:p>
     <w:p>
       <w:r>
-        <w:t>2025 (provisional) workshop in memor</w:t>
+        <w:t>2026 (planned) Joint Session of the Mind Association and Aristotelian Society</w:t>
+      </w:r>
+    </w:p>
+    <w:p>
+      <w:r>
+        <w:t xml:space="preserve">2025 </w:t>
+      </w:r>
+      <w:r>
+        <w:t>May</w:t>
+      </w:r>
+      <w:r>
+        <w:tab/>
+        <w:t>W</w:t>
+      </w:r>
+      <w:r>
+        <w:t>orkshop in memor</w:t>
       </w:r>
       <w:r>
         <w:t>y</w:t>
@@ -2312,7 +2306,7 @@
         <w:t>2017 Oc</w:t>
       </w:r>
       <w:r>
-        <w:t>t.</w:t>
+        <w:t>t</w:t>
       </w:r>
       <w:r>
         <w:tab/>
@@ -2337,6 +2331,7 @@
         <w:pStyle w:val="Heading2"/>
       </w:pPr>
       <w:r>
+        <w:lastRenderedPageBreak/>
         <w:t>Main administrative roles outside home university</w:t>
       </w:r>
     </w:p>
@@ -2360,7 +2355,6 @@
         <w:ind w:left="1418" w:hanging="1418"/>
       </w:pPr>
       <w:r>
-        <w:lastRenderedPageBreak/>
         <w:t>2022–</w:t>
       </w:r>
       <w:r>
@@ -2512,7 +2506,13 @@
         <w:tab/>
       </w:r>
       <w:r>
-        <w:t>Research Division Leader for Philosophy.</w:t>
+        <w:t xml:space="preserve">Research </w:t>
+      </w:r>
+      <w:r>
+        <w:t>Cluster/</w:t>
+      </w:r>
+      <w:r>
+        <w:t>Division Lead for Philosophy.</w:t>
       </w:r>
     </w:p>
     <w:p>
@@ -2988,7 +2988,11 @@
       </w:r>
       <w:proofErr w:type="spellEnd"/>
       <w:r>
-        <w:t>-Curie Individual Fellowship, ‘Austere Reasons.’ Held at the University of Reading, July 2017 to August 2018. Value: €114,015.30</w:t>
+        <w:t xml:space="preserve">-Curie Individual Fellowship, ‘Austere Reasons.’ Held at the University of Reading, </w:t>
+      </w:r>
+      <w:r>
+        <w:lastRenderedPageBreak/>
+        <w:t>July 2017 to August 2018. Value: €114,015.30</w:t>
       </w:r>
     </w:p>
     <w:p>
@@ -3004,7 +3008,6 @@
         <w:pStyle w:val="Textbody"/>
       </w:pPr>
       <w:r>
-        <w:lastRenderedPageBreak/>
         <w:t>Several Travel Awards from University of Reading.</w:t>
       </w:r>
     </w:p>
@@ -3057,64 +3060,6 @@
         <w:t>Presentations</w:t>
       </w:r>
       <w:bookmarkEnd w:id="13"/>
-    </w:p>
-    <w:p>
-      <w:pPr>
-        <w:pStyle w:val="Firstparagraph"/>
-        <w:rPr>
-          <w:rFonts w:cstheme="minorHAnsi"/>
-        </w:rPr>
-      </w:pPr>
-      <w:r>
-        <w:rPr>
-          <w:rFonts w:cstheme="minorHAnsi"/>
-        </w:rPr>
-        <w:t>‘The end of Human Progress’ at a workshop on human extinction. University of Southampton, September 2024.</w:t>
-      </w:r>
-    </w:p>
-    <w:p>
-      <w:pPr>
-        <w:pStyle w:val="Firstparagraph"/>
-        <w:rPr>
-          <w:rFonts w:cstheme="minorHAnsi"/>
-        </w:rPr>
-      </w:pPr>
-      <w:r>
-        <w:rPr>
-          <w:rFonts w:cstheme="minorHAnsi"/>
-        </w:rPr>
-        <w:t xml:space="preserve">‘Meaning for the Error Theorist’ at </w:t>
-      </w:r>
-      <w:r>
-        <w:rPr>
-          <w:rFonts w:cstheme="minorHAnsi"/>
-        </w:rPr>
-        <w:t>the 6th International Conference on Philosophy &amp; Meaning in Life</w:t>
-      </w:r>
-      <w:r>
-        <w:rPr>
-          <w:rFonts w:cstheme="minorHAnsi"/>
-        </w:rPr>
-        <w:t>.</w:t>
-      </w:r>
-      <w:r>
-        <w:rPr>
-          <w:rFonts w:cstheme="minorHAnsi"/>
-        </w:rPr>
-        <w:t xml:space="preserve"> Liverpool, June </w:t>
-      </w:r>
-      <w:r>
-        <w:rPr>
-          <w:rFonts w:cstheme="minorHAnsi"/>
-        </w:rPr>
-        <w:t>2024</w:t>
-      </w:r>
-      <w:r>
-        <w:rPr>
-          <w:rFonts w:cstheme="minorHAnsi"/>
-        </w:rPr>
-        <w:t>.</w:t>
-      </w:r>
     </w:p>
     <w:p>
       <w:pPr>
@@ -3139,19 +3084,7 @@
         </w:numPr>
       </w:pPr>
       <w:r>
-        <w:t>International Society for Environmental Ethics meeting</w:t>
-      </w:r>
-      <w:r>
-        <w:t>,</w:t>
-      </w:r>
-      <w:r>
-        <w:t xml:space="preserve"> Fribourg, June </w:t>
-      </w:r>
-      <w:r>
-        <w:t>2024</w:t>
-      </w:r>
-      <w:r>
-        <w:t>.</w:t>
+        <w:t>London School of Economics Choice Group, April 2025.</w:t>
       </w:r>
     </w:p>
     <w:p>
@@ -3163,7 +3096,19 @@
         </w:numPr>
       </w:pPr>
       <w:r>
-        <w:t>Debunking Inefficacy workshop, VU Amsterdam, December 2022.</w:t>
+        <w:t>International Society for Environmental Ethics meeting</w:t>
+      </w:r>
+      <w:r>
+        <w:t>,</w:t>
+      </w:r>
+      <w:r>
+        <w:t xml:space="preserve"> Fribourg, June </w:t>
+      </w:r>
+      <w:r>
+        <w:t>2024</w:t>
+      </w:r>
+      <w:r>
+        <w:t>.</w:t>
       </w:r>
     </w:p>
     <w:p>
@@ -3175,23 +3120,7 @@
         </w:numPr>
       </w:pPr>
       <w:r>
-        <w:t xml:space="preserve">Value and Agent Relativity workshop at </w:t>
-      </w:r>
-      <w:proofErr w:type="spellStart"/>
-      <w:r>
-        <w:t>Grandhotel</w:t>
-      </w:r>
-      <w:proofErr w:type="spellEnd"/>
-      <w:r>
-        <w:t xml:space="preserve"> </w:t>
-      </w:r>
-      <w:proofErr w:type="spellStart"/>
-      <w:r>
-        <w:t>Giessbach</w:t>
-      </w:r>
-      <w:proofErr w:type="spellEnd"/>
-      <w:r>
-        <w:t>, Switzerland, April 2022.</w:t>
+        <w:t>Debunking Inefficacy workshop, VU Amsterdam, December 2022.</w:t>
       </w:r>
     </w:p>
     <w:p>
@@ -3203,7 +3132,23 @@
         </w:numPr>
       </w:pPr>
       <w:r>
-        <w:t>APA Eastern Division Meeting, Savannah, USA. January 2018.</w:t>
+        <w:t xml:space="preserve">Value and Agent Relativity workshop at </w:t>
+      </w:r>
+      <w:proofErr w:type="spellStart"/>
+      <w:r>
+        <w:t>Grandhotel</w:t>
+      </w:r>
+      <w:proofErr w:type="spellEnd"/>
+      <w:r>
+        <w:t xml:space="preserve"> </w:t>
+      </w:r>
+      <w:proofErr w:type="spellStart"/>
+      <w:r>
+        <w:t>Giessbach</w:t>
+      </w:r>
+      <w:proofErr w:type="spellEnd"/>
+      <w:r>
+        <w:t>, Switzerland, April 2022.</w:t>
       </w:r>
     </w:p>
     <w:p>
@@ -3215,7 +3160,77 @@
         </w:numPr>
       </w:pPr>
       <w:r>
+        <w:t>APA Eastern Division Meeting, Savannah, USA. January 2018.</w:t>
+      </w:r>
+    </w:p>
+    <w:p>
+      <w:pPr>
+        <w:pStyle w:val="List"/>
+        <w:numPr>
+          <w:ilvl w:val="0"/>
+          <w:numId w:val="36"/>
+        </w:numPr>
+      </w:pPr>
+      <w:r>
         <w:t>Climate Science, Values and Politics workshop, Durham University, May 2015.</w:t>
+      </w:r>
+    </w:p>
+    <w:p>
+      <w:pPr>
+        <w:pStyle w:val="Firstparagraph"/>
+        <w:rPr>
+          <w:rFonts w:cstheme="minorHAnsi"/>
+        </w:rPr>
+      </w:pPr>
+      <w:r>
+        <w:rPr>
+          <w:rFonts w:cstheme="minorHAnsi"/>
+        </w:rPr>
+        <w:t>‘The end of Human Progress’ at a workshop on human extinction. University of Southampton, September 2024.</w:t>
+      </w:r>
+    </w:p>
+    <w:p>
+      <w:pPr>
+        <w:pStyle w:val="Firstparagraph"/>
+        <w:rPr>
+          <w:rFonts w:cstheme="minorHAnsi"/>
+        </w:rPr>
+      </w:pPr>
+      <w:r>
+        <w:rPr>
+          <w:rFonts w:cstheme="minorHAnsi"/>
+        </w:rPr>
+        <w:t xml:space="preserve">‘Meaning for the Error Theorist’ at </w:t>
+      </w:r>
+      <w:r>
+        <w:rPr>
+          <w:rFonts w:cstheme="minorHAnsi"/>
+        </w:rPr>
+        <w:t>the 6th International Conference on Philosophy &amp; Meaning in Life</w:t>
+      </w:r>
+      <w:r>
+        <w:rPr>
+          <w:rFonts w:cstheme="minorHAnsi"/>
+        </w:rPr>
+        <w:t>.</w:t>
+      </w:r>
+      <w:r>
+        <w:rPr>
+          <w:rFonts w:cstheme="minorHAnsi"/>
+        </w:rPr>
+        <w:t xml:space="preserve"> Liverpool, June </w:t>
+      </w:r>
+      <w:r>
+        <w:rPr>
+          <w:rFonts w:cstheme="minorHAnsi"/>
+        </w:rPr>
+        <w:t>2024</w:t>
+      </w:r>
+      <w:r>
+        <w:rPr>
+          <w:rFonts w:cstheme="minorHAnsi"/>
+        </w:rPr>
+        <w:t>.</w:t>
       </w:r>
     </w:p>
     <w:p>
@@ -3417,6 +3432,7 @@
         </w:numPr>
       </w:pPr>
       <w:r>
+        <w:lastRenderedPageBreak/>
         <w:t>University of York. May 2018.</w:t>
       </w:r>
     </w:p>
@@ -3481,7 +3497,6 @@
         </w:numPr>
       </w:pPr>
       <w:r>
-        <w:lastRenderedPageBreak/>
         <w:t>Morality and Rationality Revisited conference, University of Leeds. September 2018.</w:t>
       </w:r>
     </w:p>

</xml_diff>

<commit_message>
fixed teaching on CV
</commit_message>
<xml_diff>
--- a/cv/cv.docx
+++ b/cv/cv.docx
@@ -579,14 +579,14 @@
         <w:rPr>
           <w:rFonts w:cstheme="minorHAnsi"/>
         </w:rPr>
-        <w:t>Raffaman on Vague</w:t>
+        <w:t>Raffaman</w:t>
       </w:r>
       <w:proofErr w:type="spellEnd"/>
       <w:r>
         <w:rPr>
           <w:rFonts w:cstheme="minorHAnsi"/>
         </w:rPr>
-        <w:t xml:space="preserve"> Projects, the Self-Torturer, and the Sorites’, </w:t>
+        <w:t xml:space="preserve"> on Vague Projects, the Self-Torturer, and the Sorites’, </w:t>
       </w:r>
       <w:r>
         <w:rPr>
@@ -940,159 +940,139 @@
           <w:b/>
           <w:bCs/>
         </w:rPr>
-        <w:t>Introductory (</w:t>
-      </w:r>
-      <w:proofErr w:type="gramStart"/>
+        <w:t>Introductory (first-year) ethics.</w:t>
+      </w:r>
+      <w:r>
+        <w:rPr>
+          <w:rFonts w:cstheme="minorHAnsi"/>
+        </w:rPr>
+        <w:t xml:space="preserve"> </w:t>
+      </w:r>
+      <w:r>
+        <w:rPr>
+          <w:rFonts w:cstheme="minorHAnsi"/>
+        </w:rPr>
+        <w:t>Autumn 2023, Spring 2021, 2020, 2019, 2016, 2015. Chapel Hill: Spring 2010.</w:t>
+      </w:r>
+    </w:p>
+    <w:p>
+      <w:pPr>
+        <w:pStyle w:val="Textbody"/>
+        <w:rPr>
+          <w:rFonts w:cstheme="minorHAnsi"/>
+        </w:rPr>
+      </w:pPr>
       <w:r>
         <w:rPr>
           <w:rFonts w:cstheme="minorHAnsi"/>
           <w:b/>
           <w:bCs/>
         </w:rPr>
-        <w:t>first-year</w:t>
-      </w:r>
-      <w:proofErr w:type="gramEnd"/>
+        <w:t>Intermediate (</w:t>
+      </w:r>
+      <w:proofErr w:type="gramStart"/>
       <w:r>
         <w:rPr>
           <w:rFonts w:cstheme="minorHAnsi"/>
           <w:b/>
           <w:bCs/>
         </w:rPr>
-        <w:t>) ethics.</w:t>
-      </w:r>
-      <w:r>
-        <w:rPr>
-          <w:rFonts w:cstheme="minorHAnsi"/>
-        </w:rPr>
-        <w:t xml:space="preserve"> </w:t>
-      </w:r>
-      <w:r>
-        <w:rPr>
-          <w:rFonts w:cstheme="minorHAnsi"/>
-        </w:rPr>
-        <w:t xml:space="preserve">Semester 1 2025, </w:t>
-      </w:r>
-      <w:r>
-        <w:rPr>
-          <w:rFonts w:cstheme="minorHAnsi"/>
-        </w:rPr>
-        <w:t>Autumn 2023, Spring 2021, 2020, 2019, 2016, 2015. Chapel Hill: Spring 2010.</w:t>
-      </w:r>
-    </w:p>
-    <w:p>
-      <w:pPr>
-        <w:pStyle w:val="Textbody"/>
-        <w:rPr>
-          <w:rFonts w:cstheme="minorHAnsi"/>
-        </w:rPr>
-      </w:pPr>
+        <w:t>second-year</w:t>
+      </w:r>
+      <w:proofErr w:type="gramEnd"/>
       <w:r>
         <w:rPr>
           <w:rFonts w:cstheme="minorHAnsi"/>
           <w:b/>
           <w:bCs/>
         </w:rPr>
-        <w:t>Intermediate (</w:t>
-      </w:r>
-      <w:proofErr w:type="gramStart"/>
+        <w:t>) ethics.</w:t>
+      </w:r>
+      <w:r>
+        <w:rPr>
+          <w:rFonts w:cstheme="minorHAnsi"/>
+        </w:rPr>
+        <w:t xml:space="preserve"> Spring 2024, 2022, 2021, 2020, 2019; Autumn 2015, 2014.</w:t>
+      </w:r>
+    </w:p>
+    <w:p>
+      <w:pPr>
+        <w:pStyle w:val="Textbody"/>
+        <w:rPr>
+          <w:rFonts w:cstheme="minorHAnsi"/>
+        </w:rPr>
+      </w:pPr>
       <w:r>
         <w:rPr>
           <w:rFonts w:cstheme="minorHAnsi"/>
           <w:b/>
           <w:bCs/>
         </w:rPr>
-        <w:t>second-year</w:t>
-      </w:r>
-      <w:proofErr w:type="gramEnd"/>
+        <w:t>Advanced (</w:t>
+      </w:r>
+      <w:proofErr w:type="gramStart"/>
       <w:r>
         <w:rPr>
           <w:rFonts w:cstheme="minorHAnsi"/>
           <w:b/>
           <w:bCs/>
         </w:rPr>
-        <w:t>) ethics.</w:t>
-      </w:r>
-      <w:r>
-        <w:rPr>
-          <w:rFonts w:cstheme="minorHAnsi"/>
-        </w:rPr>
-        <w:t xml:space="preserve"> Spring 2024, 2022, 2021, 2020, 2019; Autumn 2015, 2014.</w:t>
-      </w:r>
-    </w:p>
-    <w:p>
-      <w:pPr>
-        <w:pStyle w:val="Textbody"/>
-        <w:rPr>
-          <w:rFonts w:cstheme="minorHAnsi"/>
-        </w:rPr>
-      </w:pPr>
+        <w:t>third-year</w:t>
+      </w:r>
+      <w:proofErr w:type="gramEnd"/>
       <w:r>
         <w:rPr>
           <w:rFonts w:cstheme="minorHAnsi"/>
           <w:b/>
           <w:bCs/>
         </w:rPr>
-        <w:t>Advanced (</w:t>
-      </w:r>
-      <w:proofErr w:type="gramStart"/>
+        <w:t>) ethics.</w:t>
+      </w:r>
+      <w:r>
+        <w:rPr>
+          <w:rFonts w:cstheme="minorHAnsi"/>
+        </w:rPr>
+        <w:t xml:space="preserve"> </w:t>
+      </w:r>
+      <w:r>
+        <w:rPr>
+          <w:rFonts w:cstheme="minorHAnsi"/>
+        </w:rPr>
+        <w:t>Semester 1 2025</w:t>
+      </w:r>
+      <w:r>
+        <w:rPr>
+          <w:rFonts w:cstheme="minorHAnsi"/>
+        </w:rPr>
+        <w:t xml:space="preserve">, </w:t>
+      </w:r>
+      <w:r>
+        <w:rPr>
+          <w:rFonts w:cstheme="minorHAnsi"/>
+        </w:rPr>
+        <w:t>Spring 2024, Autumn 2018 (with Philip Stratton-Lake).</w:t>
+      </w:r>
+    </w:p>
+    <w:p>
+      <w:pPr>
+        <w:pStyle w:val="Textbody"/>
+        <w:rPr>
+          <w:rFonts w:cstheme="minorHAnsi"/>
+        </w:rPr>
+      </w:pPr>
       <w:r>
         <w:rPr>
           <w:rFonts w:cstheme="minorHAnsi"/>
           <w:b/>
           <w:bCs/>
         </w:rPr>
-        <w:t>third-year</w:t>
-      </w:r>
-      <w:proofErr w:type="gramEnd"/>
-      <w:r>
-        <w:rPr>
-          <w:rFonts w:cstheme="minorHAnsi"/>
-          <w:b/>
-          <w:bCs/>
-        </w:rPr>
-        <w:t>) ethics.</w:t>
-      </w:r>
-      <w:r>
-        <w:rPr>
-          <w:rFonts w:cstheme="minorHAnsi"/>
-        </w:rPr>
-        <w:t xml:space="preserve"> Spring 2024, Autumn 2018 (with Philip Stratton-Lake).</w:t>
-      </w:r>
-    </w:p>
-    <w:p>
-      <w:pPr>
-        <w:pStyle w:val="Textbody"/>
-        <w:rPr>
-          <w:rFonts w:cstheme="minorHAnsi"/>
-        </w:rPr>
-      </w:pPr>
-      <w:r>
-        <w:rPr>
-          <w:rFonts w:cstheme="minorHAnsi"/>
-          <w:b/>
-          <w:bCs/>
-        </w:rPr>
         <w:t>Writing the philosophical essay</w:t>
       </w:r>
       <w:r>
         <w:rPr>
           <w:rFonts w:cstheme="minorHAnsi"/>
         </w:rPr>
-        <w:t xml:space="preserve">, an end-of </w:t>
-      </w:r>
-      <w:proofErr w:type="gramStart"/>
-      <w:r>
-        <w:rPr>
-          <w:rFonts w:cstheme="minorHAnsi"/>
-        </w:rPr>
-        <w:t>first-year</w:t>
-      </w:r>
-      <w:proofErr w:type="gramEnd"/>
-      <w:r>
-        <w:rPr>
-          <w:rFonts w:cstheme="minorHAnsi"/>
-        </w:rPr>
-        <w:t xml:space="preserve"> ‘workshop’ on structuring essays module. Summer 2023.</w:t>
+        <w:t>, an end-of first-year ‘workshop’ on structuring essays module. Summer 2023.</w:t>
       </w:r>
     </w:p>
     <w:p>

</xml_diff>

<commit_message>
updated website and cv with book
</commit_message>
<xml_diff>
--- a/cv/cv.docx
+++ b/cv/cv.docx
@@ -164,6 +164,12 @@
     </w:p>
     <w:p>
       <w:r>
+        <w:t>(Forthcoming)</w:t>
+      </w:r>
+      <w:r>
+        <w:tab/>
+      </w:r>
+      <w:r>
         <w:rPr>
           <w:i/>
           <w:iCs/>
@@ -187,10 +193,7 @@
         <w:t xml:space="preserve"> Indeterminist Account of Preference and Choice.</w:t>
       </w:r>
       <w:r>
-        <w:t xml:space="preserve"> </w:t>
-      </w:r>
-      <w:r>
-        <w:t>Complete monograph has passed peer review at Oxford University Press; awaiting Delegate approval.</w:t>
+        <w:t xml:space="preserve"> Oxford University Press.</w:t>
       </w:r>
       <w:r>
         <w:t xml:space="preserve"> </w:t>
@@ -1038,13 +1041,7 @@
         <w:rPr>
           <w:rFonts w:cstheme="minorHAnsi"/>
         </w:rPr>
-        <w:t>Semester 1 2025</w:t>
-      </w:r>
-      <w:r>
-        <w:rPr>
-          <w:rFonts w:cstheme="minorHAnsi"/>
-        </w:rPr>
-        <w:t xml:space="preserve">, </w:t>
+        <w:t xml:space="preserve">Semester 1 2025, </w:t>
       </w:r>
       <w:r>
         <w:rPr>

</xml_diff>